<commit_message>
Updated with more todo's on what we need to add to the domain diagram to get a class diagram.
</commit_message>
<xml_diff>
--- a/Documents/Design Report.docx
+++ b/Documents/Design Report.docx
@@ -5746,56 +5746,6 @@
         <w:t>ensure</w:t>
       </w:r>
       <w:r>
-        <w:t xml:space="preserve"> c</w:t>
-      </w:r>
-      <w:r>
-        <w:t xml:space="preserve">omments </w:t>
-      </w:r>
-      <w:r>
-        <w:t xml:space="preserve">do not </w:t>
-      </w:r>
-      <w:r>
-        <w:t>contain profanity</w:t>
-      </w:r>
-      <w:r>
-        <w:t>.</w:t>
-      </w:r>
-    </w:p>
-    <w:p>
-      <w:pPr>
-        <w:pStyle w:val="ListParagraph"/>
-        <w:numPr>
-          <w:ilvl w:val="2"/>
-          <w:numId w:val="30"/>
-        </w:numPr>
-        <w:tabs>
-          <w:tab w:val="left" w:pos="540"/>
-          <w:tab w:val="left" w:pos="720"/>
-        </w:tabs>
-        <w:spacing w:after="0" w:line="240" w:lineRule="auto"/>
-        <w:rPr>
-          <w:b/>
-        </w:rPr>
-      </w:pPr>
-      <w:r>
-        <w:t xml:space="preserve">The system </w:t>
-      </w:r>
-      <w:r>
-        <w:rPr>
-          <w:b/>
-        </w:rPr>
-        <w:t>shall</w:t>
-      </w:r>
-      <w:r>
-        <w:t xml:space="preserve"> </w:t>
-      </w:r>
-      <w:r>
-        <w:rPr>
-          <w:b/>
-        </w:rPr>
-        <w:t>ensure</w:t>
-      </w:r>
-      <w:r>
         <w:t xml:space="preserve"> comments </w:t>
       </w:r>
       <w:r>
@@ -13203,7 +13153,7 @@
         </w:rPr>
         <w:drawing>
           <wp:inline distT="0" distB="0" distL="0" distR="0">
-            <wp:extent cx="5105400" cy="5808972"/>
+            <wp:extent cx="4846249" cy="5514108"/>
             <wp:effectExtent l="19050" t="0" r="0" b="0"/>
             <wp:docPr id="4" name="Picture 4"/>
             <wp:cNvGraphicFramePr>
@@ -13228,7 +13178,7 @@
                   <pic:spPr bwMode="auto">
                     <a:xfrm>
                       <a:off x="0" y="0"/>
-                      <a:ext cx="5108139" cy="5812088"/>
+                      <a:ext cx="4853580" cy="5522450"/>
                     </a:xfrm>
                     <a:prstGeom prst="rect">
                       <a:avLst/>
@@ -13255,6 +13205,710 @@
         <w:outlineLvl w:val="1"/>
         <w:rPr>
           <w:rFonts w:asciiTheme="majorHAnsi" w:hAnsiTheme="majorHAnsi"/>
+          <w:color w:val="FF0000"/>
+          <w:sz w:val="28"/>
+          <w:szCs w:val="24"/>
+        </w:rPr>
+      </w:pPr>
+      <w:r>
+        <w:rPr>
+          <w:rFonts w:asciiTheme="majorHAnsi" w:hAnsiTheme="majorHAnsi"/>
+          <w:color w:val="FF0000"/>
+          <w:sz w:val="28"/>
+          <w:szCs w:val="24"/>
+        </w:rPr>
+        <w:t>Change RegisteredUser -&gt; User</w:t>
+      </w:r>
+    </w:p>
+    <w:p>
+      <w:pPr>
+        <w:pStyle w:val="ListParagraph"/>
+        <w:ind w:left="0"/>
+        <w:outlineLvl w:val="1"/>
+        <w:rPr>
+          <w:rFonts w:asciiTheme="majorHAnsi" w:hAnsiTheme="majorHAnsi"/>
+          <w:color w:val="FF0000"/>
+          <w:sz w:val="28"/>
+          <w:szCs w:val="24"/>
+        </w:rPr>
+      </w:pPr>
+      <w:r>
+        <w:rPr>
+          <w:rFonts w:asciiTheme="majorHAnsi" w:hAnsiTheme="majorHAnsi"/>
+          <w:color w:val="FF0000"/>
+          <w:sz w:val="28"/>
+          <w:szCs w:val="24"/>
+        </w:rPr>
+        <w:t xml:space="preserve">Add </w:t>
+      </w:r>
+      <w:r>
+        <w:rPr>
+          <w:rFonts w:asciiTheme="majorHAnsi" w:hAnsiTheme="majorHAnsi"/>
+          <w:color w:val="FF0000"/>
+          <w:sz w:val="28"/>
+          <w:szCs w:val="24"/>
+        </w:rPr>
+        <w:t>“</w:t>
+      </w:r>
+      <w:r>
+        <w:rPr>
+          <w:rFonts w:asciiTheme="majorHAnsi" w:hAnsiTheme="majorHAnsi"/>
+          <w:color w:val="FF0000"/>
+          <w:sz w:val="28"/>
+          <w:szCs w:val="24"/>
+        </w:rPr>
+        <w:t>RegisterUser(</w:t>
+      </w:r>
+      <w:r>
+        <w:rPr>
+          <w:rFonts w:asciiTheme="majorHAnsi" w:hAnsiTheme="majorHAnsi"/>
+          <w:color w:val="FF0000"/>
+          <w:sz w:val="28"/>
+          <w:szCs w:val="24"/>
+        </w:rPr>
+        <w:t>string, string, string, string</w:t>
+      </w:r>
+      <w:r>
+        <w:rPr>
+          <w:rFonts w:asciiTheme="majorHAnsi" w:hAnsiTheme="majorHAnsi"/>
+          <w:color w:val="FF0000"/>
+          <w:sz w:val="28"/>
+          <w:szCs w:val="24"/>
+        </w:rPr>
+        <w:t>)</w:t>
+      </w:r>
+      <w:r>
+        <w:rPr>
+          <w:rFonts w:asciiTheme="majorHAnsi" w:hAnsiTheme="majorHAnsi"/>
+          <w:color w:val="FF0000"/>
+          <w:sz w:val="28"/>
+          <w:szCs w:val="24"/>
+        </w:rPr>
+        <w:t>”</w:t>
+      </w:r>
+      <w:r>
+        <w:rPr>
+          <w:rFonts w:asciiTheme="majorHAnsi" w:hAnsiTheme="majorHAnsi"/>
+          <w:color w:val="FF0000"/>
+          <w:sz w:val="28"/>
+          <w:szCs w:val="24"/>
+        </w:rPr>
+        <w:t xml:space="preserve"> to User</w:t>
+      </w:r>
+    </w:p>
+    <w:p>
+      <w:pPr>
+        <w:pStyle w:val="ListParagraph"/>
+        <w:ind w:left="0"/>
+        <w:outlineLvl w:val="1"/>
+        <w:rPr>
+          <w:rFonts w:asciiTheme="majorHAnsi" w:hAnsiTheme="majorHAnsi"/>
+          <w:color w:val="FF0000"/>
+          <w:sz w:val="28"/>
+          <w:szCs w:val="24"/>
+        </w:rPr>
+      </w:pPr>
+      <w:r>
+        <w:rPr>
+          <w:rFonts w:asciiTheme="majorHAnsi" w:hAnsiTheme="majorHAnsi"/>
+          <w:color w:val="FF0000"/>
+          <w:sz w:val="28"/>
+          <w:szCs w:val="24"/>
+        </w:rPr>
+        <w:t xml:space="preserve">Add </w:t>
+      </w:r>
+      <w:r>
+        <w:rPr>
+          <w:rFonts w:asciiTheme="majorHAnsi" w:hAnsiTheme="majorHAnsi"/>
+          <w:color w:val="FF0000"/>
+          <w:sz w:val="28"/>
+          <w:szCs w:val="24"/>
+        </w:rPr>
+        <w:t>“</w:t>
+      </w:r>
+      <w:r>
+        <w:rPr>
+          <w:rFonts w:asciiTheme="majorHAnsi" w:hAnsiTheme="majorHAnsi"/>
+          <w:color w:val="FF0000"/>
+          <w:sz w:val="28"/>
+          <w:szCs w:val="24"/>
+        </w:rPr>
+        <w:t>CollectInfo(</w:t>
+      </w:r>
+      <w:r>
+        <w:rPr>
+          <w:rFonts w:asciiTheme="majorHAnsi" w:hAnsiTheme="majorHAnsi"/>
+          <w:color w:val="FF0000"/>
+          <w:sz w:val="28"/>
+          <w:szCs w:val="24"/>
+        </w:rPr>
+        <w:t>string, string, string</w:t>
+      </w:r>
+      <w:r>
+        <w:rPr>
+          <w:rFonts w:asciiTheme="majorHAnsi" w:hAnsiTheme="majorHAnsi"/>
+          <w:color w:val="FF0000"/>
+          <w:sz w:val="28"/>
+          <w:szCs w:val="24"/>
+        </w:rPr>
+        <w:t>)</w:t>
+      </w:r>
+      <w:r>
+        <w:rPr>
+          <w:rFonts w:asciiTheme="majorHAnsi" w:hAnsiTheme="majorHAnsi"/>
+          <w:color w:val="FF0000"/>
+          <w:sz w:val="28"/>
+          <w:szCs w:val="24"/>
+        </w:rPr>
+        <w:t>”</w:t>
+      </w:r>
+      <w:r>
+        <w:rPr>
+          <w:rFonts w:asciiTheme="majorHAnsi" w:hAnsiTheme="majorHAnsi"/>
+          <w:color w:val="FF0000"/>
+          <w:sz w:val="28"/>
+          <w:szCs w:val="24"/>
+        </w:rPr>
+        <w:t xml:space="preserve"> to Guest </w:t>
+      </w:r>
+    </w:p>
+    <w:p>
+      <w:pPr>
+        <w:pStyle w:val="ListParagraph"/>
+        <w:ind w:left="0"/>
+        <w:outlineLvl w:val="1"/>
+        <w:rPr>
+          <w:rFonts w:asciiTheme="majorHAnsi" w:hAnsiTheme="majorHAnsi"/>
+          <w:color w:val="FF0000"/>
+          <w:sz w:val="28"/>
+          <w:szCs w:val="24"/>
+        </w:rPr>
+      </w:pPr>
+      <w:r>
+        <w:rPr>
+          <w:rFonts w:asciiTheme="majorHAnsi" w:hAnsiTheme="majorHAnsi"/>
+          <w:color w:val="FF0000"/>
+          <w:sz w:val="28"/>
+          <w:szCs w:val="24"/>
+        </w:rPr>
+        <w:t xml:space="preserve">Add </w:t>
+      </w:r>
+      <w:r>
+        <w:rPr>
+          <w:rFonts w:asciiTheme="majorHAnsi" w:hAnsiTheme="majorHAnsi"/>
+          <w:color w:val="FF0000"/>
+          <w:sz w:val="28"/>
+          <w:szCs w:val="24"/>
+        </w:rPr>
+        <w:t>“</w:t>
+      </w:r>
+      <w:r>
+        <w:rPr>
+          <w:rFonts w:asciiTheme="majorHAnsi" w:hAnsiTheme="majorHAnsi"/>
+          <w:color w:val="FF0000"/>
+          <w:sz w:val="28"/>
+          <w:szCs w:val="24"/>
+        </w:rPr>
+        <w:t>CheckEmail(</w:t>
+      </w:r>
+      <w:r>
+        <w:rPr>
+          <w:rFonts w:asciiTheme="majorHAnsi" w:hAnsiTheme="majorHAnsi"/>
+          <w:color w:val="FF0000"/>
+          <w:sz w:val="28"/>
+          <w:szCs w:val="24"/>
+        </w:rPr>
+        <w:t>string</w:t>
+      </w:r>
+      <w:r>
+        <w:rPr>
+          <w:rFonts w:asciiTheme="majorHAnsi" w:hAnsiTheme="majorHAnsi"/>
+          <w:color w:val="FF0000"/>
+          <w:sz w:val="28"/>
+          <w:szCs w:val="24"/>
+        </w:rPr>
+        <w:t xml:space="preserve">) </w:t>
+      </w:r>
+      <w:r>
+        <w:rPr>
+          <w:rFonts w:asciiTheme="majorHAnsi" w:hAnsiTheme="majorHAnsi"/>
+          <w:color w:val="FF0000"/>
+          <w:sz w:val="28"/>
+          <w:szCs w:val="24"/>
+        </w:rPr>
+        <w:t xml:space="preserve">: bool” </w:t>
+      </w:r>
+      <w:r>
+        <w:rPr>
+          <w:rFonts w:asciiTheme="majorHAnsi" w:hAnsiTheme="majorHAnsi"/>
+          <w:color w:val="FF0000"/>
+          <w:sz w:val="28"/>
+          <w:szCs w:val="24"/>
+        </w:rPr>
+        <w:t>to Guest</w:t>
+      </w:r>
+    </w:p>
+    <w:p>
+      <w:pPr>
+        <w:pStyle w:val="ListParagraph"/>
+        <w:ind w:left="0"/>
+        <w:outlineLvl w:val="1"/>
+        <w:rPr>
+          <w:rFonts w:asciiTheme="majorHAnsi" w:hAnsiTheme="majorHAnsi"/>
+          <w:color w:val="FF0000"/>
+          <w:sz w:val="28"/>
+          <w:szCs w:val="24"/>
+        </w:rPr>
+      </w:pPr>
+      <w:r>
+        <w:rPr>
+          <w:rFonts w:asciiTheme="majorHAnsi" w:hAnsiTheme="majorHAnsi"/>
+          <w:color w:val="FF0000"/>
+          <w:sz w:val="28"/>
+          <w:szCs w:val="24"/>
+        </w:rPr>
+        <w:lastRenderedPageBreak/>
+        <w:t>Add “Login(string, string) : bool” to User</w:t>
+      </w:r>
+    </w:p>
+    <w:p>
+      <w:pPr>
+        <w:pStyle w:val="ListParagraph"/>
+        <w:ind w:left="0"/>
+        <w:outlineLvl w:val="1"/>
+        <w:rPr>
+          <w:rFonts w:asciiTheme="majorHAnsi" w:hAnsiTheme="majorHAnsi"/>
+          <w:color w:val="FF0000"/>
+          <w:sz w:val="28"/>
+          <w:szCs w:val="24"/>
+        </w:rPr>
+      </w:pPr>
+      <w:r>
+        <w:rPr>
+          <w:rFonts w:asciiTheme="majorHAnsi" w:hAnsiTheme="majorHAnsi"/>
+          <w:color w:val="FF0000"/>
+          <w:sz w:val="28"/>
+          <w:szCs w:val="24"/>
+        </w:rPr>
+        <w:t>Add “Logout()” to User</w:t>
+      </w:r>
+    </w:p>
+    <w:p>
+      <w:pPr>
+        <w:pStyle w:val="ListParagraph"/>
+        <w:ind w:left="0"/>
+        <w:outlineLvl w:val="1"/>
+        <w:rPr>
+          <w:rFonts w:asciiTheme="majorHAnsi" w:hAnsiTheme="majorHAnsi"/>
+          <w:color w:val="FF0000"/>
+          <w:sz w:val="28"/>
+          <w:szCs w:val="24"/>
+        </w:rPr>
+      </w:pPr>
+      <w:r>
+        <w:rPr>
+          <w:rFonts w:asciiTheme="majorHAnsi" w:hAnsiTheme="majorHAnsi"/>
+          <w:color w:val="FF0000"/>
+          <w:sz w:val="28"/>
+          <w:szCs w:val="24"/>
+        </w:rPr>
+        <w:t>Add “ModifyPassword(string, string)” to User</w:t>
+      </w:r>
+    </w:p>
+    <w:p>
+      <w:pPr>
+        <w:pStyle w:val="ListParagraph"/>
+        <w:ind w:left="0"/>
+        <w:outlineLvl w:val="1"/>
+        <w:rPr>
+          <w:rFonts w:asciiTheme="majorHAnsi" w:hAnsiTheme="majorHAnsi"/>
+          <w:color w:val="FF0000"/>
+          <w:sz w:val="28"/>
+          <w:szCs w:val="24"/>
+        </w:rPr>
+      </w:pPr>
+      <w:r>
+        <w:rPr>
+          <w:rFonts w:asciiTheme="majorHAnsi" w:hAnsiTheme="majorHAnsi"/>
+          <w:color w:val="FF0000"/>
+          <w:sz w:val="28"/>
+          <w:szCs w:val="24"/>
+        </w:rPr>
+        <w:t>Add “CheckPasswordSecurity(string) : bool” to User</w:t>
+      </w:r>
+    </w:p>
+    <w:p>
+      <w:pPr>
+        <w:pStyle w:val="ListParagraph"/>
+        <w:ind w:left="0"/>
+        <w:outlineLvl w:val="1"/>
+        <w:rPr>
+          <w:rFonts w:asciiTheme="majorHAnsi" w:hAnsiTheme="majorHAnsi"/>
+          <w:color w:val="FF0000"/>
+          <w:sz w:val="28"/>
+          <w:szCs w:val="28"/>
+        </w:rPr>
+      </w:pPr>
+      <w:r>
+        <w:rPr>
+          <w:rFonts w:asciiTheme="majorHAnsi" w:hAnsiTheme="majorHAnsi"/>
+          <w:color w:val="FF0000"/>
+          <w:sz w:val="28"/>
+          <w:szCs w:val="28"/>
+        </w:rPr>
+        <w:t>Add “ResetPassword(string)” to Guest</w:t>
+      </w:r>
+    </w:p>
+    <w:p>
+      <w:pPr>
+        <w:pStyle w:val="ListParagraph"/>
+        <w:ind w:left="0"/>
+        <w:outlineLvl w:val="1"/>
+        <w:rPr>
+          <w:rFonts w:asciiTheme="majorHAnsi" w:hAnsiTheme="majorHAnsi"/>
+          <w:color w:val="FF0000"/>
+          <w:sz w:val="28"/>
+          <w:szCs w:val="28"/>
+        </w:rPr>
+      </w:pPr>
+      <w:r>
+        <w:rPr>
+          <w:rFonts w:asciiTheme="majorHAnsi" w:hAnsiTheme="majorHAnsi"/>
+          <w:color w:val="FF0000"/>
+          <w:sz w:val="28"/>
+          <w:szCs w:val="28"/>
+        </w:rPr>
+        <w:t>Add “ViewScore(int) : Score” to Game</w:t>
+      </w:r>
+    </w:p>
+    <w:p>
+      <w:pPr>
+        <w:pStyle w:val="ListParagraph"/>
+        <w:ind w:left="0"/>
+        <w:outlineLvl w:val="1"/>
+        <w:rPr>
+          <w:rFonts w:asciiTheme="majorHAnsi" w:hAnsiTheme="majorHAnsi"/>
+          <w:color w:val="FF0000"/>
+          <w:sz w:val="28"/>
+          <w:szCs w:val="28"/>
+        </w:rPr>
+      </w:pPr>
+      <w:r>
+        <w:rPr>
+          <w:rFonts w:asciiTheme="majorHAnsi" w:hAnsiTheme="majorHAnsi"/>
+          <w:color w:val="FF0000"/>
+          <w:sz w:val="28"/>
+          <w:szCs w:val="28"/>
+        </w:rPr>
+        <w:t xml:space="preserve">Add “ViewSchedule() : </w:t>
+      </w:r>
+      <w:r>
+        <w:rPr>
+          <w:rFonts w:asciiTheme="majorHAnsi" w:hAnsiTheme="majorHAnsi"/>
+          <w:color w:val="FF0000"/>
+          <w:sz w:val="28"/>
+          <w:szCs w:val="28"/>
+        </w:rPr>
+        <w:t>Schedule” to League</w:t>
+      </w:r>
+    </w:p>
+    <w:p>
+      <w:pPr>
+        <w:pStyle w:val="ListParagraph"/>
+        <w:ind w:left="0"/>
+        <w:outlineLvl w:val="1"/>
+        <w:rPr>
+          <w:rFonts w:asciiTheme="majorHAnsi" w:hAnsiTheme="majorHAnsi"/>
+          <w:color w:val="FF0000"/>
+          <w:sz w:val="28"/>
+          <w:szCs w:val="28"/>
+        </w:rPr>
+      </w:pPr>
+      <w:r>
+        <w:rPr>
+          <w:rFonts w:asciiTheme="majorHAnsi" w:hAnsiTheme="majorHAnsi"/>
+          <w:color w:val="FF0000"/>
+          <w:sz w:val="28"/>
+          <w:szCs w:val="28"/>
+        </w:rPr>
+        <w:t>Add “GetGamesForDate(date)</w:t>
+      </w:r>
+    </w:p>
+    <w:p>
+      <w:pPr>
+        <w:pStyle w:val="ListParagraph"/>
+        <w:ind w:left="0"/>
+        <w:outlineLvl w:val="1"/>
+        <w:rPr>
+          <w:rFonts w:asciiTheme="majorHAnsi" w:hAnsiTheme="majorHAnsi"/>
+          <w:color w:val="FF0000"/>
+          <w:sz w:val="28"/>
+          <w:szCs w:val="28"/>
+        </w:rPr>
+      </w:pPr>
+      <w:r>
+        <w:rPr>
+          <w:rFonts w:asciiTheme="majorHAnsi" w:hAnsiTheme="majorHAnsi"/>
+          <w:color w:val="FF0000"/>
+          <w:sz w:val="28"/>
+          <w:szCs w:val="28"/>
+        </w:rPr>
+        <w:t>Add “ViewComment(int) : Comments” to Game</w:t>
+      </w:r>
+    </w:p>
+    <w:p>
+      <w:pPr>
+        <w:pStyle w:val="ListParagraph"/>
+        <w:ind w:left="0"/>
+        <w:outlineLvl w:val="1"/>
+        <w:rPr>
+          <w:rFonts w:asciiTheme="majorHAnsi" w:hAnsiTheme="majorHAnsi"/>
+          <w:color w:val="FF0000"/>
+          <w:sz w:val="28"/>
+          <w:szCs w:val="28"/>
+        </w:rPr>
+      </w:pPr>
+      <w:r>
+        <w:rPr>
+          <w:rFonts w:asciiTheme="majorHAnsi" w:hAnsiTheme="majorHAnsi"/>
+          <w:color w:val="FF0000"/>
+          <w:sz w:val="28"/>
+          <w:szCs w:val="28"/>
+        </w:rPr>
+        <w:t>Add “PostComment(int, string)” to Game</w:t>
+      </w:r>
+    </w:p>
+    <w:p>
+      <w:pPr>
+        <w:pStyle w:val="ListParagraph"/>
+        <w:ind w:left="0"/>
+        <w:outlineLvl w:val="1"/>
+        <w:rPr>
+          <w:rFonts w:asciiTheme="majorHAnsi" w:hAnsiTheme="majorHAnsi"/>
+          <w:color w:val="FF0000"/>
+          <w:sz w:val="28"/>
+          <w:szCs w:val="28"/>
+        </w:rPr>
+      </w:pPr>
+      <w:r>
+        <w:rPr>
+          <w:rFonts w:asciiTheme="majorHAnsi" w:hAnsiTheme="majorHAnsi"/>
+          <w:color w:val="FF0000"/>
+          <w:sz w:val="28"/>
+          <w:szCs w:val="28"/>
+        </w:rPr>
+        <w:t>Add “ViewVoteResults(int) : Prediction” to Game</w:t>
+      </w:r>
+    </w:p>
+    <w:p>
+      <w:pPr>
+        <w:pStyle w:val="ListParagraph"/>
+        <w:ind w:left="0"/>
+        <w:outlineLvl w:val="1"/>
+        <w:rPr>
+          <w:rFonts w:asciiTheme="majorHAnsi" w:hAnsiTheme="majorHAnsi"/>
+          <w:color w:val="FF0000"/>
+          <w:sz w:val="28"/>
+          <w:szCs w:val="28"/>
+        </w:rPr>
+      </w:pPr>
+      <w:r>
+        <w:rPr>
+          <w:rFonts w:asciiTheme="majorHAnsi" w:hAnsiTheme="majorHAnsi"/>
+          <w:color w:val="FF0000"/>
+          <w:sz w:val="28"/>
+          <w:szCs w:val="28"/>
+        </w:rPr>
+        <w:t>Add “PublishVote(int, int, int)” to Game</w:t>
+      </w:r>
+    </w:p>
+    <w:p>
+      <w:pPr>
+        <w:pStyle w:val="ListParagraph"/>
+        <w:ind w:left="0"/>
+        <w:outlineLvl w:val="1"/>
+        <w:rPr>
+          <w:rFonts w:asciiTheme="majorHAnsi" w:hAnsiTheme="majorHAnsi"/>
+          <w:color w:val="FF0000"/>
+          <w:sz w:val="28"/>
+          <w:szCs w:val="28"/>
+        </w:rPr>
+      </w:pPr>
+      <w:r>
+        <w:rPr>
+          <w:rFonts w:asciiTheme="majorHAnsi" w:hAnsiTheme="majorHAnsi"/>
+          <w:color w:val="FF0000"/>
+          <w:sz w:val="28"/>
+          <w:szCs w:val="28"/>
+        </w:rPr>
+        <w:t>Add “CreateSport(string)” to Sport</w:t>
+      </w:r>
+    </w:p>
+    <w:p>
+      <w:pPr>
+        <w:pStyle w:val="ListParagraph"/>
+        <w:ind w:left="0"/>
+        <w:outlineLvl w:val="1"/>
+        <w:rPr>
+          <w:rFonts w:asciiTheme="majorHAnsi" w:hAnsiTheme="majorHAnsi"/>
+          <w:color w:val="FF0000"/>
+          <w:sz w:val="28"/>
+          <w:szCs w:val="28"/>
+        </w:rPr>
+      </w:pPr>
+      <w:r>
+        <w:rPr>
+          <w:rFonts w:asciiTheme="majorHAnsi" w:hAnsiTheme="majorHAnsi"/>
+          <w:color w:val="FF0000"/>
+          <w:sz w:val="28"/>
+          <w:szCs w:val="28"/>
+        </w:rPr>
+        <w:t>Add “ModifySport(id, string)” to Sport</w:t>
+      </w:r>
+    </w:p>
+    <w:p>
+      <w:pPr>
+        <w:pStyle w:val="ListParagraph"/>
+        <w:ind w:left="0"/>
+        <w:outlineLvl w:val="1"/>
+        <w:rPr>
+          <w:rFonts w:asciiTheme="majorHAnsi" w:hAnsiTheme="majorHAnsi"/>
+          <w:color w:val="FF0000"/>
+          <w:sz w:val="28"/>
+          <w:szCs w:val="28"/>
+        </w:rPr>
+      </w:pPr>
+      <w:r>
+        <w:rPr>
+          <w:rFonts w:asciiTheme="majorHAnsi" w:hAnsiTheme="majorHAnsi"/>
+          <w:color w:val="FF0000"/>
+          <w:sz w:val="28"/>
+          <w:szCs w:val="28"/>
+        </w:rPr>
+        <w:t>Add “CreateLeague(string, int, int)” to League</w:t>
+      </w:r>
+    </w:p>
+    <w:p>
+      <w:pPr>
+        <w:pStyle w:val="ListParagraph"/>
+        <w:ind w:left="0"/>
+        <w:outlineLvl w:val="1"/>
+        <w:rPr>
+          <w:rFonts w:asciiTheme="majorHAnsi" w:hAnsiTheme="majorHAnsi"/>
+          <w:color w:val="FF0000"/>
+          <w:sz w:val="28"/>
+          <w:szCs w:val="28"/>
+        </w:rPr>
+      </w:pPr>
+      <w:r>
+        <w:rPr>
+          <w:rFonts w:asciiTheme="majorHAnsi" w:hAnsiTheme="majorHAnsi"/>
+          <w:color w:val="FF0000"/>
+          <w:sz w:val="28"/>
+          <w:szCs w:val="28"/>
+        </w:rPr>
+        <w:t>Add “ModifyLeague(int, string, int)” to League</w:t>
+      </w:r>
+    </w:p>
+    <w:p>
+      <w:pPr>
+        <w:pStyle w:val="ListParagraph"/>
+        <w:ind w:left="0"/>
+        <w:outlineLvl w:val="1"/>
+        <w:rPr>
+          <w:rFonts w:asciiTheme="majorHAnsi" w:hAnsiTheme="majorHAnsi"/>
+          <w:color w:val="FF0000"/>
+          <w:sz w:val="28"/>
+          <w:szCs w:val="28"/>
+        </w:rPr>
+      </w:pPr>
+      <w:r>
+        <w:rPr>
+          <w:rFonts w:asciiTheme="majorHAnsi" w:hAnsiTheme="majorHAnsi"/>
+          <w:color w:val="FF0000"/>
+          <w:sz w:val="28"/>
+          <w:szCs w:val="28"/>
+        </w:rPr>
+        <w:t>Add “CreateTeam(int, string)” to Team</w:t>
+      </w:r>
+    </w:p>
+    <w:p>
+      <w:pPr>
+        <w:pStyle w:val="ListParagraph"/>
+        <w:ind w:left="0"/>
+        <w:outlineLvl w:val="1"/>
+        <w:rPr>
+          <w:rFonts w:asciiTheme="majorHAnsi" w:hAnsiTheme="majorHAnsi"/>
+          <w:color w:val="FF0000"/>
+          <w:sz w:val="28"/>
+          <w:szCs w:val="28"/>
+        </w:rPr>
+      </w:pPr>
+      <w:r>
+        <w:rPr>
+          <w:rFonts w:asciiTheme="majorHAnsi" w:hAnsiTheme="majorHAnsi"/>
+          <w:color w:val="FF0000"/>
+          <w:sz w:val="28"/>
+          <w:szCs w:val="28"/>
+        </w:rPr>
+        <w:t>Add “ModifyTeam(int, int, string)” to Team</w:t>
+      </w:r>
+    </w:p>
+    <w:p>
+      <w:pPr>
+        <w:pStyle w:val="ListParagraph"/>
+        <w:ind w:left="0"/>
+        <w:outlineLvl w:val="1"/>
+        <w:rPr>
+          <w:rFonts w:asciiTheme="majorHAnsi" w:hAnsiTheme="majorHAnsi"/>
+          <w:color w:val="FF0000"/>
+          <w:sz w:val="28"/>
+          <w:szCs w:val="28"/>
+        </w:rPr>
+      </w:pPr>
+      <w:r>
+        <w:rPr>
+          <w:rFonts w:asciiTheme="majorHAnsi" w:hAnsiTheme="majorHAnsi"/>
+          <w:color w:val="FF0000"/>
+          <w:sz w:val="28"/>
+          <w:szCs w:val="28"/>
+        </w:rPr>
+        <w:t>Add “ViewPrediction(int) : Prediction” to Game</w:t>
+      </w:r>
+    </w:p>
+    <w:p>
+      <w:pPr>
+        <w:pStyle w:val="ListParagraph"/>
+        <w:ind w:left="0"/>
+        <w:outlineLvl w:val="1"/>
+        <w:rPr>
+          <w:rFonts w:asciiTheme="majorHAnsi" w:hAnsiTheme="majorHAnsi"/>
+          <w:color w:val="FF0000"/>
+          <w:sz w:val="28"/>
+          <w:szCs w:val="28"/>
+        </w:rPr>
+      </w:pPr>
+    </w:p>
+    <w:p>
+      <w:pPr>
+        <w:pStyle w:val="ListParagraph"/>
+        <w:ind w:left="0"/>
+        <w:outlineLvl w:val="1"/>
+        <w:rPr>
+          <w:rFonts w:asciiTheme="majorHAnsi" w:hAnsiTheme="majorHAnsi"/>
+          <w:color w:val="FF0000"/>
+          <w:sz w:val="28"/>
+          <w:szCs w:val="28"/>
+        </w:rPr>
+      </w:pPr>
+    </w:p>
+    <w:p>
+      <w:pPr>
+        <w:pStyle w:val="ListParagraph"/>
+        <w:ind w:left="0"/>
+        <w:outlineLvl w:val="1"/>
+        <w:rPr>
+          <w:rFonts w:asciiTheme="majorHAnsi" w:hAnsiTheme="majorHAnsi"/>
           <w:b/>
           <w:color w:val="323232" w:themeColor="text2"/>
           <w:sz w:val="24"/>
@@ -13346,7 +14000,6 @@
           <w:sz w:val="24"/>
           <w:szCs w:val="24"/>
         </w:rPr>
-        <w:lastRenderedPageBreak/>
         <w:t>Domain Validation</w:t>
       </w:r>
       <w:bookmarkEnd w:id="13"/>

</xml_diff>

<commit_message>
Design Report.docx updated by ccox on 4/5/09
</commit_message>
<xml_diff>
--- a/Documents/Design Report.docx
+++ b/Documents/Design Report.docx
@@ -1111,7 +1111,6 @@
           <w:szCs w:val="24"/>
         </w:rPr>
       </w:pPr>
-      <w:bookmarkStart w:id="0" w:name="_Toc225539975"/>
       <w:r>
         <w:rPr>
           <w:rFonts w:cs="Cambria"/>
@@ -1119,9 +1118,82 @@
           <w:sz w:val="24"/>
           <w:szCs w:val="24"/>
         </w:rPr>
-        <w:t>Sports Score Tracker at a glance</w:t>
-      </w:r>
-      <w:bookmarkEnd w:id="0"/>
+        <w:t>Problem Statement</w:t>
+      </w:r>
+    </w:p>
+    <w:p>
+      <w:pPr>
+        <w:pStyle w:val="NoSpacing"/>
+      </w:pPr>
+    </w:p>
+    <w:p>
+      <w:pPr>
+        <w:pStyle w:val="NoSpacing"/>
+      </w:pPr>
+      <w:r>
+        <w:tab/>
+        <w:t xml:space="preserve">The Southeastern Cal Ripken </w:t>
+      </w:r>
+      <w:r>
+        <w:t>Baseball L</w:t>
+      </w:r>
+      <w:r>
+        <w:t>eague based in Lexington, KY, needs to have a way to track their league</w:t>
+      </w:r>
+      <w:r>
+        <w:t>s</w:t>
+      </w:r>
+      <w:r>
+        <w:t xml:space="preserve"> via the World Wide Web.  The current system in place calls for manual entry of all leagues and teams into a hand-created spreadsheet.  Each year’s schedule is entered along with the outcome of each game.  The records of each team must then be manually updated to reflect the scores.  The standings of each league must then be manually updated to show which teams are currently ranked first, second, and so on.</w:t>
+      </w:r>
+      <w:r>
+        <w:t xml:space="preserve">  Additionally, the Southeastern Cal Ripken Baseball League also has several other age groups of leagues that work in conjunction with them.  These leagues would also be interested in an online league tracking environment.</w:t>
+      </w:r>
+    </w:p>
+    <w:p>
+      <w:pPr>
+        <w:pStyle w:val="NoSpacing"/>
+      </w:pPr>
+      <w:r>
+        <w:tab/>
+      </w:r>
+    </w:p>
+    <w:p>
+      <w:pPr>
+        <w:pStyle w:val="NoSpacing"/>
+      </w:pPr>
+      <w:r>
+        <w:tab/>
+        <w:t>The Executive Board for the Southeastern Cal Ripken Baseball League would need to be able to add multiple leagues into an online tracking system of some sort.  These leagues would need to be able to track multiple teams.  Schedules, scores, and standings of these teams would also need to be able to be updated and viewed.  The Executive Board would also like the coaches, parents, players, and even the general public to have the ability to view the schedules, scores, and standings for all of the teams in the Southeastern Cal Ripken Baseball league.  Additionally, the Executive Board would need to be able to easily ad</w:t>
+      </w:r>
+      <w:r>
+        <w:t>d other leagues and teams into the system.</w:t>
+      </w:r>
+    </w:p>
+    <w:p>
+      <w:pPr>
+        <w:pStyle w:val="NoSpacing"/>
+      </w:pPr>
+    </w:p>
+    <w:p>
+      <w:pPr>
+        <w:pStyle w:val="Heading2"/>
+        <w:rPr>
+          <w:rFonts w:cs="Cambria"/>
+          <w:color w:val="323232" w:themeColor="text2"/>
+          <w:sz w:val="24"/>
+          <w:szCs w:val="24"/>
+        </w:rPr>
+      </w:pPr>
+      <w:r>
+        <w:rPr>
+          <w:rFonts w:cs="Cambria"/>
+          <w:color w:val="323232" w:themeColor="text2"/>
+          <w:sz w:val="24"/>
+          <w:szCs w:val="24"/>
+        </w:rPr>
+        <w:t>Proposal</w:t>
+      </w:r>
     </w:p>
     <w:p>
       <w:pPr>
@@ -1145,234 +1217,6 @@
         <w:spacing w:after="0" w:line="240" w:lineRule="auto"/>
         <w:ind w:firstLine="720"/>
         <w:rPr>
-          <w:rFonts w:cs="TTE14596B0t00"/>
-        </w:rPr>
-      </w:pPr>
-      <w:r>
-        <w:rPr>
-          <w:rFonts w:cs="TTE14596B0t00"/>
-        </w:rPr>
-        <w:t>The Sports Score Tracker is designed to function as a web-based application. Initially, the</w:t>
-      </w:r>
-      <w:r>
-        <w:rPr>
-          <w:rFonts w:cs="TTE14596B0t00"/>
-        </w:rPr>
-        <w:t xml:space="preserve"> </w:t>
-      </w:r>
-      <w:r>
-        <w:rPr>
-          <w:rFonts w:cs="TTE14596B0t00"/>
-        </w:rPr>
-        <w:t>tracker will only provide data for the National Basketball Association</w:t>
-      </w:r>
-      <w:r>
-        <w:rPr>
-          <w:rFonts w:cs="TTE14596B0t00"/>
-        </w:rPr>
-        <w:t xml:space="preserve"> (via input from the administrator)</w:t>
-      </w:r>
-      <w:r>
-        <w:rPr>
-          <w:rFonts w:cs="TTE14596B0t00"/>
-        </w:rPr>
-        <w:t>. This data</w:t>
-      </w:r>
-      <w:r>
-        <w:rPr>
-          <w:rFonts w:cs="TTE14596B0t00"/>
-        </w:rPr>
-        <w:t xml:space="preserve"> </w:t>
-      </w:r>
-      <w:r>
-        <w:rPr>
-          <w:rFonts w:cs="TTE14596B0t00"/>
-        </w:rPr>
-        <w:t>includes a full daily schedule, as well as division, conference, and league standings. Users will</w:t>
-      </w:r>
-      <w:r>
-        <w:rPr>
-          <w:rFonts w:cs="TTE14596B0t00"/>
-        </w:rPr>
-        <w:t xml:space="preserve"> </w:t>
-      </w:r>
-      <w:r>
-        <w:rPr>
-          <w:rFonts w:cs="TTE14596B0t00"/>
-        </w:rPr>
-        <w:t>be able to click on individual games, and follow the score real-time. Within the in-depth view of</w:t>
-      </w:r>
-      <w:r>
-        <w:rPr>
-          <w:rFonts w:cs="TTE14596B0t00"/>
-        </w:rPr>
-        <w:t xml:space="preserve"> </w:t>
-      </w:r>
-      <w:r>
-        <w:rPr>
-          <w:rFonts w:cs="TTE14596B0t00"/>
-        </w:rPr>
-        <w:t>an individual game, users will also be able to post comments on this game. User comments will</w:t>
-      </w:r>
-      <w:r>
-        <w:rPr>
-          <w:rFonts w:cs="TTE14596B0t00"/>
-        </w:rPr>
-        <w:t xml:space="preserve"> </w:t>
-      </w:r>
-      <w:r>
-        <w:rPr>
-          <w:rFonts w:cs="TTE14596B0t00"/>
-        </w:rPr>
-        <w:t>be filed under the tags of Injuries, Score, and</w:t>
-      </w:r>
-      <w:r>
-        <w:rPr>
-          <w:rFonts w:cs="TTE14596B0t00"/>
-        </w:rPr>
-        <w:t xml:space="preserve"> Other</w:t>
-      </w:r>
-      <w:r>
-        <w:rPr>
-          <w:rFonts w:cs="TTE14596B0t00"/>
-        </w:rPr>
-        <w:t>. Users could choose to view only those</w:t>
-      </w:r>
-      <w:r>
-        <w:rPr>
-          <w:rFonts w:cs="TTE14596B0t00"/>
-        </w:rPr>
-        <w:t xml:space="preserve"> </w:t>
-      </w:r>
-      <w:r>
-        <w:rPr>
-          <w:rFonts w:cs="TTE14596B0t00"/>
-        </w:rPr>
-        <w:t>comments within a given tag, or they can choose to view</w:t>
-      </w:r>
-      <w:r>
-        <w:rPr>
-          <w:rFonts w:cs="TTE14596B0t00"/>
-        </w:rPr>
-        <w:t xml:space="preserve"> all comments. The site will not </w:t>
-      </w:r>
-      <w:r>
-        <w:rPr>
-          <w:rFonts w:cs="TTE14596B0t00"/>
-        </w:rPr>
-        <w:t>require users to login unless they would like to post comments</w:t>
-      </w:r>
-      <w:r>
-        <w:rPr>
-          <w:rFonts w:cs="TTE14596B0t00"/>
-        </w:rPr>
-        <w:t xml:space="preserve">, vote on outcomes of games, or manage their own teams/leagues. </w:t>
-      </w:r>
-      <w:r>
-        <w:rPr>
-          <w:rFonts w:cs="TTE14596B0t00"/>
-        </w:rPr>
-        <w:t>Additionally, within the chosen</w:t>
-      </w:r>
-      <w:r>
-        <w:rPr>
-          <w:rFonts w:cs="TTE14596B0t00"/>
-        </w:rPr>
-        <w:t xml:space="preserve"> </w:t>
-      </w:r>
-      <w:r>
-        <w:rPr>
-          <w:rFonts w:cs="TTE14596B0t00"/>
-        </w:rPr>
-        <w:t>game, users can vote on which team they think will win. All users that access the site will be</w:t>
-      </w:r>
-      <w:r>
-        <w:rPr>
-          <w:rFonts w:cs="TTE14596B0t00"/>
-        </w:rPr>
-        <w:t xml:space="preserve"> </w:t>
-      </w:r>
-      <w:r>
-        <w:rPr>
-          <w:rFonts w:cs="TTE14596B0t00"/>
-        </w:rPr>
-        <w:t>given the option to view the opinions of all users that voted via vote percentages corresponding</w:t>
-      </w:r>
-      <w:r>
-        <w:rPr>
-          <w:rFonts w:cs="TTE14596B0t00"/>
-        </w:rPr>
-        <w:t xml:space="preserve"> </w:t>
-      </w:r>
-      <w:r>
-        <w:rPr>
-          <w:rFonts w:cs="TTE14596B0t00"/>
-        </w:rPr>
-        <w:t xml:space="preserve">to each </w:t>
-      </w:r>
-      <w:r>
-        <w:rPr>
-          <w:rFonts w:cs="TTE14596B0t00"/>
-        </w:rPr>
-        <w:t>game</w:t>
-      </w:r>
-      <w:r>
-        <w:rPr>
-          <w:rFonts w:cs="TTE14596B0t00"/>
-        </w:rPr>
-        <w:t>. Additionally, the sports score tracker will feature a smart system that calculates</w:t>
-      </w:r>
-      <w:r>
-        <w:rPr>
-          <w:rFonts w:cs="TTE14596B0t00"/>
-        </w:rPr>
-        <w:t xml:space="preserve"> </w:t>
-      </w:r>
-      <w:r>
-        <w:rPr>
-          <w:rFonts w:cs="TTE14596B0t00"/>
-        </w:rPr>
-        <w:t>the most logical choice for the victor of the game. The smart outcome detection will take into</w:t>
-      </w:r>
-      <w:r>
-        <w:rPr>
-          <w:rFonts w:cs="TTE14596B0t00"/>
-        </w:rPr>
-        <w:t xml:space="preserve"> </w:t>
-      </w:r>
-      <w:r>
-        <w:rPr>
-          <w:rFonts w:cs="TTE14596B0t00"/>
-        </w:rPr>
-        <w:t>account the winning percentage for each team. All users that access the site will be able to see</w:t>
-      </w:r>
-      <w:r>
-        <w:rPr>
-          <w:rFonts w:cs="TTE14596B0t00"/>
-        </w:rPr>
-        <w:t xml:space="preserve"> </w:t>
-      </w:r>
-      <w:r>
-        <w:rPr>
-          <w:rFonts w:cs="TTE14596B0t00"/>
-        </w:rPr>
-        <w:t>the computer selection.</w:t>
-      </w:r>
-      <w:r>
-        <w:rPr>
-          <w:rFonts w:cs="TTE14596B0t00"/>
-        </w:rPr>
-        <w:t xml:space="preserve"> </w:t>
-      </w:r>
-    </w:p>
-    <w:p>
-      <w:pPr>
-        <w:autoSpaceDE w:val="0"/>
-        <w:autoSpaceDN w:val="0"/>
-        <w:adjustRightInd w:val="0"/>
-        <w:spacing w:after="0" w:line="240" w:lineRule="auto"/>
-        <w:ind w:firstLine="720"/>
-        <w:rPr>
           <w:rFonts w:cs="Calibri"/>
           <w:color w:val="000000"/>
         </w:rPr>
@@ -1381,19 +1225,241 @@
         <w:rPr>
           <w:rFonts w:cs="TTE14596B0t00"/>
         </w:rPr>
-        <w:t>Additionally, the sports score tracker will be flexible enough to allow registered users to input</w:t>
+        <w:t>The Sports Score Tracker is designed to funct</w:t>
       </w:r>
       <w:r>
         <w:rPr>
           <w:rFonts w:cs="TTE14596B0t00"/>
         </w:rPr>
+        <w:t>ion as a web-based application.  The</w:t>
+      </w:r>
+      <w:r>
+        <w:rPr>
+          <w:rFonts w:cs="TTE14596B0t00"/>
+        </w:rPr>
+        <w:t xml:space="preserve"> sports score tracker will be flexible enough to allow registered users to input</w:t>
+      </w:r>
+      <w:r>
+        <w:rPr>
+          <w:rFonts w:cs="TTE14596B0t00"/>
+        </w:rPr>
         <w:t xml:space="preserve"> </w:t>
       </w:r>
       <w:r>
         <w:rPr>
           <w:rFonts w:cs="TTE14596B0t00"/>
         </w:rPr>
-        <w:t>their own data for their own custom sports, leagues, teams, etc.</w:t>
+        <w:t>their own data for their own custom sports, lea</w:t>
+      </w:r>
+      <w:r>
+        <w:rPr>
+          <w:rFonts w:cs="TTE14596B0t00"/>
+        </w:rPr>
+        <w:t xml:space="preserve">gues, and teams.  </w:t>
+      </w:r>
+      <w:r>
+        <w:rPr>
+          <w:rFonts w:cs="TTE14596B0t00"/>
+        </w:rPr>
+        <w:t>This data</w:t>
+      </w:r>
+      <w:r>
+        <w:rPr>
+          <w:rFonts w:cs="TTE14596B0t00"/>
+        </w:rPr>
+        <w:t xml:space="preserve"> </w:t>
+      </w:r>
+      <w:r>
+        <w:rPr>
+          <w:rFonts w:cs="TTE14596B0t00"/>
+        </w:rPr>
+        <w:t>includes a full daily schedule, as well as league standings. Users will</w:t>
+      </w:r>
+      <w:r>
+        <w:rPr>
+          <w:rFonts w:cs="TTE14596B0t00"/>
+        </w:rPr>
+        <w:t xml:space="preserve"> </w:t>
+      </w:r>
+      <w:r>
+        <w:rPr>
+          <w:rFonts w:cs="TTE14596B0t00"/>
+        </w:rPr>
+        <w:t>be able to click on individual games, and follow the score</w:t>
+      </w:r>
+      <w:r>
+        <w:rPr>
+          <w:rFonts w:cs="TTE14596B0t00"/>
+        </w:rPr>
+        <w:t xml:space="preserve">.  </w:t>
+      </w:r>
+      <w:r>
+        <w:rPr>
+          <w:rFonts w:cs="TTE14596B0t00"/>
+        </w:rPr>
+        <w:t>Within the in-depth view of</w:t>
+      </w:r>
+      <w:r>
+        <w:rPr>
+          <w:rFonts w:cs="TTE14596B0t00"/>
+        </w:rPr>
+        <w:t xml:space="preserve"> </w:t>
+      </w:r>
+      <w:r>
+        <w:rPr>
+          <w:rFonts w:cs="TTE14596B0t00"/>
+        </w:rPr>
+        <w:t>an individual game, users will also be able to post comments on this game. User comments will</w:t>
+      </w:r>
+      <w:r>
+        <w:rPr>
+          <w:rFonts w:cs="TTE14596B0t00"/>
+        </w:rPr>
+        <w:t xml:space="preserve"> </w:t>
+      </w:r>
+      <w:r>
+        <w:rPr>
+          <w:rFonts w:cs="TTE14596B0t00"/>
+        </w:rPr>
+        <w:t>be filed under the tags of Injuries, Score, and</w:t>
+      </w:r>
+      <w:r>
+        <w:rPr>
+          <w:rFonts w:cs="TTE14596B0t00"/>
+        </w:rPr>
+        <w:t xml:space="preserve"> Other</w:t>
+      </w:r>
+      <w:r>
+        <w:rPr>
+          <w:rFonts w:cs="TTE14596B0t00"/>
+        </w:rPr>
+        <w:t>. Users could choose to view only those</w:t>
+      </w:r>
+      <w:r>
+        <w:rPr>
+          <w:rFonts w:cs="TTE14596B0t00"/>
+        </w:rPr>
+        <w:t xml:space="preserve"> </w:t>
+      </w:r>
+      <w:r>
+        <w:rPr>
+          <w:rFonts w:cs="TTE14596B0t00"/>
+        </w:rPr>
+        <w:t>comments within a given tag, or they can choose to view</w:t>
+      </w:r>
+      <w:r>
+        <w:rPr>
+          <w:rFonts w:cs="TTE14596B0t00"/>
+        </w:rPr>
+        <w:t xml:space="preserve"> all comments. The site will not </w:t>
+      </w:r>
+      <w:r>
+        <w:rPr>
+          <w:rFonts w:cs="TTE14596B0t00"/>
+        </w:rPr>
+        <w:t>require users to login unless they would like to post comments</w:t>
+      </w:r>
+      <w:r>
+        <w:rPr>
+          <w:rFonts w:cs="TTE14596B0t00"/>
+        </w:rPr>
+        <w:t xml:space="preserve">, vote on outcomes of games, or manage their own teams/leagues. </w:t>
+      </w:r>
+      <w:r>
+        <w:rPr>
+          <w:rFonts w:cs="TTE14596B0t00"/>
+        </w:rPr>
+        <w:t>Additionally, within the chosen</w:t>
+      </w:r>
+      <w:r>
+        <w:rPr>
+          <w:rFonts w:cs="TTE14596B0t00"/>
+        </w:rPr>
+        <w:t xml:space="preserve"> </w:t>
+      </w:r>
+      <w:r>
+        <w:rPr>
+          <w:rFonts w:cs="TTE14596B0t00"/>
+        </w:rPr>
+        <w:t>game, users can vote on which team they think will win. All users that access the site will be</w:t>
+      </w:r>
+      <w:r>
+        <w:rPr>
+          <w:rFonts w:cs="TTE14596B0t00"/>
+        </w:rPr>
+        <w:t xml:space="preserve"> </w:t>
+      </w:r>
+      <w:r>
+        <w:rPr>
+          <w:rFonts w:cs="TTE14596B0t00"/>
+        </w:rPr>
+        <w:t>given the option to view the opinions of all users that voted via vote percentages corresponding</w:t>
+      </w:r>
+      <w:r>
+        <w:rPr>
+          <w:rFonts w:cs="TTE14596B0t00"/>
+        </w:rPr>
+        <w:t xml:space="preserve"> </w:t>
+      </w:r>
+      <w:r>
+        <w:rPr>
+          <w:rFonts w:cs="TTE14596B0t00"/>
+        </w:rPr>
+        <w:t xml:space="preserve">to each </w:t>
+      </w:r>
+      <w:r>
+        <w:rPr>
+          <w:rFonts w:cs="TTE14596B0t00"/>
+        </w:rPr>
+        <w:t>game</w:t>
+      </w:r>
+      <w:r>
+        <w:rPr>
+          <w:rFonts w:cs="TTE14596B0t00"/>
+        </w:rPr>
+        <w:t>. Additionally, the sports score tracker will feature a smart system that calculates</w:t>
+      </w:r>
+      <w:r>
+        <w:rPr>
+          <w:rFonts w:cs="TTE14596B0t00"/>
+        </w:rPr>
+        <w:t xml:space="preserve"> </w:t>
+      </w:r>
+      <w:r>
+        <w:rPr>
+          <w:rFonts w:cs="TTE14596B0t00"/>
+        </w:rPr>
+        <w:t>the most logical choice for the victor of the game. The smart outcome detection will take into</w:t>
+      </w:r>
+      <w:r>
+        <w:rPr>
+          <w:rFonts w:cs="TTE14596B0t00"/>
+        </w:rPr>
+        <w:t xml:space="preserve"> </w:t>
+      </w:r>
+      <w:r>
+        <w:rPr>
+          <w:rFonts w:cs="TTE14596B0t00"/>
+        </w:rPr>
+        <w:t>account the winning percentage for each team. All users that access the site will be able to see</w:t>
+      </w:r>
+      <w:r>
+        <w:rPr>
+          <w:rFonts w:cs="TTE14596B0t00"/>
+        </w:rPr>
+        <w:t xml:space="preserve"> </w:t>
+      </w:r>
+      <w:r>
+        <w:rPr>
+          <w:rFonts w:cs="TTE14596B0t00"/>
+        </w:rPr>
+        <w:t>the computer selection.</w:t>
+      </w:r>
+      <w:r>
+        <w:rPr>
+          <w:rFonts w:cs="TTE14596B0t00"/>
+        </w:rPr>
+        <w:t xml:space="preserve"> </w:t>
       </w:r>
     </w:p>
     <w:p>
@@ -1416,7 +1482,7 @@
       <w:pPr>
         <w:pStyle w:val="Heading1"/>
       </w:pPr>
-      <w:bookmarkStart w:id="1" w:name="_Toc225539976"/>
+      <w:bookmarkStart w:id="0" w:name="_Toc225539976"/>
       <w:r>
         <w:lastRenderedPageBreak/>
         <w:t>System</w:t>
@@ -1424,7 +1490,7 @@
       <w:r>
         <w:t xml:space="preserve"> Requirements</w:t>
       </w:r>
-      <w:bookmarkEnd w:id="1"/>
+      <w:bookmarkEnd w:id="0"/>
     </w:p>
     <w:p>
       <w:pPr>
@@ -1435,7 +1501,7 @@
           <w:szCs w:val="24"/>
         </w:rPr>
       </w:pPr>
-      <w:bookmarkStart w:id="2" w:name="_Toc225539977"/>
+      <w:bookmarkStart w:id="1" w:name="_Toc225539977"/>
       <w:r>
         <w:rPr>
           <w:color w:val="323232" w:themeColor="text2"/>
@@ -1444,7 +1510,7 @@
         </w:rPr>
         <w:t>Functional Requirements</w:t>
       </w:r>
-      <w:bookmarkEnd w:id="2"/>
+      <w:bookmarkEnd w:id="1"/>
     </w:p>
     <w:p/>
     <w:p>
@@ -5253,7 +5319,7 @@
       <w:r>
         <w:t xml:space="preserve"> has been processed.</w:t>
       </w:r>
-      <w:bookmarkStart w:id="3" w:name="_Toc225539978"/>
+      <w:bookmarkStart w:id="2" w:name="_Toc225539978"/>
     </w:p>
     <w:p>
       <w:pPr>
@@ -5958,7 +6024,7 @@
       <w:r>
         <w:t>Non functional Requirements</w:t>
       </w:r>
-      <w:bookmarkEnd w:id="3"/>
+      <w:bookmarkEnd w:id="2"/>
     </w:p>
     <w:p>
       <w:pPr>
@@ -6132,6 +6198,7 @@
       <w:r>
         <w:t xml:space="preserve"> format - </w:t>
       </w:r>
+      <w:proofErr w:type="spellStart"/>
       <w:r>
         <w:rPr>
           <w:i/>
@@ -6147,6 +6214,7 @@
         </w:rPr>
         <w:t>domain</w:t>
       </w:r>
+      <w:proofErr w:type="spellEnd"/>
       <w:r>
         <w:rPr>
           <w:b/>
@@ -6573,22 +6641,22 @@
       <w:pPr>
         <w:pStyle w:val="Heading1"/>
       </w:pPr>
-      <w:bookmarkStart w:id="4" w:name="_Toc225539979"/>
+      <w:bookmarkStart w:id="3" w:name="_Toc225539979"/>
       <w:r>
         <w:lastRenderedPageBreak/>
         <w:t>Use Cases</w:t>
       </w:r>
+      <w:bookmarkEnd w:id="3"/>
+    </w:p>
+    <w:p>
+      <w:pPr>
+        <w:pStyle w:val="Heading2"/>
+      </w:pPr>
+      <w:bookmarkStart w:id="4" w:name="_Toc225539980"/>
+      <w:r>
+        <w:t>Use Case Diagram</w:t>
+      </w:r>
       <w:bookmarkEnd w:id="4"/>
-    </w:p>
-    <w:p>
-      <w:pPr>
-        <w:pStyle w:val="Heading2"/>
-      </w:pPr>
-      <w:bookmarkStart w:id="5" w:name="_Toc225539980"/>
-      <w:r>
-        <w:t>Use Case Diagram</w:t>
-      </w:r>
-      <w:bookmarkEnd w:id="5"/>
     </w:p>
     <w:p>
       <w:pPr>
@@ -6722,7 +6790,7 @@
       <w:pPr>
         <w:pStyle w:val="Heading2"/>
       </w:pPr>
-      <w:bookmarkStart w:id="6" w:name="_Toc225539981"/>
+      <w:bookmarkStart w:id="5" w:name="_Toc225539981"/>
       <w:r>
         <w:lastRenderedPageBreak/>
         <w:t xml:space="preserve">Use Case </w:t>
@@ -6730,7 +6798,7 @@
       <w:r>
         <w:t>Descriptions</w:t>
       </w:r>
-      <w:bookmarkEnd w:id="6"/>
+      <w:bookmarkEnd w:id="5"/>
     </w:p>
     <w:p/>
     <w:p/>
@@ -8416,13 +8484,7 @@
               <w:jc w:val="both"/>
             </w:pPr>
             <w:r>
-              <w:t xml:space="preserve">This system use is intended for registered users and administrators to create a custom </w:t>
-            </w:r>
-            <w:r>
-              <w:t>game</w:t>
-            </w:r>
-            <w:r>
-              <w:t>.</w:t>
+              <w:t>This system use is intended for registered users and administrators to create a custom game.</w:t>
             </w:r>
           </w:p>
           <w:p>
@@ -8523,13 +8585,7 @@
               <w:jc w:val="both"/>
             </w:pPr>
             <w:r>
-              <w:t xml:space="preserve">This system use is intended for registered users and administrators to update or delete a custom </w:t>
-            </w:r>
-            <w:r>
-              <w:t>game for teams in a league owned by that user</w:t>
-            </w:r>
-            <w:r>
-              <w:t>.</w:t>
+              <w:t>This system use is intended for registered users and administrators to update or delete a custom game for teams in a league owned by that user.</w:t>
             </w:r>
           </w:p>
           <w:p>
@@ -8610,12 +8666,12 @@
       <w:r>
         <w:br w:type="page"/>
       </w:r>
-      <w:bookmarkStart w:id="7" w:name="_Toc225539982"/>
+      <w:bookmarkStart w:id="6" w:name="_Toc225539982"/>
       <w:r>
         <w:lastRenderedPageBreak/>
         <w:t>Use Case Validation</w:t>
       </w:r>
-      <w:bookmarkEnd w:id="7"/>
+      <w:bookmarkEnd w:id="6"/>
     </w:p>
     <w:p>
       <w:pPr>
@@ -9270,7 +9326,21 @@
               <w:rPr>
                 <w:sz w:val="16"/>
               </w:rPr>
-              <w:t>Create / Modfiy Game</w:t>
+              <w:t xml:space="preserve">Create / </w:t>
+            </w:r>
+            <w:proofErr w:type="spellStart"/>
+            <w:r>
+              <w:rPr>
+                <w:sz w:val="16"/>
+              </w:rPr>
+              <w:t>Modfiy</w:t>
+            </w:r>
+            <w:proofErr w:type="spellEnd"/>
+            <w:r>
+              <w:rPr>
+                <w:sz w:val="16"/>
+              </w:rPr>
+              <w:t xml:space="preserve"> Game</w:t>
             </w:r>
           </w:p>
         </w:tc>
@@ -13847,7 +13917,7 @@
           <w:szCs w:val="24"/>
         </w:rPr>
       </w:pPr>
-      <w:bookmarkStart w:id="8" w:name="_Toc225539985"/>
+      <w:bookmarkStart w:id="7" w:name="_Toc225539985"/>
       <w:r>
         <w:rPr>
           <w:rFonts w:asciiTheme="majorHAnsi" w:hAnsiTheme="majorHAnsi"/>
@@ -13858,7 +13928,7 @@
         </w:rPr>
         <w:t>Domain Explanation</w:t>
       </w:r>
-      <w:bookmarkEnd w:id="8"/>
+      <w:bookmarkEnd w:id="7"/>
     </w:p>
     <w:p>
       <w:pPr>
@@ -13989,20 +14059,19 @@
           <w:sz w:val="28"/>
           <w:szCs w:val="24"/>
         </w:rPr>
-        <w:t>Rename classes to match domain/class diagram. (User-&gt;RegisteredUser, Guest-&gt;GuestUser, etc…)</w:t>
-      </w:r>
-    </w:p>
-    <w:p>
-      <w:pPr>
-        <w:pStyle w:val="ListParagraph"/>
-        <w:ind w:left="0"/>
+        <w:t>Rename classes to match domain/class diagram. (User-&gt;</w:t>
+      </w:r>
+      <w:proofErr w:type="spellStart"/>
+      <w:r>
         <w:rPr>
           <w:rFonts w:asciiTheme="majorHAnsi" w:hAnsiTheme="majorHAnsi"/>
           <w:color w:val="FF0000"/>
           <w:sz w:val="28"/>
           <w:szCs w:val="24"/>
         </w:rPr>
-      </w:pPr>
+        <w:t>RegisteredUser</w:t>
+      </w:r>
+      <w:proofErr w:type="spellEnd"/>
       <w:r>
         <w:rPr>
           <w:rFonts w:asciiTheme="majorHAnsi" w:hAnsiTheme="majorHAnsi"/>
@@ -14010,20 +14079,19 @@
           <w:sz w:val="28"/>
           <w:szCs w:val="24"/>
         </w:rPr>
-        <w:t>Also add labels to sequence diagram showing which requirement they fill.</w:t>
-      </w:r>
-    </w:p>
-    <w:p>
-      <w:pPr>
-        <w:pStyle w:val="ListParagraph"/>
-        <w:ind w:left="0"/>
+        <w:t>, Guest-&gt;</w:t>
+      </w:r>
+      <w:proofErr w:type="spellStart"/>
+      <w:r>
         <w:rPr>
           <w:rFonts w:asciiTheme="majorHAnsi" w:hAnsiTheme="majorHAnsi"/>
           <w:color w:val="FF0000"/>
           <w:sz w:val="28"/>
           <w:szCs w:val="24"/>
         </w:rPr>
-      </w:pPr>
+        <w:t>GuestUser</w:t>
+      </w:r>
+      <w:proofErr w:type="spellEnd"/>
       <w:r>
         <w:rPr>
           <w:rFonts w:asciiTheme="majorHAnsi" w:hAnsiTheme="majorHAnsi"/>
@@ -14031,17 +14099,20 @@
           <w:sz w:val="28"/>
           <w:szCs w:val="24"/>
         </w:rPr>
-        <w:t xml:space="preserve">Also try </w:t>
-      </w:r>
-      <w:r>
+        <w:t>, etc…)</w:t>
+      </w:r>
+    </w:p>
+    <w:p>
+      <w:pPr>
+        <w:pStyle w:val="ListParagraph"/>
+        <w:ind w:left="0"/>
         <w:rPr>
           <w:rFonts w:asciiTheme="majorHAnsi" w:hAnsiTheme="majorHAnsi"/>
           <w:color w:val="FF0000"/>
           <w:sz w:val="28"/>
           <w:szCs w:val="24"/>
         </w:rPr>
-        <w:t>t</w:t>
-      </w:r>
+      </w:pPr>
       <w:r>
         <w:rPr>
           <w:rFonts w:asciiTheme="majorHAnsi" w:hAnsiTheme="majorHAnsi"/>
@@ -14049,7 +14120,7 @@
           <w:sz w:val="28"/>
           <w:szCs w:val="24"/>
         </w:rPr>
-        <w:t>o make the activation bars with less space between them if time allows.</w:t>
+        <w:t>Also add labels to sequence diagram showing which requirement they fill.</w:t>
       </w:r>
     </w:p>
     <w:p>
@@ -14070,20 +14141,168 @@
           <w:sz w:val="28"/>
           <w:szCs w:val="24"/>
         </w:rPr>
-        <w:t>Insert diagrams from rational rose.</w:t>
-      </w:r>
-    </w:p>
-    <w:p>
-      <w:pPr>
-        <w:pStyle w:val="ListParagraph"/>
-        <w:ind w:left="0"/>
+        <w:t xml:space="preserve">Also try </w:t>
+      </w:r>
+      <w:r>
         <w:rPr>
           <w:rFonts w:asciiTheme="majorHAnsi" w:hAnsiTheme="majorHAnsi"/>
           <w:color w:val="FF0000"/>
           <w:sz w:val="28"/>
           <w:szCs w:val="24"/>
         </w:rPr>
-      </w:pPr>
+        <w:t>t</w:t>
+      </w:r>
+      <w:r>
+        <w:rPr>
+          <w:rFonts w:asciiTheme="majorHAnsi" w:hAnsiTheme="majorHAnsi"/>
+          <w:color w:val="FF0000"/>
+          <w:sz w:val="28"/>
+          <w:szCs w:val="24"/>
+        </w:rPr>
+        <w:t>o make the activation bars with less space between them if time allows.</w:t>
+      </w:r>
+    </w:p>
+    <w:p>
+      <w:pPr>
+        <w:pStyle w:val="ListParagraph"/>
+        <w:ind w:left="0"/>
+        <w:rPr>
+          <w:rFonts w:asciiTheme="majorHAnsi" w:hAnsiTheme="majorHAnsi"/>
+          <w:color w:val="FF0000"/>
+          <w:sz w:val="28"/>
+          <w:szCs w:val="24"/>
+        </w:rPr>
+      </w:pPr>
+      <w:r>
+        <w:rPr>
+          <w:rFonts w:asciiTheme="majorHAnsi" w:hAnsiTheme="majorHAnsi"/>
+          <w:color w:val="FF0000"/>
+          <w:sz w:val="28"/>
+          <w:szCs w:val="24"/>
+        </w:rPr>
+        <w:t>Insert diagrams from rational rose.</w:t>
+      </w:r>
+    </w:p>
+    <w:p>
+      <w:pPr>
+        <w:pStyle w:val="ListParagraph"/>
+        <w:ind w:left="0"/>
+        <w:rPr>
+          <w:rFonts w:asciiTheme="majorHAnsi" w:hAnsiTheme="majorHAnsi"/>
+          <w:color w:val="FF0000"/>
+          <w:sz w:val="28"/>
+          <w:szCs w:val="24"/>
+        </w:rPr>
+      </w:pPr>
+    </w:p>
+    <w:p>
+      <w:pPr>
+        <w:rPr>
+          <w:rFonts w:asciiTheme="majorHAnsi" w:hAnsiTheme="majorHAnsi"/>
+          <w:b/>
+          <w:color w:val="323232" w:themeColor="text2"/>
+          <w:sz w:val="24"/>
+          <w:szCs w:val="24"/>
+        </w:rPr>
+      </w:pPr>
+      <w:bookmarkStart w:id="8" w:name="_Toc225539987"/>
+      <w:bookmarkEnd w:id="8"/>
+      <w:r>
+        <w:rPr>
+          <w:rFonts w:asciiTheme="majorHAnsi" w:hAnsiTheme="majorHAnsi"/>
+          <w:b/>
+          <w:color w:val="323232" w:themeColor="text2"/>
+          <w:sz w:val="24"/>
+          <w:szCs w:val="24"/>
+        </w:rPr>
+        <w:br w:type="page"/>
+      </w:r>
+    </w:p>
+    <w:p>
+      <w:pPr>
+        <w:pStyle w:val="TOCHeading"/>
+      </w:pPr>
+      <w:r>
+        <w:lastRenderedPageBreak/>
+        <w:t>Conclusion</w:t>
+      </w:r>
+    </w:p>
+    <w:p>
+      <w:pPr>
+        <w:autoSpaceDE w:val="0"/>
+        <w:autoSpaceDN w:val="0"/>
+        <w:adjustRightInd w:val="0"/>
+        <w:spacing w:after="0" w:line="240" w:lineRule="auto"/>
+        <w:rPr>
+          <w:rFonts w:cs="TTE14596B0t00"/>
+        </w:rPr>
+      </w:pPr>
+    </w:p>
+    <w:p>
+      <w:pPr>
+        <w:autoSpaceDE w:val="0"/>
+        <w:autoSpaceDN w:val="0"/>
+        <w:adjustRightInd w:val="0"/>
+        <w:spacing w:after="0" w:line="240" w:lineRule="auto"/>
+        <w:ind w:firstLine="720"/>
+        <w:rPr>
+          <w:rFonts w:cs="TTE14596B0t00"/>
+        </w:rPr>
+      </w:pPr>
+      <w:r>
+        <w:rPr>
+          <w:rFonts w:cs="TTE14596B0t00"/>
+        </w:rPr>
+        <w:t xml:space="preserve">In conclusion, </w:t>
+      </w:r>
+      <w:r>
+        <w:rPr>
+          <w:rFonts w:cs="TTE14596B0t00"/>
+        </w:rPr>
+        <w:t xml:space="preserve">The Sports Score Tracker </w:t>
+      </w:r>
+      <w:r>
+        <w:rPr>
+          <w:rFonts w:cs="TTE14596B0t00"/>
+        </w:rPr>
+        <w:t xml:space="preserve">fulfilled all of the requirements of the problem posed by the Southeastern Cal Ripken Baseball League.  </w:t>
+      </w:r>
+    </w:p>
+    <w:p>
+      <w:pPr>
+        <w:autoSpaceDE w:val="0"/>
+        <w:autoSpaceDN w:val="0"/>
+        <w:adjustRightInd w:val="0"/>
+        <w:spacing w:after="0" w:line="240" w:lineRule="auto"/>
+        <w:ind w:firstLine="720"/>
+        <w:rPr>
+          <w:rFonts w:cs="TTE14596B0t00"/>
+        </w:rPr>
+      </w:pPr>
+      <w:r>
+        <w:rPr>
+          <w:rFonts w:cs="TTE14596B0t00"/>
+        </w:rPr>
+        <w:t xml:space="preserve">Instead of having to hand enter and update all of the league data, Southeastern officials can now track all league and team information on the Internet in the Sports Score Tracker.  The system handled all of the leagues and teams within Southeastern Cal Ripken, as well as all of the leagues and teams that work hand-in-hand with Southeastern. </w:t>
+      </w:r>
+    </w:p>
+    <w:p>
+      <w:pPr>
+        <w:autoSpaceDE w:val="0"/>
+        <w:autoSpaceDN w:val="0"/>
+        <w:adjustRightInd w:val="0"/>
+        <w:spacing w:after="0" w:line="240" w:lineRule="auto"/>
+        <w:ind w:firstLine="720"/>
+        <w:rPr>
+          <w:rFonts w:cs="TTE14596B0t00"/>
+        </w:rPr>
+      </w:pPr>
+      <w:r>
+        <w:rPr>
+          <w:rFonts w:cs="TTE14596B0t00"/>
+        </w:rPr>
+        <w:t>Furthermore, the Sports Score Tracker allows for the addition of other sports that can also be tracked via the World Wide Web.</w:t>
+      </w:r>
     </w:p>
     <w:p>
       <w:pPr>
@@ -14098,8 +14317,6 @@
           <w:szCs w:val="24"/>
         </w:rPr>
       </w:pPr>
-      <w:bookmarkStart w:id="9" w:name="_Toc225539987"/>
-      <w:bookmarkEnd w:id="9"/>
     </w:p>
     <w:sectPr>
       <w:headerReference w:type="default" r:id="rId11"/>
@@ -14159,7 +14376,7 @@
         <w:rPr>
           <w:noProof/>
         </w:rPr>
-        <w:t>5</w:t>
+        <w:t>15</w:t>
       </w:r>
     </w:fldSimple>
   </w:p>

</xml_diff>

<commit_message>
Updated Diagrams (domain validation/explanation still in progress)
</commit_message>
<xml_diff>
--- a/Documents/Design Report.docx
+++ b/Documents/Design Report.docx
@@ -1132,22 +1132,7 @@
       </w:pPr>
       <w:r>
         <w:tab/>
-        <w:t xml:space="preserve">The Southeastern Cal Ripken </w:t>
-      </w:r>
-      <w:r>
-        <w:t>Baseball L</w:t>
-      </w:r>
-      <w:r>
-        <w:t>eague based in Lexington, KY, needs to have a way to track their league</w:t>
-      </w:r>
-      <w:r>
-        <w:t>s</w:t>
-      </w:r>
-      <w:r>
-        <w:t xml:space="preserve"> via the World Wide Web.  The current system in place calls for manual entry of all leagues and teams into a hand-created spreadsheet.  Each year’s schedule is entered along with the outcome of each game.  The records of each team must then be manually updated to reflect the scores.  The standings of each league must then be manually updated to show which teams are currently ranked first, second, and so on.</w:t>
-      </w:r>
-      <w:r>
-        <w:t xml:space="preserve">  Additionally, the Southeastern Cal Ripken Baseball League also has several other age groups of leagues that work in conjunction with them.  These leagues would also be interested in an online league tracking environment.</w:t>
+        <w:t>The Southeastern Cal Ripken Baseball League based in Lexington, KY, needs to have a way to track their leagues via the World Wide Web.  The current system in place calls for manual entry of all leagues and teams into a hand-created spreadsheet.  Each year’s schedule is entered along with the outcome of each game.  The records of each team must then be manually updated to reflect the scores.  The standings of each league must then be manually updated to show which teams are currently ranked first, second, and so on.  Additionally, the Southeastern Cal Ripken Baseball League also has several other age groups of leagues that work in conjunction with them.  These leagues would also be interested in an online league tracking environment.</w:t>
       </w:r>
     </w:p>
     <w:p>
@@ -1164,10 +1149,7 @@
       </w:pPr>
       <w:r>
         <w:tab/>
-        <w:t>The Executive Board for the Southeastern Cal Ripken Baseball League would need to be able to add multiple leagues into an online tracking system of some sort.  These leagues would need to be able to track multiple teams.  Schedules, scores, and standings of these teams would also need to be able to be updated and viewed.  The Executive Board would also like the coaches, parents, players, and even the general public to have the ability to view the schedules, scores, and standings for all of the teams in the Southeastern Cal Ripken Baseball league.  Additionally, the Executive Board would need to be able to easily ad</w:t>
-      </w:r>
-      <w:r>
-        <w:t>d other leagues and teams into the system.</w:t>
+        <w:t>The Executive Board for the Southeastern Cal Ripken Baseball League would need to be able to add multiple leagues into an online tracking system of some sort.  These leagues would need to be able to track multiple teams.  Schedules, scores, and standings of these teams would also need to be able to be updated and viewed.  The Executive Board would also like the coaches, parents, players, and even the general public to have the ability to view the schedules, scores, and standings for all of the teams in the Southeastern Cal Ripken Baseball league.  Additionally, the Executive Board would need to be able to easily add other leagues and teams into the system.</w:t>
       </w:r>
     </w:p>
     <w:p>
@@ -6198,7 +6180,6 @@
       <w:r>
         <w:t xml:space="preserve"> format - </w:t>
       </w:r>
-      <w:proofErr w:type="spellStart"/>
       <w:r>
         <w:rPr>
           <w:i/>
@@ -6214,7 +6195,6 @@
         </w:rPr>
         <w:t>domain</w:t>
       </w:r>
-      <w:proofErr w:type="spellEnd"/>
       <w:r>
         <w:rPr>
           <w:b/>
@@ -6695,9 +6675,9 @@
         </w:rPr>
         <w:drawing>
           <wp:inline distT="0" distB="0" distL="0" distR="0">
-            <wp:extent cx="4361294" cy="5469147"/>
-            <wp:effectExtent l="19050" t="0" r="1156" b="0"/>
-            <wp:docPr id="1" name="Picture 1"/>
+            <wp:extent cx="3658387" cy="5363570"/>
+            <wp:effectExtent l="19050" t="0" r="0" b="0"/>
+            <wp:docPr id="2" name="Picture 1"/>
             <wp:cNvGraphicFramePr>
               <a:graphicFrameLocks xmlns:a="http://schemas.openxmlformats.org/drawingml/2006/main" noChangeAspect="1"/>
             </wp:cNvGraphicFramePr>
@@ -6712,7 +6692,7 @@
                   </pic:nvPicPr>
                   <pic:blipFill>
                     <a:blip r:embed="rId9"/>
-                    <a:srcRect l="25000" t="10309" r="25160" b="9278"/>
+                    <a:srcRect l="14149" t="8894" r="32531" b="1482"/>
                     <a:stretch>
                       <a:fillRect/>
                     </a:stretch>
@@ -6720,7 +6700,7 @@
                   <pic:spPr bwMode="auto">
                     <a:xfrm>
                       <a:off x="0" y="0"/>
-                      <a:ext cx="4362049" cy="5470094"/>
+                      <a:ext cx="3658387" cy="5363570"/>
                     </a:xfrm>
                     <a:prstGeom prst="rect">
                       <a:avLst/>
@@ -6738,31 +6718,6 @@
             </a:graphic>
           </wp:inline>
         </w:drawing>
-      </w:r>
-    </w:p>
-    <w:p>
-      <w:pPr>
-        <w:pStyle w:val="ListParagraph"/>
-        <w:ind w:left="0"/>
-        <w:jc w:val="center"/>
-        <w:outlineLvl w:val="1"/>
-        <w:rPr>
-          <w:rFonts w:asciiTheme="majorHAnsi" w:hAnsiTheme="majorHAnsi"/>
-          <w:b/>
-          <w:color w:val="FF0000"/>
-          <w:sz w:val="28"/>
-          <w:szCs w:val="28"/>
-        </w:rPr>
-      </w:pPr>
-      <w:r>
-        <w:rPr>
-          <w:rFonts w:asciiTheme="majorHAnsi" w:hAnsiTheme="majorHAnsi"/>
-          <w:b/>
-          <w:color w:val="FF0000"/>
-          <w:sz w:val="28"/>
-          <w:szCs w:val="28"/>
-        </w:rPr>
-        <w:t>UPDATE WITH NEW USE CASE FROM RATIONAL ROSE</w:t>
       </w:r>
     </w:p>
     <w:p>
@@ -9326,21 +9281,7 @@
               <w:rPr>
                 <w:sz w:val="16"/>
               </w:rPr>
-              <w:t xml:space="preserve">Create / </w:t>
-            </w:r>
-            <w:proofErr w:type="spellStart"/>
-            <w:r>
-              <w:rPr>
-                <w:sz w:val="16"/>
-              </w:rPr>
-              <w:t>Modfiy</w:t>
-            </w:r>
-            <w:proofErr w:type="spellEnd"/>
-            <w:r>
-              <w:rPr>
-                <w:sz w:val="16"/>
-              </w:rPr>
-              <w:t xml:space="preserve"> Game</w:t>
+              <w:t>Create / Modfiy Game</w:t>
             </w:r>
           </w:p>
         </w:tc>
@@ -13802,9 +13743,9 @@
         </w:rPr>
         <w:drawing>
           <wp:inline distT="0" distB="0" distL="0" distR="0">
-            <wp:extent cx="4846249" cy="5514108"/>
+            <wp:extent cx="5037445" cy="5247923"/>
             <wp:effectExtent l="19050" t="0" r="0" b="0"/>
-            <wp:docPr id="4" name="Picture 4"/>
+            <wp:docPr id="5" name="Picture 4" descr="domainDiagram.JPG"/>
             <wp:cNvGraphicFramePr>
               <a:graphicFrameLocks xmlns:a="http://schemas.openxmlformats.org/drawingml/2006/main" noChangeAspect="1"/>
             </wp:cNvGraphicFramePr>
@@ -13812,33 +13753,23 @@
               <a:graphicData uri="http://schemas.openxmlformats.org/drawingml/2006/picture">
                 <pic:pic xmlns:pic="http://schemas.openxmlformats.org/drawingml/2006/picture">
                   <pic:nvPicPr>
-                    <pic:cNvPr id="0" name="Picture 4"/>
-                    <pic:cNvPicPr>
-                      <a:picLocks noChangeAspect="1" noChangeArrowheads="1"/>
-                    </pic:cNvPicPr>
+                    <pic:cNvPr id="0" name="domainDiagram.JPG"/>
+                    <pic:cNvPicPr/>
                   </pic:nvPicPr>
                   <pic:blipFill>
                     <a:blip r:embed="rId10"/>
-                    <a:srcRect l="26442" t="11134" r="28205" b="22474"/>
                     <a:stretch>
                       <a:fillRect/>
                     </a:stretch>
                   </pic:blipFill>
-                  <pic:spPr bwMode="auto">
+                  <pic:spPr>
                     <a:xfrm>
                       <a:off x="0" y="0"/>
-                      <a:ext cx="4853580" cy="5522450"/>
+                      <a:ext cx="5037445" cy="5247923"/>
                     </a:xfrm>
                     <a:prstGeom prst="rect">
                       <a:avLst/>
                     </a:prstGeom>
-                    <a:noFill/>
-                    <a:ln w="9525">
-                      <a:noFill/>
-                      <a:miter lim="800000"/>
-                      <a:headEnd/>
-                      <a:tailEnd/>
-                    </a:ln>
                   </pic:spPr>
                 </pic:pic>
               </a:graphicData>
@@ -13849,9 +13780,3232 @@
     </w:p>
     <w:p>
       <w:pPr>
+        <w:pStyle w:val="Heading2"/>
+      </w:pPr>
+      <w:bookmarkStart w:id="7" w:name="_Toc225539985"/>
+      <w:r>
+        <w:t>Domain Explanation</w:t>
+      </w:r>
+      <w:bookmarkEnd w:id="7"/>
+    </w:p>
+    <w:p>
+      <w:pPr>
         <w:pStyle w:val="ListParagraph"/>
         <w:ind w:left="0"/>
         <w:outlineLvl w:val="1"/>
+        <w:rPr>
+          <w:rFonts w:asciiTheme="majorHAnsi" w:hAnsiTheme="majorHAnsi"/>
+          <w:b/>
+          <w:color w:val="323232" w:themeColor="text2"/>
+          <w:sz w:val="24"/>
+          <w:szCs w:val="24"/>
+        </w:rPr>
+      </w:pPr>
+    </w:p>
+    <w:p>
+      <w:pPr>
+        <w:pStyle w:val="ListParagraph"/>
+        <w:ind w:left="0"/>
+        <w:outlineLvl w:val="2"/>
+        <w:rPr>
+          <w:b/>
+          <w:color w:val="F07F09" w:themeColor="accent1"/>
+        </w:rPr>
+      </w:pPr>
+      <w:bookmarkStart w:id="8" w:name="_Toc217369504"/>
+      <w:r>
+        <w:rPr>
+          <w:b/>
+          <w:color w:val="F07F09" w:themeColor="accent1"/>
+        </w:rPr>
+        <w:t>Class: User</w:t>
+      </w:r>
+      <w:bookmarkEnd w:id="8"/>
+    </w:p>
+    <w:p>
+      <w:pPr>
+        <w:pStyle w:val="ListParagraph"/>
+        <w:ind w:left="0"/>
+      </w:pPr>
+      <w:r>
+        <w:rPr>
+          <w:b/>
+        </w:rPr>
+        <w:tab/>
+      </w:r>
+      <w:r>
+        <w:t>The User object stores all attributes, functions, and operations related to the user.</w:t>
+      </w:r>
+    </w:p>
+    <w:p>
+      <w:pPr>
+        <w:pStyle w:val="ListParagraph"/>
+        <w:ind w:left="0"/>
+      </w:pPr>
+    </w:p>
+    <w:p>
+      <w:pPr>
+        <w:pStyle w:val="ListParagraph"/>
+        <w:ind w:left="0"/>
+        <w:outlineLvl w:val="2"/>
+        <w:rPr>
+          <w:b/>
+          <w:color w:val="F07F09" w:themeColor="accent1"/>
+        </w:rPr>
+      </w:pPr>
+      <w:bookmarkStart w:id="9" w:name="_Toc217369505"/>
+      <w:r>
+        <w:rPr>
+          <w:b/>
+          <w:color w:val="F07F09" w:themeColor="accent1"/>
+        </w:rPr>
+        <w:t xml:space="preserve">Class:  </w:t>
+      </w:r>
+      <w:bookmarkEnd w:id="9"/>
+      <w:r>
+        <w:rPr>
+          <w:b/>
+          <w:color w:val="F07F09" w:themeColor="accent1"/>
+        </w:rPr>
+        <w:t>Guest</w:t>
+      </w:r>
+    </w:p>
+    <w:p>
+      <w:pPr>
+        <w:pStyle w:val="ListParagraph"/>
+      </w:pPr>
+      <w:r>
+        <w:lastRenderedPageBreak/>
+        <w:t>The Member object is used to store attributes, functions, and operations related to a member.  This object will inherit properties of the User, but with more attributes and operations that require elevated privileges.</w:t>
+      </w:r>
+    </w:p>
+    <w:p>
+      <w:pPr>
+        <w:pStyle w:val="ListParagraph"/>
+        <w:ind w:left="0"/>
+        <w:rPr>
+          <w:b/>
+          <w:color w:val="F07F09" w:themeColor="accent1"/>
+        </w:rPr>
+      </w:pPr>
+    </w:p>
+    <w:p>
+      <w:pPr>
+        <w:pStyle w:val="ListParagraph"/>
+        <w:ind w:left="0"/>
+        <w:outlineLvl w:val="2"/>
+        <w:rPr>
+          <w:b/>
+          <w:color w:val="F07F09" w:themeColor="accent1"/>
+        </w:rPr>
+      </w:pPr>
+      <w:bookmarkStart w:id="10" w:name="_Toc217369507"/>
+      <w:r>
+        <w:rPr>
+          <w:b/>
+          <w:color w:val="F07F09" w:themeColor="accent1"/>
+        </w:rPr>
+        <w:t>Class:  Admin</w:t>
+      </w:r>
+      <w:bookmarkEnd w:id="10"/>
+      <w:r>
+        <w:rPr>
+          <w:b/>
+          <w:color w:val="F07F09" w:themeColor="accent1"/>
+        </w:rPr>
+        <w:t>istrator</w:t>
+      </w:r>
+    </w:p>
+    <w:p>
+      <w:pPr>
+        <w:pStyle w:val="ListParagraph"/>
+      </w:pPr>
+      <w:r>
+        <w:t>The Admin</w:t>
+      </w:r>
+      <w:r>
+        <w:t>istrator</w:t>
+      </w:r>
+      <w:r>
+        <w:t xml:space="preserve"> object is used to store attributes, functions, and operations related to the administrator.  This object will inherit properties of th</w:t>
+      </w:r>
+      <w:r>
+        <w:t xml:space="preserve">e User, but with more </w:t>
+      </w:r>
+      <w:r>
+        <w:t>operations that require elevated privileges.</w:t>
+      </w:r>
+    </w:p>
+    <w:p>
+      <w:pPr>
+        <w:pStyle w:val="ListParagraph"/>
+        <w:ind w:left="0"/>
+        <w:rPr>
+          <w:b/>
+        </w:rPr>
+      </w:pPr>
+    </w:p>
+    <w:p>
+      <w:pPr>
+        <w:pStyle w:val="ListParagraph"/>
+        <w:ind w:left="0"/>
+        <w:outlineLvl w:val="2"/>
+        <w:rPr>
+          <w:b/>
+          <w:color w:val="F07F09" w:themeColor="accent1"/>
+        </w:rPr>
+      </w:pPr>
+      <w:bookmarkStart w:id="11" w:name="_Toc217369508"/>
+      <w:r>
+        <w:rPr>
+          <w:b/>
+          <w:color w:val="F07F09" w:themeColor="accent1"/>
+        </w:rPr>
+        <w:t xml:space="preserve">Class:  </w:t>
+      </w:r>
+      <w:bookmarkEnd w:id="11"/>
+      <w:r>
+        <w:rPr>
+          <w:b/>
+          <w:color w:val="F07F09" w:themeColor="accent1"/>
+        </w:rPr>
+        <w:t>Sport</w:t>
+      </w:r>
+    </w:p>
+    <w:p>
+      <w:pPr>
+        <w:pStyle w:val="ListParagraph"/>
+        <w:rPr>
+          <w:b/>
+          <w:color w:val="000000" w:themeColor="text1"/>
+        </w:rPr>
+      </w:pPr>
+      <w:r>
+        <w:t xml:space="preserve">The </w:t>
+      </w:r>
+      <w:r>
+        <w:t xml:space="preserve">Sport is used to </w:t>
+      </w:r>
+      <w:r>
+        <w:t xml:space="preserve">store attributes, functions, and operations related </w:t>
+      </w:r>
+      <w:r>
+        <w:t xml:space="preserve">to </w:t>
+      </w:r>
+      <w:r>
+        <w:rPr>
+          <w:color w:val="000000" w:themeColor="text1"/>
+        </w:rPr>
+        <w:t xml:space="preserve">a </w:t>
+      </w:r>
+      <w:r>
+        <w:rPr>
+          <w:color w:val="000000" w:themeColor="text1"/>
+        </w:rPr>
+        <w:t>Sport</w:t>
+      </w:r>
+      <w:r>
+        <w:rPr>
+          <w:color w:val="000000" w:themeColor="text1"/>
+        </w:rPr>
+        <w:t>.</w:t>
+      </w:r>
+      <w:r>
+        <w:rPr>
+          <w:b/>
+          <w:color w:val="000000" w:themeColor="text1"/>
+        </w:rPr>
+        <w:tab/>
+      </w:r>
+    </w:p>
+    <w:p>
+      <w:pPr>
+        <w:pStyle w:val="ListParagraph"/>
+        <w:tabs>
+          <w:tab w:val="left" w:pos="1170"/>
+        </w:tabs>
+        <w:ind w:left="0"/>
+        <w:rPr>
+          <w:b/>
+        </w:rPr>
+      </w:pPr>
+    </w:p>
+    <w:p>
+      <w:pPr>
+        <w:pStyle w:val="ListParagraph"/>
+        <w:ind w:left="0"/>
+        <w:outlineLvl w:val="2"/>
+        <w:rPr>
+          <w:b/>
+          <w:color w:val="F07F09" w:themeColor="accent1"/>
+        </w:rPr>
+      </w:pPr>
+      <w:bookmarkStart w:id="12" w:name="_Toc217369509"/>
+      <w:r>
+        <w:rPr>
+          <w:b/>
+          <w:color w:val="F07F09" w:themeColor="accent1"/>
+        </w:rPr>
+        <w:t xml:space="preserve">Class:  </w:t>
+      </w:r>
+      <w:bookmarkEnd w:id="12"/>
+      <w:r>
+        <w:rPr>
+          <w:b/>
+          <w:color w:val="F07F09" w:themeColor="accent1"/>
+        </w:rPr>
+        <w:t>League</w:t>
+      </w:r>
+    </w:p>
+    <w:p>
+      <w:pPr>
+        <w:pStyle w:val="ListParagraph"/>
+        <w:rPr>
+          <w:b/>
+          <w:color w:val="000000" w:themeColor="text1"/>
+        </w:rPr>
+      </w:pPr>
+      <w:r>
+        <w:t xml:space="preserve">The League is used to store attributes, functions, and operations related </w:t>
+      </w:r>
+      <w:r>
+        <w:t xml:space="preserve">to </w:t>
+      </w:r>
+      <w:r>
+        <w:rPr>
+          <w:color w:val="000000" w:themeColor="text1"/>
+        </w:rPr>
+        <w:t xml:space="preserve">a </w:t>
+      </w:r>
+      <w:r>
+        <w:rPr>
+          <w:color w:val="000000" w:themeColor="text1"/>
+        </w:rPr>
+        <w:t>League</w:t>
+      </w:r>
+      <w:r>
+        <w:rPr>
+          <w:color w:val="000000" w:themeColor="text1"/>
+        </w:rPr>
+        <w:t>.</w:t>
+      </w:r>
+      <w:r>
+        <w:rPr>
+          <w:b/>
+          <w:color w:val="000000" w:themeColor="text1"/>
+        </w:rPr>
+        <w:tab/>
+      </w:r>
+    </w:p>
+    <w:p>
+      <w:pPr>
+        <w:pStyle w:val="ListParagraph"/>
+        <w:ind w:left="0"/>
+        <w:rPr>
+          <w:b/>
+        </w:rPr>
+      </w:pPr>
+    </w:p>
+    <w:p>
+      <w:pPr>
+        <w:pStyle w:val="ListParagraph"/>
+        <w:ind w:left="0"/>
+        <w:outlineLvl w:val="2"/>
+        <w:rPr>
+          <w:b/>
+          <w:color w:val="F07F09" w:themeColor="accent1"/>
+        </w:rPr>
+      </w:pPr>
+      <w:bookmarkStart w:id="13" w:name="_Toc217369510"/>
+      <w:r>
+        <w:rPr>
+          <w:b/>
+          <w:color w:val="F07F09" w:themeColor="accent1"/>
+        </w:rPr>
+        <w:t xml:space="preserve">Class:  </w:t>
+      </w:r>
+      <w:bookmarkEnd w:id="13"/>
+      <w:r>
+        <w:rPr>
+          <w:b/>
+          <w:color w:val="F07F09" w:themeColor="accent1"/>
+        </w:rPr>
+        <w:t>Team</w:t>
+      </w:r>
+    </w:p>
+    <w:p>
+      <w:pPr>
+        <w:pStyle w:val="ListParagraph"/>
+        <w:rPr>
+          <w:b/>
+          <w:color w:val="000000" w:themeColor="text1"/>
+        </w:rPr>
+      </w:pPr>
+      <w:r>
+        <w:t xml:space="preserve">The Team is used to store attributes, functions, and operations related </w:t>
+      </w:r>
+      <w:r>
+        <w:t xml:space="preserve">to </w:t>
+      </w:r>
+      <w:r>
+        <w:rPr>
+          <w:color w:val="000000" w:themeColor="text1"/>
+        </w:rPr>
+        <w:t xml:space="preserve">a </w:t>
+      </w:r>
+      <w:r>
+        <w:rPr>
+          <w:color w:val="000000" w:themeColor="text1"/>
+        </w:rPr>
+        <w:t>Team</w:t>
+      </w:r>
+      <w:r>
+        <w:rPr>
+          <w:color w:val="000000" w:themeColor="text1"/>
+        </w:rPr>
+        <w:t>.</w:t>
+      </w:r>
+      <w:r>
+        <w:rPr>
+          <w:b/>
+          <w:color w:val="000000" w:themeColor="text1"/>
+        </w:rPr>
+        <w:tab/>
+      </w:r>
+    </w:p>
+    <w:p>
+      <w:pPr>
+        <w:pStyle w:val="ListParagraph"/>
+        <w:ind w:left="0"/>
+        <w:rPr>
+          <w:b/>
+        </w:rPr>
+      </w:pPr>
+    </w:p>
+    <w:p>
+      <w:pPr>
+        <w:pStyle w:val="ListParagraph"/>
+        <w:ind w:left="0"/>
+        <w:outlineLvl w:val="2"/>
+        <w:rPr>
+          <w:b/>
+          <w:color w:val="F07F09" w:themeColor="accent1"/>
+        </w:rPr>
+      </w:pPr>
+      <w:bookmarkStart w:id="14" w:name="_Toc217369511"/>
+      <w:r>
+        <w:rPr>
+          <w:b/>
+          <w:color w:val="F07F09" w:themeColor="accent1"/>
+        </w:rPr>
+        <w:t xml:space="preserve">Class:  </w:t>
+      </w:r>
+      <w:bookmarkEnd w:id="14"/>
+      <w:r>
+        <w:rPr>
+          <w:b/>
+          <w:color w:val="F07F09" w:themeColor="accent1"/>
+        </w:rPr>
+        <w:t>Game</w:t>
+      </w:r>
+    </w:p>
+    <w:p>
+      <w:pPr>
+        <w:pStyle w:val="ListParagraph"/>
+        <w:rPr>
+          <w:b/>
+          <w:color w:val="000000" w:themeColor="text1"/>
+        </w:rPr>
+      </w:pPr>
+      <w:r>
+        <w:t xml:space="preserve">The Game is used to store attributes, functions, and operations related </w:t>
+      </w:r>
+      <w:r>
+        <w:t xml:space="preserve">to </w:t>
+      </w:r>
+      <w:r>
+        <w:rPr>
+          <w:color w:val="000000" w:themeColor="text1"/>
+        </w:rPr>
+        <w:t xml:space="preserve">a </w:t>
+      </w:r>
+      <w:r>
+        <w:rPr>
+          <w:color w:val="000000" w:themeColor="text1"/>
+        </w:rPr>
+        <w:t>Game</w:t>
+      </w:r>
+      <w:r>
+        <w:rPr>
+          <w:color w:val="000000" w:themeColor="text1"/>
+        </w:rPr>
+        <w:t>.</w:t>
+      </w:r>
+      <w:r>
+        <w:rPr>
+          <w:b/>
+          <w:color w:val="000000" w:themeColor="text1"/>
+        </w:rPr>
+        <w:tab/>
+      </w:r>
+    </w:p>
+    <w:p>
+      <w:pPr>
+        <w:pStyle w:val="ListParagraph"/>
+        <w:ind w:left="0"/>
+        <w:outlineLvl w:val="1"/>
+        <w:rPr>
+          <w:rFonts w:asciiTheme="majorHAnsi" w:hAnsiTheme="majorHAnsi"/>
+          <w:b/>
+          <w:color w:val="323232" w:themeColor="text2"/>
+          <w:sz w:val="24"/>
+          <w:szCs w:val="24"/>
+        </w:rPr>
+      </w:pPr>
+    </w:p>
+    <w:p>
+      <w:pPr>
+        <w:pStyle w:val="ListParagraph"/>
+        <w:ind w:left="0"/>
+        <w:outlineLvl w:val="2"/>
+        <w:rPr>
+          <w:b/>
+          <w:color w:val="F07F09" w:themeColor="accent1"/>
+        </w:rPr>
+      </w:pPr>
+      <w:r>
+        <w:rPr>
+          <w:b/>
+          <w:color w:val="F07F09" w:themeColor="accent1"/>
+        </w:rPr>
+        <w:t xml:space="preserve">Class:  </w:t>
+      </w:r>
+      <w:r>
+        <w:rPr>
+          <w:b/>
+          <w:color w:val="F07F09" w:themeColor="accent1"/>
+        </w:rPr>
+        <w:t>Predictions</w:t>
+      </w:r>
+    </w:p>
+    <w:p>
+      <w:pPr>
+        <w:pStyle w:val="ListParagraph"/>
+        <w:rPr>
+          <w:b/>
+          <w:color w:val="000000" w:themeColor="text1"/>
+        </w:rPr>
+      </w:pPr>
+      <w:r>
+        <w:t xml:space="preserve">The Prediction is used to store attributes, functions, and operations related </w:t>
+      </w:r>
+      <w:r>
+        <w:t xml:space="preserve">to </w:t>
+      </w:r>
+      <w:r>
+        <w:rPr>
+          <w:color w:val="000000" w:themeColor="text1"/>
+        </w:rPr>
+        <w:t xml:space="preserve">a </w:t>
+      </w:r>
+      <w:r>
+        <w:rPr>
+          <w:color w:val="000000" w:themeColor="text1"/>
+        </w:rPr>
+        <w:t>Prediction</w:t>
+      </w:r>
+      <w:r>
+        <w:rPr>
+          <w:color w:val="000000" w:themeColor="text1"/>
+        </w:rPr>
+        <w:t>.</w:t>
+      </w:r>
+      <w:r>
+        <w:rPr>
+          <w:b/>
+          <w:color w:val="000000" w:themeColor="text1"/>
+        </w:rPr>
+        <w:tab/>
+      </w:r>
+    </w:p>
+    <w:p>
+      <w:pPr>
+        <w:pStyle w:val="ListParagraph"/>
+        <w:ind w:left="0"/>
+        <w:outlineLvl w:val="1"/>
+        <w:rPr>
+          <w:rFonts w:asciiTheme="majorHAnsi" w:hAnsiTheme="majorHAnsi"/>
+          <w:b/>
+          <w:color w:val="323232" w:themeColor="text2"/>
+          <w:sz w:val="24"/>
+          <w:szCs w:val="24"/>
+        </w:rPr>
+      </w:pPr>
+    </w:p>
+    <w:p>
+      <w:pPr>
+        <w:pStyle w:val="ListParagraph"/>
+        <w:ind w:left="0"/>
+        <w:outlineLvl w:val="2"/>
+        <w:rPr>
+          <w:b/>
+          <w:color w:val="F07F09" w:themeColor="accent1"/>
+        </w:rPr>
+      </w:pPr>
+      <w:r>
+        <w:rPr>
+          <w:b/>
+          <w:color w:val="F07F09" w:themeColor="accent1"/>
+        </w:rPr>
+        <w:t xml:space="preserve">Class:  </w:t>
+      </w:r>
+      <w:r>
+        <w:rPr>
+          <w:b/>
+          <w:color w:val="F07F09" w:themeColor="accent1"/>
+        </w:rPr>
+        <w:t>Comment</w:t>
+      </w:r>
+    </w:p>
+    <w:p>
+      <w:pPr>
+        <w:pStyle w:val="ListParagraph"/>
+        <w:rPr>
+          <w:b/>
+          <w:color w:val="000000" w:themeColor="text1"/>
+        </w:rPr>
+      </w:pPr>
+      <w:r>
+        <w:t xml:space="preserve">The Comment is used to store attributes, functions, and operations related </w:t>
+      </w:r>
+      <w:r>
+        <w:t xml:space="preserve">to </w:t>
+      </w:r>
+      <w:r>
+        <w:rPr>
+          <w:color w:val="000000" w:themeColor="text1"/>
+        </w:rPr>
+        <w:t xml:space="preserve">a </w:t>
+      </w:r>
+      <w:r>
+        <w:rPr>
+          <w:color w:val="000000" w:themeColor="text1"/>
+        </w:rPr>
+        <w:t>Comment.</w:t>
+      </w:r>
+      <w:r>
+        <w:rPr>
+          <w:b/>
+          <w:color w:val="000000" w:themeColor="text1"/>
+        </w:rPr>
+        <w:tab/>
+      </w:r>
+    </w:p>
+    <w:p>
+      <w:pPr>
+        <w:pStyle w:val="ListParagraph"/>
+        <w:ind w:left="0"/>
+        <w:outlineLvl w:val="1"/>
+        <w:rPr>
+          <w:rFonts w:asciiTheme="majorHAnsi" w:hAnsiTheme="majorHAnsi"/>
+          <w:b/>
+          <w:color w:val="323232" w:themeColor="text2"/>
+          <w:sz w:val="24"/>
+          <w:szCs w:val="24"/>
+        </w:rPr>
+      </w:pPr>
+    </w:p>
+    <w:p>
+      <w:pPr>
+        <w:pStyle w:val="ListParagraph"/>
+        <w:ind w:left="0"/>
+        <w:outlineLvl w:val="1"/>
+        <w:rPr>
+          <w:rFonts w:asciiTheme="majorHAnsi" w:hAnsiTheme="majorHAnsi"/>
+          <w:b/>
+          <w:color w:val="323232" w:themeColor="text2"/>
+          <w:sz w:val="24"/>
+          <w:szCs w:val="24"/>
+        </w:rPr>
+      </w:pPr>
+    </w:p>
+    <w:p>
+      <w:pPr>
+        <w:pStyle w:val="ListParagraph"/>
+        <w:ind w:left="0"/>
+        <w:outlineLvl w:val="1"/>
+        <w:rPr>
+          <w:rFonts w:asciiTheme="majorHAnsi" w:hAnsiTheme="majorHAnsi"/>
+          <w:b/>
+          <w:color w:val="323232" w:themeColor="text2"/>
+          <w:sz w:val="24"/>
+          <w:szCs w:val="24"/>
+        </w:rPr>
+      </w:pPr>
+    </w:p>
+    <w:p>
+      <w:pPr>
+        <w:pStyle w:val="ListParagraph"/>
+        <w:ind w:left="0"/>
+        <w:outlineLvl w:val="1"/>
+        <w:rPr>
+          <w:rFonts w:asciiTheme="majorHAnsi" w:hAnsiTheme="majorHAnsi"/>
+          <w:b/>
+          <w:color w:val="323232" w:themeColor="text2"/>
+          <w:sz w:val="24"/>
+          <w:szCs w:val="24"/>
+        </w:rPr>
+      </w:pPr>
+    </w:p>
+    <w:p>
+      <w:pPr>
+        <w:pStyle w:val="ListParagraph"/>
+        <w:ind w:left="0"/>
+        <w:outlineLvl w:val="1"/>
+        <w:rPr>
+          <w:rFonts w:asciiTheme="majorHAnsi" w:hAnsiTheme="majorHAnsi"/>
+          <w:b/>
+          <w:color w:val="323232" w:themeColor="text2"/>
+          <w:sz w:val="24"/>
+          <w:szCs w:val="24"/>
+        </w:rPr>
+      </w:pPr>
+    </w:p>
+    <w:p>
+      <w:pPr>
+        <w:pStyle w:val="ListParagraph"/>
+        <w:ind w:left="0"/>
+        <w:outlineLvl w:val="1"/>
+        <w:rPr>
+          <w:rFonts w:asciiTheme="majorHAnsi" w:hAnsiTheme="majorHAnsi"/>
+          <w:b/>
+          <w:color w:val="323232" w:themeColor="text2"/>
+          <w:sz w:val="24"/>
+          <w:szCs w:val="24"/>
+        </w:rPr>
+      </w:pPr>
+    </w:p>
+    <w:p>
+      <w:pPr>
+        <w:pStyle w:val="ListParagraph"/>
+        <w:ind w:left="0"/>
+        <w:outlineLvl w:val="1"/>
+        <w:rPr>
+          <w:rFonts w:asciiTheme="majorHAnsi" w:hAnsiTheme="majorHAnsi"/>
+          <w:b/>
+          <w:color w:val="323232" w:themeColor="text2"/>
+          <w:sz w:val="24"/>
+          <w:szCs w:val="24"/>
+        </w:rPr>
+      </w:pPr>
+    </w:p>
+    <w:p>
+      <w:pPr>
+        <w:pStyle w:val="ListParagraph"/>
+        <w:ind w:left="0"/>
+        <w:outlineLvl w:val="1"/>
+        <w:rPr>
+          <w:rFonts w:asciiTheme="majorHAnsi" w:hAnsiTheme="majorHAnsi"/>
+          <w:b/>
+          <w:color w:val="323232" w:themeColor="text2"/>
+          <w:sz w:val="24"/>
+          <w:szCs w:val="24"/>
+        </w:rPr>
+      </w:pPr>
+    </w:p>
+    <w:p>
+      <w:pPr>
+        <w:pStyle w:val="ListParagraph"/>
+        <w:ind w:left="0"/>
+        <w:outlineLvl w:val="1"/>
+        <w:rPr>
+          <w:rFonts w:asciiTheme="majorHAnsi" w:hAnsiTheme="majorHAnsi"/>
+          <w:b/>
+          <w:color w:val="323232" w:themeColor="text2"/>
+          <w:sz w:val="24"/>
+          <w:szCs w:val="24"/>
+        </w:rPr>
+      </w:pPr>
+      <w:r>
+        <w:rPr>
+          <w:rFonts w:asciiTheme="majorHAnsi" w:hAnsiTheme="majorHAnsi"/>
+          <w:b/>
+          <w:color w:val="323232" w:themeColor="text2"/>
+          <w:sz w:val="24"/>
+          <w:szCs w:val="24"/>
+        </w:rPr>
+        <w:t>Domain Validation</w:t>
+      </w:r>
+    </w:p>
+    <w:tbl>
+      <w:tblPr>
+        <w:tblStyle w:val="TableGrid"/>
+        <w:tblW w:w="0" w:type="auto"/>
+        <w:jc w:val="center"/>
+        <w:tblCellMar>
+          <w:left w:w="14" w:type="dxa"/>
+          <w:right w:w="14" w:type="dxa"/>
+        </w:tblCellMar>
+        <w:tblLook w:val="04A0"/>
+      </w:tblPr>
+      <w:tblGrid>
+        <w:gridCol w:w="1339"/>
+        <w:gridCol w:w="821"/>
+        <w:gridCol w:w="887"/>
+        <w:gridCol w:w="796"/>
+        <w:gridCol w:w="676"/>
+        <w:gridCol w:w="904"/>
+        <w:gridCol w:w="837"/>
+        <w:gridCol w:w="826"/>
+        <w:gridCol w:w="337"/>
+        <w:gridCol w:w="859"/>
+        <w:gridCol w:w="571"/>
+        <w:gridCol w:w="625"/>
+        <w:gridCol w:w="574"/>
+        <w:gridCol w:w="776"/>
+      </w:tblGrid>
+      <w:tr>
+        <w:trPr>
+          <w:trHeight w:val="229"/>
+          <w:jc w:val="center"/>
+        </w:trPr>
+        <w:tc>
+          <w:tcPr>
+            <w:tcW w:w="0" w:type="auto"/>
+            <w:vAlign w:val="center"/>
+          </w:tcPr>
+          <w:p>
+            <w:pPr>
+              <w:rPr>
+                <w:b/>
+                <w:sz w:val="20"/>
+              </w:rPr>
+            </w:pPr>
+          </w:p>
+        </w:tc>
+        <w:tc>
+          <w:tcPr>
+            <w:tcW w:w="0" w:type="auto"/>
+            <w:vAlign w:val="center"/>
+          </w:tcPr>
+          <w:p>
+            <w:pPr>
+              <w:rPr>
+                <w:b/>
+                <w:sz w:val="20"/>
+              </w:rPr>
+            </w:pPr>
+            <w:r>
+              <w:rPr>
+                <w:b/>
+                <w:sz w:val="20"/>
+              </w:rPr>
+              <w:t>R1</w:t>
+            </w:r>
+          </w:p>
+        </w:tc>
+        <w:tc>
+          <w:tcPr>
+            <w:tcW w:w="0" w:type="auto"/>
+            <w:vAlign w:val="center"/>
+          </w:tcPr>
+          <w:p>
+            <w:pPr>
+              <w:rPr>
+                <w:b/>
+                <w:sz w:val="20"/>
+              </w:rPr>
+            </w:pPr>
+            <w:r>
+              <w:rPr>
+                <w:b/>
+                <w:sz w:val="20"/>
+              </w:rPr>
+              <w:t>R2</w:t>
+            </w:r>
+          </w:p>
+        </w:tc>
+        <w:tc>
+          <w:tcPr>
+            <w:tcW w:w="0" w:type="auto"/>
+            <w:vAlign w:val="center"/>
+          </w:tcPr>
+          <w:p>
+            <w:pPr>
+              <w:rPr>
+                <w:b/>
+                <w:sz w:val="20"/>
+              </w:rPr>
+            </w:pPr>
+            <w:r>
+              <w:rPr>
+                <w:b/>
+                <w:sz w:val="20"/>
+              </w:rPr>
+              <w:t>R3</w:t>
+            </w:r>
+          </w:p>
+        </w:tc>
+        <w:tc>
+          <w:tcPr>
+            <w:tcW w:w="0" w:type="auto"/>
+            <w:vAlign w:val="center"/>
+          </w:tcPr>
+          <w:p>
+            <w:pPr>
+              <w:rPr>
+                <w:b/>
+                <w:sz w:val="20"/>
+              </w:rPr>
+            </w:pPr>
+            <w:r>
+              <w:rPr>
+                <w:b/>
+                <w:sz w:val="20"/>
+              </w:rPr>
+              <w:t>R4</w:t>
+            </w:r>
+          </w:p>
+        </w:tc>
+        <w:tc>
+          <w:tcPr>
+            <w:tcW w:w="0" w:type="auto"/>
+            <w:vAlign w:val="center"/>
+          </w:tcPr>
+          <w:p>
+            <w:pPr>
+              <w:rPr>
+                <w:b/>
+                <w:sz w:val="20"/>
+              </w:rPr>
+            </w:pPr>
+            <w:r>
+              <w:rPr>
+                <w:b/>
+                <w:sz w:val="20"/>
+              </w:rPr>
+              <w:t>R5</w:t>
+            </w:r>
+          </w:p>
+        </w:tc>
+        <w:tc>
+          <w:tcPr>
+            <w:tcW w:w="0" w:type="auto"/>
+            <w:vAlign w:val="center"/>
+          </w:tcPr>
+          <w:p>
+            <w:pPr>
+              <w:rPr>
+                <w:b/>
+                <w:sz w:val="20"/>
+              </w:rPr>
+            </w:pPr>
+            <w:r>
+              <w:rPr>
+                <w:b/>
+                <w:sz w:val="20"/>
+              </w:rPr>
+              <w:t>R6</w:t>
+            </w:r>
+          </w:p>
+        </w:tc>
+        <w:tc>
+          <w:tcPr>
+            <w:tcW w:w="0" w:type="auto"/>
+            <w:vAlign w:val="center"/>
+          </w:tcPr>
+          <w:p>
+            <w:pPr>
+              <w:rPr>
+                <w:b/>
+                <w:sz w:val="20"/>
+              </w:rPr>
+            </w:pPr>
+            <w:r>
+              <w:rPr>
+                <w:b/>
+                <w:sz w:val="20"/>
+              </w:rPr>
+              <w:t>R7</w:t>
+            </w:r>
+          </w:p>
+        </w:tc>
+        <w:tc>
+          <w:tcPr>
+            <w:tcW w:w="0" w:type="auto"/>
+            <w:vAlign w:val="center"/>
+          </w:tcPr>
+          <w:p>
+            <w:pPr>
+              <w:rPr>
+                <w:b/>
+                <w:sz w:val="20"/>
+              </w:rPr>
+            </w:pPr>
+            <w:r>
+              <w:rPr>
+                <w:b/>
+                <w:sz w:val="20"/>
+              </w:rPr>
+              <w:t>R8</w:t>
+            </w:r>
+          </w:p>
+        </w:tc>
+        <w:tc>
+          <w:tcPr>
+            <w:tcW w:w="0" w:type="auto"/>
+            <w:vAlign w:val="center"/>
+          </w:tcPr>
+          <w:p>
+            <w:pPr>
+              <w:rPr>
+                <w:b/>
+                <w:sz w:val="20"/>
+              </w:rPr>
+            </w:pPr>
+            <w:r>
+              <w:rPr>
+                <w:b/>
+                <w:sz w:val="20"/>
+              </w:rPr>
+              <w:t>R</w:t>
+            </w:r>
+            <w:r>
+              <w:rPr>
+                <w:b/>
+                <w:sz w:val="20"/>
+              </w:rPr>
+              <w:t>9</w:t>
+            </w:r>
+          </w:p>
+        </w:tc>
+        <w:tc>
+          <w:tcPr>
+            <w:tcW w:w="0" w:type="auto"/>
+            <w:vAlign w:val="center"/>
+          </w:tcPr>
+          <w:p>
+            <w:pPr>
+              <w:rPr>
+                <w:b/>
+                <w:sz w:val="20"/>
+              </w:rPr>
+            </w:pPr>
+            <w:r>
+              <w:rPr>
+                <w:b/>
+                <w:sz w:val="20"/>
+              </w:rPr>
+              <w:t>R10</w:t>
+            </w:r>
+          </w:p>
+        </w:tc>
+        <w:tc>
+          <w:tcPr>
+            <w:tcW w:w="0" w:type="auto"/>
+            <w:vAlign w:val="center"/>
+          </w:tcPr>
+          <w:p>
+            <w:pPr>
+              <w:rPr>
+                <w:b/>
+                <w:sz w:val="20"/>
+              </w:rPr>
+            </w:pPr>
+            <w:r>
+              <w:rPr>
+                <w:b/>
+                <w:sz w:val="20"/>
+              </w:rPr>
+              <w:t>R11</w:t>
+            </w:r>
+          </w:p>
+        </w:tc>
+        <w:tc>
+          <w:tcPr>
+            <w:tcW w:w="0" w:type="auto"/>
+            <w:vAlign w:val="center"/>
+          </w:tcPr>
+          <w:p>
+            <w:pPr>
+              <w:rPr>
+                <w:b/>
+                <w:sz w:val="20"/>
+              </w:rPr>
+            </w:pPr>
+            <w:r>
+              <w:rPr>
+                <w:b/>
+                <w:sz w:val="20"/>
+              </w:rPr>
+              <w:t>R12</w:t>
+            </w:r>
+          </w:p>
+        </w:tc>
+        <w:tc>
+          <w:tcPr>
+            <w:tcW w:w="0" w:type="auto"/>
+          </w:tcPr>
+          <w:p>
+            <w:pPr>
+              <w:rPr>
+                <w:b/>
+                <w:sz w:val="20"/>
+              </w:rPr>
+            </w:pPr>
+            <w:r>
+              <w:rPr>
+                <w:b/>
+                <w:sz w:val="20"/>
+              </w:rPr>
+              <w:t>R13</w:t>
+            </w:r>
+          </w:p>
+        </w:tc>
+      </w:tr>
+      <w:tr>
+        <w:trPr>
+          <w:trHeight w:val="318"/>
+          <w:jc w:val="center"/>
+        </w:trPr>
+        <w:tc>
+          <w:tcPr>
+            <w:tcW w:w="0" w:type="auto"/>
+          </w:tcPr>
+          <w:p>
+            <w:pPr>
+              <w:rPr>
+                <w:sz w:val="16"/>
+              </w:rPr>
+            </w:pPr>
+          </w:p>
+        </w:tc>
+        <w:tc>
+          <w:tcPr>
+            <w:tcW w:w="0" w:type="auto"/>
+          </w:tcPr>
+          <w:p>
+            <w:pPr>
+              <w:jc w:val="center"/>
+              <w:rPr>
+                <w:sz w:val="16"/>
+              </w:rPr>
+            </w:pPr>
+            <w:r>
+              <w:rPr>
+                <w:sz w:val="16"/>
+              </w:rPr>
+              <w:t>Register New Account</w:t>
+            </w:r>
+          </w:p>
+        </w:tc>
+        <w:tc>
+          <w:tcPr>
+            <w:tcW w:w="0" w:type="auto"/>
+          </w:tcPr>
+          <w:p>
+            <w:pPr>
+              <w:jc w:val="center"/>
+              <w:rPr>
+                <w:sz w:val="16"/>
+              </w:rPr>
+            </w:pPr>
+            <w:r>
+              <w:rPr>
+                <w:sz w:val="16"/>
+              </w:rPr>
+              <w:t>Login/Logout</w:t>
+            </w:r>
+          </w:p>
+        </w:tc>
+        <w:tc>
+          <w:tcPr>
+            <w:tcW w:w="0" w:type="auto"/>
+          </w:tcPr>
+          <w:p>
+            <w:pPr>
+              <w:jc w:val="center"/>
+              <w:rPr>
+                <w:sz w:val="16"/>
+              </w:rPr>
+            </w:pPr>
+            <w:r>
+              <w:rPr>
+                <w:sz w:val="16"/>
+              </w:rPr>
+              <w:t>Modify Password</w:t>
+            </w:r>
+          </w:p>
+        </w:tc>
+        <w:tc>
+          <w:tcPr>
+            <w:tcW w:w="0" w:type="auto"/>
+          </w:tcPr>
+          <w:p>
+            <w:pPr>
+              <w:jc w:val="center"/>
+              <w:rPr>
+                <w:sz w:val="16"/>
+              </w:rPr>
+            </w:pPr>
+            <w:r>
+              <w:rPr>
+                <w:sz w:val="16"/>
+              </w:rPr>
+              <w:t>View Game Scores</w:t>
+            </w:r>
+          </w:p>
+        </w:tc>
+        <w:tc>
+          <w:tcPr>
+            <w:tcW w:w="0" w:type="auto"/>
+          </w:tcPr>
+          <w:p>
+            <w:pPr>
+              <w:jc w:val="center"/>
+              <w:rPr>
+                <w:sz w:val="16"/>
+              </w:rPr>
+            </w:pPr>
+            <w:r>
+              <w:rPr>
+                <w:sz w:val="16"/>
+              </w:rPr>
+              <w:t>View Game Schedules</w:t>
+            </w:r>
+          </w:p>
+        </w:tc>
+        <w:tc>
+          <w:tcPr>
+            <w:tcW w:w="0" w:type="auto"/>
+          </w:tcPr>
+          <w:p>
+            <w:pPr>
+              <w:jc w:val="center"/>
+              <w:rPr>
+                <w:sz w:val="16"/>
+              </w:rPr>
+            </w:pPr>
+            <w:r>
+              <w:rPr>
+                <w:sz w:val="16"/>
+              </w:rPr>
+              <w:t>View Comments</w:t>
+            </w:r>
+          </w:p>
+        </w:tc>
+        <w:tc>
+          <w:tcPr>
+            <w:tcW w:w="0" w:type="auto"/>
+          </w:tcPr>
+          <w:p>
+            <w:pPr>
+              <w:jc w:val="center"/>
+              <w:rPr>
+                <w:sz w:val="16"/>
+              </w:rPr>
+            </w:pPr>
+            <w:r>
+              <w:rPr>
+                <w:sz w:val="16"/>
+              </w:rPr>
+              <w:t>Post Comments</w:t>
+            </w:r>
+          </w:p>
+        </w:tc>
+        <w:tc>
+          <w:tcPr>
+            <w:tcW w:w="0" w:type="auto"/>
+          </w:tcPr>
+          <w:p>
+            <w:pPr>
+              <w:jc w:val="center"/>
+              <w:rPr>
+                <w:sz w:val="16"/>
+              </w:rPr>
+            </w:pPr>
+            <w:r>
+              <w:rPr>
+                <w:sz w:val="16"/>
+              </w:rPr>
+              <w:t>Vote</w:t>
+            </w:r>
+          </w:p>
+        </w:tc>
+        <w:tc>
+          <w:tcPr>
+            <w:tcW w:w="0" w:type="auto"/>
+          </w:tcPr>
+          <w:p>
+            <w:pPr>
+              <w:jc w:val="center"/>
+              <w:rPr>
+                <w:sz w:val="16"/>
+              </w:rPr>
+            </w:pPr>
+            <w:r>
+              <w:rPr>
+                <w:sz w:val="16"/>
+              </w:rPr>
+              <w:t>View Prediction</w:t>
+            </w:r>
+            <w:r>
+              <w:rPr>
+                <w:sz w:val="16"/>
+              </w:rPr>
+              <w:t>s</w:t>
+            </w:r>
+          </w:p>
+        </w:tc>
+        <w:tc>
+          <w:tcPr>
+            <w:tcW w:w="0" w:type="auto"/>
+          </w:tcPr>
+          <w:p>
+            <w:pPr>
+              <w:jc w:val="center"/>
+              <w:rPr>
+                <w:sz w:val="16"/>
+              </w:rPr>
+            </w:pPr>
+            <w:r>
+              <w:rPr>
+                <w:sz w:val="16"/>
+              </w:rPr>
+              <w:t>Create Sport</w:t>
+            </w:r>
+          </w:p>
+        </w:tc>
+        <w:tc>
+          <w:tcPr>
+            <w:tcW w:w="0" w:type="auto"/>
+          </w:tcPr>
+          <w:p>
+            <w:pPr>
+              <w:jc w:val="center"/>
+              <w:rPr>
+                <w:sz w:val="16"/>
+              </w:rPr>
+            </w:pPr>
+            <w:r>
+              <w:rPr>
+                <w:sz w:val="16"/>
+              </w:rPr>
+              <w:t>Create League</w:t>
+            </w:r>
+          </w:p>
+        </w:tc>
+        <w:tc>
+          <w:tcPr>
+            <w:tcW w:w="0" w:type="auto"/>
+          </w:tcPr>
+          <w:p>
+            <w:pPr>
+              <w:jc w:val="center"/>
+              <w:rPr>
+                <w:sz w:val="16"/>
+              </w:rPr>
+            </w:pPr>
+            <w:r>
+              <w:rPr>
+                <w:sz w:val="16"/>
+              </w:rPr>
+              <w:t>Create Team</w:t>
+            </w:r>
+          </w:p>
+        </w:tc>
+        <w:tc>
+          <w:tcPr>
+            <w:tcW w:w="0" w:type="auto"/>
+          </w:tcPr>
+          <w:p>
+            <w:pPr>
+              <w:jc w:val="center"/>
+              <w:rPr>
+                <w:sz w:val="16"/>
+              </w:rPr>
+            </w:pPr>
+            <w:r>
+              <w:rPr>
+                <w:sz w:val="16"/>
+              </w:rPr>
+              <w:t>Create / Modfiy Game</w:t>
+            </w:r>
+          </w:p>
+        </w:tc>
+      </w:tr>
+      <w:tr>
+        <w:trPr>
+          <w:trHeight w:val="318"/>
+          <w:jc w:val="center"/>
+        </w:trPr>
+        <w:tc>
+          <w:tcPr>
+            <w:tcW w:w="0" w:type="auto"/>
+          </w:tcPr>
+          <w:p>
+            <w:pPr>
+              <w:rPr>
+                <w:b/>
+                <w:sz w:val="20"/>
+              </w:rPr>
+            </w:pPr>
+            <w:r>
+              <w:rPr>
+                <w:b/>
+                <w:sz w:val="20"/>
+              </w:rPr>
+              <w:t>Class: User</w:t>
+            </w:r>
+          </w:p>
+        </w:tc>
+        <w:tc>
+          <w:tcPr>
+            <w:tcW w:w="0" w:type="auto"/>
+          </w:tcPr>
+          <w:p>
+            <w:pPr>
+              <w:jc w:val="center"/>
+              <w:rPr>
+                <w:b/>
+              </w:rPr>
+            </w:pPr>
+            <w:r>
+              <w:rPr>
+                <w:b/>
+              </w:rPr>
+              <w:t>X</w:t>
+            </w:r>
+          </w:p>
+        </w:tc>
+        <w:tc>
+          <w:tcPr>
+            <w:tcW w:w="0" w:type="auto"/>
+          </w:tcPr>
+          <w:p>
+            <w:pPr>
+              <w:jc w:val="center"/>
+              <w:rPr>
+                <w:b/>
+              </w:rPr>
+            </w:pPr>
+          </w:p>
+        </w:tc>
+        <w:tc>
+          <w:tcPr>
+            <w:tcW w:w="0" w:type="auto"/>
+          </w:tcPr>
+          <w:p>
+            <w:pPr>
+              <w:jc w:val="center"/>
+              <w:rPr>
+                <w:b/>
+              </w:rPr>
+            </w:pPr>
+          </w:p>
+        </w:tc>
+        <w:tc>
+          <w:tcPr>
+            <w:tcW w:w="0" w:type="auto"/>
+          </w:tcPr>
+          <w:p>
+            <w:pPr>
+              <w:jc w:val="center"/>
+              <w:rPr>
+                <w:b/>
+              </w:rPr>
+            </w:pPr>
+          </w:p>
+        </w:tc>
+        <w:tc>
+          <w:tcPr>
+            <w:tcW w:w="0" w:type="auto"/>
+          </w:tcPr>
+          <w:p>
+            <w:pPr>
+              <w:jc w:val="center"/>
+              <w:rPr>
+                <w:b/>
+              </w:rPr>
+            </w:pPr>
+          </w:p>
+        </w:tc>
+        <w:tc>
+          <w:tcPr>
+            <w:tcW w:w="0" w:type="auto"/>
+          </w:tcPr>
+          <w:p>
+            <w:pPr>
+              <w:jc w:val="center"/>
+              <w:rPr>
+                <w:b/>
+              </w:rPr>
+            </w:pPr>
+          </w:p>
+        </w:tc>
+        <w:tc>
+          <w:tcPr>
+            <w:tcW w:w="0" w:type="auto"/>
+          </w:tcPr>
+          <w:p>
+            <w:pPr>
+              <w:jc w:val="center"/>
+              <w:rPr>
+                <w:b/>
+              </w:rPr>
+            </w:pPr>
+          </w:p>
+        </w:tc>
+        <w:tc>
+          <w:tcPr>
+            <w:tcW w:w="0" w:type="auto"/>
+          </w:tcPr>
+          <w:p>
+            <w:pPr>
+              <w:jc w:val="center"/>
+              <w:rPr>
+                <w:b/>
+              </w:rPr>
+            </w:pPr>
+          </w:p>
+        </w:tc>
+        <w:tc>
+          <w:tcPr>
+            <w:tcW w:w="0" w:type="auto"/>
+          </w:tcPr>
+          <w:p>
+            <w:pPr>
+              <w:jc w:val="center"/>
+              <w:rPr>
+                <w:b/>
+              </w:rPr>
+            </w:pPr>
+          </w:p>
+        </w:tc>
+        <w:tc>
+          <w:tcPr>
+            <w:tcW w:w="0" w:type="auto"/>
+          </w:tcPr>
+          <w:p>
+            <w:pPr>
+              <w:jc w:val="center"/>
+              <w:rPr>
+                <w:b/>
+              </w:rPr>
+            </w:pPr>
+          </w:p>
+        </w:tc>
+        <w:tc>
+          <w:tcPr>
+            <w:tcW w:w="0" w:type="auto"/>
+          </w:tcPr>
+          <w:p>
+            <w:pPr>
+              <w:jc w:val="center"/>
+              <w:rPr>
+                <w:b/>
+              </w:rPr>
+            </w:pPr>
+          </w:p>
+        </w:tc>
+        <w:tc>
+          <w:tcPr>
+            <w:tcW w:w="0" w:type="auto"/>
+          </w:tcPr>
+          <w:p>
+            <w:pPr>
+              <w:jc w:val="center"/>
+              <w:rPr>
+                <w:b/>
+              </w:rPr>
+            </w:pPr>
+          </w:p>
+        </w:tc>
+        <w:tc>
+          <w:tcPr>
+            <w:tcW w:w="0" w:type="auto"/>
+          </w:tcPr>
+          <w:p>
+            <w:pPr>
+              <w:jc w:val="center"/>
+              <w:rPr>
+                <w:b/>
+              </w:rPr>
+            </w:pPr>
+          </w:p>
+        </w:tc>
+      </w:tr>
+      <w:tr>
+        <w:trPr>
+          <w:trHeight w:val="318"/>
+          <w:jc w:val="center"/>
+        </w:trPr>
+        <w:tc>
+          <w:tcPr>
+            <w:tcW w:w="0" w:type="auto"/>
+          </w:tcPr>
+          <w:p>
+            <w:r>
+              <w:rPr>
+                <w:b/>
+                <w:sz w:val="20"/>
+              </w:rPr>
+              <w:lastRenderedPageBreak/>
+              <w:t xml:space="preserve">Class: </w:t>
+            </w:r>
+            <w:r>
+              <w:rPr>
+                <w:b/>
+                <w:sz w:val="20"/>
+              </w:rPr>
+              <w:t>Guest</w:t>
+            </w:r>
+          </w:p>
+        </w:tc>
+        <w:tc>
+          <w:tcPr>
+            <w:tcW w:w="0" w:type="auto"/>
+          </w:tcPr>
+          <w:p>
+            <w:pPr>
+              <w:jc w:val="center"/>
+              <w:rPr>
+                <w:b/>
+              </w:rPr>
+            </w:pPr>
+          </w:p>
+        </w:tc>
+        <w:tc>
+          <w:tcPr>
+            <w:tcW w:w="0" w:type="auto"/>
+          </w:tcPr>
+          <w:p>
+            <w:pPr>
+              <w:jc w:val="center"/>
+              <w:rPr>
+                <w:b/>
+              </w:rPr>
+            </w:pPr>
+          </w:p>
+        </w:tc>
+        <w:tc>
+          <w:tcPr>
+            <w:tcW w:w="0" w:type="auto"/>
+          </w:tcPr>
+          <w:p>
+            <w:pPr>
+              <w:jc w:val="center"/>
+              <w:rPr>
+                <w:b/>
+              </w:rPr>
+            </w:pPr>
+          </w:p>
+        </w:tc>
+        <w:tc>
+          <w:tcPr>
+            <w:tcW w:w="0" w:type="auto"/>
+          </w:tcPr>
+          <w:p>
+            <w:pPr>
+              <w:jc w:val="center"/>
+              <w:rPr>
+                <w:b/>
+              </w:rPr>
+            </w:pPr>
+          </w:p>
+        </w:tc>
+        <w:tc>
+          <w:tcPr>
+            <w:tcW w:w="0" w:type="auto"/>
+          </w:tcPr>
+          <w:p>
+            <w:pPr>
+              <w:jc w:val="center"/>
+              <w:rPr>
+                <w:b/>
+              </w:rPr>
+            </w:pPr>
+          </w:p>
+        </w:tc>
+        <w:tc>
+          <w:tcPr>
+            <w:tcW w:w="0" w:type="auto"/>
+          </w:tcPr>
+          <w:p>
+            <w:pPr>
+              <w:jc w:val="center"/>
+              <w:rPr>
+                <w:b/>
+              </w:rPr>
+            </w:pPr>
+          </w:p>
+        </w:tc>
+        <w:tc>
+          <w:tcPr>
+            <w:tcW w:w="0" w:type="auto"/>
+          </w:tcPr>
+          <w:p>
+            <w:pPr>
+              <w:jc w:val="center"/>
+              <w:rPr>
+                <w:b/>
+              </w:rPr>
+            </w:pPr>
+          </w:p>
+        </w:tc>
+        <w:tc>
+          <w:tcPr>
+            <w:tcW w:w="0" w:type="auto"/>
+          </w:tcPr>
+          <w:p>
+            <w:pPr>
+              <w:jc w:val="center"/>
+              <w:rPr>
+                <w:b/>
+              </w:rPr>
+            </w:pPr>
+          </w:p>
+        </w:tc>
+        <w:tc>
+          <w:tcPr>
+            <w:tcW w:w="0" w:type="auto"/>
+          </w:tcPr>
+          <w:p>
+            <w:pPr>
+              <w:jc w:val="center"/>
+              <w:rPr>
+                <w:b/>
+              </w:rPr>
+            </w:pPr>
+          </w:p>
+        </w:tc>
+        <w:tc>
+          <w:tcPr>
+            <w:tcW w:w="0" w:type="auto"/>
+          </w:tcPr>
+          <w:p>
+            <w:pPr>
+              <w:jc w:val="center"/>
+              <w:rPr>
+                <w:b/>
+              </w:rPr>
+            </w:pPr>
+          </w:p>
+        </w:tc>
+        <w:tc>
+          <w:tcPr>
+            <w:tcW w:w="0" w:type="auto"/>
+          </w:tcPr>
+          <w:p>
+            <w:pPr>
+              <w:jc w:val="center"/>
+              <w:rPr>
+                <w:b/>
+              </w:rPr>
+            </w:pPr>
+          </w:p>
+        </w:tc>
+        <w:tc>
+          <w:tcPr>
+            <w:tcW w:w="0" w:type="auto"/>
+          </w:tcPr>
+          <w:p>
+            <w:pPr>
+              <w:jc w:val="center"/>
+              <w:rPr>
+                <w:b/>
+              </w:rPr>
+            </w:pPr>
+          </w:p>
+        </w:tc>
+        <w:tc>
+          <w:tcPr>
+            <w:tcW w:w="0" w:type="auto"/>
+          </w:tcPr>
+          <w:p>
+            <w:pPr>
+              <w:jc w:val="center"/>
+              <w:rPr>
+                <w:b/>
+              </w:rPr>
+            </w:pPr>
+          </w:p>
+        </w:tc>
+      </w:tr>
+      <w:tr>
+        <w:trPr>
+          <w:trHeight w:val="305"/>
+          <w:jc w:val="center"/>
+        </w:trPr>
+        <w:tc>
+          <w:tcPr>
+            <w:tcW w:w="0" w:type="auto"/>
+          </w:tcPr>
+          <w:p>
+            <w:r>
+              <w:rPr>
+                <w:b/>
+                <w:sz w:val="20"/>
+              </w:rPr>
+              <w:t xml:space="preserve">Class: </w:t>
+            </w:r>
+            <w:r>
+              <w:rPr>
+                <w:b/>
+                <w:sz w:val="20"/>
+              </w:rPr>
+              <w:t>Administrator</w:t>
+            </w:r>
+          </w:p>
+        </w:tc>
+        <w:tc>
+          <w:tcPr>
+            <w:tcW w:w="0" w:type="auto"/>
+          </w:tcPr>
+          <w:p>
+            <w:pPr>
+              <w:jc w:val="center"/>
+              <w:rPr>
+                <w:b/>
+              </w:rPr>
+            </w:pPr>
+          </w:p>
+        </w:tc>
+        <w:tc>
+          <w:tcPr>
+            <w:tcW w:w="0" w:type="auto"/>
+          </w:tcPr>
+          <w:p>
+            <w:pPr>
+              <w:jc w:val="center"/>
+              <w:rPr>
+                <w:b/>
+              </w:rPr>
+            </w:pPr>
+          </w:p>
+        </w:tc>
+        <w:tc>
+          <w:tcPr>
+            <w:tcW w:w="0" w:type="auto"/>
+          </w:tcPr>
+          <w:p>
+            <w:pPr>
+              <w:jc w:val="center"/>
+              <w:rPr>
+                <w:b/>
+              </w:rPr>
+            </w:pPr>
+          </w:p>
+        </w:tc>
+        <w:tc>
+          <w:tcPr>
+            <w:tcW w:w="0" w:type="auto"/>
+          </w:tcPr>
+          <w:p>
+            <w:pPr>
+              <w:jc w:val="center"/>
+              <w:rPr>
+                <w:b/>
+              </w:rPr>
+            </w:pPr>
+          </w:p>
+        </w:tc>
+        <w:tc>
+          <w:tcPr>
+            <w:tcW w:w="0" w:type="auto"/>
+          </w:tcPr>
+          <w:p>
+            <w:pPr>
+              <w:jc w:val="center"/>
+              <w:rPr>
+                <w:b/>
+              </w:rPr>
+            </w:pPr>
+          </w:p>
+        </w:tc>
+        <w:tc>
+          <w:tcPr>
+            <w:tcW w:w="0" w:type="auto"/>
+          </w:tcPr>
+          <w:p>
+            <w:pPr>
+              <w:jc w:val="center"/>
+              <w:rPr>
+                <w:b/>
+              </w:rPr>
+            </w:pPr>
+          </w:p>
+        </w:tc>
+        <w:tc>
+          <w:tcPr>
+            <w:tcW w:w="0" w:type="auto"/>
+          </w:tcPr>
+          <w:p>
+            <w:pPr>
+              <w:jc w:val="center"/>
+              <w:rPr>
+                <w:b/>
+              </w:rPr>
+            </w:pPr>
+          </w:p>
+        </w:tc>
+        <w:tc>
+          <w:tcPr>
+            <w:tcW w:w="0" w:type="auto"/>
+          </w:tcPr>
+          <w:p>
+            <w:pPr>
+              <w:jc w:val="center"/>
+              <w:rPr>
+                <w:b/>
+              </w:rPr>
+            </w:pPr>
+          </w:p>
+        </w:tc>
+        <w:tc>
+          <w:tcPr>
+            <w:tcW w:w="0" w:type="auto"/>
+          </w:tcPr>
+          <w:p>
+            <w:pPr>
+              <w:jc w:val="center"/>
+              <w:rPr>
+                <w:b/>
+              </w:rPr>
+            </w:pPr>
+          </w:p>
+        </w:tc>
+        <w:tc>
+          <w:tcPr>
+            <w:tcW w:w="0" w:type="auto"/>
+          </w:tcPr>
+          <w:p>
+            <w:pPr>
+              <w:jc w:val="center"/>
+              <w:rPr>
+                <w:b/>
+              </w:rPr>
+            </w:pPr>
+          </w:p>
+        </w:tc>
+        <w:tc>
+          <w:tcPr>
+            <w:tcW w:w="0" w:type="auto"/>
+          </w:tcPr>
+          <w:p>
+            <w:pPr>
+              <w:jc w:val="center"/>
+              <w:rPr>
+                <w:b/>
+              </w:rPr>
+            </w:pPr>
+          </w:p>
+        </w:tc>
+        <w:tc>
+          <w:tcPr>
+            <w:tcW w:w="0" w:type="auto"/>
+          </w:tcPr>
+          <w:p>
+            <w:pPr>
+              <w:jc w:val="center"/>
+              <w:rPr>
+                <w:b/>
+              </w:rPr>
+            </w:pPr>
+          </w:p>
+        </w:tc>
+        <w:tc>
+          <w:tcPr>
+            <w:tcW w:w="0" w:type="auto"/>
+          </w:tcPr>
+          <w:p>
+            <w:pPr>
+              <w:jc w:val="center"/>
+              <w:rPr>
+                <w:b/>
+              </w:rPr>
+            </w:pPr>
+          </w:p>
+        </w:tc>
+      </w:tr>
+      <w:tr>
+        <w:trPr>
+          <w:trHeight w:val="201"/>
+          <w:jc w:val="center"/>
+        </w:trPr>
+        <w:tc>
+          <w:tcPr>
+            <w:tcW w:w="0" w:type="auto"/>
+          </w:tcPr>
+          <w:p>
+            <w:r>
+              <w:rPr>
+                <w:b/>
+                <w:sz w:val="20"/>
+              </w:rPr>
+              <w:t xml:space="preserve">Class: </w:t>
+            </w:r>
+            <w:r>
+              <w:rPr>
+                <w:b/>
+                <w:sz w:val="20"/>
+              </w:rPr>
+              <w:t>Sport</w:t>
+            </w:r>
+          </w:p>
+        </w:tc>
+        <w:tc>
+          <w:tcPr>
+            <w:tcW w:w="0" w:type="auto"/>
+          </w:tcPr>
+          <w:p>
+            <w:pPr>
+              <w:jc w:val="center"/>
+              <w:rPr>
+                <w:b/>
+              </w:rPr>
+            </w:pPr>
+          </w:p>
+        </w:tc>
+        <w:tc>
+          <w:tcPr>
+            <w:tcW w:w="0" w:type="auto"/>
+          </w:tcPr>
+          <w:p>
+            <w:pPr>
+              <w:jc w:val="center"/>
+              <w:rPr>
+                <w:b/>
+              </w:rPr>
+            </w:pPr>
+          </w:p>
+        </w:tc>
+        <w:tc>
+          <w:tcPr>
+            <w:tcW w:w="0" w:type="auto"/>
+          </w:tcPr>
+          <w:p>
+            <w:pPr>
+              <w:jc w:val="center"/>
+              <w:rPr>
+                <w:b/>
+              </w:rPr>
+            </w:pPr>
+          </w:p>
+        </w:tc>
+        <w:tc>
+          <w:tcPr>
+            <w:tcW w:w="0" w:type="auto"/>
+          </w:tcPr>
+          <w:p>
+            <w:pPr>
+              <w:jc w:val="center"/>
+              <w:rPr>
+                <w:b/>
+              </w:rPr>
+            </w:pPr>
+          </w:p>
+        </w:tc>
+        <w:tc>
+          <w:tcPr>
+            <w:tcW w:w="0" w:type="auto"/>
+          </w:tcPr>
+          <w:p>
+            <w:pPr>
+              <w:jc w:val="center"/>
+              <w:rPr>
+                <w:b/>
+              </w:rPr>
+            </w:pPr>
+          </w:p>
+        </w:tc>
+        <w:tc>
+          <w:tcPr>
+            <w:tcW w:w="0" w:type="auto"/>
+          </w:tcPr>
+          <w:p>
+            <w:pPr>
+              <w:jc w:val="center"/>
+              <w:rPr>
+                <w:b/>
+              </w:rPr>
+            </w:pPr>
+          </w:p>
+        </w:tc>
+        <w:tc>
+          <w:tcPr>
+            <w:tcW w:w="0" w:type="auto"/>
+          </w:tcPr>
+          <w:p>
+            <w:pPr>
+              <w:jc w:val="center"/>
+              <w:rPr>
+                <w:b/>
+              </w:rPr>
+            </w:pPr>
+          </w:p>
+        </w:tc>
+        <w:tc>
+          <w:tcPr>
+            <w:tcW w:w="0" w:type="auto"/>
+          </w:tcPr>
+          <w:p>
+            <w:pPr>
+              <w:jc w:val="center"/>
+              <w:rPr>
+                <w:b/>
+              </w:rPr>
+            </w:pPr>
+          </w:p>
+        </w:tc>
+        <w:tc>
+          <w:tcPr>
+            <w:tcW w:w="0" w:type="auto"/>
+          </w:tcPr>
+          <w:p>
+            <w:pPr>
+              <w:jc w:val="center"/>
+              <w:rPr>
+                <w:b/>
+              </w:rPr>
+            </w:pPr>
+          </w:p>
+        </w:tc>
+        <w:tc>
+          <w:tcPr>
+            <w:tcW w:w="0" w:type="auto"/>
+          </w:tcPr>
+          <w:p>
+            <w:pPr>
+              <w:jc w:val="center"/>
+              <w:rPr>
+                <w:b/>
+              </w:rPr>
+            </w:pPr>
+          </w:p>
+        </w:tc>
+        <w:tc>
+          <w:tcPr>
+            <w:tcW w:w="0" w:type="auto"/>
+          </w:tcPr>
+          <w:p>
+            <w:pPr>
+              <w:jc w:val="center"/>
+              <w:rPr>
+                <w:b/>
+              </w:rPr>
+            </w:pPr>
+          </w:p>
+        </w:tc>
+        <w:tc>
+          <w:tcPr>
+            <w:tcW w:w="0" w:type="auto"/>
+          </w:tcPr>
+          <w:p>
+            <w:pPr>
+              <w:jc w:val="center"/>
+              <w:rPr>
+                <w:b/>
+              </w:rPr>
+            </w:pPr>
+          </w:p>
+        </w:tc>
+        <w:tc>
+          <w:tcPr>
+            <w:tcW w:w="0" w:type="auto"/>
+          </w:tcPr>
+          <w:p>
+            <w:pPr>
+              <w:jc w:val="center"/>
+              <w:rPr>
+                <w:b/>
+              </w:rPr>
+            </w:pPr>
+          </w:p>
+        </w:tc>
+      </w:tr>
+      <w:tr>
+        <w:trPr>
+          <w:trHeight w:val="318"/>
+          <w:jc w:val="center"/>
+        </w:trPr>
+        <w:tc>
+          <w:tcPr>
+            <w:tcW w:w="0" w:type="auto"/>
+          </w:tcPr>
+          <w:p>
+            <w:r>
+              <w:rPr>
+                <w:b/>
+                <w:sz w:val="20"/>
+              </w:rPr>
+              <w:t xml:space="preserve">Class: </w:t>
+            </w:r>
+            <w:r>
+              <w:rPr>
+                <w:b/>
+                <w:sz w:val="20"/>
+              </w:rPr>
+              <w:t>League</w:t>
+            </w:r>
+          </w:p>
+        </w:tc>
+        <w:tc>
+          <w:tcPr>
+            <w:tcW w:w="0" w:type="auto"/>
+          </w:tcPr>
+          <w:p>
+            <w:pPr>
+              <w:jc w:val="center"/>
+              <w:rPr>
+                <w:b/>
+              </w:rPr>
+            </w:pPr>
+          </w:p>
+        </w:tc>
+        <w:tc>
+          <w:tcPr>
+            <w:tcW w:w="0" w:type="auto"/>
+          </w:tcPr>
+          <w:p>
+            <w:pPr>
+              <w:jc w:val="center"/>
+              <w:rPr>
+                <w:b/>
+              </w:rPr>
+            </w:pPr>
+          </w:p>
+        </w:tc>
+        <w:tc>
+          <w:tcPr>
+            <w:tcW w:w="0" w:type="auto"/>
+          </w:tcPr>
+          <w:p>
+            <w:pPr>
+              <w:jc w:val="center"/>
+              <w:rPr>
+                <w:b/>
+              </w:rPr>
+            </w:pPr>
+          </w:p>
+        </w:tc>
+        <w:tc>
+          <w:tcPr>
+            <w:tcW w:w="0" w:type="auto"/>
+          </w:tcPr>
+          <w:p>
+            <w:pPr>
+              <w:jc w:val="center"/>
+              <w:rPr>
+                <w:b/>
+              </w:rPr>
+            </w:pPr>
+          </w:p>
+        </w:tc>
+        <w:tc>
+          <w:tcPr>
+            <w:tcW w:w="0" w:type="auto"/>
+          </w:tcPr>
+          <w:p>
+            <w:pPr>
+              <w:jc w:val="center"/>
+              <w:rPr>
+                <w:b/>
+              </w:rPr>
+            </w:pPr>
+          </w:p>
+        </w:tc>
+        <w:tc>
+          <w:tcPr>
+            <w:tcW w:w="0" w:type="auto"/>
+          </w:tcPr>
+          <w:p>
+            <w:pPr>
+              <w:jc w:val="center"/>
+              <w:rPr>
+                <w:b/>
+              </w:rPr>
+            </w:pPr>
+          </w:p>
+        </w:tc>
+        <w:tc>
+          <w:tcPr>
+            <w:tcW w:w="0" w:type="auto"/>
+          </w:tcPr>
+          <w:p>
+            <w:pPr>
+              <w:jc w:val="center"/>
+              <w:rPr>
+                <w:b/>
+              </w:rPr>
+            </w:pPr>
+          </w:p>
+        </w:tc>
+        <w:tc>
+          <w:tcPr>
+            <w:tcW w:w="0" w:type="auto"/>
+          </w:tcPr>
+          <w:p>
+            <w:pPr>
+              <w:jc w:val="center"/>
+              <w:rPr>
+                <w:b/>
+              </w:rPr>
+            </w:pPr>
+          </w:p>
+        </w:tc>
+        <w:tc>
+          <w:tcPr>
+            <w:tcW w:w="0" w:type="auto"/>
+          </w:tcPr>
+          <w:p>
+            <w:pPr>
+              <w:jc w:val="center"/>
+              <w:rPr>
+                <w:b/>
+              </w:rPr>
+            </w:pPr>
+          </w:p>
+        </w:tc>
+        <w:tc>
+          <w:tcPr>
+            <w:tcW w:w="0" w:type="auto"/>
+          </w:tcPr>
+          <w:p>
+            <w:pPr>
+              <w:jc w:val="center"/>
+              <w:rPr>
+                <w:b/>
+              </w:rPr>
+            </w:pPr>
+          </w:p>
+        </w:tc>
+        <w:tc>
+          <w:tcPr>
+            <w:tcW w:w="0" w:type="auto"/>
+          </w:tcPr>
+          <w:p>
+            <w:pPr>
+              <w:jc w:val="center"/>
+              <w:rPr>
+                <w:b/>
+              </w:rPr>
+            </w:pPr>
+          </w:p>
+        </w:tc>
+        <w:tc>
+          <w:tcPr>
+            <w:tcW w:w="0" w:type="auto"/>
+          </w:tcPr>
+          <w:p>
+            <w:pPr>
+              <w:jc w:val="center"/>
+              <w:rPr>
+                <w:b/>
+              </w:rPr>
+            </w:pPr>
+          </w:p>
+        </w:tc>
+        <w:tc>
+          <w:tcPr>
+            <w:tcW w:w="0" w:type="auto"/>
+          </w:tcPr>
+          <w:p>
+            <w:pPr>
+              <w:jc w:val="center"/>
+              <w:rPr>
+                <w:b/>
+              </w:rPr>
+            </w:pPr>
+          </w:p>
+        </w:tc>
+      </w:tr>
+      <w:tr>
+        <w:trPr>
+          <w:trHeight w:val="318"/>
+          <w:jc w:val="center"/>
+        </w:trPr>
+        <w:tc>
+          <w:tcPr>
+            <w:tcW w:w="0" w:type="auto"/>
+          </w:tcPr>
+          <w:p>
+            <w:r>
+              <w:rPr>
+                <w:b/>
+                <w:sz w:val="20"/>
+              </w:rPr>
+              <w:t xml:space="preserve">Class: </w:t>
+            </w:r>
+            <w:r>
+              <w:rPr>
+                <w:b/>
+                <w:sz w:val="20"/>
+              </w:rPr>
+              <w:t>Team</w:t>
+            </w:r>
+          </w:p>
+        </w:tc>
+        <w:tc>
+          <w:tcPr>
+            <w:tcW w:w="0" w:type="auto"/>
+          </w:tcPr>
+          <w:p>
+            <w:pPr>
+              <w:jc w:val="center"/>
+              <w:rPr>
+                <w:b/>
+              </w:rPr>
+            </w:pPr>
+          </w:p>
+        </w:tc>
+        <w:tc>
+          <w:tcPr>
+            <w:tcW w:w="0" w:type="auto"/>
+          </w:tcPr>
+          <w:p>
+            <w:pPr>
+              <w:jc w:val="center"/>
+              <w:rPr>
+                <w:b/>
+              </w:rPr>
+            </w:pPr>
+          </w:p>
+        </w:tc>
+        <w:tc>
+          <w:tcPr>
+            <w:tcW w:w="0" w:type="auto"/>
+          </w:tcPr>
+          <w:p>
+            <w:pPr>
+              <w:jc w:val="center"/>
+              <w:rPr>
+                <w:b/>
+              </w:rPr>
+            </w:pPr>
+          </w:p>
+        </w:tc>
+        <w:tc>
+          <w:tcPr>
+            <w:tcW w:w="0" w:type="auto"/>
+          </w:tcPr>
+          <w:p>
+            <w:pPr>
+              <w:jc w:val="center"/>
+              <w:rPr>
+                <w:b/>
+              </w:rPr>
+            </w:pPr>
+          </w:p>
+        </w:tc>
+        <w:tc>
+          <w:tcPr>
+            <w:tcW w:w="0" w:type="auto"/>
+          </w:tcPr>
+          <w:p>
+            <w:pPr>
+              <w:jc w:val="center"/>
+              <w:rPr>
+                <w:b/>
+              </w:rPr>
+            </w:pPr>
+          </w:p>
+        </w:tc>
+        <w:tc>
+          <w:tcPr>
+            <w:tcW w:w="0" w:type="auto"/>
+          </w:tcPr>
+          <w:p>
+            <w:pPr>
+              <w:jc w:val="center"/>
+              <w:rPr>
+                <w:b/>
+              </w:rPr>
+            </w:pPr>
+          </w:p>
+        </w:tc>
+        <w:tc>
+          <w:tcPr>
+            <w:tcW w:w="0" w:type="auto"/>
+          </w:tcPr>
+          <w:p>
+            <w:pPr>
+              <w:jc w:val="center"/>
+              <w:rPr>
+                <w:b/>
+              </w:rPr>
+            </w:pPr>
+          </w:p>
+        </w:tc>
+        <w:tc>
+          <w:tcPr>
+            <w:tcW w:w="0" w:type="auto"/>
+          </w:tcPr>
+          <w:p>
+            <w:pPr>
+              <w:jc w:val="center"/>
+              <w:rPr>
+                <w:b/>
+              </w:rPr>
+            </w:pPr>
+          </w:p>
+        </w:tc>
+        <w:tc>
+          <w:tcPr>
+            <w:tcW w:w="0" w:type="auto"/>
+          </w:tcPr>
+          <w:p>
+            <w:pPr>
+              <w:jc w:val="center"/>
+              <w:rPr>
+                <w:b/>
+              </w:rPr>
+            </w:pPr>
+          </w:p>
+        </w:tc>
+        <w:tc>
+          <w:tcPr>
+            <w:tcW w:w="0" w:type="auto"/>
+          </w:tcPr>
+          <w:p>
+            <w:pPr>
+              <w:jc w:val="center"/>
+              <w:rPr>
+                <w:b/>
+              </w:rPr>
+            </w:pPr>
+          </w:p>
+        </w:tc>
+        <w:tc>
+          <w:tcPr>
+            <w:tcW w:w="0" w:type="auto"/>
+          </w:tcPr>
+          <w:p>
+            <w:pPr>
+              <w:jc w:val="center"/>
+              <w:rPr>
+                <w:b/>
+              </w:rPr>
+            </w:pPr>
+          </w:p>
+        </w:tc>
+        <w:tc>
+          <w:tcPr>
+            <w:tcW w:w="0" w:type="auto"/>
+          </w:tcPr>
+          <w:p>
+            <w:pPr>
+              <w:jc w:val="center"/>
+              <w:rPr>
+                <w:b/>
+              </w:rPr>
+            </w:pPr>
+          </w:p>
+        </w:tc>
+        <w:tc>
+          <w:tcPr>
+            <w:tcW w:w="0" w:type="auto"/>
+          </w:tcPr>
+          <w:p>
+            <w:pPr>
+              <w:jc w:val="center"/>
+              <w:rPr>
+                <w:b/>
+              </w:rPr>
+            </w:pPr>
+          </w:p>
+        </w:tc>
+      </w:tr>
+      <w:tr>
+        <w:trPr>
+          <w:trHeight w:val="318"/>
+          <w:jc w:val="center"/>
+        </w:trPr>
+        <w:tc>
+          <w:tcPr>
+            <w:tcW w:w="0" w:type="auto"/>
+          </w:tcPr>
+          <w:p>
+            <w:r>
+              <w:rPr>
+                <w:b/>
+                <w:sz w:val="20"/>
+              </w:rPr>
+              <w:t xml:space="preserve">Class: </w:t>
+            </w:r>
+            <w:r>
+              <w:rPr>
+                <w:b/>
+                <w:sz w:val="20"/>
+              </w:rPr>
+              <w:t>Game</w:t>
+            </w:r>
+          </w:p>
+        </w:tc>
+        <w:tc>
+          <w:tcPr>
+            <w:tcW w:w="0" w:type="auto"/>
+          </w:tcPr>
+          <w:p>
+            <w:pPr>
+              <w:jc w:val="center"/>
+              <w:rPr>
+                <w:b/>
+              </w:rPr>
+            </w:pPr>
+          </w:p>
+        </w:tc>
+        <w:tc>
+          <w:tcPr>
+            <w:tcW w:w="0" w:type="auto"/>
+          </w:tcPr>
+          <w:p>
+            <w:pPr>
+              <w:jc w:val="center"/>
+              <w:rPr>
+                <w:b/>
+              </w:rPr>
+            </w:pPr>
+          </w:p>
+        </w:tc>
+        <w:tc>
+          <w:tcPr>
+            <w:tcW w:w="0" w:type="auto"/>
+          </w:tcPr>
+          <w:p>
+            <w:pPr>
+              <w:jc w:val="center"/>
+              <w:rPr>
+                <w:b/>
+              </w:rPr>
+            </w:pPr>
+          </w:p>
+        </w:tc>
+        <w:tc>
+          <w:tcPr>
+            <w:tcW w:w="0" w:type="auto"/>
+          </w:tcPr>
+          <w:p>
+            <w:pPr>
+              <w:jc w:val="center"/>
+              <w:rPr>
+                <w:b/>
+              </w:rPr>
+            </w:pPr>
+          </w:p>
+        </w:tc>
+        <w:tc>
+          <w:tcPr>
+            <w:tcW w:w="0" w:type="auto"/>
+          </w:tcPr>
+          <w:p>
+            <w:pPr>
+              <w:jc w:val="center"/>
+              <w:rPr>
+                <w:b/>
+              </w:rPr>
+            </w:pPr>
+          </w:p>
+        </w:tc>
+        <w:tc>
+          <w:tcPr>
+            <w:tcW w:w="0" w:type="auto"/>
+          </w:tcPr>
+          <w:p>
+            <w:pPr>
+              <w:jc w:val="center"/>
+              <w:rPr>
+                <w:b/>
+              </w:rPr>
+            </w:pPr>
+          </w:p>
+        </w:tc>
+        <w:tc>
+          <w:tcPr>
+            <w:tcW w:w="0" w:type="auto"/>
+          </w:tcPr>
+          <w:p>
+            <w:pPr>
+              <w:jc w:val="center"/>
+              <w:rPr>
+                <w:b/>
+              </w:rPr>
+            </w:pPr>
+          </w:p>
+        </w:tc>
+        <w:tc>
+          <w:tcPr>
+            <w:tcW w:w="0" w:type="auto"/>
+          </w:tcPr>
+          <w:p>
+            <w:pPr>
+              <w:jc w:val="center"/>
+              <w:rPr>
+                <w:b/>
+              </w:rPr>
+            </w:pPr>
+          </w:p>
+        </w:tc>
+        <w:tc>
+          <w:tcPr>
+            <w:tcW w:w="0" w:type="auto"/>
+          </w:tcPr>
+          <w:p>
+            <w:pPr>
+              <w:jc w:val="center"/>
+              <w:rPr>
+                <w:b/>
+              </w:rPr>
+            </w:pPr>
+          </w:p>
+        </w:tc>
+        <w:tc>
+          <w:tcPr>
+            <w:tcW w:w="0" w:type="auto"/>
+          </w:tcPr>
+          <w:p>
+            <w:pPr>
+              <w:jc w:val="center"/>
+              <w:rPr>
+                <w:b/>
+              </w:rPr>
+            </w:pPr>
+          </w:p>
+        </w:tc>
+        <w:tc>
+          <w:tcPr>
+            <w:tcW w:w="0" w:type="auto"/>
+          </w:tcPr>
+          <w:p>
+            <w:pPr>
+              <w:jc w:val="center"/>
+              <w:rPr>
+                <w:b/>
+              </w:rPr>
+            </w:pPr>
+          </w:p>
+        </w:tc>
+        <w:tc>
+          <w:tcPr>
+            <w:tcW w:w="0" w:type="auto"/>
+          </w:tcPr>
+          <w:p>
+            <w:pPr>
+              <w:jc w:val="center"/>
+              <w:rPr>
+                <w:b/>
+              </w:rPr>
+            </w:pPr>
+          </w:p>
+        </w:tc>
+        <w:tc>
+          <w:tcPr>
+            <w:tcW w:w="0" w:type="auto"/>
+          </w:tcPr>
+          <w:p>
+            <w:pPr>
+              <w:jc w:val="center"/>
+              <w:rPr>
+                <w:b/>
+              </w:rPr>
+            </w:pPr>
+          </w:p>
+        </w:tc>
+      </w:tr>
+      <w:tr>
+        <w:trPr>
+          <w:trHeight w:val="318"/>
+          <w:jc w:val="center"/>
+        </w:trPr>
+        <w:tc>
+          <w:tcPr>
+            <w:tcW w:w="0" w:type="auto"/>
+          </w:tcPr>
+          <w:p>
+            <w:r>
+              <w:rPr>
+                <w:b/>
+                <w:sz w:val="20"/>
+              </w:rPr>
+              <w:t xml:space="preserve">Class: </w:t>
+            </w:r>
+            <w:r>
+              <w:rPr>
+                <w:b/>
+                <w:sz w:val="20"/>
+              </w:rPr>
+              <w:t>Prediction</w:t>
+            </w:r>
+          </w:p>
+        </w:tc>
+        <w:tc>
+          <w:tcPr>
+            <w:tcW w:w="0" w:type="auto"/>
+          </w:tcPr>
+          <w:p>
+            <w:pPr>
+              <w:jc w:val="center"/>
+              <w:rPr>
+                <w:b/>
+              </w:rPr>
+            </w:pPr>
+          </w:p>
+        </w:tc>
+        <w:tc>
+          <w:tcPr>
+            <w:tcW w:w="0" w:type="auto"/>
+          </w:tcPr>
+          <w:p>
+            <w:pPr>
+              <w:jc w:val="center"/>
+              <w:rPr>
+                <w:b/>
+              </w:rPr>
+            </w:pPr>
+          </w:p>
+        </w:tc>
+        <w:tc>
+          <w:tcPr>
+            <w:tcW w:w="0" w:type="auto"/>
+          </w:tcPr>
+          <w:p>
+            <w:pPr>
+              <w:jc w:val="center"/>
+              <w:rPr>
+                <w:b/>
+              </w:rPr>
+            </w:pPr>
+          </w:p>
+        </w:tc>
+        <w:tc>
+          <w:tcPr>
+            <w:tcW w:w="0" w:type="auto"/>
+          </w:tcPr>
+          <w:p>
+            <w:pPr>
+              <w:jc w:val="center"/>
+              <w:rPr>
+                <w:b/>
+              </w:rPr>
+            </w:pPr>
+          </w:p>
+        </w:tc>
+        <w:tc>
+          <w:tcPr>
+            <w:tcW w:w="0" w:type="auto"/>
+          </w:tcPr>
+          <w:p>
+            <w:pPr>
+              <w:jc w:val="center"/>
+              <w:rPr>
+                <w:b/>
+              </w:rPr>
+            </w:pPr>
+          </w:p>
+        </w:tc>
+        <w:tc>
+          <w:tcPr>
+            <w:tcW w:w="0" w:type="auto"/>
+          </w:tcPr>
+          <w:p>
+            <w:pPr>
+              <w:jc w:val="center"/>
+              <w:rPr>
+                <w:b/>
+              </w:rPr>
+            </w:pPr>
+          </w:p>
+        </w:tc>
+        <w:tc>
+          <w:tcPr>
+            <w:tcW w:w="0" w:type="auto"/>
+          </w:tcPr>
+          <w:p>
+            <w:pPr>
+              <w:jc w:val="center"/>
+              <w:rPr>
+                <w:b/>
+              </w:rPr>
+            </w:pPr>
+          </w:p>
+        </w:tc>
+        <w:tc>
+          <w:tcPr>
+            <w:tcW w:w="0" w:type="auto"/>
+          </w:tcPr>
+          <w:p>
+            <w:pPr>
+              <w:jc w:val="center"/>
+              <w:rPr>
+                <w:b/>
+              </w:rPr>
+            </w:pPr>
+          </w:p>
+        </w:tc>
+        <w:tc>
+          <w:tcPr>
+            <w:tcW w:w="0" w:type="auto"/>
+          </w:tcPr>
+          <w:p>
+            <w:pPr>
+              <w:jc w:val="center"/>
+              <w:rPr>
+                <w:b/>
+              </w:rPr>
+            </w:pPr>
+          </w:p>
+        </w:tc>
+        <w:tc>
+          <w:tcPr>
+            <w:tcW w:w="0" w:type="auto"/>
+          </w:tcPr>
+          <w:p>
+            <w:pPr>
+              <w:jc w:val="center"/>
+              <w:rPr>
+                <w:b/>
+              </w:rPr>
+            </w:pPr>
+          </w:p>
+        </w:tc>
+        <w:tc>
+          <w:tcPr>
+            <w:tcW w:w="0" w:type="auto"/>
+          </w:tcPr>
+          <w:p>
+            <w:pPr>
+              <w:jc w:val="center"/>
+              <w:rPr>
+                <w:b/>
+              </w:rPr>
+            </w:pPr>
+          </w:p>
+        </w:tc>
+        <w:tc>
+          <w:tcPr>
+            <w:tcW w:w="0" w:type="auto"/>
+          </w:tcPr>
+          <w:p>
+            <w:pPr>
+              <w:jc w:val="center"/>
+              <w:rPr>
+                <w:b/>
+              </w:rPr>
+            </w:pPr>
+          </w:p>
+        </w:tc>
+        <w:tc>
+          <w:tcPr>
+            <w:tcW w:w="0" w:type="auto"/>
+          </w:tcPr>
+          <w:p>
+            <w:pPr>
+              <w:jc w:val="center"/>
+              <w:rPr>
+                <w:b/>
+              </w:rPr>
+            </w:pPr>
+          </w:p>
+        </w:tc>
+      </w:tr>
+      <w:tr>
+        <w:trPr>
+          <w:trHeight w:val="318"/>
+          <w:jc w:val="center"/>
+        </w:trPr>
+        <w:tc>
+          <w:tcPr>
+            <w:tcW w:w="0" w:type="auto"/>
+          </w:tcPr>
+          <w:p>
+            <w:r>
+              <w:rPr>
+                <w:b/>
+                <w:sz w:val="20"/>
+              </w:rPr>
+              <w:t xml:space="preserve">Class: </w:t>
+            </w:r>
+            <w:r>
+              <w:rPr>
+                <w:b/>
+                <w:sz w:val="20"/>
+              </w:rPr>
+              <w:t>Comment</w:t>
+            </w:r>
+          </w:p>
+        </w:tc>
+        <w:tc>
+          <w:tcPr>
+            <w:tcW w:w="0" w:type="auto"/>
+          </w:tcPr>
+          <w:p>
+            <w:pPr>
+              <w:jc w:val="center"/>
+              <w:rPr>
+                <w:b/>
+              </w:rPr>
+            </w:pPr>
+          </w:p>
+        </w:tc>
+        <w:tc>
+          <w:tcPr>
+            <w:tcW w:w="0" w:type="auto"/>
+          </w:tcPr>
+          <w:p>
+            <w:pPr>
+              <w:jc w:val="center"/>
+              <w:rPr>
+                <w:b/>
+              </w:rPr>
+            </w:pPr>
+          </w:p>
+        </w:tc>
+        <w:tc>
+          <w:tcPr>
+            <w:tcW w:w="0" w:type="auto"/>
+          </w:tcPr>
+          <w:p>
+            <w:pPr>
+              <w:jc w:val="center"/>
+              <w:rPr>
+                <w:b/>
+              </w:rPr>
+            </w:pPr>
+          </w:p>
+        </w:tc>
+        <w:tc>
+          <w:tcPr>
+            <w:tcW w:w="0" w:type="auto"/>
+          </w:tcPr>
+          <w:p>
+            <w:pPr>
+              <w:jc w:val="center"/>
+              <w:rPr>
+                <w:b/>
+              </w:rPr>
+            </w:pPr>
+          </w:p>
+        </w:tc>
+        <w:tc>
+          <w:tcPr>
+            <w:tcW w:w="0" w:type="auto"/>
+          </w:tcPr>
+          <w:p>
+            <w:pPr>
+              <w:jc w:val="center"/>
+              <w:rPr>
+                <w:b/>
+              </w:rPr>
+            </w:pPr>
+          </w:p>
+        </w:tc>
+        <w:tc>
+          <w:tcPr>
+            <w:tcW w:w="0" w:type="auto"/>
+          </w:tcPr>
+          <w:p>
+            <w:pPr>
+              <w:jc w:val="center"/>
+              <w:rPr>
+                <w:b/>
+              </w:rPr>
+            </w:pPr>
+          </w:p>
+        </w:tc>
+        <w:tc>
+          <w:tcPr>
+            <w:tcW w:w="0" w:type="auto"/>
+          </w:tcPr>
+          <w:p>
+            <w:pPr>
+              <w:jc w:val="center"/>
+              <w:rPr>
+                <w:b/>
+              </w:rPr>
+            </w:pPr>
+          </w:p>
+        </w:tc>
+        <w:tc>
+          <w:tcPr>
+            <w:tcW w:w="0" w:type="auto"/>
+          </w:tcPr>
+          <w:p>
+            <w:pPr>
+              <w:jc w:val="center"/>
+              <w:rPr>
+                <w:b/>
+              </w:rPr>
+            </w:pPr>
+          </w:p>
+        </w:tc>
+        <w:tc>
+          <w:tcPr>
+            <w:tcW w:w="0" w:type="auto"/>
+          </w:tcPr>
+          <w:p>
+            <w:pPr>
+              <w:jc w:val="center"/>
+              <w:rPr>
+                <w:b/>
+              </w:rPr>
+            </w:pPr>
+          </w:p>
+        </w:tc>
+        <w:tc>
+          <w:tcPr>
+            <w:tcW w:w="0" w:type="auto"/>
+          </w:tcPr>
+          <w:p>
+            <w:pPr>
+              <w:jc w:val="center"/>
+              <w:rPr>
+                <w:b/>
+              </w:rPr>
+            </w:pPr>
+          </w:p>
+        </w:tc>
+        <w:tc>
+          <w:tcPr>
+            <w:tcW w:w="0" w:type="auto"/>
+          </w:tcPr>
+          <w:p>
+            <w:pPr>
+              <w:jc w:val="center"/>
+              <w:rPr>
+                <w:b/>
+              </w:rPr>
+            </w:pPr>
+          </w:p>
+        </w:tc>
+        <w:tc>
+          <w:tcPr>
+            <w:tcW w:w="0" w:type="auto"/>
+          </w:tcPr>
+          <w:p>
+            <w:pPr>
+              <w:jc w:val="center"/>
+              <w:rPr>
+                <w:b/>
+              </w:rPr>
+            </w:pPr>
+          </w:p>
+        </w:tc>
+        <w:tc>
+          <w:tcPr>
+            <w:tcW w:w="0" w:type="auto"/>
+          </w:tcPr>
+          <w:p>
+            <w:pPr>
+              <w:jc w:val="center"/>
+              <w:rPr>
+                <w:b/>
+              </w:rPr>
+            </w:pPr>
+          </w:p>
+        </w:tc>
+      </w:tr>
+    </w:tbl>
+    <w:p>
+      <w:pPr>
+        <w:pStyle w:val="ListParagraph"/>
+        <w:ind w:left="0"/>
+        <w:rPr>
+          <w:rFonts w:asciiTheme="majorHAnsi" w:hAnsiTheme="majorHAnsi"/>
+          <w:b/>
+          <w:sz w:val="28"/>
+          <w:szCs w:val="28"/>
+        </w:rPr>
+      </w:pPr>
+      <w:r>
+        <w:br w:type="page"/>
+      </w:r>
+    </w:p>
+    <w:p>
+      <w:pPr>
+        <w:pStyle w:val="Heading2"/>
+      </w:pPr>
+      <w:r>
+        <w:lastRenderedPageBreak/>
+        <w:t>Class Diagram</w:t>
+      </w:r>
+    </w:p>
+    <w:p>
+      <w:pPr>
+        <w:jc w:val="center"/>
+        <w:rPr>
+          <w:rFonts w:asciiTheme="majorHAnsi" w:hAnsiTheme="majorHAnsi"/>
+          <w:b/>
+          <w:sz w:val="28"/>
+          <w:szCs w:val="28"/>
+        </w:rPr>
+      </w:pPr>
+      <w:r>
+        <w:rPr>
+          <w:rFonts w:asciiTheme="majorHAnsi" w:hAnsiTheme="majorHAnsi"/>
+          <w:b/>
+          <w:noProof/>
+          <w:sz w:val="28"/>
+          <w:szCs w:val="28"/>
+        </w:rPr>
+        <w:drawing>
+          <wp:inline distT="0" distB="0" distL="0" distR="0">
+            <wp:extent cx="6247676" cy="6223379"/>
+            <wp:effectExtent l="19050" t="0" r="724" b="0"/>
+            <wp:docPr id="6" name="Picture 5" descr="classDiagram.JPG"/>
+            <wp:cNvGraphicFramePr>
+              <a:graphicFrameLocks xmlns:a="http://schemas.openxmlformats.org/drawingml/2006/main" noChangeAspect="1"/>
+            </wp:cNvGraphicFramePr>
+            <a:graphic xmlns:a="http://schemas.openxmlformats.org/drawingml/2006/main">
+              <a:graphicData uri="http://schemas.openxmlformats.org/drawingml/2006/picture">
+                <pic:pic xmlns:pic="http://schemas.openxmlformats.org/drawingml/2006/picture">
+                  <pic:nvPicPr>
+                    <pic:cNvPr id="0" name="classDiagram.JPG"/>
+                    <pic:cNvPicPr/>
+                  </pic:nvPicPr>
+                  <pic:blipFill>
+                    <a:blip r:embed="rId11"/>
+                    <a:stretch>
+                      <a:fillRect/>
+                    </a:stretch>
+                  </pic:blipFill>
+                  <pic:spPr>
+                    <a:xfrm>
+                      <a:off x="0" y="0"/>
+                      <a:ext cx="6248248" cy="6223948"/>
+                    </a:xfrm>
+                    <a:prstGeom prst="rect">
+                      <a:avLst/>
+                    </a:prstGeom>
+                  </pic:spPr>
+                </pic:pic>
+              </a:graphicData>
+            </a:graphic>
+          </wp:inline>
+        </w:drawing>
+      </w:r>
+      <w:r>
+        <w:rPr>
+          <w:rFonts w:asciiTheme="majorHAnsi" w:hAnsiTheme="majorHAnsi"/>
+          <w:b/>
+          <w:sz w:val="28"/>
+          <w:szCs w:val="28"/>
+        </w:rPr>
+        <w:br w:type="page"/>
+      </w:r>
+    </w:p>
+    <w:p>
+      <w:pPr>
+        <w:pStyle w:val="Heading2"/>
+      </w:pPr>
+      <w:r>
+        <w:lastRenderedPageBreak/>
+        <w:t>Sequence Diagram</w:t>
+      </w:r>
+    </w:p>
+    <w:p>
+      <w:pPr>
+        <w:pStyle w:val="ListParagraph"/>
+        <w:ind w:left="0"/>
         <w:rPr>
           <w:rFonts w:asciiTheme="majorHAnsi" w:hAnsiTheme="majorHAnsi"/>
           <w:color w:val="FF0000"/>
@@ -13866,364 +17020,28 @@
           <w:sz w:val="28"/>
           <w:szCs w:val="24"/>
         </w:rPr>
-        <w:t>UPDATE WITH NEW Diagram FROM Rational Rose</w:t>
+        <w:t>Insert diagrams from rational rose.</w:t>
       </w:r>
     </w:p>
     <w:p>
       <w:pPr>
         <w:pStyle w:val="ListParagraph"/>
         <w:ind w:left="0"/>
-        <w:outlineLvl w:val="1"/>
-        <w:rPr>
-          <w:rFonts w:asciiTheme="majorHAnsi" w:hAnsiTheme="majorHAnsi"/>
-          <w:color w:val="FF0000"/>
-          <w:sz w:val="28"/>
-          <w:szCs w:val="28"/>
-        </w:rPr>
-      </w:pPr>
-      <w:r>
         <w:rPr>
           <w:rFonts w:asciiTheme="majorHAnsi" w:hAnsiTheme="majorHAnsi"/>
           <w:color w:val="FF0000"/>
           <w:sz w:val="28"/>
           <w:szCs w:val="24"/>
         </w:rPr>
-        <w:t>Update aggregate property of registered user</w:t>
-      </w:r>
-    </w:p>
-    <w:p>
-      <w:pPr>
-        <w:pStyle w:val="ListParagraph"/>
-        <w:ind w:left="0"/>
-        <w:outlineLvl w:val="1"/>
-        <w:rPr>
-          <w:rFonts w:asciiTheme="majorHAnsi" w:hAnsiTheme="majorHAnsi"/>
-          <w:color w:val="FF0000"/>
-          <w:sz w:val="28"/>
-          <w:szCs w:val="28"/>
-        </w:rPr>
-      </w:pPr>
-    </w:p>
-    <w:p>
-      <w:pPr>
-        <w:pStyle w:val="ListParagraph"/>
-        <w:ind w:left="0"/>
-        <w:outlineLvl w:val="1"/>
-        <w:rPr>
-          <w:rFonts w:asciiTheme="majorHAnsi" w:hAnsiTheme="majorHAnsi"/>
-          <w:b/>
-          <w:color w:val="323232" w:themeColor="text2"/>
-          <w:sz w:val="24"/>
-          <w:szCs w:val="24"/>
-        </w:rPr>
-      </w:pPr>
-      <w:bookmarkStart w:id="7" w:name="_Toc225539985"/>
-      <w:r>
-        <w:rPr>
-          <w:rFonts w:asciiTheme="majorHAnsi" w:hAnsiTheme="majorHAnsi"/>
-          <w:b/>
-          <w:color w:val="323232" w:themeColor="text2"/>
-          <w:sz w:val="24"/>
-          <w:szCs w:val="24"/>
-        </w:rPr>
-        <w:t>Domain Explanation</w:t>
-      </w:r>
-      <w:bookmarkEnd w:id="7"/>
-    </w:p>
-    <w:p>
-      <w:pPr>
-        <w:pStyle w:val="ListParagraph"/>
-        <w:ind w:left="0"/>
-        <w:outlineLvl w:val="1"/>
-        <w:rPr>
-          <w:rFonts w:asciiTheme="majorHAnsi" w:hAnsiTheme="majorHAnsi"/>
-          <w:b/>
-          <w:color w:val="323232" w:themeColor="text2"/>
-          <w:sz w:val="24"/>
-          <w:szCs w:val="24"/>
-        </w:rPr>
-      </w:pPr>
-    </w:p>
-    <w:p>
-      <w:pPr>
-        <w:pStyle w:val="ListParagraph"/>
-        <w:ind w:left="0"/>
-        <w:outlineLvl w:val="1"/>
-        <w:rPr>
-          <w:rFonts w:asciiTheme="majorHAnsi" w:hAnsiTheme="majorHAnsi"/>
-          <w:b/>
-          <w:color w:val="323232" w:themeColor="text2"/>
-          <w:sz w:val="24"/>
-          <w:szCs w:val="24"/>
-        </w:rPr>
-      </w:pPr>
-      <w:r>
-        <w:rPr>
-          <w:rFonts w:asciiTheme="majorHAnsi" w:hAnsiTheme="majorHAnsi"/>
-          <w:b/>
-          <w:color w:val="323232" w:themeColor="text2"/>
-          <w:sz w:val="24"/>
-          <w:szCs w:val="24"/>
-        </w:rPr>
-        <w:lastRenderedPageBreak/>
-        <w:t>Domain Validation</w:t>
-      </w:r>
-    </w:p>
-    <w:p>
-      <w:pPr>
-        <w:pStyle w:val="ListParagraph"/>
-        <w:ind w:left="0"/>
-        <w:rPr>
-          <w:rFonts w:asciiTheme="majorHAnsi" w:hAnsiTheme="majorHAnsi"/>
-          <w:b/>
-          <w:sz w:val="28"/>
-          <w:szCs w:val="28"/>
-        </w:rPr>
-      </w:pPr>
-      <w:r>
-        <w:rPr>
-          <w:rFonts w:asciiTheme="majorHAnsi" w:hAnsiTheme="majorHAnsi"/>
-          <w:b/>
-          <w:sz w:val="28"/>
-          <w:szCs w:val="28"/>
-        </w:rPr>
-        <w:t>Will follow…</w:t>
-      </w:r>
-      <w:r>
-        <w:br w:type="page"/>
-      </w:r>
-    </w:p>
-    <w:p>
-      <w:pPr>
-        <w:pStyle w:val="Heading2"/>
-      </w:pPr>
-      <w:r>
-        <w:lastRenderedPageBreak/>
-        <w:t>Class Diagram</w:t>
-      </w:r>
-    </w:p>
-    <w:p>
-      <w:r>
-        <w:rPr>
-          <w:rFonts w:asciiTheme="majorHAnsi" w:hAnsiTheme="majorHAnsi"/>
-          <w:color w:val="FF0000"/>
-          <w:sz w:val="28"/>
-          <w:szCs w:val="24"/>
-        </w:rPr>
-        <w:t>Create diagram by copying domain diagram and adding functions from sequence diagram.</w:t>
-      </w:r>
-    </w:p>
-    <w:p>
-      <w:pPr>
-        <w:rPr>
-          <w:rFonts w:asciiTheme="majorHAnsi" w:hAnsiTheme="majorHAnsi"/>
-          <w:b/>
-          <w:sz w:val="28"/>
-          <w:szCs w:val="28"/>
-        </w:rPr>
-      </w:pPr>
-      <w:r>
-        <w:rPr>
-          <w:rFonts w:asciiTheme="majorHAnsi" w:hAnsiTheme="majorHAnsi"/>
-          <w:b/>
-          <w:sz w:val="28"/>
-          <w:szCs w:val="28"/>
-        </w:rPr>
-        <w:br w:type="page"/>
-      </w:r>
-    </w:p>
-    <w:p>
-      <w:pPr>
-        <w:pStyle w:val="Heading2"/>
-      </w:pPr>
-      <w:r>
-        <w:lastRenderedPageBreak/>
-        <w:t>Sequence Diagram</w:t>
-      </w:r>
-    </w:p>
-    <w:p>
-      <w:pPr>
-        <w:pStyle w:val="ListParagraph"/>
-        <w:ind w:left="0"/>
-        <w:rPr>
-          <w:rFonts w:asciiTheme="majorHAnsi" w:hAnsiTheme="majorHAnsi"/>
-          <w:color w:val="FF0000"/>
-          <w:sz w:val="28"/>
-          <w:szCs w:val="24"/>
-        </w:rPr>
-      </w:pPr>
-      <w:r>
-        <w:rPr>
-          <w:rFonts w:asciiTheme="majorHAnsi" w:hAnsiTheme="majorHAnsi"/>
-          <w:color w:val="FF0000"/>
-          <w:sz w:val="28"/>
-          <w:szCs w:val="24"/>
-        </w:rPr>
-        <w:t>Rename classes to match domain/class diagram. (User-&gt;</w:t>
-      </w:r>
-      <w:proofErr w:type="spellStart"/>
-      <w:r>
-        <w:rPr>
-          <w:rFonts w:asciiTheme="majorHAnsi" w:hAnsiTheme="majorHAnsi"/>
-          <w:color w:val="FF0000"/>
-          <w:sz w:val="28"/>
-          <w:szCs w:val="24"/>
-        </w:rPr>
-        <w:t>RegisteredUser</w:t>
-      </w:r>
-      <w:proofErr w:type="spellEnd"/>
-      <w:r>
-        <w:rPr>
-          <w:rFonts w:asciiTheme="majorHAnsi" w:hAnsiTheme="majorHAnsi"/>
-          <w:color w:val="FF0000"/>
-          <w:sz w:val="28"/>
-          <w:szCs w:val="24"/>
-        </w:rPr>
-        <w:t>, Guest-&gt;</w:t>
-      </w:r>
-      <w:proofErr w:type="spellStart"/>
-      <w:r>
-        <w:rPr>
-          <w:rFonts w:asciiTheme="majorHAnsi" w:hAnsiTheme="majorHAnsi"/>
-          <w:color w:val="FF0000"/>
-          <w:sz w:val="28"/>
-          <w:szCs w:val="24"/>
-        </w:rPr>
-        <w:t>GuestUser</w:t>
-      </w:r>
-      <w:proofErr w:type="spellEnd"/>
-      <w:r>
-        <w:rPr>
-          <w:rFonts w:asciiTheme="majorHAnsi" w:hAnsiTheme="majorHAnsi"/>
-          <w:color w:val="FF0000"/>
-          <w:sz w:val="28"/>
-          <w:szCs w:val="24"/>
-        </w:rPr>
-        <w:t>, etc…)</w:t>
-      </w:r>
-    </w:p>
-    <w:p>
-      <w:pPr>
-        <w:pStyle w:val="ListParagraph"/>
-        <w:ind w:left="0"/>
-        <w:rPr>
-          <w:rFonts w:asciiTheme="majorHAnsi" w:hAnsiTheme="majorHAnsi"/>
-          <w:color w:val="FF0000"/>
-          <w:sz w:val="28"/>
-          <w:szCs w:val="24"/>
-        </w:rPr>
-      </w:pPr>
-      <w:r>
-        <w:rPr>
-          <w:rFonts w:asciiTheme="majorHAnsi" w:hAnsiTheme="majorHAnsi"/>
-          <w:color w:val="FF0000"/>
-          <w:sz w:val="28"/>
-          <w:szCs w:val="24"/>
-        </w:rPr>
-        <w:t>Also add labels to sequence diagram showing which requirement they fill.</w:t>
-      </w:r>
-    </w:p>
-    <w:p>
-      <w:pPr>
-        <w:pStyle w:val="ListParagraph"/>
-        <w:ind w:left="0"/>
-        <w:rPr>
-          <w:rFonts w:asciiTheme="majorHAnsi" w:hAnsiTheme="majorHAnsi"/>
-          <w:color w:val="FF0000"/>
-          <w:sz w:val="28"/>
-          <w:szCs w:val="24"/>
-        </w:rPr>
-      </w:pPr>
-      <w:r>
-        <w:rPr>
-          <w:rFonts w:asciiTheme="majorHAnsi" w:hAnsiTheme="majorHAnsi"/>
-          <w:color w:val="FF0000"/>
-          <w:sz w:val="28"/>
-          <w:szCs w:val="24"/>
-        </w:rPr>
-        <w:t xml:space="preserve">Also try </w:t>
-      </w:r>
-      <w:r>
-        <w:rPr>
-          <w:rFonts w:asciiTheme="majorHAnsi" w:hAnsiTheme="majorHAnsi"/>
-          <w:color w:val="FF0000"/>
-          <w:sz w:val="28"/>
-          <w:szCs w:val="24"/>
-        </w:rPr>
-        <w:t>t</w:t>
-      </w:r>
-      <w:r>
-        <w:rPr>
-          <w:rFonts w:asciiTheme="majorHAnsi" w:hAnsiTheme="majorHAnsi"/>
-          <w:color w:val="FF0000"/>
-          <w:sz w:val="28"/>
-          <w:szCs w:val="24"/>
-        </w:rPr>
-        <w:t>o make the activation bars with less space between them if time allows.</w:t>
-      </w:r>
-    </w:p>
-    <w:p>
-      <w:pPr>
-        <w:pStyle w:val="ListParagraph"/>
-        <w:ind w:left="0"/>
-        <w:rPr>
-          <w:rFonts w:asciiTheme="majorHAnsi" w:hAnsiTheme="majorHAnsi"/>
-          <w:color w:val="FF0000"/>
-          <w:sz w:val="28"/>
-          <w:szCs w:val="24"/>
-        </w:rPr>
-      </w:pPr>
-      <w:r>
-        <w:rPr>
-          <w:rFonts w:asciiTheme="majorHAnsi" w:hAnsiTheme="majorHAnsi"/>
-          <w:color w:val="FF0000"/>
-          <w:sz w:val="28"/>
-          <w:szCs w:val="24"/>
-        </w:rPr>
-        <w:t>Insert diagrams from rational rose.</w:t>
-      </w:r>
-    </w:p>
-    <w:p>
-      <w:pPr>
-        <w:pStyle w:val="ListParagraph"/>
-        <w:ind w:left="0"/>
-        <w:rPr>
-          <w:rFonts w:asciiTheme="majorHAnsi" w:hAnsiTheme="majorHAnsi"/>
-          <w:color w:val="FF0000"/>
-          <w:sz w:val="28"/>
-          <w:szCs w:val="24"/>
-        </w:rPr>
-      </w:pPr>
-    </w:p>
-    <w:p>
-      <w:pPr>
-        <w:rPr>
-          <w:rFonts w:asciiTheme="majorHAnsi" w:hAnsiTheme="majorHAnsi"/>
-          <w:b/>
-          <w:color w:val="323232" w:themeColor="text2"/>
-          <w:sz w:val="24"/>
-          <w:szCs w:val="24"/>
-        </w:rPr>
-      </w:pPr>
-      <w:bookmarkStart w:id="8" w:name="_Toc225539987"/>
-      <w:bookmarkEnd w:id="8"/>
-      <w:r>
-        <w:rPr>
-          <w:rFonts w:asciiTheme="majorHAnsi" w:hAnsiTheme="majorHAnsi"/>
-          <w:b/>
-          <w:color w:val="323232" w:themeColor="text2"/>
-          <w:sz w:val="24"/>
-          <w:szCs w:val="24"/>
-        </w:rPr>
-        <w:br w:type="page"/>
-      </w:r>
+      </w:pPr>
     </w:p>
     <w:p>
       <w:pPr>
         <w:pStyle w:val="TOCHeading"/>
       </w:pPr>
-      <w:r>
-        <w:lastRenderedPageBreak/>
+      <w:bookmarkStart w:id="15" w:name="_Toc225539987"/>
+      <w:bookmarkEnd w:id="15"/>
+      <w:r>
         <w:t>Conclusion</w:t>
       </w:r>
     </w:p>
@@ -14319,8 +17137,8 @@
       </w:pPr>
     </w:p>
     <w:sectPr>
-      <w:headerReference w:type="default" r:id="rId11"/>
-      <w:footerReference w:type="default" r:id="rId12"/>
+      <w:headerReference w:type="default" r:id="rId12"/>
+      <w:footerReference w:type="default" r:id="rId13"/>
       <w:pgSz w:w="12240" w:h="15840"/>
       <w:pgMar w:top="1440" w:right="720" w:bottom="1440" w:left="720" w:header="720" w:footer="720" w:gutter="0"/>
       <w:cols w:space="720"/>
@@ -14376,7 +17194,7 @@
         <w:rPr>
           <w:noProof/>
         </w:rPr>
-        <w:t>15</w:t>
+        <w:t>13</w:t>
       </w:r>
     </w:fldSimple>
   </w:p>

</xml_diff>

<commit_message>
Design Report.docx and Presentation 1.pptx updated by ccox on 4/5/09
</commit_message>
<xml_diff>
--- a/Documents/Design Report.docx
+++ b/Documents/Design Report.docx
@@ -6798,6 +6798,7 @@
       <w:r>
         <w:t xml:space="preserve"> format - </w:t>
       </w:r>
+      <w:proofErr w:type="spellStart"/>
       <w:r>
         <w:rPr>
           <w:i/>
@@ -6813,6 +6814,7 @@
         </w:rPr>
         <w:t>domain</w:t>
       </w:r>
+      <w:proofErr w:type="spellEnd"/>
       <w:r>
         <w:rPr>
           <w:b/>
@@ -6942,56 +6944,11 @@
     </w:p>
     <w:p>
       <w:pPr>
-        <w:pStyle w:val="ListParagraph"/>
-        <w:numPr>
-          <w:ilvl w:val="2"/>
-          <w:numId w:val="30"/>
-        </w:numPr>
         <w:tabs>
           <w:tab w:val="left" w:pos="540"/>
           <w:tab w:val="left" w:pos="720"/>
         </w:tabs>
         <w:spacing w:after="0"/>
-      </w:pPr>
-      <w:r>
-        <w:t xml:space="preserve">The system </w:t>
-      </w:r>
-      <w:r>
-        <w:rPr>
-          <w:b/>
-        </w:rPr>
-        <w:t>shall</w:t>
-      </w:r>
-      <w:r>
-        <w:t xml:space="preserve"> </w:t>
-      </w:r>
-      <w:r>
-        <w:rPr>
-          <w:b/>
-        </w:rPr>
-        <w:t>ensure</w:t>
-      </w:r>
-      <w:r>
-        <w:t xml:space="preserve"> p</w:t>
-      </w:r>
-      <w:r>
-        <w:t xml:space="preserve">asswords </w:t>
-      </w:r>
-      <w:r>
-        <w:t xml:space="preserve">do </w:t>
-      </w:r>
-      <w:r>
-        <w:t xml:space="preserve">not contain repeated sequences. </w:t>
-      </w:r>
-    </w:p>
-    <w:p>
-      <w:pPr>
-        <w:tabs>
-          <w:tab w:val="left" w:pos="540"/>
-          <w:tab w:val="left" w:pos="720"/>
-        </w:tabs>
-        <w:spacing w:after="0"/>
-        <w:ind w:firstLine="720"/>
       </w:pPr>
     </w:p>
     <w:p>
@@ -7214,6 +7171,40 @@
           <w:b/>
         </w:rPr>
         <w:t>ensure that custom leagues can only be modified by creator.</w:t>
+      </w:r>
+    </w:p>
+    <w:p>
+      <w:pPr>
+        <w:pStyle w:val="ListParagraph"/>
+        <w:rPr>
+          <w:b/>
+        </w:rPr>
+      </w:pPr>
+    </w:p>
+    <w:p>
+      <w:pPr>
+        <w:pStyle w:val="ListParagraph"/>
+        <w:numPr>
+          <w:ilvl w:val="0"/>
+          <w:numId w:val="30"/>
+        </w:numPr>
+        <w:tabs>
+          <w:tab w:val="left" w:pos="540"/>
+          <w:tab w:val="left" w:pos="720"/>
+        </w:tabs>
+        <w:spacing w:after="0" w:line="240" w:lineRule="auto"/>
+        <w:rPr>
+          <w:b/>
+        </w:rPr>
+      </w:pPr>
+      <w:r>
+        <w:t xml:space="preserve">The system </w:t>
+      </w:r>
+      <w:r>
+        <w:rPr>
+          <w:b/>
+        </w:rPr>
+        <w:t>shall ensure that custom games can only be modified by creator.</w:t>
       </w:r>
       <w:r>
         <w:rPr>
@@ -9164,6 +9155,9 @@
           <w:p>
             <w:pPr>
               <w:jc w:val="both"/>
+              <w:rPr>
+                <w:b/>
+              </w:rPr>
             </w:pPr>
             <w:r>
               <w:rPr>
@@ -9189,46 +9183,211 @@
               </w:rPr>
               <w:t>UC15.</w:t>
             </w:r>
+          </w:p>
+        </w:tc>
+      </w:tr>
+      <w:tr>
+        <w:trPr>
+          <w:tblCellSpacing w:w="72" w:type="dxa"/>
+        </w:trPr>
+        <w:tc>
+          <w:tcPr>
+            <w:tcW w:w="792" w:type="dxa"/>
+          </w:tcPr>
+          <w:p>
+            <w:pPr>
+              <w:rPr>
+                <w:b/>
+              </w:rPr>
+            </w:pPr>
+            <w:r>
+              <w:rPr>
+                <w:b/>
+              </w:rPr>
+              <w:t>UC20.</w:t>
+            </w:r>
+          </w:p>
+        </w:tc>
+        <w:tc>
+          <w:tcPr>
+            <w:tcW w:w="1979" w:type="dxa"/>
+          </w:tcPr>
+          <w:p>
+            <w:pPr>
+              <w:rPr>
+                <w:i/>
+              </w:rPr>
+            </w:pPr>
+            <w:r>
+              <w:rPr>
+                <w:i/>
+              </w:rPr>
+              <w:t>Modify User</w:t>
+            </w:r>
+          </w:p>
+        </w:tc>
+        <w:tc>
+          <w:tcPr>
+            <w:tcW w:w="5757" w:type="dxa"/>
+          </w:tcPr>
+          <w:p>
+            <w:pPr>
+              <w:jc w:val="both"/>
+            </w:pPr>
+            <w:r>
+              <w:t xml:space="preserve">This system use is </w:t>
+            </w:r>
+            <w:r>
+              <w:t>intended for administrators to update or delete a user</w:t>
+            </w:r>
+            <w:r>
+              <w:t>.</w:t>
+            </w:r>
+          </w:p>
+          <w:p>
+            <w:pPr>
+              <w:jc w:val="both"/>
+              <w:rPr>
+                <w:b/>
+              </w:rPr>
+            </w:pPr>
+            <w:r>
+              <w:rPr>
+                <w:b/>
+              </w:rPr>
+              <w:t>Dependencies: UC2.</w:t>
+            </w:r>
+          </w:p>
+        </w:tc>
+      </w:tr>
+      <w:tr>
+        <w:trPr>
+          <w:tblCellSpacing w:w="72" w:type="dxa"/>
+        </w:trPr>
+        <w:tc>
+          <w:tcPr>
+            <w:tcW w:w="792" w:type="dxa"/>
+          </w:tcPr>
+          <w:p>
+            <w:pPr>
+              <w:rPr>
+                <w:b/>
+              </w:rPr>
+            </w:pPr>
+            <w:r>
+              <w:rPr>
+                <w:b/>
+              </w:rPr>
+              <w:t>UC21.</w:t>
+            </w:r>
+          </w:p>
+        </w:tc>
+        <w:tc>
+          <w:tcPr>
+            <w:tcW w:w="1979" w:type="dxa"/>
+          </w:tcPr>
+          <w:p>
+            <w:pPr>
+              <w:rPr>
+                <w:i/>
+              </w:rPr>
+            </w:pPr>
+            <w:r>
+              <w:rPr>
+                <w:i/>
+              </w:rPr>
+              <w:t>Modify Users</w:t>
+            </w:r>
+          </w:p>
+        </w:tc>
+        <w:tc>
+          <w:tcPr>
+            <w:tcW w:w="5757" w:type="dxa"/>
+          </w:tcPr>
+          <w:p>
+            <w:pPr>
+              <w:jc w:val="both"/>
+            </w:pPr>
+            <w:r>
+              <w:t xml:space="preserve">This system use is intended for administrators to </w:t>
+            </w:r>
+            <w:r>
+              <w:t>delete a comment</w:t>
+            </w:r>
+            <w:r>
+              <w:t>.</w:t>
+            </w:r>
+          </w:p>
+          <w:p>
+            <w:pPr>
+              <w:jc w:val="both"/>
+              <w:rPr>
+                <w:b/>
+              </w:rPr>
+            </w:pPr>
+            <w:r>
+              <w:rPr>
+                <w:b/>
+              </w:rPr>
+              <w:t xml:space="preserve">Dependencies: UC2. </w:t>
+            </w:r>
+          </w:p>
+        </w:tc>
+      </w:tr>
+      <w:tr>
+        <w:trPr>
+          <w:tblCellSpacing w:w="72" w:type="dxa"/>
+        </w:trPr>
+        <w:tc>
+          <w:tcPr>
+            <w:tcW w:w="792" w:type="dxa"/>
+          </w:tcPr>
+          <w:p>
+            <w:pPr>
+              <w:rPr>
+                <w:b/>
+              </w:rPr>
+            </w:pPr>
+          </w:p>
+        </w:tc>
+        <w:tc>
+          <w:tcPr>
+            <w:tcW w:w="1979" w:type="dxa"/>
+          </w:tcPr>
+          <w:p>
+            <w:pPr>
+              <w:rPr>
+                <w:i/>
+              </w:rPr>
+            </w:pPr>
+          </w:p>
+        </w:tc>
+        <w:tc>
+          <w:tcPr>
+            <w:tcW w:w="5757" w:type="dxa"/>
+          </w:tcPr>
+          <w:p>
+            <w:pPr>
+              <w:jc w:val="both"/>
+            </w:pPr>
           </w:p>
         </w:tc>
       </w:tr>
     </w:tbl>
-    <w:p>
-      <w:pPr>
-        <w:pStyle w:val="ListParagraph"/>
-        <w:ind w:left="0"/>
-        <w:rPr>
-          <w:b/>
-        </w:rPr>
-      </w:pPr>
-    </w:p>
-    <w:p>
-      <w:pPr>
-        <w:pStyle w:val="ListParagraph"/>
-        <w:ind w:left="0"/>
-        <w:rPr>
-          <w:b/>
-        </w:rPr>
-      </w:pPr>
-    </w:p>
+    <w:p/>
     <w:p>
       <w:pPr>
         <w:pStyle w:val="ListParagraph"/>
         <w:ind w:left="1440" w:firstLine="720"/>
-      </w:pPr>
-    </w:p>
-    <w:p>
-      <w:pPr>
-        <w:pStyle w:val="ListParagraph"/>
-        <w:ind w:left="1440" w:firstLine="720"/>
-        <w:rPr>
-          <w:b/>
-        </w:rPr>
-      </w:pPr>
-      <w:r>
-        <w:rPr>
-          <w:b/>
-        </w:rPr>
+        <w:rPr>
+          <w:b/>
+        </w:rPr>
+      </w:pPr>
+      <w:r>
+        <w:rPr>
+          <w:b/>
+        </w:rPr>
+        <w:lastRenderedPageBreak/>
         <w:t xml:space="preserve"> </w:t>
       </w:r>
     </w:p>
@@ -9236,12 +9395,8 @@
       <w:pPr>
         <w:pStyle w:val="Heading2"/>
       </w:pPr>
-      <w:r>
-        <w:br w:type="page"/>
-      </w:r>
       <w:bookmarkStart w:id="6" w:name="_Toc225539982"/>
       <w:r>
-        <w:lastRenderedPageBreak/>
         <w:t>Use Case Validation</w:t>
       </w:r>
       <w:bookmarkEnd w:id="6"/>
@@ -9295,20 +9450,22 @@
       </w:tblPr>
       <w:tblGrid>
         <w:gridCol w:w="468"/>
-        <w:gridCol w:w="870"/>
-        <w:gridCol w:w="821"/>
+        <w:gridCol w:w="792"/>
+        <w:gridCol w:w="644"/>
         <w:gridCol w:w="887"/>
-        <w:gridCol w:w="796"/>
-        <w:gridCol w:w="676"/>
-        <w:gridCol w:w="904"/>
-        <w:gridCol w:w="837"/>
-        <w:gridCol w:w="826"/>
+        <w:gridCol w:w="698"/>
+        <w:gridCol w:w="523"/>
+        <w:gridCol w:w="751"/>
+        <w:gridCol w:w="767"/>
+        <w:gridCol w:w="763"/>
         <w:gridCol w:w="337"/>
-        <w:gridCol w:w="859"/>
-        <w:gridCol w:w="571"/>
-        <w:gridCol w:w="626"/>
-        <w:gridCol w:w="574"/>
+        <w:gridCol w:w="789"/>
+        <w:gridCol w:w="494"/>
+        <w:gridCol w:w="534"/>
+        <w:gridCol w:w="495"/>
+        <w:gridCol w:w="582"/>
         <w:gridCol w:w="776"/>
+        <w:gridCol w:w="528"/>
       </w:tblGrid>
       <w:tr>
         <w:trPr>
@@ -9620,6 +9777,46 @@
             </w:r>
           </w:p>
         </w:tc>
+        <w:tc>
+          <w:tcPr>
+            <w:tcW w:w="0" w:type="auto"/>
+          </w:tcPr>
+          <w:p>
+            <w:pPr>
+              <w:rPr>
+                <w:b/>
+                <w:sz w:val="20"/>
+              </w:rPr>
+            </w:pPr>
+            <w:r>
+              <w:rPr>
+                <w:b/>
+                <w:sz w:val="20"/>
+              </w:rPr>
+              <w:t>R14</w:t>
+            </w:r>
+          </w:p>
+        </w:tc>
+        <w:tc>
+          <w:tcPr>
+            <w:tcW w:w="0" w:type="auto"/>
+          </w:tcPr>
+          <w:p>
+            <w:pPr>
+              <w:rPr>
+                <w:b/>
+                <w:sz w:val="20"/>
+              </w:rPr>
+            </w:pPr>
+            <w:r>
+              <w:rPr>
+                <w:b/>
+                <w:sz w:val="20"/>
+              </w:rPr>
+              <w:t>R15</w:t>
+            </w:r>
+          </w:p>
+        </w:tc>
       </w:tr>
       <w:tr>
         <w:trPr>
@@ -9899,7 +10096,59 @@
               <w:rPr>
                 <w:sz w:val="16"/>
               </w:rPr>
-              <w:t>Create / Modfiy Game</w:t>
+              <w:t xml:space="preserve">Create / </w:t>
+            </w:r>
+            <w:proofErr w:type="spellStart"/>
+            <w:r>
+              <w:rPr>
+                <w:sz w:val="16"/>
+              </w:rPr>
+              <w:t>Modfiy</w:t>
+            </w:r>
+            <w:proofErr w:type="spellEnd"/>
+            <w:r>
+              <w:rPr>
+                <w:sz w:val="16"/>
+              </w:rPr>
+              <w:t xml:space="preserve"> Game</w:t>
+            </w:r>
+          </w:p>
+        </w:tc>
+        <w:tc>
+          <w:tcPr>
+            <w:tcW w:w="0" w:type="auto"/>
+          </w:tcPr>
+          <w:p>
+            <w:pPr>
+              <w:jc w:val="center"/>
+              <w:rPr>
+                <w:sz w:val="16"/>
+              </w:rPr>
+            </w:pPr>
+            <w:r>
+              <w:rPr>
+                <w:sz w:val="16"/>
+              </w:rPr>
+              <w:t>Delete Comments</w:t>
+            </w:r>
+          </w:p>
+        </w:tc>
+        <w:tc>
+          <w:tcPr>
+            <w:tcW w:w="0" w:type="auto"/>
+          </w:tcPr>
+          <w:p>
+            <w:pPr>
+              <w:jc w:val="center"/>
+              <w:rPr>
+                <w:sz w:val="16"/>
+              </w:rPr>
+            </w:pPr>
+            <w:r>
+              <w:rPr>
+                <w:sz w:val="16"/>
+              </w:rPr>
+              <w:t>Modify Users</w:t>
             </w:r>
           </w:p>
         </w:tc>
@@ -10122,6 +10371,32 @@
             </w:pPr>
           </w:p>
         </w:tc>
+        <w:tc>
+          <w:tcPr>
+            <w:tcW w:w="0" w:type="auto"/>
+          </w:tcPr>
+          <w:p>
+            <w:pPr>
+              <w:jc w:val="center"/>
+              <w:rPr>
+                <w:b/>
+              </w:rPr>
+            </w:pPr>
+          </w:p>
+        </w:tc>
+        <w:tc>
+          <w:tcPr>
+            <w:tcW w:w="0" w:type="auto"/>
+          </w:tcPr>
+          <w:p>
+            <w:pPr>
+              <w:jc w:val="center"/>
+              <w:rPr>
+                <w:b/>
+              </w:rPr>
+            </w:pPr>
+          </w:p>
+        </w:tc>
       </w:tr>
       <w:tr>
         <w:trPr>
@@ -10348,6 +10623,32 @@
             </w:pPr>
           </w:p>
         </w:tc>
+        <w:tc>
+          <w:tcPr>
+            <w:tcW w:w="0" w:type="auto"/>
+          </w:tcPr>
+          <w:p>
+            <w:pPr>
+              <w:jc w:val="center"/>
+              <w:rPr>
+                <w:b/>
+              </w:rPr>
+            </w:pPr>
+          </w:p>
+        </w:tc>
+        <w:tc>
+          <w:tcPr>
+            <w:tcW w:w="0" w:type="auto"/>
+          </w:tcPr>
+          <w:p>
+            <w:pPr>
+              <w:jc w:val="center"/>
+              <w:rPr>
+                <w:b/>
+              </w:rPr>
+            </w:pPr>
+          </w:p>
+        </w:tc>
       </w:tr>
       <w:tr>
         <w:trPr>
@@ -10568,6 +10869,32 @@
             </w:pPr>
           </w:p>
         </w:tc>
+        <w:tc>
+          <w:tcPr>
+            <w:tcW w:w="0" w:type="auto"/>
+          </w:tcPr>
+          <w:p>
+            <w:pPr>
+              <w:jc w:val="center"/>
+              <w:rPr>
+                <w:b/>
+              </w:rPr>
+            </w:pPr>
+          </w:p>
+        </w:tc>
+        <w:tc>
+          <w:tcPr>
+            <w:tcW w:w="0" w:type="auto"/>
+          </w:tcPr>
+          <w:p>
+            <w:pPr>
+              <w:jc w:val="center"/>
+              <w:rPr>
+                <w:b/>
+              </w:rPr>
+            </w:pPr>
+          </w:p>
+        </w:tc>
       </w:tr>
       <w:tr>
         <w:trPr>
@@ -10794,6 +11121,32 @@
             </w:pPr>
           </w:p>
         </w:tc>
+        <w:tc>
+          <w:tcPr>
+            <w:tcW w:w="0" w:type="auto"/>
+          </w:tcPr>
+          <w:p>
+            <w:pPr>
+              <w:jc w:val="center"/>
+              <w:rPr>
+                <w:b/>
+              </w:rPr>
+            </w:pPr>
+          </w:p>
+        </w:tc>
+        <w:tc>
+          <w:tcPr>
+            <w:tcW w:w="0" w:type="auto"/>
+          </w:tcPr>
+          <w:p>
+            <w:pPr>
+              <w:jc w:val="center"/>
+              <w:rPr>
+                <w:b/>
+              </w:rPr>
+            </w:pPr>
+          </w:p>
+        </w:tc>
       </w:tr>
       <w:tr>
         <w:trPr>
@@ -11014,6 +11367,32 @@
             </w:pPr>
           </w:p>
         </w:tc>
+        <w:tc>
+          <w:tcPr>
+            <w:tcW w:w="0" w:type="auto"/>
+          </w:tcPr>
+          <w:p>
+            <w:pPr>
+              <w:jc w:val="center"/>
+              <w:rPr>
+                <w:b/>
+              </w:rPr>
+            </w:pPr>
+          </w:p>
+        </w:tc>
+        <w:tc>
+          <w:tcPr>
+            <w:tcW w:w="0" w:type="auto"/>
+          </w:tcPr>
+          <w:p>
+            <w:pPr>
+              <w:jc w:val="center"/>
+              <w:rPr>
+                <w:b/>
+              </w:rPr>
+            </w:pPr>
+          </w:p>
+        </w:tc>
       </w:tr>
       <w:tr>
         <w:trPr>
@@ -11234,6 +11613,32 @@
             </w:pPr>
           </w:p>
         </w:tc>
+        <w:tc>
+          <w:tcPr>
+            <w:tcW w:w="0" w:type="auto"/>
+          </w:tcPr>
+          <w:p>
+            <w:pPr>
+              <w:jc w:val="center"/>
+              <w:rPr>
+                <w:b/>
+              </w:rPr>
+            </w:pPr>
+          </w:p>
+        </w:tc>
+        <w:tc>
+          <w:tcPr>
+            <w:tcW w:w="0" w:type="auto"/>
+          </w:tcPr>
+          <w:p>
+            <w:pPr>
+              <w:jc w:val="center"/>
+              <w:rPr>
+                <w:b/>
+              </w:rPr>
+            </w:pPr>
+          </w:p>
+        </w:tc>
       </w:tr>
       <w:tr>
         <w:trPr>
@@ -11454,6 +11859,32 @@
             </w:pPr>
           </w:p>
         </w:tc>
+        <w:tc>
+          <w:tcPr>
+            <w:tcW w:w="0" w:type="auto"/>
+          </w:tcPr>
+          <w:p>
+            <w:pPr>
+              <w:jc w:val="center"/>
+              <w:rPr>
+                <w:b/>
+              </w:rPr>
+            </w:pPr>
+          </w:p>
+        </w:tc>
+        <w:tc>
+          <w:tcPr>
+            <w:tcW w:w="0" w:type="auto"/>
+          </w:tcPr>
+          <w:p>
+            <w:pPr>
+              <w:jc w:val="center"/>
+              <w:rPr>
+                <w:b/>
+              </w:rPr>
+            </w:pPr>
+          </w:p>
+        </w:tc>
       </w:tr>
       <w:tr>
         <w:trPr>
@@ -11674,6 +12105,32 @@
             </w:pPr>
           </w:p>
         </w:tc>
+        <w:tc>
+          <w:tcPr>
+            <w:tcW w:w="0" w:type="auto"/>
+          </w:tcPr>
+          <w:p>
+            <w:pPr>
+              <w:jc w:val="center"/>
+              <w:rPr>
+                <w:b/>
+              </w:rPr>
+            </w:pPr>
+          </w:p>
+        </w:tc>
+        <w:tc>
+          <w:tcPr>
+            <w:tcW w:w="0" w:type="auto"/>
+          </w:tcPr>
+          <w:p>
+            <w:pPr>
+              <w:jc w:val="center"/>
+              <w:rPr>
+                <w:b/>
+              </w:rPr>
+            </w:pPr>
+          </w:p>
+        </w:tc>
       </w:tr>
       <w:tr>
         <w:trPr>
@@ -11894,6 +12351,32 @@
             </w:pPr>
           </w:p>
         </w:tc>
+        <w:tc>
+          <w:tcPr>
+            <w:tcW w:w="0" w:type="auto"/>
+          </w:tcPr>
+          <w:p>
+            <w:pPr>
+              <w:jc w:val="center"/>
+              <w:rPr>
+                <w:b/>
+              </w:rPr>
+            </w:pPr>
+          </w:p>
+        </w:tc>
+        <w:tc>
+          <w:tcPr>
+            <w:tcW w:w="0" w:type="auto"/>
+          </w:tcPr>
+          <w:p>
+            <w:pPr>
+              <w:jc w:val="center"/>
+              <w:rPr>
+                <w:b/>
+              </w:rPr>
+            </w:pPr>
+          </w:p>
+        </w:tc>
       </w:tr>
       <w:tr>
         <w:trPr>
@@ -12121,6 +12604,32 @@
             </w:pPr>
           </w:p>
         </w:tc>
+        <w:tc>
+          <w:tcPr>
+            <w:tcW w:w="0" w:type="auto"/>
+          </w:tcPr>
+          <w:p>
+            <w:pPr>
+              <w:jc w:val="center"/>
+              <w:rPr>
+                <w:b/>
+              </w:rPr>
+            </w:pPr>
+          </w:p>
+        </w:tc>
+        <w:tc>
+          <w:tcPr>
+            <w:tcW w:w="0" w:type="auto"/>
+          </w:tcPr>
+          <w:p>
+            <w:pPr>
+              <w:jc w:val="center"/>
+              <w:rPr>
+                <w:b/>
+              </w:rPr>
+            </w:pPr>
+          </w:p>
+        </w:tc>
       </w:tr>
       <w:tr>
         <w:trPr>
@@ -12354,6 +12863,32 @@
             </w:pPr>
           </w:p>
         </w:tc>
+        <w:tc>
+          <w:tcPr>
+            <w:tcW w:w="0" w:type="auto"/>
+          </w:tcPr>
+          <w:p>
+            <w:pPr>
+              <w:jc w:val="center"/>
+              <w:rPr>
+                <w:b/>
+              </w:rPr>
+            </w:pPr>
+          </w:p>
+        </w:tc>
+        <w:tc>
+          <w:tcPr>
+            <w:tcW w:w="0" w:type="auto"/>
+          </w:tcPr>
+          <w:p>
+            <w:pPr>
+              <w:jc w:val="center"/>
+              <w:rPr>
+                <w:b/>
+              </w:rPr>
+            </w:pPr>
+          </w:p>
+        </w:tc>
       </w:tr>
       <w:tr>
         <w:trPr>
@@ -12383,7 +12918,7 @@
                 <w:b/>
                 <w:sz w:val="20"/>
               </w:rPr>
-              <w:t>1</w:t>
+              <w:t>2</w:t>
             </w:r>
           </w:p>
         </w:tc>
@@ -12546,6 +13081,32 @@
               </w:rPr>
               <w:t>X</w:t>
             </w:r>
+          </w:p>
+        </w:tc>
+        <w:tc>
+          <w:tcPr>
+            <w:tcW w:w="0" w:type="auto"/>
+          </w:tcPr>
+          <w:p>
+            <w:pPr>
+              <w:jc w:val="center"/>
+              <w:rPr>
+                <w:b/>
+              </w:rPr>
+            </w:pPr>
+          </w:p>
+        </w:tc>
+        <w:tc>
+          <w:tcPr>
+            <w:tcW w:w="0" w:type="auto"/>
+          </w:tcPr>
+          <w:p>
+            <w:pPr>
+              <w:jc w:val="center"/>
+              <w:rPr>
+                <w:b/>
+              </w:rPr>
+            </w:pPr>
           </w:p>
         </w:tc>
         <w:tc>
@@ -12616,7 +13177,7 @@
                 <w:b/>
                 <w:sz w:val="20"/>
               </w:rPr>
-              <w:t>2</w:t>
+              <w:t>3</w:t>
             </w:r>
           </w:p>
         </w:tc>
@@ -12779,6 +13340,32 @@
               </w:rPr>
               <w:t>X</w:t>
             </w:r>
+          </w:p>
+        </w:tc>
+        <w:tc>
+          <w:tcPr>
+            <w:tcW w:w="0" w:type="auto"/>
+          </w:tcPr>
+          <w:p>
+            <w:pPr>
+              <w:jc w:val="center"/>
+              <w:rPr>
+                <w:b/>
+              </w:rPr>
+            </w:pPr>
+          </w:p>
+        </w:tc>
+        <w:tc>
+          <w:tcPr>
+            <w:tcW w:w="0" w:type="auto"/>
+          </w:tcPr>
+          <w:p>
+            <w:pPr>
+              <w:jc w:val="center"/>
+              <w:rPr>
+                <w:b/>
+              </w:rPr>
+            </w:pPr>
           </w:p>
         </w:tc>
         <w:tc>
@@ -12849,7 +13436,7 @@
                 <w:b/>
                 <w:sz w:val="20"/>
               </w:rPr>
-              <w:t>3</w:t>
+              <w:t>4</w:t>
             </w:r>
           </w:p>
         </w:tc>
@@ -13025,6 +13612,32 @@
               </w:rPr>
               <w:t>X</w:t>
             </w:r>
+          </w:p>
+        </w:tc>
+        <w:tc>
+          <w:tcPr>
+            <w:tcW w:w="0" w:type="auto"/>
+          </w:tcPr>
+          <w:p>
+            <w:pPr>
+              <w:jc w:val="center"/>
+              <w:rPr>
+                <w:b/>
+              </w:rPr>
+            </w:pPr>
+          </w:p>
+        </w:tc>
+        <w:tc>
+          <w:tcPr>
+            <w:tcW w:w="0" w:type="auto"/>
+          </w:tcPr>
+          <w:p>
+            <w:pPr>
+              <w:jc w:val="center"/>
+              <w:rPr>
+                <w:b/>
+              </w:rPr>
+            </w:pPr>
           </w:p>
         </w:tc>
         <w:tc>
@@ -13082,7 +13695,7 @@
                 <w:b/>
                 <w:sz w:val="20"/>
               </w:rPr>
-              <w:t>4</w:t>
+              <w:t>5</w:t>
             </w:r>
           </w:p>
         </w:tc>
@@ -13258,6 +13871,32 @@
               </w:rPr>
               <w:t>X</w:t>
             </w:r>
+          </w:p>
+        </w:tc>
+        <w:tc>
+          <w:tcPr>
+            <w:tcW w:w="0" w:type="auto"/>
+          </w:tcPr>
+          <w:p>
+            <w:pPr>
+              <w:jc w:val="center"/>
+              <w:rPr>
+                <w:b/>
+              </w:rPr>
+            </w:pPr>
+          </w:p>
+        </w:tc>
+        <w:tc>
+          <w:tcPr>
+            <w:tcW w:w="0" w:type="auto"/>
+          </w:tcPr>
+          <w:p>
+            <w:pPr>
+              <w:jc w:val="center"/>
+              <w:rPr>
+                <w:b/>
+              </w:rPr>
+            </w:pPr>
           </w:p>
         </w:tc>
         <w:tc>
@@ -13315,7 +13954,7 @@
                 <w:b/>
                 <w:sz w:val="20"/>
               </w:rPr>
-              <w:t>5</w:t>
+              <w:t>6</w:t>
             </w:r>
           </w:p>
         </w:tc>
@@ -13504,6 +14143,32 @@
               </w:rPr>
               <w:t>X</w:t>
             </w:r>
+          </w:p>
+        </w:tc>
+        <w:tc>
+          <w:tcPr>
+            <w:tcW w:w="0" w:type="auto"/>
+          </w:tcPr>
+          <w:p>
+            <w:pPr>
+              <w:jc w:val="center"/>
+              <w:rPr>
+                <w:b/>
+              </w:rPr>
+            </w:pPr>
+          </w:p>
+        </w:tc>
+        <w:tc>
+          <w:tcPr>
+            <w:tcW w:w="0" w:type="auto"/>
+          </w:tcPr>
+          <w:p>
+            <w:pPr>
+              <w:jc w:val="center"/>
+              <w:rPr>
+                <w:b/>
+              </w:rPr>
+            </w:pPr>
           </w:p>
         </w:tc>
         <w:tc>
@@ -13548,7 +14213,7 @@
                 <w:b/>
                 <w:sz w:val="20"/>
               </w:rPr>
-              <w:t>6</w:t>
+              <w:t>7</w:t>
             </w:r>
           </w:p>
         </w:tc>
@@ -13737,6 +14402,32 @@
               </w:rPr>
               <w:t>X</w:t>
             </w:r>
+          </w:p>
+        </w:tc>
+        <w:tc>
+          <w:tcPr>
+            <w:tcW w:w="0" w:type="auto"/>
+          </w:tcPr>
+          <w:p>
+            <w:pPr>
+              <w:jc w:val="center"/>
+              <w:rPr>
+                <w:b/>
+              </w:rPr>
+            </w:pPr>
+          </w:p>
+        </w:tc>
+        <w:tc>
+          <w:tcPr>
+            <w:tcW w:w="0" w:type="auto"/>
+          </w:tcPr>
+          <w:p>
+            <w:pPr>
+              <w:jc w:val="center"/>
+              <w:rPr>
+                <w:b/>
+              </w:rPr>
+            </w:pPr>
           </w:p>
         </w:tc>
         <w:tc>
@@ -13774,7 +14465,7 @@
                 <w:b/>
                 <w:sz w:val="20"/>
               </w:rPr>
-              <w:t>UC17</w:t>
+              <w:t>UC18</w:t>
             </w:r>
           </w:p>
         </w:tc>
@@ -13976,6 +14667,32 @@
               </w:rPr>
               <w:t>X</w:t>
             </w:r>
+          </w:p>
+        </w:tc>
+        <w:tc>
+          <w:tcPr>
+            <w:tcW w:w="0" w:type="auto"/>
+          </w:tcPr>
+          <w:p>
+            <w:pPr>
+              <w:jc w:val="center"/>
+              <w:rPr>
+                <w:b/>
+              </w:rPr>
+            </w:pPr>
+          </w:p>
+        </w:tc>
+        <w:tc>
+          <w:tcPr>
+            <w:tcW w:w="0" w:type="auto"/>
+          </w:tcPr>
+          <w:p>
+            <w:pPr>
+              <w:jc w:val="center"/>
+              <w:rPr>
+                <w:b/>
+              </w:rPr>
+            </w:pPr>
           </w:p>
         </w:tc>
       </w:tr>
@@ -14000,7 +14717,7 @@
                 <w:b/>
                 <w:sz w:val="20"/>
               </w:rPr>
-              <w:t>UC18</w:t>
+              <w:t>UC19</w:t>
             </w:r>
           </w:p>
         </w:tc>
@@ -14202,6 +14919,536 @@
               </w:rPr>
               <w:t>X</w:t>
             </w:r>
+          </w:p>
+        </w:tc>
+        <w:tc>
+          <w:tcPr>
+            <w:tcW w:w="0" w:type="auto"/>
+          </w:tcPr>
+          <w:p>
+            <w:pPr>
+              <w:jc w:val="center"/>
+              <w:rPr>
+                <w:b/>
+              </w:rPr>
+            </w:pPr>
+          </w:p>
+        </w:tc>
+        <w:tc>
+          <w:tcPr>
+            <w:tcW w:w="0" w:type="auto"/>
+          </w:tcPr>
+          <w:p>
+            <w:pPr>
+              <w:jc w:val="center"/>
+              <w:rPr>
+                <w:b/>
+              </w:rPr>
+            </w:pPr>
+          </w:p>
+        </w:tc>
+      </w:tr>
+      <w:tr>
+        <w:trPr>
+          <w:trHeight w:val="318"/>
+          <w:jc w:val="center"/>
+        </w:trPr>
+        <w:tc>
+          <w:tcPr>
+            <w:tcW w:w="0" w:type="auto"/>
+          </w:tcPr>
+          <w:p>
+            <w:pPr>
+              <w:rPr>
+                <w:b/>
+                <w:sz w:val="20"/>
+              </w:rPr>
+            </w:pPr>
+            <w:r>
+              <w:rPr>
+                <w:b/>
+                <w:sz w:val="20"/>
+              </w:rPr>
+              <w:t>UC20</w:t>
+            </w:r>
+          </w:p>
+        </w:tc>
+        <w:tc>
+          <w:tcPr>
+            <w:tcW w:w="0" w:type="auto"/>
+          </w:tcPr>
+          <w:p>
+            <w:pPr>
+              <w:jc w:val="center"/>
+              <w:rPr>
+                <w:sz w:val="16"/>
+              </w:rPr>
+            </w:pPr>
+            <w:r>
+              <w:rPr>
+                <w:sz w:val="16"/>
+              </w:rPr>
+              <w:t>Modify User</w:t>
+            </w:r>
+          </w:p>
+        </w:tc>
+        <w:tc>
+          <w:tcPr>
+            <w:tcW w:w="0" w:type="auto"/>
+          </w:tcPr>
+          <w:p>
+            <w:pPr>
+              <w:jc w:val="center"/>
+              <w:rPr>
+                <w:b/>
+              </w:rPr>
+            </w:pPr>
+          </w:p>
+        </w:tc>
+        <w:tc>
+          <w:tcPr>
+            <w:tcW w:w="0" w:type="auto"/>
+          </w:tcPr>
+          <w:p>
+            <w:pPr>
+              <w:jc w:val="center"/>
+              <w:rPr>
+                <w:b/>
+              </w:rPr>
+            </w:pPr>
+            <w:r>
+              <w:rPr>
+                <w:b/>
+              </w:rPr>
+              <w:t>X</w:t>
+            </w:r>
+          </w:p>
+        </w:tc>
+        <w:tc>
+          <w:tcPr>
+            <w:tcW w:w="0" w:type="auto"/>
+          </w:tcPr>
+          <w:p>
+            <w:pPr>
+              <w:jc w:val="center"/>
+              <w:rPr>
+                <w:b/>
+              </w:rPr>
+            </w:pPr>
+          </w:p>
+        </w:tc>
+        <w:tc>
+          <w:tcPr>
+            <w:tcW w:w="0" w:type="auto"/>
+          </w:tcPr>
+          <w:p>
+            <w:pPr>
+              <w:jc w:val="center"/>
+              <w:rPr>
+                <w:b/>
+              </w:rPr>
+            </w:pPr>
+          </w:p>
+        </w:tc>
+        <w:tc>
+          <w:tcPr>
+            <w:tcW w:w="0" w:type="auto"/>
+          </w:tcPr>
+          <w:p>
+            <w:pPr>
+              <w:jc w:val="center"/>
+              <w:rPr>
+                <w:b/>
+              </w:rPr>
+            </w:pPr>
+          </w:p>
+        </w:tc>
+        <w:tc>
+          <w:tcPr>
+            <w:tcW w:w="0" w:type="auto"/>
+          </w:tcPr>
+          <w:p>
+            <w:pPr>
+              <w:jc w:val="center"/>
+              <w:rPr>
+                <w:b/>
+              </w:rPr>
+            </w:pPr>
+          </w:p>
+        </w:tc>
+        <w:tc>
+          <w:tcPr>
+            <w:tcW w:w="0" w:type="auto"/>
+          </w:tcPr>
+          <w:p>
+            <w:pPr>
+              <w:jc w:val="center"/>
+              <w:rPr>
+                <w:b/>
+              </w:rPr>
+            </w:pPr>
+          </w:p>
+        </w:tc>
+        <w:tc>
+          <w:tcPr>
+            <w:tcW w:w="0" w:type="auto"/>
+          </w:tcPr>
+          <w:p>
+            <w:pPr>
+              <w:jc w:val="center"/>
+              <w:rPr>
+                <w:b/>
+              </w:rPr>
+            </w:pPr>
+          </w:p>
+        </w:tc>
+        <w:tc>
+          <w:tcPr>
+            <w:tcW w:w="0" w:type="auto"/>
+          </w:tcPr>
+          <w:p>
+            <w:pPr>
+              <w:jc w:val="center"/>
+              <w:rPr>
+                <w:b/>
+              </w:rPr>
+            </w:pPr>
+          </w:p>
+        </w:tc>
+        <w:tc>
+          <w:tcPr>
+            <w:tcW w:w="0" w:type="auto"/>
+          </w:tcPr>
+          <w:p>
+            <w:pPr>
+              <w:jc w:val="center"/>
+              <w:rPr>
+                <w:b/>
+              </w:rPr>
+            </w:pPr>
+          </w:p>
+        </w:tc>
+        <w:tc>
+          <w:tcPr>
+            <w:tcW w:w="0" w:type="auto"/>
+          </w:tcPr>
+          <w:p>
+            <w:pPr>
+              <w:jc w:val="center"/>
+              <w:rPr>
+                <w:b/>
+              </w:rPr>
+            </w:pPr>
+          </w:p>
+        </w:tc>
+        <w:tc>
+          <w:tcPr>
+            <w:tcW w:w="0" w:type="auto"/>
+          </w:tcPr>
+          <w:p>
+            <w:pPr>
+              <w:jc w:val="center"/>
+              <w:rPr>
+                <w:b/>
+              </w:rPr>
+            </w:pPr>
+          </w:p>
+        </w:tc>
+        <w:tc>
+          <w:tcPr>
+            <w:tcW w:w="0" w:type="auto"/>
+          </w:tcPr>
+          <w:p>
+            <w:pPr>
+              <w:jc w:val="center"/>
+              <w:rPr>
+                <w:b/>
+              </w:rPr>
+            </w:pPr>
+          </w:p>
+        </w:tc>
+        <w:tc>
+          <w:tcPr>
+            <w:tcW w:w="0" w:type="auto"/>
+          </w:tcPr>
+          <w:p>
+            <w:pPr>
+              <w:jc w:val="center"/>
+              <w:rPr>
+                <w:b/>
+              </w:rPr>
+            </w:pPr>
+          </w:p>
+        </w:tc>
+        <w:tc>
+          <w:tcPr>
+            <w:tcW w:w="0" w:type="auto"/>
+          </w:tcPr>
+          <w:p>
+            <w:pPr>
+              <w:jc w:val="center"/>
+              <w:rPr>
+                <w:b/>
+              </w:rPr>
+            </w:pPr>
+            <w:r>
+              <w:rPr>
+                <w:b/>
+              </w:rPr>
+              <w:t>X</w:t>
+            </w:r>
+          </w:p>
+        </w:tc>
+      </w:tr>
+      <w:tr>
+        <w:trPr>
+          <w:trHeight w:val="318"/>
+          <w:jc w:val="center"/>
+        </w:trPr>
+        <w:tc>
+          <w:tcPr>
+            <w:tcW w:w="0" w:type="auto"/>
+          </w:tcPr>
+          <w:p>
+            <w:pPr>
+              <w:rPr>
+                <w:b/>
+                <w:sz w:val="20"/>
+              </w:rPr>
+            </w:pPr>
+            <w:r>
+              <w:rPr>
+                <w:b/>
+                <w:sz w:val="20"/>
+              </w:rPr>
+              <w:t>UC21</w:t>
+            </w:r>
+          </w:p>
+        </w:tc>
+        <w:tc>
+          <w:tcPr>
+            <w:tcW w:w="0" w:type="auto"/>
+          </w:tcPr>
+          <w:p>
+            <w:pPr>
+              <w:jc w:val="center"/>
+              <w:rPr>
+                <w:sz w:val="16"/>
+              </w:rPr>
+            </w:pPr>
+            <w:r>
+              <w:rPr>
+                <w:sz w:val="16"/>
+              </w:rPr>
+              <w:t>Delete Comment</w:t>
+            </w:r>
+          </w:p>
+        </w:tc>
+        <w:tc>
+          <w:tcPr>
+            <w:tcW w:w="0" w:type="auto"/>
+          </w:tcPr>
+          <w:p>
+            <w:pPr>
+              <w:jc w:val="center"/>
+              <w:rPr>
+                <w:b/>
+              </w:rPr>
+            </w:pPr>
+          </w:p>
+        </w:tc>
+        <w:tc>
+          <w:tcPr>
+            <w:tcW w:w="0" w:type="auto"/>
+          </w:tcPr>
+          <w:p>
+            <w:pPr>
+              <w:jc w:val="center"/>
+              <w:rPr>
+                <w:b/>
+              </w:rPr>
+            </w:pPr>
+            <w:r>
+              <w:rPr>
+                <w:b/>
+              </w:rPr>
+              <w:t>X</w:t>
+            </w:r>
+          </w:p>
+        </w:tc>
+        <w:tc>
+          <w:tcPr>
+            <w:tcW w:w="0" w:type="auto"/>
+          </w:tcPr>
+          <w:p>
+            <w:pPr>
+              <w:jc w:val="center"/>
+              <w:rPr>
+                <w:b/>
+              </w:rPr>
+            </w:pPr>
+          </w:p>
+        </w:tc>
+        <w:tc>
+          <w:tcPr>
+            <w:tcW w:w="0" w:type="auto"/>
+          </w:tcPr>
+          <w:p>
+            <w:pPr>
+              <w:jc w:val="center"/>
+              <w:rPr>
+                <w:b/>
+              </w:rPr>
+            </w:pPr>
+          </w:p>
+        </w:tc>
+        <w:tc>
+          <w:tcPr>
+            <w:tcW w:w="0" w:type="auto"/>
+          </w:tcPr>
+          <w:p>
+            <w:pPr>
+              <w:jc w:val="center"/>
+              <w:rPr>
+                <w:b/>
+              </w:rPr>
+            </w:pPr>
+          </w:p>
+        </w:tc>
+        <w:tc>
+          <w:tcPr>
+            <w:tcW w:w="0" w:type="auto"/>
+          </w:tcPr>
+          <w:p>
+            <w:pPr>
+              <w:jc w:val="center"/>
+              <w:rPr>
+                <w:b/>
+              </w:rPr>
+            </w:pPr>
+          </w:p>
+        </w:tc>
+        <w:tc>
+          <w:tcPr>
+            <w:tcW w:w="0" w:type="auto"/>
+          </w:tcPr>
+          <w:p>
+            <w:pPr>
+              <w:jc w:val="center"/>
+              <w:rPr>
+                <w:b/>
+              </w:rPr>
+            </w:pPr>
+          </w:p>
+        </w:tc>
+        <w:tc>
+          <w:tcPr>
+            <w:tcW w:w="0" w:type="auto"/>
+          </w:tcPr>
+          <w:p>
+            <w:pPr>
+              <w:jc w:val="center"/>
+              <w:rPr>
+                <w:b/>
+              </w:rPr>
+            </w:pPr>
+          </w:p>
+        </w:tc>
+        <w:tc>
+          <w:tcPr>
+            <w:tcW w:w="0" w:type="auto"/>
+          </w:tcPr>
+          <w:p>
+            <w:pPr>
+              <w:jc w:val="center"/>
+              <w:rPr>
+                <w:b/>
+              </w:rPr>
+            </w:pPr>
+          </w:p>
+        </w:tc>
+        <w:tc>
+          <w:tcPr>
+            <w:tcW w:w="0" w:type="auto"/>
+          </w:tcPr>
+          <w:p>
+            <w:pPr>
+              <w:jc w:val="center"/>
+              <w:rPr>
+                <w:b/>
+              </w:rPr>
+            </w:pPr>
+          </w:p>
+        </w:tc>
+        <w:tc>
+          <w:tcPr>
+            <w:tcW w:w="0" w:type="auto"/>
+          </w:tcPr>
+          <w:p>
+            <w:pPr>
+              <w:jc w:val="center"/>
+              <w:rPr>
+                <w:b/>
+              </w:rPr>
+            </w:pPr>
+          </w:p>
+        </w:tc>
+        <w:tc>
+          <w:tcPr>
+            <w:tcW w:w="0" w:type="auto"/>
+          </w:tcPr>
+          <w:p>
+            <w:pPr>
+              <w:jc w:val="center"/>
+              <w:rPr>
+                <w:b/>
+              </w:rPr>
+            </w:pPr>
+          </w:p>
+        </w:tc>
+        <w:tc>
+          <w:tcPr>
+            <w:tcW w:w="0" w:type="auto"/>
+          </w:tcPr>
+          <w:p>
+            <w:pPr>
+              <w:jc w:val="center"/>
+              <w:rPr>
+                <w:b/>
+              </w:rPr>
+            </w:pPr>
+          </w:p>
+        </w:tc>
+        <w:tc>
+          <w:tcPr>
+            <w:tcW w:w="0" w:type="auto"/>
+          </w:tcPr>
+          <w:p>
+            <w:pPr>
+              <w:jc w:val="center"/>
+              <w:rPr>
+                <w:b/>
+              </w:rPr>
+            </w:pPr>
+            <w:r>
+              <w:rPr>
+                <w:b/>
+              </w:rPr>
+              <w:t>X</w:t>
+            </w:r>
+          </w:p>
+        </w:tc>
+        <w:tc>
+          <w:tcPr>
+            <w:tcW w:w="0" w:type="auto"/>
+          </w:tcPr>
+          <w:p>
+            <w:pPr>
+              <w:jc w:val="center"/>
+              <w:rPr>
+                <w:b/>
+              </w:rPr>
+            </w:pPr>
           </w:p>
         </w:tc>
       </w:tr>
@@ -14436,6 +15683,7 @@
           <w:b/>
           <w:color w:val="F07F09" w:themeColor="accent1"/>
         </w:rPr>
+        <w:lastRenderedPageBreak/>
         <w:t>Class: User</w:t>
       </w:r>
       <w:bookmarkEnd w:id="8"/>
@@ -14493,7 +15741,6 @@
         <w:pStyle w:val="ListParagraph"/>
       </w:pPr>
       <w:r>
-        <w:lastRenderedPageBreak/>
         <w:t>The Member object is used to store attributes, functions, and operations related to a member.  This object will inherit properties of the User, but with more attributes and operations that require elevated privileges.</w:t>
       </w:r>
     </w:p>
@@ -15747,7 +16994,21 @@
               <w:rPr>
                 <w:sz w:val="16"/>
               </w:rPr>
-              <w:t>Create / Modfiy Game</w:t>
+              <w:t xml:space="preserve">Create / </w:t>
+            </w:r>
+            <w:proofErr w:type="spellStart"/>
+            <w:r>
+              <w:rPr>
+                <w:sz w:val="16"/>
+              </w:rPr>
+              <w:t>Modfiy</w:t>
+            </w:r>
+            <w:proofErr w:type="spellEnd"/>
+            <w:r>
+              <w:rPr>
+                <w:sz w:val="16"/>
+              </w:rPr>
+              <w:t xml:space="preserve"> Game</w:t>
             </w:r>
           </w:p>
         </w:tc>
@@ -15968,7 +17229,6 @@
                 <w:b/>
                 <w:sz w:val="20"/>
               </w:rPr>
-              <w:lastRenderedPageBreak/>
               <w:t xml:space="preserve">Class: </w:t>
             </w:r>
             <w:r>
@@ -17812,7 +19072,7 @@
         <w:rPr>
           <w:noProof/>
         </w:rPr>
-        <w:t>7</w:t>
+        <w:t>9</w:t>
       </w:r>
     </w:fldSimple>
   </w:p>

</xml_diff>

<commit_message>
Added state diagram and added some headers
</commit_message>
<xml_diff>
--- a/Documents/Design Report.docx
+++ b/Documents/Design Report.docx
@@ -6798,7 +6798,6 @@
       <w:r>
         <w:t xml:space="preserve"> format - </w:t>
       </w:r>
-      <w:proofErr w:type="spellStart"/>
       <w:r>
         <w:rPr>
           <w:i/>
@@ -6814,7 +6813,6 @@
         </w:rPr>
         <w:t>domain</w:t>
       </w:r>
-      <w:proofErr w:type="spellEnd"/>
       <w:r>
         <w:rPr>
           <w:b/>
@@ -9260,7 +9258,7 @@
               <w:rPr>
                 <w:i/>
               </w:rPr>
-              <w:t>Modify Users</w:t>
+              <w:t>Delete Comment</w:t>
             </w:r>
           </w:p>
         </w:tc>
@@ -9412,23 +9410,23 @@
         <w:tblLook w:val="04A0"/>
       </w:tblPr>
       <w:tblGrid>
-        <w:gridCol w:w="468"/>
-        <w:gridCol w:w="796"/>
-        <w:gridCol w:w="652"/>
+        <w:gridCol w:w="469"/>
+        <w:gridCol w:w="779"/>
+        <w:gridCol w:w="611"/>
         <w:gridCol w:w="887"/>
-        <w:gridCol w:w="702"/>
-        <w:gridCol w:w="530"/>
-        <w:gridCol w:w="758"/>
-        <w:gridCol w:w="770"/>
-        <w:gridCol w:w="766"/>
-        <w:gridCol w:w="337"/>
-        <w:gridCol w:w="792"/>
-        <w:gridCol w:w="498"/>
-        <w:gridCol w:w="538"/>
-        <w:gridCol w:w="499"/>
-        <w:gridCol w:w="591"/>
-        <w:gridCol w:w="718"/>
-        <w:gridCol w:w="526"/>
+        <w:gridCol w:w="679"/>
+        <w:gridCol w:w="494"/>
+        <w:gridCol w:w="722"/>
+        <w:gridCol w:w="753"/>
+        <w:gridCol w:w="751"/>
+        <w:gridCol w:w="518"/>
+        <w:gridCol w:w="775"/>
+        <w:gridCol w:w="544"/>
+        <w:gridCol w:w="550"/>
+        <w:gridCol w:w="544"/>
+        <w:gridCol w:w="546"/>
+        <w:gridCol w:w="696"/>
+        <w:gridCol w:w="510"/>
       </w:tblGrid>
       <w:tr>
         <w:trPr>
@@ -9958,7 +9956,7 @@
               <w:rPr>
                 <w:sz w:val="16"/>
               </w:rPr>
-              <w:t>Vote</w:t>
+              <w:t>Publish Vote</w:t>
             </w:r>
           </w:p>
         </w:tc>
@@ -10002,26 +10000,19 @@
               <w:rPr>
                 <w:sz w:val="16"/>
               </w:rPr>
-              <w:t>Create Sport</w:t>
-            </w:r>
-          </w:p>
-        </w:tc>
-        <w:tc>
-          <w:tcPr>
-            <w:tcW w:w="0" w:type="auto"/>
-          </w:tcPr>
-          <w:p>
-            <w:pPr>
-              <w:jc w:val="center"/>
+              <w:t>Create</w:t>
+            </w:r>
+            <w:r>
               <w:rPr>
                 <w:sz w:val="16"/>
               </w:rPr>
-            </w:pPr>
+              <w:t xml:space="preserve"> / Modify</w:t>
+            </w:r>
             <w:r>
               <w:rPr>
                 <w:sz w:val="16"/>
               </w:rPr>
-              <w:t>Create League</w:t>
+              <w:t xml:space="preserve"> Sport</w:t>
             </w:r>
           </w:p>
         </w:tc>
@@ -10040,40 +10031,69 @@
               <w:rPr>
                 <w:sz w:val="16"/>
               </w:rPr>
-              <w:t>Create Team</w:t>
-            </w:r>
-          </w:p>
-        </w:tc>
-        <w:tc>
-          <w:tcPr>
-            <w:tcW w:w="0" w:type="auto"/>
-          </w:tcPr>
-          <w:p>
-            <w:pPr>
-              <w:jc w:val="center"/>
+              <w:t>Create</w:t>
+            </w:r>
+            <w:r>
               <w:rPr>
                 <w:sz w:val="16"/>
               </w:rPr>
-            </w:pPr>
+              <w:t xml:space="preserve"> / Modify</w:t>
+            </w:r>
             <w:r>
               <w:rPr>
                 <w:sz w:val="16"/>
               </w:rPr>
-              <w:t xml:space="preserve">Create / </w:t>
-            </w:r>
-            <w:proofErr w:type="spellStart"/>
-            <w:r>
+              <w:t xml:space="preserve"> League</w:t>
+            </w:r>
+          </w:p>
+        </w:tc>
+        <w:tc>
+          <w:tcPr>
+            <w:tcW w:w="0" w:type="auto"/>
+          </w:tcPr>
+          <w:p>
+            <w:pPr>
+              <w:jc w:val="center"/>
               <w:rPr>
                 <w:sz w:val="16"/>
               </w:rPr>
-              <w:t>Modfiy</w:t>
-            </w:r>
-            <w:proofErr w:type="spellEnd"/>
+            </w:pPr>
             <w:r>
               <w:rPr>
                 <w:sz w:val="16"/>
               </w:rPr>
-              <w:t xml:space="preserve"> Game</w:t>
+              <w:t>Create</w:t>
+            </w:r>
+            <w:r>
+              <w:rPr>
+                <w:sz w:val="16"/>
+              </w:rPr>
+              <w:t xml:space="preserve"> / Modify</w:t>
+            </w:r>
+            <w:r>
+              <w:rPr>
+                <w:sz w:val="16"/>
+              </w:rPr>
+              <w:t xml:space="preserve"> Team</w:t>
+            </w:r>
+          </w:p>
+        </w:tc>
+        <w:tc>
+          <w:tcPr>
+            <w:tcW w:w="0" w:type="auto"/>
+          </w:tcPr>
+          <w:p>
+            <w:pPr>
+              <w:jc w:val="center"/>
+              <w:rPr>
+                <w:sz w:val="16"/>
+              </w:rPr>
+            </w:pPr>
+            <w:r>
+              <w:rPr>
+                <w:sz w:val="16"/>
+              </w:rPr>
+              <w:t>Create / Modfiy Game</w:t>
             </w:r>
           </w:p>
         </w:tc>
@@ -16261,7 +16281,7 @@
     <w:tbl>
       <w:tblPr>
         <w:tblStyle w:val="TableGrid"/>
-        <w:tblW w:w="0" w:type="auto"/>
+        <w:tblW w:w="11101" w:type="dxa"/>
         <w:jc w:val="center"/>
         <w:tblCellMar>
           <w:left w:w="14" w:type="dxa"/>
@@ -16270,31 +16290,31 @@
         <w:tblLook w:val="04A0"/>
       </w:tblPr>
       <w:tblGrid>
-        <w:gridCol w:w="1233"/>
-        <w:gridCol w:w="632"/>
+        <w:gridCol w:w="1193"/>
+        <w:gridCol w:w="733"/>
         <w:gridCol w:w="887"/>
-        <w:gridCol w:w="691"/>
-        <w:gridCol w:w="513"/>
-        <w:gridCol w:w="741"/>
+        <w:gridCol w:w="692"/>
+        <w:gridCol w:w="514"/>
+        <w:gridCol w:w="742"/>
         <w:gridCol w:w="762"/>
         <w:gridCol w:w="759"/>
         <w:gridCol w:w="526"/>
         <w:gridCol w:w="784"/>
-        <w:gridCol w:w="489"/>
-        <w:gridCol w:w="527"/>
-        <w:gridCol w:w="490"/>
-        <w:gridCol w:w="569"/>
-        <w:gridCol w:w="707"/>
-        <w:gridCol w:w="518"/>
+        <w:gridCol w:w="568"/>
+        <w:gridCol w:w="576"/>
+        <w:gridCol w:w="568"/>
+        <w:gridCol w:w="570"/>
+        <w:gridCol w:w="708"/>
+        <w:gridCol w:w="519"/>
       </w:tblGrid>
       <w:tr>
         <w:trPr>
-          <w:trHeight w:val="229"/>
+          <w:trHeight w:val="236"/>
           <w:jc w:val="center"/>
         </w:trPr>
         <w:tc>
           <w:tcPr>
-            <w:tcW w:w="0" w:type="auto"/>
+            <w:tcW w:w="1141" w:type="dxa"/>
             <w:vAlign w:val="center"/>
           </w:tcPr>
           <w:p>
@@ -16308,7 +16328,7 @@
         </w:tc>
         <w:tc>
           <w:tcPr>
-            <w:tcW w:w="0" w:type="auto"/>
+            <w:tcW w:w="733" w:type="dxa"/>
             <w:vAlign w:val="center"/>
           </w:tcPr>
           <w:p>
@@ -16628,12 +16648,12 @@
       </w:tr>
       <w:tr>
         <w:trPr>
-          <w:trHeight w:val="318"/>
+          <w:trHeight w:val="328"/>
           <w:jc w:val="center"/>
         </w:trPr>
         <w:tc>
           <w:tcPr>
-            <w:tcW w:w="0" w:type="auto"/>
+            <w:tcW w:w="1141" w:type="dxa"/>
           </w:tcPr>
           <w:p>
             <w:pPr>
@@ -16645,7 +16665,7 @@
         </w:tc>
         <w:tc>
           <w:tcPr>
-            <w:tcW w:w="0" w:type="auto"/>
+            <w:tcW w:w="733" w:type="dxa"/>
           </w:tcPr>
           <w:p>
             <w:pPr>
@@ -16835,26 +16855,19 @@
               <w:rPr>
                 <w:sz w:val="16"/>
               </w:rPr>
-              <w:t>Create Sport</w:t>
-            </w:r>
-          </w:p>
-        </w:tc>
-        <w:tc>
-          <w:tcPr>
-            <w:tcW w:w="0" w:type="auto"/>
-          </w:tcPr>
-          <w:p>
-            <w:pPr>
-              <w:jc w:val="center"/>
+              <w:t>Create</w:t>
+            </w:r>
+            <w:r>
               <w:rPr>
                 <w:sz w:val="16"/>
               </w:rPr>
-            </w:pPr>
+              <w:t xml:space="preserve"> / Modify</w:t>
+            </w:r>
             <w:r>
               <w:rPr>
                 <w:sz w:val="16"/>
               </w:rPr>
-              <w:t>Create League</w:t>
+              <w:t xml:space="preserve"> Sport</w:t>
             </w:r>
           </w:p>
         </w:tc>
@@ -16873,40 +16886,69 @@
               <w:rPr>
                 <w:sz w:val="16"/>
               </w:rPr>
-              <w:t>Create Team</w:t>
-            </w:r>
-          </w:p>
-        </w:tc>
-        <w:tc>
-          <w:tcPr>
-            <w:tcW w:w="0" w:type="auto"/>
-          </w:tcPr>
-          <w:p>
-            <w:pPr>
-              <w:jc w:val="center"/>
+              <w:t>Create</w:t>
+            </w:r>
+            <w:r>
               <w:rPr>
                 <w:sz w:val="16"/>
               </w:rPr>
-            </w:pPr>
+              <w:t xml:space="preserve"> / Modify</w:t>
+            </w:r>
             <w:r>
               <w:rPr>
                 <w:sz w:val="16"/>
               </w:rPr>
-              <w:t xml:space="preserve">Create / </w:t>
-            </w:r>
-            <w:proofErr w:type="spellStart"/>
-            <w:r>
+              <w:t xml:space="preserve"> League</w:t>
+            </w:r>
+          </w:p>
+        </w:tc>
+        <w:tc>
+          <w:tcPr>
+            <w:tcW w:w="0" w:type="auto"/>
+          </w:tcPr>
+          <w:p>
+            <w:pPr>
+              <w:jc w:val="center"/>
               <w:rPr>
                 <w:sz w:val="16"/>
               </w:rPr>
-              <w:t>Modfiy</w:t>
-            </w:r>
-            <w:proofErr w:type="spellEnd"/>
+            </w:pPr>
             <w:r>
               <w:rPr>
                 <w:sz w:val="16"/>
               </w:rPr>
-              <w:t xml:space="preserve"> Game</w:t>
+              <w:t>Create</w:t>
+            </w:r>
+            <w:r>
+              <w:rPr>
+                <w:sz w:val="16"/>
+              </w:rPr>
+              <w:t xml:space="preserve"> / Modify</w:t>
+            </w:r>
+            <w:r>
+              <w:rPr>
+                <w:sz w:val="16"/>
+              </w:rPr>
+              <w:t xml:space="preserve"> Team</w:t>
+            </w:r>
+          </w:p>
+        </w:tc>
+        <w:tc>
+          <w:tcPr>
+            <w:tcW w:w="0" w:type="auto"/>
+          </w:tcPr>
+          <w:p>
+            <w:pPr>
+              <w:jc w:val="center"/>
+              <w:rPr>
+                <w:sz w:val="16"/>
+              </w:rPr>
+            </w:pPr>
+            <w:r>
+              <w:rPr>
+                <w:sz w:val="16"/>
+              </w:rPr>
+              <w:t>Create / Modfiy Game</w:t>
             </w:r>
           </w:p>
         </w:tc>
@@ -16951,12 +16993,12 @@
       </w:tr>
       <w:tr>
         <w:trPr>
-          <w:trHeight w:val="318"/>
+          <w:trHeight w:val="328"/>
           <w:jc w:val="center"/>
         </w:trPr>
         <w:tc>
           <w:tcPr>
-            <w:tcW w:w="0" w:type="auto"/>
+            <w:tcW w:w="1141" w:type="dxa"/>
           </w:tcPr>
           <w:p>
             <w:pPr>
@@ -16976,7 +17018,7 @@
         </w:tc>
         <w:tc>
           <w:tcPr>
-            <w:tcW w:w="0" w:type="auto"/>
+            <w:tcW w:w="733" w:type="dxa"/>
           </w:tcPr>
           <w:p>
             <w:pPr>
@@ -17250,12 +17292,12 @@
       </w:tr>
       <w:tr>
         <w:trPr>
-          <w:trHeight w:val="318"/>
+          <w:trHeight w:val="328"/>
           <w:jc w:val="center"/>
         </w:trPr>
         <w:tc>
           <w:tcPr>
-            <w:tcW w:w="0" w:type="auto"/>
+            <w:tcW w:w="1141" w:type="dxa"/>
           </w:tcPr>
           <w:p>
             <w:r>
@@ -17276,7 +17318,7 @@
         </w:tc>
         <w:tc>
           <w:tcPr>
-            <w:tcW w:w="0" w:type="auto"/>
+            <w:tcW w:w="733" w:type="dxa"/>
           </w:tcPr>
           <w:p>
             <w:pPr>
@@ -17508,12 +17550,12 @@
       </w:tr>
       <w:tr>
         <w:trPr>
-          <w:trHeight w:val="305"/>
+          <w:trHeight w:val="314"/>
           <w:jc w:val="center"/>
         </w:trPr>
         <w:tc>
           <w:tcPr>
-            <w:tcW w:w="0" w:type="auto"/>
+            <w:tcW w:w="1141" w:type="dxa"/>
           </w:tcPr>
           <w:p>
             <w:r>
@@ -17534,7 +17576,7 @@
         </w:tc>
         <w:tc>
           <w:tcPr>
-            <w:tcW w:w="0" w:type="auto"/>
+            <w:tcW w:w="733" w:type="dxa"/>
           </w:tcPr>
           <w:p>
             <w:pPr>
@@ -17814,12 +17856,12 @@
       </w:tr>
       <w:tr>
         <w:trPr>
-          <w:trHeight w:val="201"/>
+          <w:trHeight w:val="207"/>
           <w:jc w:val="center"/>
         </w:trPr>
         <w:tc>
           <w:tcPr>
-            <w:tcW w:w="0" w:type="auto"/>
+            <w:tcW w:w="1141" w:type="dxa"/>
           </w:tcPr>
           <w:p>
             <w:r>
@@ -17840,7 +17882,7 @@
         </w:tc>
         <w:tc>
           <w:tcPr>
-            <w:tcW w:w="0" w:type="auto"/>
+            <w:tcW w:w="733" w:type="dxa"/>
           </w:tcPr>
           <w:p>
             <w:pPr>
@@ -18108,12 +18150,12 @@
       </w:tr>
       <w:tr>
         <w:trPr>
-          <w:trHeight w:val="318"/>
+          <w:trHeight w:val="328"/>
           <w:jc w:val="center"/>
         </w:trPr>
         <w:tc>
           <w:tcPr>
-            <w:tcW w:w="0" w:type="auto"/>
+            <w:tcW w:w="1141" w:type="dxa"/>
           </w:tcPr>
           <w:p>
             <w:r>
@@ -18134,7 +18176,7 @@
         </w:tc>
         <w:tc>
           <w:tcPr>
-            <w:tcW w:w="0" w:type="auto"/>
+            <w:tcW w:w="733" w:type="dxa"/>
           </w:tcPr>
           <w:p>
             <w:pPr>
@@ -18396,12 +18438,12 @@
       </w:tr>
       <w:tr>
         <w:trPr>
-          <w:trHeight w:val="318"/>
+          <w:trHeight w:val="328"/>
           <w:jc w:val="center"/>
         </w:trPr>
         <w:tc>
           <w:tcPr>
-            <w:tcW w:w="0" w:type="auto"/>
+            <w:tcW w:w="1141" w:type="dxa"/>
           </w:tcPr>
           <w:p>
             <w:r>
@@ -18422,7 +18464,7 @@
         </w:tc>
         <w:tc>
           <w:tcPr>
-            <w:tcW w:w="0" w:type="auto"/>
+            <w:tcW w:w="733" w:type="dxa"/>
           </w:tcPr>
           <w:p>
             <w:pPr>
@@ -18678,12 +18720,12 @@
       </w:tr>
       <w:tr>
         <w:trPr>
-          <w:trHeight w:val="318"/>
+          <w:trHeight w:val="328"/>
           <w:jc w:val="center"/>
         </w:trPr>
         <w:tc>
           <w:tcPr>
-            <w:tcW w:w="0" w:type="auto"/>
+            <w:tcW w:w="1141" w:type="dxa"/>
           </w:tcPr>
           <w:p>
             <w:r>
@@ -18704,7 +18746,7 @@
         </w:tc>
         <w:tc>
           <w:tcPr>
-            <w:tcW w:w="0" w:type="auto"/>
+            <w:tcW w:w="733" w:type="dxa"/>
           </w:tcPr>
           <w:p>
             <w:pPr>
@@ -18954,12 +18996,12 @@
       </w:tr>
       <w:tr>
         <w:trPr>
-          <w:trHeight w:val="318"/>
+          <w:trHeight w:val="328"/>
           <w:jc w:val="center"/>
         </w:trPr>
         <w:tc>
           <w:tcPr>
-            <w:tcW w:w="0" w:type="auto"/>
+            <w:tcW w:w="1141" w:type="dxa"/>
           </w:tcPr>
           <w:p>
             <w:r>
@@ -18980,7 +19022,7 @@
         </w:tc>
         <w:tc>
           <w:tcPr>
-            <w:tcW w:w="0" w:type="auto"/>
+            <w:tcW w:w="733" w:type="dxa"/>
           </w:tcPr>
           <w:p>
             <w:pPr>
@@ -19200,12 +19242,12 @@
       </w:tr>
       <w:tr>
         <w:trPr>
-          <w:trHeight w:val="318"/>
+          <w:trHeight w:val="328"/>
           <w:jc w:val="center"/>
         </w:trPr>
         <w:tc>
           <w:tcPr>
-            <w:tcW w:w="0" w:type="auto"/>
+            <w:tcW w:w="1141" w:type="dxa"/>
           </w:tcPr>
           <w:p>
             <w:r>
@@ -19226,7 +19268,7 @@
         </w:tc>
         <w:tc>
           <w:tcPr>
-            <w:tcW w:w="0" w:type="auto"/>
+            <w:tcW w:w="733" w:type="dxa"/>
           </w:tcPr>
           <w:p>
             <w:pPr>
@@ -19462,6 +19504,68 @@
           <w:szCs w:val="28"/>
         </w:rPr>
       </w:pPr>
+      <w:r>
+        <w:br w:type="page"/>
+      </w:r>
+    </w:p>
+    <w:p>
+      <w:pPr>
+        <w:pStyle w:val="Heading2"/>
+      </w:pPr>
+      <w:r>
+        <w:lastRenderedPageBreak/>
+        <w:t>State Diagram</w:t>
+      </w:r>
+      <w:r>
+        <w:rPr>
+          <w:noProof/>
+        </w:rPr>
+        <w:drawing>
+          <wp:inline distT="0" distB="0" distL="0" distR="0">
+            <wp:extent cx="6752686" cy="7347299"/>
+            <wp:effectExtent l="19050" t="0" r="0" b="0"/>
+            <wp:docPr id="33" name="Picture 3" descr="C:\Users\David\Desktop\My Projects\CSC835 - Team Project\Documents\Activity State Diagrams\stateDiagram.JPG"/>
+            <wp:cNvGraphicFramePr>
+              <a:graphicFrameLocks xmlns:a="http://schemas.openxmlformats.org/drawingml/2006/main" noChangeAspect="1"/>
+            </wp:cNvGraphicFramePr>
+            <a:graphic xmlns:a="http://schemas.openxmlformats.org/drawingml/2006/main">
+              <a:graphicData uri="http://schemas.openxmlformats.org/drawingml/2006/picture">
+                <pic:pic xmlns:pic="http://schemas.openxmlformats.org/drawingml/2006/picture">
+                  <pic:nvPicPr>
+                    <pic:cNvPr id="0" name="Picture 3" descr="C:\Users\David\Desktop\My Projects\CSC835 - Team Project\Documents\Activity State Diagrams\stateDiagram.JPG"/>
+                    <pic:cNvPicPr>
+                      <a:picLocks noChangeAspect="1" noChangeArrowheads="1"/>
+                    </pic:cNvPicPr>
+                  </pic:nvPicPr>
+                  <pic:blipFill>
+                    <a:blip r:embed="rId11"/>
+                    <a:srcRect/>
+                    <a:stretch>
+                      <a:fillRect/>
+                    </a:stretch>
+                  </pic:blipFill>
+                  <pic:spPr bwMode="auto">
+                    <a:xfrm>
+                      <a:off x="0" y="0"/>
+                      <a:ext cx="6758312" cy="7353421"/>
+                    </a:xfrm>
+                    <a:prstGeom prst="rect">
+                      <a:avLst/>
+                    </a:prstGeom>
+                    <a:noFill/>
+                    <a:ln w="9525">
+                      <a:noFill/>
+                      <a:miter lim="800000"/>
+                      <a:headEnd/>
+                      <a:tailEnd/>
+                    </a:ln>
+                  </pic:spPr>
+                </pic:pic>
+              </a:graphicData>
+            </a:graphic>
+          </wp:inline>
+        </w:drawing>
+      </w:r>
       <w:r>
         <w:br w:type="page"/>
       </w:r>
@@ -19501,7 +19605,7 @@
                     <pic:cNvPicPr/>
                   </pic:nvPicPr>
                   <pic:blipFill>
-                    <a:blip r:embed="rId11"/>
+                    <a:blip r:embed="rId12"/>
                     <a:stretch>
                       <a:fillRect/>
                     </a:stretch>
@@ -19521,16 +19625,6 @@
           </wp:inline>
         </w:drawing>
       </w:r>
-      <w:r>
-        <w:rPr>
-          <w:rFonts w:asciiTheme="majorHAnsi" w:hAnsiTheme="majorHAnsi"/>
-          <w:b/>
-          <w:sz w:val="28"/>
-          <w:szCs w:val="28"/>
-        </w:rPr>
-        <w:lastRenderedPageBreak/>
-        <w:br w:type="page"/>
-      </w:r>
     </w:p>
     <w:p>
       <w:pPr>
@@ -19577,7 +19671,7 @@
                     <pic:cNvPicPr/>
                   </pic:nvPicPr>
                   <pic:blipFill>
-                    <a:blip r:embed="rId12"/>
+                    <a:blip r:embed="rId13"/>
                     <a:stretch>
                       <a:fillRect/>
                     </a:stretch>
@@ -19634,7 +19728,7 @@
                     <pic:cNvPicPr/>
                   </pic:nvPicPr>
                   <pic:blipFill>
-                    <a:blip r:embed="rId13"/>
+                    <a:blip r:embed="rId14"/>
                     <a:stretch>
                       <a:fillRect/>
                     </a:stretch>
@@ -19704,7 +19798,7 @@
                     <pic:cNvPicPr/>
                   </pic:nvPicPr>
                   <pic:blipFill>
-                    <a:blip r:embed="rId14"/>
+                    <a:blip r:embed="rId15"/>
                     <a:stretch>
                       <a:fillRect/>
                     </a:stretch>
@@ -19761,7 +19855,7 @@
                     <pic:cNvPicPr/>
                   </pic:nvPicPr>
                   <pic:blipFill>
-                    <a:blip r:embed="rId15"/>
+                    <a:blip r:embed="rId16"/>
                     <a:stretch>
                       <a:fillRect/>
                     </a:stretch>
@@ -19818,7 +19912,7 @@
                     <pic:cNvPicPr/>
                   </pic:nvPicPr>
                   <pic:blipFill>
-                    <a:blip r:embed="rId16"/>
+                    <a:blip r:embed="rId17"/>
                     <a:stretch>
                       <a:fillRect/>
                     </a:stretch>
@@ -19868,7 +19962,7 @@
                     <pic:cNvPicPr/>
                   </pic:nvPicPr>
                   <pic:blipFill>
-                    <a:blip r:embed="rId17"/>
+                    <a:blip r:embed="rId18"/>
                     <a:stretch>
                       <a:fillRect/>
                     </a:stretch>
@@ -19917,7 +20011,7 @@
                     <pic:cNvPicPr/>
                   </pic:nvPicPr>
                   <pic:blipFill>
-                    <a:blip r:embed="rId18"/>
+                    <a:blip r:embed="rId19"/>
                     <a:stretch>
                       <a:fillRect/>
                     </a:stretch>
@@ -19963,7 +20057,7 @@
                     <pic:cNvPicPr/>
                   </pic:nvPicPr>
                   <pic:blipFill>
-                    <a:blip r:embed="rId19"/>
+                    <a:blip r:embed="rId20"/>
                     <a:stretch>
                       <a:fillRect/>
                     </a:stretch>
@@ -20010,7 +20104,7 @@
                     <pic:cNvPicPr/>
                   </pic:nvPicPr>
                   <pic:blipFill>
-                    <a:blip r:embed="rId20"/>
+                    <a:blip r:embed="rId21"/>
                     <a:stretch>
                       <a:fillRect/>
                     </a:stretch>
@@ -20057,7 +20151,7 @@
                     <pic:cNvPicPr/>
                   </pic:nvPicPr>
                   <pic:blipFill>
-                    <a:blip r:embed="rId21"/>
+                    <a:blip r:embed="rId22"/>
                     <a:stretch>
                       <a:fillRect/>
                     </a:stretch>
@@ -20104,7 +20198,7 @@
                     <pic:cNvPicPr/>
                   </pic:nvPicPr>
                   <pic:blipFill>
-                    <a:blip r:embed="rId22"/>
+                    <a:blip r:embed="rId23"/>
                     <a:stretch>
                       <a:fillRect/>
                     </a:stretch>
@@ -20156,7 +20250,7 @@
                     <pic:cNvPicPr/>
                   </pic:nvPicPr>
                   <pic:blipFill>
-                    <a:blip r:embed="rId23"/>
+                    <a:blip r:embed="rId24"/>
                     <a:stretch>
                       <a:fillRect/>
                     </a:stretch>
@@ -20217,7 +20311,7 @@
                     <pic:cNvPicPr/>
                   </pic:nvPicPr>
                   <pic:blipFill>
-                    <a:blip r:embed="rId24"/>
+                    <a:blip r:embed="rId25"/>
                     <a:stretch>
                       <a:fillRect/>
                     </a:stretch>
@@ -20278,7 +20372,7 @@
                     <pic:cNvPicPr/>
                   </pic:nvPicPr>
                   <pic:blipFill>
-                    <a:blip r:embed="rId25"/>
+                    <a:blip r:embed="rId26"/>
                     <a:stretch>
                       <a:fillRect/>
                     </a:stretch>
@@ -20339,7 +20433,7 @@
                     <pic:cNvPicPr/>
                   </pic:nvPicPr>
                   <pic:blipFill>
-                    <a:blip r:embed="rId26"/>
+                    <a:blip r:embed="rId27"/>
                     <a:stretch>
                       <a:fillRect/>
                     </a:stretch>
@@ -20388,7 +20482,7 @@
                     <pic:cNvPicPr/>
                   </pic:nvPicPr>
                   <pic:blipFill>
-                    <a:blip r:embed="rId27"/>
+                    <a:blip r:embed="rId28"/>
                     <a:stretch>
                       <a:fillRect/>
                     </a:stretch>
@@ -20437,7 +20531,7 @@
                     <pic:cNvPicPr/>
                   </pic:nvPicPr>
                   <pic:blipFill>
-                    <a:blip r:embed="rId28"/>
+                    <a:blip r:embed="rId29"/>
                     <a:stretch>
                       <a:fillRect/>
                     </a:stretch>
@@ -20471,15 +20565,15 @@
         <w:lastRenderedPageBreak/>
         <w:drawing>
           <wp:anchor distT="0" distB="0" distL="114300" distR="114300" simplePos="0" relativeHeight="251658240" behindDoc="0" locked="0" layoutInCell="1" allowOverlap="1">
-            <wp:simplePos x="479908" y="43891"/>
+            <wp:simplePos x="0" y="0"/>
             <wp:positionH relativeFrom="column">
-              <wp:posOffset>3888029</wp:posOffset>
+              <wp:posOffset>458470</wp:posOffset>
             </wp:positionH>
             <wp:positionV relativeFrom="paragraph">
               <wp:align>top</wp:align>
             </wp:positionV>
-            <wp:extent cx="6857238" cy="6890919"/>
-            <wp:effectExtent l="19050" t="0" r="762" b="0"/>
+            <wp:extent cx="6377305" cy="6409055"/>
+            <wp:effectExtent l="19050" t="0" r="4445" b="0"/>
             <wp:wrapSquare wrapText="bothSides"/>
             <wp:docPr id="21" name="Picture 20" descr="createGame.JPG"/>
             <wp:cNvGraphicFramePr>
@@ -20493,7 +20587,7 @@
                     <pic:cNvPicPr/>
                   </pic:nvPicPr>
                   <pic:blipFill>
-                    <a:blip r:embed="rId29"/>
+                    <a:blip r:embed="rId30"/>
                     <a:stretch>
                       <a:fillRect/>
                     </a:stretch>
@@ -20501,7 +20595,7 @@
                   <pic:spPr>
                     <a:xfrm>
                       <a:off x="0" y="0"/>
-                      <a:ext cx="6857238" cy="6890919"/>
+                      <a:ext cx="6377305" cy="6409055"/>
                     </a:xfrm>
                     <a:prstGeom prst="rect">
                       <a:avLst/>
@@ -20513,9 +20607,13 @@
           </wp:anchor>
         </w:drawing>
       </w:r>
-      <w:r>
-        <w:br w:type="textWrapping" w:clear="all"/>
-      </w:r>
+    </w:p>
+    <w:p>
+      <w:pPr>
+        <w:tabs>
+          <w:tab w:val="left" w:pos="3640"/>
+        </w:tabs>
+      </w:pPr>
       <w:r>
         <w:rPr>
           <w:noProof/>
@@ -20537,7 +20635,7 @@
                     <pic:cNvPicPr/>
                   </pic:nvPicPr>
                   <pic:blipFill>
-                    <a:blip r:embed="rId30"/>
+                    <a:blip r:embed="rId31"/>
                     <a:stretch>
                       <a:fillRect/>
                     </a:stretch>
@@ -20586,7 +20684,7 @@
                     <pic:cNvPicPr/>
                   </pic:nvPicPr>
                   <pic:blipFill>
-                    <a:blip r:embed="rId31"/>
+                    <a:blip r:embed="rId32"/>
                     <a:stretch>
                       <a:fillRect/>
                     </a:stretch>
@@ -20634,7 +20732,7 @@
                     <pic:cNvPicPr/>
                   </pic:nvPicPr>
                   <pic:blipFill>
-                    <a:blip r:embed="rId32"/>
+                    <a:blip r:embed="rId33"/>
                     <a:stretch>
                       <a:fillRect/>
                     </a:stretch>
@@ -20665,6 +20763,16 @@
     </w:p>
     <w:p>
       <w:pPr>
+        <w:pStyle w:val="Heading2"/>
+      </w:pPr>
+      <w:r>
+        <w:lastRenderedPageBreak/>
+        <w:t>Activity Diagrams</w:t>
+      </w:r>
+    </w:p>
+    <w:p/>
+    <w:p>
+      <w:pPr>
         <w:tabs>
           <w:tab w:val="left" w:pos="3640"/>
         </w:tabs>
@@ -20674,7 +20782,6 @@
         <w:rPr>
           <w:noProof/>
         </w:rPr>
-        <w:lastRenderedPageBreak/>
         <w:drawing>
           <wp:inline distT="0" distB="0" distL="0" distR="0">
             <wp:extent cx="6334125" cy="6143625"/>
@@ -20691,7 +20798,7 @@
                     <pic:cNvPicPr/>
                   </pic:nvPicPr>
                   <pic:blipFill>
-                    <a:blip r:embed="rId33"/>
+                    <a:blip r:embed="rId34"/>
                     <a:stretch>
                       <a:fillRect/>
                     </a:stretch>
@@ -20740,7 +20847,7 @@
                     <pic:cNvPicPr/>
                   </pic:nvPicPr>
                   <pic:blipFill>
-                    <a:blip r:embed="rId34"/>
+                    <a:blip r:embed="rId35"/>
                     <a:stretch>
                       <a:fillRect/>
                     </a:stretch>
@@ -20770,6 +20877,20 @@
       </w:pPr>
     </w:p>
     <w:p>
+      <w:r>
+        <w:br w:type="page"/>
+      </w:r>
+    </w:p>
+    <w:p>
+      <w:pPr>
+        <w:pStyle w:val="Heading2"/>
+      </w:pPr>
+      <w:r>
+        <w:lastRenderedPageBreak/>
+        <w:t>Database Table Diagram</w:t>
+      </w:r>
+    </w:p>
+    <w:p>
       <w:pPr>
         <w:tabs>
           <w:tab w:val="left" w:pos="3640"/>
@@ -20780,7 +20901,6 @@
         <w:rPr>
           <w:noProof/>
         </w:rPr>
-        <w:lastRenderedPageBreak/>
         <w:drawing>
           <wp:inline distT="0" distB="0" distL="0" distR="0">
             <wp:extent cx="6667500" cy="6086475"/>
@@ -20797,7 +20917,7 @@
                     <pic:cNvPicPr/>
                   </pic:nvPicPr>
                   <pic:blipFill>
-                    <a:blip r:embed="rId35"/>
+                    <a:blip r:embed="rId36"/>
                     <a:stretch>
                       <a:fillRect/>
                     </a:stretch>
@@ -20825,46 +20945,19 @@
         </w:tabs>
         <w:jc w:val="center"/>
       </w:pPr>
-      <w:r>
-        <w:rPr>
-          <w:noProof/>
-        </w:rPr>
+    </w:p>
+    <w:p>
+      <w:r>
+        <w:br w:type="page"/>
+      </w:r>
+    </w:p>
+    <w:p>
+      <w:pPr>
+        <w:pStyle w:val="Heading2"/>
+      </w:pPr>
+      <w:r>
         <w:lastRenderedPageBreak/>
-        <w:drawing>
-          <wp:inline distT="0" distB="0" distL="0" distR="0">
-            <wp:extent cx="6857238" cy="5266944"/>
-            <wp:effectExtent l="19050" t="0" r="762" b="0"/>
-            <wp:docPr id="28" name="Picture 27" descr="Table Layouts with data types.png"/>
-            <wp:cNvGraphicFramePr>
-              <a:graphicFrameLocks xmlns:a="http://schemas.openxmlformats.org/drawingml/2006/main" noChangeAspect="1"/>
-            </wp:cNvGraphicFramePr>
-            <a:graphic xmlns:a="http://schemas.openxmlformats.org/drawingml/2006/main">
-              <a:graphicData uri="http://schemas.openxmlformats.org/drawingml/2006/picture">
-                <pic:pic xmlns:pic="http://schemas.openxmlformats.org/drawingml/2006/picture">
-                  <pic:nvPicPr>
-                    <pic:cNvPr id="0" name="Table Layouts with data types.png"/>
-                    <pic:cNvPicPr/>
-                  </pic:nvPicPr>
-                  <pic:blipFill>
-                    <a:blip r:embed="rId36"/>
-                    <a:stretch>
-                      <a:fillRect/>
-                    </a:stretch>
-                  </pic:blipFill>
-                  <pic:spPr>
-                    <a:xfrm>
-                      <a:off x="0" y="0"/>
-                      <a:ext cx="6858000" cy="5267529"/>
-                    </a:xfrm>
-                    <a:prstGeom prst="rect">
-                      <a:avLst/>
-                    </a:prstGeom>
-                  </pic:spPr>
-                </pic:pic>
-              </a:graphicData>
-            </a:graphic>
-          </wp:inline>
-        </w:drawing>
+        <w:t>Database ER Model</w:t>
       </w:r>
     </w:p>
     <w:p>
@@ -20878,7 +20971,6 @@
         <w:rPr>
           <w:noProof/>
         </w:rPr>
-        <w:lastRenderedPageBreak/>
         <w:drawing>
           <wp:inline distT="0" distB="0" distL="0" distR="0">
             <wp:extent cx="6858000" cy="5431155"/>
@@ -20923,14 +21015,10 @@
     </w:p>
     <w:p>
       <w:pPr>
-        <w:pStyle w:val="TOCHeading"/>
-      </w:pPr>
-    </w:p>
-    <w:p>
-      <w:pPr>
-        <w:pStyle w:val="TOCHeading"/>
-      </w:pPr>
-      <w:r>
+        <w:pStyle w:val="Heading2"/>
+      </w:pPr>
+      <w:r>
+        <w:lastRenderedPageBreak/>
         <w:t>Conclusion</w:t>
       </w:r>
       <w:r>
@@ -21077,7 +21165,7 @@
         <w:rPr>
           <w:noProof/>
         </w:rPr>
-        <w:t>2</w:t>
+        <w:t>6</w:t>
       </w:r>
     </w:fldSimple>
   </w:p>

</xml_diff>

<commit_message>
Updated with Data Dictionary
</commit_message>
<xml_diff>
--- a/Documents/Design Report.docx
+++ b/Documents/Design Report.docx
@@ -21861,6 +21861,3877 @@
         <w:jc w:val="center"/>
       </w:pPr>
     </w:p>
+    <w:p>
+      <w:pPr>
+        <w:tabs>
+          <w:tab w:val="left" w:pos="3640"/>
+        </w:tabs>
+        <w:jc w:val="center"/>
+      </w:pPr>
+    </w:p>
+    <w:p>
+      <w:pPr>
+        <w:tabs>
+          <w:tab w:val="left" w:pos="3640"/>
+        </w:tabs>
+        <w:jc w:val="center"/>
+      </w:pPr>
+    </w:p>
+    <w:p>
+      <w:pPr>
+        <w:tabs>
+          <w:tab w:val="left" w:pos="3640"/>
+        </w:tabs>
+        <w:jc w:val="center"/>
+      </w:pPr>
+    </w:p>
+    <w:p>
+      <w:pPr>
+        <w:tabs>
+          <w:tab w:val="left" w:pos="3640"/>
+        </w:tabs>
+        <w:jc w:val="center"/>
+      </w:pPr>
+    </w:p>
+    <w:p>
+      <w:pPr>
+        <w:tabs>
+          <w:tab w:val="left" w:pos="3640"/>
+        </w:tabs>
+        <w:jc w:val="center"/>
+      </w:pPr>
+    </w:p>
+    <w:p>
+      <w:pPr>
+        <w:tabs>
+          <w:tab w:val="left" w:pos="3640"/>
+        </w:tabs>
+        <w:jc w:val="center"/>
+      </w:pPr>
+    </w:p>
+    <w:p>
+      <w:pPr>
+        <w:tabs>
+          <w:tab w:val="left" w:pos="3640"/>
+        </w:tabs>
+        <w:jc w:val="center"/>
+      </w:pPr>
+    </w:p>
+    <w:p>
+      <w:pPr>
+        <w:tabs>
+          <w:tab w:val="left" w:pos="3640"/>
+        </w:tabs>
+        <w:jc w:val="center"/>
+      </w:pPr>
+    </w:p>
+    <w:p>
+      <w:pPr>
+        <w:tabs>
+          <w:tab w:val="left" w:pos="3640"/>
+        </w:tabs>
+        <w:jc w:val="center"/>
+      </w:pPr>
+    </w:p>
+    <w:p>
+      <w:pPr>
+        <w:tabs>
+          <w:tab w:val="left" w:pos="3640"/>
+        </w:tabs>
+        <w:jc w:val="center"/>
+      </w:pPr>
+    </w:p>
+    <w:p>
+      <w:pPr>
+        <w:tabs>
+          <w:tab w:val="left" w:pos="3640"/>
+        </w:tabs>
+        <w:jc w:val="center"/>
+      </w:pPr>
+    </w:p>
+    <w:p>
+      <w:pPr>
+        <w:tabs>
+          <w:tab w:val="left" w:pos="3640"/>
+        </w:tabs>
+        <w:jc w:val="center"/>
+      </w:pPr>
+    </w:p>
+    <w:p>
+      <w:pPr>
+        <w:tabs>
+          <w:tab w:val="left" w:pos="3640"/>
+        </w:tabs>
+        <w:jc w:val="center"/>
+      </w:pPr>
+    </w:p>
+    <w:p>
+      <w:pPr>
+        <w:tabs>
+          <w:tab w:val="left" w:pos="3640"/>
+        </w:tabs>
+        <w:jc w:val="center"/>
+      </w:pPr>
+    </w:p>
+    <w:p>
+      <w:pPr>
+        <w:tabs>
+          <w:tab w:val="left" w:pos="3640"/>
+        </w:tabs>
+        <w:jc w:val="center"/>
+      </w:pPr>
+    </w:p>
+    <w:p>
+      <w:pPr>
+        <w:tabs>
+          <w:tab w:val="left" w:pos="3640"/>
+        </w:tabs>
+        <w:jc w:val="center"/>
+      </w:pPr>
+    </w:p>
+    <w:p>
+      <w:pPr>
+        <w:tabs>
+          <w:tab w:val="left" w:pos="3640"/>
+        </w:tabs>
+        <w:jc w:val="center"/>
+      </w:pPr>
+    </w:p>
+    <w:p>
+      <w:pPr>
+        <w:pStyle w:val="Heading2"/>
+        <w:spacing w:line="240" w:lineRule="auto"/>
+        <w:contextualSpacing/>
+        <w:rPr>
+          <w:color w:val="C19859" w:themeColor="accent6"/>
+        </w:rPr>
+      </w:pPr>
+      <w:r>
+        <w:rPr>
+          <w:color w:val="C19859" w:themeColor="accent6"/>
+        </w:rPr>
+        <w:lastRenderedPageBreak/>
+        <w:softHyphen/>
+        <w:t>Data Dictionary</w:t>
+      </w:r>
+    </w:p>
+    <w:p>
+      <w:pPr>
+        <w:spacing w:line="240" w:lineRule="auto"/>
+        <w:contextualSpacing/>
+        <w:rPr>
+          <w:b/>
+          <w:color w:val="C19859" w:themeColor="accent6"/>
+        </w:rPr>
+      </w:pPr>
+      <w:r>
+        <w:br/>
+      </w:r>
+      <w:r>
+        <w:rPr>
+          <w:b/>
+          <w:color w:val="C19859" w:themeColor="accent6"/>
+        </w:rPr>
+        <w:t>Class: Guest</w:t>
+      </w:r>
+    </w:p>
+    <w:p>
+      <w:pPr>
+        <w:spacing w:line="240" w:lineRule="auto"/>
+        <w:ind w:left="720"/>
+        <w:contextualSpacing/>
+      </w:pPr>
+      <w:r>
+        <w:t>The</w:t>
+      </w:r>
+      <w:r>
+        <w:t xml:space="preserve"> Guest object is used to store attributes and functions related to a guest user that is not logged in.</w:t>
+      </w:r>
+    </w:p>
+    <w:p>
+      <w:pPr>
+        <w:spacing w:line="240" w:lineRule="auto"/>
+        <w:contextualSpacing/>
+        <w:rPr>
+          <w:b/>
+          <w:color w:val="C19859" w:themeColor="accent6"/>
+        </w:rPr>
+      </w:pPr>
+      <w:r>
+        <w:rPr>
+          <w:b/>
+          <w:color w:val="C19859" w:themeColor="accent6"/>
+        </w:rPr>
+        <w:tab/>
+        <w:t>Attributes:</w:t>
+      </w:r>
+    </w:p>
+    <w:p>
+      <w:pPr>
+        <w:spacing w:line="240" w:lineRule="auto"/>
+        <w:contextualSpacing/>
+        <w:rPr>
+          <w:b/>
+          <w:color w:val="C19859" w:themeColor="accent6"/>
+        </w:rPr>
+      </w:pPr>
+      <w:r>
+        <w:rPr>
+          <w:b/>
+          <w:color w:val="C19859" w:themeColor="accent6"/>
+        </w:rPr>
+        <w:tab/>
+        <w:t>Functions:</w:t>
+      </w:r>
+    </w:p>
+    <w:p>
+      <w:pPr>
+        <w:spacing w:line="240" w:lineRule="auto"/>
+        <w:contextualSpacing/>
+      </w:pPr>
+      <w:r>
+        <w:tab/>
+      </w:r>
+      <w:r>
+        <w:tab/>
+      </w:r>
+      <w:r>
+        <w:rPr>
+          <w:color w:val="C19859" w:themeColor="accent6"/>
+        </w:rPr>
+        <w:t>resetPassword()</w:t>
+      </w:r>
+      <w:r>
+        <w:rPr>
+          <w:color w:val="C19859" w:themeColor="accent6"/>
+        </w:rPr>
+        <w:t xml:space="preserve">: </w:t>
+      </w:r>
+      <w:r>
+        <w:t>This</w:t>
+      </w:r>
+      <w:r>
+        <w:t xml:space="preserve"> function will email the user a new randomly selected password.</w:t>
+      </w:r>
+    </w:p>
+    <w:p>
+      <w:pPr>
+        <w:pStyle w:val="Code"/>
+      </w:pPr>
+      <w:r>
+        <w:t xml:space="preserve">email = </w:t>
+      </w:r>
+      <w:r>
+        <w:t>GET</w:t>
+      </w:r>
+      <w:r>
+        <w:t xml:space="preserve"> email address</w:t>
+      </w:r>
+    </w:p>
+    <w:p>
+      <w:pPr>
+        <w:pStyle w:val="Code"/>
+      </w:pPr>
+      <w:r>
+        <w:t xml:space="preserve">user = </w:t>
+      </w:r>
+      <w:r>
+        <w:t>retreiveUserFromRecords(email)</w:t>
+      </w:r>
+    </w:p>
+    <w:p>
+      <w:pPr>
+        <w:pStyle w:val="Code"/>
+      </w:pPr>
+      <w:r>
+        <w:t>if (</w:t>
+      </w:r>
+      <w:r>
+        <w:t>user not found</w:t>
+      </w:r>
+      <w:r>
+        <w:t>)</w:t>
+      </w:r>
+    </w:p>
+    <w:p>
+      <w:pPr>
+        <w:pStyle w:val="Code"/>
+      </w:pPr>
+      <w:r>
+        <w:tab/>
+      </w:r>
+      <w:r>
+        <w:t>newPassword = getRandomPassword()</w:t>
+      </w:r>
+    </w:p>
+    <w:p>
+      <w:pPr>
+        <w:pStyle w:val="Code"/>
+      </w:pPr>
+      <w:r>
+        <w:tab/>
+      </w:r>
+      <w:r>
+        <w:t>modifyCurrentUserPassword(newPassword)</w:t>
+      </w:r>
+    </w:p>
+    <w:p>
+      <w:pPr>
+        <w:pStyle w:val="Code"/>
+      </w:pPr>
+      <w:r>
+        <w:tab/>
+        <w:t>SendEmail(email, newPassword)</w:t>
+      </w:r>
+    </w:p>
+    <w:p>
+      <w:pPr>
+        <w:pStyle w:val="Code"/>
+      </w:pPr>
+      <w:r>
+        <w:tab/>
+      </w:r>
+      <w:r>
+        <w:t>return true</w:t>
+      </w:r>
+    </w:p>
+    <w:p>
+      <w:pPr>
+        <w:pStyle w:val="Code"/>
+      </w:pPr>
+      <w:r>
+        <w:t>else</w:t>
+      </w:r>
+    </w:p>
+    <w:p>
+      <w:pPr>
+        <w:pStyle w:val="Code"/>
+      </w:pPr>
+      <w:r>
+        <w:tab/>
+        <w:t>return false</w:t>
+      </w:r>
+    </w:p>
+    <w:p>
+      <w:pPr>
+        <w:pStyle w:val="Code"/>
+      </w:pPr>
+    </w:p>
+    <w:p>
+      <w:pPr>
+        <w:spacing w:line="240" w:lineRule="auto"/>
+        <w:ind w:left="1440"/>
+        <w:contextualSpacing/>
+      </w:pPr>
+      <w:r>
+        <w:rPr>
+          <w:color w:val="C19859" w:themeColor="accent6"/>
+        </w:rPr>
+        <w:t>checkEmail()</w:t>
+      </w:r>
+      <w:r>
+        <w:rPr>
+          <w:color w:val="C19859" w:themeColor="accent6"/>
+        </w:rPr>
+        <w:t xml:space="preserve">: </w:t>
+      </w:r>
+      <w:r>
+        <w:t>This</w:t>
+      </w:r>
+      <w:r>
+        <w:t xml:space="preserve"> function checks if an email is already registered in the system, returns true if email does not exist.</w:t>
+      </w:r>
+    </w:p>
+    <w:p>
+      <w:pPr>
+        <w:pStyle w:val="Code"/>
+      </w:pPr>
+      <w:r>
+        <w:t>email = GET email address</w:t>
+      </w:r>
+    </w:p>
+    <w:p>
+      <w:pPr>
+        <w:pStyle w:val="Code"/>
+      </w:pPr>
+      <w:r>
+        <w:t>user = retreiveUserFromRecords(email)</w:t>
+      </w:r>
+    </w:p>
+    <w:p>
+      <w:pPr>
+        <w:pStyle w:val="Code"/>
+      </w:pPr>
+      <w:r>
+        <w:t>if (user not found)</w:t>
+      </w:r>
+    </w:p>
+    <w:p>
+      <w:pPr>
+        <w:pStyle w:val="Code"/>
+      </w:pPr>
+      <w:r>
+        <w:tab/>
+        <w:t>return true</w:t>
+      </w:r>
+    </w:p>
+    <w:p>
+      <w:pPr>
+        <w:pStyle w:val="Code"/>
+      </w:pPr>
+      <w:r>
+        <w:t>else</w:t>
+      </w:r>
+    </w:p>
+    <w:p>
+      <w:pPr>
+        <w:pStyle w:val="Code"/>
+      </w:pPr>
+      <w:r>
+        <w:tab/>
+        <w:t>return false</w:t>
+      </w:r>
+    </w:p>
+    <w:p>
+      <w:pPr>
+        <w:spacing w:line="240" w:lineRule="auto"/>
+        <w:contextualSpacing/>
+      </w:pPr>
+    </w:p>
+    <w:p>
+      <w:pPr>
+        <w:spacing w:line="240" w:lineRule="auto"/>
+        <w:contextualSpacing/>
+        <w:rPr>
+          <w:b/>
+          <w:color w:val="C19859" w:themeColor="accent6"/>
+        </w:rPr>
+      </w:pPr>
+      <w:r>
+        <w:rPr>
+          <w:b/>
+          <w:color w:val="C19859" w:themeColor="accent6"/>
+        </w:rPr>
+        <w:t>Class: User</w:t>
+      </w:r>
+    </w:p>
+    <w:p>
+      <w:pPr>
+        <w:spacing w:line="240" w:lineRule="auto"/>
+        <w:contextualSpacing/>
+      </w:pPr>
+      <w:r>
+        <w:tab/>
+        <w:t>The</w:t>
+      </w:r>
+      <w:r>
+        <w:t xml:space="preserve"> User object is used to store attributes and functions related to a single user in the system.</w:t>
+      </w:r>
+    </w:p>
+    <w:p>
+      <w:pPr>
+        <w:spacing w:line="240" w:lineRule="auto"/>
+        <w:contextualSpacing/>
+        <w:rPr>
+          <w:b/>
+          <w:color w:val="C19859" w:themeColor="accent6"/>
+        </w:rPr>
+      </w:pPr>
+      <w:r>
+        <w:rPr>
+          <w:b/>
+          <w:color w:val="C19859" w:themeColor="accent6"/>
+        </w:rPr>
+        <w:tab/>
+        <w:t>Attributes:</w:t>
+      </w:r>
+    </w:p>
+    <w:p>
+      <w:pPr>
+        <w:spacing w:line="240" w:lineRule="auto"/>
+        <w:contextualSpacing/>
+        <w:rPr>
+          <w:color w:val="C19859" w:themeColor="accent6"/>
+        </w:rPr>
+      </w:pPr>
+      <w:r>
+        <w:rPr>
+          <w:color w:val="C19859" w:themeColor="accent6"/>
+        </w:rPr>
+        <w:tab/>
+      </w:r>
+      <w:r>
+        <w:rPr>
+          <w:color w:val="C19859" w:themeColor="accent6"/>
+        </w:rPr>
+        <w:tab/>
+        <w:t>email::string</w:t>
+      </w:r>
+      <w:r>
+        <w:rPr>
+          <w:color w:val="C19859" w:themeColor="accent6"/>
+        </w:rPr>
+        <w:t xml:space="preserve">: </w:t>
+      </w:r>
+      <w:r>
+        <w:t>This</w:t>
+      </w:r>
+      <w:r>
+        <w:t xml:space="preserve"> is the unique email address of the user, it will be used for login and </w:t>
+      </w:r>
+    </w:p>
+    <w:p>
+      <w:pPr>
+        <w:spacing w:line="240" w:lineRule="auto"/>
+        <w:contextualSpacing/>
+        <w:rPr>
+          <w:color w:val="C19859" w:themeColor="accent6"/>
+        </w:rPr>
+      </w:pPr>
+      <w:r>
+        <w:rPr>
+          <w:color w:val="C19859" w:themeColor="accent6"/>
+        </w:rPr>
+        <w:tab/>
+      </w:r>
+      <w:r>
+        <w:rPr>
+          <w:color w:val="C19859" w:themeColor="accent6"/>
+        </w:rPr>
+        <w:tab/>
+        <w:t>firstName::string</w:t>
+      </w:r>
+      <w:r>
+        <w:rPr>
+          <w:color w:val="C19859" w:themeColor="accent6"/>
+        </w:rPr>
+        <w:t xml:space="preserve">: </w:t>
+      </w:r>
+      <w:r>
+        <w:t>This</w:t>
+      </w:r>
+      <w:r>
+        <w:t xml:space="preserve"> is the first name of the user.</w:t>
+      </w:r>
+    </w:p>
+    <w:p>
+      <w:pPr>
+        <w:spacing w:line="240" w:lineRule="auto"/>
+        <w:contextualSpacing/>
+        <w:rPr>
+          <w:color w:val="C19859" w:themeColor="accent6"/>
+        </w:rPr>
+      </w:pPr>
+      <w:r>
+        <w:rPr>
+          <w:color w:val="C19859" w:themeColor="accent6"/>
+        </w:rPr>
+        <w:tab/>
+      </w:r>
+      <w:r>
+        <w:rPr>
+          <w:color w:val="C19859" w:themeColor="accent6"/>
+        </w:rPr>
+        <w:tab/>
+      </w:r>
+      <w:r>
+        <w:rPr>
+          <w:color w:val="C19859" w:themeColor="accent6"/>
+        </w:rPr>
+        <w:t>ID</w:t>
+      </w:r>
+      <w:r>
+        <w:rPr>
+          <w:color w:val="C19859" w:themeColor="accent6"/>
+        </w:rPr>
+        <w:t>:: int</w:t>
+      </w:r>
+      <w:r>
+        <w:rPr>
+          <w:color w:val="C19859" w:themeColor="accent6"/>
+        </w:rPr>
+        <w:t xml:space="preserve">: </w:t>
+      </w:r>
+      <w:r>
+        <w:t>This</w:t>
+      </w:r>
+      <w:r>
+        <w:t xml:space="preserve"> is the unique ID of the user.</w:t>
+      </w:r>
+    </w:p>
+    <w:p>
+      <w:pPr>
+        <w:spacing w:line="240" w:lineRule="auto"/>
+        <w:contextualSpacing/>
+        <w:rPr>
+          <w:color w:val="C19859" w:themeColor="accent6"/>
+        </w:rPr>
+      </w:pPr>
+      <w:r>
+        <w:rPr>
+          <w:color w:val="C19859" w:themeColor="accent6"/>
+        </w:rPr>
+        <w:tab/>
+      </w:r>
+      <w:r>
+        <w:rPr>
+          <w:color w:val="C19859" w:themeColor="accent6"/>
+        </w:rPr>
+        <w:tab/>
+        <w:t>isAdmin::bool</w:t>
+      </w:r>
+      <w:r>
+        <w:rPr>
+          <w:color w:val="C19859" w:themeColor="accent6"/>
+        </w:rPr>
+        <w:t xml:space="preserve">: </w:t>
+      </w:r>
+      <w:r>
+        <w:t>This</w:t>
+      </w:r>
+      <w:r>
+        <w:t xml:space="preserve"> is a Boolean value specifying rather this user is an admin or not.</w:t>
+      </w:r>
+    </w:p>
+    <w:p>
+      <w:pPr>
+        <w:spacing w:line="240" w:lineRule="auto"/>
+        <w:contextualSpacing/>
+        <w:rPr>
+          <w:color w:val="C19859" w:themeColor="accent6"/>
+        </w:rPr>
+      </w:pPr>
+      <w:r>
+        <w:rPr>
+          <w:color w:val="C19859" w:themeColor="accent6"/>
+        </w:rPr>
+        <w:tab/>
+      </w:r>
+      <w:r>
+        <w:rPr>
+          <w:color w:val="C19859" w:themeColor="accent6"/>
+        </w:rPr>
+        <w:tab/>
+        <w:t>lastName::string</w:t>
+      </w:r>
+      <w:r>
+        <w:rPr>
+          <w:color w:val="C19859" w:themeColor="accent6"/>
+        </w:rPr>
+        <w:t xml:space="preserve">: </w:t>
+      </w:r>
+      <w:r>
+        <w:t>This</w:t>
+      </w:r>
+      <w:r>
+        <w:t xml:space="preserve"> is the last name of the user.</w:t>
+      </w:r>
+    </w:p>
+    <w:p>
+      <w:pPr>
+        <w:spacing w:line="240" w:lineRule="auto"/>
+        <w:ind w:left="1440"/>
+        <w:contextualSpacing/>
+        <w:rPr>
+          <w:color w:val="C19859" w:themeColor="accent6"/>
+        </w:rPr>
+      </w:pPr>
+      <w:r>
+        <w:rPr>
+          <w:color w:val="C19859" w:themeColor="accent6"/>
+        </w:rPr>
+        <w:t>password::string</w:t>
+      </w:r>
+      <w:r>
+        <w:rPr>
+          <w:color w:val="C19859" w:themeColor="accent6"/>
+        </w:rPr>
+        <w:t xml:space="preserve">: </w:t>
+      </w:r>
+      <w:r>
+        <w:t>This</w:t>
+      </w:r>
+      <w:r>
+        <w:t xml:space="preserve"> is the password of the user; it will be stored as an MD5 hash of the actual password.</w:t>
+      </w:r>
+    </w:p>
+    <w:p>
+      <w:pPr>
+        <w:spacing w:line="240" w:lineRule="auto"/>
+        <w:contextualSpacing/>
+        <w:rPr>
+          <w:b/>
+          <w:color w:val="C19859" w:themeColor="accent6"/>
+        </w:rPr>
+      </w:pPr>
+      <w:r>
+        <w:rPr>
+          <w:b/>
+          <w:color w:val="C19859" w:themeColor="accent6"/>
+        </w:rPr>
+        <w:tab/>
+        <w:t>Functions:</w:t>
+      </w:r>
+    </w:p>
+    <w:p>
+      <w:pPr>
+        <w:spacing w:line="240" w:lineRule="auto"/>
+        <w:ind w:left="1440"/>
+        <w:contextualSpacing/>
+      </w:pPr>
+      <w:r>
+        <w:rPr>
+          <w:color w:val="C19859" w:themeColor="accent6"/>
+        </w:rPr>
+        <w:t>login()</w:t>
+      </w:r>
+      <w:r>
+        <w:rPr>
+          <w:color w:val="C19859" w:themeColor="accent6"/>
+        </w:rPr>
+        <w:t xml:space="preserve">: </w:t>
+      </w:r>
+      <w:r>
+        <w:t>This</w:t>
+      </w:r>
+      <w:r>
+        <w:t xml:space="preserve"> will check the email and password for a user to verify they match a user in the system, and log the user in.</w:t>
+      </w:r>
+    </w:p>
+    <w:p>
+      <w:pPr>
+        <w:pStyle w:val="Code"/>
+      </w:pPr>
+      <w:r>
+        <w:t>email = GET email address</w:t>
+      </w:r>
+    </w:p>
+    <w:p>
+      <w:pPr>
+        <w:pStyle w:val="Code"/>
+      </w:pPr>
+      <w:r>
+        <w:t>password = GET password</w:t>
+      </w:r>
+    </w:p>
+    <w:p>
+      <w:pPr>
+        <w:pStyle w:val="Code"/>
+      </w:pPr>
+      <w:r>
+        <w:t>passwordHash = MD5(password)</w:t>
+      </w:r>
+    </w:p>
+    <w:p>
+      <w:pPr>
+        <w:pStyle w:val="Code"/>
+      </w:pPr>
+      <w:r>
+        <w:t>user = retreiveUserFromRecords(email, passwordhash)</w:t>
+      </w:r>
+    </w:p>
+    <w:p>
+      <w:pPr>
+        <w:pStyle w:val="Code"/>
+      </w:pPr>
+      <w:r>
+        <w:lastRenderedPageBreak/>
+        <w:t>if (user not found)</w:t>
+      </w:r>
+    </w:p>
+    <w:p>
+      <w:pPr>
+        <w:pStyle w:val="Code"/>
+        <w:ind w:firstLine="720"/>
+      </w:pPr>
+      <w:r>
+        <w:t>return user.ID</w:t>
+      </w:r>
+    </w:p>
+    <w:p>
+      <w:pPr>
+        <w:pStyle w:val="Code"/>
+      </w:pPr>
+      <w:r>
+        <w:t>else</w:t>
+      </w:r>
+    </w:p>
+    <w:p>
+      <w:pPr>
+        <w:pStyle w:val="Code"/>
+      </w:pPr>
+      <w:r>
+        <w:tab/>
+        <w:t>return -1</w:t>
+      </w:r>
+    </w:p>
+    <w:p>
+      <w:pPr>
+        <w:pStyle w:val="Code"/>
+      </w:pPr>
+    </w:p>
+    <w:p>
+      <w:pPr>
+        <w:spacing w:line="240" w:lineRule="auto"/>
+        <w:contextualSpacing/>
+      </w:pPr>
+      <w:r>
+        <w:rPr>
+          <w:color w:val="C19859" w:themeColor="accent6"/>
+        </w:rPr>
+        <w:tab/>
+      </w:r>
+      <w:r>
+        <w:rPr>
+          <w:color w:val="C19859" w:themeColor="accent6"/>
+        </w:rPr>
+        <w:tab/>
+        <w:t>logout()</w:t>
+      </w:r>
+      <w:r>
+        <w:rPr>
+          <w:color w:val="C19859" w:themeColor="accent6"/>
+        </w:rPr>
+        <w:t xml:space="preserve">: </w:t>
+      </w:r>
+      <w:r>
+        <w:t>This</w:t>
+      </w:r>
+      <w:r>
+        <w:t xml:space="preserve"> will end the current user’s session.</w:t>
+      </w:r>
+    </w:p>
+    <w:p>
+      <w:pPr>
+        <w:pStyle w:val="Code"/>
+      </w:pPr>
+      <w:r>
+        <w:t>Session.Destroy()</w:t>
+      </w:r>
+    </w:p>
+    <w:p>
+      <w:pPr>
+        <w:pStyle w:val="Code"/>
+      </w:pPr>
+      <w:r>
+        <w:t>redirect to welcome page</w:t>
+      </w:r>
+    </w:p>
+    <w:p>
+      <w:pPr>
+        <w:pStyle w:val="Code"/>
+      </w:pPr>
+    </w:p>
+    <w:p>
+      <w:pPr>
+        <w:spacing w:line="240" w:lineRule="auto"/>
+        <w:ind w:left="1440"/>
+        <w:contextualSpacing/>
+      </w:pPr>
+      <w:r>
+        <w:rPr>
+          <w:color w:val="C19859" w:themeColor="accent6"/>
+        </w:rPr>
+        <w:t>modifyPassword()</w:t>
+      </w:r>
+      <w:r>
+        <w:rPr>
+          <w:color w:val="C19859" w:themeColor="accent6"/>
+        </w:rPr>
+        <w:t xml:space="preserve">: </w:t>
+      </w:r>
+      <w:r>
+        <w:t>This</w:t>
+      </w:r>
+      <w:r>
+        <w:t xml:space="preserve"> will confirm the user’s current password, and if it matches update the password to a new password the user enters.</w:t>
+      </w:r>
+    </w:p>
+    <w:p>
+      <w:pPr>
+        <w:pStyle w:val="Code"/>
+      </w:pPr>
+      <w:r>
+        <w:t xml:space="preserve">oldPass </w:t>
+      </w:r>
+      <w:r>
+        <w:t xml:space="preserve">= </w:t>
+      </w:r>
+      <w:r>
+        <w:t>GET</w:t>
+      </w:r>
+      <w:r>
+        <w:t xml:space="preserve"> </w:t>
+      </w:r>
+      <w:r>
+        <w:t>old password</w:t>
+      </w:r>
+    </w:p>
+    <w:p>
+      <w:pPr>
+        <w:pStyle w:val="Code"/>
+      </w:pPr>
+      <w:r>
+        <w:t>newPass = GET new password</w:t>
+      </w:r>
+    </w:p>
+    <w:p>
+      <w:pPr>
+        <w:pStyle w:val="Code"/>
+      </w:pPr>
+      <w:r>
+        <w:t>if (oldPass matches old password)</w:t>
+      </w:r>
+    </w:p>
+    <w:p>
+      <w:pPr>
+        <w:pStyle w:val="Code"/>
+        <w:ind w:firstLine="720"/>
+      </w:pPr>
+      <w:r>
+        <w:t>modifyCurrentUserPassword(MD5(newPass))</w:t>
+      </w:r>
+    </w:p>
+    <w:p>
+      <w:pPr>
+        <w:pStyle w:val="Code"/>
+      </w:pPr>
+      <w:r>
+        <w:tab/>
+      </w:r>
+      <w:r>
+        <w:t>return true</w:t>
+      </w:r>
+    </w:p>
+    <w:p>
+      <w:pPr>
+        <w:pStyle w:val="Code"/>
+      </w:pPr>
+      <w:r>
+        <w:t>else</w:t>
+      </w:r>
+    </w:p>
+    <w:p>
+      <w:pPr>
+        <w:pStyle w:val="Code"/>
+      </w:pPr>
+      <w:r>
+        <w:tab/>
+        <w:t>return false</w:t>
+      </w:r>
+    </w:p>
+    <w:p>
+      <w:pPr>
+        <w:pStyle w:val="Code"/>
+      </w:pPr>
+    </w:p>
+    <w:p>
+      <w:pPr>
+        <w:spacing w:line="240" w:lineRule="auto"/>
+        <w:contextualSpacing/>
+      </w:pPr>
+      <w:r>
+        <w:rPr>
+          <w:color w:val="C19859" w:themeColor="accent6"/>
+        </w:rPr>
+        <w:tab/>
+      </w:r>
+      <w:r>
+        <w:rPr>
+          <w:color w:val="C19859" w:themeColor="accent6"/>
+        </w:rPr>
+        <w:tab/>
+        <w:t>registerUser()</w:t>
+      </w:r>
+      <w:r>
+        <w:rPr>
+          <w:color w:val="C19859" w:themeColor="accent6"/>
+        </w:rPr>
+        <w:t xml:space="preserve">: </w:t>
+      </w:r>
+      <w:r>
+        <w:t>This</w:t>
+      </w:r>
+      <w:r>
+        <w:t xml:space="preserve"> will register and save the new user’s information for a guest.</w:t>
+      </w:r>
+    </w:p>
+    <w:p>
+      <w:pPr>
+        <w:pStyle w:val="Code"/>
+      </w:pPr>
+      <w:r>
+        <w:t>user = new User()</w:t>
+      </w:r>
+    </w:p>
+    <w:p>
+      <w:pPr>
+        <w:pStyle w:val="Code"/>
+      </w:pPr>
+      <w:r>
+        <w:t>user.email = GET email address</w:t>
+      </w:r>
+    </w:p>
+    <w:p>
+      <w:pPr>
+        <w:pStyle w:val="Code"/>
+      </w:pPr>
+      <w:r>
+        <w:t>user.firstName = GET first name</w:t>
+      </w:r>
+    </w:p>
+    <w:p>
+      <w:pPr>
+        <w:pStyle w:val="Code"/>
+      </w:pPr>
+      <w:r>
+        <w:t>user.lastName = GET last name</w:t>
+      </w:r>
+    </w:p>
+    <w:p>
+      <w:pPr>
+        <w:pStyle w:val="Code"/>
+      </w:pPr>
+      <w:r>
+        <w:t>user.password = MD5(GET password)</w:t>
+      </w:r>
+    </w:p>
+    <w:p>
+      <w:pPr>
+        <w:pStyle w:val="Code"/>
+      </w:pPr>
+      <w:r>
+        <w:t xml:space="preserve">SendEmail(user.email, confirmation text) </w:t>
+      </w:r>
+    </w:p>
+    <w:p>
+      <w:pPr>
+        <w:spacing w:line="240" w:lineRule="auto"/>
+        <w:contextualSpacing/>
+      </w:pPr>
+    </w:p>
+    <w:p>
+      <w:pPr>
+        <w:spacing w:line="240" w:lineRule="auto"/>
+        <w:contextualSpacing/>
+        <w:rPr>
+          <w:b/>
+          <w:color w:val="C19859" w:themeColor="accent6"/>
+        </w:rPr>
+      </w:pPr>
+      <w:r>
+        <w:rPr>
+          <w:b/>
+          <w:color w:val="C19859" w:themeColor="accent6"/>
+        </w:rPr>
+        <w:t>Class: Game</w:t>
+      </w:r>
+    </w:p>
+    <w:p>
+      <w:pPr>
+        <w:spacing w:line="240" w:lineRule="auto"/>
+        <w:ind w:left="720"/>
+        <w:contextualSpacing/>
+      </w:pPr>
+      <w:r>
+        <w:t>The</w:t>
+      </w:r>
+      <w:r>
+        <w:t xml:space="preserve"> Game object is used to store attributes and functions related to a Game. It is what defines a game, such as the home team, away team, each team’s score and the date/time the game is played.</w:t>
+      </w:r>
+    </w:p>
+    <w:p>
+      <w:pPr>
+        <w:spacing w:line="240" w:lineRule="auto"/>
+        <w:contextualSpacing/>
+        <w:rPr>
+          <w:b/>
+          <w:color w:val="C19859" w:themeColor="accent6"/>
+        </w:rPr>
+      </w:pPr>
+      <w:r>
+        <w:rPr>
+          <w:b/>
+          <w:color w:val="C19859" w:themeColor="accent6"/>
+        </w:rPr>
+        <w:tab/>
+        <w:t>Attributes:</w:t>
+      </w:r>
+    </w:p>
+    <w:p>
+      <w:pPr>
+        <w:spacing w:line="240" w:lineRule="auto"/>
+        <w:contextualSpacing/>
+        <w:rPr>
+          <w:color w:val="C19859" w:themeColor="accent6"/>
+        </w:rPr>
+      </w:pPr>
+      <w:r>
+        <w:rPr>
+          <w:color w:val="C19859" w:themeColor="accent6"/>
+        </w:rPr>
+        <w:tab/>
+      </w:r>
+      <w:r>
+        <w:rPr>
+          <w:color w:val="C19859" w:themeColor="accent6"/>
+        </w:rPr>
+        <w:tab/>
+        <w:t>awayScore::int</w:t>
+      </w:r>
+      <w:r>
+        <w:rPr>
+          <w:color w:val="C19859" w:themeColor="accent6"/>
+        </w:rPr>
+        <w:t xml:space="preserve">: </w:t>
+      </w:r>
+      <w:r>
+        <w:t>This</w:t>
+      </w:r>
+      <w:r>
+        <w:t xml:space="preserve"> is the away team’s score for a game.</w:t>
+      </w:r>
+    </w:p>
+    <w:p>
+      <w:pPr>
+        <w:spacing w:line="240" w:lineRule="auto"/>
+        <w:contextualSpacing/>
+        <w:rPr>
+          <w:color w:val="C19859" w:themeColor="accent6"/>
+        </w:rPr>
+      </w:pPr>
+      <w:r>
+        <w:rPr>
+          <w:color w:val="C19859" w:themeColor="accent6"/>
+        </w:rPr>
+        <w:tab/>
+      </w:r>
+      <w:r>
+        <w:rPr>
+          <w:color w:val="C19859" w:themeColor="accent6"/>
+        </w:rPr>
+        <w:tab/>
+        <w:t>awayTeamID:: int</w:t>
+      </w:r>
+      <w:r>
+        <w:rPr>
+          <w:color w:val="C19859" w:themeColor="accent6"/>
+        </w:rPr>
+        <w:t xml:space="preserve">: </w:t>
+      </w:r>
+      <w:r>
+        <w:t>This</w:t>
+      </w:r>
+      <w:r>
+        <w:t xml:space="preserve"> is the ID of the away team.</w:t>
+      </w:r>
+    </w:p>
+    <w:p>
+      <w:pPr>
+        <w:spacing w:line="240" w:lineRule="auto"/>
+        <w:contextualSpacing/>
+        <w:rPr>
+          <w:color w:val="C19859" w:themeColor="accent6"/>
+        </w:rPr>
+      </w:pPr>
+      <w:r>
+        <w:rPr>
+          <w:color w:val="C19859" w:themeColor="accent6"/>
+        </w:rPr>
+        <w:tab/>
+      </w:r>
+      <w:r>
+        <w:rPr>
+          <w:color w:val="C19859" w:themeColor="accent6"/>
+        </w:rPr>
+        <w:tab/>
+        <w:t>date::datetime</w:t>
+      </w:r>
+      <w:r>
+        <w:rPr>
+          <w:color w:val="C19859" w:themeColor="accent6"/>
+        </w:rPr>
+        <w:t xml:space="preserve">: </w:t>
+      </w:r>
+      <w:r>
+        <w:t>This</w:t>
+      </w:r>
+      <w:r>
+        <w:t xml:space="preserve"> is the date/time the game is played.</w:t>
+      </w:r>
+    </w:p>
+    <w:p>
+      <w:pPr>
+        <w:spacing w:line="240" w:lineRule="auto"/>
+        <w:contextualSpacing/>
+        <w:rPr>
+          <w:color w:val="C19859" w:themeColor="accent6"/>
+        </w:rPr>
+      </w:pPr>
+      <w:r>
+        <w:rPr>
+          <w:color w:val="C19859" w:themeColor="accent6"/>
+        </w:rPr>
+        <w:tab/>
+      </w:r>
+      <w:r>
+        <w:rPr>
+          <w:color w:val="C19859" w:themeColor="accent6"/>
+        </w:rPr>
+        <w:tab/>
+        <w:t>homeScore:: int</w:t>
+      </w:r>
+      <w:r>
+        <w:rPr>
+          <w:color w:val="C19859" w:themeColor="accent6"/>
+        </w:rPr>
+        <w:t xml:space="preserve">: </w:t>
+      </w:r>
+      <w:r>
+        <w:t>This</w:t>
+      </w:r>
+      <w:r>
+        <w:t xml:space="preserve"> is the home team’s score for a game.</w:t>
+      </w:r>
+    </w:p>
+    <w:p>
+      <w:pPr>
+        <w:spacing w:line="240" w:lineRule="auto"/>
+        <w:contextualSpacing/>
+        <w:rPr>
+          <w:color w:val="C19859" w:themeColor="accent6"/>
+        </w:rPr>
+      </w:pPr>
+      <w:r>
+        <w:rPr>
+          <w:color w:val="C19859" w:themeColor="accent6"/>
+        </w:rPr>
+        <w:tab/>
+      </w:r>
+      <w:r>
+        <w:rPr>
+          <w:color w:val="C19859" w:themeColor="accent6"/>
+        </w:rPr>
+        <w:tab/>
+        <w:t>homeTeamID:: int</w:t>
+      </w:r>
+      <w:r>
+        <w:rPr>
+          <w:color w:val="C19859" w:themeColor="accent6"/>
+        </w:rPr>
+        <w:t xml:space="preserve">: </w:t>
+      </w:r>
+      <w:r>
+        <w:t>This</w:t>
+      </w:r>
+      <w:r>
+        <w:t xml:space="preserve"> is the ID of the home team.</w:t>
+      </w:r>
+    </w:p>
+    <w:p>
+      <w:pPr>
+        <w:spacing w:line="240" w:lineRule="auto"/>
+        <w:contextualSpacing/>
+        <w:rPr>
+          <w:color w:val="C19859" w:themeColor="accent6"/>
+        </w:rPr>
+      </w:pPr>
+      <w:r>
+        <w:rPr>
+          <w:color w:val="C19859" w:themeColor="accent6"/>
+        </w:rPr>
+        <w:tab/>
+      </w:r>
+      <w:r>
+        <w:rPr>
+          <w:color w:val="C19859" w:themeColor="accent6"/>
+        </w:rPr>
+        <w:tab/>
+      </w:r>
+      <w:r>
+        <w:rPr>
+          <w:color w:val="C19859" w:themeColor="accent6"/>
+        </w:rPr>
+        <w:t>ID</w:t>
+      </w:r>
+      <w:r>
+        <w:rPr>
+          <w:color w:val="C19859" w:themeColor="accent6"/>
+        </w:rPr>
+        <w:t>:: int</w:t>
+      </w:r>
+      <w:r>
+        <w:rPr>
+          <w:color w:val="C19859" w:themeColor="accent6"/>
+        </w:rPr>
+        <w:t xml:space="preserve">: </w:t>
+      </w:r>
+      <w:r>
+        <w:t>This</w:t>
+      </w:r>
+      <w:r>
+        <w:t xml:space="preserve"> is the unique ID for each game.</w:t>
+      </w:r>
+    </w:p>
+    <w:p>
+      <w:pPr>
+        <w:spacing w:line="240" w:lineRule="auto"/>
+        <w:contextualSpacing/>
+        <w:rPr>
+          <w:b/>
+          <w:color w:val="C19859" w:themeColor="accent6"/>
+        </w:rPr>
+      </w:pPr>
+      <w:r>
+        <w:rPr>
+          <w:b/>
+          <w:color w:val="C19859" w:themeColor="accent6"/>
+        </w:rPr>
+        <w:tab/>
+        <w:t>Functions:</w:t>
+      </w:r>
+    </w:p>
+    <w:p>
+      <w:pPr>
+        <w:spacing w:line="240" w:lineRule="auto"/>
+        <w:contextualSpacing/>
+      </w:pPr>
+      <w:r>
+        <w:tab/>
+      </w:r>
+      <w:r>
+        <w:tab/>
+      </w:r>
+      <w:r>
+        <w:rPr>
+          <w:color w:val="C19859" w:themeColor="accent6"/>
+        </w:rPr>
+        <w:t>createGame()</w:t>
+      </w:r>
+      <w:r>
+        <w:rPr>
+          <w:color w:val="C19859" w:themeColor="accent6"/>
+        </w:rPr>
+        <w:t xml:space="preserve">: </w:t>
+      </w:r>
+      <w:r>
+        <w:t>This</w:t>
+      </w:r>
+      <w:r>
+        <w:t xml:space="preserve"> function creates a new game.</w:t>
+      </w:r>
+    </w:p>
+    <w:p>
+      <w:pPr>
+        <w:pStyle w:val="Code"/>
+      </w:pPr>
+      <w:r>
+        <w:t>game = new Game()</w:t>
+      </w:r>
+    </w:p>
+    <w:p>
+      <w:pPr>
+        <w:pStyle w:val="Code"/>
+      </w:pPr>
+      <w:r>
+        <w:t>game.homeTeamID = GET home team ID</w:t>
+      </w:r>
+    </w:p>
+    <w:p>
+      <w:pPr>
+        <w:pStyle w:val="Code"/>
+      </w:pPr>
+      <w:r>
+        <w:t>game.awayTeamID = GET away team ID</w:t>
+      </w:r>
+    </w:p>
+    <w:p>
+      <w:pPr>
+        <w:pStyle w:val="Code"/>
+      </w:pPr>
+      <w:r>
+        <w:t>game.homeScore = GET home score</w:t>
+      </w:r>
+    </w:p>
+    <w:p>
+      <w:pPr>
+        <w:pStyle w:val="Code"/>
+      </w:pPr>
+      <w:r>
+        <w:lastRenderedPageBreak/>
+        <w:t>game.awayScore = GET away score</w:t>
+      </w:r>
+    </w:p>
+    <w:p>
+      <w:pPr>
+        <w:pStyle w:val="Code"/>
+      </w:pPr>
+      <w:r>
+        <w:t>game.date = GET game date</w:t>
+      </w:r>
+    </w:p>
+    <w:p>
+      <w:pPr>
+        <w:pStyle w:val="Code"/>
+      </w:pPr>
+      <w:r>
+        <w:t>game.Save()</w:t>
+      </w:r>
+    </w:p>
+    <w:p>
+      <w:pPr>
+        <w:pStyle w:val="Code"/>
+      </w:pPr>
+    </w:p>
+    <w:p>
+      <w:pPr>
+        <w:spacing w:line="240" w:lineRule="auto"/>
+        <w:ind w:left="1440"/>
+        <w:contextualSpacing/>
+      </w:pPr>
+      <w:r>
+        <w:rPr>
+          <w:color w:val="C19859" w:themeColor="accent6"/>
+        </w:rPr>
+        <w:t>viewGames()</w:t>
+      </w:r>
+      <w:r>
+        <w:rPr>
+          <w:color w:val="C19859" w:themeColor="accent6"/>
+        </w:rPr>
+        <w:t xml:space="preserve">: </w:t>
+      </w:r>
+      <w:r>
+        <w:t>This</w:t>
+      </w:r>
+      <w:r>
+        <w:t xml:space="preserve"> function will allow viewing all games that a particular team participates in.</w:t>
+      </w:r>
+    </w:p>
+    <w:p>
+      <w:pPr>
+        <w:pStyle w:val="Code"/>
+      </w:pPr>
+      <w:r>
+        <w:t>teamID = get team ID to view games for</w:t>
+      </w:r>
+    </w:p>
+    <w:p>
+      <w:pPr>
+        <w:pStyle w:val="Code"/>
+      </w:pPr>
+      <w:r>
+        <w:t>return retreiveGamesFromRecords(teamID)</w:t>
+      </w:r>
+    </w:p>
+    <w:p>
+      <w:pPr>
+        <w:pStyle w:val="Code"/>
+      </w:pPr>
+    </w:p>
+    <w:p>
+      <w:pPr>
+        <w:spacing w:line="240" w:lineRule="auto"/>
+        <w:contextualSpacing/>
+      </w:pPr>
+      <w:r>
+        <w:rPr>
+          <w:color w:val="C19859" w:themeColor="accent6"/>
+        </w:rPr>
+        <w:tab/>
+      </w:r>
+      <w:r>
+        <w:rPr>
+          <w:color w:val="C19859" w:themeColor="accent6"/>
+        </w:rPr>
+        <w:tab/>
+        <w:t>modifyGame()</w:t>
+      </w:r>
+      <w:r>
+        <w:rPr>
+          <w:color w:val="C19859" w:themeColor="accent6"/>
+        </w:rPr>
+        <w:t xml:space="preserve">: </w:t>
+      </w:r>
+      <w:r>
+        <w:t>This</w:t>
+      </w:r>
+      <w:r>
+        <w:t xml:space="preserve"> function will allow updating and deleting of a game in the system.</w:t>
+      </w:r>
+    </w:p>
+    <w:p>
+      <w:pPr>
+        <w:pStyle w:val="Code"/>
+      </w:pPr>
+      <w:r>
+        <w:t>game = GetGameByID(gameID)</w:t>
+      </w:r>
+    </w:p>
+    <w:p>
+      <w:pPr>
+        <w:pStyle w:val="Code"/>
+      </w:pPr>
+      <w:r>
+        <w:t>if (user option == updating)</w:t>
+      </w:r>
+    </w:p>
+    <w:p>
+      <w:pPr>
+        <w:pStyle w:val="Code"/>
+        <w:ind w:left="2880"/>
+      </w:pPr>
+      <w:r>
+        <w:t>game.homeTeamID = GET new home team ID</w:t>
+      </w:r>
+    </w:p>
+    <w:p>
+      <w:pPr>
+        <w:pStyle w:val="Code"/>
+        <w:ind w:left="2880"/>
+      </w:pPr>
+      <w:r>
+        <w:t>game.awayTeamID = GET new away team ID</w:t>
+      </w:r>
+    </w:p>
+    <w:p>
+      <w:pPr>
+        <w:pStyle w:val="Code"/>
+        <w:ind w:left="2880"/>
+      </w:pPr>
+      <w:r>
+        <w:t>game.homeScore = GET new home score</w:t>
+      </w:r>
+    </w:p>
+    <w:p>
+      <w:pPr>
+        <w:pStyle w:val="Code"/>
+        <w:ind w:left="2880"/>
+      </w:pPr>
+      <w:r>
+        <w:t>game.awayScore = GET new away score</w:t>
+      </w:r>
+    </w:p>
+    <w:p>
+      <w:pPr>
+        <w:pStyle w:val="Code"/>
+        <w:ind w:left="2880"/>
+      </w:pPr>
+      <w:r>
+        <w:t>game.date = GET new game date</w:t>
+      </w:r>
+    </w:p>
+    <w:p>
+      <w:pPr>
+        <w:pStyle w:val="Code"/>
+        <w:ind w:left="2880"/>
+      </w:pPr>
+      <w:r>
+        <w:t>game.Save()</w:t>
+      </w:r>
+    </w:p>
+    <w:p>
+      <w:pPr>
+        <w:pStyle w:val="Code"/>
+      </w:pPr>
+      <w:r>
+        <w:t>else</w:t>
+      </w:r>
+    </w:p>
+    <w:p>
+      <w:pPr>
+        <w:pStyle w:val="Code"/>
+      </w:pPr>
+      <w:r>
+        <w:tab/>
+        <w:t>game.Delete()</w:t>
+      </w:r>
+      <w:r>
+        <w:tab/>
+      </w:r>
+    </w:p>
+    <w:p>
+      <w:pPr>
+        <w:pStyle w:val="Code"/>
+      </w:pPr>
+    </w:p>
+    <w:p>
+      <w:pPr>
+        <w:spacing w:line="240" w:lineRule="auto"/>
+        <w:ind w:left="1440"/>
+        <w:contextualSpacing/>
+      </w:pPr>
+      <w:r>
+        <w:rPr>
+          <w:color w:val="C19859" w:themeColor="accent6"/>
+        </w:rPr>
+        <w:t>viewScheduleByLeague()</w:t>
+      </w:r>
+      <w:r>
+        <w:rPr>
+          <w:color w:val="C19859" w:themeColor="accent6"/>
+        </w:rPr>
+        <w:t xml:space="preserve">: </w:t>
+      </w:r>
+      <w:r>
+        <w:t>This</w:t>
+      </w:r>
+      <w:r>
+        <w:t xml:space="preserve"> will view the game schedule for all teams in a league. The schedule will be represented as the date/time of the game, and the names of the teams playing the game.</w:t>
+      </w:r>
+    </w:p>
+    <w:p>
+      <w:pPr>
+        <w:pStyle w:val="Code"/>
+      </w:pPr>
+      <w:r>
+        <w:t>leagueID = GET selected league</w:t>
+      </w:r>
+    </w:p>
+    <w:p>
+      <w:pPr>
+        <w:pStyle w:val="Code"/>
+      </w:pPr>
+      <w:r>
+        <w:t>return retreiveScheduleByLeague(leagueID)</w:t>
+      </w:r>
+    </w:p>
+    <w:p>
+      <w:pPr>
+        <w:pStyle w:val="Code"/>
+      </w:pPr>
+    </w:p>
+    <w:p>
+      <w:pPr>
+        <w:spacing w:line="240" w:lineRule="auto"/>
+        <w:ind w:left="1440"/>
+        <w:contextualSpacing/>
+      </w:pPr>
+      <w:r>
+        <w:rPr>
+          <w:color w:val="C19859" w:themeColor="accent6"/>
+        </w:rPr>
+        <w:t>postComment()</w:t>
+      </w:r>
+      <w:r>
+        <w:rPr>
+          <w:color w:val="C19859" w:themeColor="accent6"/>
+        </w:rPr>
+        <w:t xml:space="preserve">: </w:t>
+      </w:r>
+      <w:r>
+        <w:t>This</w:t>
+      </w:r>
+      <w:r>
+        <w:t xml:space="preserve"> will allow a user to post a comment into the system for a specific game, of a certain type.</w:t>
+      </w:r>
+    </w:p>
+    <w:p>
+      <w:pPr>
+        <w:pStyle w:val="Code"/>
+      </w:pPr>
+      <w:r>
+        <w:t>g</w:t>
+      </w:r>
+      <w:r>
+        <w:t>ame = GetGameByID(gameID)</w:t>
+      </w:r>
+      <w:r>
+        <w:br/>
+        <w:t>game.comment = GET comment</w:t>
+      </w:r>
+      <w:r>
+        <w:br/>
+        <w:t>comment.timestamp = GET timestamp</w:t>
+      </w:r>
+      <w:r>
+        <w:br/>
+        <w:t>comment.type = GET type</w:t>
+      </w:r>
+      <w:r>
+        <w:br/>
+        <w:t>comment.Save()</w:t>
+      </w:r>
+    </w:p>
+    <w:p>
+      <w:pPr>
+        <w:pStyle w:val="Code"/>
+      </w:pPr>
+    </w:p>
+    <w:p>
+      <w:pPr>
+        <w:spacing w:line="240" w:lineRule="auto"/>
+        <w:contextualSpacing/>
+      </w:pPr>
+      <w:r>
+        <w:rPr>
+          <w:color w:val="C19859" w:themeColor="accent6"/>
+        </w:rPr>
+        <w:tab/>
+      </w:r>
+      <w:r>
+        <w:rPr>
+          <w:color w:val="C19859" w:themeColor="accent6"/>
+        </w:rPr>
+        <w:tab/>
+        <w:t>publishVote()</w:t>
+      </w:r>
+      <w:r>
+        <w:rPr>
+          <w:color w:val="C19859" w:themeColor="accent6"/>
+        </w:rPr>
+        <w:t xml:space="preserve">: </w:t>
+      </w:r>
+      <w:r>
+        <w:t>This</w:t>
+      </w:r>
+      <w:r>
+        <w:t xml:space="preserve"> will publish a user’s vote for which team they think will win a game.</w:t>
+      </w:r>
+    </w:p>
+    <w:p>
+      <w:pPr>
+        <w:pStyle w:val="Code"/>
+      </w:pPr>
+      <w:r>
+        <w:t>prediction = new Prediction()</w:t>
+      </w:r>
+    </w:p>
+    <w:p>
+      <w:pPr>
+        <w:pStyle w:val="Code"/>
+      </w:pPr>
+      <w:r>
+        <w:t>prediction.gameID = GET game ID</w:t>
+      </w:r>
+    </w:p>
+    <w:p>
+      <w:pPr>
+        <w:pStyle w:val="Code"/>
+      </w:pPr>
+      <w:r>
+        <w:t>prediction.teamID = GET team ID</w:t>
+      </w:r>
+    </w:p>
+    <w:p>
+      <w:pPr>
+        <w:pStyle w:val="Code"/>
+      </w:pPr>
+      <w:r>
+        <w:t>prediction.useriD = GET user ID</w:t>
+      </w:r>
+    </w:p>
+    <w:p>
+      <w:pPr>
+        <w:pStyle w:val="Code"/>
+      </w:pPr>
+      <w:r>
+        <w:t>prediction.save()</w:t>
+      </w:r>
+    </w:p>
+    <w:p>
+      <w:pPr>
+        <w:pStyle w:val="Code"/>
+      </w:pPr>
+    </w:p>
+    <w:p>
+      <w:pPr>
+        <w:spacing w:line="240" w:lineRule="auto"/>
+        <w:contextualSpacing/>
+      </w:pPr>
+      <w:r>
+        <w:rPr>
+          <w:color w:val="C19859" w:themeColor="accent6"/>
+        </w:rPr>
+        <w:tab/>
+      </w:r>
+      <w:r>
+        <w:rPr>
+          <w:color w:val="C19859" w:themeColor="accent6"/>
+        </w:rPr>
+        <w:tab/>
+        <w:t>viewComments()</w:t>
+      </w:r>
+      <w:r>
+        <w:rPr>
+          <w:color w:val="C19859" w:themeColor="accent6"/>
+        </w:rPr>
+        <w:t xml:space="preserve">: </w:t>
+      </w:r>
+      <w:r>
+        <w:t>This</w:t>
+      </w:r>
+      <w:r>
+        <w:t xml:space="preserve"> will view all the comments for a certain game.</w:t>
+      </w:r>
+    </w:p>
+    <w:p>
+      <w:pPr>
+        <w:pStyle w:val="Code"/>
+      </w:pPr>
+      <w:r>
+        <w:t>gameID = GET ID of game to view comments for</w:t>
+      </w:r>
+    </w:p>
+    <w:p>
+      <w:pPr>
+        <w:pStyle w:val="Code"/>
+      </w:pPr>
+      <w:r>
+        <w:lastRenderedPageBreak/>
+        <w:t>return retreiveCommentsForGame(gameID)</w:t>
+      </w:r>
+    </w:p>
+    <w:p>
+      <w:pPr>
+        <w:pStyle w:val="Code"/>
+      </w:pPr>
+    </w:p>
+    <w:p>
+      <w:pPr>
+        <w:spacing w:line="240" w:lineRule="auto"/>
+        <w:ind w:left="1440"/>
+        <w:contextualSpacing/>
+      </w:pPr>
+      <w:r>
+        <w:rPr>
+          <w:color w:val="C19859" w:themeColor="accent6"/>
+        </w:rPr>
+        <w:t>viewPredi</w:t>
+      </w:r>
+      <w:r>
+        <w:rPr>
+          <w:color w:val="C19859" w:themeColor="accent6"/>
+        </w:rPr>
+        <w:t>c</w:t>
+      </w:r>
+      <w:r>
+        <w:rPr>
+          <w:color w:val="C19859" w:themeColor="accent6"/>
+        </w:rPr>
+        <w:t>tions()</w:t>
+      </w:r>
+      <w:r>
+        <w:rPr>
+          <w:color w:val="C19859" w:themeColor="accent6"/>
+        </w:rPr>
+        <w:t xml:space="preserve">: </w:t>
+      </w:r>
+      <w:r>
+        <w:t>This</w:t>
+      </w:r>
+      <w:r>
+        <w:t xml:space="preserve"> will view the system estimated and user estimated prediction for a single game. The system estimated prediction will be presented just as a name of the team that will win, while the user predictions will be summed up by which team is predicted to win, and represented as a percentage of the voting results.</w:t>
+      </w:r>
+    </w:p>
+    <w:p>
+      <w:pPr>
+        <w:pStyle w:val="Code"/>
+      </w:pPr>
+      <w:r>
+        <w:t>gameID = GET game ID</w:t>
+      </w:r>
+    </w:p>
+    <w:p>
+      <w:pPr>
+        <w:pStyle w:val="Code"/>
+      </w:pPr>
+      <w:r>
+        <w:t>return retreivePredictionsForGame(gameID)</w:t>
+      </w:r>
+    </w:p>
+    <w:p>
+      <w:pPr>
+        <w:pStyle w:val="Code"/>
+      </w:pPr>
+    </w:p>
+    <w:p>
+      <w:pPr>
+        <w:spacing w:line="240" w:lineRule="auto"/>
+        <w:ind w:left="1440"/>
+        <w:contextualSpacing/>
+      </w:pPr>
+      <w:r>
+        <w:rPr>
+          <w:color w:val="C19859" w:themeColor="accent6"/>
+        </w:rPr>
+        <w:t>viewScore()</w:t>
+      </w:r>
+      <w:r>
+        <w:rPr>
+          <w:color w:val="C19859" w:themeColor="accent6"/>
+        </w:rPr>
+        <w:t xml:space="preserve">: </w:t>
+      </w:r>
+      <w:r>
+        <w:t>This</w:t>
+      </w:r>
+      <w:r>
+        <w:t xml:space="preserve"> will view the score for a game. It will show the name of each team, and each team’s score.</w:t>
+      </w:r>
+    </w:p>
+    <w:p>
+      <w:pPr>
+        <w:pStyle w:val="Code"/>
+      </w:pPr>
+      <w:r>
+        <w:t>gameID = GET gameID</w:t>
+      </w:r>
+    </w:p>
+    <w:p>
+      <w:pPr>
+        <w:pStyle w:val="Code"/>
+      </w:pPr>
+      <w:r>
+        <w:t>return retrieveScoreForGame(gameID)</w:t>
+      </w:r>
+    </w:p>
+    <w:p>
+      <w:pPr>
+        <w:spacing w:line="240" w:lineRule="auto"/>
+        <w:contextualSpacing/>
+      </w:pPr>
+    </w:p>
+    <w:p>
+      <w:pPr>
+        <w:spacing w:line="240" w:lineRule="auto"/>
+        <w:contextualSpacing/>
+        <w:rPr>
+          <w:b/>
+          <w:color w:val="C19859" w:themeColor="accent6"/>
+        </w:rPr>
+      </w:pPr>
+      <w:r>
+        <w:rPr>
+          <w:b/>
+          <w:color w:val="C19859" w:themeColor="accent6"/>
+        </w:rPr>
+        <w:t>Class: Predictions</w:t>
+      </w:r>
+    </w:p>
+    <w:p>
+      <w:pPr>
+        <w:spacing w:line="240" w:lineRule="auto"/>
+        <w:ind w:left="720"/>
+        <w:contextualSpacing/>
+      </w:pPr>
+      <w:r>
+        <w:t>The</w:t>
+      </w:r>
+      <w:r>
+        <w:t xml:space="preserve"> Predictions object is used to store attributes and functions related to a user’s prediction as to which team will when a game.</w:t>
+      </w:r>
+    </w:p>
+    <w:p>
+      <w:pPr>
+        <w:spacing w:line="240" w:lineRule="auto"/>
+        <w:contextualSpacing/>
+        <w:rPr>
+          <w:b/>
+          <w:color w:val="C19859" w:themeColor="accent6"/>
+        </w:rPr>
+      </w:pPr>
+      <w:r>
+        <w:rPr>
+          <w:b/>
+          <w:color w:val="C19859" w:themeColor="accent6"/>
+        </w:rPr>
+        <w:tab/>
+        <w:t>Attributes:</w:t>
+      </w:r>
+    </w:p>
+    <w:p>
+      <w:pPr>
+        <w:spacing w:line="240" w:lineRule="auto"/>
+        <w:contextualSpacing/>
+        <w:rPr>
+          <w:color w:val="C19859" w:themeColor="accent6"/>
+        </w:rPr>
+      </w:pPr>
+      <w:r>
+        <w:rPr>
+          <w:color w:val="C19859" w:themeColor="accent6"/>
+        </w:rPr>
+        <w:tab/>
+      </w:r>
+      <w:r>
+        <w:rPr>
+          <w:color w:val="C19859" w:themeColor="accent6"/>
+        </w:rPr>
+        <w:tab/>
+        <w:t>gameID:: int</w:t>
+      </w:r>
+      <w:r>
+        <w:rPr>
+          <w:color w:val="C19859" w:themeColor="accent6"/>
+        </w:rPr>
+        <w:t xml:space="preserve">: </w:t>
+      </w:r>
+      <w:r>
+        <w:t>This</w:t>
+      </w:r>
+      <w:r>
+        <w:t xml:space="preserve"> is the ID of the game the user is making a prediction for.</w:t>
+      </w:r>
+    </w:p>
+    <w:p>
+      <w:pPr>
+        <w:spacing w:line="240" w:lineRule="auto"/>
+        <w:contextualSpacing/>
+        <w:rPr>
+          <w:color w:val="C19859" w:themeColor="accent6"/>
+        </w:rPr>
+      </w:pPr>
+      <w:r>
+        <w:rPr>
+          <w:color w:val="C19859" w:themeColor="accent6"/>
+        </w:rPr>
+        <w:tab/>
+      </w:r>
+      <w:r>
+        <w:rPr>
+          <w:color w:val="C19859" w:themeColor="accent6"/>
+        </w:rPr>
+        <w:tab/>
+        <w:t>teamID:: int</w:t>
+      </w:r>
+      <w:r>
+        <w:rPr>
+          <w:color w:val="C19859" w:themeColor="accent6"/>
+        </w:rPr>
+        <w:t xml:space="preserve">: </w:t>
+      </w:r>
+      <w:r>
+        <w:t>This</w:t>
+      </w:r>
+      <w:r>
+        <w:t xml:space="preserve"> is the ID of the team the user predicts to win.</w:t>
+      </w:r>
+    </w:p>
+    <w:p>
+      <w:pPr>
+        <w:spacing w:line="240" w:lineRule="auto"/>
+        <w:contextualSpacing/>
+        <w:rPr>
+          <w:color w:val="C19859" w:themeColor="accent6"/>
+        </w:rPr>
+      </w:pPr>
+      <w:r>
+        <w:rPr>
+          <w:color w:val="C19859" w:themeColor="accent6"/>
+        </w:rPr>
+        <w:tab/>
+      </w:r>
+      <w:r>
+        <w:rPr>
+          <w:color w:val="C19859" w:themeColor="accent6"/>
+        </w:rPr>
+        <w:tab/>
+        <w:t>userID:: int</w:t>
+      </w:r>
+      <w:r>
+        <w:rPr>
+          <w:color w:val="C19859" w:themeColor="accent6"/>
+        </w:rPr>
+        <w:t xml:space="preserve">: </w:t>
+      </w:r>
+      <w:r>
+        <w:t>This</w:t>
+      </w:r>
+      <w:r>
+        <w:t xml:space="preserve"> is the ID of the user making the prediction.</w:t>
+      </w:r>
+    </w:p>
+    <w:p>
+      <w:pPr>
+        <w:spacing w:line="240" w:lineRule="auto"/>
+        <w:contextualSpacing/>
+      </w:pPr>
+    </w:p>
+    <w:p>
+      <w:pPr>
+        <w:spacing w:line="240" w:lineRule="auto"/>
+        <w:contextualSpacing/>
+        <w:rPr>
+          <w:b/>
+          <w:color w:val="C19859" w:themeColor="accent6"/>
+        </w:rPr>
+      </w:pPr>
+      <w:r>
+        <w:rPr>
+          <w:b/>
+          <w:color w:val="C19859" w:themeColor="accent6"/>
+        </w:rPr>
+        <w:t>Class: Comment</w:t>
+      </w:r>
+    </w:p>
+    <w:p>
+      <w:pPr>
+        <w:spacing w:line="240" w:lineRule="auto"/>
+        <w:ind w:left="720"/>
+        <w:contextualSpacing/>
+      </w:pPr>
+      <w:r>
+        <w:t>The</w:t>
+      </w:r>
+      <w:r>
+        <w:t xml:space="preserve"> Comment object is used to store attributes and functions related to a comment placed by a user for a given game.</w:t>
+      </w:r>
+    </w:p>
+    <w:p>
+      <w:pPr>
+        <w:spacing w:line="240" w:lineRule="auto"/>
+        <w:contextualSpacing/>
+        <w:rPr>
+          <w:b/>
+          <w:color w:val="C19859" w:themeColor="accent6"/>
+        </w:rPr>
+      </w:pPr>
+      <w:r>
+        <w:rPr>
+          <w:b/>
+          <w:color w:val="C19859" w:themeColor="accent6"/>
+        </w:rPr>
+        <w:tab/>
+        <w:t>Attributes:</w:t>
+      </w:r>
+    </w:p>
+    <w:p>
+      <w:pPr>
+        <w:spacing w:line="240" w:lineRule="auto"/>
+        <w:contextualSpacing/>
+        <w:rPr>
+          <w:color w:val="C19859" w:themeColor="accent6"/>
+        </w:rPr>
+      </w:pPr>
+      <w:r>
+        <w:rPr>
+          <w:color w:val="C19859" w:themeColor="accent6"/>
+        </w:rPr>
+        <w:tab/>
+      </w:r>
+      <w:r>
+        <w:rPr>
+          <w:color w:val="C19859" w:themeColor="accent6"/>
+        </w:rPr>
+        <w:tab/>
+        <w:t>comment::string</w:t>
+      </w:r>
+      <w:r>
+        <w:rPr>
+          <w:color w:val="C19859" w:themeColor="accent6"/>
+        </w:rPr>
+        <w:t xml:space="preserve">: </w:t>
+      </w:r>
+      <w:r>
+        <w:t>This</w:t>
+      </w:r>
+      <w:r>
+        <w:t xml:space="preserve"> is the text of the user’s comment.</w:t>
+      </w:r>
+    </w:p>
+    <w:p>
+      <w:pPr>
+        <w:spacing w:line="240" w:lineRule="auto"/>
+        <w:contextualSpacing/>
+        <w:rPr>
+          <w:color w:val="C19859" w:themeColor="accent6"/>
+        </w:rPr>
+      </w:pPr>
+      <w:r>
+        <w:rPr>
+          <w:color w:val="C19859" w:themeColor="accent6"/>
+        </w:rPr>
+        <w:tab/>
+      </w:r>
+      <w:r>
+        <w:rPr>
+          <w:color w:val="C19859" w:themeColor="accent6"/>
+        </w:rPr>
+        <w:tab/>
+        <w:t>gameID:: int</w:t>
+      </w:r>
+      <w:r>
+        <w:rPr>
+          <w:color w:val="C19859" w:themeColor="accent6"/>
+        </w:rPr>
+        <w:t xml:space="preserve">: </w:t>
+      </w:r>
+      <w:r>
+        <w:t>This</w:t>
+      </w:r>
+      <w:r>
+        <w:t xml:space="preserve"> is the ID of the game the user is commenting on.</w:t>
+      </w:r>
+    </w:p>
+    <w:p>
+      <w:pPr>
+        <w:spacing w:line="240" w:lineRule="auto"/>
+        <w:contextualSpacing/>
+        <w:rPr>
+          <w:color w:val="C19859" w:themeColor="accent6"/>
+        </w:rPr>
+      </w:pPr>
+      <w:r>
+        <w:rPr>
+          <w:color w:val="C19859" w:themeColor="accent6"/>
+        </w:rPr>
+        <w:tab/>
+      </w:r>
+      <w:r>
+        <w:rPr>
+          <w:color w:val="C19859" w:themeColor="accent6"/>
+        </w:rPr>
+        <w:tab/>
+      </w:r>
+      <w:r>
+        <w:rPr>
+          <w:color w:val="C19859" w:themeColor="accent6"/>
+        </w:rPr>
+        <w:t>ID</w:t>
+      </w:r>
+      <w:r>
+        <w:rPr>
+          <w:color w:val="C19859" w:themeColor="accent6"/>
+        </w:rPr>
+        <w:t>:: int</w:t>
+      </w:r>
+      <w:r>
+        <w:rPr>
+          <w:color w:val="C19859" w:themeColor="accent6"/>
+        </w:rPr>
+        <w:t xml:space="preserve">: </w:t>
+      </w:r>
+      <w:r>
+        <w:t>This</w:t>
+      </w:r>
+      <w:r>
+        <w:t xml:space="preserve"> is the unique ID of the comment.</w:t>
+      </w:r>
+    </w:p>
+    <w:p>
+      <w:pPr>
+        <w:spacing w:line="240" w:lineRule="auto"/>
+        <w:contextualSpacing/>
+        <w:rPr>
+          <w:color w:val="C19859" w:themeColor="accent6"/>
+        </w:rPr>
+      </w:pPr>
+      <w:r>
+        <w:rPr>
+          <w:color w:val="C19859" w:themeColor="accent6"/>
+        </w:rPr>
+        <w:tab/>
+      </w:r>
+      <w:r>
+        <w:rPr>
+          <w:color w:val="C19859" w:themeColor="accent6"/>
+        </w:rPr>
+        <w:tab/>
+        <w:t>timestamp::datetime</w:t>
+      </w:r>
+      <w:r>
+        <w:rPr>
+          <w:color w:val="C19859" w:themeColor="accent6"/>
+        </w:rPr>
+        <w:t xml:space="preserve">: </w:t>
+      </w:r>
+      <w:r>
+        <w:t>This</w:t>
+      </w:r>
+      <w:r>
+        <w:t xml:space="preserve"> is the date/time the comment was placed into our system.</w:t>
+      </w:r>
+    </w:p>
+    <w:p>
+      <w:pPr>
+        <w:spacing w:line="240" w:lineRule="auto"/>
+        <w:contextualSpacing/>
+        <w:rPr>
+          <w:color w:val="C19859" w:themeColor="accent6"/>
+        </w:rPr>
+      </w:pPr>
+      <w:r>
+        <w:rPr>
+          <w:color w:val="C19859" w:themeColor="accent6"/>
+        </w:rPr>
+        <w:tab/>
+      </w:r>
+      <w:r>
+        <w:rPr>
+          <w:color w:val="C19859" w:themeColor="accent6"/>
+        </w:rPr>
+        <w:tab/>
+        <w:t>Type::short</w:t>
+      </w:r>
+      <w:r>
+        <w:rPr>
+          <w:color w:val="C19859" w:themeColor="accent6"/>
+        </w:rPr>
+        <w:t xml:space="preserve">: </w:t>
+      </w:r>
+      <w:r>
+        <w:t>This</w:t>
+      </w:r>
+      <w:r>
+        <w:t xml:space="preserve"> is the type of comment the user placed.</w:t>
+      </w:r>
+    </w:p>
+    <w:p>
+      <w:pPr>
+        <w:spacing w:line="240" w:lineRule="auto"/>
+        <w:contextualSpacing/>
+        <w:rPr>
+          <w:color w:val="C19859" w:themeColor="accent6"/>
+        </w:rPr>
+      </w:pPr>
+      <w:r>
+        <w:rPr>
+          <w:color w:val="C19859" w:themeColor="accent6"/>
+        </w:rPr>
+        <w:tab/>
+      </w:r>
+      <w:r>
+        <w:rPr>
+          <w:color w:val="C19859" w:themeColor="accent6"/>
+        </w:rPr>
+        <w:tab/>
+        <w:t>userID::int</w:t>
+      </w:r>
+      <w:r>
+        <w:rPr>
+          <w:color w:val="C19859" w:themeColor="accent6"/>
+        </w:rPr>
+        <w:t xml:space="preserve">: </w:t>
+      </w:r>
+      <w:r>
+        <w:t>This</w:t>
+      </w:r>
+      <w:r>
+        <w:t xml:space="preserve"> is the ID of the user who created the comment.</w:t>
+      </w:r>
+    </w:p>
+    <w:p>
+      <w:pPr>
+        <w:spacing w:line="240" w:lineRule="auto"/>
+        <w:contextualSpacing/>
+        <w:rPr>
+          <w:b/>
+          <w:color w:val="C19859" w:themeColor="accent6"/>
+        </w:rPr>
+      </w:pPr>
+      <w:r>
+        <w:rPr>
+          <w:b/>
+          <w:color w:val="C19859" w:themeColor="accent6"/>
+        </w:rPr>
+        <w:tab/>
+        <w:t>Functions:</w:t>
+      </w:r>
+    </w:p>
+    <w:p>
+      <w:pPr>
+        <w:spacing w:line="240" w:lineRule="auto"/>
+        <w:contextualSpacing/>
+        <w:rPr>
+          <w:b/>
+          <w:color w:val="C19859" w:themeColor="accent6"/>
+        </w:rPr>
+      </w:pPr>
+    </w:p>
+    <w:p>
+      <w:pPr>
+        <w:spacing w:line="240" w:lineRule="auto"/>
+        <w:contextualSpacing/>
+        <w:rPr>
+          <w:b/>
+          <w:color w:val="C19859" w:themeColor="accent6"/>
+        </w:rPr>
+      </w:pPr>
+      <w:r>
+        <w:rPr>
+          <w:b/>
+          <w:color w:val="C19859" w:themeColor="accent6"/>
+        </w:rPr>
+        <w:t>Class: Team</w:t>
+      </w:r>
+    </w:p>
+    <w:p>
+      <w:pPr>
+        <w:spacing w:line="240" w:lineRule="auto"/>
+        <w:contextualSpacing/>
+      </w:pPr>
+      <w:r>
+        <w:tab/>
+        <w:t>The</w:t>
+      </w:r>
+      <w:r>
+        <w:t xml:space="preserve"> Team object is used to store attributes and functions related to a single team in the system.</w:t>
+      </w:r>
+    </w:p>
+    <w:p>
+      <w:pPr>
+        <w:spacing w:line="240" w:lineRule="auto"/>
+        <w:contextualSpacing/>
+        <w:rPr>
+          <w:b/>
+          <w:color w:val="C19859" w:themeColor="accent6"/>
+        </w:rPr>
+      </w:pPr>
+      <w:r>
+        <w:rPr>
+          <w:b/>
+          <w:color w:val="C19859" w:themeColor="accent6"/>
+        </w:rPr>
+        <w:tab/>
+        <w:t>Attributes:</w:t>
+      </w:r>
+    </w:p>
+    <w:p>
+      <w:pPr>
+        <w:spacing w:line="240" w:lineRule="auto"/>
+        <w:contextualSpacing/>
+        <w:rPr>
+          <w:color w:val="C19859" w:themeColor="accent6"/>
+        </w:rPr>
+      </w:pPr>
+      <w:r>
+        <w:rPr>
+          <w:color w:val="C19859" w:themeColor="accent6"/>
+        </w:rPr>
+        <w:tab/>
+      </w:r>
+      <w:r>
+        <w:rPr>
+          <w:color w:val="C19859" w:themeColor="accent6"/>
+        </w:rPr>
+        <w:tab/>
+      </w:r>
+      <w:r>
+        <w:rPr>
+          <w:color w:val="C19859" w:themeColor="accent6"/>
+        </w:rPr>
+        <w:t>ID</w:t>
+      </w:r>
+      <w:r>
+        <w:rPr>
+          <w:color w:val="C19859" w:themeColor="accent6"/>
+        </w:rPr>
+        <w:t>::int</w:t>
+      </w:r>
+      <w:r>
+        <w:rPr>
+          <w:color w:val="C19859" w:themeColor="accent6"/>
+        </w:rPr>
+        <w:t xml:space="preserve">: </w:t>
+      </w:r>
+      <w:r>
+        <w:t>This</w:t>
+      </w:r>
+      <w:r>
+        <w:t xml:space="preserve"> is the unique ID of the team.</w:t>
+      </w:r>
+    </w:p>
+    <w:p>
+      <w:pPr>
+        <w:spacing w:line="240" w:lineRule="auto"/>
+        <w:contextualSpacing/>
+        <w:rPr>
+          <w:color w:val="C19859" w:themeColor="accent6"/>
+        </w:rPr>
+      </w:pPr>
+      <w:r>
+        <w:rPr>
+          <w:color w:val="C19859" w:themeColor="accent6"/>
+        </w:rPr>
+        <w:tab/>
+      </w:r>
+      <w:r>
+        <w:rPr>
+          <w:color w:val="C19859" w:themeColor="accent6"/>
+        </w:rPr>
+        <w:tab/>
+        <w:t>leagueId::int</w:t>
+      </w:r>
+      <w:r>
+        <w:rPr>
+          <w:color w:val="C19859" w:themeColor="accent6"/>
+        </w:rPr>
+        <w:t xml:space="preserve">: </w:t>
+      </w:r>
+      <w:r>
+        <w:t>This</w:t>
+      </w:r>
+      <w:r>
+        <w:t xml:space="preserve"> is the ID of the league this team is a member of.</w:t>
+      </w:r>
+    </w:p>
+    <w:p>
+      <w:pPr>
+        <w:spacing w:line="240" w:lineRule="auto"/>
+        <w:contextualSpacing/>
+        <w:rPr>
+          <w:color w:val="C19859" w:themeColor="accent6"/>
+        </w:rPr>
+      </w:pPr>
+      <w:r>
+        <w:rPr>
+          <w:color w:val="C19859" w:themeColor="accent6"/>
+        </w:rPr>
+        <w:tab/>
+      </w:r>
+      <w:r>
+        <w:rPr>
+          <w:color w:val="C19859" w:themeColor="accent6"/>
+        </w:rPr>
+        <w:tab/>
+        <w:t>teamName::string</w:t>
+      </w:r>
+      <w:r>
+        <w:rPr>
+          <w:color w:val="C19859" w:themeColor="accent6"/>
+        </w:rPr>
+        <w:t xml:space="preserve">: </w:t>
+      </w:r>
+      <w:r>
+        <w:t>This</w:t>
+      </w:r>
+      <w:r>
+        <w:t xml:space="preserve"> is the name of the team.</w:t>
+      </w:r>
+    </w:p>
+    <w:p>
+      <w:pPr>
+        <w:spacing w:line="240" w:lineRule="auto"/>
+        <w:contextualSpacing/>
+        <w:rPr>
+          <w:b/>
+          <w:color w:val="C19859" w:themeColor="accent6"/>
+        </w:rPr>
+      </w:pPr>
+      <w:r>
+        <w:rPr>
+          <w:b/>
+          <w:color w:val="C19859" w:themeColor="accent6"/>
+        </w:rPr>
+        <w:tab/>
+        <w:t>Functions:</w:t>
+      </w:r>
+    </w:p>
+    <w:p>
+      <w:pPr>
+        <w:spacing w:line="240" w:lineRule="auto"/>
+        <w:contextualSpacing/>
+      </w:pPr>
+      <w:r>
+        <w:tab/>
+      </w:r>
+      <w:r>
+        <w:tab/>
+      </w:r>
+      <w:r>
+        <w:rPr>
+          <w:color w:val="C19859" w:themeColor="accent6"/>
+        </w:rPr>
+        <w:t>viewTeamsByLeague()</w:t>
+      </w:r>
+      <w:r>
+        <w:rPr>
+          <w:color w:val="C19859" w:themeColor="accent6"/>
+        </w:rPr>
+        <w:t xml:space="preserve">: </w:t>
+      </w:r>
+      <w:r>
+        <w:t>This</w:t>
+      </w:r>
+      <w:r>
+        <w:t xml:space="preserve"> will view all the teams in a league.</w:t>
+      </w:r>
+    </w:p>
+    <w:p>
+      <w:pPr>
+        <w:pStyle w:val="Code"/>
+      </w:pPr>
+      <w:r>
+        <w:t>leagueID = GET league ID</w:t>
+      </w:r>
+    </w:p>
+    <w:p>
+      <w:pPr>
+        <w:pStyle w:val="Code"/>
+      </w:pPr>
+      <w:r>
+        <w:lastRenderedPageBreak/>
+        <w:t>return retreiveTeamsByLeague(leagueID)</w:t>
+      </w:r>
+    </w:p>
+    <w:p>
+      <w:pPr>
+        <w:pStyle w:val="Code"/>
+      </w:pPr>
+    </w:p>
+    <w:p>
+      <w:pPr>
+        <w:spacing w:line="240" w:lineRule="auto"/>
+        <w:contextualSpacing/>
+      </w:pPr>
+      <w:r>
+        <w:rPr>
+          <w:color w:val="C19859" w:themeColor="accent6"/>
+        </w:rPr>
+        <w:tab/>
+      </w:r>
+      <w:r>
+        <w:rPr>
+          <w:color w:val="C19859" w:themeColor="accent6"/>
+        </w:rPr>
+        <w:tab/>
+        <w:t>createTeam()</w:t>
+      </w:r>
+      <w:r>
+        <w:rPr>
+          <w:color w:val="C19859" w:themeColor="accent6"/>
+        </w:rPr>
+        <w:t xml:space="preserve">: </w:t>
+      </w:r>
+      <w:r>
+        <w:t>This will create a new team.</w:t>
+      </w:r>
+    </w:p>
+    <w:p>
+      <w:pPr>
+        <w:pStyle w:val="Code"/>
+      </w:pPr>
+      <w:r>
+        <w:t>team = new Team()</w:t>
+      </w:r>
+    </w:p>
+    <w:p>
+      <w:pPr>
+        <w:pStyle w:val="Code"/>
+      </w:pPr>
+      <w:r>
+        <w:t>team.leagueID = GET league ID</w:t>
+      </w:r>
+    </w:p>
+    <w:p>
+      <w:pPr>
+        <w:pStyle w:val="Code"/>
+      </w:pPr>
+      <w:r>
+        <w:t>team.name = GET team name</w:t>
+      </w:r>
+    </w:p>
+    <w:p>
+      <w:pPr>
+        <w:pStyle w:val="Code"/>
+      </w:pPr>
+      <w:r>
+        <w:t>team.Save()</w:t>
+      </w:r>
+    </w:p>
+    <w:p>
+      <w:pPr>
+        <w:pStyle w:val="Code"/>
+      </w:pPr>
+    </w:p>
+    <w:p>
+      <w:pPr>
+        <w:spacing w:line="240" w:lineRule="auto"/>
+        <w:ind w:left="1440"/>
+        <w:contextualSpacing/>
+      </w:pPr>
+      <w:r>
+        <w:rPr>
+          <w:color w:val="C19859" w:themeColor="accent6"/>
+        </w:rPr>
+        <w:t>modifyTeam()</w:t>
+      </w:r>
+      <w:r>
+        <w:rPr>
+          <w:color w:val="C19859" w:themeColor="accent6"/>
+        </w:rPr>
+        <w:t xml:space="preserve">: </w:t>
+      </w:r>
+      <w:r>
+        <w:t>This</w:t>
+      </w:r>
+      <w:r>
+        <w:t xml:space="preserve"> function will allow updating and deleting of a team currently in the system.</w:t>
+      </w:r>
+    </w:p>
+    <w:p>
+      <w:pPr>
+        <w:pStyle w:val="Code"/>
+      </w:pPr>
+      <w:r>
+        <w:t>teamID = GET team ID</w:t>
+      </w:r>
+    </w:p>
+    <w:p>
+      <w:pPr>
+        <w:pStyle w:val="Code"/>
+      </w:pPr>
+      <w:r>
+        <w:t>team = retreiveTeamByID(teamID)</w:t>
+      </w:r>
+    </w:p>
+    <w:p>
+      <w:pPr>
+        <w:pStyle w:val="Code"/>
+      </w:pPr>
+      <w:r>
+        <w:t>if (user option == updating)</w:t>
+      </w:r>
+    </w:p>
+    <w:p>
+      <w:pPr>
+        <w:pStyle w:val="Code"/>
+        <w:ind w:firstLine="720"/>
+      </w:pPr>
+      <w:r>
+        <w:t>team.league = GET league ID</w:t>
+      </w:r>
+    </w:p>
+    <w:p>
+      <w:pPr>
+        <w:pStyle w:val="Code"/>
+        <w:ind w:firstLine="720"/>
+      </w:pPr>
+      <w:r>
+        <w:t>team.name = GET team name</w:t>
+      </w:r>
+    </w:p>
+    <w:p>
+      <w:pPr>
+        <w:pStyle w:val="Code"/>
+        <w:ind w:firstLine="720"/>
+      </w:pPr>
+      <w:r>
+        <w:t>team.Save()</w:t>
+      </w:r>
+    </w:p>
+    <w:p>
+      <w:pPr>
+        <w:pStyle w:val="Code"/>
+      </w:pPr>
+      <w:r>
+        <w:t>else</w:t>
+      </w:r>
+    </w:p>
+    <w:p>
+      <w:pPr>
+        <w:pStyle w:val="Code"/>
+      </w:pPr>
+      <w:r>
+        <w:tab/>
+        <w:t>team.Delete()</w:t>
+      </w:r>
+    </w:p>
+    <w:p>
+      <w:pPr>
+        <w:spacing w:line="240" w:lineRule="auto"/>
+        <w:contextualSpacing/>
+        <w:rPr>
+          <w:b/>
+          <w:color w:val="C19859" w:themeColor="accent6"/>
+        </w:rPr>
+      </w:pPr>
+    </w:p>
+    <w:p>
+      <w:pPr>
+        <w:spacing w:line="240" w:lineRule="auto"/>
+        <w:contextualSpacing/>
+        <w:rPr>
+          <w:b/>
+          <w:color w:val="C19859" w:themeColor="accent6"/>
+        </w:rPr>
+      </w:pPr>
+      <w:r>
+        <w:rPr>
+          <w:b/>
+          <w:color w:val="C19859" w:themeColor="accent6"/>
+        </w:rPr>
+        <w:t>Class: Administrator</w:t>
+      </w:r>
+    </w:p>
+    <w:p>
+      <w:pPr>
+        <w:spacing w:line="240" w:lineRule="auto"/>
+        <w:ind w:left="720"/>
+        <w:contextualSpacing/>
+      </w:pPr>
+      <w:r>
+        <w:t>The</w:t>
+      </w:r>
+      <w:r>
+        <w:t xml:space="preserve"> Administrator object is used to store attributes and functions related to a single administrator in the system. This object will inherit from the base User object.</w:t>
+      </w:r>
+    </w:p>
+    <w:p>
+      <w:pPr>
+        <w:spacing w:line="240" w:lineRule="auto"/>
+        <w:ind w:firstLine="720"/>
+        <w:contextualSpacing/>
+        <w:rPr>
+          <w:b/>
+          <w:color w:val="C19859" w:themeColor="accent6"/>
+        </w:rPr>
+      </w:pPr>
+      <w:r>
+        <w:rPr>
+          <w:b/>
+          <w:color w:val="C19859" w:themeColor="accent6"/>
+        </w:rPr>
+        <w:t>Attributes:</w:t>
+      </w:r>
+    </w:p>
+    <w:p>
+      <w:pPr>
+        <w:spacing w:line="240" w:lineRule="auto"/>
+        <w:contextualSpacing/>
+        <w:rPr>
+          <w:b/>
+          <w:color w:val="C19859" w:themeColor="accent6"/>
+        </w:rPr>
+      </w:pPr>
+      <w:r>
+        <w:rPr>
+          <w:b/>
+          <w:color w:val="C19859" w:themeColor="accent6"/>
+        </w:rPr>
+        <w:tab/>
+        <w:t>Functions:</w:t>
+      </w:r>
+    </w:p>
+    <w:p>
+      <w:pPr>
+        <w:spacing w:line="240" w:lineRule="auto"/>
+        <w:ind w:left="1440"/>
+        <w:contextualSpacing/>
+      </w:pPr>
+      <w:r>
+        <w:rPr>
+          <w:color w:val="C19859" w:themeColor="accent6"/>
+        </w:rPr>
+        <w:t xml:space="preserve">modifyUser(): </w:t>
+      </w:r>
+      <w:r>
+        <w:t>This</w:t>
+      </w:r>
+      <w:r>
+        <w:t xml:space="preserve"> function will allow updating and deleting of users currently registered in the system.</w:t>
+      </w:r>
+    </w:p>
+    <w:p>
+      <w:pPr>
+        <w:pStyle w:val="Code"/>
+      </w:pPr>
+      <w:r>
+        <w:t>userID = GET user ID</w:t>
+      </w:r>
+    </w:p>
+    <w:p>
+      <w:pPr>
+        <w:pStyle w:val="Code"/>
+      </w:pPr>
+      <w:r>
+        <w:t>user = retreiveUserFromRecords(userID)</w:t>
+      </w:r>
+    </w:p>
+    <w:p>
+      <w:pPr>
+        <w:pStyle w:val="Code"/>
+      </w:pPr>
+      <w:r>
+        <w:t>if (user option == updating)</w:t>
+      </w:r>
+    </w:p>
+    <w:p>
+      <w:pPr>
+        <w:pStyle w:val="Code"/>
+        <w:ind w:firstLine="720"/>
+      </w:pPr>
+      <w:r>
+        <w:t>user.email = GET email address</w:t>
+      </w:r>
+    </w:p>
+    <w:p>
+      <w:pPr>
+        <w:pStyle w:val="Code"/>
+        <w:ind w:firstLine="720"/>
+      </w:pPr>
+      <w:r>
+        <w:t>user.firstName = GET first name</w:t>
+      </w:r>
+    </w:p>
+    <w:p>
+      <w:pPr>
+        <w:pStyle w:val="Code"/>
+        <w:ind w:firstLine="720"/>
+      </w:pPr>
+      <w:r>
+        <w:t>user.lastName = GET last name</w:t>
+      </w:r>
+    </w:p>
+    <w:p>
+      <w:pPr>
+        <w:pStyle w:val="Code"/>
+        <w:ind w:firstLine="720"/>
+      </w:pPr>
+      <w:r>
+        <w:t>user.password = MD5(GET password)</w:t>
+      </w:r>
+    </w:p>
+    <w:p>
+      <w:pPr>
+        <w:pStyle w:val="Code"/>
+      </w:pPr>
+      <w:r>
+        <w:t>else</w:t>
+      </w:r>
+    </w:p>
+    <w:p>
+      <w:pPr>
+        <w:pStyle w:val="Code"/>
+      </w:pPr>
+      <w:r>
+        <w:tab/>
+        <w:t>user.Delete()</w:t>
+      </w:r>
+    </w:p>
+    <w:p>
+      <w:pPr>
+        <w:pStyle w:val="Code"/>
+      </w:pPr>
+    </w:p>
+    <w:p>
+      <w:pPr>
+        <w:spacing w:line="240" w:lineRule="auto"/>
+        <w:ind w:left="1440"/>
+        <w:contextualSpacing/>
+      </w:pPr>
+      <w:r>
+        <w:rPr>
+          <w:color w:val="C19859" w:themeColor="accent6"/>
+        </w:rPr>
+        <w:t xml:space="preserve">deleteComment(): </w:t>
+      </w:r>
+      <w:r>
+        <w:t>This</w:t>
+      </w:r>
+      <w:r>
+        <w:t xml:space="preserve"> function will allow the administrator to delete comments placed by users in the system. This is used if a derogatory or otherwise invalid comment is posted and the administrator wishes to delete it.</w:t>
+      </w:r>
+    </w:p>
+    <w:p>
+      <w:pPr>
+        <w:pStyle w:val="Code"/>
+      </w:pPr>
+      <w:r>
+        <w:t>commentID = GET comment ID</w:t>
+      </w:r>
+      <w:r>
+        <w:br/>
+        <w:t>comment = getCommentByID(commentID)</w:t>
+      </w:r>
+      <w:r>
+        <w:br/>
+        <w:t>comment.Delete()</w:t>
+      </w:r>
+    </w:p>
+    <w:p>
+      <w:pPr>
+        <w:pStyle w:val="Code"/>
+      </w:pPr>
+    </w:p>
+    <w:p>
+      <w:pPr>
+        <w:spacing w:line="240" w:lineRule="auto"/>
+        <w:contextualSpacing/>
+        <w:rPr>
+          <w:b/>
+          <w:color w:val="C19859" w:themeColor="accent6"/>
+        </w:rPr>
+      </w:pPr>
+      <w:r>
+        <w:rPr>
+          <w:b/>
+          <w:color w:val="C19859" w:themeColor="accent6"/>
+        </w:rPr>
+        <w:t>Class: League</w:t>
+      </w:r>
+    </w:p>
+    <w:p>
+      <w:pPr>
+        <w:spacing w:line="240" w:lineRule="auto"/>
+        <w:ind w:left="720"/>
+        <w:contextualSpacing/>
+      </w:pPr>
+      <w:r>
+        <w:t>The</w:t>
+      </w:r>
+      <w:r>
+        <w:t xml:space="preserve"> League object is used to store attributes and functions related to a single League in the system.</w:t>
+      </w:r>
+    </w:p>
+    <w:p>
+      <w:pPr>
+        <w:spacing w:line="240" w:lineRule="auto"/>
+        <w:contextualSpacing/>
+        <w:rPr>
+          <w:b/>
+          <w:color w:val="C19859" w:themeColor="accent6"/>
+        </w:rPr>
+      </w:pPr>
+      <w:r>
+        <w:rPr>
+          <w:b/>
+          <w:color w:val="C19859" w:themeColor="accent6"/>
+        </w:rPr>
+        <w:lastRenderedPageBreak/>
+        <w:tab/>
+        <w:t>Attributes:</w:t>
+      </w:r>
+    </w:p>
+    <w:p>
+      <w:pPr>
+        <w:spacing w:line="240" w:lineRule="auto"/>
+        <w:contextualSpacing/>
+        <w:rPr>
+          <w:color w:val="C19859" w:themeColor="accent6"/>
+        </w:rPr>
+      </w:pPr>
+      <w:r>
+        <w:rPr>
+          <w:color w:val="C19859" w:themeColor="accent6"/>
+        </w:rPr>
+        <w:tab/>
+      </w:r>
+      <w:r>
+        <w:rPr>
+          <w:color w:val="C19859" w:themeColor="accent6"/>
+        </w:rPr>
+        <w:tab/>
+      </w:r>
+      <w:r>
+        <w:rPr>
+          <w:color w:val="C19859" w:themeColor="accent6"/>
+        </w:rPr>
+        <w:t>ID</w:t>
+      </w:r>
+      <w:r>
+        <w:rPr>
+          <w:color w:val="C19859" w:themeColor="accent6"/>
+        </w:rPr>
+        <w:t>::int</w:t>
+      </w:r>
+      <w:r>
+        <w:rPr>
+          <w:color w:val="C19859" w:themeColor="accent6"/>
+        </w:rPr>
+        <w:t xml:space="preserve">: </w:t>
+      </w:r>
+      <w:r>
+        <w:t>This</w:t>
+      </w:r>
+      <w:r>
+        <w:t xml:space="preserve"> is the unique ID of the league.</w:t>
+      </w:r>
+    </w:p>
+    <w:p>
+      <w:pPr>
+        <w:spacing w:line="240" w:lineRule="auto"/>
+        <w:contextualSpacing/>
+        <w:rPr>
+          <w:color w:val="C19859" w:themeColor="accent6"/>
+        </w:rPr>
+      </w:pPr>
+      <w:r>
+        <w:rPr>
+          <w:color w:val="C19859" w:themeColor="accent6"/>
+        </w:rPr>
+        <w:tab/>
+      </w:r>
+      <w:r>
+        <w:rPr>
+          <w:color w:val="C19859" w:themeColor="accent6"/>
+        </w:rPr>
+        <w:tab/>
+        <w:t>Name::string</w:t>
+      </w:r>
+      <w:r>
+        <w:rPr>
+          <w:color w:val="C19859" w:themeColor="accent6"/>
+        </w:rPr>
+        <w:t xml:space="preserve">: </w:t>
+      </w:r>
+      <w:r>
+        <w:t>This</w:t>
+      </w:r>
+      <w:r>
+        <w:t xml:space="preserve"> is the name of the league.</w:t>
+      </w:r>
+    </w:p>
+    <w:p>
+      <w:pPr>
+        <w:spacing w:line="240" w:lineRule="auto"/>
+        <w:contextualSpacing/>
+        <w:rPr>
+          <w:color w:val="C19859" w:themeColor="accent6"/>
+        </w:rPr>
+      </w:pPr>
+      <w:r>
+        <w:rPr>
+          <w:color w:val="C19859" w:themeColor="accent6"/>
+        </w:rPr>
+        <w:tab/>
+      </w:r>
+      <w:r>
+        <w:rPr>
+          <w:color w:val="C19859" w:themeColor="accent6"/>
+        </w:rPr>
+        <w:tab/>
+        <w:t>sportID::int</w:t>
+      </w:r>
+      <w:r>
+        <w:rPr>
+          <w:color w:val="C19859" w:themeColor="accent6"/>
+        </w:rPr>
+        <w:t xml:space="preserve">: </w:t>
+      </w:r>
+      <w:r>
+        <w:t>This</w:t>
+      </w:r>
+      <w:r>
+        <w:t xml:space="preserve"> is the ID of the sport type which this league belongs to.</w:t>
+      </w:r>
+    </w:p>
+    <w:p>
+      <w:pPr>
+        <w:spacing w:line="240" w:lineRule="auto"/>
+        <w:ind w:left="1440"/>
+        <w:contextualSpacing/>
+        <w:rPr>
+          <w:color w:val="C19859" w:themeColor="accent6"/>
+        </w:rPr>
+      </w:pPr>
+      <w:r>
+        <w:rPr>
+          <w:color w:val="C19859" w:themeColor="accent6"/>
+        </w:rPr>
+        <w:t>userID::int</w:t>
+      </w:r>
+      <w:r>
+        <w:rPr>
+          <w:color w:val="C19859" w:themeColor="accent6"/>
+        </w:rPr>
+        <w:t xml:space="preserve">: </w:t>
+      </w:r>
+      <w:r>
+        <w:t>This</w:t>
+      </w:r>
+      <w:r>
+        <w:t xml:space="preserve"> is the ID of theo owner of this league. The user with this ID will be the only one to be able to modify this league.</w:t>
+      </w:r>
+    </w:p>
+    <w:p>
+      <w:pPr>
+        <w:spacing w:line="240" w:lineRule="auto"/>
+        <w:contextualSpacing/>
+        <w:rPr>
+          <w:b/>
+          <w:color w:val="C19859" w:themeColor="accent6"/>
+        </w:rPr>
+      </w:pPr>
+      <w:r>
+        <w:rPr>
+          <w:b/>
+          <w:color w:val="C19859" w:themeColor="accent6"/>
+        </w:rPr>
+        <w:tab/>
+        <w:t>Functions:</w:t>
+      </w:r>
+    </w:p>
+    <w:p>
+      <w:pPr>
+        <w:spacing w:line="240" w:lineRule="auto"/>
+        <w:contextualSpacing/>
+      </w:pPr>
+      <w:r>
+        <w:tab/>
+      </w:r>
+      <w:r>
+        <w:tab/>
+      </w:r>
+      <w:r>
+        <w:rPr>
+          <w:color w:val="C19859" w:themeColor="accent6"/>
+        </w:rPr>
+        <w:t>createLeague()</w:t>
+      </w:r>
+      <w:r>
+        <w:rPr>
+          <w:color w:val="C19859" w:themeColor="accent6"/>
+        </w:rPr>
+        <w:t xml:space="preserve">: </w:t>
+      </w:r>
+      <w:r>
+        <w:t>This</w:t>
+      </w:r>
+      <w:r>
+        <w:t xml:space="preserve"> function will create a new league.</w:t>
+      </w:r>
+    </w:p>
+    <w:p>
+      <w:pPr>
+        <w:pStyle w:val="Code"/>
+      </w:pPr>
+      <w:r>
+        <w:t>league = new League()</w:t>
+      </w:r>
+    </w:p>
+    <w:p>
+      <w:pPr>
+        <w:pStyle w:val="Code"/>
+      </w:pPr>
+      <w:r>
+        <w:t>league.id = GET league ID</w:t>
+      </w:r>
+    </w:p>
+    <w:p>
+      <w:pPr>
+        <w:pStyle w:val="Code"/>
+      </w:pPr>
+      <w:r>
+        <w:t>league.name = GET league name</w:t>
+      </w:r>
+    </w:p>
+    <w:p>
+      <w:pPr>
+        <w:pStyle w:val="Code"/>
+      </w:pPr>
+      <w:r>
+        <w:t>league.sportId = GET league sportId</w:t>
+      </w:r>
+    </w:p>
+    <w:p>
+      <w:pPr>
+        <w:pStyle w:val="Code"/>
+      </w:pPr>
+      <w:r>
+        <w:t>league.userId = GET league userId</w:t>
+      </w:r>
+    </w:p>
+    <w:p>
+      <w:pPr>
+        <w:pStyle w:val="Code"/>
+      </w:pPr>
+      <w:r>
+        <w:t>league.Save()</w:t>
+      </w:r>
+    </w:p>
+    <w:p>
+      <w:pPr>
+        <w:pStyle w:val="Code"/>
+      </w:pPr>
+    </w:p>
+    <w:p>
+      <w:pPr>
+        <w:spacing w:line="240" w:lineRule="auto"/>
+        <w:contextualSpacing/>
+      </w:pPr>
+      <w:r>
+        <w:rPr>
+          <w:color w:val="C19859" w:themeColor="accent6"/>
+        </w:rPr>
+        <w:tab/>
+      </w:r>
+      <w:r>
+        <w:rPr>
+          <w:color w:val="C19859" w:themeColor="accent6"/>
+        </w:rPr>
+        <w:tab/>
+        <w:t>viewLeaguesBySport()</w:t>
+      </w:r>
+      <w:r>
+        <w:rPr>
+          <w:color w:val="C19859" w:themeColor="accent6"/>
+        </w:rPr>
+        <w:t xml:space="preserve">: </w:t>
+      </w:r>
+      <w:r>
+        <w:t>This</w:t>
+      </w:r>
+      <w:r>
+        <w:t xml:space="preserve"> function will display all the leagues that belong to a sport.</w:t>
+      </w:r>
+    </w:p>
+    <w:p>
+      <w:pPr>
+        <w:pStyle w:val="Code"/>
+      </w:pPr>
+      <w:r>
+        <w:t>sportID = GET sport ID</w:t>
+      </w:r>
+    </w:p>
+    <w:p>
+      <w:pPr>
+        <w:pStyle w:val="Code"/>
+      </w:pPr>
+      <w:r>
+        <w:t>return retreiveLeaguesBySport(sportID)</w:t>
+      </w:r>
+    </w:p>
+    <w:p>
+      <w:pPr>
+        <w:pStyle w:val="Code"/>
+      </w:pPr>
+    </w:p>
+    <w:p>
+      <w:pPr>
+        <w:spacing w:line="240" w:lineRule="auto"/>
+        <w:contextualSpacing/>
+      </w:pPr>
+      <w:r>
+        <w:rPr>
+          <w:color w:val="C19859" w:themeColor="accent6"/>
+        </w:rPr>
+        <w:tab/>
+      </w:r>
+      <w:r>
+        <w:rPr>
+          <w:color w:val="C19859" w:themeColor="accent6"/>
+        </w:rPr>
+        <w:tab/>
+        <w:t>viewLeaguesByUser()</w:t>
+      </w:r>
+      <w:r>
+        <w:rPr>
+          <w:color w:val="C19859" w:themeColor="accent6"/>
+        </w:rPr>
+        <w:t xml:space="preserve">: </w:t>
+      </w:r>
+      <w:r>
+        <w:t>This</w:t>
+      </w:r>
+      <w:r>
+        <w:t xml:space="preserve"> function will display all the leagues that are owned by a user.</w:t>
+      </w:r>
+    </w:p>
+    <w:p>
+      <w:pPr>
+        <w:pStyle w:val="Code"/>
+      </w:pPr>
+      <w:r>
+        <w:t>userID = GET user ID</w:t>
+      </w:r>
+      <w:r>
+        <w:br/>
+        <w:t>return retreiveLeaguesByUser(userID)</w:t>
+      </w:r>
+    </w:p>
+    <w:p>
+      <w:pPr>
+        <w:pStyle w:val="Code"/>
+      </w:pPr>
+    </w:p>
+    <w:p>
+      <w:pPr>
+        <w:spacing w:line="240" w:lineRule="auto"/>
+        <w:contextualSpacing/>
+      </w:pPr>
+      <w:r>
+        <w:rPr>
+          <w:color w:val="C19859" w:themeColor="accent6"/>
+        </w:rPr>
+        <w:tab/>
+      </w:r>
+      <w:r>
+        <w:rPr>
+          <w:color w:val="C19859" w:themeColor="accent6"/>
+        </w:rPr>
+        <w:tab/>
+        <w:t>modifyLeagues()</w:t>
+      </w:r>
+      <w:r>
+        <w:rPr>
+          <w:color w:val="C19859" w:themeColor="accent6"/>
+        </w:rPr>
+        <w:t xml:space="preserve">: </w:t>
+      </w:r>
+      <w:r>
+        <w:t>This</w:t>
+      </w:r>
+      <w:r>
+        <w:t xml:space="preserve"> function will allow updating and deleting of a league.</w:t>
+      </w:r>
+    </w:p>
+    <w:p>
+      <w:pPr>
+        <w:pStyle w:val="Code"/>
+      </w:pPr>
+      <w:r>
+        <w:t>leagueID = GET league ID</w:t>
+      </w:r>
+    </w:p>
+    <w:p>
+      <w:pPr>
+        <w:pStyle w:val="Code"/>
+      </w:pPr>
+      <w:r>
+        <w:t>league = GetLeagueByID(leagueID)</w:t>
+      </w:r>
+    </w:p>
+    <w:p>
+      <w:pPr>
+        <w:pStyle w:val="Code"/>
+      </w:pPr>
+      <w:r>
+        <w:t>if (user option == updating)</w:t>
+      </w:r>
+    </w:p>
+    <w:p>
+      <w:pPr>
+        <w:pStyle w:val="Code"/>
+        <w:ind w:firstLine="720"/>
+      </w:pPr>
+      <w:r>
+        <w:t>league.id = GET new league ID</w:t>
+      </w:r>
+    </w:p>
+    <w:p>
+      <w:pPr>
+        <w:pStyle w:val="Code"/>
+        <w:ind w:firstLine="720"/>
+      </w:pPr>
+      <w:r>
+        <w:t>league.name = GET new league name</w:t>
+      </w:r>
+    </w:p>
+    <w:p>
+      <w:pPr>
+        <w:pStyle w:val="Code"/>
+        <w:ind w:firstLine="720"/>
+      </w:pPr>
+      <w:r>
+        <w:t>league.sportId = GET new league sportId</w:t>
+      </w:r>
+    </w:p>
+    <w:p>
+      <w:pPr>
+        <w:pStyle w:val="Code"/>
+        <w:ind w:firstLine="720"/>
+      </w:pPr>
+      <w:r>
+        <w:t>league.userId = GET new league userId</w:t>
+      </w:r>
+    </w:p>
+    <w:p>
+      <w:pPr>
+        <w:pStyle w:val="Code"/>
+        <w:ind w:firstLine="720"/>
+      </w:pPr>
+      <w:r>
+        <w:t>league.Save()</w:t>
+      </w:r>
+    </w:p>
+    <w:p>
+      <w:pPr>
+        <w:pStyle w:val="Code"/>
+      </w:pPr>
+      <w:r>
+        <w:t>else</w:t>
+      </w:r>
+    </w:p>
+    <w:p>
+      <w:pPr>
+        <w:pStyle w:val="Code"/>
+      </w:pPr>
+      <w:r>
+        <w:t xml:space="preserve">      league.Delete()</w:t>
+      </w:r>
+    </w:p>
+    <w:p>
+      <w:pPr>
+        <w:spacing w:line="240" w:lineRule="auto"/>
+        <w:contextualSpacing/>
+      </w:pPr>
+    </w:p>
+    <w:p>
+      <w:pPr>
+        <w:spacing w:line="240" w:lineRule="auto"/>
+        <w:contextualSpacing/>
+        <w:rPr>
+          <w:b/>
+          <w:color w:val="C19859" w:themeColor="accent6"/>
+        </w:rPr>
+      </w:pPr>
+      <w:r>
+        <w:rPr>
+          <w:b/>
+          <w:color w:val="C19859" w:themeColor="accent6"/>
+        </w:rPr>
+        <w:t>Class: Sport</w:t>
+      </w:r>
+    </w:p>
+    <w:p>
+      <w:pPr>
+        <w:spacing w:line="240" w:lineRule="auto"/>
+        <w:contextualSpacing/>
+      </w:pPr>
+      <w:r>
+        <w:tab/>
+        <w:t>The</w:t>
+      </w:r>
+      <w:r>
+        <w:t xml:space="preserve"> Sport object is used to store attributes and functions related to a single sport in the system.</w:t>
+      </w:r>
+    </w:p>
+    <w:p>
+      <w:pPr>
+        <w:spacing w:line="240" w:lineRule="auto"/>
+        <w:contextualSpacing/>
+        <w:rPr>
+          <w:b/>
+          <w:color w:val="C19859" w:themeColor="accent6"/>
+        </w:rPr>
+      </w:pPr>
+      <w:r>
+        <w:rPr>
+          <w:b/>
+          <w:color w:val="C19859" w:themeColor="accent6"/>
+        </w:rPr>
+        <w:tab/>
+        <w:t>Attributes:</w:t>
+      </w:r>
+    </w:p>
+    <w:p>
+      <w:pPr>
+        <w:spacing w:line="240" w:lineRule="auto"/>
+        <w:contextualSpacing/>
+        <w:rPr>
+          <w:color w:val="C19859" w:themeColor="accent6"/>
+        </w:rPr>
+      </w:pPr>
+      <w:r>
+        <w:rPr>
+          <w:color w:val="C19859" w:themeColor="accent6"/>
+        </w:rPr>
+        <w:tab/>
+      </w:r>
+      <w:r>
+        <w:rPr>
+          <w:color w:val="C19859" w:themeColor="accent6"/>
+        </w:rPr>
+        <w:tab/>
+      </w:r>
+      <w:r>
+        <w:rPr>
+          <w:color w:val="C19859" w:themeColor="accent6"/>
+        </w:rPr>
+        <w:t>ID</w:t>
+      </w:r>
+      <w:r>
+        <w:rPr>
+          <w:color w:val="C19859" w:themeColor="accent6"/>
+        </w:rPr>
+        <w:t xml:space="preserve">::int: </w:t>
+      </w:r>
+      <w:r>
+        <w:rPr>
+          <w:color w:val="C19859" w:themeColor="accent6"/>
+        </w:rPr>
+        <w:t xml:space="preserve"> </w:t>
+      </w:r>
+      <w:r>
+        <w:t>This</w:t>
+      </w:r>
+      <w:r>
+        <w:t xml:space="preserve"> is the unique ID of the sport type.</w:t>
+      </w:r>
+    </w:p>
+    <w:p>
+      <w:pPr>
+        <w:spacing w:line="240" w:lineRule="auto"/>
+        <w:contextualSpacing/>
+        <w:rPr>
+          <w:color w:val="C19859" w:themeColor="accent6"/>
+        </w:rPr>
+      </w:pPr>
+      <w:r>
+        <w:rPr>
+          <w:color w:val="C19859" w:themeColor="accent6"/>
+        </w:rPr>
+        <w:tab/>
+      </w:r>
+      <w:r>
+        <w:rPr>
+          <w:color w:val="C19859" w:themeColor="accent6"/>
+        </w:rPr>
+        <w:tab/>
+        <w:t>Name::</w:t>
+      </w:r>
+      <w:r>
+        <w:rPr>
+          <w:color w:val="C19859" w:themeColor="accent6"/>
+        </w:rPr>
+        <w:t xml:space="preserve">string: </w:t>
+      </w:r>
+      <w:r>
+        <w:t>This</w:t>
+      </w:r>
+      <w:r>
+        <w:t xml:space="preserve"> is the name of the sport type, for example: Basketball or Football. </w:t>
+      </w:r>
+    </w:p>
+    <w:p>
+      <w:pPr>
+        <w:spacing w:line="240" w:lineRule="auto"/>
+        <w:contextualSpacing/>
+        <w:rPr>
+          <w:b/>
+          <w:color w:val="C19859" w:themeColor="accent6"/>
+        </w:rPr>
+      </w:pPr>
+      <w:r>
+        <w:rPr>
+          <w:b/>
+          <w:color w:val="C19859" w:themeColor="accent6"/>
+        </w:rPr>
+        <w:tab/>
+        <w:t>Functions:</w:t>
+      </w:r>
+    </w:p>
+    <w:p>
+      <w:pPr>
+        <w:spacing w:line="240" w:lineRule="auto"/>
+        <w:contextualSpacing/>
+      </w:pPr>
+      <w:r>
+        <w:tab/>
+      </w:r>
+      <w:r>
+        <w:tab/>
+      </w:r>
+      <w:r>
+        <w:rPr>
+          <w:color w:val="C19859" w:themeColor="accent6"/>
+        </w:rPr>
+        <w:t>viewSport</w:t>
+      </w:r>
+      <w:r>
+        <w:rPr>
+          <w:color w:val="C19859" w:themeColor="accent6"/>
+        </w:rPr>
+        <w:t>s</w:t>
+      </w:r>
+      <w:r>
+        <w:rPr>
+          <w:color w:val="C19859" w:themeColor="accent6"/>
+        </w:rPr>
+        <w:t>()</w:t>
+      </w:r>
+      <w:r>
+        <w:rPr>
+          <w:color w:val="C19859" w:themeColor="accent6"/>
+        </w:rPr>
+        <w:t xml:space="preserve">: </w:t>
+      </w:r>
+      <w:r>
+        <w:t>This</w:t>
+      </w:r>
+      <w:r>
+        <w:t xml:space="preserve"> function will show all the sports that are in the system.</w:t>
+      </w:r>
+    </w:p>
+    <w:p>
+      <w:pPr>
+        <w:pStyle w:val="Code"/>
+      </w:pPr>
+      <w:r>
+        <w:lastRenderedPageBreak/>
+        <w:t>return retreiveSports()</w:t>
+      </w:r>
+    </w:p>
+    <w:p>
+      <w:pPr>
+        <w:pStyle w:val="Code"/>
+      </w:pPr>
+    </w:p>
+    <w:p>
+      <w:pPr>
+        <w:spacing w:line="240" w:lineRule="auto"/>
+        <w:contextualSpacing/>
+        <w:rPr>
+          <w:color w:val="C19859" w:themeColor="accent6"/>
+        </w:rPr>
+      </w:pPr>
+      <w:r>
+        <w:rPr>
+          <w:color w:val="C19859" w:themeColor="accent6"/>
+        </w:rPr>
+        <w:tab/>
+      </w:r>
+      <w:r>
+        <w:rPr>
+          <w:color w:val="C19859" w:themeColor="accent6"/>
+        </w:rPr>
+        <w:tab/>
+        <w:t>createSport()</w:t>
+      </w:r>
+      <w:r>
+        <w:rPr>
+          <w:color w:val="C19859" w:themeColor="accent6"/>
+        </w:rPr>
+        <w:t xml:space="preserve">: </w:t>
+      </w:r>
+      <w:r>
+        <w:t>This</w:t>
+      </w:r>
+      <w:r>
+        <w:t xml:space="preserve"> function will allow creation of a new sport.</w:t>
+      </w:r>
+    </w:p>
+    <w:p>
+      <w:pPr>
+        <w:pStyle w:val="Code"/>
+      </w:pPr>
+      <w:r>
+        <w:t>sport = new Sport()</w:t>
+      </w:r>
+      <w:r>
+        <w:br/>
+        <w:t>sport.Name = GET sport Name</w:t>
+      </w:r>
+      <w:r>
+        <w:br/>
+        <w:t>sport.Save()</w:t>
+      </w:r>
+    </w:p>
+    <w:p>
+      <w:pPr>
+        <w:pStyle w:val="Code"/>
+      </w:pPr>
+    </w:p>
+    <w:p>
+      <w:pPr>
+        <w:spacing w:line="240" w:lineRule="auto"/>
+        <w:contextualSpacing/>
+      </w:pPr>
+      <w:r>
+        <w:rPr>
+          <w:color w:val="C19859" w:themeColor="accent6"/>
+        </w:rPr>
+        <w:tab/>
+      </w:r>
+      <w:r>
+        <w:rPr>
+          <w:color w:val="C19859" w:themeColor="accent6"/>
+        </w:rPr>
+        <w:tab/>
+        <w:t>modifySport()</w:t>
+      </w:r>
+      <w:r>
+        <w:rPr>
+          <w:color w:val="C19859" w:themeColor="accent6"/>
+        </w:rPr>
+        <w:t xml:space="preserve">: </w:t>
+      </w:r>
+      <w:r>
+        <w:t>This</w:t>
+      </w:r>
+      <w:r>
+        <w:t xml:space="preserve"> function will allow the administrator to update or delete a sport.</w:t>
+      </w:r>
+    </w:p>
+    <w:p>
+      <w:pPr>
+        <w:pStyle w:val="Code"/>
+      </w:pPr>
+      <w:r>
+        <w:t>sportID = GET sport ID</w:t>
+      </w:r>
+    </w:p>
+    <w:p>
+      <w:pPr>
+        <w:pStyle w:val="Code"/>
+      </w:pPr>
+      <w:r>
+        <w:t>sport = GetSportByID(sportID)</w:t>
+      </w:r>
+    </w:p>
+    <w:p>
+      <w:pPr>
+        <w:pStyle w:val="Code"/>
+      </w:pPr>
+      <w:r>
+        <w:t>if (user option == updating)</w:t>
+      </w:r>
+    </w:p>
+    <w:p>
+      <w:pPr>
+        <w:pStyle w:val="Code"/>
+        <w:ind w:firstLine="720"/>
+      </w:pPr>
+      <w:r>
+        <w:t>sport.id = get new sport ID</w:t>
+      </w:r>
+    </w:p>
+    <w:p>
+      <w:pPr>
+        <w:pStyle w:val="Code"/>
+        <w:ind w:firstLine="720"/>
+      </w:pPr>
+      <w:r>
+        <w:t>sport.name = get new sport name</w:t>
+      </w:r>
+    </w:p>
+    <w:p>
+      <w:pPr>
+        <w:pStyle w:val="Code"/>
+        <w:ind w:firstLine="720"/>
+      </w:pPr>
+      <w:r>
+        <w:t>sport.Save()</w:t>
+      </w:r>
+    </w:p>
+    <w:p>
+      <w:pPr>
+        <w:pStyle w:val="Code"/>
+      </w:pPr>
+      <w:r>
+        <w:t>else</w:t>
+      </w:r>
+    </w:p>
+    <w:p>
+      <w:pPr>
+        <w:pStyle w:val="Code"/>
+      </w:pPr>
+      <w:r>
+        <w:t xml:space="preserve">      sport.Delete()</w:t>
+      </w:r>
+    </w:p>
+    <w:p>
+      <w:pPr>
+        <w:spacing w:line="240" w:lineRule="auto"/>
+        <w:contextualSpacing/>
+      </w:pPr>
+      <w:r>
+        <w:tab/>
+      </w:r>
+      <w:r>
+        <w:tab/>
+      </w:r>
+    </w:p>
+    <w:p>
+      <w:pPr>
+        <w:tabs>
+          <w:tab w:val="left" w:pos="3640"/>
+        </w:tabs>
+        <w:jc w:val="center"/>
+      </w:pPr>
+    </w:p>
     <w:sectPr>
       <w:headerReference w:type="default" r:id="rId38"/>
       <w:footerReference w:type="default" r:id="rId39"/>
@@ -21919,7 +25790,7 @@
         <w:rPr>
           <w:noProof/>
         </w:rPr>
-        <w:t>2</w:t>
+        <w:t>39</w:t>
       </w:r>
     </w:fldSimple>
   </w:p>
@@ -26166,6 +30037,19 @@
       <w:bCs/>
     </w:rPr>
   </w:style>
+  <w:style w:type="paragraph" w:customStyle="1" w:styleId="Code">
+    <w:name w:val="Code"/>
+    <w:basedOn w:val="Normal"/>
+    <w:qFormat/>
+    <w:rsid w:val="0050754A"/>
+    <w:pPr>
+      <w:spacing w:after="0" w:line="240" w:lineRule="auto"/>
+      <w:ind w:left="2160"/>
+    </w:pPr>
+    <w:rPr>
+      <w:rFonts w:ascii="Courier New" w:hAnsi="Courier New"/>
+    </w:rPr>
+  </w:style>
 </w:styles>
 </file>
 

</xml_diff>

<commit_message>
Fixed shade of orange, also fixed TOC
</commit_message>
<xml_diff>
--- a/Documents/Design Report.docx
+++ b/Documents/Design Report.docx
@@ -227,7 +227,8 @@
           <w:rFonts w:asciiTheme="minorHAnsi" w:eastAsiaTheme="minorHAnsi" w:hAnsiTheme="minorHAnsi" w:cstheme="minorBidi"/>
           <w:b w:val="0"/>
           <w:bCs w:val="0"/>
-          <w:color w:val="auto"/>
+          <w:noProof/>
+          <w:color w:val="F07F09" w:themeColor="accent1"/>
           <w:sz w:val="22"/>
           <w:szCs w:val="22"/>
         </w:rPr>
@@ -237,12 +238,23 @@
           <w:docPartUnique/>
         </w:docPartObj>
       </w:sdtPr>
+      <w:sdtEndPr>
+        <w:rPr>
+          <w:color w:val="auto"/>
+        </w:rPr>
+      </w:sdtEndPr>
       <w:sdtContent>
         <w:p>
           <w:pPr>
             <w:pStyle w:val="TOCHeading"/>
+            <w:rPr>
+              <w:color w:val="F07F09" w:themeColor="accent1"/>
+            </w:rPr>
           </w:pPr>
           <w:r>
+            <w:rPr>
+              <w:color w:val="F07F09" w:themeColor="accent1"/>
+            </w:rPr>
             <w:t>Contents</w:t>
           </w:r>
         </w:p>
@@ -268,13 +280,12 @@
             </w:rPr>
             <w:fldChar w:fldCharType="separate"/>
           </w:r>
-          <w:hyperlink w:anchor="_Toc226732269" w:history="1">
+          <w:hyperlink w:anchor="_Toc226738580" w:history="1">
             <w:r>
               <w:rPr>
                 <w:rStyle w:val="Hyperlink"/>
-                <w:rFonts w:cs="Cambria"/>
-              </w:rPr>
-              <w:t>Problem Statement</w:t>
+              </w:rPr>
+              <w:t>Introduction</w:t>
             </w:r>
             <w:r>
               <w:rPr>
@@ -292,7 +303,7 @@
               <w:rPr>
                 <w:webHidden/>
               </w:rPr>
-              <w:instrText xml:space="preserve"> PAGEREF _Toc226732269 \h </w:instrText>
+              <w:instrText xml:space="preserve"> PAGEREF _Toc226738580 \h </w:instrText>
             </w:r>
             <w:r>
               <w:rPr>
@@ -326,12 +337,70 @@
               <w:rFonts w:eastAsiaTheme="minorEastAsia"/>
             </w:rPr>
           </w:pPr>
-          <w:hyperlink w:anchor="_Toc226732270" w:history="1">
+          <w:hyperlink w:anchor="_Toc226738581" w:history="1">
             <w:r>
               <w:rPr>
                 <w:rStyle w:val="Hyperlink"/>
                 <w:rFonts w:cs="Cambria"/>
               </w:rPr>
+              <w:t>Problem Statement</w:t>
+            </w:r>
+            <w:r>
+              <w:rPr>
+                <w:webHidden/>
+              </w:rPr>
+              <w:tab/>
+            </w:r>
+            <w:r>
+              <w:rPr>
+                <w:webHidden/>
+              </w:rPr>
+              <w:fldChar w:fldCharType="begin"/>
+            </w:r>
+            <w:r>
+              <w:rPr>
+                <w:webHidden/>
+              </w:rPr>
+              <w:instrText xml:space="preserve"> PAGEREF _Toc226738581 \h </w:instrText>
+            </w:r>
+            <w:r>
+              <w:rPr>
+                <w:webHidden/>
+              </w:rPr>
+            </w:r>
+            <w:r>
+              <w:rPr>
+                <w:webHidden/>
+              </w:rPr>
+              <w:fldChar w:fldCharType="separate"/>
+            </w:r>
+            <w:r>
+              <w:rPr>
+                <w:webHidden/>
+              </w:rPr>
+              <w:t>3</w:t>
+            </w:r>
+            <w:r>
+              <w:rPr>
+                <w:webHidden/>
+              </w:rPr>
+              <w:fldChar w:fldCharType="end"/>
+            </w:r>
+          </w:hyperlink>
+        </w:p>
+        <w:p>
+          <w:pPr>
+            <w:pStyle w:val="TOC2"/>
+            <w:rPr>
+              <w:rFonts w:eastAsiaTheme="minorEastAsia"/>
+            </w:rPr>
+          </w:pPr>
+          <w:hyperlink w:anchor="_Toc226738582" w:history="1">
+            <w:r>
+              <w:rPr>
+                <w:rStyle w:val="Hyperlink"/>
+                <w:rFonts w:cs="Cambria"/>
+              </w:rPr>
               <w:t>Proposal</w:t>
             </w:r>
             <w:r>
@@ -350,7 +419,7 @@
               <w:rPr>
                 <w:webHidden/>
               </w:rPr>
-              <w:instrText xml:space="preserve"> PAGEREF _Toc226732270 \h </w:instrText>
+              <w:instrText xml:space="preserve"> PAGEREF _Toc226738582 \h </w:instrText>
             </w:r>
             <w:r>
               <w:rPr>
@@ -388,7 +457,7 @@
               <w:noProof/>
             </w:rPr>
           </w:pPr>
-          <w:hyperlink w:anchor="_Toc226732271" w:history="1">
+          <w:hyperlink w:anchor="_Toc226738583" w:history="1">
             <w:r>
               <w:rPr>
                 <w:rStyle w:val="Hyperlink"/>
@@ -415,7 +484,7 @@
                 <w:noProof/>
                 <w:webHidden/>
               </w:rPr>
-              <w:instrText xml:space="preserve"> PAGEREF _Toc226732271 \h </w:instrText>
+              <w:instrText xml:space="preserve"> PAGEREF _Toc226738583 \h </w:instrText>
             </w:r>
             <w:r>
               <w:rPr>
@@ -453,7 +522,7 @@
               <w:rFonts w:eastAsiaTheme="minorEastAsia"/>
             </w:rPr>
           </w:pPr>
-          <w:hyperlink w:anchor="_Toc226732272" w:history="1">
+          <w:hyperlink w:anchor="_Toc226738584" w:history="1">
             <w:r>
               <w:rPr>
                 <w:rStyle w:val="Hyperlink"/>
@@ -476,7 +545,7 @@
               <w:rPr>
                 <w:webHidden/>
               </w:rPr>
-              <w:instrText xml:space="preserve"> PAGEREF _Toc226732272 \h </w:instrText>
+              <w:instrText xml:space="preserve"> PAGEREF _Toc226738584 \h </w:instrText>
             </w:r>
             <w:r>
               <w:rPr>
@@ -514,7 +583,7 @@
               <w:noProof/>
             </w:rPr>
           </w:pPr>
-          <w:hyperlink w:anchor="_Toc226732273" w:history="1">
+          <w:hyperlink w:anchor="_Toc226738585" w:history="1">
             <w:r>
               <w:rPr>
                 <w:rStyle w:val="Hyperlink"/>
@@ -541,7 +610,7 @@
                 <w:noProof/>
                 <w:webHidden/>
               </w:rPr>
-              <w:instrText xml:space="preserve"> PAGEREF _Toc226732273 \h </w:instrText>
+              <w:instrText xml:space="preserve"> PAGEREF _Toc226738585 \h </w:instrText>
             </w:r>
             <w:r>
               <w:rPr>
@@ -583,7 +652,7 @@
               <w:noProof/>
             </w:rPr>
           </w:pPr>
-          <w:hyperlink w:anchor="_Toc226732274" w:history="1">
+          <w:hyperlink w:anchor="_Toc226738586" w:history="1">
             <w:r>
               <w:rPr>
                 <w:rStyle w:val="Hyperlink"/>
@@ -610,7 +679,7 @@
                 <w:noProof/>
                 <w:webHidden/>
               </w:rPr>
-              <w:instrText xml:space="preserve"> PAGEREF _Toc226732274 \h </w:instrText>
+              <w:instrText xml:space="preserve"> PAGEREF _Toc226738586 \h </w:instrText>
             </w:r>
             <w:r>
               <w:rPr>
@@ -648,7 +717,7 @@
               <w:rFonts w:eastAsiaTheme="minorEastAsia"/>
             </w:rPr>
           </w:pPr>
-          <w:hyperlink w:anchor="_Toc226732275" w:history="1">
+          <w:hyperlink w:anchor="_Toc226738587" w:history="1">
             <w:r>
               <w:rPr>
                 <w:rStyle w:val="Hyperlink"/>
@@ -671,7 +740,7 @@
               <w:rPr>
                 <w:webHidden/>
               </w:rPr>
-              <w:instrText xml:space="preserve"> PAGEREF _Toc226732275 \h </w:instrText>
+              <w:instrText xml:space="preserve"> PAGEREF _Toc226738587 \h </w:instrText>
             </w:r>
             <w:r>
               <w:rPr>
@@ -705,7 +774,7 @@
               <w:rFonts w:eastAsiaTheme="minorEastAsia"/>
             </w:rPr>
           </w:pPr>
-          <w:hyperlink w:anchor="_Toc226732276" w:history="1">
+          <w:hyperlink w:anchor="_Toc226738588" w:history="1">
             <w:r>
               <w:rPr>
                 <w:rStyle w:val="Hyperlink"/>
@@ -728,7 +797,7 @@
               <w:rPr>
                 <w:webHidden/>
               </w:rPr>
-              <w:instrText xml:space="preserve"> PAGEREF _Toc226732276 \h </w:instrText>
+              <w:instrText xml:space="preserve"> PAGEREF _Toc226738588 \h </w:instrText>
             </w:r>
             <w:r>
               <w:rPr>
@@ -762,7 +831,7 @@
               <w:rFonts w:eastAsiaTheme="minorEastAsia"/>
             </w:rPr>
           </w:pPr>
-          <w:hyperlink w:anchor="_Toc226732277" w:history="1">
+          <w:hyperlink w:anchor="_Toc226738589" w:history="1">
             <w:r>
               <w:rPr>
                 <w:rStyle w:val="Hyperlink"/>
@@ -785,7 +854,7 @@
               <w:rPr>
                 <w:webHidden/>
               </w:rPr>
-              <w:instrText xml:space="preserve"> PAGEREF _Toc226732277 \h </w:instrText>
+              <w:instrText xml:space="preserve"> PAGEREF _Toc226738589 \h </w:instrText>
             </w:r>
             <w:r>
               <w:rPr>
@@ -819,7 +888,7 @@
               <w:rFonts w:eastAsiaTheme="minorEastAsia"/>
             </w:rPr>
           </w:pPr>
-          <w:hyperlink w:anchor="_Toc226732278" w:history="1">
+          <w:hyperlink w:anchor="_Toc226738590" w:history="1">
             <w:r>
               <w:rPr>
                 <w:rStyle w:val="Hyperlink"/>
@@ -842,7 +911,7 @@
               <w:rPr>
                 <w:webHidden/>
               </w:rPr>
-              <w:instrText xml:space="preserve"> PAGEREF _Toc226732278 \h </w:instrText>
+              <w:instrText xml:space="preserve"> PAGEREF _Toc226738590 \h </w:instrText>
             </w:r>
             <w:r>
               <w:rPr>
@@ -877,7 +946,7 @@
               <w:b w:val="0"/>
             </w:rPr>
           </w:pPr>
-          <w:hyperlink w:anchor="_Toc226732279" w:history="1">
+          <w:hyperlink w:anchor="_Toc226738591" w:history="1">
             <w:r>
               <w:rPr>
                 <w:rStyle w:val="Hyperlink"/>
@@ -900,7 +969,7 @@
               <w:rPr>
                 <w:webHidden/>
               </w:rPr>
-              <w:instrText xml:space="preserve"> PAGEREF _Toc226732279 \h </w:instrText>
+              <w:instrText xml:space="preserve"> PAGEREF _Toc226738591 \h </w:instrText>
             </w:r>
             <w:r>
               <w:rPr>
@@ -935,7 +1004,7 @@
               <w:b w:val="0"/>
             </w:rPr>
           </w:pPr>
-          <w:hyperlink w:anchor="_Toc226732280" w:history="1">
+          <w:hyperlink w:anchor="_Toc226738592" w:history="1">
             <w:r>
               <w:rPr>
                 <w:rStyle w:val="Hyperlink"/>
@@ -958,7 +1027,7 @@
               <w:rPr>
                 <w:webHidden/>
               </w:rPr>
-              <w:instrText xml:space="preserve"> PAGEREF _Toc226732280 \h </w:instrText>
+              <w:instrText xml:space="preserve"> PAGEREF _Toc226738592 \h </w:instrText>
             </w:r>
             <w:r>
               <w:rPr>
@@ -993,7 +1062,7 @@
               <w:b w:val="0"/>
             </w:rPr>
           </w:pPr>
-          <w:hyperlink w:anchor="_Toc226732281" w:history="1">
+          <w:hyperlink w:anchor="_Toc226738593" w:history="1">
             <w:r>
               <w:rPr>
                 <w:rStyle w:val="Hyperlink"/>
@@ -1016,7 +1085,7 @@
               <w:rPr>
                 <w:webHidden/>
               </w:rPr>
-              <w:instrText xml:space="preserve"> PAGEREF _Toc226732281 \h </w:instrText>
+              <w:instrText xml:space="preserve"> PAGEREF _Toc226738593 \h </w:instrText>
             </w:r>
             <w:r>
               <w:rPr>
@@ -1051,7 +1120,7 @@
               <w:b w:val="0"/>
             </w:rPr>
           </w:pPr>
-          <w:hyperlink w:anchor="_Toc226732282" w:history="1">
+          <w:hyperlink w:anchor="_Toc226738594" w:history="1">
             <w:r>
               <w:rPr>
                 <w:rStyle w:val="Hyperlink"/>
@@ -1074,7 +1143,7 @@
               <w:rPr>
                 <w:webHidden/>
               </w:rPr>
-              <w:instrText xml:space="preserve"> PAGEREF _Toc226732282 \h </w:instrText>
+              <w:instrText xml:space="preserve"> PAGEREF _Toc226738594 \h </w:instrText>
             </w:r>
             <w:r>
               <w:rPr>
@@ -1109,7 +1178,7 @@
               <w:b w:val="0"/>
             </w:rPr>
           </w:pPr>
-          <w:hyperlink w:anchor="_Toc226732283" w:history="1">
+          <w:hyperlink w:anchor="_Toc226738595" w:history="1">
             <w:r>
               <w:rPr>
                 <w:rStyle w:val="Hyperlink"/>
@@ -1132,7 +1201,7 @@
               <w:rPr>
                 <w:webHidden/>
               </w:rPr>
-              <w:instrText xml:space="preserve"> PAGEREF _Toc226732283 \h </w:instrText>
+              <w:instrText xml:space="preserve"> PAGEREF _Toc226738595 \h </w:instrText>
             </w:r>
             <w:r>
               <w:rPr>
@@ -1167,7 +1236,7 @@
               <w:b w:val="0"/>
             </w:rPr>
           </w:pPr>
-          <w:hyperlink w:anchor="_Toc226732284" w:history="1">
+          <w:hyperlink w:anchor="_Toc226738596" w:history="1">
             <w:r>
               <w:rPr>
                 <w:rStyle w:val="Hyperlink"/>
@@ -1190,7 +1259,7 @@
               <w:rPr>
                 <w:webHidden/>
               </w:rPr>
-              <w:instrText xml:space="preserve"> PAGEREF _Toc226732284 \h </w:instrText>
+              <w:instrText xml:space="preserve"> PAGEREF _Toc226738596 \h </w:instrText>
             </w:r>
             <w:r>
               <w:rPr>
@@ -1225,7 +1294,7 @@
               <w:b w:val="0"/>
             </w:rPr>
           </w:pPr>
-          <w:hyperlink w:anchor="_Toc226732285" w:history="1">
+          <w:hyperlink w:anchor="_Toc226738597" w:history="1">
             <w:r>
               <w:rPr>
                 <w:rStyle w:val="Hyperlink"/>
@@ -1248,7 +1317,7 @@
               <w:rPr>
                 <w:webHidden/>
               </w:rPr>
-              <w:instrText xml:space="preserve"> PAGEREF _Toc226732285 \h </w:instrText>
+              <w:instrText xml:space="preserve"> PAGEREF _Toc226738597 \h </w:instrText>
             </w:r>
             <w:r>
               <w:rPr>
@@ -1283,7 +1352,7 @@
               <w:b w:val="0"/>
             </w:rPr>
           </w:pPr>
-          <w:hyperlink w:anchor="_Toc226732286" w:history="1">
+          <w:hyperlink w:anchor="_Toc226738598" w:history="1">
             <w:r>
               <w:rPr>
                 <w:rStyle w:val="Hyperlink"/>
@@ -1306,7 +1375,7 @@
               <w:rPr>
                 <w:webHidden/>
               </w:rPr>
-              <w:instrText xml:space="preserve"> PAGEREF _Toc226732286 \h </w:instrText>
+              <w:instrText xml:space="preserve"> PAGEREF _Toc226738598 \h </w:instrText>
             </w:r>
             <w:r>
               <w:rPr>
@@ -1341,7 +1410,7 @@
               <w:b w:val="0"/>
             </w:rPr>
           </w:pPr>
-          <w:hyperlink w:anchor="_Toc226732287" w:history="1">
+          <w:hyperlink w:anchor="_Toc226738599" w:history="1">
             <w:r>
               <w:rPr>
                 <w:rStyle w:val="Hyperlink"/>
@@ -1364,7 +1433,7 @@
               <w:rPr>
                 <w:webHidden/>
               </w:rPr>
-              <w:instrText xml:space="preserve"> PAGEREF _Toc226732287 \h </w:instrText>
+              <w:instrText xml:space="preserve"> PAGEREF _Toc226738599 \h </w:instrText>
             </w:r>
             <w:r>
               <w:rPr>
@@ -1398,7 +1467,7 @@
               <w:rFonts w:eastAsiaTheme="minorEastAsia"/>
             </w:rPr>
           </w:pPr>
-          <w:hyperlink w:anchor="_Toc226732288" w:history="1">
+          <w:hyperlink w:anchor="_Toc226738600" w:history="1">
             <w:r>
               <w:rPr>
                 <w:rStyle w:val="Hyperlink"/>
@@ -1423,7 +1492,7 @@
               <w:rPr>
                 <w:webHidden/>
               </w:rPr>
-              <w:instrText xml:space="preserve"> PAGEREF _Toc226732288 \h </w:instrText>
+              <w:instrText xml:space="preserve"> PAGEREF _Toc226738600 \h </w:instrText>
             </w:r>
             <w:r>
               <w:rPr>
@@ -1457,7 +1526,7 @@
               <w:rFonts w:eastAsiaTheme="minorEastAsia"/>
             </w:rPr>
           </w:pPr>
-          <w:hyperlink w:anchor="_Toc226732289" w:history="1">
+          <w:hyperlink w:anchor="_Toc226738601" w:history="1">
             <w:r>
               <w:rPr>
                 <w:rStyle w:val="Hyperlink"/>
@@ -1480,7 +1549,7 @@
               <w:rPr>
                 <w:webHidden/>
               </w:rPr>
-              <w:instrText xml:space="preserve"> PAGEREF _Toc226732289 \h </w:instrText>
+              <w:instrText xml:space="preserve"> PAGEREF _Toc226738601 \h </w:instrText>
             </w:r>
             <w:r>
               <w:rPr>
@@ -1514,7 +1583,7 @@
               <w:rFonts w:eastAsiaTheme="minorEastAsia"/>
             </w:rPr>
           </w:pPr>
-          <w:hyperlink w:anchor="_Toc226732290" w:history="1">
+          <w:hyperlink w:anchor="_Toc226738602" w:history="1">
             <w:r>
               <w:rPr>
                 <w:rStyle w:val="Hyperlink"/>
@@ -1537,7 +1606,7 @@
               <w:rPr>
                 <w:webHidden/>
               </w:rPr>
-              <w:instrText xml:space="preserve"> PAGEREF _Toc226732290 \h </w:instrText>
+              <w:instrText xml:space="preserve"> PAGEREF _Toc226738602 \h </w:instrText>
             </w:r>
             <w:r>
               <w:rPr>
@@ -1571,7 +1640,7 @@
               <w:rFonts w:eastAsiaTheme="minorEastAsia"/>
             </w:rPr>
           </w:pPr>
-          <w:hyperlink w:anchor="_Toc226732291" w:history="1">
+          <w:hyperlink w:anchor="_Toc226738603" w:history="1">
             <w:r>
               <w:rPr>
                 <w:rStyle w:val="Hyperlink"/>
@@ -1594,7 +1663,7 @@
               <w:rPr>
                 <w:webHidden/>
               </w:rPr>
-              <w:instrText xml:space="preserve"> PAGEREF _Toc226732291 \h </w:instrText>
+              <w:instrText xml:space="preserve"> PAGEREF _Toc226738603 \h </w:instrText>
             </w:r>
             <w:r>
               <w:rPr>
@@ -1628,7 +1697,7 @@
               <w:rFonts w:eastAsiaTheme="minorEastAsia"/>
             </w:rPr>
           </w:pPr>
-          <w:hyperlink w:anchor="_Toc226732292" w:history="1">
+          <w:hyperlink w:anchor="_Toc226738604" w:history="1">
             <w:r>
               <w:rPr>
                 <w:rStyle w:val="Hyperlink"/>
@@ -1651,7 +1720,7 @@
               <w:rPr>
                 <w:webHidden/>
               </w:rPr>
-              <w:instrText xml:space="preserve"> PAGEREF _Toc226732292 \h </w:instrText>
+              <w:instrText xml:space="preserve"> PAGEREF _Toc226738604 \h </w:instrText>
             </w:r>
             <w:r>
               <w:rPr>
@@ -1685,7 +1754,7 @@
               <w:rFonts w:eastAsiaTheme="minorEastAsia"/>
             </w:rPr>
           </w:pPr>
-          <w:hyperlink w:anchor="_Toc226732293" w:history="1">
+          <w:hyperlink w:anchor="_Toc226738605" w:history="1">
             <w:r>
               <w:rPr>
                 <w:rStyle w:val="Hyperlink"/>
@@ -1708,7 +1777,7 @@
               <w:rPr>
                 <w:webHidden/>
               </w:rPr>
-              <w:instrText xml:space="preserve"> PAGEREF _Toc226732293 \h </w:instrText>
+              <w:instrText xml:space="preserve"> PAGEREF _Toc226738605 \h </w:instrText>
             </w:r>
             <w:r>
               <w:rPr>
@@ -1742,7 +1811,7 @@
               <w:rFonts w:eastAsiaTheme="minorEastAsia"/>
             </w:rPr>
           </w:pPr>
-          <w:hyperlink w:anchor="_Toc226732294" w:history="1">
+          <w:hyperlink w:anchor="_Toc226738606" w:history="1">
             <w:r>
               <w:rPr>
                 <w:rStyle w:val="Hyperlink"/>
@@ -1765,7 +1834,7 @@
               <w:rPr>
                 <w:webHidden/>
               </w:rPr>
-              <w:instrText xml:space="preserve"> PAGEREF _Toc226732294 \h </w:instrText>
+              <w:instrText xml:space="preserve"> PAGEREF _Toc226738606 \h </w:instrText>
             </w:r>
             <w:r>
               <w:rPr>
@@ -1796,14 +1865,59 @@
           <w:pPr>
             <w:pStyle w:val="TOC2"/>
           </w:pPr>
+          <w:hyperlink w:anchor="_Toc226738607" w:history="1">
+            <w:r>
+              <w:rPr>
+                <w:rStyle w:val="Hyperlink"/>
+              </w:rPr>
+              <w:t>Data Dictionary</w:t>
+            </w:r>
+            <w:r>
+              <w:rPr>
+                <w:webHidden/>
+              </w:rPr>
+              <w:tab/>
+            </w:r>
+            <w:r>
+              <w:rPr>
+                <w:webHidden/>
+              </w:rPr>
+              <w:fldChar w:fldCharType="begin"/>
+            </w:r>
+            <w:r>
+              <w:rPr>
+                <w:webHidden/>
+              </w:rPr>
+              <w:instrText xml:space="preserve"> PAGEREF _Toc226738607 \h </w:instrText>
+            </w:r>
+            <w:r>
+              <w:rPr>
+                <w:webHidden/>
+              </w:rPr>
+            </w:r>
+            <w:r>
+              <w:rPr>
+                <w:webHidden/>
+              </w:rPr>
+              <w:fldChar w:fldCharType="separate"/>
+            </w:r>
+            <w:r>
+              <w:rPr>
+                <w:webHidden/>
+              </w:rPr>
+              <w:t>39</w:t>
+            </w:r>
+            <w:r>
+              <w:rPr>
+                <w:webHidden/>
+              </w:rPr>
+              <w:fldChar w:fldCharType="end"/>
+            </w:r>
+          </w:hyperlink>
           <w:r>
             <w:fldChar w:fldCharType="end"/>
           </w:r>
-          <w:r>
-            <w:t xml:space="preserve"> </w:t>
-          </w:r>
         </w:p>
-        <w:p/>
       </w:sdtContent>
     </w:sdt>
     <w:p>
@@ -1816,10 +1930,12 @@
         </w:rPr>
         <w:br w:type="page"/>
       </w:r>
+      <w:bookmarkStart w:id="0" w:name="_Toc226738580"/>
       <w:r>
         <w:lastRenderedPageBreak/>
         <w:t>Introduction</w:t>
       </w:r>
+      <w:bookmarkEnd w:id="0"/>
     </w:p>
     <w:p>
       <w:pPr>
@@ -1831,7 +1947,7 @@
           <w:szCs w:val="24"/>
         </w:rPr>
       </w:pPr>
-      <w:bookmarkStart w:id="0" w:name="_Toc226732269"/>
+      <w:bookmarkStart w:id="1" w:name="_Toc226738581"/>
       <w:r>
         <w:rPr>
           <w:rFonts w:cs="Cambria"/>
@@ -1841,7 +1957,7 @@
         </w:rPr>
         <w:t>Problem Statement</w:t>
       </w:r>
-      <w:bookmarkEnd w:id="0"/>
+      <w:bookmarkEnd w:id="1"/>
     </w:p>
     <w:p>
       <w:pPr>
@@ -1889,7 +2005,7 @@
           <w:szCs w:val="24"/>
         </w:rPr>
       </w:pPr>
-      <w:bookmarkStart w:id="1" w:name="_Toc226732270"/>
+      <w:bookmarkStart w:id="2" w:name="_Toc226738582"/>
       <w:r>
         <w:rPr>
           <w:rFonts w:cs="Cambria"/>
@@ -1899,7 +2015,7 @@
         </w:rPr>
         <w:t>Proposal</w:t>
       </w:r>
-      <w:bookmarkEnd w:id="1"/>
+      <w:bookmarkEnd w:id="2"/>
     </w:p>
     <w:p>
       <w:pPr>
@@ -2187,16 +2303,25 @@
     <w:p>
       <w:pPr>
         <w:pStyle w:val="Heading1"/>
-      </w:pPr>
-      <w:bookmarkStart w:id="2" w:name="_Toc226732271"/>
-      <w:r>
+        <w:rPr>
+          <w:color w:val="F07F09" w:themeColor="accent1"/>
+        </w:rPr>
+      </w:pPr>
+      <w:bookmarkStart w:id="3" w:name="_Toc226738583"/>
+      <w:r>
+        <w:rPr>
+          <w:color w:val="F07F09" w:themeColor="accent1"/>
+        </w:rPr>
         <w:lastRenderedPageBreak/>
         <w:t>System</w:t>
       </w:r>
       <w:r>
+        <w:rPr>
+          <w:color w:val="F07F09" w:themeColor="accent1"/>
+        </w:rPr>
         <w:t xml:space="preserve"> Requirements</w:t>
       </w:r>
-      <w:bookmarkEnd w:id="2"/>
+      <w:bookmarkEnd w:id="3"/>
     </w:p>
     <w:p>
       <w:pPr>
@@ -2207,7 +2332,7 @@
           <w:szCs w:val="24"/>
         </w:rPr>
       </w:pPr>
-      <w:bookmarkStart w:id="3" w:name="_Toc226732272"/>
+      <w:bookmarkStart w:id="4" w:name="_Toc226738584"/>
       <w:r>
         <w:rPr>
           <w:color w:val="323232" w:themeColor="text2"/>
@@ -2216,7 +2341,7 @@
         </w:rPr>
         <w:t>Functional Requirements</w:t>
       </w:r>
-      <w:bookmarkEnd w:id="3"/>
+      <w:bookmarkEnd w:id="4"/>
     </w:p>
     <w:p/>
     <w:p>
@@ -7342,13 +7467,19 @@
           <w:tab w:val="left" w:pos="720"/>
         </w:tabs>
         <w:spacing w:before="0"/>
-      </w:pPr>
-      <w:bookmarkStart w:id="4" w:name="_Toc226732273"/>
-      <w:r>
+        <w:rPr>
+          <w:color w:val="F07F09" w:themeColor="accent1"/>
+        </w:rPr>
+      </w:pPr>
+      <w:bookmarkStart w:id="5" w:name="_Toc226738585"/>
+      <w:r>
+        <w:rPr>
+          <w:color w:val="F07F09" w:themeColor="accent1"/>
+        </w:rPr>
         <w:lastRenderedPageBreak/>
         <w:t>Non functional Requirements</w:t>
       </w:r>
-      <w:bookmarkEnd w:id="4"/>
+      <w:bookmarkEnd w:id="5"/>
     </w:p>
     <w:p>
       <w:pPr>
@@ -7952,22 +8083,22 @@
       <w:pPr>
         <w:pStyle w:val="Heading1"/>
       </w:pPr>
-      <w:bookmarkStart w:id="5" w:name="_Toc226732274"/>
+      <w:bookmarkStart w:id="6" w:name="_Toc226738586"/>
       <w:r>
         <w:lastRenderedPageBreak/>
         <w:t>Use Cases</w:t>
       </w:r>
-      <w:bookmarkEnd w:id="5"/>
+      <w:bookmarkEnd w:id="6"/>
     </w:p>
     <w:p>
       <w:pPr>
         <w:pStyle w:val="Heading2"/>
       </w:pPr>
-      <w:bookmarkStart w:id="6" w:name="_Toc226732275"/>
+      <w:bookmarkStart w:id="7" w:name="_Toc226738587"/>
       <w:r>
         <w:t>Use Case Diagram</w:t>
       </w:r>
-      <w:bookmarkEnd w:id="6"/>
+      <w:bookmarkEnd w:id="7"/>
     </w:p>
     <w:p>
       <w:pPr>
@@ -8029,29 +8160,18 @@
     </w:p>
     <w:p>
       <w:pPr>
-        <w:rPr>
-          <w:rFonts w:asciiTheme="majorHAnsi" w:hAnsiTheme="majorHAnsi"/>
-          <w:b/>
-          <w:color w:val="FF0000"/>
-          <w:sz w:val="28"/>
-          <w:szCs w:val="24"/>
-        </w:rPr>
-      </w:pPr>
-    </w:p>
-    <w:p>
-      <w:pPr>
         <w:pStyle w:val="Heading2"/>
       </w:pPr>
-      <w:bookmarkStart w:id="7" w:name="_Toc226732276"/>
-      <w:r>
+      <w:bookmarkStart w:id="8" w:name="_Toc226738588"/>
+      <w:r>
+        <w:lastRenderedPageBreak/>
         <w:t xml:space="preserve">Use Case </w:t>
       </w:r>
       <w:r>
         <w:t>Descriptions</w:t>
       </w:r>
-      <w:bookmarkEnd w:id="7"/>
-    </w:p>
-    <w:p/>
+      <w:bookmarkEnd w:id="8"/>
+    </w:p>
     <w:p/>
     <w:tbl>
       <w:tblPr>
@@ -9001,7 +9121,6 @@
               <w:rPr>
                 <w:b/>
               </w:rPr>
-              <w:lastRenderedPageBreak/>
               <w:t>UC1</w:t>
             </w:r>
             <w:r>
@@ -9103,6 +9222,7 @@
               <w:rPr>
                 <w:b/>
               </w:rPr>
+              <w:lastRenderedPageBreak/>
               <w:t>UC1</w:t>
             </w:r>
             <w:r>
@@ -10080,11 +10200,12 @@
       <w:pPr>
         <w:pStyle w:val="Heading2"/>
       </w:pPr>
-      <w:bookmarkStart w:id="8" w:name="_Toc226732277"/>
-      <w:r>
+      <w:bookmarkStart w:id="9" w:name="_Toc226738589"/>
+      <w:r>
+        <w:lastRenderedPageBreak/>
         <w:t>Use Case Validation</w:t>
       </w:r>
-      <w:bookmarkEnd w:id="8"/>
+      <w:bookmarkEnd w:id="9"/>
     </w:p>
     <w:p>
       <w:pPr>
@@ -16248,11 +16369,11 @@
       <w:pPr>
         <w:pStyle w:val="Heading2"/>
       </w:pPr>
-      <w:bookmarkStart w:id="9" w:name="_Toc226732278"/>
+      <w:bookmarkStart w:id="10" w:name="_Toc226738590"/>
       <w:r>
         <w:t>Domain Explanation</w:t>
       </w:r>
-      <w:bookmarkEnd w:id="9"/>
+      <w:bookmarkEnd w:id="10"/>
     </w:p>
     <w:p>
       <w:pPr>
@@ -16278,8 +16399,8 @@
           <w:color w:val="F07F09" w:themeColor="accent1"/>
         </w:rPr>
       </w:pPr>
-      <w:bookmarkStart w:id="10" w:name="_Toc217369504"/>
-      <w:bookmarkStart w:id="11" w:name="_Toc226732279"/>
+      <w:bookmarkStart w:id="11" w:name="_Toc217369504"/>
+      <w:bookmarkStart w:id="12" w:name="_Toc226738591"/>
       <w:r>
         <w:rPr>
           <w:b/>
@@ -16287,8 +16408,8 @@
         </w:rPr>
         <w:t>Class: User</w:t>
       </w:r>
-      <w:bookmarkEnd w:id="10"/>
       <w:bookmarkEnd w:id="11"/>
+      <w:bookmarkEnd w:id="12"/>
     </w:p>
     <w:p>
       <w:pPr>
@@ -16321,8 +16442,8 @@
           <w:color w:val="F07F09" w:themeColor="accent1"/>
         </w:rPr>
       </w:pPr>
-      <w:bookmarkStart w:id="12" w:name="_Toc217369505"/>
-      <w:bookmarkStart w:id="13" w:name="_Toc226732280"/>
+      <w:bookmarkStart w:id="13" w:name="_Toc217369505"/>
+      <w:bookmarkStart w:id="14" w:name="_Toc226738592"/>
       <w:r>
         <w:rPr>
           <w:b/>
@@ -16330,7 +16451,7 @@
         </w:rPr>
         <w:t xml:space="preserve">Class:  </w:t>
       </w:r>
-      <w:bookmarkEnd w:id="12"/>
+      <w:bookmarkEnd w:id="13"/>
       <w:r>
         <w:rPr>
           <w:b/>
@@ -16338,7 +16459,7 @@
         </w:rPr>
         <w:t>Guest</w:t>
       </w:r>
-      <w:bookmarkEnd w:id="13"/>
+      <w:bookmarkEnd w:id="14"/>
     </w:p>
     <w:p>
       <w:pPr>
@@ -16368,8 +16489,8 @@
           <w:color w:val="F07F09" w:themeColor="accent1"/>
         </w:rPr>
       </w:pPr>
-      <w:bookmarkStart w:id="14" w:name="_Toc217369507"/>
-      <w:bookmarkStart w:id="15" w:name="_Toc226732281"/>
+      <w:bookmarkStart w:id="15" w:name="_Toc217369507"/>
+      <w:bookmarkStart w:id="16" w:name="_Toc226738593"/>
       <w:r>
         <w:rPr>
           <w:b/>
@@ -16377,7 +16498,7 @@
         </w:rPr>
         <w:t>Class:  Admin</w:t>
       </w:r>
-      <w:bookmarkEnd w:id="14"/>
+      <w:bookmarkEnd w:id="15"/>
       <w:r>
         <w:rPr>
           <w:b/>
@@ -16385,7 +16506,7 @@
         </w:rPr>
         <w:t>istrator</w:t>
       </w:r>
-      <w:bookmarkEnd w:id="15"/>
+      <w:bookmarkEnd w:id="16"/>
     </w:p>
     <w:p>
       <w:pPr>
@@ -16426,8 +16547,8 @@
           <w:color w:val="F07F09" w:themeColor="accent1"/>
         </w:rPr>
       </w:pPr>
-      <w:bookmarkStart w:id="16" w:name="_Toc217369508"/>
-      <w:bookmarkStart w:id="17" w:name="_Toc226732282"/>
+      <w:bookmarkStart w:id="17" w:name="_Toc217369508"/>
+      <w:bookmarkStart w:id="18" w:name="_Toc226738594"/>
       <w:r>
         <w:rPr>
           <w:b/>
@@ -16435,7 +16556,7 @@
         </w:rPr>
         <w:t xml:space="preserve">Class:  </w:t>
       </w:r>
-      <w:bookmarkEnd w:id="16"/>
+      <w:bookmarkEnd w:id="17"/>
       <w:r>
         <w:rPr>
           <w:b/>
@@ -16443,7 +16564,7 @@
         </w:rPr>
         <w:t>Sport</w:t>
       </w:r>
-      <w:bookmarkEnd w:id="17"/>
+      <w:bookmarkEnd w:id="18"/>
     </w:p>
     <w:p>
       <w:pPr>
@@ -16513,8 +16634,8 @@
           <w:color w:val="F07F09" w:themeColor="accent1"/>
         </w:rPr>
       </w:pPr>
-      <w:bookmarkStart w:id="18" w:name="_Toc217369509"/>
-      <w:bookmarkStart w:id="19" w:name="_Toc226732283"/>
+      <w:bookmarkStart w:id="19" w:name="_Toc217369509"/>
+      <w:bookmarkStart w:id="20" w:name="_Toc226738595"/>
       <w:r>
         <w:rPr>
           <w:b/>
@@ -16522,7 +16643,7 @@
         </w:rPr>
         <w:t xml:space="preserve">Class:  </w:t>
       </w:r>
-      <w:bookmarkEnd w:id="18"/>
+      <w:bookmarkEnd w:id="19"/>
       <w:r>
         <w:rPr>
           <w:b/>
@@ -16530,7 +16651,7 @@
         </w:rPr>
         <w:t>League</w:t>
       </w:r>
-      <w:bookmarkEnd w:id="19"/>
+      <w:bookmarkEnd w:id="20"/>
     </w:p>
     <w:p>
       <w:pPr>
@@ -16591,8 +16712,8 @@
           <w:color w:val="F07F09" w:themeColor="accent1"/>
         </w:rPr>
       </w:pPr>
-      <w:bookmarkStart w:id="20" w:name="_Toc217369510"/>
-      <w:bookmarkStart w:id="21" w:name="_Toc226732284"/>
+      <w:bookmarkStart w:id="21" w:name="_Toc217369510"/>
+      <w:bookmarkStart w:id="22" w:name="_Toc226738596"/>
       <w:r>
         <w:rPr>
           <w:b/>
@@ -16600,7 +16721,7 @@
         </w:rPr>
         <w:t xml:space="preserve">Class:  </w:t>
       </w:r>
-      <w:bookmarkEnd w:id="20"/>
+      <w:bookmarkEnd w:id="21"/>
       <w:r>
         <w:rPr>
           <w:b/>
@@ -16608,7 +16729,7 @@
         </w:rPr>
         <w:t>Team</w:t>
       </w:r>
-      <w:bookmarkEnd w:id="21"/>
+      <w:bookmarkEnd w:id="22"/>
     </w:p>
     <w:p>
       <w:pPr>
@@ -16669,8 +16790,8 @@
           <w:color w:val="F07F09" w:themeColor="accent1"/>
         </w:rPr>
       </w:pPr>
-      <w:bookmarkStart w:id="22" w:name="_Toc217369511"/>
-      <w:bookmarkStart w:id="23" w:name="_Toc226732285"/>
+      <w:bookmarkStart w:id="23" w:name="_Toc217369511"/>
+      <w:bookmarkStart w:id="24" w:name="_Toc226738597"/>
       <w:r>
         <w:rPr>
           <w:b/>
@@ -16678,7 +16799,7 @@
         </w:rPr>
         <w:t xml:space="preserve">Class:  </w:t>
       </w:r>
-      <w:bookmarkEnd w:id="22"/>
+      <w:bookmarkEnd w:id="23"/>
       <w:r>
         <w:rPr>
           <w:b/>
@@ -16686,7 +16807,7 @@
         </w:rPr>
         <w:t>Game</w:t>
       </w:r>
-      <w:bookmarkEnd w:id="23"/>
+      <w:bookmarkEnd w:id="24"/>
     </w:p>
     <w:p>
       <w:pPr>
@@ -16752,7 +16873,7 @@
           <w:color w:val="F07F09" w:themeColor="accent1"/>
         </w:rPr>
       </w:pPr>
-      <w:bookmarkStart w:id="24" w:name="_Toc226732286"/>
+      <w:bookmarkStart w:id="25" w:name="_Toc226738598"/>
       <w:r>
         <w:rPr>
           <w:b/>
@@ -16767,7 +16888,7 @@
         </w:rPr>
         <w:t>Predictions</w:t>
       </w:r>
-      <w:bookmarkEnd w:id="24"/>
+      <w:bookmarkEnd w:id="25"/>
     </w:p>
     <w:p>
       <w:pPr>
@@ -16833,7 +16954,7 @@
           <w:color w:val="F07F09" w:themeColor="accent1"/>
         </w:rPr>
       </w:pPr>
-      <w:bookmarkStart w:id="25" w:name="_Toc226732287"/>
+      <w:bookmarkStart w:id="26" w:name="_Toc226738599"/>
       <w:r>
         <w:rPr>
           <w:b/>
@@ -16848,7 +16969,7 @@
         </w:rPr>
         <w:t>Comment</w:t>
       </w:r>
-      <w:bookmarkEnd w:id="25"/>
+      <w:bookmarkEnd w:id="26"/>
     </w:p>
     <w:p>
       <w:pPr>
@@ -17009,7 +17130,7 @@
           <w:szCs w:val="24"/>
         </w:rPr>
       </w:pPr>
-      <w:bookmarkStart w:id="26" w:name="_Toc226732288"/>
+      <w:bookmarkStart w:id="27" w:name="_Toc226738600"/>
       <w:r>
         <w:rPr>
           <w:rFonts w:asciiTheme="majorHAnsi" w:hAnsiTheme="majorHAnsi"/>
@@ -17020,7 +17141,7 @@
         </w:rPr>
         <w:t>Domain Validation</w:t>
       </w:r>
-      <w:bookmarkEnd w:id="26"/>
+      <w:bookmarkEnd w:id="27"/>
     </w:p>
     <w:tbl>
       <w:tblPr>
@@ -20256,7 +20377,7 @@
       <w:pPr>
         <w:pStyle w:val="Heading2"/>
       </w:pPr>
-      <w:bookmarkStart w:id="27" w:name="_Toc226732289"/>
+      <w:bookmarkStart w:id="28" w:name="_Toc226738601"/>
       <w:r>
         <w:lastRenderedPageBreak/>
         <w:t>State Diagram</w:t>
@@ -20311,7 +20432,7 @@
           </wp:inline>
         </w:drawing>
       </w:r>
-      <w:bookmarkEnd w:id="27"/>
+      <w:bookmarkEnd w:id="28"/>
       <w:r>
         <w:br w:type="page"/>
       </w:r>
@@ -20376,12 +20497,12 @@
       <w:pPr>
         <w:pStyle w:val="Heading2"/>
       </w:pPr>
-      <w:bookmarkStart w:id="28" w:name="_Toc226732290"/>
+      <w:bookmarkStart w:id="29" w:name="_Toc226738602"/>
       <w:r>
         <w:lastRenderedPageBreak/>
         <w:t>Sequence Diagram</w:t>
       </w:r>
-      <w:bookmarkEnd w:id="28"/>
+      <w:bookmarkEnd w:id="29"/>
     </w:p>
     <w:p>
       <w:pPr>
@@ -21511,12 +21632,12 @@
       <w:pPr>
         <w:pStyle w:val="Heading2"/>
       </w:pPr>
-      <w:bookmarkStart w:id="29" w:name="_Toc226732291"/>
+      <w:bookmarkStart w:id="30" w:name="_Toc226738603"/>
       <w:r>
         <w:lastRenderedPageBreak/>
         <w:t>Activity Diagrams</w:t>
       </w:r>
-      <w:bookmarkEnd w:id="29"/>
+      <w:bookmarkEnd w:id="30"/>
     </w:p>
     <w:p/>
     <w:p>
@@ -21633,12 +21754,12 @@
       <w:pPr>
         <w:pStyle w:val="Heading2"/>
       </w:pPr>
-      <w:bookmarkStart w:id="30" w:name="_Toc226732292"/>
+      <w:bookmarkStart w:id="31" w:name="_Toc226738604"/>
       <w:r>
         <w:lastRenderedPageBreak/>
         <w:t>Database Table Diagram</w:t>
       </w:r>
-      <w:bookmarkEnd w:id="30"/>
+      <w:bookmarkEnd w:id="31"/>
     </w:p>
     <w:p>
       <w:pPr>
@@ -21705,12 +21826,12 @@
       <w:pPr>
         <w:pStyle w:val="Heading2"/>
       </w:pPr>
-      <w:bookmarkStart w:id="31" w:name="_Toc226732293"/>
+      <w:bookmarkStart w:id="32" w:name="_Toc226738605"/>
       <w:r>
         <w:lastRenderedPageBreak/>
         <w:t>Database ER Model</w:t>
       </w:r>
-      <w:bookmarkEnd w:id="31"/>
+      <w:bookmarkEnd w:id="32"/>
     </w:p>
     <w:p>
       <w:pPr>
@@ -21769,12 +21890,12 @@
       <w:pPr>
         <w:pStyle w:val="Heading2"/>
       </w:pPr>
-      <w:bookmarkStart w:id="32" w:name="_Toc226732294"/>
+      <w:bookmarkStart w:id="33" w:name="_Toc226738606"/>
       <w:r>
         <w:lastRenderedPageBreak/>
         <w:t>Conclusion</w:t>
       </w:r>
-      <w:bookmarkEnd w:id="32"/>
+      <w:bookmarkEnd w:id="33"/>
       <w:r>
         <w:br/>
       </w:r>
@@ -22002,18 +22123,14 @@
         <w:pStyle w:val="Heading2"/>
         <w:spacing w:line="240" w:lineRule="auto"/>
         <w:contextualSpacing/>
-        <w:rPr>
-          <w:color w:val="C19859" w:themeColor="accent6"/>
-        </w:rPr>
-      </w:pPr>
-      <w:r>
-        <w:rPr>
-          <w:color w:val="C19859" w:themeColor="accent6"/>
-        </w:rPr>
+      </w:pPr>
+      <w:bookmarkStart w:id="34" w:name="_Toc226738607"/>
+      <w:r>
         <w:lastRenderedPageBreak/>
         <w:softHyphen/>
         <w:t>Data Dictionary</w:t>
       </w:r>
+      <w:bookmarkEnd w:id="34"/>
     </w:p>
     <w:p>
       <w:pPr>
@@ -22021,16 +22138,19 @@
         <w:contextualSpacing/>
         <w:rPr>
           <w:b/>
-          <w:color w:val="C19859" w:themeColor="accent6"/>
-        </w:rPr>
-      </w:pPr>
-      <w:r>
+          <w:color w:val="F07F09" w:themeColor="accent1"/>
+        </w:rPr>
+      </w:pPr>
+      <w:r>
+        <w:rPr>
+          <w:color w:val="F07F09" w:themeColor="accent1"/>
+        </w:rPr>
         <w:br/>
       </w:r>
       <w:r>
         <w:rPr>
           <w:b/>
-          <w:color w:val="C19859" w:themeColor="accent6"/>
+          <w:color w:val="F07F09" w:themeColor="accent1"/>
         </w:rPr>
         <w:t>Class: Guest</w:t>
       </w:r>
@@ -22054,15 +22174,21 @@
         <w:contextualSpacing/>
         <w:rPr>
           <w:b/>
+          <w:color w:val="F07F09" w:themeColor="accent1"/>
+        </w:rPr>
+      </w:pPr>
+      <w:r>
+        <w:rPr>
+          <w:b/>
           <w:color w:val="C19859" w:themeColor="accent6"/>
         </w:rPr>
-      </w:pPr>
-      <w:r>
-        <w:rPr>
-          <w:b/>
-          <w:color w:val="C19859" w:themeColor="accent6"/>
-        </w:rPr>
         <w:tab/>
+      </w:r>
+      <w:r>
+        <w:rPr>
+          <w:b/>
+          <w:color w:val="F07F09" w:themeColor="accent1"/>
+        </w:rPr>
         <w:t>Attributes:</w:t>
       </w:r>
     </w:p>
@@ -22072,13 +22198,13 @@
         <w:contextualSpacing/>
         <w:rPr>
           <w:b/>
-          <w:color w:val="C19859" w:themeColor="accent6"/>
-        </w:rPr>
-      </w:pPr>
-      <w:r>
-        <w:rPr>
-          <w:b/>
-          <w:color w:val="C19859" w:themeColor="accent6"/>
+          <w:color w:val="F07F09" w:themeColor="accent1"/>
+        </w:rPr>
+      </w:pPr>
+      <w:r>
+        <w:rPr>
+          <w:b/>
+          <w:color w:val="F07F09" w:themeColor="accent1"/>
         </w:rPr>
         <w:tab/>
         <w:t>Functions:</w:t>
@@ -22090,22 +22216,23 @@
         <w:contextualSpacing/>
       </w:pPr>
       <w:r>
+        <w:rPr>
+          <w:color w:val="F07F09" w:themeColor="accent1"/>
+        </w:rPr>
         <w:tab/>
       </w:r>
       <w:r>
+        <w:rPr>
+          <w:color w:val="F07F09" w:themeColor="accent1"/>
+        </w:rPr>
         <w:tab/>
+        <w:t>resetPassword():</w:t>
       </w:r>
       <w:r>
         <w:rPr>
           <w:color w:val="C19859" w:themeColor="accent6"/>
         </w:rPr>
-        <w:t>resetPassword()</w:t>
-      </w:r>
-      <w:r>
-        <w:rPr>
-          <w:color w:val="C19859" w:themeColor="accent6"/>
-        </w:rPr>
-        <w:t xml:space="preserve">: </w:t>
+        <w:t xml:space="preserve"> </w:t>
       </w:r>
       <w:r>
         <w:t>This</w:t>
@@ -22225,15 +22352,9 @@
       </w:pPr>
       <w:r>
         <w:rPr>
-          <w:color w:val="C19859" w:themeColor="accent6"/>
-        </w:rPr>
-        <w:t>checkEmail()</w:t>
-      </w:r>
-      <w:r>
-        <w:rPr>
-          <w:color w:val="C19859" w:themeColor="accent6"/>
-        </w:rPr>
-        <w:t xml:space="preserve">: </w:t>
+          <w:color w:val="F07F09" w:themeColor="accent1"/>
+        </w:rPr>
+        <w:t xml:space="preserve">checkEmail(): </w:t>
       </w:r>
       <w:r>
         <w:t>This</w:t>
@@ -22304,13 +22425,13 @@
         <w:contextualSpacing/>
         <w:rPr>
           <w:b/>
-          <w:color w:val="C19859" w:themeColor="accent6"/>
-        </w:rPr>
-      </w:pPr>
-      <w:r>
-        <w:rPr>
-          <w:b/>
-          <w:color w:val="C19859" w:themeColor="accent6"/>
+          <w:color w:val="F07F09" w:themeColor="accent1"/>
+        </w:rPr>
+      </w:pPr>
+      <w:r>
+        <w:rPr>
+          <w:b/>
+          <w:color w:val="F07F09" w:themeColor="accent1"/>
         </w:rPr>
         <w:t>Class: User</w:t>
       </w:r>
@@ -22334,15 +22455,21 @@
         <w:contextualSpacing/>
         <w:rPr>
           <w:b/>
+          <w:color w:val="F07F09" w:themeColor="accent1"/>
+        </w:rPr>
+      </w:pPr>
+      <w:r>
+        <w:rPr>
+          <w:b/>
           <w:color w:val="C19859" w:themeColor="accent6"/>
         </w:rPr>
-      </w:pPr>
-      <w:r>
-        <w:rPr>
-          <w:b/>
-          <w:color w:val="C19859" w:themeColor="accent6"/>
-        </w:rPr>
         <w:tab/>
+      </w:r>
+      <w:r>
+        <w:rPr>
+          <w:b/>
+          <w:color w:val="F07F09" w:themeColor="accent1"/>
+        </w:rPr>
         <w:t>Attributes:</w:t>
       </w:r>
     </w:p>
@@ -22356,22 +22483,22 @@
       </w:pPr>
       <w:r>
         <w:rPr>
+          <w:color w:val="F07F09" w:themeColor="accent1"/>
+        </w:rPr>
+        <w:tab/>
+      </w:r>
+      <w:r>
+        <w:rPr>
+          <w:color w:val="F07F09" w:themeColor="accent1"/>
+        </w:rPr>
+        <w:tab/>
+        <w:t>email::string:</w:t>
+      </w:r>
+      <w:r>
+        <w:rPr>
           <w:color w:val="C19859" w:themeColor="accent6"/>
         </w:rPr>
-        <w:tab/>
-      </w:r>
-      <w:r>
-        <w:rPr>
-          <w:color w:val="C19859" w:themeColor="accent6"/>
-        </w:rPr>
-        <w:tab/>
-        <w:t>email::string</w:t>
-      </w:r>
-      <w:r>
-        <w:rPr>
-          <w:color w:val="C19859" w:themeColor="accent6"/>
-        </w:rPr>
-        <w:t xml:space="preserve">: </w:t>
+        <w:t xml:space="preserve"> </w:t>
       </w:r>
       <w:r>
         <w:t>This</w:t>
@@ -22399,13 +22526,18 @@
           <w:color w:val="C19859" w:themeColor="accent6"/>
         </w:rPr>
         <w:tab/>
-        <w:t>firstName::string</w:t>
+      </w:r>
+      <w:r>
+        <w:rPr>
+          <w:color w:val="F07F09" w:themeColor="accent1"/>
+        </w:rPr>
+        <w:t>firstName::string:</w:t>
       </w:r>
       <w:r>
         <w:rPr>
           <w:color w:val="C19859" w:themeColor="accent6"/>
         </w:rPr>
-        <w:t xml:space="preserve">: </w:t>
+        <w:t xml:space="preserve"> </w:t>
       </w:r>
       <w:r>
         <w:t>This</w:t>
@@ -22436,21 +22568,15 @@
       </w:r>
       <w:r>
         <w:rPr>
+          <w:color w:val="F07F09" w:themeColor="accent1"/>
+        </w:rPr>
+        <w:t>ID:: int:</w:t>
+      </w:r>
+      <w:r>
+        <w:rPr>
           <w:color w:val="C19859" w:themeColor="accent6"/>
         </w:rPr>
-        <w:t>ID</w:t>
-      </w:r>
-      <w:r>
-        <w:rPr>
-          <w:color w:val="C19859" w:themeColor="accent6"/>
-        </w:rPr>
-        <w:t>:: int</w:t>
-      </w:r>
-      <w:r>
-        <w:rPr>
-          <w:color w:val="C19859" w:themeColor="accent6"/>
-        </w:rPr>
-        <w:t xml:space="preserve">: </w:t>
+        <w:t xml:space="preserve"> </w:t>
       </w:r>
       <w:r>
         <w:t>This</w:t>
@@ -22478,13 +22604,18 @@
           <w:color w:val="C19859" w:themeColor="accent6"/>
         </w:rPr>
         <w:tab/>
-        <w:t>isAdmin::bool</w:t>
+      </w:r>
+      <w:r>
+        <w:rPr>
+          <w:color w:val="F07F09" w:themeColor="accent1"/>
+        </w:rPr>
+        <w:t>isAdmin::bool:</w:t>
       </w:r>
       <w:r>
         <w:rPr>
           <w:color w:val="C19859" w:themeColor="accent6"/>
         </w:rPr>
-        <w:t xml:space="preserve">: </w:t>
+        <w:t xml:space="preserve"> </w:t>
       </w:r>
       <w:r>
         <w:t>This</w:t>
@@ -22512,13 +22643,18 @@
           <w:color w:val="C19859" w:themeColor="accent6"/>
         </w:rPr>
         <w:tab/>
-        <w:t>lastName::string</w:t>
+      </w:r>
+      <w:r>
+        <w:rPr>
+          <w:color w:val="F07F09" w:themeColor="accent1"/>
+        </w:rPr>
+        <w:t>lastName::string:</w:t>
       </w:r>
       <w:r>
         <w:rPr>
           <w:color w:val="C19859" w:themeColor="accent6"/>
         </w:rPr>
-        <w:t xml:space="preserve">: </w:t>
+        <w:t xml:space="preserve"> </w:t>
       </w:r>
       <w:r>
         <w:t>This</w:t>
@@ -22538,15 +22674,15 @@
       </w:pPr>
       <w:r>
         <w:rPr>
+          <w:color w:val="F07F09" w:themeColor="accent1"/>
+        </w:rPr>
+        <w:t>password::string:</w:t>
+      </w:r>
+      <w:r>
+        <w:rPr>
           <w:color w:val="C19859" w:themeColor="accent6"/>
         </w:rPr>
-        <w:t>password::string</w:t>
-      </w:r>
-      <w:r>
-        <w:rPr>
-          <w:color w:val="C19859" w:themeColor="accent6"/>
-        </w:rPr>
-        <w:t xml:space="preserve">: </w:t>
+        <w:t xml:space="preserve"> </w:t>
       </w:r>
       <w:r>
         <w:t>This</w:t>
@@ -22561,15 +22697,21 @@
         <w:contextualSpacing/>
         <w:rPr>
           <w:b/>
+          <w:color w:val="F07F09" w:themeColor="accent1"/>
+        </w:rPr>
+      </w:pPr>
+      <w:r>
+        <w:rPr>
+          <w:b/>
           <w:color w:val="C19859" w:themeColor="accent6"/>
         </w:rPr>
-      </w:pPr>
-      <w:r>
-        <w:rPr>
-          <w:b/>
-          <w:color w:val="C19859" w:themeColor="accent6"/>
-        </w:rPr>
         <w:tab/>
+      </w:r>
+      <w:r>
+        <w:rPr>
+          <w:b/>
+          <w:color w:val="F07F09" w:themeColor="accent1"/>
+        </w:rPr>
         <w:t>Functions:</w:t>
       </w:r>
     </w:p>
@@ -22581,15 +22723,15 @@
       </w:pPr>
       <w:r>
         <w:rPr>
+          <w:color w:val="F07F09" w:themeColor="accent1"/>
+        </w:rPr>
+        <w:t>login():</w:t>
+      </w:r>
+      <w:r>
+        <w:rPr>
           <w:color w:val="C19859" w:themeColor="accent6"/>
         </w:rPr>
-        <w:t>login()</w:t>
-      </w:r>
-      <w:r>
-        <w:rPr>
-          <w:color w:val="C19859" w:themeColor="accent6"/>
-        </w:rPr>
-        <w:t xml:space="preserve">: </w:t>
+        <w:t xml:space="preserve"> </w:t>
       </w:r>
       <w:r>
         <w:t>This</w:t>
@@ -22686,13 +22828,18 @@
           <w:color w:val="C19859" w:themeColor="accent6"/>
         </w:rPr>
         <w:tab/>
-        <w:t>logout()</w:t>
+      </w:r>
+      <w:r>
+        <w:rPr>
+          <w:color w:val="F07F09" w:themeColor="accent1"/>
+        </w:rPr>
+        <w:t>logout():</w:t>
       </w:r>
       <w:r>
         <w:rPr>
           <w:color w:val="C19859" w:themeColor="accent6"/>
         </w:rPr>
-        <w:t xml:space="preserve">: </w:t>
+        <w:t xml:space="preserve"> </w:t>
       </w:r>
       <w:r>
         <w:t>This</w:t>
@@ -22730,15 +22877,15 @@
       </w:pPr>
       <w:r>
         <w:rPr>
+          <w:color w:val="F07F09" w:themeColor="accent1"/>
+        </w:rPr>
+        <w:t>modifyPassword():</w:t>
+      </w:r>
+      <w:r>
+        <w:rPr>
           <w:color w:val="C19859" w:themeColor="accent6"/>
         </w:rPr>
-        <w:t>modifyPassword()</w:t>
-      </w:r>
-      <w:r>
-        <w:rPr>
-          <w:color w:val="C19859" w:themeColor="accent6"/>
-        </w:rPr>
-        <w:t xml:space="preserve">: </w:t>
+        <w:t xml:space="preserve"> </w:t>
       </w:r>
       <w:r>
         <w:t>This</w:t>
@@ -22841,13 +22988,24 @@
           <w:color w:val="C19859" w:themeColor="accent6"/>
         </w:rPr>
         <w:tab/>
-        <w:t>registerUser()</w:t>
+      </w:r>
+      <w:r>
+        <w:rPr>
+          <w:color w:val="F07F09" w:themeColor="accent1"/>
+        </w:rPr>
+        <w:t>regi</w:t>
+      </w:r>
+      <w:r>
+        <w:rPr>
+          <w:color w:val="F07F09" w:themeColor="accent1"/>
+        </w:rPr>
+        <w:t>sterUser():</w:t>
       </w:r>
       <w:r>
         <w:rPr>
           <w:color w:val="C19859" w:themeColor="accent6"/>
         </w:rPr>
-        <w:t xml:space="preserve">: </w:t>
+        <w:t xml:space="preserve"> </w:t>
       </w:r>
       <w:r>
         <w:t>This</w:t>
@@ -22916,13 +23074,13 @@
         <w:contextualSpacing/>
         <w:rPr>
           <w:b/>
-          <w:color w:val="C19859" w:themeColor="accent6"/>
-        </w:rPr>
-      </w:pPr>
-      <w:r>
-        <w:rPr>
-          <w:b/>
-          <w:color w:val="C19859" w:themeColor="accent6"/>
+          <w:color w:val="F07F09" w:themeColor="accent1"/>
+        </w:rPr>
+      </w:pPr>
+      <w:r>
+        <w:rPr>
+          <w:b/>
+          <w:color w:val="F07F09" w:themeColor="accent1"/>
         </w:rPr>
         <w:t>Class: Game</w:t>
       </w:r>
@@ -22946,15 +23104,21 @@
         <w:contextualSpacing/>
         <w:rPr>
           <w:b/>
+          <w:color w:val="F07F09" w:themeColor="accent1"/>
+        </w:rPr>
+      </w:pPr>
+      <w:r>
+        <w:rPr>
+          <w:b/>
           <w:color w:val="C19859" w:themeColor="accent6"/>
         </w:rPr>
-      </w:pPr>
-      <w:r>
-        <w:rPr>
-          <w:b/>
-          <w:color w:val="C19859" w:themeColor="accent6"/>
-        </w:rPr>
         <w:tab/>
+      </w:r>
+      <w:r>
+        <w:rPr>
+          <w:b/>
+          <w:color w:val="F07F09" w:themeColor="accent1"/>
+        </w:rPr>
         <w:t>Attributes:</w:t>
       </w:r>
     </w:p>
@@ -22968,22 +23132,22 @@
       </w:pPr>
       <w:r>
         <w:rPr>
+          <w:color w:val="F07F09" w:themeColor="accent1"/>
+        </w:rPr>
+        <w:tab/>
+      </w:r>
+      <w:r>
+        <w:rPr>
+          <w:color w:val="F07F09" w:themeColor="accent1"/>
+        </w:rPr>
+        <w:tab/>
+        <w:t>awayScore::int:</w:t>
+      </w:r>
+      <w:r>
+        <w:rPr>
           <w:color w:val="C19859" w:themeColor="accent6"/>
         </w:rPr>
-        <w:tab/>
-      </w:r>
-      <w:r>
-        <w:rPr>
-          <w:color w:val="C19859" w:themeColor="accent6"/>
-        </w:rPr>
-        <w:tab/>
-        <w:t>awayScore::int</w:t>
-      </w:r>
-      <w:r>
-        <w:rPr>
-          <w:color w:val="C19859" w:themeColor="accent6"/>
-        </w:rPr>
-        <w:t xml:space="preserve">: </w:t>
+        <w:t xml:space="preserve"> </w:t>
       </w:r>
       <w:r>
         <w:t>This</w:t>
@@ -23011,13 +23175,18 @@
           <w:color w:val="C19859" w:themeColor="accent6"/>
         </w:rPr>
         <w:tab/>
-        <w:t>awayTeamID:: int</w:t>
+      </w:r>
+      <w:r>
+        <w:rPr>
+          <w:color w:val="F07F09" w:themeColor="accent1"/>
+        </w:rPr>
+        <w:t>awayTeamID:: int:</w:t>
       </w:r>
       <w:r>
         <w:rPr>
           <w:color w:val="C19859" w:themeColor="accent6"/>
         </w:rPr>
-        <w:t xml:space="preserve">: </w:t>
+        <w:t xml:space="preserve"> </w:t>
       </w:r>
       <w:r>
         <w:t>This</w:t>
@@ -23045,13 +23214,18 @@
           <w:color w:val="C19859" w:themeColor="accent6"/>
         </w:rPr>
         <w:tab/>
-        <w:t>date::datetime</w:t>
+      </w:r>
+      <w:r>
+        <w:rPr>
+          <w:color w:val="F07F09" w:themeColor="accent1"/>
+        </w:rPr>
+        <w:t>date::datetime:</w:t>
       </w:r>
       <w:r>
         <w:rPr>
           <w:color w:val="C19859" w:themeColor="accent6"/>
         </w:rPr>
-        <w:t xml:space="preserve">: </w:t>
+        <w:t xml:space="preserve"> </w:t>
       </w:r>
       <w:r>
         <w:t>This</w:t>
@@ -23079,13 +23253,18 @@
           <w:color w:val="C19859" w:themeColor="accent6"/>
         </w:rPr>
         <w:tab/>
-        <w:t>homeScore:: int</w:t>
+      </w:r>
+      <w:r>
+        <w:rPr>
+          <w:color w:val="F07F09" w:themeColor="accent1"/>
+        </w:rPr>
+        <w:t>homeScore:: int:</w:t>
       </w:r>
       <w:r>
         <w:rPr>
           <w:color w:val="C19859" w:themeColor="accent6"/>
         </w:rPr>
-        <w:t xml:space="preserve">: </w:t>
+        <w:t xml:space="preserve"> </w:t>
       </w:r>
       <w:r>
         <w:t>This</w:t>
@@ -23113,13 +23292,18 @@
           <w:color w:val="C19859" w:themeColor="accent6"/>
         </w:rPr>
         <w:tab/>
-        <w:t>homeTeamID:: int</w:t>
+      </w:r>
+      <w:r>
+        <w:rPr>
+          <w:color w:val="F07F09" w:themeColor="accent1"/>
+        </w:rPr>
+        <w:t>homeTeamID:: int:</w:t>
       </w:r>
       <w:r>
         <w:rPr>
           <w:color w:val="C19859" w:themeColor="accent6"/>
         </w:rPr>
-        <w:t xml:space="preserve">: </w:t>
+        <w:t xml:space="preserve"> </w:t>
       </w:r>
       <w:r>
         <w:t>This</w:t>
@@ -23150,21 +23334,15 @@
       </w:r>
       <w:r>
         <w:rPr>
+          <w:color w:val="F07F09" w:themeColor="accent1"/>
+        </w:rPr>
+        <w:t>ID:: int:</w:t>
+      </w:r>
+      <w:r>
+        <w:rPr>
           <w:color w:val="C19859" w:themeColor="accent6"/>
         </w:rPr>
-        <w:t>ID</w:t>
-      </w:r>
-      <w:r>
-        <w:rPr>
-          <w:color w:val="C19859" w:themeColor="accent6"/>
-        </w:rPr>
-        <w:t>:: int</w:t>
-      </w:r>
-      <w:r>
-        <w:rPr>
-          <w:color w:val="C19859" w:themeColor="accent6"/>
-        </w:rPr>
-        <w:t xml:space="preserve">: </w:t>
+        <w:t xml:space="preserve"> </w:t>
       </w:r>
       <w:r>
         <w:t>This</w:t>
@@ -23179,15 +23357,21 @@
         <w:contextualSpacing/>
         <w:rPr>
           <w:b/>
+          <w:color w:val="F07F09" w:themeColor="accent1"/>
+        </w:rPr>
+      </w:pPr>
+      <w:r>
+        <w:rPr>
+          <w:b/>
           <w:color w:val="C19859" w:themeColor="accent6"/>
         </w:rPr>
-      </w:pPr>
-      <w:r>
-        <w:rPr>
-          <w:b/>
-          <w:color w:val="C19859" w:themeColor="accent6"/>
-        </w:rPr>
         <w:tab/>
+      </w:r>
+      <w:r>
+        <w:rPr>
+          <w:b/>
+          <w:color w:val="F07F09" w:themeColor="accent1"/>
+        </w:rPr>
         <w:t>Functions:</w:t>
       </w:r>
     </w:p>
@@ -23197,22 +23381,23 @@
         <w:contextualSpacing/>
       </w:pPr>
       <w:r>
+        <w:rPr>
+          <w:color w:val="F07F09" w:themeColor="accent1"/>
+        </w:rPr>
         <w:tab/>
       </w:r>
       <w:r>
+        <w:rPr>
+          <w:color w:val="F07F09" w:themeColor="accent1"/>
+        </w:rPr>
         <w:tab/>
+        <w:t>createGame():</w:t>
       </w:r>
       <w:r>
         <w:rPr>
           <w:color w:val="C19859" w:themeColor="accent6"/>
         </w:rPr>
-        <w:t>createGame()</w:t>
-      </w:r>
-      <w:r>
-        <w:rPr>
-          <w:color w:val="C19859" w:themeColor="accent6"/>
-        </w:rPr>
-        <w:t xml:space="preserve">: </w:t>
+        <w:t xml:space="preserve"> </w:t>
       </w:r>
       <w:r>
         <w:t>This</w:t>
@@ -23291,15 +23476,15 @@
       </w:pPr>
       <w:r>
         <w:rPr>
+          <w:color w:val="F07F09" w:themeColor="accent1"/>
+        </w:rPr>
+        <w:t>viewGames():</w:t>
+      </w:r>
+      <w:r>
+        <w:rPr>
           <w:color w:val="C19859" w:themeColor="accent6"/>
         </w:rPr>
-        <w:t>viewGames()</w:t>
-      </w:r>
-      <w:r>
-        <w:rPr>
-          <w:color w:val="C19859" w:themeColor="accent6"/>
-        </w:rPr>
-        <w:t xml:space="preserve">: </w:t>
+        <w:t xml:space="preserve"> </w:t>
       </w:r>
       <w:r>
         <w:t>This</w:t>
@@ -23345,13 +23530,18 @@
           <w:color w:val="C19859" w:themeColor="accent6"/>
         </w:rPr>
         <w:tab/>
-        <w:t>modifyGame()</w:t>
+      </w:r>
+      <w:r>
+        <w:rPr>
+          <w:color w:val="F07F09" w:themeColor="accent1"/>
+        </w:rPr>
+        <w:t>modifyGame():</w:t>
       </w:r>
       <w:r>
         <w:rPr>
           <w:color w:val="C19859" w:themeColor="accent6"/>
         </w:rPr>
-        <w:t xml:space="preserve">: </w:t>
+        <w:t xml:space="preserve"> </w:t>
       </w:r>
       <w:r>
         <w:t>This</w:t>
@@ -23463,15 +23653,15 @@
       </w:pPr>
       <w:r>
         <w:rPr>
+          <w:color w:val="F07F09" w:themeColor="accent1"/>
+        </w:rPr>
+        <w:t>viewScheduleByLeague():</w:t>
+      </w:r>
+      <w:r>
+        <w:rPr>
           <w:color w:val="C19859" w:themeColor="accent6"/>
         </w:rPr>
-        <w:t>viewScheduleByLeague()</w:t>
-      </w:r>
-      <w:r>
-        <w:rPr>
-          <w:color w:val="C19859" w:themeColor="accent6"/>
-        </w:rPr>
-        <w:t xml:space="preserve">: </w:t>
+        <w:t xml:space="preserve"> </w:t>
       </w:r>
       <w:r>
         <w:t>This</w:t>
@@ -23509,15 +23699,15 @@
       </w:pPr>
       <w:r>
         <w:rPr>
+          <w:color w:val="F07F09" w:themeColor="accent1"/>
+        </w:rPr>
+        <w:t>postComment():</w:t>
+      </w:r>
+      <w:r>
+        <w:rPr>
           <w:color w:val="C19859" w:themeColor="accent6"/>
         </w:rPr>
-        <w:t>postComment()</w:t>
-      </w:r>
-      <w:r>
-        <w:rPr>
-          <w:color w:val="C19859" w:themeColor="accent6"/>
-        </w:rPr>
-        <w:t xml:space="preserve">: </w:t>
+        <w:t xml:space="preserve"> </w:t>
       </w:r>
       <w:r>
         <w:t>This</w:t>
@@ -23574,13 +23764,18 @@
           <w:color w:val="C19859" w:themeColor="accent6"/>
         </w:rPr>
         <w:tab/>
-        <w:t>publishVote()</w:t>
+      </w:r>
+      <w:r>
+        <w:rPr>
+          <w:color w:val="F07F09" w:themeColor="accent1"/>
+        </w:rPr>
+        <w:t>publishVote():</w:t>
       </w:r>
       <w:r>
         <w:rPr>
           <w:color w:val="C19859" w:themeColor="accent6"/>
         </w:rPr>
-        <w:t xml:space="preserve">: </w:t>
+        <w:t xml:space="preserve"> </w:t>
       </w:r>
       <w:r>
         <w:t>This</w:t>
@@ -23650,13 +23845,18 @@
           <w:color w:val="C19859" w:themeColor="accent6"/>
         </w:rPr>
         <w:tab/>
-        <w:t>viewComments()</w:t>
+      </w:r>
+      <w:r>
+        <w:rPr>
+          <w:color w:val="F07F09" w:themeColor="accent1"/>
+        </w:rPr>
+        <w:t>viewComments():</w:t>
       </w:r>
       <w:r>
         <w:rPr>
           <w:color w:val="C19859" w:themeColor="accent6"/>
         </w:rPr>
-        <w:t xml:space="preserve">: </w:t>
+        <w:t xml:space="preserve"> </w:t>
       </w:r>
       <w:r>
         <w:t>This</w:t>
@@ -23695,27 +23895,15 @@
       </w:pPr>
       <w:r>
         <w:rPr>
+          <w:color w:val="F07F09" w:themeColor="accent1"/>
+        </w:rPr>
+        <w:t>viewPredictions():</w:t>
+      </w:r>
+      <w:r>
+        <w:rPr>
           <w:color w:val="C19859" w:themeColor="accent6"/>
         </w:rPr>
-        <w:t>viewPredi</w:t>
-      </w:r>
-      <w:r>
-        <w:rPr>
-          <w:color w:val="C19859" w:themeColor="accent6"/>
-        </w:rPr>
-        <w:t>c</w:t>
-      </w:r>
-      <w:r>
-        <w:rPr>
-          <w:color w:val="C19859" w:themeColor="accent6"/>
-        </w:rPr>
-        <w:t>tions()</w:t>
-      </w:r>
-      <w:r>
-        <w:rPr>
-          <w:color w:val="C19859" w:themeColor="accent6"/>
-        </w:rPr>
-        <w:t xml:space="preserve">: </w:t>
+        <w:t xml:space="preserve"> </w:t>
       </w:r>
       <w:r>
         <w:t>This</w:t>
@@ -23753,15 +23941,15 @@
       </w:pPr>
       <w:r>
         <w:rPr>
+          <w:color w:val="F07F09" w:themeColor="accent1"/>
+        </w:rPr>
+        <w:t>viewScore():</w:t>
+      </w:r>
+      <w:r>
+        <w:rPr>
           <w:color w:val="C19859" w:themeColor="accent6"/>
         </w:rPr>
-        <w:t>viewScore()</w:t>
-      </w:r>
-      <w:r>
-        <w:rPr>
-          <w:color w:val="C19859" w:themeColor="accent6"/>
-        </w:rPr>
-        <w:t xml:space="preserve">: </w:t>
+        <w:t xml:space="preserve"> </w:t>
       </w:r>
       <w:r>
         <w:t>This</w:t>
@@ -23798,13 +23986,13 @@
         <w:contextualSpacing/>
         <w:rPr>
           <w:b/>
-          <w:color w:val="C19859" w:themeColor="accent6"/>
-        </w:rPr>
-      </w:pPr>
-      <w:r>
-        <w:rPr>
-          <w:b/>
-          <w:color w:val="C19859" w:themeColor="accent6"/>
+          <w:color w:val="F07F09" w:themeColor="accent1"/>
+        </w:rPr>
+      </w:pPr>
+      <w:r>
+        <w:rPr>
+          <w:b/>
+          <w:color w:val="F07F09" w:themeColor="accent1"/>
         </w:rPr>
         <w:t>Class: Predictions</w:t>
       </w:r>
@@ -23828,15 +24016,21 @@
         <w:contextualSpacing/>
         <w:rPr>
           <w:b/>
+          <w:color w:val="F07F09" w:themeColor="accent1"/>
+        </w:rPr>
+      </w:pPr>
+      <w:r>
+        <w:rPr>
+          <w:b/>
           <w:color w:val="C19859" w:themeColor="accent6"/>
         </w:rPr>
-      </w:pPr>
-      <w:r>
-        <w:rPr>
-          <w:b/>
-          <w:color w:val="C19859" w:themeColor="accent6"/>
-        </w:rPr>
         <w:tab/>
+      </w:r>
+      <w:r>
+        <w:rPr>
+          <w:b/>
+          <w:color w:val="F07F09" w:themeColor="accent1"/>
+        </w:rPr>
         <w:t>Attributes:</w:t>
       </w:r>
     </w:p>
@@ -23850,22 +24044,22 @@
       </w:pPr>
       <w:r>
         <w:rPr>
+          <w:color w:val="F07F09" w:themeColor="accent1"/>
+        </w:rPr>
+        <w:tab/>
+      </w:r>
+      <w:r>
+        <w:rPr>
+          <w:color w:val="F07F09" w:themeColor="accent1"/>
+        </w:rPr>
+        <w:tab/>
+        <w:t>gameID:: int:</w:t>
+      </w:r>
+      <w:r>
+        <w:rPr>
           <w:color w:val="C19859" w:themeColor="accent6"/>
         </w:rPr>
-        <w:tab/>
-      </w:r>
-      <w:r>
-        <w:rPr>
-          <w:color w:val="C19859" w:themeColor="accent6"/>
-        </w:rPr>
-        <w:tab/>
-        <w:t>gameID:: int</w:t>
-      </w:r>
-      <w:r>
-        <w:rPr>
-          <w:color w:val="C19859" w:themeColor="accent6"/>
-        </w:rPr>
-        <w:t xml:space="preserve">: </w:t>
+        <w:t xml:space="preserve"> </w:t>
       </w:r>
       <w:r>
         <w:t>This</w:t>
@@ -23893,13 +24087,18 @@
           <w:color w:val="C19859" w:themeColor="accent6"/>
         </w:rPr>
         <w:tab/>
-        <w:t>teamID:: int</w:t>
+      </w:r>
+      <w:r>
+        <w:rPr>
+          <w:color w:val="F07F09" w:themeColor="accent1"/>
+        </w:rPr>
+        <w:t>teamID:: int:</w:t>
       </w:r>
       <w:r>
         <w:rPr>
           <w:color w:val="C19859" w:themeColor="accent6"/>
         </w:rPr>
-        <w:t xml:space="preserve">: </w:t>
+        <w:t xml:space="preserve"> </w:t>
       </w:r>
       <w:r>
         <w:t>This</w:t>
@@ -23927,13 +24126,18 @@
           <w:color w:val="C19859" w:themeColor="accent6"/>
         </w:rPr>
         <w:tab/>
-        <w:t>userID:: int</w:t>
+      </w:r>
+      <w:r>
+        <w:rPr>
+          <w:color w:val="F07F09" w:themeColor="accent1"/>
+        </w:rPr>
+        <w:t>userID:: int:</w:t>
       </w:r>
       <w:r>
         <w:rPr>
           <w:color w:val="C19859" w:themeColor="accent6"/>
         </w:rPr>
-        <w:t xml:space="preserve">: </w:t>
+        <w:t xml:space="preserve"> </w:t>
       </w:r>
       <w:r>
         <w:t>This</w:t>
@@ -23954,13 +24158,13 @@
         <w:contextualSpacing/>
         <w:rPr>
           <w:b/>
-          <w:color w:val="C19859" w:themeColor="accent6"/>
-        </w:rPr>
-      </w:pPr>
-      <w:r>
-        <w:rPr>
-          <w:b/>
-          <w:color w:val="C19859" w:themeColor="accent6"/>
+          <w:color w:val="F07F09" w:themeColor="accent1"/>
+        </w:rPr>
+      </w:pPr>
+      <w:r>
+        <w:rPr>
+          <w:b/>
+          <w:color w:val="F07F09" w:themeColor="accent1"/>
         </w:rPr>
         <w:t>Class: Comment</w:t>
       </w:r>
@@ -23984,15 +24188,21 @@
         <w:contextualSpacing/>
         <w:rPr>
           <w:b/>
+          <w:color w:val="F07F09" w:themeColor="accent1"/>
+        </w:rPr>
+      </w:pPr>
+      <w:r>
+        <w:rPr>
+          <w:b/>
           <w:color w:val="C19859" w:themeColor="accent6"/>
         </w:rPr>
-      </w:pPr>
-      <w:r>
-        <w:rPr>
-          <w:b/>
-          <w:color w:val="C19859" w:themeColor="accent6"/>
-        </w:rPr>
         <w:tab/>
+      </w:r>
+      <w:r>
+        <w:rPr>
+          <w:b/>
+          <w:color w:val="F07F09" w:themeColor="accent1"/>
+        </w:rPr>
         <w:t>Attributes:</w:t>
       </w:r>
     </w:p>
@@ -24015,13 +24225,18 @@
           <w:color w:val="C19859" w:themeColor="accent6"/>
         </w:rPr>
         <w:tab/>
-        <w:t>comment::string</w:t>
+      </w:r>
+      <w:r>
+        <w:rPr>
+          <w:color w:val="F07F09" w:themeColor="accent1"/>
+        </w:rPr>
+        <w:t>comment::string:</w:t>
       </w:r>
       <w:r>
         <w:rPr>
           <w:color w:val="C19859" w:themeColor="accent6"/>
         </w:rPr>
-        <w:t xml:space="preserve">: </w:t>
+        <w:t xml:space="preserve"> </w:t>
       </w:r>
       <w:r>
         <w:t>This</w:t>
@@ -24049,13 +24264,18 @@
           <w:color w:val="C19859" w:themeColor="accent6"/>
         </w:rPr>
         <w:tab/>
-        <w:t>gameID:: int</w:t>
+      </w:r>
+      <w:r>
+        <w:rPr>
+          <w:color w:val="F07F09" w:themeColor="accent1"/>
+        </w:rPr>
+        <w:t>gameID:: int:</w:t>
       </w:r>
       <w:r>
         <w:rPr>
           <w:color w:val="C19859" w:themeColor="accent6"/>
         </w:rPr>
-        <w:t xml:space="preserve">: </w:t>
+        <w:t xml:space="preserve"> </w:t>
       </w:r>
       <w:r>
         <w:t>This</w:t>
@@ -24086,21 +24306,15 @@
       </w:r>
       <w:r>
         <w:rPr>
+          <w:color w:val="F07F09" w:themeColor="accent1"/>
+        </w:rPr>
+        <w:t>ID:: int:</w:t>
+      </w:r>
+      <w:r>
+        <w:rPr>
           <w:color w:val="C19859" w:themeColor="accent6"/>
         </w:rPr>
-        <w:t>ID</w:t>
-      </w:r>
-      <w:r>
-        <w:rPr>
-          <w:color w:val="C19859" w:themeColor="accent6"/>
-        </w:rPr>
-        <w:t>:: int</w:t>
-      </w:r>
-      <w:r>
-        <w:rPr>
-          <w:color w:val="C19859" w:themeColor="accent6"/>
-        </w:rPr>
-        <w:t xml:space="preserve">: </w:t>
+        <w:t xml:space="preserve"> </w:t>
       </w:r>
       <w:r>
         <w:t>This</w:t>
@@ -24128,13 +24342,18 @@
           <w:color w:val="C19859" w:themeColor="accent6"/>
         </w:rPr>
         <w:tab/>
-        <w:t>timestamp::datetime</w:t>
+      </w:r>
+      <w:r>
+        <w:rPr>
+          <w:color w:val="F07F09" w:themeColor="accent1"/>
+        </w:rPr>
+        <w:t>timestamp::datetime:</w:t>
       </w:r>
       <w:r>
         <w:rPr>
           <w:color w:val="C19859" w:themeColor="accent6"/>
         </w:rPr>
-        <w:t xml:space="preserve">: </w:t>
+        <w:t xml:space="preserve"> </w:t>
       </w:r>
       <w:r>
         <w:t>This</w:t>
@@ -24162,13 +24381,18 @@
           <w:color w:val="C19859" w:themeColor="accent6"/>
         </w:rPr>
         <w:tab/>
-        <w:t>Type::short</w:t>
+      </w:r>
+      <w:r>
+        <w:rPr>
+          <w:color w:val="F07F09" w:themeColor="accent1"/>
+        </w:rPr>
+        <w:t>Type::short:</w:t>
       </w:r>
       <w:r>
         <w:rPr>
           <w:color w:val="C19859" w:themeColor="accent6"/>
         </w:rPr>
-        <w:t xml:space="preserve">: </w:t>
+        <w:t xml:space="preserve"> </w:t>
       </w:r>
       <w:r>
         <w:t>This</w:t>
@@ -24196,13 +24420,18 @@
           <w:color w:val="C19859" w:themeColor="accent6"/>
         </w:rPr>
         <w:tab/>
-        <w:t>userID::int</w:t>
+      </w:r>
+      <w:r>
+        <w:rPr>
+          <w:color w:val="F07F09" w:themeColor="accent1"/>
+        </w:rPr>
+        <w:t>userID::int:</w:t>
       </w:r>
       <w:r>
         <w:rPr>
           <w:color w:val="C19859" w:themeColor="accent6"/>
         </w:rPr>
-        <w:t xml:space="preserve">: </w:t>
+        <w:t xml:space="preserve"> </w:t>
       </w:r>
       <w:r>
         <w:t>This</w:t>
@@ -24217,15 +24446,21 @@
         <w:contextualSpacing/>
         <w:rPr>
           <w:b/>
+          <w:color w:val="F07F09" w:themeColor="accent1"/>
+        </w:rPr>
+      </w:pPr>
+      <w:r>
+        <w:rPr>
+          <w:b/>
           <w:color w:val="C19859" w:themeColor="accent6"/>
         </w:rPr>
-      </w:pPr>
-      <w:r>
-        <w:rPr>
-          <w:b/>
-          <w:color w:val="C19859" w:themeColor="accent6"/>
-        </w:rPr>
         <w:tab/>
+      </w:r>
+      <w:r>
+        <w:rPr>
+          <w:b/>
+          <w:color w:val="F07F09" w:themeColor="accent1"/>
+        </w:rPr>
         <w:t>Functions:</w:t>
       </w:r>
     </w:p>
@@ -24245,13 +24480,13 @@
         <w:contextualSpacing/>
         <w:rPr>
           <w:b/>
-          <w:color w:val="C19859" w:themeColor="accent6"/>
-        </w:rPr>
-      </w:pPr>
-      <w:r>
-        <w:rPr>
-          <w:b/>
-          <w:color w:val="C19859" w:themeColor="accent6"/>
+          <w:color w:val="F07F09" w:themeColor="accent1"/>
+        </w:rPr>
+      </w:pPr>
+      <w:r>
+        <w:rPr>
+          <w:b/>
+          <w:color w:val="F07F09" w:themeColor="accent1"/>
         </w:rPr>
         <w:t>Class: Team</w:t>
       </w:r>
@@ -24275,15 +24510,21 @@
         <w:contextualSpacing/>
         <w:rPr>
           <w:b/>
+          <w:color w:val="F07F09" w:themeColor="accent1"/>
+        </w:rPr>
+      </w:pPr>
+      <w:r>
+        <w:rPr>
+          <w:b/>
           <w:color w:val="C19859" w:themeColor="accent6"/>
         </w:rPr>
-      </w:pPr>
-      <w:r>
-        <w:rPr>
-          <w:b/>
-          <w:color w:val="C19859" w:themeColor="accent6"/>
-        </w:rPr>
         <w:tab/>
+      </w:r>
+      <w:r>
+        <w:rPr>
+          <w:b/>
+          <w:color w:val="F07F09" w:themeColor="accent1"/>
+        </w:rPr>
         <w:t>Attributes:</w:t>
       </w:r>
     </w:p>
@@ -24297,33 +24538,22 @@
       </w:pPr>
       <w:r>
         <w:rPr>
+          <w:color w:val="F07F09" w:themeColor="accent1"/>
+        </w:rPr>
+        <w:tab/>
+      </w:r>
+      <w:r>
+        <w:rPr>
+          <w:color w:val="F07F09" w:themeColor="accent1"/>
+        </w:rPr>
+        <w:tab/>
+        <w:t>ID::int:</w:t>
+      </w:r>
+      <w:r>
+        <w:rPr>
           <w:color w:val="C19859" w:themeColor="accent6"/>
         </w:rPr>
-        <w:tab/>
-      </w:r>
-      <w:r>
-        <w:rPr>
-          <w:color w:val="C19859" w:themeColor="accent6"/>
-        </w:rPr>
-        <w:tab/>
-      </w:r>
-      <w:r>
-        <w:rPr>
-          <w:color w:val="C19859" w:themeColor="accent6"/>
-        </w:rPr>
-        <w:t>ID</w:t>
-      </w:r>
-      <w:r>
-        <w:rPr>
-          <w:color w:val="C19859" w:themeColor="accent6"/>
-        </w:rPr>
-        <w:t>::int</w:t>
-      </w:r>
-      <w:r>
-        <w:rPr>
-          <w:color w:val="C19859" w:themeColor="accent6"/>
-        </w:rPr>
-        <w:t xml:space="preserve">: </w:t>
+        <w:t xml:space="preserve"> </w:t>
       </w:r>
       <w:r>
         <w:t>This</w:t>
@@ -24351,13 +24581,18 @@
           <w:color w:val="C19859" w:themeColor="accent6"/>
         </w:rPr>
         <w:tab/>
-        <w:t>leagueId::int</w:t>
+      </w:r>
+      <w:r>
+        <w:rPr>
+          <w:color w:val="F07F09" w:themeColor="accent1"/>
+        </w:rPr>
+        <w:t>leagueId::int:</w:t>
       </w:r>
       <w:r>
         <w:rPr>
           <w:color w:val="C19859" w:themeColor="accent6"/>
         </w:rPr>
-        <w:t xml:space="preserve">: </w:t>
+        <w:t xml:space="preserve"> </w:t>
       </w:r>
       <w:r>
         <w:t>This</w:t>
@@ -24385,13 +24620,18 @@
           <w:color w:val="C19859" w:themeColor="accent6"/>
         </w:rPr>
         <w:tab/>
-        <w:t>teamName::string</w:t>
+      </w:r>
+      <w:r>
+        <w:rPr>
+          <w:color w:val="F07F09" w:themeColor="accent1"/>
+        </w:rPr>
+        <w:t>teamName::string:</w:t>
       </w:r>
       <w:r>
         <w:rPr>
           <w:color w:val="C19859" w:themeColor="accent6"/>
         </w:rPr>
-        <w:t xml:space="preserve">: </w:t>
+        <w:t xml:space="preserve"> </w:t>
       </w:r>
       <w:r>
         <w:t>This</w:t>
@@ -24406,15 +24646,21 @@
         <w:contextualSpacing/>
         <w:rPr>
           <w:b/>
+          <w:color w:val="F07F09" w:themeColor="accent1"/>
+        </w:rPr>
+      </w:pPr>
+      <w:r>
+        <w:rPr>
+          <w:b/>
           <w:color w:val="C19859" w:themeColor="accent6"/>
         </w:rPr>
-      </w:pPr>
-      <w:r>
-        <w:rPr>
-          <w:b/>
-          <w:color w:val="C19859" w:themeColor="accent6"/>
-        </w:rPr>
         <w:tab/>
+      </w:r>
+      <w:r>
+        <w:rPr>
+          <w:b/>
+          <w:color w:val="F07F09" w:themeColor="accent1"/>
+        </w:rPr>
         <w:t>Functions:</w:t>
       </w:r>
     </w:p>
@@ -24424,22 +24670,23 @@
         <w:contextualSpacing/>
       </w:pPr>
       <w:r>
+        <w:rPr>
+          <w:color w:val="F07F09" w:themeColor="accent1"/>
+        </w:rPr>
         <w:tab/>
       </w:r>
       <w:r>
+        <w:rPr>
+          <w:color w:val="F07F09" w:themeColor="accent1"/>
+        </w:rPr>
         <w:tab/>
+        <w:t>viewTeamsByLeague():</w:t>
       </w:r>
       <w:r>
         <w:rPr>
           <w:color w:val="C19859" w:themeColor="accent6"/>
         </w:rPr>
-        <w:t>viewTeamsByLeague()</w:t>
-      </w:r>
-      <w:r>
-        <w:rPr>
-          <w:color w:val="C19859" w:themeColor="accent6"/>
-        </w:rPr>
-        <w:t xml:space="preserve">: </w:t>
+        <w:t xml:space="preserve"> </w:t>
       </w:r>
       <w:r>
         <w:t>This</w:t>
@@ -24486,13 +24733,12 @@
           <w:color w:val="C19859" w:themeColor="accent6"/>
         </w:rPr>
         <w:tab/>
-        <w:t>createTeam()</w:t>
-      </w:r>
-      <w:r>
-        <w:rPr>
-          <w:color w:val="C19859" w:themeColor="accent6"/>
-        </w:rPr>
-        <w:t xml:space="preserve">: </w:t>
+      </w:r>
+      <w:r>
+        <w:rPr>
+          <w:color w:val="F07F09" w:themeColor="accent1"/>
+        </w:rPr>
+        <w:t xml:space="preserve">createTeam(): </w:t>
       </w:r>
       <w:r>
         <w:t>This will create a new team.</w:t>
@@ -24543,15 +24789,15 @@
       </w:pPr>
       <w:r>
         <w:rPr>
+          <w:color w:val="F07F09" w:themeColor="accent1"/>
+        </w:rPr>
+        <w:t>modifyTeam():</w:t>
+      </w:r>
+      <w:r>
+        <w:rPr>
           <w:color w:val="C19859" w:themeColor="accent6"/>
         </w:rPr>
-        <w:t>modifyTeam()</w:t>
-      </w:r>
-      <w:r>
-        <w:rPr>
-          <w:color w:val="C19859" w:themeColor="accent6"/>
-        </w:rPr>
-        <w:t xml:space="preserve">: </w:t>
+        <w:t xml:space="preserve"> </w:t>
       </w:r>
       <w:r>
         <w:t>This</w:t>
@@ -24644,13 +24890,13 @@
         <w:contextualSpacing/>
         <w:rPr>
           <w:b/>
-          <w:color w:val="C19859" w:themeColor="accent6"/>
-        </w:rPr>
-      </w:pPr>
-      <w:r>
-        <w:rPr>
-          <w:b/>
-          <w:color w:val="C19859" w:themeColor="accent6"/>
+          <w:color w:val="F07F09" w:themeColor="accent1"/>
+        </w:rPr>
+      </w:pPr>
+      <w:r>
+        <w:rPr>
+          <w:b/>
+          <w:color w:val="F07F09" w:themeColor="accent1"/>
         </w:rPr>
         <w:t>Class: Administrator</w:t>
       </w:r>
@@ -24675,13 +24921,13 @@
         <w:contextualSpacing/>
         <w:rPr>
           <w:b/>
-          <w:color w:val="C19859" w:themeColor="accent6"/>
-        </w:rPr>
-      </w:pPr>
-      <w:r>
-        <w:rPr>
-          <w:b/>
-          <w:color w:val="C19859" w:themeColor="accent6"/>
+          <w:color w:val="F07F09" w:themeColor="accent1"/>
+        </w:rPr>
+      </w:pPr>
+      <w:r>
+        <w:rPr>
+          <w:b/>
+          <w:color w:val="F07F09" w:themeColor="accent1"/>
         </w:rPr>
         <w:t>Attributes:</w:t>
       </w:r>
@@ -24692,13 +24938,13 @@
         <w:contextualSpacing/>
         <w:rPr>
           <w:b/>
-          <w:color w:val="C19859" w:themeColor="accent6"/>
-        </w:rPr>
-      </w:pPr>
-      <w:r>
-        <w:rPr>
-          <w:b/>
-          <w:color w:val="C19859" w:themeColor="accent6"/>
+          <w:color w:val="F07F09" w:themeColor="accent1"/>
+        </w:rPr>
+      </w:pPr>
+      <w:r>
+        <w:rPr>
+          <w:b/>
+          <w:color w:val="F07F09" w:themeColor="accent1"/>
         </w:rPr>
         <w:tab/>
         <w:t>Functions:</w:t>
@@ -24712,9 +24958,15 @@
       </w:pPr>
       <w:r>
         <w:rPr>
+          <w:color w:val="F07F09" w:themeColor="accent1"/>
+        </w:rPr>
+        <w:t>modifyUser():</w:t>
+      </w:r>
+      <w:r>
+        <w:rPr>
           <w:color w:val="C19859" w:themeColor="accent6"/>
         </w:rPr>
-        <w:t xml:space="preserve">modifyUser(): </w:t>
+        <w:t xml:space="preserve"> </w:t>
       </w:r>
       <w:r>
         <w:t>This</w:t>
@@ -24813,9 +25065,15 @@
       </w:pPr>
       <w:r>
         <w:rPr>
+          <w:color w:val="F07F09" w:themeColor="accent1"/>
+        </w:rPr>
+        <w:t>deleteComment():</w:t>
+      </w:r>
+      <w:r>
+        <w:rPr>
           <w:color w:val="C19859" w:themeColor="accent6"/>
         </w:rPr>
-        <w:t xml:space="preserve">deleteComment(): </w:t>
+        <w:t xml:space="preserve"> </w:t>
       </w:r>
       <w:r>
         <w:t>This</w:t>
@@ -24851,13 +25109,13 @@
         <w:contextualSpacing/>
         <w:rPr>
           <w:b/>
-          <w:color w:val="C19859" w:themeColor="accent6"/>
-        </w:rPr>
-      </w:pPr>
-      <w:r>
-        <w:rPr>
-          <w:b/>
-          <w:color w:val="C19859" w:themeColor="accent6"/>
+          <w:color w:val="F07F09" w:themeColor="accent1"/>
+        </w:rPr>
+      </w:pPr>
+      <w:r>
+        <w:rPr>
+          <w:b/>
+          <w:color w:val="F07F09" w:themeColor="accent1"/>
         </w:rPr>
         <w:t>Class: League</w:t>
       </w:r>
@@ -24881,7 +25139,7 @@
         <w:contextualSpacing/>
         <w:rPr>
           <w:b/>
-          <w:color w:val="C19859" w:themeColor="accent6"/>
+          <w:color w:val="F07F09" w:themeColor="accent1"/>
         </w:rPr>
       </w:pPr>
       <w:r>
@@ -24891,6 +25149,12 @@
         </w:rPr>
         <w:lastRenderedPageBreak/>
         <w:tab/>
+      </w:r>
+      <w:r>
+        <w:rPr>
+          <w:b/>
+          <w:color w:val="F07F09" w:themeColor="accent1"/>
+        </w:rPr>
         <w:t>Attributes:</w:t>
       </w:r>
     </w:p>
@@ -24904,33 +25168,28 @@
       </w:pPr>
       <w:r>
         <w:rPr>
+          <w:color w:val="F07F09" w:themeColor="accent1"/>
+        </w:rPr>
+        <w:tab/>
+      </w:r>
+      <w:r>
+        <w:rPr>
+          <w:color w:val="F07F09" w:themeColor="accent1"/>
+        </w:rPr>
+        <w:tab/>
+        <w:t>ID::int</w:t>
+      </w:r>
+      <w:r>
+        <w:rPr>
+          <w:color w:val="F9B268" w:themeColor="accent1" w:themeTint="99"/>
+        </w:rPr>
+        <w:t>:</w:t>
+      </w:r>
+      <w:r>
+        <w:rPr>
           <w:color w:val="C19859" w:themeColor="accent6"/>
         </w:rPr>
-        <w:tab/>
-      </w:r>
-      <w:r>
-        <w:rPr>
-          <w:color w:val="C19859" w:themeColor="accent6"/>
-        </w:rPr>
-        <w:tab/>
-      </w:r>
-      <w:r>
-        <w:rPr>
-          <w:color w:val="C19859" w:themeColor="accent6"/>
-        </w:rPr>
-        <w:t>ID</w:t>
-      </w:r>
-      <w:r>
-        <w:rPr>
-          <w:color w:val="C19859" w:themeColor="accent6"/>
-        </w:rPr>
-        <w:t>::int</w:t>
-      </w:r>
-      <w:r>
-        <w:rPr>
-          <w:color w:val="C19859" w:themeColor="accent6"/>
-        </w:rPr>
-        <w:t xml:space="preserve">: </w:t>
+        <w:t xml:space="preserve"> </w:t>
       </w:r>
       <w:r>
         <w:t>This</w:t>
@@ -24958,13 +25217,18 @@
           <w:color w:val="C19859" w:themeColor="accent6"/>
         </w:rPr>
         <w:tab/>
-        <w:t>Name::string</w:t>
+      </w:r>
+      <w:r>
+        <w:rPr>
+          <w:color w:val="F07F09" w:themeColor="accent1"/>
+        </w:rPr>
+        <w:t>Name::string:</w:t>
       </w:r>
       <w:r>
         <w:rPr>
           <w:color w:val="C19859" w:themeColor="accent6"/>
         </w:rPr>
-        <w:t xml:space="preserve">: </w:t>
+        <w:t xml:space="preserve"> </w:t>
       </w:r>
       <w:r>
         <w:t>This</w:t>
@@ -24992,13 +25256,18 @@
           <w:color w:val="C19859" w:themeColor="accent6"/>
         </w:rPr>
         <w:tab/>
-        <w:t>sportID::int</w:t>
+      </w:r>
+      <w:r>
+        <w:rPr>
+          <w:color w:val="F07F09" w:themeColor="accent1"/>
+        </w:rPr>
+        <w:t>sportID::int:</w:t>
       </w:r>
       <w:r>
         <w:rPr>
           <w:color w:val="C19859" w:themeColor="accent6"/>
         </w:rPr>
-        <w:t xml:space="preserve">: </w:t>
+        <w:t xml:space="preserve"> </w:t>
       </w:r>
       <w:r>
         <w:t>This</w:t>
@@ -25018,21 +25287,24 @@
       </w:pPr>
       <w:r>
         <w:rPr>
+          <w:color w:val="F07F09" w:themeColor="accent1"/>
+        </w:rPr>
+        <w:t>userID::int:</w:t>
+      </w:r>
+      <w:r>
+        <w:rPr>
           <w:color w:val="C19859" w:themeColor="accent6"/>
         </w:rPr>
-        <w:t>userID::int</w:t>
-      </w:r>
-      <w:r>
-        <w:rPr>
-          <w:color w:val="C19859" w:themeColor="accent6"/>
-        </w:rPr>
-        <w:t xml:space="preserve">: </w:t>
+        <w:t xml:space="preserve"> </w:t>
       </w:r>
       <w:r>
         <w:t>This</w:t>
       </w:r>
       <w:r>
-        <w:t xml:space="preserve"> is the ID of theo owner of this league. The user with this ID will be the only one to be able to modify this league.</w:t>
+        <w:t xml:space="preserve"> is the ID of the</w:t>
+      </w:r>
+      <w:r>
+        <w:t xml:space="preserve"> owner of this league. The user with this ID will be the only one to be able to modify this league.</w:t>
       </w:r>
     </w:p>
     <w:p>
@@ -25041,15 +25313,21 @@
         <w:contextualSpacing/>
         <w:rPr>
           <w:b/>
+          <w:color w:val="F07F09" w:themeColor="accent1"/>
+        </w:rPr>
+      </w:pPr>
+      <w:r>
+        <w:rPr>
+          <w:b/>
           <w:color w:val="C19859" w:themeColor="accent6"/>
         </w:rPr>
-      </w:pPr>
-      <w:r>
-        <w:rPr>
-          <w:b/>
-          <w:color w:val="C19859" w:themeColor="accent6"/>
-        </w:rPr>
         <w:tab/>
+      </w:r>
+      <w:r>
+        <w:rPr>
+          <w:b/>
+          <w:color w:val="F07F09" w:themeColor="accent1"/>
+        </w:rPr>
         <w:t>Functions:</w:t>
       </w:r>
     </w:p>
@@ -25059,22 +25337,23 @@
         <w:contextualSpacing/>
       </w:pPr>
       <w:r>
+        <w:rPr>
+          <w:color w:val="F07F09" w:themeColor="accent1"/>
+        </w:rPr>
         <w:tab/>
       </w:r>
       <w:r>
+        <w:rPr>
+          <w:color w:val="F07F09" w:themeColor="accent1"/>
+        </w:rPr>
         <w:tab/>
+        <w:t>createLeague():</w:t>
       </w:r>
       <w:r>
         <w:rPr>
           <w:color w:val="C19859" w:themeColor="accent6"/>
         </w:rPr>
-        <w:t>createLeague()</w:t>
-      </w:r>
-      <w:r>
-        <w:rPr>
-          <w:color w:val="C19859" w:themeColor="accent6"/>
-        </w:rPr>
-        <w:t xml:space="preserve">: </w:t>
+        <w:t xml:space="preserve"> </w:t>
       </w:r>
       <w:r>
         <w:t>This</w:t>
@@ -25152,13 +25431,18 @@
           <w:color w:val="C19859" w:themeColor="accent6"/>
         </w:rPr>
         <w:tab/>
-        <w:t>viewLeaguesBySport()</w:t>
+      </w:r>
+      <w:r>
+        <w:rPr>
+          <w:color w:val="F07F09" w:themeColor="accent1"/>
+        </w:rPr>
+        <w:t>viewLeaguesBySport():</w:t>
       </w:r>
       <w:r>
         <w:rPr>
           <w:color w:val="C19859" w:themeColor="accent6"/>
         </w:rPr>
-        <w:t xml:space="preserve">: </w:t>
+        <w:t xml:space="preserve"> </w:t>
       </w:r>
       <w:r>
         <w:t>This</w:t>
@@ -25204,13 +25488,18 @@
           <w:color w:val="C19859" w:themeColor="accent6"/>
         </w:rPr>
         <w:tab/>
-        <w:t>viewLeaguesByUser()</w:t>
+      </w:r>
+      <w:r>
+        <w:rPr>
+          <w:color w:val="F07F09" w:themeColor="accent1"/>
+        </w:rPr>
+        <w:t>viewLeaguesByUser():</w:t>
       </w:r>
       <w:r>
         <w:rPr>
           <w:color w:val="C19859" w:themeColor="accent6"/>
         </w:rPr>
-        <w:t xml:space="preserve">: </w:t>
+        <w:t xml:space="preserve"> </w:t>
       </w:r>
       <w:r>
         <w:t>This</w:t>
@@ -25249,16 +25538,16 @@
       </w:r>
       <w:r>
         <w:rPr>
+          <w:color w:val="F07F09" w:themeColor="accent1"/>
+        </w:rPr>
+        <w:tab/>
+        <w:t>modifyLeagues():</w:t>
+      </w:r>
+      <w:r>
+        <w:rPr>
           <w:color w:val="C19859" w:themeColor="accent6"/>
         </w:rPr>
-        <w:tab/>
-        <w:t>modifyLeagues()</w:t>
-      </w:r>
-      <w:r>
-        <w:rPr>
-          <w:color w:val="C19859" w:themeColor="accent6"/>
-        </w:rPr>
-        <w:t xml:space="preserve">: </w:t>
+        <w:t xml:space="preserve"> </w:t>
       </w:r>
       <w:r>
         <w:t>This</w:t>
@@ -25364,13 +25653,13 @@
         <w:contextualSpacing/>
         <w:rPr>
           <w:b/>
-          <w:color w:val="C19859" w:themeColor="accent6"/>
-        </w:rPr>
-      </w:pPr>
-      <w:r>
-        <w:rPr>
-          <w:b/>
-          <w:color w:val="C19859" w:themeColor="accent6"/>
+          <w:color w:val="F07F09" w:themeColor="accent1"/>
+        </w:rPr>
+      </w:pPr>
+      <w:r>
+        <w:rPr>
+          <w:b/>
+          <w:color w:val="F07F09" w:themeColor="accent1"/>
         </w:rPr>
         <w:t>Class: Sport</w:t>
       </w:r>
@@ -25394,15 +25683,21 @@
         <w:contextualSpacing/>
         <w:rPr>
           <w:b/>
+          <w:color w:val="F07F09" w:themeColor="accent1"/>
+        </w:rPr>
+      </w:pPr>
+      <w:r>
+        <w:rPr>
+          <w:b/>
           <w:color w:val="C19859" w:themeColor="accent6"/>
         </w:rPr>
-      </w:pPr>
-      <w:r>
-        <w:rPr>
-          <w:b/>
-          <w:color w:val="C19859" w:themeColor="accent6"/>
-        </w:rPr>
         <w:tab/>
+      </w:r>
+      <w:r>
+        <w:rPr>
+          <w:b/>
+          <w:color w:val="F07F09" w:themeColor="accent1"/>
+        </w:rPr>
         <w:t>Attributes:</w:t>
       </w:r>
     </w:p>
@@ -25416,27 +25711,22 @@
       </w:pPr>
       <w:r>
         <w:rPr>
+          <w:color w:val="F07F09" w:themeColor="accent1"/>
+        </w:rPr>
+        <w:tab/>
+      </w:r>
+      <w:r>
+        <w:rPr>
+          <w:color w:val="F07F09" w:themeColor="accent1"/>
+        </w:rPr>
+        <w:tab/>
+        <w:t>ID::int:</w:t>
+      </w:r>
+      <w:r>
+        <w:rPr>
           <w:color w:val="C19859" w:themeColor="accent6"/>
         </w:rPr>
-        <w:tab/>
-      </w:r>
-      <w:r>
-        <w:rPr>
-          <w:color w:val="C19859" w:themeColor="accent6"/>
-        </w:rPr>
-        <w:tab/>
-      </w:r>
-      <w:r>
-        <w:rPr>
-          <w:color w:val="C19859" w:themeColor="accent6"/>
-        </w:rPr>
-        <w:t>ID</w:t>
-      </w:r>
-      <w:r>
-        <w:rPr>
-          <w:color w:val="C19859" w:themeColor="accent6"/>
-        </w:rPr>
-        <w:t xml:space="preserve">::int: </w:t>
+        <w:t xml:space="preserve"> </w:t>
       </w:r>
       <w:r>
         <w:rPr>
@@ -25470,13 +25760,18 @@
           <w:color w:val="C19859" w:themeColor="accent6"/>
         </w:rPr>
         <w:tab/>
-        <w:t>Name::</w:t>
+      </w:r>
+      <w:r>
+        <w:rPr>
+          <w:color w:val="F07F09" w:themeColor="accent1"/>
+        </w:rPr>
+        <w:t>Name::string:</w:t>
       </w:r>
       <w:r>
         <w:rPr>
           <w:color w:val="C19859" w:themeColor="accent6"/>
         </w:rPr>
-        <w:t xml:space="preserve">string: </w:t>
+        <w:t xml:space="preserve"> </w:t>
       </w:r>
       <w:r>
         <w:t>This</w:t>
@@ -25491,15 +25786,21 @@
         <w:contextualSpacing/>
         <w:rPr>
           <w:b/>
+          <w:color w:val="F07F09" w:themeColor="accent1"/>
+        </w:rPr>
+      </w:pPr>
+      <w:r>
+        <w:rPr>
+          <w:b/>
           <w:color w:val="C19859" w:themeColor="accent6"/>
         </w:rPr>
-      </w:pPr>
-      <w:r>
-        <w:rPr>
-          <w:b/>
-          <w:color w:val="C19859" w:themeColor="accent6"/>
-        </w:rPr>
         <w:tab/>
+      </w:r>
+      <w:r>
+        <w:rPr>
+          <w:b/>
+          <w:color w:val="F07F09" w:themeColor="accent1"/>
+        </w:rPr>
         <w:t>Functions:</w:t>
       </w:r>
     </w:p>
@@ -25509,34 +25810,23 @@
         <w:contextualSpacing/>
       </w:pPr>
       <w:r>
+        <w:rPr>
+          <w:color w:val="F07F09" w:themeColor="accent1"/>
+        </w:rPr>
         <w:tab/>
       </w:r>
       <w:r>
+        <w:rPr>
+          <w:color w:val="F07F09" w:themeColor="accent1"/>
+        </w:rPr>
         <w:tab/>
+        <w:t>viewSports():</w:t>
       </w:r>
       <w:r>
         <w:rPr>
           <w:color w:val="C19859" w:themeColor="accent6"/>
         </w:rPr>
-        <w:t>viewSport</w:t>
-      </w:r>
-      <w:r>
-        <w:rPr>
-          <w:color w:val="C19859" w:themeColor="accent6"/>
-        </w:rPr>
-        <w:t>s</w:t>
-      </w:r>
-      <w:r>
-        <w:rPr>
-          <w:color w:val="C19859" w:themeColor="accent6"/>
-        </w:rPr>
-        <w:t>()</w:t>
-      </w:r>
-      <w:r>
-        <w:rPr>
-          <w:color w:val="C19859" w:themeColor="accent6"/>
-        </w:rPr>
-        <w:t xml:space="preserve">: </w:t>
+        <w:t xml:space="preserve"> </w:t>
       </w:r>
       <w:r>
         <w:t>This</w:t>
@@ -25578,13 +25868,18 @@
           <w:color w:val="C19859" w:themeColor="accent6"/>
         </w:rPr>
         <w:tab/>
-        <w:t>createSport()</w:t>
+      </w:r>
+      <w:r>
+        <w:rPr>
+          <w:color w:val="F07F09" w:themeColor="accent1"/>
+        </w:rPr>
+        <w:t>createSport():</w:t>
       </w:r>
       <w:r>
         <w:rPr>
           <w:color w:val="C19859" w:themeColor="accent6"/>
         </w:rPr>
-        <w:t xml:space="preserve">: </w:t>
+        <w:t xml:space="preserve"> </w:t>
       </w:r>
       <w:r>
         <w:t>This</w:t>
@@ -25630,13 +25925,18 @@
           <w:color w:val="C19859" w:themeColor="accent6"/>
         </w:rPr>
         <w:tab/>
-        <w:t>modifySport()</w:t>
+      </w:r>
+      <w:r>
+        <w:rPr>
+          <w:color w:val="F07F09" w:themeColor="accent1"/>
+        </w:rPr>
+        <w:t>modifySport():</w:t>
       </w:r>
       <w:r>
         <w:rPr>
           <w:color w:val="C19859" w:themeColor="accent6"/>
         </w:rPr>
-        <w:t xml:space="preserve">: </w:t>
+        <w:t xml:space="preserve"> </w:t>
       </w:r>
       <w:r>
         <w:t>This</w:t>
@@ -25790,7 +26090,7 @@
         <w:rPr>
           <w:noProof/>
         </w:rPr>
-        <w:t>39</w:t>
+        <w:t>4</w:t>
       </w:r>
     </w:fldSimple>
   </w:p>

</xml_diff>

<commit_message>
Seq. Diag: ViewComment: renamed to ViewComments Seq. Diag: Publish Vote: collect info added Seq. Diag: Modify Sport: collect info moved to correct place Seq. Diag: Modify User: collect info added
Design Doc: contains updated seq diagrams
Design Doc: contains seq diagrams descriptions
</commit_message>
<xml_diff>
--- a/Documents/Design Report.docx
+++ b/Documents/Design Report.docx
@@ -20519,7 +20519,7 @@
     </w:p>
     <w:p>
       <w:pPr>
-        <w:pStyle w:val="Heading2"/>
+        <w:pStyle w:val="Heading1"/>
       </w:pPr>
       <w:bookmarkStart w:id="29" w:name="_Toc226738602"/>
       <w:r>
@@ -20527,6 +20527,53 @@
         <w:t>Sequence Diagram</w:t>
       </w:r>
       <w:bookmarkEnd w:id="29"/>
+    </w:p>
+    <w:p>
+      <w:pPr>
+        <w:pStyle w:val="Heading3"/>
+      </w:pPr>
+      <w:r>
+        <w:t>Sequence Diagram</w:t>
+      </w:r>
+      <w:r>
+        <w:t xml:space="preserve"> </w:t>
+      </w:r>
+      <w:r>
+        <w:t>1</w:t>
+      </w:r>
+    </w:p>
+    <w:p>
+      <w:pPr>
+        <w:pStyle w:val="ListParagraph"/>
+        <w:ind w:left="0"/>
+      </w:pPr>
+    </w:p>
+    <w:p>
+      <w:pPr>
+        <w:pStyle w:val="ListParagraph"/>
+        <w:ind w:left="0"/>
+        <w:jc w:val="both"/>
+      </w:pPr>
+      <w:r>
+        <w:t xml:space="preserve">The scenario of when a guest chooses to register as a </w:t>
+      </w:r>
+      <w:r>
+        <w:t>user</w:t>
+      </w:r>
+      <w:r>
+        <w:t xml:space="preserve">.  Information such as email and password is collected from the guest. The email is verified against existing records to make sure that is unique. A new User record is created and registered with the system.  Confirmation of registration </w:t>
+      </w:r>
+      <w:r>
+        <w:t xml:space="preserve">result </w:t>
+      </w:r>
+      <w:r>
+        <w:t>is displayed back to the user.</w:t>
+      </w:r>
+    </w:p>
+    <w:p>
+      <w:pPr>
+        <w:pStyle w:val="Heading3"/>
+      </w:pPr>
     </w:p>
     <w:p>
       <w:pPr>
@@ -20597,6 +20644,185 @@
           <w:szCs w:val="24"/>
         </w:rPr>
       </w:pPr>
+    </w:p>
+    <w:p>
+      <w:pPr>
+        <w:pStyle w:val="ListParagraph"/>
+        <w:ind w:left="0"/>
+        <w:jc w:val="center"/>
+        <w:rPr>
+          <w:rFonts w:asciiTheme="majorHAnsi" w:hAnsiTheme="majorHAnsi"/>
+          <w:color w:val="FF0000"/>
+          <w:sz w:val="28"/>
+          <w:szCs w:val="24"/>
+        </w:rPr>
+      </w:pPr>
+    </w:p>
+    <w:p>
+      <w:pPr>
+        <w:pStyle w:val="ListParagraph"/>
+        <w:ind w:left="0"/>
+        <w:jc w:val="center"/>
+        <w:rPr>
+          <w:rFonts w:asciiTheme="majorHAnsi" w:hAnsiTheme="majorHAnsi"/>
+          <w:color w:val="FF0000"/>
+          <w:sz w:val="28"/>
+          <w:szCs w:val="24"/>
+        </w:rPr>
+      </w:pPr>
+    </w:p>
+    <w:p>
+      <w:pPr>
+        <w:pStyle w:val="ListParagraph"/>
+        <w:ind w:left="0"/>
+        <w:jc w:val="center"/>
+        <w:rPr>
+          <w:rFonts w:asciiTheme="majorHAnsi" w:hAnsiTheme="majorHAnsi"/>
+          <w:color w:val="FF0000"/>
+          <w:sz w:val="28"/>
+          <w:szCs w:val="24"/>
+        </w:rPr>
+      </w:pPr>
+    </w:p>
+    <w:p>
+      <w:pPr>
+        <w:pStyle w:val="ListParagraph"/>
+        <w:ind w:left="0"/>
+        <w:jc w:val="center"/>
+        <w:rPr>
+          <w:rFonts w:asciiTheme="majorHAnsi" w:hAnsiTheme="majorHAnsi"/>
+          <w:color w:val="FF0000"/>
+          <w:sz w:val="28"/>
+          <w:szCs w:val="24"/>
+        </w:rPr>
+      </w:pPr>
+    </w:p>
+    <w:p>
+      <w:pPr>
+        <w:pStyle w:val="ListParagraph"/>
+        <w:ind w:left="0"/>
+        <w:jc w:val="center"/>
+        <w:rPr>
+          <w:rFonts w:asciiTheme="majorHAnsi" w:hAnsiTheme="majorHAnsi"/>
+          <w:color w:val="FF0000"/>
+          <w:sz w:val="28"/>
+          <w:szCs w:val="24"/>
+        </w:rPr>
+      </w:pPr>
+    </w:p>
+    <w:p>
+      <w:pPr>
+        <w:pStyle w:val="ListParagraph"/>
+        <w:ind w:left="0"/>
+        <w:jc w:val="center"/>
+        <w:rPr>
+          <w:rFonts w:asciiTheme="majorHAnsi" w:hAnsiTheme="majorHAnsi"/>
+          <w:color w:val="FF0000"/>
+          <w:sz w:val="28"/>
+          <w:szCs w:val="24"/>
+        </w:rPr>
+      </w:pPr>
+    </w:p>
+    <w:p>
+      <w:pPr>
+        <w:pStyle w:val="ListParagraph"/>
+        <w:ind w:left="0"/>
+        <w:jc w:val="center"/>
+        <w:rPr>
+          <w:rFonts w:asciiTheme="majorHAnsi" w:hAnsiTheme="majorHAnsi"/>
+          <w:color w:val="FF0000"/>
+          <w:sz w:val="28"/>
+          <w:szCs w:val="24"/>
+        </w:rPr>
+      </w:pPr>
+    </w:p>
+    <w:p>
+      <w:pPr>
+        <w:pStyle w:val="ListParagraph"/>
+        <w:ind w:left="0"/>
+        <w:jc w:val="center"/>
+        <w:rPr>
+          <w:rFonts w:asciiTheme="majorHAnsi" w:hAnsiTheme="majorHAnsi"/>
+          <w:color w:val="FF0000"/>
+          <w:sz w:val="28"/>
+          <w:szCs w:val="24"/>
+        </w:rPr>
+      </w:pPr>
+    </w:p>
+    <w:p>
+      <w:pPr>
+        <w:pStyle w:val="ListParagraph"/>
+        <w:ind w:left="0"/>
+        <w:jc w:val="center"/>
+        <w:rPr>
+          <w:rFonts w:asciiTheme="majorHAnsi" w:hAnsiTheme="majorHAnsi"/>
+          <w:color w:val="FF0000"/>
+          <w:sz w:val="28"/>
+          <w:szCs w:val="24"/>
+        </w:rPr>
+      </w:pPr>
+    </w:p>
+    <w:p>
+      <w:pPr>
+        <w:pStyle w:val="Heading3"/>
+      </w:pPr>
+      <w:r>
+        <w:lastRenderedPageBreak/>
+        <w:t>Sequence Diagram</w:t>
+      </w:r>
+      <w:r>
+        <w:t xml:space="preserve"> </w:t>
+      </w:r>
+      <w:r>
+        <w:t>2</w:t>
+      </w:r>
+    </w:p>
+    <w:p>
+      <w:pPr>
+        <w:pStyle w:val="ListParagraph"/>
+        <w:ind w:left="0"/>
+      </w:pPr>
+    </w:p>
+    <w:p>
+      <w:pPr>
+        <w:pStyle w:val="ListParagraph"/>
+        <w:tabs>
+          <w:tab w:val="left" w:pos="3540"/>
+        </w:tabs>
+        <w:ind w:left="0"/>
+        <w:jc w:val="both"/>
+        <w:outlineLvl w:val="2"/>
+      </w:pPr>
+      <w:bookmarkStart w:id="30" w:name="_Toc217369519"/>
+      <w:r>
+        <w:t>The scenario of when a user logs in to gain access to the system.</w:t>
+      </w:r>
+      <w:r>
+        <w:t xml:space="preserve"> </w:t>
+      </w:r>
+      <w:r>
+        <w:t xml:space="preserve">Information such as email and password is collected and the system authenticates these credentials against </w:t>
+      </w:r>
+      <w:r>
+        <w:t xml:space="preserve">existing records. Confirmation of a login results is </w:t>
+      </w:r>
+      <w:bookmarkEnd w:id="30"/>
+      <w:r>
+        <w:t>displayed back to the user.</w:t>
+      </w:r>
+    </w:p>
+    <w:p>
+      <w:pPr>
+        <w:pStyle w:val="ListParagraph"/>
+        <w:ind w:left="0"/>
+        <w:jc w:val="center"/>
+        <w:rPr>
+          <w:rFonts w:asciiTheme="majorHAnsi" w:hAnsiTheme="majorHAnsi"/>
+          <w:color w:val="FF0000"/>
+          <w:sz w:val="28"/>
+          <w:szCs w:val="24"/>
+        </w:rPr>
+      </w:pPr>
       <w:r>
         <w:rPr>
           <w:rFonts w:asciiTheme="majorHAnsi" w:hAnsiTheme="majorHAnsi"/>
@@ -20658,6 +20884,230 @@
       <w:pPr>
         <w:pStyle w:val="ListParagraph"/>
         <w:ind w:left="0"/>
+        <w:rPr>
+          <w:rFonts w:asciiTheme="majorHAnsi" w:hAnsiTheme="majorHAnsi"/>
+          <w:color w:val="FF0000"/>
+          <w:sz w:val="28"/>
+          <w:szCs w:val="24"/>
+        </w:rPr>
+      </w:pPr>
+    </w:p>
+    <w:p>
+      <w:pPr>
+        <w:pStyle w:val="ListParagraph"/>
+        <w:ind w:left="0"/>
+        <w:rPr>
+          <w:rFonts w:asciiTheme="majorHAnsi" w:hAnsiTheme="majorHAnsi"/>
+          <w:color w:val="FF0000"/>
+          <w:sz w:val="28"/>
+          <w:szCs w:val="24"/>
+        </w:rPr>
+      </w:pPr>
+    </w:p>
+    <w:p>
+      <w:pPr>
+        <w:pStyle w:val="ListParagraph"/>
+        <w:ind w:left="0"/>
+        <w:rPr>
+          <w:rFonts w:asciiTheme="majorHAnsi" w:hAnsiTheme="majorHAnsi"/>
+          <w:color w:val="FF0000"/>
+          <w:sz w:val="28"/>
+          <w:szCs w:val="24"/>
+        </w:rPr>
+      </w:pPr>
+    </w:p>
+    <w:p>
+      <w:pPr>
+        <w:pStyle w:val="ListParagraph"/>
+        <w:ind w:left="0"/>
+        <w:rPr>
+          <w:rFonts w:asciiTheme="majorHAnsi" w:hAnsiTheme="majorHAnsi"/>
+          <w:color w:val="FF0000"/>
+          <w:sz w:val="28"/>
+          <w:szCs w:val="24"/>
+        </w:rPr>
+      </w:pPr>
+    </w:p>
+    <w:p>
+      <w:pPr>
+        <w:pStyle w:val="ListParagraph"/>
+        <w:ind w:left="0"/>
+        <w:rPr>
+          <w:rFonts w:asciiTheme="majorHAnsi" w:hAnsiTheme="majorHAnsi"/>
+          <w:color w:val="FF0000"/>
+          <w:sz w:val="28"/>
+          <w:szCs w:val="24"/>
+        </w:rPr>
+      </w:pPr>
+    </w:p>
+    <w:p>
+      <w:pPr>
+        <w:pStyle w:val="ListParagraph"/>
+        <w:ind w:left="0"/>
+        <w:rPr>
+          <w:rFonts w:asciiTheme="majorHAnsi" w:hAnsiTheme="majorHAnsi"/>
+          <w:color w:val="FF0000"/>
+          <w:sz w:val="28"/>
+          <w:szCs w:val="24"/>
+        </w:rPr>
+      </w:pPr>
+    </w:p>
+    <w:p>
+      <w:pPr>
+        <w:pStyle w:val="ListParagraph"/>
+        <w:ind w:left="0"/>
+        <w:rPr>
+          <w:rFonts w:asciiTheme="majorHAnsi" w:hAnsiTheme="majorHAnsi"/>
+          <w:color w:val="FF0000"/>
+          <w:sz w:val="28"/>
+          <w:szCs w:val="24"/>
+        </w:rPr>
+      </w:pPr>
+    </w:p>
+    <w:p>
+      <w:pPr>
+        <w:pStyle w:val="ListParagraph"/>
+        <w:ind w:left="0"/>
+        <w:rPr>
+          <w:rFonts w:asciiTheme="majorHAnsi" w:hAnsiTheme="majorHAnsi"/>
+          <w:color w:val="FF0000"/>
+          <w:sz w:val="28"/>
+          <w:szCs w:val="24"/>
+        </w:rPr>
+      </w:pPr>
+    </w:p>
+    <w:p>
+      <w:pPr>
+        <w:pStyle w:val="ListParagraph"/>
+        <w:ind w:left="0"/>
+        <w:rPr>
+          <w:rFonts w:asciiTheme="majorHAnsi" w:hAnsiTheme="majorHAnsi"/>
+          <w:color w:val="FF0000"/>
+          <w:sz w:val="28"/>
+          <w:szCs w:val="24"/>
+        </w:rPr>
+      </w:pPr>
+    </w:p>
+    <w:p>
+      <w:pPr>
+        <w:pStyle w:val="ListParagraph"/>
+        <w:ind w:left="0"/>
+        <w:rPr>
+          <w:rFonts w:asciiTheme="majorHAnsi" w:hAnsiTheme="majorHAnsi"/>
+          <w:color w:val="FF0000"/>
+          <w:sz w:val="28"/>
+          <w:szCs w:val="24"/>
+        </w:rPr>
+      </w:pPr>
+    </w:p>
+    <w:p>
+      <w:pPr>
+        <w:pStyle w:val="ListParagraph"/>
+        <w:ind w:left="0"/>
+        <w:rPr>
+          <w:rFonts w:asciiTheme="majorHAnsi" w:hAnsiTheme="majorHAnsi"/>
+          <w:color w:val="FF0000"/>
+          <w:sz w:val="28"/>
+          <w:szCs w:val="24"/>
+        </w:rPr>
+      </w:pPr>
+    </w:p>
+    <w:p>
+      <w:pPr>
+        <w:pStyle w:val="ListParagraph"/>
+        <w:ind w:left="0"/>
+        <w:rPr>
+          <w:rFonts w:asciiTheme="majorHAnsi" w:hAnsiTheme="majorHAnsi"/>
+          <w:color w:val="FF0000"/>
+          <w:sz w:val="28"/>
+          <w:szCs w:val="24"/>
+        </w:rPr>
+      </w:pPr>
+    </w:p>
+    <w:p>
+      <w:pPr>
+        <w:pStyle w:val="Heading3"/>
+      </w:pPr>
+      <w:r>
+        <w:lastRenderedPageBreak/>
+        <w:t>Sequence Diagram</w:t>
+      </w:r>
+      <w:r>
+        <w:t xml:space="preserve"> </w:t>
+      </w:r>
+      <w:r>
+        <w:t>3</w:t>
+      </w:r>
+    </w:p>
+    <w:p>
+      <w:pPr>
+        <w:pStyle w:val="ListParagraph"/>
+        <w:ind w:left="0"/>
+      </w:pPr>
+    </w:p>
+    <w:p>
+      <w:pPr>
+        <w:pStyle w:val="ListParagraph"/>
+        <w:tabs>
+          <w:tab w:val="left" w:pos="3540"/>
+        </w:tabs>
+        <w:ind w:left="0"/>
+        <w:jc w:val="both"/>
+        <w:outlineLvl w:val="2"/>
+      </w:pPr>
+      <w:r>
+        <w:t>The scenario of when a user logs out of the system.</w:t>
+      </w:r>
+      <w:r>
+        <w:rPr>
+          <w:i/>
+        </w:rPr>
+        <w:t xml:space="preserve"> </w:t>
+      </w:r>
+      <w:r>
+        <w:t>A</w:t>
+      </w:r>
+      <w:r>
+        <w:t xml:space="preserve"> </w:t>
+      </w:r>
+      <w:r>
+        <w:t>user,</w:t>
+      </w:r>
+      <w:r>
+        <w:t xml:space="preserve"> who ha</w:t>
+      </w:r>
+      <w:r>
+        <w:t>s</w:t>
+      </w:r>
+      <w:r>
+        <w:t xml:space="preserve"> successfully logged in, ha</w:t>
+      </w:r>
+      <w:r>
+        <w:t>s</w:t>
+      </w:r>
+      <w:r>
+        <w:t xml:space="preserve"> access to logout. Confirmation of a logout results is displayed back to the user</w:t>
+      </w:r>
+      <w:r>
+        <w:t>.</w:t>
+      </w:r>
+    </w:p>
+    <w:p>
+      <w:pPr>
+        <w:pStyle w:val="ListParagraph"/>
+        <w:ind w:left="0"/>
+        <w:rPr>
+          <w:rFonts w:asciiTheme="majorHAnsi" w:hAnsiTheme="majorHAnsi"/>
+          <w:color w:val="FF0000"/>
+          <w:sz w:val="28"/>
+          <w:szCs w:val="24"/>
+        </w:rPr>
+      </w:pPr>
+    </w:p>
+    <w:p>
+      <w:pPr>
+        <w:pStyle w:val="ListParagraph"/>
+        <w:ind w:left="0"/>
         <w:jc w:val="center"/>
         <w:rPr>
           <w:rFonts w:asciiTheme="majorHAnsi" w:hAnsiTheme="majorHAnsi"/>
@@ -20674,7 +21124,6 @@
           <w:sz w:val="28"/>
           <w:szCs w:val="24"/>
         </w:rPr>
-        <w:lastRenderedPageBreak/>
         <w:drawing>
           <wp:inline distT="0" distB="0" distL="0" distR="0">
             <wp:extent cx="2905125" cy="3343275"/>
@@ -20724,6 +21173,283 @@
           <w:szCs w:val="24"/>
         </w:rPr>
       </w:pPr>
+    </w:p>
+    <w:p>
+      <w:pPr>
+        <w:pStyle w:val="ListParagraph"/>
+        <w:ind w:left="0"/>
+        <w:jc w:val="center"/>
+        <w:rPr>
+          <w:rFonts w:asciiTheme="majorHAnsi" w:hAnsiTheme="majorHAnsi"/>
+          <w:color w:val="FF0000"/>
+          <w:sz w:val="28"/>
+          <w:szCs w:val="24"/>
+        </w:rPr>
+      </w:pPr>
+    </w:p>
+    <w:p>
+      <w:pPr>
+        <w:pStyle w:val="ListParagraph"/>
+        <w:ind w:left="0"/>
+        <w:jc w:val="center"/>
+        <w:rPr>
+          <w:rFonts w:asciiTheme="majorHAnsi" w:hAnsiTheme="majorHAnsi"/>
+          <w:color w:val="FF0000"/>
+          <w:sz w:val="28"/>
+          <w:szCs w:val="24"/>
+        </w:rPr>
+      </w:pPr>
+    </w:p>
+    <w:p>
+      <w:pPr>
+        <w:pStyle w:val="ListParagraph"/>
+        <w:ind w:left="0"/>
+        <w:jc w:val="center"/>
+        <w:rPr>
+          <w:rFonts w:asciiTheme="majorHAnsi" w:hAnsiTheme="majorHAnsi"/>
+          <w:color w:val="FF0000"/>
+          <w:sz w:val="28"/>
+          <w:szCs w:val="24"/>
+        </w:rPr>
+      </w:pPr>
+    </w:p>
+    <w:p>
+      <w:pPr>
+        <w:pStyle w:val="ListParagraph"/>
+        <w:ind w:left="0"/>
+        <w:jc w:val="center"/>
+        <w:rPr>
+          <w:rFonts w:asciiTheme="majorHAnsi" w:hAnsiTheme="majorHAnsi"/>
+          <w:color w:val="FF0000"/>
+          <w:sz w:val="28"/>
+          <w:szCs w:val="24"/>
+        </w:rPr>
+      </w:pPr>
+    </w:p>
+    <w:p>
+      <w:pPr>
+        <w:pStyle w:val="ListParagraph"/>
+        <w:ind w:left="0"/>
+        <w:jc w:val="center"/>
+        <w:rPr>
+          <w:rFonts w:asciiTheme="majorHAnsi" w:hAnsiTheme="majorHAnsi"/>
+          <w:color w:val="FF0000"/>
+          <w:sz w:val="28"/>
+          <w:szCs w:val="24"/>
+        </w:rPr>
+      </w:pPr>
+    </w:p>
+    <w:p>
+      <w:pPr>
+        <w:pStyle w:val="ListParagraph"/>
+        <w:ind w:left="0"/>
+        <w:jc w:val="center"/>
+        <w:rPr>
+          <w:rFonts w:asciiTheme="majorHAnsi" w:hAnsiTheme="majorHAnsi"/>
+          <w:color w:val="FF0000"/>
+          <w:sz w:val="28"/>
+          <w:szCs w:val="24"/>
+        </w:rPr>
+      </w:pPr>
+    </w:p>
+    <w:p>
+      <w:pPr>
+        <w:pStyle w:val="ListParagraph"/>
+        <w:ind w:left="0"/>
+        <w:jc w:val="center"/>
+        <w:rPr>
+          <w:rFonts w:asciiTheme="majorHAnsi" w:hAnsiTheme="majorHAnsi"/>
+          <w:color w:val="FF0000"/>
+          <w:sz w:val="28"/>
+          <w:szCs w:val="24"/>
+        </w:rPr>
+      </w:pPr>
+    </w:p>
+    <w:p>
+      <w:pPr>
+        <w:pStyle w:val="ListParagraph"/>
+        <w:ind w:left="0"/>
+        <w:jc w:val="center"/>
+        <w:rPr>
+          <w:rFonts w:asciiTheme="majorHAnsi" w:hAnsiTheme="majorHAnsi"/>
+          <w:color w:val="FF0000"/>
+          <w:sz w:val="28"/>
+          <w:szCs w:val="24"/>
+        </w:rPr>
+      </w:pPr>
+    </w:p>
+    <w:p>
+      <w:pPr>
+        <w:pStyle w:val="ListParagraph"/>
+        <w:ind w:left="0"/>
+        <w:jc w:val="center"/>
+        <w:rPr>
+          <w:rFonts w:asciiTheme="majorHAnsi" w:hAnsiTheme="majorHAnsi"/>
+          <w:color w:val="FF0000"/>
+          <w:sz w:val="28"/>
+          <w:szCs w:val="24"/>
+        </w:rPr>
+      </w:pPr>
+    </w:p>
+    <w:p>
+      <w:pPr>
+        <w:pStyle w:val="ListParagraph"/>
+        <w:ind w:left="0"/>
+        <w:jc w:val="center"/>
+        <w:rPr>
+          <w:rFonts w:asciiTheme="majorHAnsi" w:hAnsiTheme="majorHAnsi"/>
+          <w:color w:val="FF0000"/>
+          <w:sz w:val="28"/>
+          <w:szCs w:val="24"/>
+        </w:rPr>
+      </w:pPr>
+    </w:p>
+    <w:p>
+      <w:pPr>
+        <w:pStyle w:val="ListParagraph"/>
+        <w:ind w:left="0"/>
+        <w:jc w:val="center"/>
+        <w:rPr>
+          <w:rFonts w:asciiTheme="majorHAnsi" w:hAnsiTheme="majorHAnsi"/>
+          <w:color w:val="FF0000"/>
+          <w:sz w:val="28"/>
+          <w:szCs w:val="24"/>
+        </w:rPr>
+      </w:pPr>
+    </w:p>
+    <w:p>
+      <w:pPr>
+        <w:pStyle w:val="ListParagraph"/>
+        <w:ind w:left="0"/>
+        <w:jc w:val="center"/>
+        <w:rPr>
+          <w:rFonts w:asciiTheme="majorHAnsi" w:hAnsiTheme="majorHAnsi"/>
+          <w:color w:val="FF0000"/>
+          <w:sz w:val="28"/>
+          <w:szCs w:val="24"/>
+        </w:rPr>
+      </w:pPr>
+    </w:p>
+    <w:p>
+      <w:pPr>
+        <w:pStyle w:val="Heading3"/>
+      </w:pPr>
+      <w:r>
+        <w:lastRenderedPageBreak/>
+        <w:t>Sequence Diagram</w:t>
+      </w:r>
+      <w:r>
+        <w:t xml:space="preserve"> </w:t>
+      </w:r>
+      <w:r>
+        <w:t>4</w:t>
+      </w:r>
+    </w:p>
+    <w:p>
+      <w:pPr>
+        <w:pStyle w:val="ListParagraph"/>
+        <w:ind w:left="0"/>
+      </w:pPr>
+    </w:p>
+    <w:p>
+      <w:pPr>
+        <w:pStyle w:val="ListParagraph"/>
+        <w:tabs>
+          <w:tab w:val="left" w:pos="3540"/>
+        </w:tabs>
+        <w:ind w:left="0"/>
+        <w:jc w:val="both"/>
+        <w:outlineLvl w:val="2"/>
+      </w:pPr>
+      <w:r>
+        <w:t>The scenario of when a user modifies their password.</w:t>
+      </w:r>
+      <w:r>
+        <w:rPr>
+          <w:i/>
+        </w:rPr>
+        <w:t xml:space="preserve"> </w:t>
+      </w:r>
+      <w:r>
+        <w:t xml:space="preserve">A user, who </w:t>
+      </w:r>
+      <w:r>
+        <w:t>ha</w:t>
+      </w:r>
+      <w:r>
+        <w:t>s</w:t>
+      </w:r>
+      <w:r>
+        <w:t xml:space="preserve"> successfully logged in, ha</w:t>
+      </w:r>
+      <w:r>
+        <w:t>s</w:t>
+      </w:r>
+      <w:r>
+        <w:t xml:space="preserve"> </w:t>
+      </w:r>
+      <w:r>
+        <w:t>access to modify their password</w:t>
+      </w:r>
+      <w:r>
+        <w:t xml:space="preserve">. </w:t>
+      </w:r>
+      <w:r>
+        <w:t xml:space="preserve">Old and new password details are collected from the user and the current password for the user is updated.  </w:t>
+      </w:r>
+      <w:r>
+        <w:t xml:space="preserve">Confirmation of a </w:t>
+      </w:r>
+      <w:r>
+        <w:t>password modification</w:t>
+      </w:r>
+      <w:r>
+        <w:t xml:space="preserve"> results is displayed back to the user.</w:t>
+      </w:r>
+      <w:r>
+        <w:rPr>
+          <w:i/>
+        </w:rPr>
+        <w:t xml:space="preserve"> </w:t>
+      </w:r>
+      <w:r>
+        <w:rPr>
+          <w:i/>
+        </w:rPr>
+        <w:t>(For more information on login see Sequence Diagram 2</w:t>
+      </w:r>
+      <w:r>
+        <w:rPr>
+          <w:i/>
+        </w:rPr>
+        <w:t>)</w:t>
+      </w:r>
+    </w:p>
+    <w:p>
+      <w:pPr>
+        <w:pStyle w:val="ListParagraph"/>
+        <w:ind w:left="0"/>
+        <w:jc w:val="center"/>
+        <w:rPr>
+          <w:rFonts w:asciiTheme="majorHAnsi" w:hAnsiTheme="majorHAnsi"/>
+          <w:color w:val="FF0000"/>
+          <w:sz w:val="28"/>
+          <w:szCs w:val="24"/>
+        </w:rPr>
+      </w:pPr>
+    </w:p>
+    <w:p>
+      <w:pPr>
+        <w:pStyle w:val="ListParagraph"/>
+        <w:ind w:left="0"/>
+        <w:jc w:val="center"/>
+        <w:rPr>
+          <w:rFonts w:asciiTheme="majorHAnsi" w:hAnsiTheme="majorHAnsi"/>
+          <w:color w:val="FF0000"/>
+          <w:sz w:val="28"/>
+          <w:szCs w:val="24"/>
+        </w:rPr>
+      </w:pPr>
       <w:r>
         <w:rPr>
           <w:rFonts w:asciiTheme="majorHAnsi" w:hAnsiTheme="majorHAnsi"/>
@@ -20773,9 +21499,121 @@
       <w:pPr>
         <w:jc w:val="center"/>
       </w:pPr>
-      <w:r>
-        <w:br w:type="page"/>
-      </w:r>
+    </w:p>
+    <w:p>
+      <w:pPr>
+        <w:jc w:val="center"/>
+      </w:pPr>
+    </w:p>
+    <w:p>
+      <w:pPr>
+        <w:jc w:val="center"/>
+      </w:pPr>
+    </w:p>
+    <w:p>
+      <w:pPr>
+        <w:jc w:val="center"/>
+      </w:pPr>
+    </w:p>
+    <w:p>
+      <w:pPr>
+        <w:jc w:val="center"/>
+      </w:pPr>
+    </w:p>
+    <w:p>
+      <w:pPr>
+        <w:jc w:val="center"/>
+      </w:pPr>
+    </w:p>
+    <w:p>
+      <w:pPr>
+        <w:jc w:val="center"/>
+      </w:pPr>
+    </w:p>
+    <w:p>
+      <w:pPr>
+        <w:pStyle w:val="Heading3"/>
+      </w:pPr>
+      <w:r>
+        <w:t>Sequence Diagram 5</w:t>
+      </w:r>
+    </w:p>
+    <w:p>
+      <w:pPr>
+        <w:pStyle w:val="ListParagraph"/>
+        <w:ind w:left="0"/>
+      </w:pPr>
+    </w:p>
+    <w:p>
+      <w:pPr>
+        <w:pStyle w:val="ListParagraph"/>
+        <w:tabs>
+          <w:tab w:val="left" w:pos="3540"/>
+        </w:tabs>
+        <w:ind w:left="0"/>
+        <w:jc w:val="both"/>
+        <w:outlineLvl w:val="2"/>
+        <w:rPr>
+          <w:i/>
+        </w:rPr>
+      </w:pPr>
+      <w:r>
+        <w:t xml:space="preserve">The scenario of when a user </w:t>
+      </w:r>
+      <w:r>
+        <w:t>resets</w:t>
+      </w:r>
+      <w:r>
+        <w:t xml:space="preserve"> their password.</w:t>
+      </w:r>
+      <w:r>
+        <w:rPr>
+          <w:i/>
+        </w:rPr>
+        <w:t xml:space="preserve"> </w:t>
+      </w:r>
+      <w:r>
+        <w:t xml:space="preserve">A </w:t>
+      </w:r>
+      <w:r>
+        <w:t>user</w:t>
+      </w:r>
+      <w:r>
+        <w:t xml:space="preserve"> </w:t>
+      </w:r>
+      <w:r>
+        <w:t>can reset their password without logging in to the system. The user email is collected and a random generated password is sent to it.</w:t>
+      </w:r>
+      <w:r>
+        <w:t xml:space="preserve">  Confirmation of a password </w:t>
+      </w:r>
+      <w:r>
+        <w:t>reset</w:t>
+      </w:r>
+      <w:r>
+        <w:t xml:space="preserve"> results is displayed back to the user.</w:t>
+      </w:r>
+    </w:p>
+    <w:p>
+      <w:pPr>
+        <w:pStyle w:val="ListParagraph"/>
+        <w:tabs>
+          <w:tab w:val="left" w:pos="3540"/>
+        </w:tabs>
+        <w:ind w:left="0"/>
+        <w:jc w:val="both"/>
+        <w:outlineLvl w:val="2"/>
+      </w:pPr>
+    </w:p>
+    <w:p>
+      <w:pPr>
+        <w:jc w:val="center"/>
+      </w:pPr>
+    </w:p>
+    <w:p>
+      <w:pPr>
+        <w:jc w:val="center"/>
+      </w:pPr>
       <w:r>
         <w:rPr>
           <w:rFonts w:asciiTheme="majorHAnsi" w:eastAsiaTheme="majorEastAsia" w:hAnsiTheme="majorHAnsi" w:cstheme="majorBidi"/>
@@ -20786,7 +21624,6 @@
           <w:sz w:val="28"/>
           <w:szCs w:val="28"/>
         </w:rPr>
-        <w:lastRenderedPageBreak/>
         <w:drawing>
           <wp:inline distT="0" distB="0" distL="0" distR="0">
             <wp:extent cx="4037223" cy="2706624"/>
@@ -20826,6 +21663,112 @@
     </w:p>
     <w:p>
       <w:pPr>
+        <w:jc w:val="center"/>
+      </w:pPr>
+    </w:p>
+    <w:p>
+      <w:pPr>
+        <w:jc w:val="center"/>
+      </w:pPr>
+    </w:p>
+    <w:p>
+      <w:pPr>
+        <w:jc w:val="center"/>
+      </w:pPr>
+    </w:p>
+    <w:p>
+      <w:pPr>
+        <w:jc w:val="center"/>
+      </w:pPr>
+    </w:p>
+    <w:p>
+      <w:pPr>
+        <w:jc w:val="center"/>
+      </w:pPr>
+    </w:p>
+    <w:p>
+      <w:pPr>
+        <w:jc w:val="center"/>
+      </w:pPr>
+    </w:p>
+    <w:p>
+      <w:pPr>
+        <w:jc w:val="center"/>
+      </w:pPr>
+    </w:p>
+    <w:p>
+      <w:pPr>
+        <w:jc w:val="center"/>
+      </w:pPr>
+    </w:p>
+    <w:p>
+      <w:pPr>
+        <w:jc w:val="center"/>
+      </w:pPr>
+    </w:p>
+    <w:p>
+      <w:pPr>
+        <w:pStyle w:val="Heading3"/>
+      </w:pPr>
+      <w:r>
+        <w:lastRenderedPageBreak/>
+        <w:t xml:space="preserve">Sequence Diagram </w:t>
+      </w:r>
+      <w:r>
+        <w:t>6</w:t>
+      </w:r>
+    </w:p>
+    <w:p>
+      <w:pPr>
+        <w:pStyle w:val="ListParagraph"/>
+        <w:ind w:left="0"/>
+      </w:pPr>
+    </w:p>
+    <w:p>
+      <w:pPr>
+        <w:pStyle w:val="ListParagraph"/>
+        <w:tabs>
+          <w:tab w:val="left" w:pos="3540"/>
+        </w:tabs>
+        <w:ind w:left="0"/>
+        <w:jc w:val="both"/>
+        <w:outlineLvl w:val="2"/>
+        <w:rPr>
+          <w:i/>
+        </w:rPr>
+      </w:pPr>
+      <w:r>
+        <w:t xml:space="preserve">The scenario of when a guest/user views </w:t>
+      </w:r>
+      <w:r>
+        <w:t>a</w:t>
+      </w:r>
+      <w:r>
+        <w:t xml:space="preserve"> game</w:t>
+      </w:r>
+      <w:r>
+        <w:t xml:space="preserve"> score</w:t>
+      </w:r>
+      <w:r>
+        <w:t xml:space="preserve">. A request is made to </w:t>
+      </w:r>
+      <w:r>
+        <w:t>view</w:t>
+      </w:r>
+      <w:r>
+        <w:t xml:space="preserve"> all available sports. A sport is selected from the list of sports returned. A request is made to view all leagues for the selected sport. </w:t>
+      </w:r>
+      <w:r>
+        <w:t>A league is selected from the list of leagues returned. A request is made to view the game schedule for the selected league. A game is selected from the list of games scheduled for the league. A request is made to view the Score for the selected game. A display of the score for the selected game is returned.</w:t>
+      </w:r>
+    </w:p>
+    <w:p>
+      <w:pPr>
+        <w:jc w:val="center"/>
+      </w:pPr>
+    </w:p>
+    <w:p>
+      <w:pPr>
         <w:pStyle w:val="NoSpacing"/>
         <w:jc w:val="center"/>
         <w:rPr>
@@ -20839,8 +21782,8 @@
         </w:rPr>
         <w:drawing>
           <wp:inline distT="0" distB="0" distL="0" distR="0">
-            <wp:extent cx="4521663" cy="3994099"/>
-            <wp:effectExtent l="19050" t="0" r="0" b="0"/>
+            <wp:extent cx="6338732" cy="5599161"/>
+            <wp:effectExtent l="19050" t="0" r="4918" b="0"/>
             <wp:docPr id="9" name="Picture 8" descr="viewScore.JPG"/>
             <wp:cNvGraphicFramePr>
               <a:graphicFrameLocks xmlns:a="http://schemas.openxmlformats.org/drawingml/2006/main" noChangeAspect="1"/>
@@ -20861,7 +21804,7 @@
                   <pic:spPr>
                     <a:xfrm>
                       <a:off x="0" y="0"/>
-                      <a:ext cx="4520190" cy="3992798"/>
+                      <a:ext cx="6338732" cy="5599161"/>
                     </a:xfrm>
                     <a:prstGeom prst="rect">
                       <a:avLst/>
@@ -20878,18 +21821,100 @@
       <w:pPr>
         <w:jc w:val="center"/>
       </w:pPr>
-      <w:r>
-        <w:br w:type="page"/>
-      </w:r>
+    </w:p>
+    <w:p>
+      <w:pPr>
+        <w:pStyle w:val="Heading3"/>
+      </w:pPr>
+      <w:r>
+        <w:lastRenderedPageBreak/>
+        <w:t xml:space="preserve">Sequence Diagram </w:t>
+      </w:r>
+      <w:r>
+        <w:t>7</w:t>
+      </w:r>
+    </w:p>
+    <w:p>
+      <w:pPr>
+        <w:pStyle w:val="ListParagraph"/>
+        <w:ind w:left="0"/>
+      </w:pPr>
+    </w:p>
+    <w:p>
+      <w:pPr>
+        <w:pStyle w:val="ListParagraph"/>
+        <w:tabs>
+          <w:tab w:val="left" w:pos="3540"/>
+        </w:tabs>
+        <w:ind w:left="0"/>
+        <w:jc w:val="both"/>
+        <w:outlineLvl w:val="2"/>
+      </w:pPr>
+      <w:r>
+        <w:t xml:space="preserve">The scenario of when a guest/user views </w:t>
+      </w:r>
+      <w:r>
+        <w:t>a</w:t>
+      </w:r>
+      <w:r>
+        <w:t xml:space="preserve"> game</w:t>
+      </w:r>
+      <w:r>
+        <w:t xml:space="preserve"> schedule</w:t>
+      </w:r>
+      <w:r>
+        <w:t xml:space="preserve">. A request is made to </w:t>
+      </w:r>
+      <w:r>
+        <w:t>view</w:t>
+      </w:r>
+      <w:r>
+        <w:t xml:space="preserve"> all available sports. A sport is selected from the list of sports returned. A request is made to view all leagues for the selected sport. A league is selected from the list of leagues returned. A request is made to view the game schedule for the selected league. A display of the </w:t>
+      </w:r>
+      <w:r>
+        <w:t xml:space="preserve">game schedule for the selected league </w:t>
+      </w:r>
+      <w:r>
+        <w:t>is returned.</w:t>
+      </w:r>
+    </w:p>
+    <w:p>
+      <w:pPr>
+        <w:pStyle w:val="ListParagraph"/>
+        <w:tabs>
+          <w:tab w:val="left" w:pos="3540"/>
+        </w:tabs>
+        <w:ind w:left="0"/>
+        <w:jc w:val="both"/>
+        <w:outlineLvl w:val="2"/>
+      </w:pPr>
+    </w:p>
+    <w:p>
+      <w:pPr>
+        <w:pStyle w:val="ListParagraph"/>
+        <w:tabs>
+          <w:tab w:val="left" w:pos="3540"/>
+        </w:tabs>
+        <w:ind w:left="0"/>
+        <w:jc w:val="both"/>
+        <w:outlineLvl w:val="2"/>
+        <w:rPr>
+          <w:i/>
+        </w:rPr>
+      </w:pPr>
+    </w:p>
+    <w:p>
+      <w:pPr>
+        <w:jc w:val="center"/>
+      </w:pPr>
       <w:r>
         <w:rPr>
           <w:noProof/>
         </w:rPr>
-        <w:lastRenderedPageBreak/>
         <w:drawing>
           <wp:inline distT="0" distB="0" distL="0" distR="0">
-            <wp:extent cx="4798876" cy="3877056"/>
-            <wp:effectExtent l="19050" t="0" r="1724" b="0"/>
+            <wp:extent cx="6481441" cy="5177641"/>
+            <wp:effectExtent l="19050" t="0" r="0" b="0"/>
             <wp:docPr id="10" name="Picture 9" descr="viewSchedule.JPG"/>
             <wp:cNvGraphicFramePr>
               <a:graphicFrameLocks xmlns:a="http://schemas.openxmlformats.org/drawingml/2006/main" noChangeAspect="1"/>
@@ -20903,6 +21928,7 @@
                   </pic:nvPicPr>
                   <pic:blipFill>
                     <a:blip r:embed="rId19"/>
+                    <a:srcRect t="1002"/>
                     <a:stretch>
                       <a:fillRect/>
                     </a:stretch>
@@ -20910,7 +21936,7 @@
                   <pic:spPr>
                     <a:xfrm>
                       <a:off x="0" y="0"/>
-                      <a:ext cx="4798876" cy="3877056"/>
+                      <a:ext cx="6481441" cy="5177641"/>
                     </a:xfrm>
                     <a:prstGeom prst="rect">
                       <a:avLst/>
@@ -20927,15 +21953,79 @@
       <w:pPr>
         <w:jc w:val="center"/>
       </w:pPr>
+    </w:p>
+    <w:p>
+      <w:pPr>
+        <w:jc w:val="center"/>
+      </w:pPr>
+    </w:p>
+    <w:p>
+      <w:pPr>
+        <w:pStyle w:val="Heading3"/>
+      </w:pPr>
+      <w:r>
+        <w:lastRenderedPageBreak/>
+        <w:t>Sequence Diagram 8</w:t>
+      </w:r>
+    </w:p>
+    <w:p>
+      <w:pPr>
+        <w:pStyle w:val="ListParagraph"/>
+        <w:ind w:left="0"/>
+      </w:pPr>
+    </w:p>
+    <w:p>
+      <w:pPr>
+        <w:pStyle w:val="ListParagraph"/>
+        <w:tabs>
+          <w:tab w:val="left" w:pos="3540"/>
+        </w:tabs>
+        <w:ind w:left="0"/>
+        <w:jc w:val="both"/>
+        <w:outlineLvl w:val="2"/>
+        <w:rPr>
+          <w:i/>
+        </w:rPr>
+      </w:pPr>
+      <w:r>
+        <w:t xml:space="preserve">The scenario of when a guest/user views game comments. A request is made to </w:t>
+      </w:r>
+      <w:r>
+        <w:t>view</w:t>
+      </w:r>
+      <w:r>
+        <w:t xml:space="preserve"> all available sports. A sport is selected from the list of sports returned. A request is made to view all leagues for the selected sport. A league is selected from the list of leagues returned. A request is made to view the game schedule for the selected league. A game is selected from the list of games scheduled for the league. A request is made to view the </w:t>
+      </w:r>
+      <w:r>
+        <w:t>comments</w:t>
+      </w:r>
+      <w:r>
+        <w:t xml:space="preserve"> for the selected game. A display of the </w:t>
+      </w:r>
+      <w:r>
+        <w:t>comments</w:t>
+      </w:r>
+      <w:r>
+        <w:t xml:space="preserve"> for the selected game is returned.</w:t>
+      </w:r>
+    </w:p>
+    <w:p>
+      <w:pPr>
+        <w:jc w:val="center"/>
+      </w:pPr>
+    </w:p>
+    <w:p>
+      <w:pPr>
+        <w:jc w:val="center"/>
+      </w:pPr>
       <w:r>
         <w:rPr>
           <w:noProof/>
         </w:rPr>
-        <w:lastRenderedPageBreak/>
         <w:drawing>
           <wp:inline distT="0" distB="0" distL="0" distR="0">
-            <wp:extent cx="4704202" cy="4330599"/>
-            <wp:effectExtent l="19050" t="0" r="1148" b="0"/>
+            <wp:extent cx="4565650" cy="5268652"/>
+            <wp:effectExtent l="19050" t="0" r="6350" b="0"/>
             <wp:docPr id="11" name="Picture 10" descr="viewComment.JPG"/>
             <wp:cNvGraphicFramePr>
               <a:graphicFrameLocks xmlns:a="http://schemas.openxmlformats.org/drawingml/2006/main" noChangeAspect="1"/>
@@ -20949,6 +22039,7 @@
                   </pic:nvPicPr>
                   <pic:blipFill>
                     <a:blip r:embed="rId20"/>
+                    <a:srcRect r="15451"/>
                     <a:stretch>
                       <a:fillRect/>
                     </a:stretch>
@@ -20956,7 +22047,7 @@
                   <pic:spPr>
                     <a:xfrm>
                       <a:off x="0" y="0"/>
-                      <a:ext cx="4705350" cy="4331656"/>
+                      <a:ext cx="4573224" cy="5277392"/>
                     </a:xfrm>
                     <a:prstGeom prst="rect">
                       <a:avLst/>
@@ -20971,19 +22062,98 @@
     </w:p>
     <w:p>
       <w:pPr>
-        <w:pStyle w:val="TOCHeading"/>
         <w:jc w:val="center"/>
       </w:pPr>
+    </w:p>
+    <w:p>
+      <w:pPr>
+        <w:pStyle w:val="Heading3"/>
+      </w:pPr>
+      <w:r>
+        <w:lastRenderedPageBreak/>
+        <w:t xml:space="preserve">Sequence Diagram </w:t>
+      </w:r>
+      <w:r>
+        <w:t>9</w:t>
+      </w:r>
+    </w:p>
+    <w:p>
+      <w:pPr>
+        <w:pStyle w:val="ListParagraph"/>
+        <w:ind w:left="0"/>
+      </w:pPr>
+    </w:p>
+    <w:p>
+      <w:pPr>
+        <w:pStyle w:val="ListParagraph"/>
+        <w:tabs>
+          <w:tab w:val="left" w:pos="3540"/>
+        </w:tabs>
+        <w:ind w:left="0"/>
+        <w:jc w:val="both"/>
+        <w:outlineLvl w:val="2"/>
+      </w:pPr>
+      <w:r>
+        <w:t xml:space="preserve">The scenario of when a user posts game comments. A user must first be logged in to post comments. After a successful login, a request is made to view all available sports. A sport is selected from the list of sports returned. A request is made to view all leagues for the selected sport. A league is selected from the list of leagues returned. A request is made to view the game schedule for the selected league. A game is selected from the list of games scheduled for the league. </w:t>
+      </w:r>
+      <w:r>
+        <w:t>Comment details are collected from the user and a</w:t>
+      </w:r>
+      <w:r>
+        <w:t xml:space="preserve"> request is made to </w:t>
+      </w:r>
+      <w:r>
+        <w:t>post the comment for the selected game.</w:t>
+      </w:r>
+      <w:r>
+        <w:t xml:space="preserve"> </w:t>
+      </w:r>
+      <w:r>
+        <w:t>A display of the c</w:t>
+      </w:r>
+      <w:r>
+        <w:t>onfirmation of the post</w:t>
+      </w:r>
+      <w:r>
+        <w:t>ed</w:t>
+      </w:r>
+      <w:r>
+        <w:t xml:space="preserve"> comment is </w:t>
+      </w:r>
+      <w:r>
+        <w:t>returned.</w:t>
+      </w:r>
+    </w:p>
+    <w:p>
+      <w:pPr>
+        <w:pStyle w:val="ListParagraph"/>
+        <w:tabs>
+          <w:tab w:val="left" w:pos="3540"/>
+        </w:tabs>
+        <w:ind w:left="0"/>
+        <w:jc w:val="both"/>
+        <w:outlineLvl w:val="2"/>
+      </w:pPr>
+    </w:p>
+    <w:p>
+      <w:pPr>
+        <w:pStyle w:val="ListParagraph"/>
+        <w:tabs>
+          <w:tab w:val="left" w:pos="3540"/>
+        </w:tabs>
+        <w:ind w:left="0"/>
+        <w:jc w:val="center"/>
+        <w:outlineLvl w:val="2"/>
+      </w:pPr>
       <w:r>
         <w:rPr>
           <w:noProof/>
         </w:rPr>
-        <w:lastRenderedPageBreak/>
         <w:drawing>
           <wp:inline distT="0" distB="0" distL="0" distR="0">
-            <wp:extent cx="6134100" cy="7496175"/>
+            <wp:extent cx="4768850" cy="5827771"/>
             <wp:effectExtent l="19050" t="0" r="0" b="0"/>
-            <wp:docPr id="12" name="Picture 11" descr="postComment.JPG"/>
+            <wp:docPr id="28" name="Picture 11" descr="postComment.JPG"/>
             <wp:cNvGraphicFramePr>
               <a:graphicFrameLocks xmlns:a="http://schemas.openxmlformats.org/drawingml/2006/main" noChangeAspect="1"/>
             </wp:cNvGraphicFramePr>
@@ -21003,7 +22173,7 @@
                   <pic:spPr>
                     <a:xfrm>
                       <a:off x="0" y="0"/>
-                      <a:ext cx="6134100" cy="7496175"/>
+                      <a:ext cx="4770953" cy="5830341"/>
                     </a:xfrm>
                     <a:prstGeom prst="rect">
                       <a:avLst/>
@@ -21018,18 +22188,62 @@
     </w:p>
     <w:p>
       <w:pPr>
-        <w:pStyle w:val="TOCHeading"/>
+        <w:pStyle w:val="Heading3"/>
+      </w:pPr>
+      <w:r>
+        <w:lastRenderedPageBreak/>
+        <w:t>Sequence Diagram 10</w:t>
+      </w:r>
+    </w:p>
+    <w:p>
+      <w:pPr>
+        <w:pStyle w:val="ListParagraph"/>
+        <w:ind w:left="0"/>
+      </w:pPr>
+    </w:p>
+    <w:p>
+      <w:pPr>
+        <w:pStyle w:val="ListParagraph"/>
+        <w:tabs>
+          <w:tab w:val="left" w:pos="3540"/>
+        </w:tabs>
+        <w:ind w:left="0"/>
+        <w:jc w:val="both"/>
+        <w:outlineLvl w:val="2"/>
+      </w:pPr>
+      <w:r>
+        <w:t>The scenario of when a guest/user views system estimated game predictions. A request is made to view all available sports. A sport is selected from the list of sports returned. A request is made to view all leagues for the selected sport. A league is selected from the list of leagues returned. A request is made to view the game schedule for the selected league. A game is selected from the list of games scheduled for the league. A request is made to view the system estimated predictions for the selected game. A display of the predictions for the selected game is returned.</w:t>
+      </w:r>
+    </w:p>
+    <w:p>
+      <w:pPr>
+        <w:pStyle w:val="ListParagraph"/>
+        <w:tabs>
+          <w:tab w:val="left" w:pos="3540"/>
+        </w:tabs>
+        <w:ind w:left="0"/>
+        <w:jc w:val="both"/>
+        <w:outlineLvl w:val="2"/>
+      </w:pPr>
+    </w:p>
+    <w:p>
+      <w:pPr>
+        <w:pStyle w:val="ListParagraph"/>
+        <w:tabs>
+          <w:tab w:val="left" w:pos="3540"/>
+        </w:tabs>
+        <w:ind w:left="0"/>
         <w:jc w:val="center"/>
+        <w:outlineLvl w:val="2"/>
       </w:pPr>
       <w:r>
         <w:rPr>
           <w:noProof/>
         </w:rPr>
-        <w:lastRenderedPageBreak/>
         <w:drawing>
           <wp:inline distT="0" distB="0" distL="0" distR="0">
-            <wp:extent cx="4810125" cy="5915025"/>
-            <wp:effectExtent l="19050" t="0" r="9525" b="0"/>
+            <wp:extent cx="4781550" cy="5879888"/>
+            <wp:effectExtent l="19050" t="0" r="0" b="0"/>
             <wp:docPr id="13" name="Picture 12" descr="viewPrediction.JPG"/>
             <wp:cNvGraphicFramePr>
               <a:graphicFrameLocks xmlns:a="http://schemas.openxmlformats.org/drawingml/2006/main" noChangeAspect="1"/>
@@ -21050,7 +22264,7 @@
                   <pic:spPr>
                     <a:xfrm>
                       <a:off x="0" y="0"/>
-                      <a:ext cx="4810125" cy="5915025"/>
+                      <a:ext cx="4796826" cy="5898673"/>
                     </a:xfrm>
                     <a:prstGeom prst="rect">
                       <a:avLst/>
@@ -21065,18 +22279,92 @@
     </w:p>
     <w:p>
       <w:pPr>
-        <w:pStyle w:val="TOCHeading"/>
+        <w:pStyle w:val="Heading3"/>
+      </w:pPr>
+      <w:r>
+        <w:lastRenderedPageBreak/>
+        <w:t>Sequence Diagram 11</w:t>
+      </w:r>
+    </w:p>
+    <w:p>
+      <w:pPr>
+        <w:pStyle w:val="ListParagraph"/>
+        <w:ind w:left="0"/>
+      </w:pPr>
+    </w:p>
+    <w:p>
+      <w:pPr>
+        <w:pStyle w:val="ListParagraph"/>
+        <w:tabs>
+          <w:tab w:val="left" w:pos="3540"/>
+        </w:tabs>
+        <w:ind w:left="0"/>
+        <w:jc w:val="both"/>
+        <w:outlineLvl w:val="2"/>
+      </w:pPr>
+      <w:r>
+        <w:t xml:space="preserve">The scenario of when a user </w:t>
+      </w:r>
+      <w:r>
+        <w:t>publishes a vote for a</w:t>
+      </w:r>
+      <w:r>
+        <w:t xml:space="preserve"> game. A user must first be logged in to </w:t>
+      </w:r>
+      <w:r>
+        <w:t>publish a vote</w:t>
+      </w:r>
+      <w:r>
+        <w:t xml:space="preserve">. After a successful login, a request is made to view all available sports. A sport is selected from the list of sports returned. A request is made to view all leagues for the selected sport. A league is selected from the list of leagues returned. A request is made to view the game schedule for the selected league. A game is selected from the list of games scheduled for the league. </w:t>
+      </w:r>
+      <w:r>
+        <w:t xml:space="preserve">Vote </w:t>
+      </w:r>
+      <w:r>
+        <w:t xml:space="preserve">details are collected from the user and a request is made to </w:t>
+      </w:r>
+      <w:r>
+        <w:t>publish the vote</w:t>
+      </w:r>
+      <w:r>
+        <w:t xml:space="preserve"> for the selected game. A display of the confirmation of the </w:t>
+      </w:r>
+      <w:r>
+        <w:t>published vote</w:t>
+      </w:r>
+      <w:r>
+        <w:t xml:space="preserve"> is returned.</w:t>
+      </w:r>
+    </w:p>
+    <w:p>
+      <w:pPr>
+        <w:pStyle w:val="ListParagraph"/>
+        <w:tabs>
+          <w:tab w:val="left" w:pos="3540"/>
+        </w:tabs>
+        <w:ind w:left="0"/>
+        <w:jc w:val="both"/>
+        <w:outlineLvl w:val="2"/>
+      </w:pPr>
+    </w:p>
+    <w:p>
+      <w:pPr>
+        <w:pStyle w:val="ListParagraph"/>
+        <w:tabs>
+          <w:tab w:val="left" w:pos="3540"/>
+        </w:tabs>
+        <w:ind w:left="0"/>
         <w:jc w:val="center"/>
+        <w:outlineLvl w:val="2"/>
       </w:pPr>
       <w:r>
         <w:rPr>
           <w:noProof/>
         </w:rPr>
-        <w:lastRenderedPageBreak/>
         <w:drawing>
           <wp:inline distT="0" distB="0" distL="0" distR="0">
-            <wp:extent cx="5991225" cy="6543675"/>
-            <wp:effectExtent l="19050" t="0" r="9525" b="0"/>
+            <wp:extent cx="5133932" cy="5827920"/>
+            <wp:effectExtent l="19050" t="0" r="0" b="0"/>
             <wp:docPr id="14" name="Picture 13" descr="publishVote.JPG"/>
             <wp:cNvGraphicFramePr>
               <a:graphicFrameLocks xmlns:a="http://schemas.openxmlformats.org/drawingml/2006/main" noChangeAspect="1"/>
@@ -21097,7 +22385,7 @@
                   <pic:spPr>
                     <a:xfrm>
                       <a:off x="0" y="0"/>
-                      <a:ext cx="5991225" cy="6543675"/>
+                      <a:ext cx="5133932" cy="5827920"/>
                     </a:xfrm>
                     <a:prstGeom prst="rect">
                       <a:avLst/>
@@ -21112,7 +22400,48 @@
     </w:p>
     <w:p>
       <w:pPr>
-        <w:pStyle w:val="TOCHeading"/>
+        <w:pStyle w:val="Heading3"/>
+      </w:pPr>
+      <w:r>
+        <w:lastRenderedPageBreak/>
+        <w:t>Sequence Diagram 12</w:t>
+      </w:r>
+    </w:p>
+    <w:p>
+      <w:pPr>
+        <w:pStyle w:val="ListParagraph"/>
+        <w:ind w:left="0"/>
+      </w:pPr>
+    </w:p>
+    <w:p>
+      <w:pPr>
+        <w:pStyle w:val="ListParagraph"/>
+        <w:tabs>
+          <w:tab w:val="left" w:pos="3540"/>
+        </w:tabs>
+        <w:ind w:left="0"/>
+        <w:jc w:val="both"/>
+        <w:outlineLvl w:val="2"/>
+      </w:pPr>
+      <w:r>
+        <w:t>The scenario of when a user creates a sport. A user must first be logged in to create a sport. After a</w:t>
+      </w:r>
+      <w:r>
+        <w:t xml:space="preserve"> successful login, sport name is</w:t>
+      </w:r>
+      <w:r>
+        <w:t xml:space="preserve"> collected.  A request is made to create the sport for the currently logged in user. A display of the confirmation of the sport creation results is returned.</w:t>
+      </w:r>
+    </w:p>
+    <w:p>
+      <w:pPr>
+        <w:pStyle w:val="ListParagraph"/>
+        <w:tabs>
+          <w:tab w:val="left" w:pos="3540"/>
+        </w:tabs>
+        <w:ind w:left="0"/>
+        <w:jc w:val="center"/>
+        <w:outlineLvl w:val="2"/>
       </w:pPr>
     </w:p>
     <w:p>
@@ -21124,7 +22453,6 @@
         <w:rPr>
           <w:noProof/>
         </w:rPr>
-        <w:lastRenderedPageBreak/>
         <w:drawing>
           <wp:inline distT="0" distB="0" distL="0" distR="0">
             <wp:extent cx="3806800" cy="3438144"/>
@@ -21163,6 +22491,88 @@
       </w:r>
     </w:p>
     <w:p/>
+    <w:p/>
+    <w:p/>
+    <w:p/>
+    <w:p/>
+    <w:p/>
+    <w:p/>
+    <w:p/>
+    <w:p>
+      <w:pPr>
+        <w:pStyle w:val="Heading3"/>
+      </w:pPr>
+      <w:r>
+        <w:lastRenderedPageBreak/>
+        <w:t>Sequence Diagram 1</w:t>
+      </w:r>
+      <w:r>
+        <w:t>3</w:t>
+      </w:r>
+    </w:p>
+    <w:p>
+      <w:pPr>
+        <w:pStyle w:val="ListParagraph"/>
+        <w:ind w:left="0"/>
+      </w:pPr>
+    </w:p>
+    <w:p>
+      <w:pPr>
+        <w:pStyle w:val="ListParagraph"/>
+        <w:tabs>
+          <w:tab w:val="left" w:pos="3540"/>
+        </w:tabs>
+        <w:ind w:left="0"/>
+        <w:jc w:val="both"/>
+        <w:outlineLvl w:val="2"/>
+      </w:pPr>
+      <w:r>
+        <w:t xml:space="preserve">The scenario of when a user </w:t>
+      </w:r>
+      <w:r>
+        <w:t>modifies a sport created by that user.</w:t>
+      </w:r>
+      <w:r>
+        <w:t xml:space="preserve"> A user must first be logged in to </w:t>
+      </w:r>
+      <w:r>
+        <w:t>modify</w:t>
+      </w:r>
+      <w:r>
+        <w:t xml:space="preserve"> a </w:t>
+      </w:r>
+      <w:r>
+        <w:t>sport.</w:t>
+      </w:r>
+      <w:r>
+        <w:t xml:space="preserve"> After a successful login, a request is made to view all available sports</w:t>
+      </w:r>
+      <w:r>
+        <w:t xml:space="preserve"> that they user can modify</w:t>
+      </w:r>
+      <w:r>
+        <w:t xml:space="preserve">. A sport is selected from the list of sports returned. </w:t>
+      </w:r>
+      <w:r>
+        <w:t xml:space="preserve">The option to update or delete a sport collected. If update has been selected, a new sport name is collected. </w:t>
+      </w:r>
+      <w:r>
+        <w:t xml:space="preserve">A request is made to </w:t>
+      </w:r>
+      <w:r>
+        <w:t>process the user selected option to update/delete the sport.</w:t>
+      </w:r>
+      <w:r>
+        <w:t xml:space="preserve"> A display of the confirmation of the </w:t>
+      </w:r>
+      <w:r>
+        <w:t>modification to the sport is</w:t>
+      </w:r>
+      <w:r>
+        <w:t xml:space="preserve"> returned.</w:t>
+      </w:r>
+    </w:p>
+    <w:p/>
     <w:p>
       <w:pPr>
         <w:pStyle w:val="ListParagraph"/>
@@ -21188,8 +22598,8 @@
         </w:rPr>
         <w:drawing>
           <wp:inline distT="0" distB="0" distL="0" distR="0">
-            <wp:extent cx="4660468" cy="3811219"/>
-            <wp:effectExtent l="19050" t="0" r="6782" b="0"/>
+            <wp:extent cx="4387850" cy="5445965"/>
+            <wp:effectExtent l="19050" t="0" r="0" b="0"/>
             <wp:docPr id="16" name="Picture 15" descr="modifySport.JPG"/>
             <wp:cNvGraphicFramePr>
               <a:graphicFrameLocks xmlns:a="http://schemas.openxmlformats.org/drawingml/2006/main" noChangeAspect="1"/>
@@ -21203,6 +22613,7 @@
                   </pic:nvPicPr>
                   <pic:blipFill>
                     <a:blip r:embed="rId25"/>
+                    <a:srcRect r="24266"/>
                     <a:stretch>
                       <a:fillRect/>
                     </a:stretch>
@@ -21210,7 +22621,7 @@
                   <pic:spPr>
                     <a:xfrm>
                       <a:off x="0" y="0"/>
-                      <a:ext cx="4657725" cy="3808976"/>
+                      <a:ext cx="4387850" cy="5445965"/>
                     </a:xfrm>
                     <a:prstGeom prst="rect">
                       <a:avLst/>
@@ -21237,6 +22648,77 @@
           <w:szCs w:val="24"/>
         </w:rPr>
       </w:pPr>
+    </w:p>
+    <w:p>
+      <w:pPr>
+        <w:pStyle w:val="Heading3"/>
+      </w:pPr>
+      <w:r>
+        <w:lastRenderedPageBreak/>
+        <w:t>Sequence Diagram 14</w:t>
+      </w:r>
+    </w:p>
+    <w:p>
+      <w:pPr>
+        <w:pStyle w:val="ListParagraph"/>
+        <w:ind w:left="0"/>
+      </w:pPr>
+    </w:p>
+    <w:p>
+      <w:pPr>
+        <w:pStyle w:val="ListParagraph"/>
+        <w:tabs>
+          <w:tab w:val="left" w:pos="3540"/>
+        </w:tabs>
+        <w:ind w:left="0"/>
+        <w:jc w:val="both"/>
+        <w:outlineLvl w:val="2"/>
+      </w:pPr>
+      <w:r>
+        <w:t xml:space="preserve">The scenario of when a user creates a league. A user must first be logged in to create a sport. </w:t>
+      </w:r>
+      <w:r>
+        <w:t>After a successful login, a request is made to view all available sports. A sport is selected from the list of sports returned. A league name is collected and a request is made to create the league under the selected sport for the currently logged in user.</w:t>
+      </w:r>
+      <w:r>
+        <w:t xml:space="preserve"> A display of the confirmation of the </w:t>
+      </w:r>
+      <w:r>
+        <w:t>league</w:t>
+      </w:r>
+      <w:r>
+        <w:t xml:space="preserve"> creation results is returned.</w:t>
+      </w:r>
+    </w:p>
+    <w:p>
+      <w:pPr>
+        <w:pStyle w:val="ListParagraph"/>
+        <w:ind w:left="0"/>
+        <w:jc w:val="center"/>
+        <w:outlineLvl w:val="1"/>
+        <w:rPr>
+          <w:rFonts w:asciiTheme="majorHAnsi" w:hAnsiTheme="majorHAnsi"/>
+          <w:b/>
+          <w:color w:val="323232" w:themeColor="text2"/>
+          <w:sz w:val="24"/>
+          <w:szCs w:val="24"/>
+        </w:rPr>
+      </w:pPr>
+    </w:p>
+    <w:p>
+      <w:pPr>
+        <w:pStyle w:val="ListParagraph"/>
+        <w:ind w:left="0"/>
+        <w:jc w:val="center"/>
+        <w:outlineLvl w:val="1"/>
+        <w:rPr>
+          <w:rFonts w:asciiTheme="majorHAnsi" w:hAnsiTheme="majorHAnsi"/>
+          <w:b/>
+          <w:color w:val="323232" w:themeColor="text2"/>
+          <w:sz w:val="24"/>
+          <w:szCs w:val="24"/>
+        </w:rPr>
+      </w:pPr>
       <w:r>
         <w:rPr>
           <w:rFonts w:asciiTheme="majorHAnsi" w:hAnsiTheme="majorHAnsi"/>
@@ -21246,7 +22728,6 @@
           <w:sz w:val="24"/>
           <w:szCs w:val="24"/>
         </w:rPr>
-        <w:lastRenderedPageBreak/>
         <w:drawing>
           <wp:inline distT="0" distB="0" distL="0" distR="0">
             <wp:extent cx="4991100" cy="5753100"/>
@@ -21298,6 +22779,102 @@
           <w:szCs w:val="24"/>
         </w:rPr>
       </w:pPr>
+    </w:p>
+    <w:p>
+      <w:pPr>
+        <w:pStyle w:val="ListParagraph"/>
+        <w:ind w:left="0"/>
+        <w:jc w:val="center"/>
+        <w:outlineLvl w:val="1"/>
+        <w:rPr>
+          <w:rFonts w:asciiTheme="majorHAnsi" w:hAnsiTheme="majorHAnsi"/>
+          <w:b/>
+          <w:color w:val="323232" w:themeColor="text2"/>
+          <w:sz w:val="24"/>
+          <w:szCs w:val="24"/>
+        </w:rPr>
+      </w:pPr>
+    </w:p>
+    <w:p>
+      <w:pPr>
+        <w:pStyle w:val="Heading3"/>
+      </w:pPr>
+      <w:r>
+        <w:lastRenderedPageBreak/>
+        <w:t>Sequence Diagram 15</w:t>
+      </w:r>
+    </w:p>
+    <w:p>
+      <w:pPr>
+        <w:pStyle w:val="ListParagraph"/>
+        <w:ind w:left="0"/>
+      </w:pPr>
+    </w:p>
+    <w:p>
+      <w:pPr>
+        <w:pStyle w:val="ListParagraph"/>
+        <w:tabs>
+          <w:tab w:val="left" w:pos="3540"/>
+        </w:tabs>
+        <w:ind w:left="0"/>
+        <w:jc w:val="both"/>
+        <w:outlineLvl w:val="2"/>
+      </w:pPr>
+      <w:r>
+        <w:t xml:space="preserve">The scenario of when a user modifies a league created by that user. A user must first be logged in to modify a league. After a successful login, a request is made to view all available sports. A sport is selected from the list of sports returned. </w:t>
+      </w:r>
+    </w:p>
+    <w:p>
+      <w:pPr>
+        <w:pStyle w:val="ListParagraph"/>
+        <w:tabs>
+          <w:tab w:val="left" w:pos="3540"/>
+        </w:tabs>
+        <w:ind w:left="0"/>
+        <w:jc w:val="both"/>
+        <w:outlineLvl w:val="2"/>
+      </w:pPr>
+      <w:r>
+        <w:t>A request is made to view all leagues for the selected sport</w:t>
+      </w:r>
+      <w:r>
+        <w:t xml:space="preserve"> that the user can modify</w:t>
+      </w:r>
+      <w:r>
+        <w:t xml:space="preserve">. A league is selected from the list of leagues </w:t>
+      </w:r>
+      <w:r>
+        <w:t>returned. The</w:t>
+      </w:r>
+      <w:r>
+        <w:t xml:space="preserve"> option to update or delete a league is collected. If update has been selected, a new league name and sport name are collected. A request is made to process the user selected option to update/delete the league. A display of the confirmation of the modification to the league is returned.</w:t>
+      </w:r>
+    </w:p>
+    <w:p>
+      <w:pPr>
+        <w:pStyle w:val="ListParagraph"/>
+        <w:tabs>
+          <w:tab w:val="left" w:pos="3540"/>
+        </w:tabs>
+        <w:ind w:left="0"/>
+        <w:jc w:val="both"/>
+        <w:outlineLvl w:val="2"/>
+      </w:pPr>
+    </w:p>
+    <w:p>
+      <w:pPr>
+        <w:pStyle w:val="ListParagraph"/>
+        <w:ind w:left="0"/>
+        <w:jc w:val="center"/>
+        <w:outlineLvl w:val="1"/>
+        <w:rPr>
+          <w:rFonts w:asciiTheme="majorHAnsi" w:hAnsiTheme="majorHAnsi"/>
+          <w:b/>
+          <w:color w:val="323232" w:themeColor="text2"/>
+          <w:sz w:val="24"/>
+          <w:szCs w:val="24"/>
+        </w:rPr>
+      </w:pPr>
       <w:r>
         <w:rPr>
           <w:rFonts w:asciiTheme="majorHAnsi" w:hAnsiTheme="majorHAnsi"/>
@@ -21307,10 +22884,9 @@
           <w:sz w:val="24"/>
           <w:szCs w:val="24"/>
         </w:rPr>
-        <w:lastRenderedPageBreak/>
         <w:drawing>
           <wp:inline distT="0" distB="0" distL="0" distR="0">
-            <wp:extent cx="4972050" cy="5934075"/>
+            <wp:extent cx="4845050" cy="5782501"/>
             <wp:effectExtent l="19050" t="0" r="0" b="0"/>
             <wp:docPr id="18" name="Picture 17" descr="modifyLeague.JPG"/>
             <wp:cNvGraphicFramePr>
@@ -21332,7 +22908,7 @@
                   <pic:spPr>
                     <a:xfrm>
                       <a:off x="0" y="0"/>
-                      <a:ext cx="4972050" cy="5934075"/>
+                      <a:ext cx="4858468" cy="5798516"/>
                     </a:xfrm>
                     <a:prstGeom prst="rect">
                       <a:avLst/>
@@ -21347,6 +22923,53 @@
     </w:p>
     <w:p>
       <w:pPr>
+        <w:pStyle w:val="Heading3"/>
+      </w:pPr>
+      <w:r>
+        <w:lastRenderedPageBreak/>
+        <w:t>Sequence Diagram 16</w:t>
+      </w:r>
+    </w:p>
+    <w:p>
+      <w:pPr>
+        <w:pStyle w:val="ListParagraph"/>
+        <w:ind w:left="0"/>
+      </w:pPr>
+    </w:p>
+    <w:p>
+      <w:pPr>
+        <w:pStyle w:val="ListParagraph"/>
+        <w:tabs>
+          <w:tab w:val="left" w:pos="3540"/>
+        </w:tabs>
+        <w:ind w:left="0"/>
+        <w:jc w:val="both"/>
+        <w:outlineLvl w:val="2"/>
+      </w:pPr>
+      <w:r>
+        <w:t xml:space="preserve">The scenario of when a user creates a team. A user must first be logged in to create a team. After a successful login, a request is made to view all available sports. A sport is selected from the list of sports returned. </w:t>
+      </w:r>
+      <w:r>
+        <w:t>A request is made to view all leagues for the selected sport. A league is selected from the list of leagues returned.</w:t>
+      </w:r>
+      <w:r>
+        <w:t xml:space="preserve"> A team name is collected and a request is made to create </w:t>
+      </w:r>
+      <w:r>
+        <w:t>a</w:t>
+      </w:r>
+      <w:r>
+        <w:t xml:space="preserve"> team under the league</w:t>
+      </w:r>
+      <w:r>
+        <w:t>,</w:t>
+      </w:r>
+      <w:r>
+        <w:t xml:space="preserve"> under the selected sport for the currently logged in user. A display of the confirmation of the team creation results is returned.</w:t>
+      </w:r>
+    </w:p>
+    <w:p>
+      <w:pPr>
         <w:tabs>
           <w:tab w:val="left" w:pos="3640"/>
         </w:tabs>
@@ -21356,10 +22979,9 @@
         <w:rPr>
           <w:noProof/>
         </w:rPr>
-        <w:lastRenderedPageBreak/>
         <w:drawing>
           <wp:inline distT="0" distB="0" distL="0" distR="0">
-            <wp:extent cx="6134100" cy="6362700"/>
+            <wp:extent cx="5772150" cy="5987261"/>
             <wp:effectExtent l="19050" t="0" r="0" b="0"/>
             <wp:docPr id="19" name="Picture 18" descr="createTeam.JPG"/>
             <wp:cNvGraphicFramePr>
@@ -21381,7 +23003,7 @@
                   <pic:spPr>
                     <a:xfrm>
                       <a:off x="0" y="0"/>
-                      <a:ext cx="6134100" cy="6362700"/>
+                      <a:ext cx="5772150" cy="5987261"/>
                     </a:xfrm>
                     <a:prstGeom prst="rect">
                       <a:avLst/>
@@ -21396,6 +23018,100 @@
     </w:p>
     <w:p>
       <w:pPr>
+        <w:pStyle w:val="Heading3"/>
+      </w:pPr>
+      <w:r>
+        <w:lastRenderedPageBreak/>
+        <w:t>Sequence Diagram 17</w:t>
+      </w:r>
+    </w:p>
+    <w:p>
+      <w:pPr>
+        <w:pStyle w:val="ListParagraph"/>
+        <w:ind w:left="0"/>
+      </w:pPr>
+    </w:p>
+    <w:p>
+      <w:pPr>
+        <w:pStyle w:val="ListParagraph"/>
+        <w:tabs>
+          <w:tab w:val="left" w:pos="3540"/>
+        </w:tabs>
+        <w:ind w:left="0"/>
+        <w:jc w:val="both"/>
+        <w:outlineLvl w:val="2"/>
+      </w:pPr>
+      <w:r>
+        <w:t xml:space="preserve">The scenario of when a user modifies a </w:t>
+      </w:r>
+      <w:r>
+        <w:t>team</w:t>
+      </w:r>
+      <w:r>
+        <w:t xml:space="preserve"> created by that user. A user must first be logged in to modify a </w:t>
+      </w:r>
+      <w:r>
+        <w:t>team</w:t>
+      </w:r>
+      <w:r>
+        <w:t xml:space="preserve">. After a successful login, a request is made to view all available sports. A sport is selected from the list of sports returned. </w:t>
+      </w:r>
+    </w:p>
+    <w:p>
+      <w:pPr>
+        <w:pStyle w:val="ListParagraph"/>
+        <w:tabs>
+          <w:tab w:val="left" w:pos="3540"/>
+        </w:tabs>
+        <w:ind w:left="0"/>
+        <w:jc w:val="both"/>
+        <w:outlineLvl w:val="2"/>
+      </w:pPr>
+      <w:r>
+        <w:t>A request is made to view all leagues for the selected sport. A league is selected from the list of leagues returned.</w:t>
+      </w:r>
+      <w:r>
+        <w:t xml:space="preserve"> </w:t>
+      </w:r>
+      <w:r>
+        <w:t>A request is made to view all teams for the selected league</w:t>
+      </w:r>
+      <w:r>
+        <w:t xml:space="preserve"> that they user can modify</w:t>
+      </w:r>
+      <w:r>
+        <w:t xml:space="preserve">. A team is selected from the list of teams returned. </w:t>
+      </w:r>
+      <w:r>
+        <w:t xml:space="preserve">The option to update or delete a </w:t>
+      </w:r>
+      <w:r>
+        <w:t>team</w:t>
+      </w:r>
+      <w:r>
+        <w:t xml:space="preserve"> is collected. If update has been selected, a new </w:t>
+      </w:r>
+      <w:r>
+        <w:t xml:space="preserve">team name, </w:t>
+      </w:r>
+      <w:r>
+        <w:t xml:space="preserve">league name and sport name are collected. A request is made to process the user selected option to update/delete the </w:t>
+      </w:r>
+      <w:r>
+        <w:t>team</w:t>
+      </w:r>
+      <w:r>
+        <w:t xml:space="preserve">. A display of the confirmation of the modification to the </w:t>
+      </w:r>
+      <w:r>
+        <w:t>team</w:t>
+      </w:r>
+      <w:r>
+        <w:t xml:space="preserve"> is returned.</w:t>
+      </w:r>
+    </w:p>
+    <w:p>
+      <w:pPr>
         <w:tabs>
           <w:tab w:val="left" w:pos="3640"/>
         </w:tabs>
@@ -21405,11 +23121,10 @@
         <w:rPr>
           <w:noProof/>
         </w:rPr>
-        <w:lastRenderedPageBreak/>
         <w:drawing>
           <wp:inline distT="0" distB="0" distL="0" distR="0">
-            <wp:extent cx="6315075" cy="7334250"/>
-            <wp:effectExtent l="19050" t="0" r="9525" b="0"/>
+            <wp:extent cx="4905367" cy="5697032"/>
+            <wp:effectExtent l="19050" t="0" r="0" b="0"/>
             <wp:docPr id="20" name="Picture 19" descr="modifyTeam.JPG"/>
             <wp:cNvGraphicFramePr>
               <a:graphicFrameLocks xmlns:a="http://schemas.openxmlformats.org/drawingml/2006/main" noChangeAspect="1"/>
@@ -21430,7 +23145,7 @@
                   <pic:spPr>
                     <a:xfrm>
                       <a:off x="0" y="0"/>
-                      <a:ext cx="6315075" cy="7334250"/>
+                      <a:ext cx="4905367" cy="5697032"/>
                     </a:xfrm>
                     <a:prstGeom prst="rect">
                       <a:avLst/>
@@ -21445,26 +23160,160 @@
     </w:p>
     <w:p>
       <w:pPr>
+        <w:pStyle w:val="Heading3"/>
+      </w:pPr>
+      <w:r>
+        <w:lastRenderedPageBreak/>
+        <w:t>Sequence Diagram 18</w:t>
+      </w:r>
+    </w:p>
+    <w:p>
+      <w:pPr>
+        <w:pStyle w:val="ListParagraph"/>
+        <w:ind w:left="0"/>
+      </w:pPr>
+    </w:p>
+    <w:p>
+      <w:pPr>
+        <w:pStyle w:val="ListParagraph"/>
         <w:tabs>
-          <w:tab w:val="left" w:pos="3640"/>
+          <w:tab w:val="left" w:pos="3540"/>
         </w:tabs>
+        <w:ind w:left="0"/>
+        <w:jc w:val="both"/>
+        <w:outlineLvl w:val="2"/>
+      </w:pPr>
+      <w:r>
+        <w:t xml:space="preserve">The scenario of when a user creates a game. A user must first be logged in to create a </w:t>
+      </w:r>
+      <w:r>
+        <w:t>game</w:t>
+      </w:r>
+      <w:r>
+        <w:t xml:space="preserve">. After a successful login, a request is made to view all available sports. A sport is selected from the list of sports returned. A request is made to view all leagues for the selected sport. A league is selected from the list of leagues returned. </w:t>
+      </w:r>
+      <w:r>
+        <w:t>A request is made to view all teams for the selected league. Details for both teams participating in a game such as home</w:t>
+      </w:r>
+      <w:r>
+        <w:t xml:space="preserve"> t</w:t>
+      </w:r>
+      <w:r>
+        <w:t>eam</w:t>
+      </w:r>
+      <w:r>
+        <w:t xml:space="preserve"> n</w:t>
+      </w:r>
+      <w:r>
+        <w:t>ame, home</w:t>
+      </w:r>
+      <w:r>
+        <w:t xml:space="preserve"> t</w:t>
+      </w:r>
+      <w:r>
+        <w:t>eam</w:t>
+      </w:r>
+      <w:r>
+        <w:t xml:space="preserve"> s</w:t>
+      </w:r>
+      <w:r>
+        <w:t>core,</w:t>
+      </w:r>
+      <w:r>
+        <w:t xml:space="preserve"> a</w:t>
+      </w:r>
+      <w:r>
+        <w:t>way</w:t>
+      </w:r>
+      <w:r>
+        <w:t xml:space="preserve"> t</w:t>
+      </w:r>
+      <w:r>
+        <w:t>eam</w:t>
+      </w:r>
+      <w:r>
+        <w:t xml:space="preserve"> n</w:t>
+      </w:r>
+      <w:r>
+        <w:t xml:space="preserve">ame and </w:t>
+      </w:r>
+      <w:r>
+        <w:t>a</w:t>
+      </w:r>
+      <w:r>
+        <w:t>way</w:t>
+      </w:r>
+      <w:r>
+        <w:t xml:space="preserve"> t</w:t>
+      </w:r>
+      <w:r>
+        <w:t>eam</w:t>
+      </w:r>
+      <w:r>
+        <w:t xml:space="preserve"> s</w:t>
+      </w:r>
+      <w:r>
+        <w:t>core</w:t>
+      </w:r>
+      <w:r>
+        <w:t xml:space="preserve"> and game date</w:t>
+      </w:r>
+      <w:r>
+        <w:t xml:space="preserve"> are </w:t>
+      </w:r>
+      <w:r>
+        <w:t>collected</w:t>
+      </w:r>
+      <w:r>
+        <w:t>.</w:t>
+      </w:r>
+      <w:r>
+        <w:t xml:space="preserve"> </w:t>
+      </w:r>
+      <w:r>
+        <w:t xml:space="preserve"> A</w:t>
+      </w:r>
+      <w:r>
+        <w:t xml:space="preserve"> request is made to create a </w:t>
+      </w:r>
+      <w:r>
+        <w:t xml:space="preserve">game </w:t>
+      </w:r>
+      <w:r>
+        <w:t xml:space="preserve">team under the league, under the selected sport for the currently logged in user. A display of the confirmation of the </w:t>
+      </w:r>
+      <w:r>
+        <w:t>game</w:t>
+      </w:r>
+      <w:r>
+        <w:t xml:space="preserve"> creation results is returned.</w:t>
+      </w:r>
+    </w:p>
+    <w:p>
+      <w:pPr>
+        <w:pStyle w:val="ListParagraph"/>
+        <w:tabs>
+          <w:tab w:val="left" w:pos="3540"/>
+        </w:tabs>
+        <w:ind w:left="0"/>
+        <w:jc w:val="both"/>
+        <w:outlineLvl w:val="2"/>
       </w:pPr>
       <w:r>
         <w:rPr>
           <w:noProof/>
         </w:rPr>
-        <w:lastRenderedPageBreak/>
         <w:drawing>
           <wp:anchor distT="0" distB="0" distL="114300" distR="114300" simplePos="0" relativeHeight="251658240" behindDoc="0" locked="0" layoutInCell="1" allowOverlap="1">
             <wp:simplePos x="0" y="0"/>
             <wp:positionH relativeFrom="column">
-              <wp:posOffset>458470</wp:posOffset>
+              <wp:posOffset>692150</wp:posOffset>
             </wp:positionH>
             <wp:positionV relativeFrom="paragraph">
-              <wp:align>top</wp:align>
+              <wp:posOffset>135890</wp:posOffset>
             </wp:positionV>
-            <wp:extent cx="6377305" cy="6409055"/>
-            <wp:effectExtent l="19050" t="0" r="4445" b="0"/>
+            <wp:extent cx="5607050" cy="5638800"/>
+            <wp:effectExtent l="19050" t="0" r="0" b="0"/>
             <wp:wrapSquare wrapText="bothSides"/>
             <wp:docPr id="21" name="Picture 20" descr="createGame.JPG"/>
             <wp:cNvGraphicFramePr>
@@ -21486,7 +23335,7 @@
                   <pic:spPr>
                     <a:xfrm>
                       <a:off x="0" y="0"/>
-                      <a:ext cx="6377305" cy="6409055"/>
+                      <a:ext cx="5607050" cy="5638800"/>
                     </a:xfrm>
                     <a:prstGeom prst="rect">
                       <a:avLst/>
@@ -21497,6 +23346,245 @@
             </a:graphic>
           </wp:anchor>
         </w:drawing>
+      </w:r>
+    </w:p>
+    <w:p>
+      <w:pPr>
+        <w:tabs>
+          <w:tab w:val="left" w:pos="3640"/>
+        </w:tabs>
+        <w:jc w:val="center"/>
+      </w:pPr>
+    </w:p>
+    <w:p>
+      <w:pPr>
+        <w:tabs>
+          <w:tab w:val="left" w:pos="3640"/>
+        </w:tabs>
+      </w:pPr>
+    </w:p>
+    <w:p>
+      <w:pPr>
+        <w:tabs>
+          <w:tab w:val="left" w:pos="3640"/>
+        </w:tabs>
+      </w:pPr>
+    </w:p>
+    <w:p>
+      <w:pPr>
+        <w:tabs>
+          <w:tab w:val="left" w:pos="3640"/>
+        </w:tabs>
+      </w:pPr>
+    </w:p>
+    <w:p>
+      <w:pPr>
+        <w:tabs>
+          <w:tab w:val="left" w:pos="3640"/>
+        </w:tabs>
+      </w:pPr>
+    </w:p>
+    <w:p>
+      <w:pPr>
+        <w:tabs>
+          <w:tab w:val="left" w:pos="3640"/>
+        </w:tabs>
+      </w:pPr>
+    </w:p>
+    <w:p>
+      <w:pPr>
+        <w:tabs>
+          <w:tab w:val="left" w:pos="3640"/>
+        </w:tabs>
+      </w:pPr>
+    </w:p>
+    <w:p>
+      <w:pPr>
+        <w:tabs>
+          <w:tab w:val="left" w:pos="3640"/>
+        </w:tabs>
+      </w:pPr>
+    </w:p>
+    <w:p>
+      <w:pPr>
+        <w:tabs>
+          <w:tab w:val="left" w:pos="3640"/>
+        </w:tabs>
+      </w:pPr>
+    </w:p>
+    <w:p>
+      <w:pPr>
+        <w:tabs>
+          <w:tab w:val="left" w:pos="3640"/>
+        </w:tabs>
+      </w:pPr>
+    </w:p>
+    <w:p>
+      <w:pPr>
+        <w:tabs>
+          <w:tab w:val="left" w:pos="3640"/>
+        </w:tabs>
+      </w:pPr>
+    </w:p>
+    <w:p>
+      <w:pPr>
+        <w:tabs>
+          <w:tab w:val="left" w:pos="3640"/>
+        </w:tabs>
+      </w:pPr>
+    </w:p>
+    <w:p>
+      <w:pPr>
+        <w:tabs>
+          <w:tab w:val="left" w:pos="3640"/>
+        </w:tabs>
+      </w:pPr>
+    </w:p>
+    <w:p>
+      <w:pPr>
+        <w:tabs>
+          <w:tab w:val="left" w:pos="3640"/>
+        </w:tabs>
+      </w:pPr>
+    </w:p>
+    <w:p>
+      <w:pPr>
+        <w:tabs>
+          <w:tab w:val="left" w:pos="3640"/>
+        </w:tabs>
+      </w:pPr>
+    </w:p>
+    <w:p>
+      <w:pPr>
+        <w:tabs>
+          <w:tab w:val="left" w:pos="3640"/>
+        </w:tabs>
+      </w:pPr>
+    </w:p>
+    <w:p>
+      <w:pPr>
+        <w:tabs>
+          <w:tab w:val="left" w:pos="3640"/>
+        </w:tabs>
+      </w:pPr>
+    </w:p>
+    <w:p>
+      <w:pPr>
+        <w:pStyle w:val="Heading3"/>
+      </w:pPr>
+      <w:r>
+        <w:lastRenderedPageBreak/>
+        <w:t>Sequence Diagram 19</w:t>
+      </w:r>
+    </w:p>
+    <w:p>
+      <w:pPr>
+        <w:pStyle w:val="ListParagraph"/>
+        <w:ind w:left="0"/>
+      </w:pPr>
+    </w:p>
+    <w:p>
+      <w:pPr>
+        <w:pStyle w:val="ListParagraph"/>
+        <w:tabs>
+          <w:tab w:val="left" w:pos="3540"/>
+        </w:tabs>
+        <w:ind w:left="0"/>
+        <w:jc w:val="both"/>
+        <w:outlineLvl w:val="2"/>
+      </w:pPr>
+      <w:r>
+        <w:t xml:space="preserve">The scenario of when a user modifies a game created by that user. A user must first be logged in to modify a </w:t>
+      </w:r>
+      <w:r>
+        <w:t>game</w:t>
+      </w:r>
+      <w:r>
+        <w:t xml:space="preserve">. After a successful login, a request is made to view all available sports. A sport is selected from the list of sports returned. </w:t>
+      </w:r>
+    </w:p>
+    <w:p>
+      <w:pPr>
+        <w:pStyle w:val="ListParagraph"/>
+        <w:tabs>
+          <w:tab w:val="left" w:pos="3540"/>
+        </w:tabs>
+        <w:ind w:left="0"/>
+        <w:jc w:val="both"/>
+        <w:outlineLvl w:val="2"/>
+      </w:pPr>
+      <w:r>
+        <w:t>A request is made to view all leagues for the selected sport. A league is selected from the list of leagues returned.</w:t>
+      </w:r>
+      <w:r>
+        <w:t xml:space="preserve"> </w:t>
+      </w:r>
+      <w:r>
+        <w:t xml:space="preserve">A request is made to view all teams for the selected league. A team is selected from the list of teams returned. </w:t>
+      </w:r>
+      <w:r>
+        <w:t>A request is made to view all games for the selected team</w:t>
+      </w:r>
+      <w:r>
+        <w:t xml:space="preserve"> that they user can modify</w:t>
+      </w:r>
+      <w:r>
+        <w:t xml:space="preserve">. A game is selected from the list of games returned. </w:t>
+      </w:r>
+      <w:r>
+        <w:t xml:space="preserve">The option to update or delete a </w:t>
+      </w:r>
+      <w:r>
+        <w:t xml:space="preserve">game </w:t>
+      </w:r>
+      <w:r>
+        <w:t xml:space="preserve">is collected. If update has been selected, a new </w:t>
+      </w:r>
+      <w:r>
+        <w:t xml:space="preserve">home </w:t>
+      </w:r>
+      <w:r>
+        <w:t xml:space="preserve">team name, </w:t>
+      </w:r>
+      <w:r>
+        <w:t xml:space="preserve">home team score, away team name, away team score and </w:t>
+      </w:r>
+      <w:r>
+        <w:t xml:space="preserve">game </w:t>
+      </w:r>
+      <w:r>
+        <w:t xml:space="preserve">date </w:t>
+      </w:r>
+      <w:r>
+        <w:t xml:space="preserve">are collected. A request is made to process the user selected option to update/delete the </w:t>
+      </w:r>
+      <w:r>
+        <w:t>game</w:t>
+      </w:r>
+      <w:r>
+        <w:t xml:space="preserve">. A display of the confirmation of the modification to the </w:t>
+      </w:r>
+      <w:r>
+        <w:t>game</w:t>
+      </w:r>
+      <w:r>
+        <w:t xml:space="preserve"> is returned.</w:t>
+      </w:r>
+    </w:p>
+    <w:p>
+      <w:pPr>
+        <w:tabs>
+          <w:tab w:val="left" w:pos="3640"/>
+        </w:tabs>
+      </w:pPr>
+      <w:r>
+        <w:t>(</w:t>
+      </w:r>
+      <w:r>
+        <w:t>Shown</w:t>
+      </w:r>
+      <w:r>
+        <w:t xml:space="preserve"> on next page)</w:t>
       </w:r>
     </w:p>
     <w:p>
@@ -21549,6 +23637,81 @@
     </w:p>
     <w:p>
       <w:pPr>
+        <w:pStyle w:val="Heading3"/>
+      </w:pPr>
+      <w:r>
+        <w:lastRenderedPageBreak/>
+        <w:t>Sequence Diagram 20</w:t>
+      </w:r>
+    </w:p>
+    <w:p>
+      <w:pPr>
+        <w:pStyle w:val="ListParagraph"/>
+        <w:ind w:left="0"/>
+      </w:pPr>
+    </w:p>
+    <w:p>
+      <w:pPr>
+        <w:pStyle w:val="ListParagraph"/>
+        <w:tabs>
+          <w:tab w:val="left" w:pos="3540"/>
+        </w:tabs>
+        <w:ind w:left="0"/>
+        <w:jc w:val="both"/>
+        <w:outlineLvl w:val="2"/>
+      </w:pPr>
+      <w:r>
+        <w:t>The scenario of when an administrator chooses to modify a</w:t>
+      </w:r>
+      <w:r>
+        <w:t xml:space="preserve"> </w:t>
+      </w:r>
+      <w:r>
+        <w:t xml:space="preserve">user.  </w:t>
+      </w:r>
+      <w:r>
+        <w:t>An administrator must first be logged in to modify a user</w:t>
+      </w:r>
+      <w:r>
+        <w:t xml:space="preserve">. </w:t>
+      </w:r>
+      <w:r>
+        <w:t>A request is made to view all users in the system. A user is selected from the list of users returned.</w:t>
+      </w:r>
+      <w:r>
+        <w:t xml:space="preserve"> </w:t>
+      </w:r>
+      <w:r>
+        <w:t>The option to update or delete a user is collected. If update has been selected, a new user email</w:t>
+      </w:r>
+      <w:r>
+        <w:t xml:space="preserve"> is</w:t>
+      </w:r>
+      <w:r>
+        <w:t xml:space="preserve"> collected. A request is made to process the </w:t>
+      </w:r>
+      <w:r>
+        <w:t>administrator</w:t>
+      </w:r>
+      <w:r>
+        <w:t xml:space="preserve"> selected option to update/delete the </w:t>
+      </w:r>
+      <w:r>
+        <w:t>user</w:t>
+      </w:r>
+      <w:r>
+        <w:t xml:space="preserve">. </w:t>
+      </w:r>
+    </w:p>
+    <w:p>
+      <w:pPr>
+        <w:tabs>
+          <w:tab w:val="left" w:pos="3640"/>
+        </w:tabs>
+      </w:pPr>
+    </w:p>
+    <w:p>
+      <w:pPr>
         <w:tabs>
           <w:tab w:val="left" w:pos="3640"/>
         </w:tabs>
@@ -21558,10 +23721,9 @@
         <w:rPr>
           <w:noProof/>
         </w:rPr>
-        <w:lastRenderedPageBreak/>
         <w:drawing>
           <wp:inline distT="0" distB="0" distL="0" distR="0">
-            <wp:extent cx="3848100" cy="3445459"/>
+            <wp:extent cx="4629150" cy="5611690"/>
             <wp:effectExtent l="19050" t="0" r="0" b="0"/>
             <wp:docPr id="23" name="Picture 22" descr="modifyUser.JPG"/>
             <wp:cNvGraphicFramePr>
@@ -21576,6 +23738,7 @@
                   </pic:nvPicPr>
                   <pic:blipFill>
                     <a:blip r:embed="rId32"/>
+                    <a:srcRect r="26886"/>
                     <a:stretch>
                       <a:fillRect/>
                     </a:stretch>
@@ -21583,7 +23746,7 @@
                   <pic:spPr>
                     <a:xfrm>
                       <a:off x="0" y="0"/>
-                      <a:ext cx="3848100" cy="3445459"/>
+                      <a:ext cx="4636970" cy="5621170"/>
                     </a:xfrm>
                     <a:prstGeom prst="rect">
                       <a:avLst/>
@@ -21595,6 +23758,57 @@
           </wp:inline>
         </w:drawing>
       </w:r>
+    </w:p>
+    <w:p>
+      <w:pPr>
+        <w:tabs>
+          <w:tab w:val="left" w:pos="3640"/>
+        </w:tabs>
+        <w:jc w:val="center"/>
+      </w:pPr>
+    </w:p>
+    <w:p>
+      <w:pPr>
+        <w:pStyle w:val="Heading3"/>
+      </w:pPr>
+      <w:r>
+        <w:lastRenderedPageBreak/>
+        <w:t>Sequence Diagram 21</w:t>
+      </w:r>
+    </w:p>
+    <w:p>
+      <w:pPr>
+        <w:pStyle w:val="ListParagraph"/>
+        <w:ind w:left="0"/>
+      </w:pPr>
+    </w:p>
+    <w:p>
+      <w:pPr>
+        <w:pStyle w:val="ListParagraph"/>
+        <w:tabs>
+          <w:tab w:val="left" w:pos="3540"/>
+        </w:tabs>
+        <w:ind w:left="0"/>
+        <w:jc w:val="both"/>
+        <w:outlineLvl w:val="2"/>
+      </w:pPr>
+      <w:r>
+        <w:t>The scenario of when an administrator chooses to delete a comment posted be a user.  An administrator must first be logged in to delete comments. A request is made to view all comments in the system. A comment is selected from the list of comments returned.</w:t>
+      </w:r>
+      <w:r>
+        <w:t xml:space="preserve"> </w:t>
+      </w:r>
+      <w:r>
+        <w:t xml:space="preserve">The option to delete a comment is collected and a request is made to process the deletion of the selected comment. </w:t>
+      </w:r>
+    </w:p>
+    <w:p>
+      <w:pPr>
+        <w:tabs>
+          <w:tab w:val="left" w:pos="3640"/>
+        </w:tabs>
+        <w:jc w:val="center"/>
+      </w:pPr>
     </w:p>
     <w:p>
       <w:pPr>
@@ -21656,12 +23870,34 @@
       <w:pPr>
         <w:pStyle w:val="Heading2"/>
       </w:pPr>
-      <w:bookmarkStart w:id="30" w:name="_Toc226738603"/>
+      <w:bookmarkStart w:id="31" w:name="_Toc226738603"/>
+    </w:p>
+    <w:p>
+      <w:pPr>
+        <w:pStyle w:val="Heading2"/>
+      </w:pPr>
+    </w:p>
+    <w:p>
+      <w:pPr>
+        <w:pStyle w:val="Heading2"/>
+      </w:pPr>
+    </w:p>
+    <w:p>
+      <w:pPr>
+        <w:pStyle w:val="Heading2"/>
+      </w:pPr>
+    </w:p>
+    <w:p/>
+    <w:p/>
+    <w:p>
+      <w:pPr>
+        <w:pStyle w:val="Heading1"/>
+      </w:pPr>
       <w:r>
         <w:lastRenderedPageBreak/>
         <w:t>Activity Diagrams</w:t>
       </w:r>
-      <w:bookmarkEnd w:id="30"/>
+      <w:bookmarkEnd w:id="31"/>
     </w:p>
     <w:p/>
     <w:p>
@@ -21778,12 +24014,12 @@
       <w:pPr>
         <w:pStyle w:val="Heading2"/>
       </w:pPr>
-      <w:bookmarkStart w:id="31" w:name="_Toc226738604"/>
+      <w:bookmarkStart w:id="32" w:name="_Toc226738604"/>
       <w:r>
         <w:lastRenderedPageBreak/>
         <w:t>Database Table Diagram</w:t>
       </w:r>
-      <w:bookmarkEnd w:id="31"/>
+      <w:bookmarkEnd w:id="32"/>
     </w:p>
     <w:p>
       <w:pPr>
@@ -21850,12 +24086,12 @@
       <w:pPr>
         <w:pStyle w:val="Heading2"/>
       </w:pPr>
-      <w:bookmarkStart w:id="32" w:name="_Toc226738605"/>
+      <w:bookmarkStart w:id="33" w:name="_Toc226738605"/>
       <w:r>
         <w:lastRenderedPageBreak/>
         <w:t>Database ER Model</w:t>
       </w:r>
-      <w:bookmarkEnd w:id="32"/>
+      <w:bookmarkEnd w:id="33"/>
     </w:p>
     <w:p>
       <w:pPr>
@@ -21914,12 +24150,12 @@
       <w:pPr>
         <w:pStyle w:val="Heading2"/>
       </w:pPr>
-      <w:bookmarkStart w:id="33" w:name="_Toc226738606"/>
+      <w:bookmarkStart w:id="34" w:name="_Toc226738606"/>
       <w:r>
         <w:lastRenderedPageBreak/>
         <w:t>Conclusion</w:t>
       </w:r>
-      <w:bookmarkEnd w:id="33"/>
+      <w:bookmarkEnd w:id="34"/>
       <w:r>
         <w:br/>
       </w:r>
@@ -22148,13 +24384,13 @@
         <w:spacing w:line="240" w:lineRule="auto"/>
         <w:contextualSpacing/>
       </w:pPr>
-      <w:bookmarkStart w:id="34" w:name="_Toc226738607"/>
+      <w:bookmarkStart w:id="35" w:name="_Toc226738607"/>
       <w:r>
         <w:lastRenderedPageBreak/>
         <w:softHyphen/>
         <w:t>Data Dictionary</w:t>
       </w:r>
-      <w:bookmarkEnd w:id="34"/>
+      <w:bookmarkEnd w:id="35"/>
     </w:p>
     <w:p>
       <w:pPr>
@@ -26119,7 +28355,7 @@
         <w:rPr>
           <w:noProof/>
         </w:rPr>
-        <w:t>45</w:t>
+        <w:t>41</w:t>
       </w:r>
     </w:fldSimple>
   </w:p>

</xml_diff>

<commit_message>
Update Use Case Diagram to show only administrator with access to Modify User and Delete Comment. Renamed userCaseDiagram PDF/JPG to useCaseDiagram PDF/JPG
</commit_message>
<xml_diff>
--- a/Documents/Design Report.docx
+++ b/Documents/Design Report.docx
@@ -10058,8 +10058,8 @@
         </w:rPr>
         <w:drawing>
           <wp:inline distT="0" distB="0" distL="0" distR="0">
-            <wp:extent cx="4017293" cy="6924341"/>
-            <wp:effectExtent l="19050" t="0" r="2257" b="0"/>
+            <wp:extent cx="3864779" cy="6572250"/>
+            <wp:effectExtent l="19050" t="0" r="2371" b="0"/>
             <wp:docPr id="1" name="Picture 0" descr="userCaseDiagram.JPG"/>
             <wp:cNvGraphicFramePr>
               <a:graphicFrameLocks xmlns:a="http://schemas.openxmlformats.org/drawingml/2006/main" noChangeAspect="1"/>
@@ -10073,6 +10073,7 @@
                   </pic:nvPicPr>
                   <pic:blipFill>
                     <a:blip r:embed="rId9"/>
+                    <a:srcRect t="91" r="35875"/>
                     <a:stretch>
                       <a:fillRect/>
                     </a:stretch>
@@ -10080,7 +10081,7 @@
                   <pic:spPr>
                     <a:xfrm>
                       <a:off x="0" y="0"/>
-                      <a:ext cx="4018833" cy="6926995"/>
+                      <a:ext cx="3867971" cy="6577678"/>
                     </a:xfrm>
                     <a:prstGeom prst="rect">
                       <a:avLst/>
@@ -29630,7 +29631,7 @@
         <w:rPr>
           <w:noProof/>
         </w:rPr>
-        <w:t>5</w:t>
+        <w:t>11</w:t>
       </w:r>
     </w:fldSimple>
   </w:p>

</xml_diff>

<commit_message>
Added short description of each activity diagrams
</commit_message>
<xml_diff>
--- a/Documents/Design Report.docx
+++ b/Documents/Design Report.docx
@@ -279,7 +279,7 @@
           <w:r>
             <w:fldChar w:fldCharType="separate"/>
           </w:r>
-          <w:hyperlink w:anchor="_Toc226770062" w:history="1">
+          <w:hyperlink w:anchor="_Toc226790433" w:history="1">
             <w:r>
               <w:rPr>
                 <w:rStyle w:val="Hyperlink"/>
@@ -306,7 +306,7 @@
                 <w:noProof/>
                 <w:webHidden/>
               </w:rPr>
-              <w:instrText xml:space="preserve"> PAGEREF _Toc226770062 \h </w:instrText>
+              <w:instrText xml:space="preserve"> PAGEREF _Toc226790433 \h </w:instrText>
             </w:r>
             <w:r>
               <w:rPr>
@@ -344,7 +344,7 @@
               <w:rFonts w:eastAsiaTheme="minorEastAsia"/>
             </w:rPr>
           </w:pPr>
-          <w:hyperlink w:anchor="_Toc226770063" w:history="1">
+          <w:hyperlink w:anchor="_Toc226790434" w:history="1">
             <w:r>
               <w:rPr>
                 <w:rStyle w:val="Hyperlink"/>
@@ -368,7 +368,7 @@
               <w:rPr>
                 <w:webHidden/>
               </w:rPr>
-              <w:instrText xml:space="preserve"> PAGEREF _Toc226770063 \h </w:instrText>
+              <w:instrText xml:space="preserve"> PAGEREF _Toc226790434 \h </w:instrText>
             </w:r>
             <w:r>
               <w:rPr>
@@ -402,7 +402,7 @@
               <w:rFonts w:eastAsiaTheme="minorEastAsia"/>
             </w:rPr>
           </w:pPr>
-          <w:hyperlink w:anchor="_Toc226770064" w:history="1">
+          <w:hyperlink w:anchor="_Toc226790435" w:history="1">
             <w:r>
               <w:rPr>
                 <w:rStyle w:val="Hyperlink"/>
@@ -426,7 +426,7 @@
               <w:rPr>
                 <w:webHidden/>
               </w:rPr>
-              <w:instrText xml:space="preserve"> PAGEREF _Toc226770064 \h </w:instrText>
+              <w:instrText xml:space="preserve"> PAGEREF _Toc226790435 \h </w:instrText>
             </w:r>
             <w:r>
               <w:rPr>
@@ -464,7 +464,7 @@
               <w:noProof/>
             </w:rPr>
           </w:pPr>
-          <w:hyperlink w:anchor="_Toc226770065" w:history="1">
+          <w:hyperlink w:anchor="_Toc226790436" w:history="1">
             <w:r>
               <w:rPr>
                 <w:rStyle w:val="Hyperlink"/>
@@ -491,7 +491,7 @@
                 <w:noProof/>
                 <w:webHidden/>
               </w:rPr>
-              <w:instrText xml:space="preserve"> PAGEREF _Toc226770065 \h </w:instrText>
+              <w:instrText xml:space="preserve"> PAGEREF _Toc226790436 \h </w:instrText>
             </w:r>
             <w:r>
               <w:rPr>
@@ -529,7 +529,7 @@
               <w:rFonts w:eastAsiaTheme="minorEastAsia"/>
             </w:rPr>
           </w:pPr>
-          <w:hyperlink w:anchor="_Toc226770066" w:history="1">
+          <w:hyperlink w:anchor="_Toc226790437" w:history="1">
             <w:r>
               <w:rPr>
                 <w:rStyle w:val="Hyperlink"/>
@@ -552,7 +552,7 @@
               <w:rPr>
                 <w:webHidden/>
               </w:rPr>
-              <w:instrText xml:space="preserve"> PAGEREF _Toc226770066 \h </w:instrText>
+              <w:instrText xml:space="preserve"> PAGEREF _Toc226790437 \h </w:instrText>
             </w:r>
             <w:r>
               <w:rPr>
@@ -586,7 +586,7 @@
               <w:rFonts w:eastAsiaTheme="minorEastAsia"/>
             </w:rPr>
           </w:pPr>
-          <w:hyperlink w:anchor="_Toc226770067" w:history="1">
+          <w:hyperlink w:anchor="_Toc226790438" w:history="1">
             <w:r>
               <w:rPr>
                 <w:rStyle w:val="Hyperlink"/>
@@ -609,7 +609,7 @@
               <w:rPr>
                 <w:webHidden/>
               </w:rPr>
-              <w:instrText xml:space="preserve"> PAGEREF _Toc226770067 \h </w:instrText>
+              <w:instrText xml:space="preserve"> PAGEREF _Toc226790438 \h </w:instrText>
             </w:r>
             <w:r>
               <w:rPr>
@@ -647,7 +647,7 @@
               <w:noProof/>
             </w:rPr>
           </w:pPr>
-          <w:hyperlink w:anchor="_Toc226770068" w:history="1">
+          <w:hyperlink w:anchor="_Toc226790439" w:history="1">
             <w:r>
               <w:rPr>
                 <w:rStyle w:val="Hyperlink"/>
@@ -674,7 +674,7 @@
                 <w:noProof/>
                 <w:webHidden/>
               </w:rPr>
-              <w:instrText xml:space="preserve"> PAGEREF _Toc226770068 \h </w:instrText>
+              <w:instrText xml:space="preserve"> PAGEREF _Toc226790439 \h </w:instrText>
             </w:r>
             <w:r>
               <w:rPr>
@@ -712,7 +712,7 @@
               <w:rFonts w:eastAsiaTheme="minorEastAsia"/>
             </w:rPr>
           </w:pPr>
-          <w:hyperlink w:anchor="_Toc226770069" w:history="1">
+          <w:hyperlink w:anchor="_Toc226790440" w:history="1">
             <w:r>
               <w:rPr>
                 <w:rStyle w:val="Hyperlink"/>
@@ -735,7 +735,7 @@
               <w:rPr>
                 <w:webHidden/>
               </w:rPr>
-              <w:instrText xml:space="preserve"> PAGEREF _Toc226770069 \h </w:instrText>
+              <w:instrText xml:space="preserve"> PAGEREF _Toc226790440 \h </w:instrText>
             </w:r>
             <w:r>
               <w:rPr>
@@ -769,7 +769,7 @@
               <w:rFonts w:eastAsiaTheme="minorEastAsia"/>
             </w:rPr>
           </w:pPr>
-          <w:hyperlink w:anchor="_Toc226770070" w:history="1">
+          <w:hyperlink w:anchor="_Toc226790441" w:history="1">
             <w:r>
               <w:rPr>
                 <w:rStyle w:val="Hyperlink"/>
@@ -792,7 +792,7 @@
               <w:rPr>
                 <w:webHidden/>
               </w:rPr>
-              <w:instrText xml:space="preserve"> PAGEREF _Toc226770070 \h </w:instrText>
+              <w:instrText xml:space="preserve"> PAGEREF _Toc226790441 \h </w:instrText>
             </w:r>
             <w:r>
               <w:rPr>
@@ -826,7 +826,7 @@
               <w:rFonts w:eastAsiaTheme="minorEastAsia"/>
             </w:rPr>
           </w:pPr>
-          <w:hyperlink w:anchor="_Toc226770071" w:history="1">
+          <w:hyperlink w:anchor="_Toc226790442" w:history="1">
             <w:r>
               <w:rPr>
                 <w:rStyle w:val="Hyperlink"/>
@@ -849,7 +849,7 @@
               <w:rPr>
                 <w:webHidden/>
               </w:rPr>
-              <w:instrText xml:space="preserve"> PAGEREF _Toc226770071 \h </w:instrText>
+              <w:instrText xml:space="preserve"> PAGEREF _Toc226790442 \h </w:instrText>
             </w:r>
             <w:r>
               <w:rPr>
@@ -883,7 +883,7 @@
               <w:rFonts w:eastAsiaTheme="minorEastAsia"/>
             </w:rPr>
           </w:pPr>
-          <w:hyperlink w:anchor="_Toc226770072" w:history="1">
+          <w:hyperlink w:anchor="_Toc226790443" w:history="1">
             <w:r>
               <w:rPr>
                 <w:rStyle w:val="Hyperlink"/>
@@ -906,7 +906,7 @@
               <w:rPr>
                 <w:webHidden/>
               </w:rPr>
-              <w:instrText xml:space="preserve"> PAGEREF _Toc226770072 \h </w:instrText>
+              <w:instrText xml:space="preserve"> PAGEREF _Toc226790443 \h </w:instrText>
             </w:r>
             <w:r>
               <w:rPr>
@@ -941,7 +941,7 @@
               <w:b w:val="0"/>
             </w:rPr>
           </w:pPr>
-          <w:hyperlink w:anchor="_Toc226770073" w:history="1">
+          <w:hyperlink w:anchor="_Toc226790444" w:history="1">
             <w:r>
               <w:rPr>
                 <w:rStyle w:val="Hyperlink"/>
@@ -964,7 +964,7 @@
               <w:rPr>
                 <w:webHidden/>
               </w:rPr>
-              <w:instrText xml:space="preserve"> PAGEREF _Toc226770073 \h </w:instrText>
+              <w:instrText xml:space="preserve"> PAGEREF _Toc226790444 \h </w:instrText>
             </w:r>
             <w:r>
               <w:rPr>
@@ -999,7 +999,7 @@
               <w:b w:val="0"/>
             </w:rPr>
           </w:pPr>
-          <w:hyperlink w:anchor="_Toc226770074" w:history="1">
+          <w:hyperlink w:anchor="_Toc226790445" w:history="1">
             <w:r>
               <w:rPr>
                 <w:rStyle w:val="Hyperlink"/>
@@ -1022,7 +1022,7 @@
               <w:rPr>
                 <w:webHidden/>
               </w:rPr>
-              <w:instrText xml:space="preserve"> PAGEREF _Toc226770074 \h </w:instrText>
+              <w:instrText xml:space="preserve"> PAGEREF _Toc226790445 \h </w:instrText>
             </w:r>
             <w:r>
               <w:rPr>
@@ -1057,7 +1057,7 @@
               <w:b w:val="0"/>
             </w:rPr>
           </w:pPr>
-          <w:hyperlink w:anchor="_Toc226770075" w:history="1">
+          <w:hyperlink w:anchor="_Toc226790446" w:history="1">
             <w:r>
               <w:rPr>
                 <w:rStyle w:val="Hyperlink"/>
@@ -1080,7 +1080,7 @@
               <w:rPr>
                 <w:webHidden/>
               </w:rPr>
-              <w:instrText xml:space="preserve"> PAGEREF _Toc226770075 \h </w:instrText>
+              <w:instrText xml:space="preserve"> PAGEREF _Toc226790446 \h </w:instrText>
             </w:r>
             <w:r>
               <w:rPr>
@@ -1115,7 +1115,7 @@
               <w:b w:val="0"/>
             </w:rPr>
           </w:pPr>
-          <w:hyperlink w:anchor="_Toc226770076" w:history="1">
+          <w:hyperlink w:anchor="_Toc226790447" w:history="1">
             <w:r>
               <w:rPr>
                 <w:rStyle w:val="Hyperlink"/>
@@ -1138,7 +1138,7 @@
               <w:rPr>
                 <w:webHidden/>
               </w:rPr>
-              <w:instrText xml:space="preserve"> PAGEREF _Toc226770076 \h </w:instrText>
+              <w:instrText xml:space="preserve"> PAGEREF _Toc226790447 \h </w:instrText>
             </w:r>
             <w:r>
               <w:rPr>
@@ -1173,7 +1173,7 @@
               <w:b w:val="0"/>
             </w:rPr>
           </w:pPr>
-          <w:hyperlink w:anchor="_Toc226770077" w:history="1">
+          <w:hyperlink w:anchor="_Toc226790448" w:history="1">
             <w:r>
               <w:rPr>
                 <w:rStyle w:val="Hyperlink"/>
@@ -1196,7 +1196,7 @@
               <w:rPr>
                 <w:webHidden/>
               </w:rPr>
-              <w:instrText xml:space="preserve"> PAGEREF _Toc226770077 \h </w:instrText>
+              <w:instrText xml:space="preserve"> PAGEREF _Toc226790448 \h </w:instrText>
             </w:r>
             <w:r>
               <w:rPr>
@@ -1231,7 +1231,7 @@
               <w:b w:val="0"/>
             </w:rPr>
           </w:pPr>
-          <w:hyperlink w:anchor="_Toc226770078" w:history="1">
+          <w:hyperlink w:anchor="_Toc226790449" w:history="1">
             <w:r>
               <w:rPr>
                 <w:rStyle w:val="Hyperlink"/>
@@ -1254,7 +1254,7 @@
               <w:rPr>
                 <w:webHidden/>
               </w:rPr>
-              <w:instrText xml:space="preserve"> PAGEREF _Toc226770078 \h </w:instrText>
+              <w:instrText xml:space="preserve"> PAGEREF _Toc226790449 \h </w:instrText>
             </w:r>
             <w:r>
               <w:rPr>
@@ -1289,7 +1289,7 @@
               <w:b w:val="0"/>
             </w:rPr>
           </w:pPr>
-          <w:hyperlink w:anchor="_Toc226770079" w:history="1">
+          <w:hyperlink w:anchor="_Toc226790450" w:history="1">
             <w:r>
               <w:rPr>
                 <w:rStyle w:val="Hyperlink"/>
@@ -1312,7 +1312,7 @@
               <w:rPr>
                 <w:webHidden/>
               </w:rPr>
-              <w:instrText xml:space="preserve"> PAGEREF _Toc226770079 \h </w:instrText>
+              <w:instrText xml:space="preserve"> PAGEREF _Toc226790450 \h </w:instrText>
             </w:r>
             <w:r>
               <w:rPr>
@@ -1347,7 +1347,7 @@
               <w:b w:val="0"/>
             </w:rPr>
           </w:pPr>
-          <w:hyperlink w:anchor="_Toc226770080" w:history="1">
+          <w:hyperlink w:anchor="_Toc226790451" w:history="1">
             <w:r>
               <w:rPr>
                 <w:rStyle w:val="Hyperlink"/>
@@ -1370,7 +1370,7 @@
               <w:rPr>
                 <w:webHidden/>
               </w:rPr>
-              <w:instrText xml:space="preserve"> PAGEREF _Toc226770080 \h </w:instrText>
+              <w:instrText xml:space="preserve"> PAGEREF _Toc226790451 \h </w:instrText>
             </w:r>
             <w:r>
               <w:rPr>
@@ -1405,7 +1405,7 @@
               <w:b w:val="0"/>
             </w:rPr>
           </w:pPr>
-          <w:hyperlink w:anchor="_Toc226770081" w:history="1">
+          <w:hyperlink w:anchor="_Toc226790452" w:history="1">
             <w:r>
               <w:rPr>
                 <w:rStyle w:val="Hyperlink"/>
@@ -1428,7 +1428,7 @@
               <w:rPr>
                 <w:webHidden/>
               </w:rPr>
-              <w:instrText xml:space="preserve"> PAGEREF _Toc226770081 \h </w:instrText>
+              <w:instrText xml:space="preserve"> PAGEREF _Toc226790452 \h </w:instrText>
             </w:r>
             <w:r>
               <w:rPr>
@@ -1463,7 +1463,7 @@
               <w:b w:val="0"/>
             </w:rPr>
           </w:pPr>
-          <w:hyperlink w:anchor="_Toc226770082" w:history="1">
+          <w:hyperlink w:anchor="_Toc226790453" w:history="1">
             <w:r>
               <w:rPr>
                 <w:rStyle w:val="Hyperlink"/>
@@ -1486,7 +1486,7 @@
               <w:rPr>
                 <w:webHidden/>
               </w:rPr>
-              <w:instrText xml:space="preserve"> PAGEREF _Toc226770082 \h </w:instrText>
+              <w:instrText xml:space="preserve"> PAGEREF _Toc226790453 \h </w:instrText>
             </w:r>
             <w:r>
               <w:rPr>
@@ -1524,7 +1524,7 @@
               <w:noProof/>
             </w:rPr>
           </w:pPr>
-          <w:hyperlink w:anchor="_Toc226770083" w:history="1">
+          <w:hyperlink w:anchor="_Toc226790454" w:history="1">
             <w:r>
               <w:rPr>
                 <w:rStyle w:val="Hyperlink"/>
@@ -1551,7 +1551,7 @@
                 <w:noProof/>
                 <w:webHidden/>
               </w:rPr>
-              <w:instrText xml:space="preserve"> PAGEREF _Toc226770083 \h </w:instrText>
+              <w:instrText xml:space="preserve"> PAGEREF _Toc226790454 \h </w:instrText>
             </w:r>
             <w:r>
               <w:rPr>
@@ -1593,7 +1593,7 @@
               <w:noProof/>
             </w:rPr>
           </w:pPr>
-          <w:hyperlink w:anchor="_Toc226770084" w:history="1">
+          <w:hyperlink w:anchor="_Toc226790455" w:history="1">
             <w:r>
               <w:rPr>
                 <w:rStyle w:val="Hyperlink"/>
@@ -1620,7 +1620,7 @@
                 <w:noProof/>
                 <w:webHidden/>
               </w:rPr>
-              <w:instrText xml:space="preserve"> PAGEREF _Toc226770084 \h </w:instrText>
+              <w:instrText xml:space="preserve"> PAGEREF _Toc226790455 \h </w:instrText>
             </w:r>
             <w:r>
               <w:rPr>
@@ -1662,7 +1662,7 @@
               <w:noProof/>
             </w:rPr>
           </w:pPr>
-          <w:hyperlink w:anchor="_Toc226770085" w:history="1">
+          <w:hyperlink w:anchor="_Toc226790456" w:history="1">
             <w:r>
               <w:rPr>
                 <w:rStyle w:val="Hyperlink"/>
@@ -1689,7 +1689,7 @@
                 <w:noProof/>
                 <w:webHidden/>
               </w:rPr>
-              <w:instrText xml:space="preserve"> PAGEREF _Toc226770085 \h </w:instrText>
+              <w:instrText xml:space="preserve"> PAGEREF _Toc226790456 \h </w:instrText>
             </w:r>
             <w:r>
               <w:rPr>
@@ -1728,7 +1728,7 @@
               <w:b w:val="0"/>
             </w:rPr>
           </w:pPr>
-          <w:hyperlink w:anchor="_Toc226770086" w:history="1">
+          <w:hyperlink w:anchor="_Toc226790457" w:history="1">
             <w:r>
               <w:rPr>
                 <w:rStyle w:val="Hyperlink"/>
@@ -1751,7 +1751,7 @@
               <w:rPr>
                 <w:webHidden/>
               </w:rPr>
-              <w:instrText xml:space="preserve"> PAGEREF _Toc226770086 \h </w:instrText>
+              <w:instrText xml:space="preserve"> PAGEREF _Toc226790457 \h </w:instrText>
             </w:r>
             <w:r>
               <w:rPr>
@@ -1786,7 +1786,7 @@
               <w:b w:val="0"/>
             </w:rPr>
           </w:pPr>
-          <w:hyperlink w:anchor="_Toc226770087" w:history="1">
+          <w:hyperlink w:anchor="_Toc226790458" w:history="1">
             <w:r>
               <w:rPr>
                 <w:rStyle w:val="Hyperlink"/>
@@ -1809,7 +1809,7 @@
               <w:rPr>
                 <w:webHidden/>
               </w:rPr>
-              <w:instrText xml:space="preserve"> PAGEREF _Toc226770087 \h </w:instrText>
+              <w:instrText xml:space="preserve"> PAGEREF _Toc226790458 \h </w:instrText>
             </w:r>
             <w:r>
               <w:rPr>
@@ -1844,7 +1844,7 @@
               <w:b w:val="0"/>
             </w:rPr>
           </w:pPr>
-          <w:hyperlink w:anchor="_Toc226770088" w:history="1">
+          <w:hyperlink w:anchor="_Toc226790459" w:history="1">
             <w:r>
               <w:rPr>
                 <w:rStyle w:val="Hyperlink"/>
@@ -1867,7 +1867,7 @@
               <w:rPr>
                 <w:webHidden/>
               </w:rPr>
-              <w:instrText xml:space="preserve"> PAGEREF _Toc226770088 \h </w:instrText>
+              <w:instrText xml:space="preserve"> PAGEREF _Toc226790459 \h </w:instrText>
             </w:r>
             <w:r>
               <w:rPr>
@@ -1902,7 +1902,7 @@
               <w:b w:val="0"/>
             </w:rPr>
           </w:pPr>
-          <w:hyperlink w:anchor="_Toc226770089" w:history="1">
+          <w:hyperlink w:anchor="_Toc226790460" w:history="1">
             <w:r>
               <w:rPr>
                 <w:rStyle w:val="Hyperlink"/>
@@ -1925,7 +1925,7 @@
               <w:rPr>
                 <w:webHidden/>
               </w:rPr>
-              <w:instrText xml:space="preserve"> PAGEREF _Toc226770089 \h </w:instrText>
+              <w:instrText xml:space="preserve"> PAGEREF _Toc226790460 \h </w:instrText>
             </w:r>
             <w:r>
               <w:rPr>
@@ -1960,7 +1960,7 @@
               <w:b w:val="0"/>
             </w:rPr>
           </w:pPr>
-          <w:hyperlink w:anchor="_Toc226770090" w:history="1">
+          <w:hyperlink w:anchor="_Toc226790461" w:history="1">
             <w:r>
               <w:rPr>
                 <w:rStyle w:val="Hyperlink"/>
@@ -1983,7 +1983,7 @@
               <w:rPr>
                 <w:webHidden/>
               </w:rPr>
-              <w:instrText xml:space="preserve"> PAGEREF _Toc226770090 \h </w:instrText>
+              <w:instrText xml:space="preserve"> PAGEREF _Toc226790461 \h </w:instrText>
             </w:r>
             <w:r>
               <w:rPr>
@@ -2018,7 +2018,7 @@
               <w:b w:val="0"/>
             </w:rPr>
           </w:pPr>
-          <w:hyperlink w:anchor="_Toc226770091" w:history="1">
+          <w:hyperlink w:anchor="_Toc226790462" w:history="1">
             <w:r>
               <w:rPr>
                 <w:rStyle w:val="Hyperlink"/>
@@ -2041,7 +2041,7 @@
               <w:rPr>
                 <w:webHidden/>
               </w:rPr>
-              <w:instrText xml:space="preserve"> PAGEREF _Toc226770091 \h </w:instrText>
+              <w:instrText xml:space="preserve"> PAGEREF _Toc226790462 \h </w:instrText>
             </w:r>
             <w:r>
               <w:rPr>
@@ -2076,7 +2076,7 @@
               <w:b w:val="0"/>
             </w:rPr>
           </w:pPr>
-          <w:hyperlink w:anchor="_Toc226770092" w:history="1">
+          <w:hyperlink w:anchor="_Toc226790463" w:history="1">
             <w:r>
               <w:rPr>
                 <w:rStyle w:val="Hyperlink"/>
@@ -2099,7 +2099,7 @@
               <w:rPr>
                 <w:webHidden/>
               </w:rPr>
-              <w:instrText xml:space="preserve"> PAGEREF _Toc226770092 \h </w:instrText>
+              <w:instrText xml:space="preserve"> PAGEREF _Toc226790463 \h </w:instrText>
             </w:r>
             <w:r>
               <w:rPr>
@@ -2134,7 +2134,7 @@
               <w:b w:val="0"/>
             </w:rPr>
           </w:pPr>
-          <w:hyperlink w:anchor="_Toc226770093" w:history="1">
+          <w:hyperlink w:anchor="_Toc226790464" w:history="1">
             <w:r>
               <w:rPr>
                 <w:rStyle w:val="Hyperlink"/>
@@ -2157,7 +2157,7 @@
               <w:rPr>
                 <w:webHidden/>
               </w:rPr>
-              <w:instrText xml:space="preserve"> PAGEREF _Toc226770093 \h </w:instrText>
+              <w:instrText xml:space="preserve"> PAGEREF _Toc226790464 \h </w:instrText>
             </w:r>
             <w:r>
               <w:rPr>
@@ -2192,7 +2192,7 @@
               <w:b w:val="0"/>
             </w:rPr>
           </w:pPr>
-          <w:hyperlink w:anchor="_Toc226770094" w:history="1">
+          <w:hyperlink w:anchor="_Toc226790465" w:history="1">
             <w:r>
               <w:rPr>
                 <w:rStyle w:val="Hyperlink"/>
@@ -2215,7 +2215,7 @@
               <w:rPr>
                 <w:webHidden/>
               </w:rPr>
-              <w:instrText xml:space="preserve"> PAGEREF _Toc226770094 \h </w:instrText>
+              <w:instrText xml:space="preserve"> PAGEREF _Toc226790465 \h </w:instrText>
             </w:r>
             <w:r>
               <w:rPr>
@@ -2250,7 +2250,7 @@
               <w:b w:val="0"/>
             </w:rPr>
           </w:pPr>
-          <w:hyperlink w:anchor="_Toc226770095" w:history="1">
+          <w:hyperlink w:anchor="_Toc226790466" w:history="1">
             <w:r>
               <w:rPr>
                 <w:rStyle w:val="Hyperlink"/>
@@ -2273,7 +2273,7 @@
               <w:rPr>
                 <w:webHidden/>
               </w:rPr>
-              <w:instrText xml:space="preserve"> PAGEREF _Toc226770095 \h </w:instrText>
+              <w:instrText xml:space="preserve"> PAGEREF _Toc226790466 \h </w:instrText>
             </w:r>
             <w:r>
               <w:rPr>
@@ -2308,7 +2308,7 @@
               <w:b w:val="0"/>
             </w:rPr>
           </w:pPr>
-          <w:hyperlink w:anchor="_Toc226770096" w:history="1">
+          <w:hyperlink w:anchor="_Toc226790467" w:history="1">
             <w:r>
               <w:rPr>
                 <w:rStyle w:val="Hyperlink"/>
@@ -2331,7 +2331,7 @@
               <w:rPr>
                 <w:webHidden/>
               </w:rPr>
-              <w:instrText xml:space="preserve"> PAGEREF _Toc226770096 \h </w:instrText>
+              <w:instrText xml:space="preserve"> PAGEREF _Toc226790467 \h </w:instrText>
             </w:r>
             <w:r>
               <w:rPr>
@@ -2366,7 +2366,7 @@
               <w:b w:val="0"/>
             </w:rPr>
           </w:pPr>
-          <w:hyperlink w:anchor="_Toc226770097" w:history="1">
+          <w:hyperlink w:anchor="_Toc226790468" w:history="1">
             <w:r>
               <w:rPr>
                 <w:rStyle w:val="Hyperlink"/>
@@ -2389,7 +2389,7 @@
               <w:rPr>
                 <w:webHidden/>
               </w:rPr>
-              <w:instrText xml:space="preserve"> PAGEREF _Toc226770097 \h </w:instrText>
+              <w:instrText xml:space="preserve"> PAGEREF _Toc226790468 \h </w:instrText>
             </w:r>
             <w:r>
               <w:rPr>
@@ -2424,7 +2424,7 @@
               <w:b w:val="0"/>
             </w:rPr>
           </w:pPr>
-          <w:hyperlink w:anchor="_Toc226770098" w:history="1">
+          <w:hyperlink w:anchor="_Toc226790469" w:history="1">
             <w:r>
               <w:rPr>
                 <w:rStyle w:val="Hyperlink"/>
@@ -2447,7 +2447,7 @@
               <w:rPr>
                 <w:webHidden/>
               </w:rPr>
-              <w:instrText xml:space="preserve"> PAGEREF _Toc226770098 \h </w:instrText>
+              <w:instrText xml:space="preserve"> PAGEREF _Toc226790469 \h </w:instrText>
             </w:r>
             <w:r>
               <w:rPr>
@@ -2482,7 +2482,7 @@
               <w:b w:val="0"/>
             </w:rPr>
           </w:pPr>
-          <w:hyperlink w:anchor="_Toc226770099" w:history="1">
+          <w:hyperlink w:anchor="_Toc226790470" w:history="1">
             <w:r>
               <w:rPr>
                 <w:rStyle w:val="Hyperlink"/>
@@ -2505,7 +2505,7 @@
               <w:rPr>
                 <w:webHidden/>
               </w:rPr>
-              <w:instrText xml:space="preserve"> PAGEREF _Toc226770099 \h </w:instrText>
+              <w:instrText xml:space="preserve"> PAGEREF _Toc226790470 \h </w:instrText>
             </w:r>
             <w:r>
               <w:rPr>
@@ -2540,7 +2540,7 @@
               <w:b w:val="0"/>
             </w:rPr>
           </w:pPr>
-          <w:hyperlink w:anchor="_Toc226770100" w:history="1">
+          <w:hyperlink w:anchor="_Toc226790471" w:history="1">
             <w:r>
               <w:rPr>
                 <w:rStyle w:val="Hyperlink"/>
@@ -2563,7 +2563,7 @@
               <w:rPr>
                 <w:webHidden/>
               </w:rPr>
-              <w:instrText xml:space="preserve"> PAGEREF _Toc226770100 \h </w:instrText>
+              <w:instrText xml:space="preserve"> PAGEREF _Toc226790471 \h </w:instrText>
             </w:r>
             <w:r>
               <w:rPr>
@@ -2598,7 +2598,7 @@
               <w:b w:val="0"/>
             </w:rPr>
           </w:pPr>
-          <w:hyperlink w:anchor="_Toc226770101" w:history="1">
+          <w:hyperlink w:anchor="_Toc226790472" w:history="1">
             <w:r>
               <w:rPr>
                 <w:rStyle w:val="Hyperlink"/>
@@ -2621,7 +2621,7 @@
               <w:rPr>
                 <w:webHidden/>
               </w:rPr>
-              <w:instrText xml:space="preserve"> PAGEREF _Toc226770101 \h </w:instrText>
+              <w:instrText xml:space="preserve"> PAGEREF _Toc226790472 \h </w:instrText>
             </w:r>
             <w:r>
               <w:rPr>
@@ -2656,7 +2656,7 @@
               <w:b w:val="0"/>
             </w:rPr>
           </w:pPr>
-          <w:hyperlink w:anchor="_Toc226770102" w:history="1">
+          <w:hyperlink w:anchor="_Toc226790473" w:history="1">
             <w:r>
               <w:rPr>
                 <w:rStyle w:val="Hyperlink"/>
@@ -2679,7 +2679,7 @@
               <w:rPr>
                 <w:webHidden/>
               </w:rPr>
-              <w:instrText xml:space="preserve"> PAGEREF _Toc226770102 \h </w:instrText>
+              <w:instrText xml:space="preserve"> PAGEREF _Toc226790473 \h </w:instrText>
             </w:r>
             <w:r>
               <w:rPr>
@@ -2714,7 +2714,7 @@
               <w:b w:val="0"/>
             </w:rPr>
           </w:pPr>
-          <w:hyperlink w:anchor="_Toc226770103" w:history="1">
+          <w:hyperlink w:anchor="_Toc226790474" w:history="1">
             <w:r>
               <w:rPr>
                 <w:rStyle w:val="Hyperlink"/>
@@ -2737,7 +2737,7 @@
               <w:rPr>
                 <w:webHidden/>
               </w:rPr>
-              <w:instrText xml:space="preserve"> PAGEREF _Toc226770103 \h </w:instrText>
+              <w:instrText xml:space="preserve"> PAGEREF _Toc226790474 \h </w:instrText>
             </w:r>
             <w:r>
               <w:rPr>
@@ -2772,7 +2772,7 @@
               <w:b w:val="0"/>
             </w:rPr>
           </w:pPr>
-          <w:hyperlink w:anchor="_Toc226770104" w:history="1">
+          <w:hyperlink w:anchor="_Toc226790475" w:history="1">
             <w:r>
               <w:rPr>
                 <w:rStyle w:val="Hyperlink"/>
@@ -2795,7 +2795,7 @@
               <w:rPr>
                 <w:webHidden/>
               </w:rPr>
-              <w:instrText xml:space="preserve"> PAGEREF _Toc226770104 \h </w:instrText>
+              <w:instrText xml:space="preserve"> PAGEREF _Toc226790475 \h </w:instrText>
             </w:r>
             <w:r>
               <w:rPr>
@@ -2830,7 +2830,7 @@
               <w:b w:val="0"/>
             </w:rPr>
           </w:pPr>
-          <w:hyperlink w:anchor="_Toc226770105" w:history="1">
+          <w:hyperlink w:anchor="_Toc226790476" w:history="1">
             <w:r>
               <w:rPr>
                 <w:rStyle w:val="Hyperlink"/>
@@ -2853,7 +2853,7 @@
               <w:rPr>
                 <w:webHidden/>
               </w:rPr>
-              <w:instrText xml:space="preserve"> PAGEREF _Toc226770105 \h </w:instrText>
+              <w:instrText xml:space="preserve"> PAGEREF _Toc226790476 \h </w:instrText>
             </w:r>
             <w:r>
               <w:rPr>
@@ -2888,7 +2888,7 @@
               <w:b w:val="0"/>
             </w:rPr>
           </w:pPr>
-          <w:hyperlink w:anchor="_Toc226770106" w:history="1">
+          <w:hyperlink w:anchor="_Toc226790477" w:history="1">
             <w:r>
               <w:rPr>
                 <w:rStyle w:val="Hyperlink"/>
@@ -2911,7 +2911,7 @@
               <w:rPr>
                 <w:webHidden/>
               </w:rPr>
-              <w:instrText xml:space="preserve"> PAGEREF _Toc226770106 \h </w:instrText>
+              <w:instrText xml:space="preserve"> PAGEREF _Toc226790477 \h </w:instrText>
             </w:r>
             <w:r>
               <w:rPr>
@@ -2949,7 +2949,7 @@
               <w:noProof/>
             </w:rPr>
           </w:pPr>
-          <w:hyperlink w:anchor="_Toc226770107" w:history="1">
+          <w:hyperlink w:anchor="_Toc226790478" w:history="1">
             <w:r>
               <w:rPr>
                 <w:rStyle w:val="Hyperlink"/>
@@ -2976,7 +2976,7 @@
                 <w:noProof/>
                 <w:webHidden/>
               </w:rPr>
-              <w:instrText xml:space="preserve"> PAGEREF _Toc226770107 \h </w:instrText>
+              <w:instrText xml:space="preserve"> PAGEREF _Toc226790478 \h </w:instrText>
             </w:r>
             <w:r>
               <w:rPr>
@@ -3001,6 +3001,122 @@
             <w:r>
               <w:rPr>
                 <w:noProof/>
+                <w:webHidden/>
+              </w:rPr>
+              <w:fldChar w:fldCharType="end"/>
+            </w:r>
+          </w:hyperlink>
+        </w:p>
+        <w:p>
+          <w:pPr>
+            <w:pStyle w:val="TOC3"/>
+            <w:rPr>
+              <w:rFonts w:eastAsiaTheme="minorEastAsia"/>
+              <w:b w:val="0"/>
+            </w:rPr>
+          </w:pPr>
+          <w:hyperlink w:anchor="_Toc226790479" w:history="1">
+            <w:r>
+              <w:rPr>
+                <w:rStyle w:val="Hyperlink"/>
+              </w:rPr>
+              <w:t>Activity Diagram – Create Sport</w:t>
+            </w:r>
+            <w:r>
+              <w:rPr>
+                <w:webHidden/>
+              </w:rPr>
+              <w:tab/>
+            </w:r>
+            <w:r>
+              <w:rPr>
+                <w:webHidden/>
+              </w:rPr>
+              <w:fldChar w:fldCharType="begin"/>
+            </w:r>
+            <w:r>
+              <w:rPr>
+                <w:webHidden/>
+              </w:rPr>
+              <w:instrText xml:space="preserve"> PAGEREF _Toc226790479 \h </w:instrText>
+            </w:r>
+            <w:r>
+              <w:rPr>
+                <w:webHidden/>
+              </w:rPr>
+            </w:r>
+            <w:r>
+              <w:rPr>
+                <w:webHidden/>
+              </w:rPr>
+              <w:fldChar w:fldCharType="separate"/>
+            </w:r>
+            <w:r>
+              <w:rPr>
+                <w:webHidden/>
+              </w:rPr>
+              <w:t>42</w:t>
+            </w:r>
+            <w:r>
+              <w:rPr>
+                <w:webHidden/>
+              </w:rPr>
+              <w:fldChar w:fldCharType="end"/>
+            </w:r>
+          </w:hyperlink>
+        </w:p>
+        <w:p>
+          <w:pPr>
+            <w:pStyle w:val="TOC3"/>
+            <w:rPr>
+              <w:rFonts w:eastAsiaTheme="minorEastAsia"/>
+              <w:b w:val="0"/>
+            </w:rPr>
+          </w:pPr>
+          <w:hyperlink w:anchor="_Toc226790480" w:history="1">
+            <w:r>
+              <w:rPr>
+                <w:rStyle w:val="Hyperlink"/>
+              </w:rPr>
+              <w:t>Activity Diagram – View Schedule</w:t>
+            </w:r>
+            <w:r>
+              <w:rPr>
+                <w:webHidden/>
+              </w:rPr>
+              <w:tab/>
+            </w:r>
+            <w:r>
+              <w:rPr>
+                <w:webHidden/>
+              </w:rPr>
+              <w:fldChar w:fldCharType="begin"/>
+            </w:r>
+            <w:r>
+              <w:rPr>
+                <w:webHidden/>
+              </w:rPr>
+              <w:instrText xml:space="preserve"> PAGEREF _Toc226790480 \h </w:instrText>
+            </w:r>
+            <w:r>
+              <w:rPr>
+                <w:webHidden/>
+              </w:rPr>
+            </w:r>
+            <w:r>
+              <w:rPr>
+                <w:webHidden/>
+              </w:rPr>
+              <w:fldChar w:fldCharType="separate"/>
+            </w:r>
+            <w:r>
+              <w:rPr>
+                <w:webHidden/>
+              </w:rPr>
+              <w:t>43</w:t>
+            </w:r>
+            <w:r>
+              <w:rPr>
                 <w:webHidden/>
               </w:rPr>
               <w:fldChar w:fldCharType="end"/>
@@ -3018,7 +3134,7 @@
               <w:noProof/>
             </w:rPr>
           </w:pPr>
-          <w:hyperlink w:anchor="_Toc226770108" w:history="1">
+          <w:hyperlink w:anchor="_Toc226790481" w:history="1">
             <w:r>
               <w:rPr>
                 <w:rStyle w:val="Hyperlink"/>
@@ -3045,7 +3161,7 @@
                 <w:noProof/>
                 <w:webHidden/>
               </w:rPr>
-              <w:instrText xml:space="preserve"> PAGEREF _Toc226770108 \h </w:instrText>
+              <w:instrText xml:space="preserve"> PAGEREF _Toc226790481 \h </w:instrText>
             </w:r>
             <w:r>
               <w:rPr>
@@ -3083,7 +3199,7 @@
               <w:rFonts w:eastAsiaTheme="minorEastAsia"/>
             </w:rPr>
           </w:pPr>
-          <w:hyperlink w:anchor="_Toc226770109" w:history="1">
+          <w:hyperlink w:anchor="_Toc226790482" w:history="1">
             <w:r>
               <w:rPr>
                 <w:rStyle w:val="Hyperlink"/>
@@ -3106,7 +3222,7 @@
               <w:rPr>
                 <w:webHidden/>
               </w:rPr>
-              <w:instrText xml:space="preserve"> PAGEREF _Toc226770109 \h </w:instrText>
+              <w:instrText xml:space="preserve"> PAGEREF _Toc226790482 \h </w:instrText>
             </w:r>
             <w:r>
               <w:rPr>
@@ -3140,7 +3256,7 @@
               <w:rFonts w:eastAsiaTheme="minorEastAsia"/>
             </w:rPr>
           </w:pPr>
-          <w:hyperlink w:anchor="_Toc226770110" w:history="1">
+          <w:hyperlink w:anchor="_Toc226790483" w:history="1">
             <w:r>
               <w:rPr>
                 <w:rStyle w:val="Hyperlink"/>
@@ -3163,7 +3279,7 @@
               <w:rPr>
                 <w:webHidden/>
               </w:rPr>
-              <w:instrText xml:space="preserve"> PAGEREF _Toc226770110 \h </w:instrText>
+              <w:instrText xml:space="preserve"> PAGEREF _Toc226790483 \h </w:instrText>
             </w:r>
             <w:r>
               <w:rPr>
@@ -3201,7 +3317,7 @@
               <w:noProof/>
             </w:rPr>
           </w:pPr>
-          <w:hyperlink w:anchor="_Toc226770111" w:history="1">
+          <w:hyperlink w:anchor="_Toc226790484" w:history="1">
             <w:r>
               <w:rPr>
                 <w:rStyle w:val="Hyperlink"/>
@@ -3228,7 +3344,7 @@
                 <w:noProof/>
                 <w:webHidden/>
               </w:rPr>
-              <w:instrText xml:space="preserve"> PAGEREF _Toc226770111 \h </w:instrText>
+              <w:instrText xml:space="preserve"> PAGEREF _Toc226790484 \h </w:instrText>
             </w:r>
             <w:r>
               <w:rPr>
@@ -3270,7 +3386,7 @@
               <w:noProof/>
             </w:rPr>
           </w:pPr>
-          <w:hyperlink w:anchor="_Toc226770112" w:history="1">
+          <w:hyperlink w:anchor="_Toc226790485" w:history="1">
             <w:r>
               <w:rPr>
                 <w:rStyle w:val="Hyperlink"/>
@@ -3297,7 +3413,7 @@
                 <w:noProof/>
                 <w:webHidden/>
               </w:rPr>
-              <w:instrText xml:space="preserve"> PAGEREF _Toc226770112 \h </w:instrText>
+              <w:instrText xml:space="preserve"> PAGEREF _Toc226790485 \h </w:instrText>
             </w:r>
             <w:r>
               <w:rPr>
@@ -3336,7 +3452,7 @@
               <w:b w:val="0"/>
             </w:rPr>
           </w:pPr>
-          <w:hyperlink w:anchor="_Toc226770113" w:history="1">
+          <w:hyperlink w:anchor="_Toc226790486" w:history="1">
             <w:r>
               <w:rPr>
                 <w:rStyle w:val="Hyperlink"/>
@@ -3359,7 +3475,7 @@
               <w:rPr>
                 <w:webHidden/>
               </w:rPr>
-              <w:instrText xml:space="preserve"> PAGEREF _Toc226770113 \h </w:instrText>
+              <w:instrText xml:space="preserve"> PAGEREF _Toc226790486 \h </w:instrText>
             </w:r>
             <w:r>
               <w:rPr>
@@ -3394,7 +3510,7 @@
               <w:b w:val="0"/>
             </w:rPr>
           </w:pPr>
-          <w:hyperlink w:anchor="_Toc226770114" w:history="1">
+          <w:hyperlink w:anchor="_Toc226790487" w:history="1">
             <w:r>
               <w:rPr>
                 <w:rStyle w:val="Hyperlink"/>
@@ -3417,7 +3533,7 @@
               <w:rPr>
                 <w:webHidden/>
               </w:rPr>
-              <w:instrText xml:space="preserve"> PAGEREF _Toc226770114 \h </w:instrText>
+              <w:instrText xml:space="preserve"> PAGEREF _Toc226790487 \h </w:instrText>
             </w:r>
             <w:r>
               <w:rPr>
@@ -3452,7 +3568,7 @@
               <w:b w:val="0"/>
             </w:rPr>
           </w:pPr>
-          <w:hyperlink w:anchor="_Toc226770115" w:history="1">
+          <w:hyperlink w:anchor="_Toc226790488" w:history="1">
             <w:r>
               <w:rPr>
                 <w:rStyle w:val="Hyperlink"/>
@@ -3475,7 +3591,7 @@
               <w:rPr>
                 <w:webHidden/>
               </w:rPr>
-              <w:instrText xml:space="preserve"> PAGEREF _Toc226770115 \h </w:instrText>
+              <w:instrText xml:space="preserve"> PAGEREF _Toc226790488 \h </w:instrText>
             </w:r>
             <w:r>
               <w:rPr>
@@ -3510,7 +3626,7 @@
               <w:b w:val="0"/>
             </w:rPr>
           </w:pPr>
-          <w:hyperlink w:anchor="_Toc226770116" w:history="1">
+          <w:hyperlink w:anchor="_Toc226790489" w:history="1">
             <w:r>
               <w:rPr>
                 <w:rStyle w:val="Hyperlink"/>
@@ -3533,7 +3649,7 @@
               <w:rPr>
                 <w:webHidden/>
               </w:rPr>
-              <w:instrText xml:space="preserve"> PAGEREF _Toc226770116 \h </w:instrText>
+              <w:instrText xml:space="preserve"> PAGEREF _Toc226790489 \h </w:instrText>
             </w:r>
             <w:r>
               <w:rPr>
@@ -3568,7 +3684,7 @@
               <w:b w:val="0"/>
             </w:rPr>
           </w:pPr>
-          <w:hyperlink w:anchor="_Toc226770117" w:history="1">
+          <w:hyperlink w:anchor="_Toc226790490" w:history="1">
             <w:r>
               <w:rPr>
                 <w:rStyle w:val="Hyperlink"/>
@@ -3591,7 +3707,7 @@
               <w:rPr>
                 <w:webHidden/>
               </w:rPr>
-              <w:instrText xml:space="preserve"> PAGEREF _Toc226770117 \h </w:instrText>
+              <w:instrText xml:space="preserve"> PAGEREF _Toc226790490 \h </w:instrText>
             </w:r>
             <w:r>
               <w:rPr>
@@ -3626,7 +3742,7 @@
               <w:b w:val="0"/>
             </w:rPr>
           </w:pPr>
-          <w:hyperlink w:anchor="_Toc226770118" w:history="1">
+          <w:hyperlink w:anchor="_Toc226790491" w:history="1">
             <w:r>
               <w:rPr>
                 <w:rStyle w:val="Hyperlink"/>
@@ -3649,7 +3765,7 @@
               <w:rPr>
                 <w:webHidden/>
               </w:rPr>
-              <w:instrText xml:space="preserve"> PAGEREF _Toc226770118 \h </w:instrText>
+              <w:instrText xml:space="preserve"> PAGEREF _Toc226790491 \h </w:instrText>
             </w:r>
             <w:r>
               <w:rPr>
@@ -3684,7 +3800,7 @@
               <w:b w:val="0"/>
             </w:rPr>
           </w:pPr>
-          <w:hyperlink w:anchor="_Toc226770119" w:history="1">
+          <w:hyperlink w:anchor="_Toc226790492" w:history="1">
             <w:r>
               <w:rPr>
                 <w:rStyle w:val="Hyperlink"/>
@@ -3707,7 +3823,7 @@
               <w:rPr>
                 <w:webHidden/>
               </w:rPr>
-              <w:instrText xml:space="preserve"> PAGEREF _Toc226770119 \h </w:instrText>
+              <w:instrText xml:space="preserve"> PAGEREF _Toc226790492 \h </w:instrText>
             </w:r>
             <w:r>
               <w:rPr>
@@ -3742,7 +3858,7 @@
               <w:b w:val="0"/>
             </w:rPr>
           </w:pPr>
-          <w:hyperlink w:anchor="_Toc226770120" w:history="1">
+          <w:hyperlink w:anchor="_Toc226790493" w:history="1">
             <w:r>
               <w:rPr>
                 <w:rStyle w:val="Hyperlink"/>
@@ -3765,7 +3881,7 @@
               <w:rPr>
                 <w:webHidden/>
               </w:rPr>
-              <w:instrText xml:space="preserve"> PAGEREF _Toc226770120 \h </w:instrText>
+              <w:instrText xml:space="preserve"> PAGEREF _Toc226790493 \h </w:instrText>
             </w:r>
             <w:r>
               <w:rPr>
@@ -3800,7 +3916,7 @@
               <w:b w:val="0"/>
             </w:rPr>
           </w:pPr>
-          <w:hyperlink w:anchor="_Toc226770121" w:history="1">
+          <w:hyperlink w:anchor="_Toc226790494" w:history="1">
             <w:r>
               <w:rPr>
                 <w:rStyle w:val="Hyperlink"/>
@@ -3823,7 +3939,7 @@
               <w:rPr>
                 <w:webHidden/>
               </w:rPr>
-              <w:instrText xml:space="preserve"> PAGEREF _Toc226770121 \h </w:instrText>
+              <w:instrText xml:space="preserve"> PAGEREF _Toc226790494 \h </w:instrText>
             </w:r>
             <w:r>
               <w:rPr>
@@ -3873,7 +3989,7 @@
         </w:rPr>
         <w:br w:type="page"/>
       </w:r>
-      <w:bookmarkStart w:id="0" w:name="_Toc226770062"/>
+      <w:bookmarkStart w:id="0" w:name="_Toc226790433"/>
       <w:r>
         <w:rPr>
           <w:color w:val="F07F09" w:themeColor="accent1"/>
@@ -3893,7 +4009,7 @@
           <w:szCs w:val="24"/>
         </w:rPr>
       </w:pPr>
-      <w:bookmarkStart w:id="1" w:name="_Toc226770063"/>
+      <w:bookmarkStart w:id="1" w:name="_Toc226790434"/>
       <w:r>
         <w:rPr>
           <w:rFonts w:cs="Cambria"/>
@@ -3951,7 +4067,7 @@
           <w:szCs w:val="24"/>
         </w:rPr>
       </w:pPr>
-      <w:bookmarkStart w:id="2" w:name="_Toc226770064"/>
+      <w:bookmarkStart w:id="2" w:name="_Toc226790435"/>
       <w:r>
         <w:rPr>
           <w:rFonts w:cs="Cambria"/>
@@ -4253,7 +4369,7 @@
           <w:color w:val="F07F09" w:themeColor="accent1"/>
         </w:rPr>
       </w:pPr>
-      <w:bookmarkStart w:id="3" w:name="_Toc226770065"/>
+      <w:bookmarkStart w:id="3" w:name="_Toc226790436"/>
       <w:r>
         <w:rPr>
           <w:color w:val="F07F09" w:themeColor="accent1"/>
@@ -4278,7 +4394,7 @@
           <w:szCs w:val="24"/>
         </w:rPr>
       </w:pPr>
-      <w:bookmarkStart w:id="4" w:name="_Toc226770066"/>
+      <w:bookmarkStart w:id="4" w:name="_Toc226790437"/>
       <w:r>
         <w:rPr>
           <w:color w:val="323232" w:themeColor="text2"/>
@@ -9409,7 +9525,7 @@
       <w:pPr>
         <w:pStyle w:val="Heading2"/>
       </w:pPr>
-      <w:bookmarkStart w:id="5" w:name="_Toc226770067"/>
+      <w:bookmarkStart w:id="5" w:name="_Toc226790438"/>
       <w:r>
         <w:lastRenderedPageBreak/>
         <w:t>Non functional Requirements</w:t>
@@ -10018,7 +10134,7 @@
       <w:pPr>
         <w:pStyle w:val="Heading1"/>
       </w:pPr>
-      <w:bookmarkStart w:id="6" w:name="_Toc226770068"/>
+      <w:bookmarkStart w:id="6" w:name="_Toc226790439"/>
       <w:r>
         <w:lastRenderedPageBreak/>
         <w:t>Use Cases</w:t>
@@ -10029,7 +10145,7 @@
       <w:pPr>
         <w:pStyle w:val="Heading2"/>
       </w:pPr>
-      <w:bookmarkStart w:id="7" w:name="_Toc226770069"/>
+      <w:bookmarkStart w:id="7" w:name="_Toc226790440"/>
       <w:r>
         <w:t>Use Case Diagram</w:t>
       </w:r>
@@ -10098,7 +10214,7 @@
       <w:pPr>
         <w:pStyle w:val="Heading2"/>
       </w:pPr>
-      <w:bookmarkStart w:id="8" w:name="_Toc226770070"/>
+      <w:bookmarkStart w:id="8" w:name="_Toc226790441"/>
       <w:r>
         <w:lastRenderedPageBreak/>
         <w:t xml:space="preserve">Use Case </w:t>
@@ -12136,7 +12252,7 @@
       <w:pPr>
         <w:pStyle w:val="Heading2"/>
       </w:pPr>
-      <w:bookmarkStart w:id="9" w:name="_Toc226770071"/>
+      <w:bookmarkStart w:id="9" w:name="_Toc226790442"/>
       <w:r>
         <w:lastRenderedPageBreak/>
         <w:t>Use Case Validation</w:t>
@@ -18317,7 +18433,7 @@
       <w:pPr>
         <w:pStyle w:val="Heading2"/>
       </w:pPr>
-      <w:bookmarkStart w:id="10" w:name="_Toc226770072"/>
+      <w:bookmarkStart w:id="10" w:name="_Toc226790443"/>
       <w:r>
         <w:t>Domain Explanation</w:t>
       </w:r>
@@ -18348,7 +18464,7 @@
         </w:rPr>
       </w:pPr>
       <w:bookmarkStart w:id="11" w:name="_Toc217369504"/>
-      <w:bookmarkStart w:id="12" w:name="_Toc226770073"/>
+      <w:bookmarkStart w:id="12" w:name="_Toc226790444"/>
       <w:r>
         <w:rPr>
           <w:b/>
@@ -18391,7 +18507,7 @@
         </w:rPr>
       </w:pPr>
       <w:bookmarkStart w:id="13" w:name="_Toc217369505"/>
-      <w:bookmarkStart w:id="14" w:name="_Toc226770074"/>
+      <w:bookmarkStart w:id="14" w:name="_Toc226790445"/>
       <w:r>
         <w:rPr>
           <w:b/>
@@ -18438,7 +18554,7 @@
         </w:rPr>
       </w:pPr>
       <w:bookmarkStart w:id="15" w:name="_Toc217369507"/>
-      <w:bookmarkStart w:id="16" w:name="_Toc226770075"/>
+      <w:bookmarkStart w:id="16" w:name="_Toc226790446"/>
       <w:r>
         <w:rPr>
           <w:b/>
@@ -18496,7 +18612,7 @@
         </w:rPr>
       </w:pPr>
       <w:bookmarkStart w:id="17" w:name="_Toc217369508"/>
-      <w:bookmarkStart w:id="18" w:name="_Toc226770076"/>
+      <w:bookmarkStart w:id="18" w:name="_Toc226790447"/>
       <w:r>
         <w:rPr>
           <w:b/>
@@ -18583,7 +18699,7 @@
         </w:rPr>
       </w:pPr>
       <w:bookmarkStart w:id="19" w:name="_Toc217369509"/>
-      <w:bookmarkStart w:id="20" w:name="_Toc226770077"/>
+      <w:bookmarkStart w:id="20" w:name="_Toc226790448"/>
       <w:r>
         <w:rPr>
           <w:b/>
@@ -18661,7 +18777,7 @@
         </w:rPr>
       </w:pPr>
       <w:bookmarkStart w:id="21" w:name="_Toc217369510"/>
-      <w:bookmarkStart w:id="22" w:name="_Toc226770078"/>
+      <w:bookmarkStart w:id="22" w:name="_Toc226790449"/>
       <w:r>
         <w:rPr>
           <w:b/>
@@ -18739,7 +18855,7 @@
         </w:rPr>
       </w:pPr>
       <w:bookmarkStart w:id="23" w:name="_Toc217369511"/>
-      <w:bookmarkStart w:id="24" w:name="_Toc226770079"/>
+      <w:bookmarkStart w:id="24" w:name="_Toc226790450"/>
       <w:r>
         <w:rPr>
           <w:b/>
@@ -18821,7 +18937,7 @@
           <w:color w:val="F07F09" w:themeColor="accent1"/>
         </w:rPr>
       </w:pPr>
-      <w:bookmarkStart w:id="25" w:name="_Toc226770080"/>
+      <w:bookmarkStart w:id="25" w:name="_Toc226790451"/>
       <w:r>
         <w:rPr>
           <w:b/>
@@ -18902,7 +19018,7 @@
           <w:color w:val="F07F09" w:themeColor="accent1"/>
         </w:rPr>
       </w:pPr>
-      <w:bookmarkStart w:id="26" w:name="_Toc226770081"/>
+      <w:bookmarkStart w:id="26" w:name="_Toc226790452"/>
       <w:r>
         <w:rPr>
           <w:b/>
@@ -19041,7 +19157,7 @@
       <w:pPr>
         <w:pStyle w:val="Heading3"/>
       </w:pPr>
-      <w:bookmarkStart w:id="27" w:name="_Toc226770082"/>
+      <w:bookmarkStart w:id="27" w:name="_Toc226790453"/>
       <w:r>
         <w:lastRenderedPageBreak/>
         <w:t>Domain Validation</w:t>
@@ -22298,7 +22414,7 @@
           <w:color w:val="F07F09" w:themeColor="accent1"/>
         </w:rPr>
       </w:pPr>
-      <w:bookmarkStart w:id="28" w:name="_Toc226770083"/>
+      <w:bookmarkStart w:id="28" w:name="_Toc226790454"/>
       <w:r>
         <w:rPr>
           <w:color w:val="F07F09" w:themeColor="accent1"/>
@@ -22373,7 +22489,7 @@
           <w:color w:val="F07F09" w:themeColor="accent1"/>
         </w:rPr>
       </w:pPr>
-      <w:bookmarkStart w:id="29" w:name="_Toc226770084"/>
+      <w:bookmarkStart w:id="29" w:name="_Toc226790455"/>
       <w:r>
         <w:rPr>
           <w:color w:val="F07F09" w:themeColor="accent1"/>
@@ -22445,7 +22561,7 @@
           <w:color w:val="F07F09" w:themeColor="accent1"/>
         </w:rPr>
       </w:pPr>
-      <w:bookmarkStart w:id="30" w:name="_Toc226770085"/>
+      <w:bookmarkStart w:id="30" w:name="_Toc226790456"/>
       <w:r>
         <w:rPr>
           <w:color w:val="F07F09" w:themeColor="accent1"/>
@@ -22465,7 +22581,7 @@
       <w:pPr>
         <w:pStyle w:val="Heading3"/>
       </w:pPr>
-      <w:bookmarkStart w:id="31" w:name="_Toc226770086"/>
+      <w:bookmarkStart w:id="31" w:name="_Toc226790457"/>
       <w:r>
         <w:t>Sequence Diagram</w:t>
       </w:r>
@@ -22592,7 +22708,7 @@
       <w:pPr>
         <w:pStyle w:val="Heading3"/>
       </w:pPr>
-      <w:bookmarkStart w:id="32" w:name="_Toc226770087"/>
+      <w:bookmarkStart w:id="32" w:name="_Toc226790458"/>
       <w:r>
         <w:lastRenderedPageBreak/>
         <w:t>Sequence Diagram</w:t>
@@ -22728,7 +22844,7 @@
       <w:pPr>
         <w:pStyle w:val="Heading3"/>
       </w:pPr>
-      <w:bookmarkStart w:id="34" w:name="_Toc226770088"/>
+      <w:bookmarkStart w:id="34" w:name="_Toc226790459"/>
       <w:r>
         <w:t>Sequence Diagram</w:t>
       </w:r>
@@ -22877,7 +22993,7 @@
       <w:pPr>
         <w:pStyle w:val="Heading3"/>
       </w:pPr>
-      <w:bookmarkStart w:id="35" w:name="_Toc226770089"/>
+      <w:bookmarkStart w:id="35" w:name="_Toc226790460"/>
       <w:r>
         <w:lastRenderedPageBreak/>
         <w:t>Sequence Diagram</w:t>
@@ -23040,7 +23156,7 @@
       <w:pPr>
         <w:pStyle w:val="Heading3"/>
       </w:pPr>
-      <w:bookmarkStart w:id="36" w:name="_Toc226770090"/>
+      <w:bookmarkStart w:id="36" w:name="_Toc226790461"/>
       <w:r>
         <w:lastRenderedPageBreak/>
         <w:t>Sequence Diagram 5</w:t>
@@ -23164,7 +23280,7 @@
       <w:pPr>
         <w:pStyle w:val="Heading3"/>
       </w:pPr>
-      <w:bookmarkStart w:id="37" w:name="_Toc226770091"/>
+      <w:bookmarkStart w:id="37" w:name="_Toc226790462"/>
       <w:r>
         <w:lastRenderedPageBreak/>
         <w:t xml:space="preserve">Sequence Diagram </w:t>
@@ -23268,7 +23384,7 @@
       <w:pPr>
         <w:pStyle w:val="Heading3"/>
       </w:pPr>
-      <w:bookmarkStart w:id="38" w:name="_Toc226770092"/>
+      <w:bookmarkStart w:id="38" w:name="_Toc226790463"/>
       <w:r>
         <w:lastRenderedPageBreak/>
         <w:t xml:space="preserve">Sequence Diagram </w:t>
@@ -23369,7 +23485,7 @@
       <w:pPr>
         <w:pStyle w:val="Heading3"/>
       </w:pPr>
-      <w:bookmarkStart w:id="39" w:name="_Toc226770093"/>
+      <w:bookmarkStart w:id="39" w:name="_Toc226790464"/>
       <w:r>
         <w:lastRenderedPageBreak/>
         <w:t>Sequence Diagram 8</w:t>
@@ -23475,7 +23591,7 @@
       <w:pPr>
         <w:pStyle w:val="Heading3"/>
       </w:pPr>
-      <w:bookmarkStart w:id="40" w:name="_Toc226770094"/>
+      <w:bookmarkStart w:id="40" w:name="_Toc226790465"/>
       <w:r>
         <w:lastRenderedPageBreak/>
         <w:t xml:space="preserve">Sequence Diagram </w:t>
@@ -23601,7 +23717,7 @@
       <w:pPr>
         <w:pStyle w:val="Heading3"/>
       </w:pPr>
-      <w:bookmarkStart w:id="41" w:name="_Toc226770095"/>
+      <w:bookmarkStart w:id="41" w:name="_Toc226790466"/>
       <w:r>
         <w:lastRenderedPageBreak/>
         <w:t>Sequence Diagram 10</w:t>
@@ -23685,7 +23801,7 @@
       <w:pPr>
         <w:pStyle w:val="Heading3"/>
       </w:pPr>
-      <w:bookmarkStart w:id="42" w:name="_Toc226770096"/>
+      <w:bookmarkStart w:id="42" w:name="_Toc226790467"/>
       <w:r>
         <w:lastRenderedPageBreak/>
         <w:t>Sequence Diagram 11</w:t>
@@ -23799,7 +23915,7 @@
       <w:pPr>
         <w:pStyle w:val="Heading3"/>
       </w:pPr>
-      <w:bookmarkStart w:id="43" w:name="_Toc226770097"/>
+      <w:bookmarkStart w:id="43" w:name="_Toc226790468"/>
       <w:r>
         <w:lastRenderedPageBreak/>
         <w:t>Sequence Diagram 12</w:t>
@@ -23892,7 +24008,7 @@
       <w:pPr>
         <w:pStyle w:val="Heading3"/>
       </w:pPr>
-      <w:bookmarkStart w:id="44" w:name="_Toc226770098"/>
+      <w:bookmarkStart w:id="44" w:name="_Toc226790469"/>
       <w:r>
         <w:lastRenderedPageBreak/>
         <w:t>Sequence Diagram 1</w:t>
@@ -24041,7 +24157,7 @@
       <w:pPr>
         <w:pStyle w:val="Heading3"/>
       </w:pPr>
-      <w:bookmarkStart w:id="45" w:name="_Toc226770099"/>
+      <w:bookmarkStart w:id="45" w:name="_Toc226790470"/>
       <w:r>
         <w:lastRenderedPageBreak/>
         <w:t>Sequence Diagram 14</w:t>
@@ -24186,7 +24302,7 @@
       <w:pPr>
         <w:pStyle w:val="Heading3"/>
       </w:pPr>
-      <w:bookmarkStart w:id="46" w:name="_Toc226770100"/>
+      <w:bookmarkStart w:id="46" w:name="_Toc226790471"/>
       <w:r>
         <w:lastRenderedPageBreak/>
         <w:t>Sequence Diagram 15</w:t>
@@ -24299,7 +24415,7 @@
       <w:pPr>
         <w:pStyle w:val="Heading3"/>
       </w:pPr>
-      <w:bookmarkStart w:id="47" w:name="_Toc226770101"/>
+      <w:bookmarkStart w:id="47" w:name="_Toc226790472"/>
       <w:r>
         <w:lastRenderedPageBreak/>
         <w:t>Sequence Diagram 16</w:t>
@@ -24387,7 +24503,7 @@
       <w:pPr>
         <w:pStyle w:val="Heading3"/>
       </w:pPr>
-      <w:bookmarkStart w:id="48" w:name="_Toc226770102"/>
+      <w:bookmarkStart w:id="48" w:name="_Toc226790473"/>
       <w:r>
         <w:lastRenderedPageBreak/>
         <w:t>Sequence Diagram 17</w:t>
@@ -24508,7 +24624,7 @@
       <w:pPr>
         <w:pStyle w:val="Heading3"/>
       </w:pPr>
-      <w:bookmarkStart w:id="49" w:name="_Toc226770103"/>
+      <w:bookmarkStart w:id="49" w:name="_Toc226790474"/>
       <w:r>
         <w:lastRenderedPageBreak/>
         <w:t>Sequence Diagram 18</w:t>
@@ -24814,7 +24930,7 @@
       <w:pPr>
         <w:pStyle w:val="Heading3"/>
       </w:pPr>
-      <w:bookmarkStart w:id="50" w:name="_Toc226770104"/>
+      <w:bookmarkStart w:id="50" w:name="_Toc226790475"/>
       <w:r>
         <w:lastRenderedPageBreak/>
         <w:t>Sequence Diagram 19</w:t>
@@ -24966,7 +25082,7 @@
       <w:pPr>
         <w:pStyle w:val="Heading3"/>
       </w:pPr>
-      <w:bookmarkStart w:id="51" w:name="_Toc226770105"/>
+      <w:bookmarkStart w:id="51" w:name="_Toc226790476"/>
       <w:r>
         <w:lastRenderedPageBreak/>
         <w:t>Sequence Diagram 20</w:t>
@@ -25091,7 +25207,7 @@
       <w:pPr>
         <w:pStyle w:val="Heading3"/>
       </w:pPr>
-      <w:bookmarkStart w:id="52" w:name="_Toc226770106"/>
+      <w:bookmarkStart w:id="52" w:name="_Toc226790477"/>
       <w:r>
         <w:lastRenderedPageBreak/>
         <w:t>Sequence Diagram 21</w:t>
@@ -25214,7 +25330,7 @@
           <w:color w:val="F07F09" w:themeColor="accent1"/>
         </w:rPr>
       </w:pPr>
-      <w:bookmarkStart w:id="53" w:name="_Toc226770107"/>
+      <w:bookmarkStart w:id="53" w:name="_Toc226790478"/>
       <w:r>
         <w:rPr>
           <w:color w:val="F07F09" w:themeColor="accent1"/>
@@ -25224,7 +25340,24 @@
       </w:r>
       <w:bookmarkEnd w:id="53"/>
     </w:p>
-    <w:p/>
+    <w:p>
+      <w:pPr>
+        <w:pStyle w:val="Heading3"/>
+      </w:pPr>
+      <w:bookmarkStart w:id="54" w:name="_Toc226790479"/>
+      <w:r>
+        <w:t>Activity Diagram – Create Sport</w:t>
+      </w:r>
+      <w:bookmarkEnd w:id="54"/>
+    </w:p>
+    <w:p>
+      <w:pPr>
+        <w:jc w:val="both"/>
+      </w:pPr>
+      <w:r>
+        <w:t>This diagram shows the activity involved when a user wishes to create a new sport in our system.</w:t>
+      </w:r>
+    </w:p>
     <w:p>
       <w:pPr>
         <w:tabs>
@@ -25274,6 +25407,36 @@
       </w:r>
     </w:p>
     <w:p>
+      <w:r>
+        <w:br w:type="page"/>
+      </w:r>
+    </w:p>
+    <w:p>
+      <w:pPr>
+        <w:pStyle w:val="Heading3"/>
+      </w:pPr>
+      <w:bookmarkStart w:id="55" w:name="_Toc226790480"/>
+      <w:r>
+        <w:lastRenderedPageBreak/>
+        <w:t>Activity Diagram – View Schedule</w:t>
+      </w:r>
+      <w:bookmarkEnd w:id="55"/>
+    </w:p>
+    <w:p>
+      <w:pPr>
+        <w:jc w:val="both"/>
+      </w:pPr>
+      <w:r>
+        <w:t xml:space="preserve">This diagram shows the activity involved when </w:t>
+      </w:r>
+      <w:r>
+        <w:t>a guest</w:t>
+      </w:r>
+      <w:r>
+        <w:t xml:space="preserve"> wants to view the schedule of games in the system.</w:t>
+      </w:r>
+    </w:p>
+    <w:p>
       <w:pPr>
         <w:tabs>
           <w:tab w:val="left" w:pos="3640"/>
@@ -25284,7 +25447,6 @@
         <w:rPr>
           <w:noProof/>
         </w:rPr>
-        <w:lastRenderedPageBreak/>
         <w:drawing>
           <wp:inline distT="0" distB="0" distL="0" distR="0">
             <wp:extent cx="6810375" cy="5915025"/>
@@ -25342,7 +25504,7 @@
           <w:color w:val="F07F09" w:themeColor="accent1"/>
         </w:rPr>
       </w:pPr>
-      <w:bookmarkStart w:id="54" w:name="_Toc226770108"/>
+      <w:bookmarkStart w:id="56" w:name="_Toc226790481"/>
       <w:r>
         <w:rPr>
           <w:color w:val="F07F09" w:themeColor="accent1"/>
@@ -25350,20 +25512,29 @@
         <w:lastRenderedPageBreak/>
         <w:t>Database Diagrams</w:t>
       </w:r>
-      <w:bookmarkEnd w:id="54"/>
+      <w:bookmarkEnd w:id="56"/>
     </w:p>
     <w:p>
       <w:pPr>
         <w:pStyle w:val="Heading2"/>
-      </w:pPr>
-      <w:bookmarkStart w:id="55" w:name="_Toc226770109"/>
-      <w:r>
+        <w:rPr>
+          <w:sz w:val="22"/>
+        </w:rPr>
+      </w:pPr>
+      <w:bookmarkStart w:id="57" w:name="_Toc226790482"/>
+      <w:r>
+        <w:rPr>
+          <w:sz w:val="22"/>
+        </w:rPr>
         <w:t>Database Table</w:t>
       </w:r>
       <w:r>
+        <w:rPr>
+          <w:sz w:val="22"/>
+        </w:rPr>
         <w:t>s</w:t>
       </w:r>
-      <w:bookmarkEnd w:id="55"/>
+      <w:bookmarkEnd w:id="57"/>
     </w:p>
     <w:p>
       <w:pPr>
@@ -25429,13 +25600,19 @@
     <w:p>
       <w:pPr>
         <w:pStyle w:val="Heading2"/>
-      </w:pPr>
-      <w:bookmarkStart w:id="56" w:name="_Toc226770110"/>
-      <w:r>
+        <w:rPr>
+          <w:sz w:val="22"/>
+        </w:rPr>
+      </w:pPr>
+      <w:bookmarkStart w:id="58" w:name="_Toc226790483"/>
+      <w:r>
+        <w:rPr>
+          <w:sz w:val="22"/>
+        </w:rPr>
         <w:lastRenderedPageBreak/>
         <w:t>Database ER Model</w:t>
       </w:r>
-      <w:bookmarkEnd w:id="56"/>
+      <w:bookmarkEnd w:id="58"/>
     </w:p>
     <w:p>
       <w:pPr>
@@ -25494,7 +25671,7 @@
       <w:pPr>
         <w:pStyle w:val="Heading1"/>
       </w:pPr>
-      <w:bookmarkStart w:id="57" w:name="_Toc226770111"/>
+      <w:bookmarkStart w:id="59" w:name="_Toc226790484"/>
       <w:r>
         <w:rPr>
           <w:color w:val="F07F09" w:themeColor="accent1"/>
@@ -25502,7 +25679,7 @@
         <w:lastRenderedPageBreak/>
         <w:t>Conclusion</w:t>
       </w:r>
-      <w:bookmarkEnd w:id="57"/>
+      <w:bookmarkEnd w:id="59"/>
       <w:r>
         <w:br/>
       </w:r>
@@ -25724,7 +25901,7 @@
           <w:color w:val="F07F09" w:themeColor="accent1"/>
         </w:rPr>
       </w:pPr>
-      <w:bookmarkStart w:id="58" w:name="_Toc226770112"/>
+      <w:bookmarkStart w:id="60" w:name="_Toc226790485"/>
       <w:r>
         <w:rPr>
           <w:color w:val="F07F09" w:themeColor="accent1"/>
@@ -25733,7 +25910,7 @@
         <w:softHyphen/>
         <w:t>Data Dictionary</w:t>
       </w:r>
-      <w:bookmarkEnd w:id="58"/>
+      <w:bookmarkEnd w:id="60"/>
     </w:p>
     <w:p>
       <w:pPr>
@@ -25742,11 +25919,11 @@
       <w:r>
         <w:br/>
       </w:r>
-      <w:bookmarkStart w:id="59" w:name="_Toc226770113"/>
+      <w:bookmarkStart w:id="61" w:name="_Toc226790486"/>
       <w:r>
         <w:t>Class: Guest</w:t>
       </w:r>
-      <w:bookmarkEnd w:id="59"/>
+      <w:bookmarkEnd w:id="61"/>
     </w:p>
     <w:p>
       <w:pPr>
@@ -26016,11 +26193,11 @@
       <w:pPr>
         <w:pStyle w:val="Heading3"/>
       </w:pPr>
-      <w:bookmarkStart w:id="60" w:name="_Toc226770114"/>
+      <w:bookmarkStart w:id="62" w:name="_Toc226790487"/>
       <w:r>
         <w:t>Class: User</w:t>
       </w:r>
-      <w:bookmarkEnd w:id="60"/>
+      <w:bookmarkEnd w:id="62"/>
     </w:p>
     <w:p>
       <w:pPr>
@@ -26664,11 +26841,11 @@
       <w:pPr>
         <w:pStyle w:val="Heading3"/>
       </w:pPr>
-      <w:bookmarkStart w:id="61" w:name="_Toc226770115"/>
+      <w:bookmarkStart w:id="63" w:name="_Toc226790488"/>
       <w:r>
         <w:t>Class: Game</w:t>
       </w:r>
-      <w:bookmarkEnd w:id="61"/>
+      <w:bookmarkEnd w:id="63"/>
     </w:p>
     <w:p>
       <w:pPr>
@@ -27576,11 +27753,11 @@
       <w:pPr>
         <w:pStyle w:val="Heading3"/>
       </w:pPr>
-      <w:bookmarkStart w:id="62" w:name="_Toc226770116"/>
+      <w:bookmarkStart w:id="64" w:name="_Toc226790489"/>
       <w:r>
         <w:t>Class: Predictions</w:t>
       </w:r>
-      <w:bookmarkEnd w:id="62"/>
+      <w:bookmarkEnd w:id="64"/>
     </w:p>
     <w:p>
       <w:pPr>
@@ -27741,11 +27918,11 @@
       <w:pPr>
         <w:pStyle w:val="Heading3"/>
       </w:pPr>
-      <w:bookmarkStart w:id="63" w:name="_Toc226770117"/>
+      <w:bookmarkStart w:id="65" w:name="_Toc226790490"/>
       <w:r>
         <w:t>Class: Comment</w:t>
       </w:r>
-      <w:bookmarkEnd w:id="63"/>
+      <w:bookmarkEnd w:id="65"/>
     </w:p>
     <w:p>
       <w:pPr>
@@ -28056,11 +28233,11 @@
       <w:pPr>
         <w:pStyle w:val="Heading3"/>
       </w:pPr>
-      <w:bookmarkStart w:id="64" w:name="_Toc226770118"/>
+      <w:bookmarkStart w:id="66" w:name="_Toc226790491"/>
       <w:r>
         <w:t>Class: Team</w:t>
       </w:r>
-      <w:bookmarkEnd w:id="64"/>
+      <w:bookmarkEnd w:id="66"/>
     </w:p>
     <w:p>
       <w:pPr>
@@ -28459,11 +28636,11 @@
       <w:pPr>
         <w:pStyle w:val="Heading3"/>
       </w:pPr>
-      <w:bookmarkStart w:id="65" w:name="_Toc226770119"/>
+      <w:bookmarkStart w:id="67" w:name="_Toc226790492"/>
       <w:r>
         <w:t>Class: Administrator</w:t>
       </w:r>
-      <w:bookmarkEnd w:id="65"/>
+      <w:bookmarkEnd w:id="67"/>
     </w:p>
     <w:p>
       <w:pPr>
@@ -28672,11 +28849,11 @@
       <w:pPr>
         <w:pStyle w:val="Heading3"/>
       </w:pPr>
-      <w:bookmarkStart w:id="66" w:name="_Toc226770120"/>
+      <w:bookmarkStart w:id="68" w:name="_Toc226790493"/>
       <w:r>
         <w:t>Class: League</w:t>
       </w:r>
-      <w:bookmarkEnd w:id="66"/>
+      <w:bookmarkEnd w:id="68"/>
     </w:p>
     <w:p>
       <w:pPr>
@@ -29209,11 +29386,11 @@
       <w:pPr>
         <w:pStyle w:val="Heading3"/>
       </w:pPr>
-      <w:bookmarkStart w:id="67" w:name="_Toc226770121"/>
+      <w:bookmarkStart w:id="69" w:name="_Toc226790494"/>
       <w:r>
         <w:t>Class: Sport</w:t>
       </w:r>
-      <w:bookmarkEnd w:id="67"/>
+      <w:bookmarkEnd w:id="69"/>
     </w:p>
     <w:p>
       <w:pPr>
@@ -29631,7 +29808,7 @@
         <w:rPr>
           <w:noProof/>
         </w:rPr>
-        <w:t>11</w:t>
+        <w:t>5</w:t>
       </w:r>
     </w:fldSimple>
   </w:p>

</xml_diff>

<commit_message>
updated Design Report.docx w/ all new diagrams
</commit_message>
<xml_diff>
--- a/Documents/Design Report.docx
+++ b/Documents/Design Report.docx
@@ -7024,8 +7024,8 @@
         </w:rPr>
         <w:drawing>
           <wp:inline distT="0" distB="0" distL="0" distR="0">
-            <wp:extent cx="3864779" cy="6572250"/>
-            <wp:effectExtent l="19050" t="0" r="2371" b="0"/>
+            <wp:extent cx="3867971" cy="6110977"/>
+            <wp:effectExtent l="19050" t="0" r="0" b="0"/>
             <wp:docPr id="1" name="Picture 0" descr="userCaseDiagram.JPG"/>
             <wp:cNvGraphicFramePr>
               <a:graphicFrameLocks xmlns:a="http://schemas.openxmlformats.org/drawingml/2006/main" noChangeAspect="1"/>
@@ -7039,7 +7039,6 @@
                   </pic:nvPicPr>
                   <pic:blipFill>
                     <a:blip r:embed="rId9"/>
-                    <a:srcRect t="91" r="35875"/>
                     <a:stretch>
                       <a:fillRect/>
                     </a:stretch>
@@ -7047,7 +7046,7 @@
                   <pic:spPr>
                     <a:xfrm>
                       <a:off x="0" y="0"/>
-                      <a:ext cx="3867971" cy="6577678"/>
+                      <a:ext cx="3867971" cy="6110977"/>
                     </a:xfrm>
                     <a:prstGeom prst="rect">
                       <a:avLst/>
@@ -7065,8 +7064,17 @@
         <w:pStyle w:val="Heading2"/>
       </w:pPr>
       <w:bookmarkStart w:id="8" w:name="_Toc226792145"/>
-      <w:r>
-        <w:lastRenderedPageBreak/>
+    </w:p>
+    <w:p>
+      <w:pPr>
+        <w:pStyle w:val="Heading2"/>
+      </w:pPr>
+    </w:p>
+    <w:p>
+      <w:pPr>
+        <w:pStyle w:val="Heading2"/>
+      </w:pPr>
+      <w:r>
         <w:t xml:space="preserve">Use Case </w:t>
       </w:r>
       <w:r>
@@ -8023,6 +8031,7 @@
               <w:rPr>
                 <w:b/>
               </w:rPr>
+              <w:lastRenderedPageBreak/>
               <w:t>UC1</w:t>
             </w:r>
             <w:r>
@@ -8124,7 +8133,6 @@
               <w:rPr>
                 <w:b/>
               </w:rPr>
-              <w:lastRenderedPageBreak/>
               <w:t>UC1</w:t>
             </w:r>
             <w:r>
@@ -9002,6 +9010,7 @@
       </w:pPr>
       <w:bookmarkStart w:id="9" w:name="_Toc226792146"/>
       <w:r>
+        <w:lastRenderedPageBreak/>
         <w:t>Use Case Validation</w:t>
       </w:r>
       <w:bookmarkEnd w:id="9"/>
@@ -14305,6 +14314,7 @@
         <w:pStyle w:val="Heading2"/>
       </w:pPr>
       <w:r>
+        <w:lastRenderedPageBreak/>
         <w:t>Domain</w:t>
       </w:r>
       <w:r>
@@ -14332,8 +14342,8 @@
         </w:rPr>
         <w:drawing>
           <wp:inline distT="0" distB="0" distL="0" distR="0">
-            <wp:extent cx="5629808" cy="5577159"/>
-            <wp:effectExtent l="19050" t="0" r="8992" b="0"/>
+            <wp:extent cx="5635787" cy="5047648"/>
+            <wp:effectExtent l="19050" t="0" r="3013" b="0"/>
             <wp:docPr id="3" name="Picture 2" descr="domainDiagram.JPG"/>
             <wp:cNvGraphicFramePr>
               <a:graphicFrameLocks xmlns:a="http://schemas.openxmlformats.org/drawingml/2006/main" noChangeAspect="1"/>
@@ -14354,7 +14364,7 @@
                   <pic:spPr>
                     <a:xfrm>
                       <a:off x="0" y="0"/>
-                      <a:ext cx="5635787" cy="5583082"/>
+                      <a:ext cx="5635787" cy="5047648"/>
                     </a:xfrm>
                     <a:prstGeom prst="rect">
                       <a:avLst/>
@@ -14899,7 +14909,7 @@
           <w:b/>
           <w:color w:val="F07F09" w:themeColor="accent1"/>
         </w:rPr>
-        <w:t>Predictions</w:t>
+        <w:t>Prediction</w:t>
       </w:r>
       <w:bookmarkEnd w:id="25"/>
     </w:p>
@@ -18256,8 +18266,8 @@
         </w:rPr>
         <w:drawing>
           <wp:inline distT="0" distB="0" distL="0" distR="0">
-            <wp:extent cx="5799637" cy="6282099"/>
-            <wp:effectExtent l="19050" t="0" r="0" b="0"/>
+            <wp:extent cx="5802296" cy="5775557"/>
+            <wp:effectExtent l="19050" t="0" r="7954" b="0"/>
             <wp:docPr id="4" name="Picture 3" descr="classDiagram.JPG"/>
             <wp:cNvGraphicFramePr>
               <a:graphicFrameLocks xmlns:a="http://schemas.openxmlformats.org/drawingml/2006/main" noChangeAspect="1"/>
@@ -18278,7 +18288,7 @@
                   <pic:spPr>
                     <a:xfrm>
                       <a:off x="0" y="0"/>
-                      <a:ext cx="5802296" cy="6284979"/>
+                      <a:ext cx="5802296" cy="5775557"/>
                     </a:xfrm>
                     <a:prstGeom prst="rect">
                       <a:avLst/>
@@ -18299,11 +18309,18 @@
         </w:rPr>
       </w:pPr>
       <w:bookmarkStart w:id="30" w:name="_Toc226792160"/>
-      <w:r>
+    </w:p>
+    <w:p>
+      <w:pPr>
+        <w:pStyle w:val="Heading1"/>
         <w:rPr>
           <w:color w:val="F07F09" w:themeColor="accent1"/>
         </w:rPr>
-        <w:lastRenderedPageBreak/>
+      </w:pPr>
+      <w:r>
+        <w:rPr>
+          <w:color w:val="F07F09" w:themeColor="accent1"/>
+        </w:rPr>
         <w:t>Sequence Diagram</w:t>
       </w:r>
       <w:r>
@@ -18386,8 +18403,8 @@
         </w:rPr>
         <w:drawing>
           <wp:inline distT="0" distB="0" distL="0" distR="0">
-            <wp:extent cx="3552026" cy="3416199"/>
-            <wp:effectExtent l="19050" t="0" r="0" b="0"/>
+            <wp:extent cx="3198685" cy="3416968"/>
+            <wp:effectExtent l="19050" t="0" r="1715" b="0"/>
             <wp:docPr id="2" name="Picture 1" descr="registerUser.JPG"/>
             <wp:cNvGraphicFramePr>
               <a:graphicFrameLocks xmlns:a="http://schemas.openxmlformats.org/drawingml/2006/main" noChangeAspect="1"/>
@@ -18408,7 +18425,7 @@
                   <pic:spPr>
                     <a:xfrm>
                       <a:off x="0" y="0"/>
-                      <a:ext cx="3552825" cy="3416968"/>
+                      <a:ext cx="3198685" cy="3416968"/>
                     </a:xfrm>
                     <a:prstGeom prst="rect">
                       <a:avLst/>
@@ -18511,7 +18528,7 @@
         </w:rPr>
         <w:drawing>
           <wp:inline distT="0" distB="0" distL="0" distR="0">
-            <wp:extent cx="3762375" cy="3524250"/>
+            <wp:extent cx="3762375" cy="3368744"/>
             <wp:effectExtent l="19050" t="0" r="9525" b="0"/>
             <wp:docPr id="5" name="Picture 4" descr="loginUser.JPG"/>
             <wp:cNvGraphicFramePr>
@@ -18533,7 +18550,7 @@
                   <pic:spPr>
                     <a:xfrm>
                       <a:off x="0" y="0"/>
-                      <a:ext cx="3762375" cy="3524250"/>
+                      <a:ext cx="3762375" cy="3368744"/>
                     </a:xfrm>
                     <a:prstGeom prst="rect">
                       <a:avLst/>
@@ -18631,10 +18648,7 @@
         <w:t>s</w:t>
       </w:r>
       <w:r>
-        <w:t xml:space="preserve"> access to logout. Confirmation of a logout results is displayed back to the user</w:t>
-      </w:r>
-      <w:r>
-        <w:t>.</w:t>
+        <w:t xml:space="preserve"> access to logout.</w:t>
       </w:r>
     </w:p>
     <w:p>
@@ -18671,7 +18685,7 @@
         </w:rPr>
         <w:drawing>
           <wp:inline distT="0" distB="0" distL="0" distR="0">
-            <wp:extent cx="2905125" cy="3343275"/>
+            <wp:extent cx="2905125" cy="3223265"/>
             <wp:effectExtent l="19050" t="0" r="9525" b="0"/>
             <wp:docPr id="6" name="Picture 5" descr="logoutUser.JPG"/>
             <wp:cNvGraphicFramePr>
@@ -18693,7 +18707,7 @@
                   <pic:spPr>
                     <a:xfrm>
                       <a:off x="0" y="0"/>
-                      <a:ext cx="2905125" cy="3343275"/>
+                      <a:ext cx="2905125" cy="3223265"/>
                     </a:xfrm>
                     <a:prstGeom prst="rect">
                       <a:avLst/>
@@ -18849,8 +18863,8 @@
         </w:rPr>
         <w:drawing>
           <wp:inline distT="0" distB="0" distL="0" distR="0">
-            <wp:extent cx="4781550" cy="4048125"/>
-            <wp:effectExtent l="19050" t="0" r="0" b="0"/>
+            <wp:extent cx="3059629" cy="4048125"/>
+            <wp:effectExtent l="19050" t="0" r="7421" b="0"/>
             <wp:docPr id="7" name="Picture 6" descr="modifyPassword.JPG"/>
             <wp:cNvGraphicFramePr>
               <a:graphicFrameLocks xmlns:a="http://schemas.openxmlformats.org/drawingml/2006/main" noChangeAspect="1"/>
@@ -18871,7 +18885,7 @@
                   <pic:spPr>
                     <a:xfrm>
                       <a:off x="0" y="0"/>
-                      <a:ext cx="4781550" cy="4048125"/>
+                      <a:ext cx="3059629" cy="4048125"/>
                     </a:xfrm>
                     <a:prstGeom prst="rect">
                       <a:avLst/>
@@ -18973,8 +18987,8 @@
         </w:rPr>
         <w:drawing>
           <wp:inline distT="0" distB="0" distL="0" distR="0">
-            <wp:extent cx="4037223" cy="2706624"/>
-            <wp:effectExtent l="19050" t="0" r="1377" b="0"/>
+            <wp:extent cx="3554523" cy="2707547"/>
+            <wp:effectExtent l="19050" t="0" r="7827" b="0"/>
             <wp:docPr id="8" name="Picture 7" descr="resetPassword.JPG"/>
             <wp:cNvGraphicFramePr>
               <a:graphicFrameLocks xmlns:a="http://schemas.openxmlformats.org/drawingml/2006/main" noChangeAspect="1"/>
@@ -18995,7 +19009,7 @@
                   <pic:spPr>
                     <a:xfrm>
                       <a:off x="0" y="0"/>
-                      <a:ext cx="4038600" cy="2707547"/>
+                      <a:ext cx="3554523" cy="2707547"/>
                     </a:xfrm>
                     <a:prstGeom prst="rect">
                       <a:avLst/>
@@ -19053,13 +19067,28 @@
         <w:t xml:space="preserve">. A request is made to </w:t>
       </w:r>
       <w:r>
-        <w:t>view</w:t>
-      </w:r>
-      <w:r>
-        <w:t xml:space="preserve"> all available sports. A sport is selected from the list of sports returned. A request is made to view all leagues for the selected sport. </w:t>
-      </w:r>
-      <w:r>
-        <w:t>A league is selected from the list of leagues returned. A request is made to view the game schedule for the selected league. A game is selected from the list of games scheduled for the league. A request is made to view the Score for the selected game. A display of the score for the selected game is returned.</w:t>
+        <w:t>view all leagues that were created by that user</w:t>
+      </w:r>
+      <w:r>
+        <w:t xml:space="preserve">. </w:t>
+      </w:r>
+      <w:r>
+        <w:t xml:space="preserve">A league is selected by that user, and then all of the teams in that league are displayed.  </w:t>
+      </w:r>
+      <w:r>
+        <w:t xml:space="preserve">A request is made to view the game schedule for the selected </w:t>
+      </w:r>
+      <w:r>
+        <w:t>team</w:t>
+      </w:r>
+      <w:r>
+        <w:t xml:space="preserve">. A game is selected from the list of games scheduled for </w:t>
+      </w:r>
+      <w:r>
+        <w:t>that team</w:t>
+      </w:r>
+      <w:r>
+        <w:t>. A request is made to view the Score for the selected game. A display of the score for the selected game is returned.</w:t>
       </w:r>
     </w:p>
     <w:p>
@@ -19077,8 +19106,8 @@
         </w:rPr>
         <w:drawing>
           <wp:inline distT="0" distB="0" distL="0" distR="0">
-            <wp:extent cx="6338732" cy="5599161"/>
-            <wp:effectExtent l="19050" t="0" r="4918" b="0"/>
+            <wp:extent cx="5150480" cy="5599161"/>
+            <wp:effectExtent l="19050" t="0" r="0" b="0"/>
             <wp:docPr id="9" name="Picture 8" descr="viewScore.JPG"/>
             <wp:cNvGraphicFramePr>
               <a:graphicFrameLocks xmlns:a="http://schemas.openxmlformats.org/drawingml/2006/main" noChangeAspect="1"/>
@@ -19099,7 +19128,7 @@
                   <pic:spPr>
                     <a:xfrm>
                       <a:off x="0" y="0"/>
-                      <a:ext cx="6338732" cy="5599161"/>
+                      <a:ext cx="5150480" cy="5599161"/>
                     </a:xfrm>
                     <a:prstGeom prst="rect">
                       <a:avLst/>
@@ -19137,36 +19166,17 @@
     <w:p>
       <w:pPr>
         <w:jc w:val="both"/>
-      </w:pPr>
-      <w:r>
-        <w:t xml:space="preserve">The scenario of when a guest/user views </w:t>
-      </w:r>
-      <w:r>
-        <w:t>a</w:t>
-      </w:r>
-      <w:r>
-        <w:t xml:space="preserve"> game</w:t>
-      </w:r>
-      <w:r>
-        <w:t xml:space="preserve"> schedule</w:t>
-      </w:r>
-      <w:r>
-        <w:t xml:space="preserve">. A request is made to </w:t>
-      </w:r>
-      <w:r>
-        <w:t>view</w:t>
-      </w:r>
-      <w:r>
-        <w:t xml:space="preserve"> all available sports. A sport is selected from the list of sports returned. A request is made to view all leagues for the selected sport. A league is selected from the list of leagues returned. A request is made to view the game schedule for the selected league. A display of the </w:t>
-      </w:r>
-      <w:r>
-        <w:t xml:space="preserve">game schedule for the selected league </w:t>
-      </w:r>
-      <w:r>
-        <w:t>is returned.</w:t>
-      </w:r>
-    </w:p>
-    <w:p/>
+        <w:rPr>
+          <w:i/>
+        </w:rPr>
+      </w:pPr>
+      <w:r>
+        <w:t>The scenario of when a guest/user views a game score. A request is made to view all leagues that were created by that user. A league is selected by that use</w:t>
+      </w:r>
+      <w:r>
+        <w:t>r.  The Schedule for the selected leagues is displayed.</w:t>
+      </w:r>
+    </w:p>
     <w:p>
       <w:pPr>
         <w:jc w:val="center"/>
@@ -19177,8 +19187,8 @@
         </w:rPr>
         <w:drawing>
           <wp:inline distT="0" distB="0" distL="0" distR="0">
-            <wp:extent cx="6481441" cy="5177641"/>
-            <wp:effectExtent l="19050" t="0" r="0" b="0"/>
+            <wp:extent cx="5257707" cy="5177641"/>
+            <wp:effectExtent l="19050" t="0" r="93" b="0"/>
             <wp:docPr id="10" name="Picture 9" descr="viewSchedule.JPG"/>
             <wp:cNvGraphicFramePr>
               <a:graphicFrameLocks xmlns:a="http://schemas.openxmlformats.org/drawingml/2006/main" noChangeAspect="1"/>
@@ -19192,7 +19202,6 @@
                   </pic:nvPicPr>
                   <pic:blipFill>
                     <a:blip r:embed="rId19"/>
-                    <a:srcRect t="1002"/>
                     <a:stretch>
                       <a:fillRect/>
                     </a:stretch>
@@ -19200,7 +19209,7 @@
                   <pic:spPr>
                     <a:xfrm>
                       <a:off x="0" y="0"/>
-                      <a:ext cx="6481441" cy="5177641"/>
+                      <a:ext cx="5257707" cy="5177641"/>
                     </a:xfrm>
                     <a:prstGeom prst="rect">
                       <a:avLst/>
@@ -19252,25 +19261,16 @@
         <w:t>’s</w:t>
       </w:r>
       <w:r>
-        <w:t xml:space="preserve"> comments. A request is made to </w:t>
-      </w:r>
-      <w:r>
-        <w:t>view</w:t>
-      </w:r>
-      <w:r>
-        <w:t xml:space="preserve"> all available sports. A sport is selected from the list of sports returned. A request is made to view all leagues for the selected sport. A league is selected from the list of leagues returned. A request is made to view the game schedule for the selected league. A game is selected from the list of games scheduled for the league. A request is made to view the </w:t>
-      </w:r>
-      <w:r>
-        <w:t>comments</w:t>
-      </w:r>
-      <w:r>
-        <w:t xml:space="preserve"> for the selected game. A display of the </w:t>
-      </w:r>
-      <w:r>
-        <w:t>comments</w:t>
-      </w:r>
-      <w:r>
-        <w:t xml:space="preserve"> for the selected game is returned.</w:t>
+        <w:t xml:space="preserve"> comments. A sport is selected </w:t>
+      </w:r>
+      <w:r>
+        <w:t>from the list of sports</w:t>
+      </w:r>
+      <w:r>
+        <w:t xml:space="preserve">. A request is made to view all leagues for the selected sport. A league is selected from the list of leagues returned. A request is made to view the game schedule for the selected league. A game is selected from the list of games scheduled for the league. </w:t>
+      </w:r>
+      <w:r>
+        <w:t>The game Comments are included in the game display.</w:t>
       </w:r>
     </w:p>
     <w:p>
@@ -19283,8 +19283,8 @@
         </w:rPr>
         <w:drawing>
           <wp:inline distT="0" distB="0" distL="0" distR="0">
-            <wp:extent cx="4565650" cy="5268652"/>
-            <wp:effectExtent l="19050" t="0" r="6350" b="0"/>
+            <wp:extent cx="4573224" cy="4753006"/>
+            <wp:effectExtent l="19050" t="0" r="0" b="0"/>
             <wp:docPr id="11" name="Picture 10" descr="viewComment.JPG"/>
             <wp:cNvGraphicFramePr>
               <a:graphicFrameLocks xmlns:a="http://schemas.openxmlformats.org/drawingml/2006/main" noChangeAspect="1"/>
@@ -19298,7 +19298,6 @@
                   </pic:nvPicPr>
                   <pic:blipFill>
                     <a:blip r:embed="rId20"/>
-                    <a:srcRect r="15451"/>
                     <a:stretch>
                       <a:fillRect/>
                     </a:stretch>
@@ -19306,7 +19305,7 @@
                   <pic:spPr>
                     <a:xfrm>
                       <a:off x="0" y="0"/>
-                      <a:ext cx="4573224" cy="5277392"/>
+                      <a:ext cx="4573224" cy="4753006"/>
                     </a:xfrm>
                     <a:prstGeom prst="rect">
                       <a:avLst/>
@@ -19355,7 +19354,13 @@
         <w:t xml:space="preserve">. A user must first be logged in to post comments. After a successful </w:t>
       </w:r>
       <w:r>
-        <w:t>login, a request is made to view all available sports. A sport is selected from the list of sports returned. A request is made to view all leagues for the selected sport. A league is selected from the list of leagues returned. A request is made</w:t>
+        <w:t xml:space="preserve">login, </w:t>
+      </w:r>
+      <w:r>
+        <w:t>a</w:t>
+      </w:r>
+      <w:r>
+        <w:t xml:space="preserve"> sport is selected from the list of sports returned. A request is made to view all leagues for the selected sport. A league is selected from the list of leagues returned. A request is made</w:t>
       </w:r>
       <w:r>
         <w:t xml:space="preserve"> to view the game schedule for the selected league. A game is selected from the list of games scheduled for the league. </w:t>
@@ -19367,25 +19372,10 @@
         <w:t xml:space="preserve"> request is made to </w:t>
       </w:r>
       <w:r>
-        <w:t>post the comment for the selected game.</w:t>
-      </w:r>
-      <w:r>
-        <w:t xml:space="preserve"> </w:t>
-      </w:r>
-      <w:r>
-        <w:t>A display of the c</w:t>
-      </w:r>
-      <w:r>
-        <w:t>onfirmation of the post</w:t>
-      </w:r>
-      <w:r>
-        <w:t>ed</w:t>
-      </w:r>
-      <w:r>
-        <w:t xml:space="preserve"> comment is </w:t>
-      </w:r>
-      <w:r>
-        <w:t>returned.</w:t>
+        <w:t>post the comment for the selected game</w:t>
+      </w:r>
+      <w:r>
+        <w:t>.</w:t>
       </w:r>
     </w:p>
     <w:p>
@@ -19415,8 +19405,8 @@
         </w:rPr>
         <w:drawing>
           <wp:inline distT="0" distB="0" distL="0" distR="0">
-            <wp:extent cx="4219575" cy="5156530"/>
-            <wp:effectExtent l="19050" t="0" r="9525" b="0"/>
+            <wp:extent cx="4220329" cy="4214140"/>
+            <wp:effectExtent l="19050" t="0" r="8771" b="0"/>
             <wp:docPr id="28" name="Picture 11" descr="postComment.JPG"/>
             <wp:cNvGraphicFramePr>
               <a:graphicFrameLocks xmlns:a="http://schemas.openxmlformats.org/drawingml/2006/main" noChangeAspect="1"/>
@@ -19437,7 +19427,7 @@
                   <pic:spPr>
                     <a:xfrm>
                       <a:off x="0" y="0"/>
-                      <a:ext cx="4220329" cy="5157451"/>
+                      <a:ext cx="4220329" cy="4214140"/>
                     </a:xfrm>
                     <a:prstGeom prst="rect">
                       <a:avLst/>
@@ -19455,8 +19445,27 @@
         <w:pStyle w:val="Heading3"/>
       </w:pPr>
       <w:bookmarkStart w:id="41" w:name="_Toc226792170"/>
-      <w:r>
-        <w:lastRenderedPageBreak/>
+    </w:p>
+    <w:p>
+      <w:pPr>
+        <w:pStyle w:val="Heading3"/>
+      </w:pPr>
+    </w:p>
+    <w:p>
+      <w:pPr>
+        <w:pStyle w:val="Heading3"/>
+      </w:pPr>
+    </w:p>
+    <w:p>
+      <w:pPr>
+        <w:pStyle w:val="Heading3"/>
+      </w:pPr>
+    </w:p>
+    <w:p>
+      <w:pPr>
+        <w:pStyle w:val="Heading3"/>
+      </w:pPr>
+      <w:r>
         <w:t>Sequence Diagram 10</w:t>
       </w:r>
       <w:r>
@@ -19469,19 +19478,11 @@
         <w:jc w:val="both"/>
       </w:pPr>
       <w:r>
-        <w:t>The scenario of when a guest/user views system estimated game predictions. A request is made to view all available sports. A sport is selected from the list of sports returned. A request is made to view all leagues for the selected sport. A league is selected from the list of leagues returned. A request is made to view the game schedule for the selected league. A game is selected from the list of games scheduled for the league. A request is made to view the system estimated predictions for the selected game. A display of the predictions for the selected game is returned.</w:t>
-      </w:r>
-    </w:p>
-    <w:p>
-      <w:pPr>
-        <w:pStyle w:val="ListParagraph"/>
-        <w:tabs>
-          <w:tab w:val="left" w:pos="3540"/>
-        </w:tabs>
-        <w:ind w:left="0"/>
-        <w:jc w:val="both"/>
-        <w:outlineLvl w:val="2"/>
-      </w:pPr>
+        <w:t xml:space="preserve">The scenario of when a guest/user views system estimated game predictions. A sport is selected from the list of sports. A request is made to view all leagues for the selected sport. A league is selected from the list of leagues returned. A request is made to view the game schedule for the selected league. A game is selected from the list of games scheduled for the league. </w:t>
+      </w:r>
+      <w:r>
+        <w:t>The Predictions for the selected game are included in the game display.</w:t>
+      </w:r>
     </w:p>
     <w:p>
       <w:pPr>
@@ -19499,7 +19500,7 @@
         </w:rPr>
         <w:drawing>
           <wp:inline distT="0" distB="0" distL="0" distR="0">
-            <wp:extent cx="4781550" cy="5879888"/>
+            <wp:extent cx="3986568" cy="4394716"/>
             <wp:effectExtent l="19050" t="0" r="0" b="0"/>
             <wp:docPr id="13" name="Picture 12" descr="viewPrediction.JPG"/>
             <wp:cNvGraphicFramePr>
@@ -19521,7 +19522,7 @@
                   <pic:spPr>
                     <a:xfrm>
                       <a:off x="0" y="0"/>
-                      <a:ext cx="4796826" cy="5898673"/>
+                      <a:ext cx="3987724" cy="4395991"/>
                     </a:xfrm>
                     <a:prstGeom prst="rect">
                       <a:avLst/>
@@ -19539,8 +19540,12 @@
         <w:pStyle w:val="Heading3"/>
       </w:pPr>
       <w:bookmarkStart w:id="42" w:name="_Toc226792171"/>
-      <w:r>
-        <w:lastRenderedPageBreak/>
+    </w:p>
+    <w:p>
+      <w:pPr>
+        <w:pStyle w:val="Heading3"/>
+      </w:pPr>
+      <w:r>
         <w:t>Sequence Diagram 11</w:t>
       </w:r>
       <w:r>
@@ -19565,7 +19570,19 @@
         <w:t>publish a vote</w:t>
       </w:r>
       <w:r>
-        <w:t xml:space="preserve">. After a successful login, a request is made to view all available sports. A sport is selected from the list of sports returned. A request is made to view all leagues for the selected sport. A league is selected from the list of leagues returned. A request is made to view the game schedule for the selected league. A game is selected from the list of games scheduled for the league. </w:t>
+        <w:t>. After a successful login</w:t>
+      </w:r>
+      <w:r>
+        <w:t>, a</w:t>
+      </w:r>
+      <w:r>
+        <w:t xml:space="preserve"> sport is selected from the list of sports. </w:t>
+      </w:r>
+      <w:r>
+        <w:t xml:space="preserve"> </w:t>
+      </w:r>
+      <w:r>
+        <w:t xml:space="preserve">A request is made to view all leagues for the selected sport. A league is selected from the list of leagues returned. A request is made to view the game schedule for the selected league. A game is selected from the list of games scheduled for the league. </w:t>
       </w:r>
       <w:r>
         <w:t xml:space="preserve">Vote </w:t>
@@ -19613,8 +19630,8 @@
         </w:rPr>
         <w:drawing>
           <wp:inline distT="0" distB="0" distL="0" distR="0">
-            <wp:extent cx="4714875" cy="5352216"/>
-            <wp:effectExtent l="19050" t="0" r="9525" b="0"/>
+            <wp:extent cx="4714836" cy="5295889"/>
+            <wp:effectExtent l="19050" t="0" r="0" b="0"/>
             <wp:docPr id="14" name="Picture 13" descr="publishVote.JPG"/>
             <wp:cNvGraphicFramePr>
               <a:graphicFrameLocks xmlns:a="http://schemas.openxmlformats.org/drawingml/2006/main" noChangeAspect="1"/>
@@ -19635,7 +19652,7 @@
                   <pic:spPr>
                     <a:xfrm>
                       <a:off x="0" y="0"/>
-                      <a:ext cx="4714836" cy="5352171"/>
+                      <a:ext cx="4714836" cy="5295889"/>
                     </a:xfrm>
                     <a:prstGeom prst="rect">
                       <a:avLst/>
@@ -19679,7 +19696,13 @@
         <w:t>sport name is</w:t>
       </w:r>
       <w:r>
-        <w:t xml:space="preserve"> collected.  A request is made to create the sport for the currently logged in user. A display of the confirmation of the sport creation results is returned.</w:t>
+        <w:t xml:space="preserve"> collected.  A request is made to create the sport</w:t>
+      </w:r>
+      <w:r>
+        <w:t>, and a</w:t>
+      </w:r>
+      <w:r>
+        <w:t xml:space="preserve"> display of the confirmation of the sport creation results is returned.</w:t>
       </w:r>
     </w:p>
     <w:p>
@@ -19693,8 +19716,8 @@
         </w:rPr>
         <w:drawing>
           <wp:inline distT="0" distB="0" distL="0" distR="0">
-            <wp:extent cx="3806800" cy="3438144"/>
-            <wp:effectExtent l="19050" t="0" r="3200" b="0"/>
+            <wp:extent cx="3371012" cy="3441034"/>
+            <wp:effectExtent l="19050" t="0" r="838" b="0"/>
             <wp:docPr id="15" name="Picture 14" descr="createSport.JPG"/>
             <wp:cNvGraphicFramePr>
               <a:graphicFrameLocks xmlns:a="http://schemas.openxmlformats.org/drawingml/2006/main" noChangeAspect="1"/>
@@ -19715,7 +19738,7 @@
                   <pic:spPr>
                     <a:xfrm>
                       <a:off x="0" y="0"/>
-                      <a:ext cx="3810000" cy="3441034"/>
+                      <a:ext cx="3371012" cy="3441034"/>
                     </a:xfrm>
                     <a:prstGeom prst="rect">
                       <a:avLst/>
@@ -19729,84 +19752,81 @@
       </w:r>
     </w:p>
     <w:p>
-      <w:pPr>
-        <w:rPr>
-          <w:rFonts w:asciiTheme="majorHAnsi" w:eastAsiaTheme="majorEastAsia" w:hAnsiTheme="majorHAnsi" w:cstheme="majorBidi"/>
+      <w:bookmarkStart w:id="44" w:name="_Toc226792174"/>
+    </w:p>
+    <w:p/>
+    <w:p/>
+    <w:p/>
+    <w:p/>
+    <w:p/>
+    <w:p/>
+    <w:p/>
+    <w:p/>
+    <w:p>
+      <w:pPr>
+        <w:pStyle w:val="Heading3"/>
+      </w:pPr>
+      <w:r>
+        <w:lastRenderedPageBreak/>
+        <w:t>Sequence Diagram 13</w:t>
+      </w:r>
+      <w:r>
+        <w:t xml:space="preserve"> – Create League</w:t>
+      </w:r>
+      <w:bookmarkEnd w:id="44"/>
+    </w:p>
+    <w:p>
+      <w:pPr>
+        <w:jc w:val="both"/>
+      </w:pPr>
+      <w:r>
+        <w:t xml:space="preserve">The scenario of when a user creates a league. A user must first be logged in to create a </w:t>
+      </w:r>
+      <w:r>
+        <w:t>league</w:t>
+      </w:r>
+      <w:r>
+        <w:t xml:space="preserve">. </w:t>
+      </w:r>
+      <w:r>
+        <w:t>After a successful login</w:t>
+      </w:r>
+      <w:r>
+        <w:t>, a</w:t>
+      </w:r>
+      <w:r>
+        <w:t xml:space="preserve"> sport is selected from the list of sports. </w:t>
+      </w:r>
+      <w:r>
+        <w:t xml:space="preserve"> </w:t>
+      </w:r>
+      <w:r>
+        <w:t>A league name is collected and a request is made to create the league under the selected sport for the currently logged in user.</w:t>
+      </w:r>
+      <w:r>
+        <w:t xml:space="preserve"> A display of the confirmation of the </w:t>
+      </w:r>
+      <w:r>
+        <w:t>league</w:t>
+      </w:r>
+      <w:r>
+        <w:t xml:space="preserve"> creation results is returned.</w:t>
+      </w:r>
+    </w:p>
+    <w:p>
+      <w:pPr>
+        <w:pStyle w:val="ListParagraph"/>
+        <w:ind w:left="0"/>
+        <w:jc w:val="center"/>
+        <w:outlineLvl w:val="1"/>
+        <w:rPr>
+          <w:rFonts w:asciiTheme="majorHAnsi" w:hAnsiTheme="majorHAnsi"/>
           <w:b/>
-          <w:bCs/>
-          <w:color w:val="F07F09" w:themeColor="accent1"/>
-        </w:rPr>
-      </w:pPr>
-      <w:r>
-        <w:br w:type="page"/>
-      </w:r>
-    </w:p>
-    <w:p>
-      <w:pPr>
-        <w:pStyle w:val="Heading3"/>
-      </w:pPr>
-      <w:bookmarkStart w:id="44" w:name="_Toc226792173"/>
-      <w:r>
-        <w:lastRenderedPageBreak/>
-        <w:t>Sequence Diagram 1</w:t>
-      </w:r>
-      <w:r>
-        <w:t>3</w:t>
-      </w:r>
-      <w:r>
-        <w:t xml:space="preserve"> – Modify Sport</w:t>
-      </w:r>
-      <w:bookmarkEnd w:id="44"/>
-    </w:p>
-    <w:p>
-      <w:pPr>
-        <w:jc w:val="both"/>
-      </w:pPr>
-      <w:r>
-        <w:t xml:space="preserve">The scenario of when a user </w:t>
-      </w:r>
-      <w:r>
-        <w:t>modifies a sport created by that user.</w:t>
-      </w:r>
-      <w:r>
-        <w:t xml:space="preserve"> A user must first be logged in to </w:t>
-      </w:r>
-      <w:r>
-        <w:t>modify</w:t>
-      </w:r>
-      <w:r>
-        <w:t xml:space="preserve"> a </w:t>
-      </w:r>
-      <w:r>
-        <w:t>sport.</w:t>
-      </w:r>
-      <w:r>
-        <w:t xml:space="preserve"> After a successful login, a request is made to view all available sports</w:t>
-      </w:r>
-      <w:r>
-        <w:t xml:space="preserve"> that they user can modify</w:t>
-      </w:r>
-      <w:r>
-        <w:t xml:space="preserve">. A sport is selected from the list of sports returned. </w:t>
-      </w:r>
-      <w:r>
-        <w:t xml:space="preserve">The option to update or delete a sport collected. If update has been selected, a new sport name is collected. </w:t>
-      </w:r>
-      <w:r>
-        <w:t xml:space="preserve">A request is made to </w:t>
-      </w:r>
-      <w:r>
-        <w:t>process the user selected option to update/delete the sport.</w:t>
-      </w:r>
-      <w:r>
-        <w:t xml:space="preserve"> A display of the confirmation of the </w:t>
-      </w:r>
-      <w:r>
-        <w:t>modification to the sport is</w:t>
-      </w:r>
-      <w:r>
-        <w:t xml:space="preserve"> returned.</w:t>
-      </w:r>
+          <w:color w:val="323232" w:themeColor="text2"/>
+          <w:sz w:val="24"/>
+          <w:szCs w:val="24"/>
+        </w:rPr>
+      </w:pPr>
     </w:p>
     <w:p>
       <w:pPr>
@@ -19833,144 +19853,7 @@
         </w:rPr>
         <w:drawing>
           <wp:inline distT="0" distB="0" distL="0" distR="0">
-            <wp:extent cx="4387850" cy="5445965"/>
-            <wp:effectExtent l="19050" t="0" r="0" b="0"/>
-            <wp:docPr id="16" name="Picture 15" descr="modifySport.JPG"/>
-            <wp:cNvGraphicFramePr>
-              <a:graphicFrameLocks xmlns:a="http://schemas.openxmlformats.org/drawingml/2006/main" noChangeAspect="1"/>
-            </wp:cNvGraphicFramePr>
-            <a:graphic xmlns:a="http://schemas.openxmlformats.org/drawingml/2006/main">
-              <a:graphicData uri="http://schemas.openxmlformats.org/drawingml/2006/picture">
-                <pic:pic xmlns:pic="http://schemas.openxmlformats.org/drawingml/2006/picture">
-                  <pic:nvPicPr>
-                    <pic:cNvPr id="0" name="modifySport.JPG"/>
-                    <pic:cNvPicPr/>
-                  </pic:nvPicPr>
-                  <pic:blipFill>
-                    <a:blip r:embed="rId25"/>
-                    <a:srcRect r="24266"/>
-                    <a:stretch>
-                      <a:fillRect/>
-                    </a:stretch>
-                  </pic:blipFill>
-                  <pic:spPr>
-                    <a:xfrm>
-                      <a:off x="0" y="0"/>
-                      <a:ext cx="4387850" cy="5445965"/>
-                    </a:xfrm>
-                    <a:prstGeom prst="rect">
-                      <a:avLst/>
-                    </a:prstGeom>
-                  </pic:spPr>
-                </pic:pic>
-              </a:graphicData>
-            </a:graphic>
-          </wp:inline>
-        </w:drawing>
-      </w:r>
-    </w:p>
-    <w:p>
-      <w:pPr>
-        <w:rPr>
-          <w:rFonts w:asciiTheme="majorHAnsi" w:hAnsiTheme="majorHAnsi"/>
-          <w:b/>
-          <w:color w:val="323232" w:themeColor="text2"/>
-          <w:sz w:val="24"/>
-          <w:szCs w:val="24"/>
-        </w:rPr>
-      </w:pPr>
-      <w:r>
-        <w:rPr>
-          <w:rFonts w:asciiTheme="majorHAnsi" w:hAnsiTheme="majorHAnsi"/>
-          <w:b/>
-          <w:color w:val="323232" w:themeColor="text2"/>
-          <w:sz w:val="24"/>
-          <w:szCs w:val="24"/>
-        </w:rPr>
-        <w:br w:type="page"/>
-      </w:r>
-    </w:p>
-    <w:p>
-      <w:pPr>
-        <w:pStyle w:val="Heading3"/>
-      </w:pPr>
-      <w:bookmarkStart w:id="45" w:name="_Toc226792174"/>
-      <w:r>
-        <w:lastRenderedPageBreak/>
-        <w:t>Sequence Diagram 14</w:t>
-      </w:r>
-      <w:r>
-        <w:t xml:space="preserve"> – Create League</w:t>
-      </w:r>
-      <w:bookmarkEnd w:id="45"/>
-    </w:p>
-    <w:p>
-      <w:pPr>
-        <w:jc w:val="both"/>
-      </w:pPr>
-      <w:r>
-        <w:t xml:space="preserve">The scenario of when a user creates a league. A user must first be logged in to create a </w:t>
-      </w:r>
-      <w:r>
-        <w:t>league</w:t>
-      </w:r>
-      <w:r>
-        <w:t xml:space="preserve">. </w:t>
-      </w:r>
-      <w:r>
-        <w:t>After a successful login, a request is made to view all available sports. A sport is selected from the list of sports returned. A league name is collected and a request is made to create the league under the selected sport for the currently logged in user.</w:t>
-      </w:r>
-      <w:r>
-        <w:t xml:space="preserve"> A display of the confirmation of the </w:t>
-      </w:r>
-      <w:r>
-        <w:t>league</w:t>
-      </w:r>
-      <w:r>
-        <w:t xml:space="preserve"> creation results is returned.</w:t>
-      </w:r>
-    </w:p>
-    <w:p>
-      <w:pPr>
-        <w:pStyle w:val="ListParagraph"/>
-        <w:ind w:left="0"/>
-        <w:jc w:val="center"/>
-        <w:outlineLvl w:val="1"/>
-        <w:rPr>
-          <w:rFonts w:asciiTheme="majorHAnsi" w:hAnsiTheme="majorHAnsi"/>
-          <w:b/>
-          <w:color w:val="323232" w:themeColor="text2"/>
-          <w:sz w:val="24"/>
-          <w:szCs w:val="24"/>
-        </w:rPr>
-      </w:pPr>
-    </w:p>
-    <w:p>
-      <w:pPr>
-        <w:pStyle w:val="ListParagraph"/>
-        <w:ind w:left="0"/>
-        <w:jc w:val="center"/>
-        <w:outlineLvl w:val="1"/>
-        <w:rPr>
-          <w:rFonts w:asciiTheme="majorHAnsi" w:hAnsiTheme="majorHAnsi"/>
-          <w:b/>
-          <w:color w:val="323232" w:themeColor="text2"/>
-          <w:sz w:val="24"/>
-          <w:szCs w:val="24"/>
-        </w:rPr>
-      </w:pPr>
-      <w:r>
-        <w:rPr>
-          <w:rFonts w:asciiTheme="majorHAnsi" w:hAnsiTheme="majorHAnsi"/>
-          <w:b/>
-          <w:noProof/>
-          <w:color w:val="323232" w:themeColor="text2"/>
-          <w:sz w:val="24"/>
-          <w:szCs w:val="24"/>
-        </w:rPr>
-        <w:drawing>
-          <wp:inline distT="0" distB="0" distL="0" distR="0">
-            <wp:extent cx="4991100" cy="5753100"/>
+            <wp:extent cx="4991100" cy="4682127"/>
             <wp:effectExtent l="19050" t="0" r="0" b="0"/>
             <wp:docPr id="17" name="Picture 16" descr="createLeague.JPG"/>
             <wp:cNvGraphicFramePr>
@@ -19984,7 +19867,7 @@
                     <pic:cNvPicPr/>
                   </pic:nvPicPr>
                   <pic:blipFill>
-                    <a:blip r:embed="rId26"/>
+                    <a:blip r:embed="rId25"/>
                     <a:stretch>
                       <a:fillRect/>
                     </a:stretch>
@@ -19992,7 +19875,7 @@
                   <pic:spPr>
                     <a:xfrm>
                       <a:off x="0" y="0"/>
-                      <a:ext cx="4991100" cy="5753100"/>
+                      <a:ext cx="4991100" cy="4682127"/>
                     </a:xfrm>
                     <a:prstGeom prst="rect">
                       <a:avLst/>
@@ -20039,32 +19922,43 @@
       <w:pPr>
         <w:pStyle w:val="Heading3"/>
       </w:pPr>
-      <w:bookmarkStart w:id="46" w:name="_Toc226792175"/>
-      <w:r>
-        <w:t>Sequence Diagram 15</w:t>
+      <w:bookmarkStart w:id="45" w:name="_Toc226792175"/>
+    </w:p>
+    <w:p>
+      <w:pPr>
+        <w:pStyle w:val="Heading3"/>
+      </w:pPr>
+    </w:p>
+    <w:p>
+      <w:pPr>
+        <w:pStyle w:val="Heading3"/>
+      </w:pPr>
+      <w:r>
+        <w:t>Sequence Diagram 1</w:t>
+      </w:r>
+      <w:r>
+        <w:t>4</w:t>
       </w:r>
       <w:r>
         <w:t xml:space="preserve"> – Modify League</w:t>
       </w:r>
-      <w:bookmarkEnd w:id="46"/>
+      <w:bookmarkEnd w:id="45"/>
     </w:p>
     <w:p>
       <w:pPr>
         <w:jc w:val="both"/>
       </w:pPr>
       <w:r>
-        <w:t xml:space="preserve">The scenario of when a user modifies a league created by that user. A user must first be logged in to modify a league. After a successful login, a request is made to view all available sports. A sport is selected from the list of sports returned. </w:t>
-      </w:r>
-    </w:p>
-    <w:p>
-      <w:pPr>
-        <w:jc w:val="both"/>
-      </w:pPr>
-      <w:r>
-        <w:t>A request is made to view all leagues for the selected sport</w:t>
-      </w:r>
-      <w:r>
-        <w:t xml:space="preserve"> that the user can modify</w:t>
+        <w:t>The scenario of when a user modifies a league created by that user. A user must first be logged in to modify a league. After a successful login</w:t>
+      </w:r>
+      <w:r>
+        <w:t>, a</w:t>
+      </w:r>
+      <w:r>
+        <w:t xml:space="preserve"> request is made to view all leagues </w:t>
+      </w:r>
+      <w:r>
+        <w:t>that the user can modify</w:t>
       </w:r>
       <w:r>
         <w:t xml:space="preserve">. A league is selected from the list of leagues </w:t>
@@ -20073,7 +19967,13 @@
         <w:t>returned. The</w:t>
       </w:r>
       <w:r>
-        <w:t xml:space="preserve"> option to update or delete a league is collected. If update has been selected, a new league name and sport name are collected. A request is made to process the user selected option to update/delete the league. A display of the confirmation of the modification to the league is returned.</w:t>
+        <w:t xml:space="preserve"> option to update or delete a league is collected. If update has been selected, a new league name</w:t>
+      </w:r>
+      <w:r>
+        <w:t xml:space="preserve"> is</w:t>
+      </w:r>
+      <w:r>
+        <w:t xml:space="preserve"> collected. A request is made to process the user selected option to update/delete the league. A display of the confirmation of the modification to the league is returned.</w:t>
       </w:r>
     </w:p>
     <w:p>
@@ -20110,11 +20010,10 @@
           <w:sz w:val="24"/>
           <w:szCs w:val="24"/>
         </w:rPr>
-        <w:lastRenderedPageBreak/>
         <w:drawing>
           <wp:inline distT="0" distB="0" distL="0" distR="0">
-            <wp:extent cx="4845050" cy="5782501"/>
-            <wp:effectExtent l="19050" t="0" r="0" b="0"/>
+            <wp:extent cx="4457415" cy="5133986"/>
+            <wp:effectExtent l="19050" t="0" r="285" b="0"/>
             <wp:docPr id="18" name="Picture 17" descr="modifyLeague.JPG"/>
             <wp:cNvGraphicFramePr>
               <a:graphicFrameLocks xmlns:a="http://schemas.openxmlformats.org/drawingml/2006/main" noChangeAspect="1"/>
@@ -20127,7 +20026,7 @@
                     <pic:cNvPicPr/>
                   </pic:nvPicPr>
                   <pic:blipFill>
-                    <a:blip r:embed="rId27"/>
+                    <a:blip r:embed="rId26"/>
                     <a:stretch>
                       <a:fillRect/>
                     </a:stretch>
@@ -20135,7 +20034,7 @@
                   <pic:spPr>
                     <a:xfrm>
                       <a:off x="0" y="0"/>
-                      <a:ext cx="4858468" cy="5798516"/>
+                      <a:ext cx="4457679" cy="5134290"/>
                     </a:xfrm>
                     <a:prstGeom prst="rect">
                       <a:avLst/>
@@ -20152,46 +20051,31 @@
       <w:pPr>
         <w:pStyle w:val="Heading3"/>
       </w:pPr>
-      <w:bookmarkStart w:id="47" w:name="_Toc226792176"/>
-    </w:p>
-    <w:p>
-      <w:pPr>
-        <w:pStyle w:val="Heading3"/>
-      </w:pPr>
-    </w:p>
-    <w:p>
-      <w:pPr>
-        <w:pStyle w:val="Heading3"/>
-      </w:pPr>
-    </w:p>
-    <w:p/>
-    <w:p/>
-    <w:p/>
-    <w:p>
-      <w:pPr>
-        <w:pStyle w:val="Heading3"/>
-      </w:pPr>
+      <w:bookmarkStart w:id="46" w:name="_Toc226792176"/>
       <w:r>
         <w:lastRenderedPageBreak/>
-        <w:t>Sequence Diagram 16</w:t>
+        <w:t>Sequence Diagram 1</w:t>
+      </w:r>
+      <w:r>
+        <w:t>5</w:t>
       </w:r>
       <w:r>
         <w:t xml:space="preserve"> – Create Team</w:t>
       </w:r>
-      <w:bookmarkEnd w:id="47"/>
+      <w:bookmarkEnd w:id="46"/>
     </w:p>
     <w:p>
       <w:pPr>
         <w:jc w:val="both"/>
       </w:pPr>
       <w:r>
-        <w:t xml:space="preserve">The scenario of when a user creates a team. A user must first be logged in to create a team. After a successful login, a request is made to view all available sports. A sport is selected from the list of sports returned. </w:t>
-      </w:r>
-      <w:r>
-        <w:t>A request is made to view all leagues for the selected sport. A league is selected from the list of leagues returned.</w:t>
-      </w:r>
-      <w:r>
-        <w:t xml:space="preserve"> A team name is collected and a request is made to create </w:t>
+        <w:t xml:space="preserve">The scenario of when a user creates a team. A user must first be logged in to create a team. After a successful login, </w:t>
+      </w:r>
+      <w:r>
+        <w:t xml:space="preserve">a request is made to view all leagues that the user can modify. A league is selected from the list of leagues returned.  A request is made to view the current teams for the league selected.  </w:t>
+      </w:r>
+      <w:r>
+        <w:t xml:space="preserve">A team name is collected and a request is made to create </w:t>
       </w:r>
       <w:r>
         <w:t>a</w:t>
@@ -20219,7 +20103,7 @@
         </w:rPr>
         <w:drawing>
           <wp:inline distT="0" distB="0" distL="0" distR="0">
-            <wp:extent cx="5772150" cy="5987261"/>
+            <wp:extent cx="5772150" cy="5455578"/>
             <wp:effectExtent l="19050" t="0" r="0" b="0"/>
             <wp:docPr id="19" name="Picture 18" descr="createTeam.JPG"/>
             <wp:cNvGraphicFramePr>
@@ -20233,7 +20117,7 @@
                     <pic:cNvPicPr/>
                   </pic:nvPicPr>
                   <pic:blipFill>
-                    <a:blip r:embed="rId28"/>
+                    <a:blip r:embed="rId27"/>
                     <a:stretch>
                       <a:fillRect/>
                     </a:stretch>
@@ -20241,7 +20125,7 @@
                   <pic:spPr>
                     <a:xfrm>
                       <a:off x="0" y="0"/>
-                      <a:ext cx="5772150" cy="5987261"/>
+                      <a:ext cx="5772150" cy="5455578"/>
                     </a:xfrm>
                     <a:prstGeom prst="rect">
                       <a:avLst/>
@@ -20258,46 +20142,28 @@
       <w:pPr>
         <w:pStyle w:val="Heading3"/>
       </w:pPr>
-      <w:bookmarkStart w:id="48" w:name="_Toc226792177"/>
+      <w:bookmarkStart w:id="47" w:name="_Toc226792177"/>
       <w:r>
         <w:lastRenderedPageBreak/>
-        <w:t>Sequence Diagram 17</w:t>
+        <w:t>Sequence Diagram 1</w:t>
+      </w:r>
+      <w:r>
+        <w:t>6</w:t>
       </w:r>
       <w:r>
         <w:t xml:space="preserve"> – Modify Team</w:t>
       </w:r>
-      <w:bookmarkEnd w:id="48"/>
+      <w:bookmarkEnd w:id="47"/>
     </w:p>
     <w:p>
       <w:pPr>
         <w:jc w:val="both"/>
       </w:pPr>
       <w:r>
-        <w:t xml:space="preserve">The scenario of when a user modifies a </w:t>
-      </w:r>
-      <w:r>
-        <w:t>team</w:t>
-      </w:r>
-      <w:r>
-        <w:t xml:space="preserve"> created by that user. A user must first be logged in to modify a </w:t>
-      </w:r>
-      <w:r>
-        <w:t>team</w:t>
-      </w:r>
-      <w:r>
-        <w:t>. After a successful login, a request is made to view all available sports. A sport is selected from the list of sports returned. A request is made to view all leagues for the selected sport. A league is selected from the list of leagues returned.</w:t>
-      </w:r>
-      <w:r>
-        <w:t xml:space="preserve"> </w:t>
-      </w:r>
-      <w:r>
-        <w:t>A request is made to view all teams for the selected league</w:t>
-      </w:r>
-      <w:r>
-        <w:t xml:space="preserve"> that they user can modify</w:t>
-      </w:r>
-      <w:r>
-        <w:t xml:space="preserve">. A team is selected from the list of teams returned. </w:t>
+        <w:t xml:space="preserve">The scenario of when a user modifies a team. A user must first be logged in to modify a team. After a successful login, a request is made to view all leagues that the user can modify. A league is selected from the list of leagues returned.  A request is made to view the current teams for the league selected.  </w:t>
+      </w:r>
+      <w:r>
+        <w:t xml:space="preserve">A team is selected from the list of teams returned. </w:t>
       </w:r>
       <w:r>
         <w:t xml:space="preserve">The option to update or delete a </w:t>
@@ -20340,7 +20206,7 @@
         </w:rPr>
         <w:drawing>
           <wp:inline distT="0" distB="0" distL="0" distR="0">
-            <wp:extent cx="4905367" cy="5697032"/>
+            <wp:extent cx="4905367" cy="5436406"/>
             <wp:effectExtent l="19050" t="0" r="0" b="0"/>
             <wp:docPr id="20" name="Picture 19" descr="modifyTeam.JPG"/>
             <wp:cNvGraphicFramePr>
@@ -20354,7 +20220,7 @@
                     <pic:cNvPicPr/>
                   </pic:nvPicPr>
                   <pic:blipFill>
-                    <a:blip r:embed="rId29"/>
+                    <a:blip r:embed="rId28"/>
                     <a:stretch>
                       <a:fillRect/>
                     </a:stretch>
@@ -20362,7 +20228,7 @@
                   <pic:spPr>
                     <a:xfrm>
                       <a:off x="0" y="0"/>
-                      <a:ext cx="4905367" cy="5697032"/>
+                      <a:ext cx="4905367" cy="5436406"/>
                     </a:xfrm>
                     <a:prstGeom prst="rect">
                       <a:avLst/>
@@ -20379,31 +20245,28 @@
       <w:pPr>
         <w:pStyle w:val="Heading3"/>
       </w:pPr>
-      <w:bookmarkStart w:id="49" w:name="_Toc226792178"/>
+      <w:bookmarkStart w:id="48" w:name="_Toc226792178"/>
       <w:r>
         <w:lastRenderedPageBreak/>
-        <w:t>Sequence Diagram 18</w:t>
+        <w:t>Sequence Diagram 1</w:t>
+      </w:r>
+      <w:r>
+        <w:t>7</w:t>
       </w:r>
       <w:r>
         <w:t xml:space="preserve"> – Create Game</w:t>
       </w:r>
-      <w:bookmarkEnd w:id="49"/>
+      <w:bookmarkEnd w:id="48"/>
     </w:p>
     <w:p>
       <w:pPr>
         <w:jc w:val="both"/>
       </w:pPr>
       <w:r>
-        <w:t xml:space="preserve">The scenario of when a user creates a game. A user must first be logged in to create a </w:t>
-      </w:r>
-      <w:r>
-        <w:t>game</w:t>
-      </w:r>
-      <w:r>
-        <w:t xml:space="preserve">. After a successful login, a request is made to view all available sports. A sport is selected from the list of sports returned. A request is made to view all leagues for the selected sport. A league is selected from the list of leagues returned. </w:t>
-      </w:r>
-      <w:r>
-        <w:t>A request is made to view all teams for the selected league. Details for both teams participating in a game such as home</w:t>
+        <w:t xml:space="preserve">The scenario of when a user creates a game. A user must first be logged in to create a game. After a successful login, a request is made to view all leagues that the user can modify. A league is selected from the list of leagues returned.  A request is made to view the current teams for the league selected.  A team is selected from the list of teams returned.  A request is made to view all of the games for the selected team.  The user elects to create a new game.  </w:t>
+      </w:r>
+      <w:r>
+        <w:t>Details for both teams participating in a game such as home</w:t>
       </w:r>
       <w:r>
         <w:t xml:space="preserve"> t</w:t>
@@ -20520,12 +20383,12 @@
           <wp:anchor distT="0" distB="0" distL="114300" distR="114300" simplePos="0" relativeHeight="251658240" behindDoc="0" locked="0" layoutInCell="1" allowOverlap="1">
             <wp:simplePos x="0" y="0"/>
             <wp:positionH relativeFrom="column">
-              <wp:posOffset>428625</wp:posOffset>
+              <wp:posOffset>427990</wp:posOffset>
             </wp:positionH>
             <wp:positionV relativeFrom="paragraph">
-              <wp:posOffset>179705</wp:posOffset>
+              <wp:posOffset>227330</wp:posOffset>
             </wp:positionV>
-            <wp:extent cx="5305425" cy="5334000"/>
+            <wp:extent cx="5305425" cy="5240020"/>
             <wp:effectExtent l="19050" t="0" r="9525" b="0"/>
             <wp:wrapSquare wrapText="bothSides"/>
             <wp:docPr id="21" name="Picture 20" descr="createGame.JPG"/>
@@ -20540,7 +20403,7 @@
                     <pic:cNvPicPr/>
                   </pic:nvPicPr>
                   <pic:blipFill>
-                    <a:blip r:embed="rId30"/>
+                    <a:blip r:embed="rId29"/>
                     <a:stretch>
                       <a:fillRect/>
                     </a:stretch>
@@ -20548,7 +20411,7 @@
                   <pic:spPr>
                     <a:xfrm>
                       <a:off x="0" y="0"/>
-                      <a:ext cx="5305425" cy="5334000"/>
+                      <a:ext cx="5305425" cy="5240020"/>
                     </a:xfrm>
                     <a:prstGeom prst="rect">
                       <a:avLst/>
@@ -20678,15 +20541,18 @@
       <w:pPr>
         <w:pStyle w:val="Heading3"/>
       </w:pPr>
-      <w:bookmarkStart w:id="50" w:name="_Toc226792179"/>
+      <w:bookmarkStart w:id="49" w:name="_Toc226792179"/>
       <w:r>
         <w:lastRenderedPageBreak/>
-        <w:t>Sequence Diagram 19</w:t>
+        <w:t>Sequence Diagram 1</w:t>
+      </w:r>
+      <w:r>
+        <w:t>8</w:t>
       </w:r>
       <w:r>
         <w:t xml:space="preserve"> – Modify Game</w:t>
       </w:r>
-      <w:bookmarkEnd w:id="50"/>
+      <w:bookmarkEnd w:id="49"/>
     </w:p>
     <w:p>
       <w:pPr>
@@ -20699,57 +20565,40 @@
         <w:t>game</w:t>
       </w:r>
       <w:r>
-        <w:t xml:space="preserve">. After a successful login, a request is made to view all available sports. A sport is selected from the list of sports returned. </w:t>
-      </w:r>
-    </w:p>
-    <w:p>
-      <w:pPr>
-        <w:jc w:val="both"/>
-      </w:pPr>
-      <w:r>
-        <w:t>A request is made to view all leagues for the selected sport. A league is selected from the list of leagues returned.</w:t>
+        <w:t xml:space="preserve">.  The scenario of when a user creates a team. A user must first be logged in to create a team. After a successful login, a request is made to view all leagues that the user can modify. A league is selected from the list of leagues returned.  A request is made to view the current teams for the league selected.  A team is selected from the list of teams returned.  A request is made to view all of the games for the selected team.  </w:t>
+      </w:r>
+      <w:r>
+        <w:t xml:space="preserve">The option to update or delete a </w:t>
+      </w:r>
+      <w:r>
+        <w:t xml:space="preserve">game </w:t>
+      </w:r>
+      <w:r>
+        <w:t xml:space="preserve">is collected. If update has been selected, a new </w:t>
+      </w:r>
+      <w:r>
+        <w:t xml:space="preserve">home </w:t>
+      </w:r>
+      <w:r>
+        <w:t xml:space="preserve">team name, </w:t>
+      </w:r>
+      <w:r>
+        <w:t xml:space="preserve">home team score, away team name, away team score and </w:t>
+      </w:r>
+      <w:r>
+        <w:t xml:space="preserve">game </w:t>
+      </w:r>
+      <w:r>
+        <w:t xml:space="preserve">date </w:t>
+      </w:r>
+      <w:r>
+        <w:t>are collected.</w:t>
       </w:r>
       <w:r>
         <w:t xml:space="preserve"> </w:t>
       </w:r>
       <w:r>
-        <w:t xml:space="preserve">A request is made to view all teams for the selected league. A team is selected from the list of teams returned. </w:t>
-      </w:r>
-      <w:r>
-        <w:t>A request is made to view all games for the selected team</w:t>
-      </w:r>
-      <w:r>
-        <w:t xml:space="preserve"> that the user can modify</w:t>
-      </w:r>
-      <w:r>
-        <w:t xml:space="preserve">. A game is selected from the list of games returned. </w:t>
-      </w:r>
-      <w:r>
-        <w:t xml:space="preserve">The option to update or delete a </w:t>
-      </w:r>
-      <w:r>
-        <w:t xml:space="preserve">game </w:t>
-      </w:r>
-      <w:r>
-        <w:t xml:space="preserve">is collected. If update has been selected, a new </w:t>
-      </w:r>
-      <w:r>
-        <w:t xml:space="preserve">home </w:t>
-      </w:r>
-      <w:r>
-        <w:t xml:space="preserve">team name, </w:t>
-      </w:r>
-      <w:r>
-        <w:t xml:space="preserve">home team score, away team name, away team score and </w:t>
-      </w:r>
-      <w:r>
-        <w:t xml:space="preserve">game </w:t>
-      </w:r>
-      <w:r>
-        <w:t xml:space="preserve">date </w:t>
-      </w:r>
-      <w:r>
-        <w:t xml:space="preserve">are collected. A request is made to process the user selected option to update/delete the </w:t>
+        <w:t xml:space="preserve"> A request is made to process the user selected option to update/delete the </w:t>
       </w:r>
       <w:r>
         <w:t>game</w:t>
@@ -20792,8 +20641,8 @@
         <w:lastRenderedPageBreak/>
         <w:drawing>
           <wp:inline distT="0" distB="0" distL="0" distR="0">
-            <wp:extent cx="6361680" cy="6981825"/>
-            <wp:effectExtent l="19050" t="0" r="1020" b="0"/>
+            <wp:extent cx="5604399" cy="6982697"/>
+            <wp:effectExtent l="19050" t="0" r="0" b="0"/>
             <wp:docPr id="22" name="Picture 21" descr="modifyGame.JPG"/>
             <wp:cNvGraphicFramePr>
               <a:graphicFrameLocks xmlns:a="http://schemas.openxmlformats.org/drawingml/2006/main" noChangeAspect="1"/>
@@ -20806,7 +20655,7 @@
                     <pic:cNvPicPr/>
                   </pic:nvPicPr>
                   <pic:blipFill>
-                    <a:blip r:embed="rId31"/>
+                    <a:blip r:embed="rId30"/>
                     <a:stretch>
                       <a:fillRect/>
                     </a:stretch>
@@ -20814,7 +20663,7 @@
                   <pic:spPr>
                     <a:xfrm>
                       <a:off x="0" y="0"/>
-                      <a:ext cx="6362475" cy="6982697"/>
+                      <a:ext cx="5604399" cy="6982697"/>
                     </a:xfrm>
                     <a:prstGeom prst="rect">
                       <a:avLst/>
@@ -20829,120 +20678,11 @@
     </w:p>
     <w:p>
       <w:pPr>
-        <w:pStyle w:val="Heading3"/>
-      </w:pPr>
-      <w:bookmarkStart w:id="51" w:name="_Toc226792180"/>
-      <w:r>
-        <w:lastRenderedPageBreak/>
-        <w:t>Sequence Diagram 20</w:t>
-      </w:r>
-      <w:r>
-        <w:t xml:space="preserve"> – Modify User</w:t>
-      </w:r>
-      <w:bookmarkEnd w:id="51"/>
-    </w:p>
-    <w:p>
-      <w:pPr>
-        <w:jc w:val="both"/>
-      </w:pPr>
-      <w:r>
-        <w:t>The scenario of when an administrator chooses to modify a</w:t>
-      </w:r>
-      <w:r>
-        <w:t xml:space="preserve"> </w:t>
-      </w:r>
-      <w:r>
-        <w:t xml:space="preserve">user.  </w:t>
-      </w:r>
-      <w:r>
-        <w:t>An administrator must first be logged in to modify a user</w:t>
-      </w:r>
-      <w:r>
-        <w:t xml:space="preserve">. </w:t>
-      </w:r>
-      <w:r>
-        <w:t>A request is made to view all users in the system. A user is selected from the list of users returned.</w:t>
-      </w:r>
-      <w:r>
-        <w:t xml:space="preserve"> </w:t>
-      </w:r>
-      <w:r>
-        <w:t>The option to update or delete a user is collected. If update has been selected, a new user email</w:t>
-      </w:r>
-      <w:r>
-        <w:t xml:space="preserve"> is</w:t>
-      </w:r>
-      <w:r>
-        <w:t xml:space="preserve"> collected. A request is made to process the </w:t>
-      </w:r>
-      <w:r>
-        <w:t>administrator</w:t>
-      </w:r>
-      <w:r>
-        <w:t xml:space="preserve"> selected option to update/delete the </w:t>
-      </w:r>
-      <w:r>
-        <w:t>user</w:t>
-      </w:r>
-      <w:r>
-        <w:t xml:space="preserve">. </w:t>
-      </w:r>
-    </w:p>
-    <w:p>
-      <w:pPr>
-        <w:tabs>
-          <w:tab w:val="left" w:pos="3640"/>
-        </w:tabs>
-      </w:pPr>
-    </w:p>
-    <w:p>
-      <w:pPr>
         <w:tabs>
           <w:tab w:val="left" w:pos="3640"/>
         </w:tabs>
         <w:jc w:val="center"/>
       </w:pPr>
-      <w:r>
-        <w:rPr>
-          <w:noProof/>
-        </w:rPr>
-        <w:drawing>
-          <wp:inline distT="0" distB="0" distL="0" distR="0">
-            <wp:extent cx="4629150" cy="5611690"/>
-            <wp:effectExtent l="19050" t="0" r="0" b="0"/>
-            <wp:docPr id="23" name="Picture 22" descr="modifyUser.JPG"/>
-            <wp:cNvGraphicFramePr>
-              <a:graphicFrameLocks xmlns:a="http://schemas.openxmlformats.org/drawingml/2006/main" noChangeAspect="1"/>
-            </wp:cNvGraphicFramePr>
-            <a:graphic xmlns:a="http://schemas.openxmlformats.org/drawingml/2006/main">
-              <a:graphicData uri="http://schemas.openxmlformats.org/drawingml/2006/picture">
-                <pic:pic xmlns:pic="http://schemas.openxmlformats.org/drawingml/2006/picture">
-                  <pic:nvPicPr>
-                    <pic:cNvPr id="0" name="modifyUser.JPG"/>
-                    <pic:cNvPicPr/>
-                  </pic:nvPicPr>
-                  <pic:blipFill>
-                    <a:blip r:embed="rId32"/>
-                    <a:srcRect r="26886"/>
-                    <a:stretch>
-                      <a:fillRect/>
-                    </a:stretch>
-                  </pic:blipFill>
-                  <pic:spPr>
-                    <a:xfrm>
-                      <a:off x="0" y="0"/>
-                      <a:ext cx="4636970" cy="5621170"/>
-                    </a:xfrm>
-                    <a:prstGeom prst="rect">
-                      <a:avLst/>
-                    </a:prstGeom>
-                  </pic:spPr>
-                </pic:pic>
-              </a:graphicData>
-            </a:graphic>
-          </wp:inline>
-        </w:drawing>
-      </w:r>
     </w:p>
     <w:p>
       <w:pPr>
@@ -20956,28 +20696,40 @@
       <w:pPr>
         <w:pStyle w:val="Heading3"/>
       </w:pPr>
-      <w:bookmarkStart w:id="52" w:name="_Toc226792181"/>
+      <w:bookmarkStart w:id="50" w:name="_Toc226792181"/>
       <w:r>
         <w:lastRenderedPageBreak/>
-        <w:t>Sequence Diagram 21</w:t>
+        <w:t xml:space="preserve">Sequence Diagram </w:t>
+      </w:r>
+      <w:r>
+        <w:t>19</w:t>
       </w:r>
       <w:r>
         <w:t xml:space="preserve"> – Delete Comment</w:t>
       </w:r>
-      <w:bookmarkEnd w:id="52"/>
+      <w:bookmarkEnd w:id="50"/>
     </w:p>
     <w:p>
       <w:pPr>
         <w:jc w:val="both"/>
       </w:pPr>
       <w:r>
-        <w:t>The scenario of when an administrator chooses to delete a comment posted b</w:t>
-      </w:r>
-      <w:r>
-        <w:t>y</w:t>
-      </w:r>
-      <w:r>
-        <w:t xml:space="preserve"> a user.  An administrator must first be logged in to delete comments. A request is made to view all comments in the system. A comment is selected from the list of comments returned.</w:t>
+        <w:t xml:space="preserve">After a successful </w:t>
+      </w:r>
+      <w:r>
+        <w:t xml:space="preserve">login, </w:t>
+      </w:r>
+      <w:r>
+        <w:t>a</w:t>
+      </w:r>
+      <w:r>
+        <w:t xml:space="preserve"> sport is selected from the list of sports returned. A request is made to view all leagues for the selected sport. A league is selected from the list of leagues returned. A request is made</w:t>
+      </w:r>
+      <w:r>
+        <w:t xml:space="preserve"> to view the game schedule for the selected league. A game is selected from the list of games scheduled for the league. </w:t>
+      </w:r>
+      <w:r>
+        <w:t>A comment is selected from the list of comments returned.</w:t>
       </w:r>
       <w:r>
         <w:t xml:space="preserve"> </w:t>
@@ -20993,21 +20745,13 @@
         </w:tabs>
         <w:jc w:val="center"/>
       </w:pPr>
-    </w:p>
-    <w:p>
-      <w:pPr>
-        <w:tabs>
-          <w:tab w:val="left" w:pos="3640"/>
-        </w:tabs>
-        <w:jc w:val="center"/>
-      </w:pPr>
       <w:r>
         <w:rPr>
           <w:noProof/>
         </w:rPr>
         <w:drawing>
           <wp:inline distT="0" distB="0" distL="0" distR="0">
-            <wp:extent cx="3837306" cy="3628339"/>
+            <wp:extent cx="3754923" cy="3629539"/>
             <wp:effectExtent l="19050" t="0" r="0" b="0"/>
             <wp:docPr id="24" name="Picture 23" descr="deleteComment.JPG"/>
             <wp:cNvGraphicFramePr>
@@ -21021,7 +20765,7 @@
                     <pic:cNvPicPr/>
                   </pic:nvPicPr>
                   <pic:blipFill>
-                    <a:blip r:embed="rId33"/>
+                    <a:blip r:embed="rId31"/>
                     <a:stretch>
                       <a:fillRect/>
                     </a:stretch>
@@ -21029,7 +20773,7 @@
                   <pic:spPr>
                     <a:xfrm>
                       <a:off x="0" y="0"/>
-                      <a:ext cx="3838575" cy="3629539"/>
+                      <a:ext cx="3754923" cy="3629539"/>
                     </a:xfrm>
                     <a:prstGeom prst="rect">
                       <a:avLst/>
@@ -21079,7 +20823,7 @@
           <w:color w:val="F07F09" w:themeColor="accent1"/>
         </w:rPr>
       </w:pPr>
-      <w:bookmarkStart w:id="53" w:name="_Toc226792182"/>
+      <w:bookmarkStart w:id="51" w:name="_Toc226792182"/>
       <w:r>
         <w:rPr>
           <w:color w:val="F07F09" w:themeColor="accent1"/>
@@ -21087,17 +20831,17 @@
         <w:lastRenderedPageBreak/>
         <w:t>Activity Diagrams</w:t>
       </w:r>
-      <w:bookmarkEnd w:id="53"/>
+      <w:bookmarkEnd w:id="51"/>
     </w:p>
     <w:p>
       <w:pPr>
         <w:pStyle w:val="Heading3"/>
       </w:pPr>
-      <w:bookmarkStart w:id="54" w:name="_Toc226792183"/>
+      <w:bookmarkStart w:id="52" w:name="_Toc226792183"/>
       <w:r>
         <w:t>Activity Diagram – Create Sport</w:t>
       </w:r>
-      <w:bookmarkEnd w:id="54"/>
+      <w:bookmarkEnd w:id="52"/>
     </w:p>
     <w:p>
       <w:pPr>
@@ -21126,8 +20870,8 @@
         </w:rPr>
         <w:drawing>
           <wp:inline distT="0" distB="0" distL="0" distR="0">
-            <wp:extent cx="6334125" cy="6143625"/>
-            <wp:effectExtent l="19050" t="0" r="9525" b="0"/>
+            <wp:extent cx="6198408" cy="6143625"/>
+            <wp:effectExtent l="19050" t="0" r="0" b="0"/>
             <wp:docPr id="25" name="Picture 24" descr="createSport.JPG"/>
             <wp:cNvGraphicFramePr>
               <a:graphicFrameLocks xmlns:a="http://schemas.openxmlformats.org/drawingml/2006/main" noChangeAspect="1"/>
@@ -21140,7 +20884,7 @@
                     <pic:cNvPicPr/>
                   </pic:nvPicPr>
                   <pic:blipFill>
-                    <a:blip r:embed="rId34"/>
+                    <a:blip r:embed="rId32"/>
                     <a:stretch>
                       <a:fillRect/>
                     </a:stretch>
@@ -21148,7 +20892,7 @@
                   <pic:spPr>
                     <a:xfrm>
                       <a:off x="0" y="0"/>
-                      <a:ext cx="6334125" cy="6143625"/>
+                      <a:ext cx="6198408" cy="6143625"/>
                     </a:xfrm>
                     <a:prstGeom prst="rect">
                       <a:avLst/>
@@ -21170,12 +20914,12 @@
       <w:pPr>
         <w:pStyle w:val="Heading3"/>
       </w:pPr>
-      <w:bookmarkStart w:id="55" w:name="_Toc226792184"/>
+      <w:bookmarkStart w:id="53" w:name="_Toc226792184"/>
       <w:r>
         <w:lastRenderedPageBreak/>
         <w:t>Activity Diagram – View Schedule</w:t>
       </w:r>
-      <w:bookmarkEnd w:id="55"/>
+      <w:bookmarkEnd w:id="53"/>
     </w:p>
     <w:p>
       <w:pPr>
@@ -21204,8 +20948,8 @@
         </w:rPr>
         <w:drawing>
           <wp:inline distT="0" distB="0" distL="0" distR="0">
-            <wp:extent cx="5954966" cy="5172075"/>
-            <wp:effectExtent l="19050" t="0" r="7684" b="0"/>
+            <wp:extent cx="5954965" cy="5172075"/>
+            <wp:effectExtent l="19050" t="0" r="7685" b="0"/>
             <wp:docPr id="26" name="Picture 25" descr="viewSchedule.JPG"/>
             <wp:cNvGraphicFramePr>
               <a:graphicFrameLocks xmlns:a="http://schemas.openxmlformats.org/drawingml/2006/main" noChangeAspect="1"/>
@@ -21218,7 +20962,7 @@
                     <pic:cNvPicPr/>
                   </pic:nvPicPr>
                   <pic:blipFill>
-                    <a:blip r:embed="rId35"/>
+                    <a:blip r:embed="rId33"/>
                     <a:stretch>
                       <a:fillRect/>
                     </a:stretch>
@@ -21226,7 +20970,7 @@
                   <pic:spPr>
                     <a:xfrm>
                       <a:off x="0" y="0"/>
-                      <a:ext cx="5954966" cy="5172075"/>
+                      <a:ext cx="5954965" cy="5172075"/>
                     </a:xfrm>
                     <a:prstGeom prst="rect">
                       <a:avLst/>
@@ -21259,7 +21003,7 @@
           <w:color w:val="F07F09" w:themeColor="accent1"/>
         </w:rPr>
       </w:pPr>
-      <w:bookmarkStart w:id="56" w:name="_Toc226792185"/>
+      <w:bookmarkStart w:id="54" w:name="_Toc226792185"/>
       <w:r>
         <w:rPr>
           <w:color w:val="F07F09" w:themeColor="accent1"/>
@@ -21267,7 +21011,7 @@
         <w:lastRenderedPageBreak/>
         <w:t>Database Diagrams</w:t>
       </w:r>
-      <w:bookmarkEnd w:id="56"/>
+      <w:bookmarkEnd w:id="54"/>
     </w:p>
     <w:p>
       <w:pPr>
@@ -21276,7 +21020,7 @@
           <w:sz w:val="22"/>
         </w:rPr>
       </w:pPr>
-      <w:bookmarkStart w:id="57" w:name="_Toc226792186"/>
+      <w:bookmarkStart w:id="55" w:name="_Toc226792186"/>
       <w:r>
         <w:rPr>
           <w:sz w:val="22"/>
@@ -21289,7 +21033,7 @@
         </w:rPr>
         <w:t>s</w:t>
       </w:r>
-      <w:bookmarkEnd w:id="57"/>
+      <w:bookmarkEnd w:id="55"/>
     </w:p>
     <w:p>
       <w:pPr>
@@ -21318,7 +21062,7 @@
                     <pic:cNvPicPr/>
                   </pic:nvPicPr>
                   <pic:blipFill>
-                    <a:blip r:embed="rId36"/>
+                    <a:blip r:embed="rId34"/>
                     <a:stretch>
                       <a:fillRect/>
                     </a:stretch>
@@ -21359,7 +21103,7 @@
           <w:sz w:val="22"/>
         </w:rPr>
       </w:pPr>
-      <w:bookmarkStart w:id="58" w:name="_Toc226792187"/>
+      <w:bookmarkStart w:id="56" w:name="_Toc226792187"/>
       <w:r>
         <w:rPr>
           <w:sz w:val="22"/>
@@ -21367,7 +21111,7 @@
         <w:lastRenderedPageBreak/>
         <w:t>Database ER Model</w:t>
       </w:r>
-      <w:bookmarkEnd w:id="58"/>
+      <w:bookmarkEnd w:id="56"/>
     </w:p>
     <w:p/>
     <w:p>
@@ -21397,7 +21141,7 @@
                     <pic:cNvPicPr/>
                   </pic:nvPicPr>
                   <pic:blipFill>
-                    <a:blip r:embed="rId37"/>
+                    <a:blip r:embed="rId35"/>
                     <a:stretch>
                       <a:fillRect/>
                     </a:stretch>
@@ -21427,7 +21171,7 @@
       <w:pPr>
         <w:pStyle w:val="Heading1"/>
       </w:pPr>
-      <w:bookmarkStart w:id="59" w:name="_Toc226792188"/>
+      <w:bookmarkStart w:id="57" w:name="_Toc226792188"/>
       <w:r>
         <w:rPr>
           <w:color w:val="F07F09" w:themeColor="accent1"/>
@@ -21435,7 +21179,7 @@
         <w:lastRenderedPageBreak/>
         <w:t>Conclusion</w:t>
       </w:r>
-      <w:bookmarkEnd w:id="59"/>
+      <w:bookmarkEnd w:id="57"/>
       <w:r>
         <w:br/>
       </w:r>
@@ -21657,7 +21401,7 @@
           <w:color w:val="F07F09" w:themeColor="accent1"/>
         </w:rPr>
       </w:pPr>
-      <w:bookmarkStart w:id="60" w:name="_Toc226792189"/>
+      <w:bookmarkStart w:id="58" w:name="_Toc226792189"/>
       <w:r>
         <w:rPr>
           <w:color w:val="F07F09" w:themeColor="accent1"/>
@@ -21666,7 +21410,7 @@
         <w:softHyphen/>
         <w:t>Data Dictionary</w:t>
       </w:r>
-      <w:bookmarkEnd w:id="60"/>
+      <w:bookmarkEnd w:id="58"/>
     </w:p>
     <w:p>
       <w:pPr>
@@ -21675,11 +21419,11 @@
       <w:r>
         <w:br/>
       </w:r>
-      <w:bookmarkStart w:id="61" w:name="_Toc226792190"/>
+      <w:bookmarkStart w:id="59" w:name="_Toc226792190"/>
       <w:r>
         <w:t>Class: Guest</w:t>
       </w:r>
-      <w:bookmarkEnd w:id="61"/>
+      <w:bookmarkEnd w:id="59"/>
     </w:p>
     <w:p>
       <w:pPr>
@@ -22101,11 +21845,11 @@
       <w:pPr>
         <w:pStyle w:val="Heading3"/>
       </w:pPr>
-      <w:bookmarkStart w:id="62" w:name="_Toc226792191"/>
+      <w:bookmarkStart w:id="60" w:name="_Toc226792191"/>
       <w:r>
         <w:t>Class: User</w:t>
       </w:r>
-      <w:bookmarkEnd w:id="62"/>
+      <w:bookmarkEnd w:id="60"/>
     </w:p>
     <w:p>
       <w:pPr>
@@ -23039,11 +22783,11 @@
       <w:pPr>
         <w:pStyle w:val="Heading3"/>
       </w:pPr>
-      <w:bookmarkStart w:id="63" w:name="_Toc226792192"/>
+      <w:bookmarkStart w:id="61" w:name="_Toc226792192"/>
       <w:r>
         <w:t>Class: Game</w:t>
       </w:r>
-      <w:bookmarkEnd w:id="63"/>
+      <w:bookmarkEnd w:id="61"/>
     </w:p>
     <w:p>
       <w:pPr>
@@ -24579,11 +24323,11 @@
       <w:pPr>
         <w:pStyle w:val="Heading3"/>
       </w:pPr>
-      <w:bookmarkStart w:id="64" w:name="_Toc226792193"/>
+      <w:bookmarkStart w:id="62" w:name="_Toc226792193"/>
       <w:r>
         <w:t>Class: Predictions</w:t>
       </w:r>
-      <w:bookmarkEnd w:id="64"/>
+      <w:bookmarkEnd w:id="62"/>
     </w:p>
     <w:p>
       <w:pPr>
@@ -24821,11 +24565,11 @@
       <w:pPr>
         <w:pStyle w:val="Heading3"/>
       </w:pPr>
-      <w:bookmarkStart w:id="65" w:name="_Toc226792194"/>
+      <w:bookmarkStart w:id="63" w:name="_Toc226792194"/>
       <w:r>
         <w:t>Class: Comment</w:t>
       </w:r>
-      <w:bookmarkEnd w:id="65"/>
+      <w:bookmarkEnd w:id="63"/>
     </w:p>
     <w:p>
       <w:pPr>
@@ -25224,12 +24968,12 @@
       <w:pPr>
         <w:pStyle w:val="Heading3"/>
       </w:pPr>
-      <w:bookmarkStart w:id="66" w:name="_Toc226792195"/>
+      <w:bookmarkStart w:id="64" w:name="_Toc226792195"/>
       <w:r>
         <w:lastRenderedPageBreak/>
         <w:t>Class: Team</w:t>
       </w:r>
-      <w:bookmarkEnd w:id="66"/>
+      <w:bookmarkEnd w:id="64"/>
     </w:p>
     <w:p>
       <w:pPr>
@@ -25825,11 +25569,11 @@
       <w:pPr>
         <w:pStyle w:val="Heading3"/>
       </w:pPr>
-      <w:bookmarkStart w:id="67" w:name="_Toc226792196"/>
+      <w:bookmarkStart w:id="65" w:name="_Toc226792196"/>
       <w:r>
         <w:t>Class: Administrator</w:t>
       </w:r>
-      <w:bookmarkEnd w:id="67"/>
+      <w:bookmarkEnd w:id="65"/>
     </w:p>
     <w:p>
       <w:pPr>
@@ -26172,11 +25916,11 @@
       <w:pPr>
         <w:pStyle w:val="Heading3"/>
       </w:pPr>
-      <w:bookmarkStart w:id="68" w:name="_Toc226792197"/>
+      <w:bookmarkStart w:id="66" w:name="_Toc226792197"/>
       <w:r>
         <w:t>Class: League</w:t>
       </w:r>
-      <w:bookmarkEnd w:id="68"/>
+      <w:bookmarkEnd w:id="66"/>
     </w:p>
     <w:p>
       <w:pPr>
@@ -26986,11 +26730,11 @@
       <w:pPr>
         <w:pStyle w:val="Heading3"/>
       </w:pPr>
-      <w:bookmarkStart w:id="69" w:name="_Toc226792198"/>
+      <w:bookmarkStart w:id="67" w:name="_Toc226792198"/>
       <w:r>
         <w:t>Class: Sport</w:t>
       </w:r>
-      <w:bookmarkEnd w:id="69"/>
+      <w:bookmarkEnd w:id="67"/>
     </w:p>
     <w:p>
       <w:pPr>
@@ -27502,8 +27246,8 @@
       </w:pPr>
     </w:p>
     <w:sectPr>
-      <w:headerReference w:type="default" r:id="rId38"/>
-      <w:footerReference w:type="default" r:id="rId39"/>
+      <w:headerReference w:type="default" r:id="rId36"/>
+      <w:footerReference w:type="default" r:id="rId37"/>
       <w:pgSz w:w="12240" w:h="15840"/>
       <w:pgMar w:top="1440" w:right="1440" w:bottom="1440" w:left="1440" w:header="720" w:footer="720" w:gutter="0"/>
       <w:cols w:space="720"/>
@@ -27559,7 +27303,7 @@
         <w:rPr>
           <w:noProof/>
         </w:rPr>
-        <w:t>17</w:t>
+        <w:t>51</w:t>
       </w:r>
     </w:fldSimple>
   </w:p>
@@ -31468,7 +31212,6 @@
   <w:style w:type="character" w:default="1" w:styleId="DefaultParagraphFont">
     <w:name w:val="Default Paragraph Font"/>
     <w:uiPriority w:val="1"/>
-    <w:semiHidden/>
     <w:unhideWhenUsed/>
   </w:style>
   <w:style w:type="table" w:default="1" w:styleId="TableNormal">

</xml_diff>

<commit_message>
fixed spacing on 1 algorithm
</commit_message>
<xml_diff>
--- a/Documents/Design Report.docx
+++ b/Documents/Design Report.docx
@@ -6734,7 +6734,6 @@
       <w:r>
         <w:t xml:space="preserve"> format - </w:t>
       </w:r>
-      <w:proofErr w:type="spellStart"/>
       <w:r>
         <w:rPr>
           <w:i/>
@@ -6750,7 +6749,6 @@
         </w:rPr>
         <w:t>domain</w:t>
       </w:r>
-      <w:proofErr w:type="spellEnd"/>
       <w:r>
         <w:t>.</w:t>
       </w:r>
@@ -7037,7 +7035,7 @@
                     <pic:cNvPicPr/>
                   </pic:nvPicPr>
                   <pic:blipFill>
-                    <a:blip r:embed="rId9"/>
+                    <a:blip r:embed="rId9" cstate="print"/>
                     <a:stretch>
                       <a:fillRect/>
                     </a:stretch>
@@ -14357,7 +14355,7 @@
                     <pic:cNvPicPr/>
                   </pic:nvPicPr>
                   <pic:blipFill>
-                    <a:blip r:embed="rId10"/>
+                    <a:blip r:embed="rId10" cstate="print"/>
                     <a:stretch>
                       <a:fillRect/>
                     </a:stretch>
@@ -18204,7 +18202,7 @@
                     </pic:cNvPicPr>
                   </pic:nvPicPr>
                   <pic:blipFill>
-                    <a:blip r:embed="rId11"/>
+                    <a:blip r:embed="rId11" cstate="print"/>
                     <a:srcRect/>
                     <a:stretch>
                       <a:fillRect/>
@@ -18277,7 +18275,7 @@
                     <pic:cNvPicPr/>
                   </pic:nvPicPr>
                   <pic:blipFill>
-                    <a:blip r:embed="rId12"/>
+                    <a:blip r:embed="rId12" cstate="print"/>
                     <a:stretch>
                       <a:fillRect/>
                     </a:stretch>
@@ -18414,7 +18412,7 @@
                     <pic:cNvPicPr/>
                   </pic:nvPicPr>
                   <pic:blipFill>
-                    <a:blip r:embed="rId13"/>
+                    <a:blip r:embed="rId13" cstate="print"/>
                     <a:stretch>
                       <a:fillRect/>
                     </a:stretch>
@@ -18539,7 +18537,7 @@
                     <pic:cNvPicPr/>
                   </pic:nvPicPr>
                   <pic:blipFill>
-                    <a:blip r:embed="rId14"/>
+                    <a:blip r:embed="rId14" cstate="print"/>
                     <a:stretch>
                       <a:fillRect/>
                     </a:stretch>
@@ -18696,7 +18694,7 @@
                     <pic:cNvPicPr/>
                   </pic:nvPicPr>
                   <pic:blipFill>
-                    <a:blip r:embed="rId15"/>
+                    <a:blip r:embed="rId15" cstate="print"/>
                     <a:stretch>
                       <a:fillRect/>
                     </a:stretch>
@@ -18874,7 +18872,7 @@
                     <pic:cNvPicPr/>
                   </pic:nvPicPr>
                   <pic:blipFill>
-                    <a:blip r:embed="rId16"/>
+                    <a:blip r:embed="rId16" cstate="print"/>
                     <a:stretch>
                       <a:fillRect/>
                     </a:stretch>
@@ -18998,7 +18996,7 @@
                     <pic:cNvPicPr/>
                   </pic:nvPicPr>
                   <pic:blipFill>
-                    <a:blip r:embed="rId17"/>
+                    <a:blip r:embed="rId17" cstate="print"/>
                     <a:stretch>
                       <a:fillRect/>
                     </a:stretch>
@@ -19117,7 +19115,7 @@
                     <pic:cNvPicPr/>
                   </pic:nvPicPr>
                   <pic:blipFill>
-                    <a:blip r:embed="rId18"/>
+                    <a:blip r:embed="rId18" cstate="print"/>
                     <a:stretch>
                       <a:fillRect/>
                     </a:stretch>
@@ -19198,7 +19196,7 @@
                     <pic:cNvPicPr/>
                   </pic:nvPicPr>
                   <pic:blipFill>
-                    <a:blip r:embed="rId19"/>
+                    <a:blip r:embed="rId19" cstate="print"/>
                     <a:stretch>
                       <a:fillRect/>
                     </a:stretch>
@@ -19294,7 +19292,7 @@
                     <pic:cNvPicPr/>
                   </pic:nvPicPr>
                   <pic:blipFill>
-                    <a:blip r:embed="rId20"/>
+                    <a:blip r:embed="rId20" cstate="print"/>
                     <a:stretch>
                       <a:fillRect/>
                     </a:stretch>
@@ -19416,7 +19414,7 @@
                     <pic:cNvPicPr/>
                   </pic:nvPicPr>
                   <pic:blipFill>
-                    <a:blip r:embed="rId21"/>
+                    <a:blip r:embed="rId21" cstate="print"/>
                     <a:stretch>
                       <a:fillRect/>
                     </a:stretch>
@@ -19511,7 +19509,7 @@
                     <pic:cNvPicPr/>
                   </pic:nvPicPr>
                   <pic:blipFill>
-                    <a:blip r:embed="rId22"/>
+                    <a:blip r:embed="rId22" cstate="print"/>
                     <a:stretch>
                       <a:fillRect/>
                     </a:stretch>
@@ -19641,7 +19639,7 @@
                     <pic:cNvPicPr/>
                   </pic:nvPicPr>
                   <pic:blipFill>
-                    <a:blip r:embed="rId23"/>
+                    <a:blip r:embed="rId23" cstate="print"/>
                     <a:stretch>
                       <a:fillRect/>
                     </a:stretch>
@@ -19727,7 +19725,7 @@
                     <pic:cNvPicPr/>
                   </pic:nvPicPr>
                   <pic:blipFill>
-                    <a:blip r:embed="rId24"/>
+                    <a:blip r:embed="rId24" cstate="print"/>
                     <a:stretch>
                       <a:fillRect/>
                     </a:stretch>
@@ -19863,7 +19861,7 @@
                     <pic:cNvPicPr/>
                   </pic:nvPicPr>
                   <pic:blipFill>
-                    <a:blip r:embed="rId25"/>
+                    <a:blip r:embed="rId25" cstate="print"/>
                     <a:stretch>
                       <a:fillRect/>
                     </a:stretch>
@@ -20022,7 +20020,7 @@
                     <pic:cNvPicPr/>
                   </pic:nvPicPr>
                   <pic:blipFill>
-                    <a:blip r:embed="rId26"/>
+                    <a:blip r:embed="rId26" cstate="print"/>
                     <a:stretch>
                       <a:fillRect/>
                     </a:stretch>
@@ -20113,7 +20111,7 @@
                     <pic:cNvPicPr/>
                   </pic:nvPicPr>
                   <pic:blipFill>
-                    <a:blip r:embed="rId27"/>
+                    <a:blip r:embed="rId27" cstate="print"/>
                     <a:stretch>
                       <a:fillRect/>
                     </a:stretch>
@@ -20216,7 +20214,7 @@
                     <pic:cNvPicPr/>
                   </pic:nvPicPr>
                   <pic:blipFill>
-                    <a:blip r:embed="rId28"/>
+                    <a:blip r:embed="rId28" cstate="print"/>
                     <a:stretch>
                       <a:fillRect/>
                     </a:stretch>
@@ -20399,7 +20397,7 @@
                     <pic:cNvPicPr/>
                   </pic:nvPicPr>
                   <pic:blipFill>
-                    <a:blip r:embed="rId29"/>
+                    <a:blip r:embed="rId29" cstate="print"/>
                     <a:stretch>
                       <a:fillRect/>
                     </a:stretch>
@@ -20651,7 +20649,7 @@
                     <pic:cNvPicPr/>
                   </pic:nvPicPr>
                   <pic:blipFill>
-                    <a:blip r:embed="rId30"/>
+                    <a:blip r:embed="rId30" cstate="print"/>
                     <a:stretch>
                       <a:fillRect/>
                     </a:stretch>
@@ -20760,7 +20758,7 @@
                     <pic:cNvPicPr/>
                   </pic:nvPicPr>
                   <pic:blipFill>
-                    <a:blip r:embed="rId31"/>
+                    <a:blip r:embed="rId31" cstate="print"/>
                     <a:stretch>
                       <a:fillRect/>
                     </a:stretch>
@@ -20879,7 +20877,7 @@
                     <pic:cNvPicPr/>
                   </pic:nvPicPr>
                   <pic:blipFill>
-                    <a:blip r:embed="rId32"/>
+                    <a:blip r:embed="rId32" cstate="print"/>
                     <a:stretch>
                       <a:fillRect/>
                     </a:stretch>
@@ -20957,7 +20955,7 @@
                     <pic:cNvPicPr/>
                   </pic:nvPicPr>
                   <pic:blipFill>
-                    <a:blip r:embed="rId33"/>
+                    <a:blip r:embed="rId33" cstate="print"/>
                     <a:stretch>
                       <a:fillRect/>
                     </a:stretch>
@@ -21057,7 +21055,7 @@
                     <pic:cNvPicPr/>
                   </pic:nvPicPr>
                   <pic:blipFill>
-                    <a:blip r:embed="rId34"/>
+                    <a:blip r:embed="rId34" cstate="print"/>
                     <a:stretch>
                       <a:fillRect/>
                     </a:stretch>
@@ -21136,7 +21134,7 @@
                     <pic:cNvPicPr/>
                   </pic:nvPicPr>
                   <pic:blipFill>
-                    <a:blip r:embed="rId35"/>
+                    <a:blip r:embed="rId35" cstate="print"/>
                     <a:stretch>
                       <a:fillRect/>
                     </a:stretch>
@@ -21482,18 +21480,8 @@
       <w:r>
         <w:t xml:space="preserve">/* </w:t>
       </w:r>
-      <w:proofErr w:type="spellStart"/>
-      <w:proofErr w:type="gramStart"/>
-      <w:r>
-        <w:t>resetPassword</w:t>
-      </w:r>
-      <w:proofErr w:type="spellEnd"/>
-      <w:r>
-        <w:t>(</w:t>
-      </w:r>
-      <w:proofErr w:type="gramEnd"/>
-      <w:r>
-        <w:t xml:space="preserve">): </w:t>
+      <w:r>
+        <w:t xml:space="preserve">resetPassword(): </w:t>
       </w:r>
     </w:p>
     <w:p>
@@ -21536,15 +21524,151 @@
         <w:pStyle w:val="Comment"/>
       </w:pPr>
       <w:r>
-        <w:t xml:space="preserve">Return value – </w:t>
-      </w:r>
-      <w:proofErr w:type="spellStart"/>
-      <w:r>
-        <w:t>bool</w:t>
-      </w:r>
-      <w:proofErr w:type="spellEnd"/>
-      <w:r>
-        <w:t xml:space="preserve"> */</w:t>
+        <w:t>Return value – bool */</w:t>
+      </w:r>
+    </w:p>
+    <w:p>
+      <w:pPr>
+        <w:pStyle w:val="Code"/>
+        <w:ind w:left="1440" w:firstLine="720"/>
+      </w:pPr>
+      <w:r>
+        <w:t>resetPassword()</w:t>
+      </w:r>
+    </w:p>
+    <w:p>
+      <w:pPr>
+        <w:pStyle w:val="Code"/>
+        <w:ind w:left="1440" w:firstLine="720"/>
+      </w:pPr>
+      <w:r>
+        <w:t>{</w:t>
+      </w:r>
+    </w:p>
+    <w:p>
+      <w:pPr>
+        <w:pStyle w:val="Code"/>
+        <w:ind w:left="2880"/>
+      </w:pPr>
+      <w:r>
+        <w:t xml:space="preserve">email = </w:t>
+      </w:r>
+      <w:r>
+        <w:t>GET</w:t>
+      </w:r>
+      <w:r>
+        <w:t xml:space="preserve"> email address</w:t>
+      </w:r>
+    </w:p>
+    <w:p>
+      <w:pPr>
+        <w:pStyle w:val="Code"/>
+        <w:ind w:left="2880"/>
+      </w:pPr>
+      <w:r>
+        <w:t xml:space="preserve">user = </w:t>
+      </w:r>
+      <w:r>
+        <w:t>retreiveUserFromRecords(email)</w:t>
+      </w:r>
+    </w:p>
+    <w:p>
+      <w:pPr>
+        <w:pStyle w:val="Code"/>
+        <w:ind w:firstLine="720"/>
+      </w:pPr>
+      <w:r>
+        <w:t>if (</w:t>
+      </w:r>
+      <w:r>
+        <w:t>user not found</w:t>
+      </w:r>
+      <w:r>
+        <w:t>)</w:t>
+      </w:r>
+    </w:p>
+    <w:p>
+      <w:pPr>
+        <w:pStyle w:val="Code"/>
+      </w:pPr>
+      <w:r>
+        <w:tab/>
+      </w:r>
+      <w:r>
+        <w:tab/>
+      </w:r>
+      <w:r>
+        <w:t>newPassword = getRandomPassword()</w:t>
+      </w:r>
+    </w:p>
+    <w:p>
+      <w:pPr>
+        <w:pStyle w:val="Code"/>
+      </w:pPr>
+      <w:r>
+        <w:tab/>
+      </w:r>
+      <w:r>
+        <w:tab/>
+      </w:r>
+      <w:r>
+        <w:t>modifyCurrentUserPassword(newPassword)</w:t>
+      </w:r>
+    </w:p>
+    <w:p>
+      <w:pPr>
+        <w:pStyle w:val="Code"/>
+      </w:pPr>
+      <w:r>
+        <w:tab/>
+      </w:r>
+      <w:r>
+        <w:tab/>
+        <w:t>SendEmail(email, newPassword)</w:t>
+      </w:r>
+    </w:p>
+    <w:p>
+      <w:pPr>
+        <w:pStyle w:val="Code"/>
+      </w:pPr>
+      <w:r>
+        <w:tab/>
+      </w:r>
+      <w:r>
+        <w:tab/>
+      </w:r>
+      <w:r>
+        <w:t>return true</w:t>
+      </w:r>
+    </w:p>
+    <w:p>
+      <w:pPr>
+        <w:pStyle w:val="Code"/>
+        <w:ind w:firstLine="720"/>
+      </w:pPr>
+      <w:r>
+        <w:t>else</w:t>
+      </w:r>
+    </w:p>
+    <w:p>
+      <w:pPr>
+        <w:pStyle w:val="Code"/>
+      </w:pPr>
+      <w:r>
+        <w:tab/>
+      </w:r>
+      <w:r>
+        <w:tab/>
+        <w:t>return false</w:t>
+      </w:r>
+    </w:p>
+    <w:p>
+      <w:pPr>
+        <w:pStyle w:val="Code"/>
+        <w:ind w:left="1440" w:firstLine="720"/>
+      </w:pPr>
+      <w:r>
+        <w:t>}</w:t>
       </w:r>
     </w:p>
     <w:p>
@@ -21552,222 +21676,6 @@
         <w:pStyle w:val="Code"/>
         <w:ind w:left="0" w:firstLine="720"/>
       </w:pPr>
-      <w:proofErr w:type="spellStart"/>
-      <w:proofErr w:type="gramStart"/>
-      <w:r>
-        <w:t>resetPassword</w:t>
-      </w:r>
-      <w:proofErr w:type="spellEnd"/>
-      <w:r>
-        <w:t>()</w:t>
-      </w:r>
-      <w:proofErr w:type="gramEnd"/>
-    </w:p>
-    <w:p>
-      <w:pPr>
-        <w:pStyle w:val="Code"/>
-        <w:ind w:left="0" w:firstLine="720"/>
-      </w:pPr>
-      <w:r>
-        <w:t>{</w:t>
-      </w:r>
-    </w:p>
-    <w:p>
-      <w:pPr>
-        <w:pStyle w:val="Code"/>
-      </w:pPr>
-      <w:proofErr w:type="gramStart"/>
-      <w:r>
-        <w:t>email</w:t>
-      </w:r>
-      <w:proofErr w:type="gramEnd"/>
-      <w:r>
-        <w:t xml:space="preserve"> = </w:t>
-      </w:r>
-      <w:r>
-        <w:t>GET</w:t>
-      </w:r>
-      <w:r>
-        <w:t xml:space="preserve"> email address</w:t>
-      </w:r>
-    </w:p>
-    <w:p>
-      <w:pPr>
-        <w:pStyle w:val="Code"/>
-      </w:pPr>
-      <w:proofErr w:type="gramStart"/>
-      <w:r>
-        <w:t>user</w:t>
-      </w:r>
-      <w:proofErr w:type="gramEnd"/>
-      <w:r>
-        <w:t xml:space="preserve"> = </w:t>
-      </w:r>
-      <w:proofErr w:type="spellStart"/>
-      <w:r>
-        <w:t>retreiveUserFromRecords</w:t>
-      </w:r>
-      <w:proofErr w:type="spellEnd"/>
-      <w:r>
-        <w:t>(email)</w:t>
-      </w:r>
-    </w:p>
-    <w:p>
-      <w:pPr>
-        <w:pStyle w:val="Code"/>
-      </w:pPr>
-      <w:proofErr w:type="gramStart"/>
-      <w:r>
-        <w:t>if</w:t>
-      </w:r>
-      <w:proofErr w:type="gramEnd"/>
-      <w:r>
-        <w:t xml:space="preserve"> (</w:t>
-      </w:r>
-      <w:r>
-        <w:t>user not found</w:t>
-      </w:r>
-      <w:r>
-        <w:t>)</w:t>
-      </w:r>
-    </w:p>
-    <w:p>
-      <w:pPr>
-        <w:pStyle w:val="Code"/>
-      </w:pPr>
-      <w:r>
-        <w:tab/>
-      </w:r>
-      <w:proofErr w:type="spellStart"/>
-      <w:proofErr w:type="gramStart"/>
-      <w:r>
-        <w:t>newPassword</w:t>
-      </w:r>
-      <w:proofErr w:type="spellEnd"/>
-      <w:proofErr w:type="gramEnd"/>
-      <w:r>
-        <w:t xml:space="preserve"> = </w:t>
-      </w:r>
-      <w:proofErr w:type="spellStart"/>
-      <w:r>
-        <w:t>getRandomPassword</w:t>
-      </w:r>
-      <w:proofErr w:type="spellEnd"/>
-      <w:r>
-        <w:t>()</w:t>
-      </w:r>
-    </w:p>
-    <w:p>
-      <w:pPr>
-        <w:pStyle w:val="Code"/>
-      </w:pPr>
-      <w:r>
-        <w:tab/>
-      </w:r>
-      <w:proofErr w:type="spellStart"/>
-      <w:proofErr w:type="gramStart"/>
-      <w:r>
-        <w:t>modifyCurrentUserPassword</w:t>
-      </w:r>
-      <w:proofErr w:type="spellEnd"/>
-      <w:r>
-        <w:t>(</w:t>
-      </w:r>
-      <w:proofErr w:type="spellStart"/>
-      <w:proofErr w:type="gramEnd"/>
-      <w:r>
-        <w:t>newPassword</w:t>
-      </w:r>
-      <w:proofErr w:type="spellEnd"/>
-      <w:r>
-        <w:t>)</w:t>
-      </w:r>
-    </w:p>
-    <w:p>
-      <w:pPr>
-        <w:pStyle w:val="Code"/>
-      </w:pPr>
-      <w:r>
-        <w:tab/>
-      </w:r>
-      <w:proofErr w:type="spellStart"/>
-      <w:proofErr w:type="gramStart"/>
-      <w:r>
-        <w:t>SendEmail</w:t>
-      </w:r>
-      <w:proofErr w:type="spellEnd"/>
-      <w:r>
-        <w:t>(</w:t>
-      </w:r>
-      <w:proofErr w:type="gramEnd"/>
-      <w:r>
-        <w:t xml:space="preserve">email, </w:t>
-      </w:r>
-      <w:proofErr w:type="spellStart"/>
-      <w:r>
-        <w:t>newPassword</w:t>
-      </w:r>
-      <w:proofErr w:type="spellEnd"/>
-      <w:r>
-        <w:t>)</w:t>
-      </w:r>
-    </w:p>
-    <w:p>
-      <w:pPr>
-        <w:pStyle w:val="Code"/>
-      </w:pPr>
-      <w:r>
-        <w:tab/>
-      </w:r>
-      <w:proofErr w:type="gramStart"/>
-      <w:r>
-        <w:t>return</w:t>
-      </w:r>
-      <w:proofErr w:type="gramEnd"/>
-      <w:r>
-        <w:t xml:space="preserve"> true</w:t>
-      </w:r>
-    </w:p>
-    <w:p>
-      <w:pPr>
-        <w:pStyle w:val="Code"/>
-      </w:pPr>
-      <w:proofErr w:type="gramStart"/>
-      <w:r>
-        <w:t>else</w:t>
-      </w:r>
-      <w:proofErr w:type="gramEnd"/>
-    </w:p>
-    <w:p>
-      <w:pPr>
-        <w:pStyle w:val="Code"/>
-      </w:pPr>
-      <w:r>
-        <w:tab/>
-      </w:r>
-      <w:proofErr w:type="gramStart"/>
-      <w:r>
-        <w:t>return</w:t>
-      </w:r>
-      <w:proofErr w:type="gramEnd"/>
-      <w:r>
-        <w:t xml:space="preserve"> false</w:t>
-      </w:r>
-    </w:p>
-    <w:p>
-      <w:pPr>
-        <w:pStyle w:val="Code"/>
-        <w:ind w:left="0" w:firstLine="720"/>
-      </w:pPr>
-      <w:r>
-        <w:t>}</w:t>
-      </w:r>
-    </w:p>
-    <w:p>
-      <w:pPr>
-        <w:pStyle w:val="Code"/>
-        <w:ind w:left="0" w:firstLine="720"/>
-      </w:pPr>
     </w:p>
     <w:p>
       <w:pPr>
@@ -21776,18 +21684,11 @@
       <w:r>
         <w:t xml:space="preserve">/* </w:t>
       </w:r>
-      <w:proofErr w:type="spellStart"/>
-      <w:proofErr w:type="gramStart"/>
       <w:r>
         <w:t>checkEmail</w:t>
       </w:r>
-      <w:proofErr w:type="spellEnd"/>
-      <w:r>
-        <w:t>(</w:t>
-      </w:r>
-      <w:proofErr w:type="gramEnd"/>
-      <w:r>
-        <w:t xml:space="preserve">): </w:t>
+      <w:r>
+        <w:t xml:space="preserve">(): </w:t>
       </w:r>
     </w:p>
     <w:p>
@@ -21836,15 +21737,7 @@
         <w:pStyle w:val="Comment"/>
       </w:pPr>
       <w:r>
-        <w:t xml:space="preserve">Return value – </w:t>
-      </w:r>
-      <w:proofErr w:type="spellStart"/>
-      <w:r>
-        <w:t>bool</w:t>
-      </w:r>
-      <w:proofErr w:type="spellEnd"/>
-      <w:r>
-        <w:t xml:space="preserve"> */</w:t>
+        <w:t>Return value – bool */</w:t>
       </w:r>
     </w:p>
     <w:p>
@@ -21857,16 +21750,9 @@
       <w:pPr>
         <w:pStyle w:val="Code"/>
       </w:pPr>
-      <w:proofErr w:type="spellStart"/>
-      <w:proofErr w:type="gramStart"/>
-      <w:r>
-        <w:t>checkEmail</w:t>
-      </w:r>
-      <w:proofErr w:type="spellEnd"/>
-      <w:r>
-        <w:t>()</w:t>
-      </w:r>
-      <w:proofErr w:type="gramEnd"/>
+      <w:r>
+        <w:t>checkEmail()</w:t>
+      </w:r>
       <w:r>
         <w:t xml:space="preserve"> </w:t>
       </w:r>
@@ -21884,13 +21770,8 @@
         <w:pStyle w:val="Code"/>
         <w:ind w:left="2880"/>
       </w:pPr>
-      <w:proofErr w:type="gramStart"/>
-      <w:r>
-        <w:t>email</w:t>
-      </w:r>
-      <w:proofErr w:type="gramEnd"/>
-      <w:r>
-        <w:t xml:space="preserve"> = GET email address</w:t>
+      <w:r>
+        <w:t>email = GET email address</w:t>
       </w:r>
     </w:p>
     <w:p>
@@ -21898,21 +21779,8 @@
         <w:pStyle w:val="Code"/>
         <w:ind w:left="2880"/>
       </w:pPr>
-      <w:proofErr w:type="gramStart"/>
-      <w:r>
-        <w:t>user</w:t>
-      </w:r>
-      <w:proofErr w:type="gramEnd"/>
-      <w:r>
-        <w:t xml:space="preserve"> = </w:t>
-      </w:r>
-      <w:proofErr w:type="spellStart"/>
-      <w:r>
-        <w:t>retreiveUserFromRecords</w:t>
-      </w:r>
-      <w:proofErr w:type="spellEnd"/>
-      <w:r>
-        <w:t>(email)</w:t>
+      <w:r>
+        <w:t>user = retreiveUserFromRecords(email)</w:t>
       </w:r>
     </w:p>
     <w:p>
@@ -21920,13 +21788,8 @@
         <w:pStyle w:val="Code"/>
         <w:ind w:left="2880"/>
       </w:pPr>
-      <w:proofErr w:type="gramStart"/>
-      <w:r>
-        <w:t>if</w:t>
-      </w:r>
-      <w:proofErr w:type="gramEnd"/>
-      <w:r>
-        <w:t xml:space="preserve"> (user not found)</w:t>
+      <w:r>
+        <w:t>if (user not found)</w:t>
       </w:r>
     </w:p>
     <w:p>
@@ -21936,14 +21799,7 @@
       </w:pPr>
       <w:r>
         <w:tab/>
-      </w:r>
-      <w:proofErr w:type="gramStart"/>
-      <w:r>
-        <w:t>return</w:t>
-      </w:r>
-      <w:proofErr w:type="gramEnd"/>
-      <w:r>
-        <w:t xml:space="preserve"> true</w:t>
+        <w:t>return true</w:t>
       </w:r>
     </w:p>
     <w:p>
@@ -21951,11 +21807,9 @@
         <w:pStyle w:val="Code"/>
         <w:ind w:left="2880"/>
       </w:pPr>
-      <w:proofErr w:type="gramStart"/>
       <w:r>
         <w:t>else</w:t>
       </w:r>
-      <w:proofErr w:type="gramEnd"/>
     </w:p>
     <w:p>
       <w:pPr>
@@ -21964,14 +21818,7 @@
       </w:pPr>
       <w:r>
         <w:tab/>
-      </w:r>
-      <w:proofErr w:type="gramStart"/>
-      <w:r>
-        <w:t>return</w:t>
-      </w:r>
-      <w:proofErr w:type="gramEnd"/>
-      <w:r>
-        <w:t xml:space="preserve"> false</w:t>
+        <w:t>return false</w:t>
       </w:r>
     </w:p>
     <w:p>
@@ -22089,19 +21936,11 @@
         </w:rPr>
         <w:tab/>
       </w:r>
-      <w:proofErr w:type="spellStart"/>
       <w:r>
         <w:rPr>
           <w:color w:val="F07F09" w:themeColor="accent1"/>
         </w:rPr>
-        <w:t>firstName</w:t>
-      </w:r>
-      <w:proofErr w:type="spellEnd"/>
-      <w:r>
-        <w:rPr>
-          <w:color w:val="F07F09" w:themeColor="accent1"/>
-        </w:rPr>
-        <w:t>::string:</w:t>
+        <w:t>firstName::string:</w:t>
       </w:r>
       <w:r>
         <w:rPr>
@@ -22140,35 +21979,7 @@
         <w:rPr>
           <w:color w:val="F07F09" w:themeColor="accent1"/>
         </w:rPr>
-        <w:t>ID</w:t>
-      </w:r>
-      <w:proofErr w:type="gramStart"/>
-      <w:r>
-        <w:rPr>
-          <w:color w:val="F07F09" w:themeColor="accent1"/>
-        </w:rPr>
-        <w:t>::</w:t>
-      </w:r>
-      <w:proofErr w:type="gramEnd"/>
-      <w:r>
-        <w:rPr>
-          <w:color w:val="F07F09" w:themeColor="accent1"/>
-        </w:rPr>
-        <w:t xml:space="preserve"> </w:t>
-      </w:r>
-      <w:proofErr w:type="spellStart"/>
-      <w:r>
-        <w:rPr>
-          <w:color w:val="F07F09" w:themeColor="accent1"/>
-        </w:rPr>
-        <w:t>int</w:t>
-      </w:r>
-      <w:proofErr w:type="spellEnd"/>
-      <w:r>
-        <w:rPr>
-          <w:color w:val="F07F09" w:themeColor="accent1"/>
-        </w:rPr>
-        <w:t>:</w:t>
+        <w:t>ID:: int:</w:t>
       </w:r>
       <w:r>
         <w:rPr>
@@ -22203,33 +22014,11 @@
         </w:rPr>
         <w:tab/>
       </w:r>
-      <w:proofErr w:type="spellStart"/>
       <w:r>
         <w:rPr>
           <w:color w:val="F07F09" w:themeColor="accent1"/>
         </w:rPr>
-        <w:t>isAdmin</w:t>
-      </w:r>
-      <w:proofErr w:type="spellEnd"/>
-      <w:r>
-        <w:rPr>
-          <w:color w:val="F07F09" w:themeColor="accent1"/>
-        </w:rPr>
-        <w:t>::</w:t>
-      </w:r>
-      <w:proofErr w:type="spellStart"/>
-      <w:r>
-        <w:rPr>
-          <w:color w:val="F07F09" w:themeColor="accent1"/>
-        </w:rPr>
-        <w:t>bool</w:t>
-      </w:r>
-      <w:proofErr w:type="spellEnd"/>
-      <w:r>
-        <w:rPr>
-          <w:color w:val="F07F09" w:themeColor="accent1"/>
-        </w:rPr>
-        <w:t>:</w:t>
+        <w:t>isAdmin::bool:</w:t>
       </w:r>
       <w:r>
         <w:rPr>
@@ -22264,19 +22053,11 @@
         </w:rPr>
         <w:tab/>
       </w:r>
-      <w:proofErr w:type="spellStart"/>
       <w:r>
         <w:rPr>
           <w:color w:val="F07F09" w:themeColor="accent1"/>
         </w:rPr>
-        <w:t>lastName</w:t>
-      </w:r>
-      <w:proofErr w:type="spellEnd"/>
-      <w:r>
-        <w:rPr>
-          <w:color w:val="F07F09" w:themeColor="accent1"/>
-        </w:rPr>
-        <w:t>::string:</w:t>
+        <w:t>lastName::string:</w:t>
       </w:r>
       <w:r>
         <w:rPr>
@@ -22429,11 +22210,9 @@
       <w:pPr>
         <w:pStyle w:val="Code"/>
       </w:pPr>
-      <w:proofErr w:type="gramStart"/>
       <w:r>
         <w:t>login()</w:t>
       </w:r>
-      <w:proofErr w:type="gramEnd"/>
     </w:p>
     <w:p>
       <w:pPr>
@@ -22451,13 +22230,8 @@
         <w:pStyle w:val="Code"/>
         <w:ind w:left="2880"/>
       </w:pPr>
-      <w:proofErr w:type="gramStart"/>
-      <w:r>
-        <w:t>email</w:t>
-      </w:r>
-      <w:proofErr w:type="gramEnd"/>
-      <w:r>
-        <w:t xml:space="preserve"> = GET email address</w:t>
+      <w:r>
+        <w:t>email = GET email address</w:t>
       </w:r>
     </w:p>
     <w:p>
@@ -22465,13 +22239,8 @@
         <w:pStyle w:val="Code"/>
         <w:ind w:left="2880"/>
       </w:pPr>
-      <w:proofErr w:type="gramStart"/>
-      <w:r>
-        <w:t>password</w:t>
-      </w:r>
-      <w:proofErr w:type="gramEnd"/>
-      <w:r>
-        <w:t xml:space="preserve"> = GET password</w:t>
+      <w:r>
+        <w:t>password = GET password</w:t>
       </w:r>
     </w:p>
     <w:p>
@@ -22479,15 +22248,8 @@
         <w:pStyle w:val="Code"/>
         <w:ind w:left="2880"/>
       </w:pPr>
-      <w:proofErr w:type="spellStart"/>
-      <w:proofErr w:type="gramStart"/>
-      <w:r>
-        <w:t>passwordHash</w:t>
-      </w:r>
-      <w:proofErr w:type="spellEnd"/>
-      <w:proofErr w:type="gramEnd"/>
-      <w:r>
-        <w:t xml:space="preserve"> = MD5(password)</w:t>
+      <w:r>
+        <w:t>passwordHash = MD5(password)</w:t>
       </w:r>
     </w:p>
     <w:p>
@@ -22495,35 +22257,14 @@
         <w:pStyle w:val="Code"/>
         <w:ind w:left="2880"/>
       </w:pPr>
-      <w:proofErr w:type="gramStart"/>
-      <w:r>
-        <w:t>user</w:t>
-      </w:r>
-      <w:proofErr w:type="gramEnd"/>
-      <w:r>
-        <w:t xml:space="preserve"> = </w:t>
-      </w:r>
-      <w:proofErr w:type="spellStart"/>
-      <w:r>
-        <w:t>retreive</w:t>
-      </w:r>
-      <w:r>
-        <w:t>UserFromRecords</w:t>
-      </w:r>
-      <w:proofErr w:type="spellEnd"/>
-      <w:r>
-        <w:t xml:space="preserve">(email, </w:t>
-      </w:r>
-      <w:proofErr w:type="spellStart"/>
-      <w:r>
-        <w:t>passwordH</w:t>
-      </w:r>
-      <w:r>
-        <w:t>ash</w:t>
-      </w:r>
-      <w:proofErr w:type="spellEnd"/>
-      <w:r>
-        <w:t>)</w:t>
+      <w:r>
+        <w:t>user = retreive</w:t>
+      </w:r>
+      <w:r>
+        <w:t>UserFromRecords(email, passwordH</w:t>
+      </w:r>
+      <w:r>
+        <w:t>ash)</w:t>
       </w:r>
     </w:p>
     <w:p>
@@ -22531,13 +22272,8 @@
         <w:pStyle w:val="Code"/>
         <w:ind w:left="2880"/>
       </w:pPr>
-      <w:proofErr w:type="gramStart"/>
-      <w:r>
-        <w:t>if</w:t>
-      </w:r>
-      <w:proofErr w:type="gramEnd"/>
-      <w:r>
-        <w:t xml:space="preserve"> (user not found)</w:t>
+      <w:r>
+        <w:t>if (user not found)</w:t>
       </w:r>
     </w:p>
     <w:p>
@@ -22545,13 +22281,8 @@
         <w:pStyle w:val="Code"/>
         <w:ind w:left="2880"/>
       </w:pPr>
-      <w:proofErr w:type="gramStart"/>
-      <w:r>
-        <w:t>return</w:t>
-      </w:r>
-      <w:proofErr w:type="gramEnd"/>
-      <w:r>
-        <w:t xml:space="preserve"> user.ID</w:t>
+      <w:r>
+        <w:t>return user.ID</w:t>
       </w:r>
     </w:p>
     <w:p>
@@ -22559,11 +22290,9 @@
         <w:pStyle w:val="Code"/>
         <w:ind w:left="2880"/>
       </w:pPr>
-      <w:proofErr w:type="gramStart"/>
       <w:r>
         <w:t>else</w:t>
       </w:r>
-      <w:proofErr w:type="gramEnd"/>
     </w:p>
     <w:p>
       <w:pPr>
@@ -22572,14 +22301,7 @@
       </w:pPr>
       <w:r>
         <w:tab/>
-      </w:r>
-      <w:proofErr w:type="gramStart"/>
-      <w:r>
-        <w:t>return</w:t>
-      </w:r>
-      <w:proofErr w:type="gramEnd"/>
-      <w:r>
-        <w:t xml:space="preserve"> -1</w:t>
+        <w:t>return -1</w:t>
       </w:r>
     </w:p>
     <w:p>
@@ -22676,29 +22398,20 @@
       <w:pPr>
         <w:pStyle w:val="Code"/>
       </w:pPr>
-      <w:proofErr w:type="gramStart"/>
       <w:r>
         <w:t>logout()</w:t>
       </w:r>
-      <w:proofErr w:type="gramEnd"/>
     </w:p>
     <w:p>
       <w:pPr>
         <w:pStyle w:val="Code"/>
         <w:ind w:left="2880"/>
       </w:pPr>
-      <w:proofErr w:type="gramStart"/>
       <w:r>
         <w:t xml:space="preserve">{ </w:t>
       </w:r>
-      <w:proofErr w:type="spellStart"/>
-      <w:r>
-        <w:t>Session.Destroy</w:t>
-      </w:r>
-      <w:proofErr w:type="spellEnd"/>
-      <w:proofErr w:type="gramEnd"/>
-      <w:r>
-        <w:t>()</w:t>
+      <w:r>
+        <w:t>Session.Destroy()</w:t>
       </w:r>
     </w:p>
     <w:p>
@@ -22706,13 +22419,8 @@
         <w:pStyle w:val="Code"/>
         <w:ind w:left="2880"/>
       </w:pPr>
-      <w:proofErr w:type="gramStart"/>
-      <w:r>
-        <w:t>redirect</w:t>
-      </w:r>
-      <w:proofErr w:type="gramEnd"/>
-      <w:r>
-        <w:t xml:space="preserve"> to welcome page</w:t>
+      <w:r>
+        <w:t>redirect to welcome page</w:t>
       </w:r>
       <w:r>
         <w:t xml:space="preserve"> }</w:t>
@@ -22730,18 +22438,11 @@
       <w:r>
         <w:t xml:space="preserve">/* </w:t>
       </w:r>
-      <w:proofErr w:type="spellStart"/>
-      <w:proofErr w:type="gramStart"/>
       <w:r>
         <w:t>modifyPassword</w:t>
       </w:r>
-      <w:proofErr w:type="spellEnd"/>
-      <w:r>
-        <w:t>(</w:t>
-      </w:r>
-      <w:proofErr w:type="gramEnd"/>
-      <w:r>
-        <w:t xml:space="preserve">): </w:t>
+      <w:r>
+        <w:t xml:space="preserve">(): </w:t>
       </w:r>
     </w:p>
     <w:p>
@@ -22795,11 +22496,9 @@
       <w:r>
         <w:t xml:space="preserve">Return value – </w:t>
       </w:r>
-      <w:proofErr w:type="spellStart"/>
       <w:r>
         <w:t>bool</w:t>
       </w:r>
-      <w:proofErr w:type="spellEnd"/>
       <w:r>
         <w:t xml:space="preserve"> */</w:t>
       </w:r>
@@ -22813,16 +22512,12 @@
       <w:pPr>
         <w:pStyle w:val="Code"/>
       </w:pPr>
-      <w:proofErr w:type="spellStart"/>
-      <w:proofErr w:type="gramStart"/>
       <w:r>
         <w:t>modifyPassword</w:t>
       </w:r>
-      <w:proofErr w:type="spellEnd"/>
       <w:r>
         <w:t>()</w:t>
       </w:r>
-      <w:proofErr w:type="gramEnd"/>
     </w:p>
     <w:p>
       <w:pPr>
@@ -22837,15 +22532,8 @@
         <w:pStyle w:val="Code"/>
         <w:ind w:left="2880"/>
       </w:pPr>
-      <w:proofErr w:type="spellStart"/>
-      <w:proofErr w:type="gramStart"/>
-      <w:r>
-        <w:t>oldPass</w:t>
-      </w:r>
-      <w:proofErr w:type="spellEnd"/>
-      <w:proofErr w:type="gramEnd"/>
-      <w:r>
-        <w:t xml:space="preserve"> </w:t>
+      <w:r>
+        <w:t xml:space="preserve">oldPass </w:t>
       </w:r>
       <w:r>
         <w:t xml:space="preserve">= </w:t>
@@ -22865,15 +22553,8 @@
         <w:pStyle w:val="Code"/>
         <w:ind w:left="2880"/>
       </w:pPr>
-      <w:proofErr w:type="spellStart"/>
-      <w:proofErr w:type="gramStart"/>
-      <w:r>
-        <w:t>newPass</w:t>
-      </w:r>
-      <w:proofErr w:type="spellEnd"/>
-      <w:proofErr w:type="gramEnd"/>
-      <w:r>
-        <w:t xml:space="preserve"> = GET new password</w:t>
+      <w:r>
+        <w:t>newPass = GET new password</w:t>
       </w:r>
     </w:p>
     <w:p>
@@ -22881,21 +22562,8 @@
         <w:pStyle w:val="Code"/>
         <w:ind w:left="2880"/>
       </w:pPr>
-      <w:proofErr w:type="gramStart"/>
-      <w:r>
-        <w:t>if</w:t>
-      </w:r>
-      <w:proofErr w:type="gramEnd"/>
-      <w:r>
-        <w:t xml:space="preserve"> (</w:t>
-      </w:r>
-      <w:proofErr w:type="spellStart"/>
-      <w:r>
-        <w:t>oldPass</w:t>
-      </w:r>
-      <w:proofErr w:type="spellEnd"/>
-      <w:r>
-        <w:t xml:space="preserve"> matches old password)</w:t>
+      <w:r>
+        <w:t>if (oldPass matches old password)</w:t>
       </w:r>
     </w:p>
     <w:p>
@@ -22903,26 +22571,8 @@
         <w:pStyle w:val="Code"/>
         <w:ind w:left="2880"/>
       </w:pPr>
-      <w:proofErr w:type="spellStart"/>
-      <w:proofErr w:type="gramStart"/>
-      <w:r>
-        <w:t>modifyCurrentUserPassword</w:t>
-      </w:r>
-      <w:proofErr w:type="spellEnd"/>
-      <w:r>
-        <w:t>(</w:t>
-      </w:r>
-      <w:proofErr w:type="gramEnd"/>
-      <w:r>
-        <w:t>MD5(</w:t>
-      </w:r>
-      <w:proofErr w:type="spellStart"/>
-      <w:r>
-        <w:t>newPass</w:t>
-      </w:r>
-      <w:proofErr w:type="spellEnd"/>
-      <w:r>
-        <w:t>))</w:t>
+      <w:r>
+        <w:t>modifyCurrentUserPassword(MD5(newPass))</w:t>
       </w:r>
     </w:p>
     <w:p>
@@ -22933,13 +22583,8 @@
       <w:r>
         <w:tab/>
       </w:r>
-      <w:proofErr w:type="gramStart"/>
-      <w:r>
-        <w:t>return</w:t>
-      </w:r>
-      <w:proofErr w:type="gramEnd"/>
-      <w:r>
-        <w:t xml:space="preserve"> true</w:t>
+      <w:r>
+        <w:t>return true</w:t>
       </w:r>
     </w:p>
     <w:p>
@@ -22947,11 +22592,9 @@
         <w:pStyle w:val="Code"/>
         <w:ind w:left="2880"/>
       </w:pPr>
-      <w:proofErr w:type="gramStart"/>
       <w:r>
         <w:t>else</w:t>
       </w:r>
-      <w:proofErr w:type="gramEnd"/>
     </w:p>
     <w:p>
       <w:pPr>
@@ -22960,14 +22603,7 @@
       </w:pPr>
       <w:r>
         <w:tab/>
-      </w:r>
-      <w:proofErr w:type="gramStart"/>
-      <w:r>
-        <w:t>return</w:t>
-      </w:r>
-      <w:proofErr w:type="gramEnd"/>
-      <w:r>
-        <w:t xml:space="preserve"> false</w:t>
+        <w:t>return false</w:t>
       </w:r>
     </w:p>
     <w:p>
@@ -22990,18 +22626,11 @@
       <w:r>
         <w:t xml:space="preserve">/* </w:t>
       </w:r>
-      <w:proofErr w:type="spellStart"/>
-      <w:proofErr w:type="gramStart"/>
       <w:r>
         <w:t>registerUser</w:t>
       </w:r>
-      <w:proofErr w:type="spellEnd"/>
-      <w:r>
-        <w:t>(</w:t>
-      </w:r>
-      <w:proofErr w:type="gramEnd"/>
-      <w:r>
-        <w:t xml:space="preserve">): </w:t>
+      <w:r>
+        <w:t xml:space="preserve">(): </w:t>
       </w:r>
     </w:p>
     <w:p>
@@ -23071,19 +22700,12 @@
       <w:pPr>
         <w:pStyle w:val="Code"/>
       </w:pPr>
-      <w:proofErr w:type="spellStart"/>
-      <w:proofErr w:type="gramStart"/>
       <w:r>
         <w:t>regi</w:t>
       </w:r>
       <w:r>
-        <w:t>sterUser</w:t>
-      </w:r>
-      <w:proofErr w:type="spellEnd"/>
-      <w:r>
-        <w:t>()</w:t>
-      </w:r>
-      <w:proofErr w:type="gramEnd"/>
+        <w:t>sterUser()</w:t>
+      </w:r>
     </w:p>
     <w:p>
       <w:pPr>
@@ -23098,13 +22720,8 @@
         <w:pStyle w:val="Code"/>
         <w:ind w:left="2880"/>
       </w:pPr>
-      <w:proofErr w:type="gramStart"/>
-      <w:r>
-        <w:t>user</w:t>
-      </w:r>
-      <w:proofErr w:type="gramEnd"/>
-      <w:r>
-        <w:t xml:space="preserve"> = new User()</w:t>
+      <w:r>
+        <w:t>user = new User()</w:t>
       </w:r>
     </w:p>
     <w:p>
@@ -23112,13 +22729,8 @@
         <w:pStyle w:val="Code"/>
         <w:ind w:left="2880"/>
       </w:pPr>
-      <w:proofErr w:type="spellStart"/>
-      <w:r>
-        <w:t>user.email</w:t>
-      </w:r>
-      <w:proofErr w:type="spellEnd"/>
-      <w:r>
-        <w:t xml:space="preserve"> = GET email address</w:t>
+      <w:r>
+        <w:t>user.email = GET email address</w:t>
       </w:r>
     </w:p>
     <w:p>
@@ -23126,13 +22738,8 @@
         <w:pStyle w:val="Code"/>
         <w:ind w:left="2880"/>
       </w:pPr>
-      <w:proofErr w:type="spellStart"/>
-      <w:r>
-        <w:t>user.firstName</w:t>
-      </w:r>
-      <w:proofErr w:type="spellEnd"/>
-      <w:r>
-        <w:t xml:space="preserve"> = GET first name</w:t>
+      <w:r>
+        <w:t>user.firstName = GET first name</w:t>
       </w:r>
     </w:p>
     <w:p>
@@ -23140,13 +22747,8 @@
         <w:pStyle w:val="Code"/>
         <w:ind w:left="2880"/>
       </w:pPr>
-      <w:proofErr w:type="spellStart"/>
-      <w:r>
-        <w:t>user.lastName</w:t>
-      </w:r>
-      <w:proofErr w:type="spellEnd"/>
-      <w:r>
-        <w:t xml:space="preserve"> = GET last name</w:t>
+      <w:r>
+        <w:t>user.lastName = GET last name</w:t>
       </w:r>
     </w:p>
     <w:p>
@@ -23154,21 +22756,8 @@
         <w:pStyle w:val="Code"/>
         <w:ind w:left="2880"/>
       </w:pPr>
-      <w:proofErr w:type="spellStart"/>
-      <w:r>
-        <w:t>user.password</w:t>
-      </w:r>
-      <w:proofErr w:type="spellEnd"/>
-      <w:r>
-        <w:t xml:space="preserve"> = </w:t>
-      </w:r>
-      <w:proofErr w:type="gramStart"/>
-      <w:r>
-        <w:t>MD5(</w:t>
-      </w:r>
-      <w:proofErr w:type="gramEnd"/>
-      <w:r>
-        <w:t>GET password)</w:t>
+      <w:r>
+        <w:t>user.password = MD5(GET password)</w:t>
       </w:r>
     </w:p>
     <w:p>
@@ -23176,23 +22765,8 @@
         <w:pStyle w:val="Code"/>
         <w:ind w:left="2880"/>
       </w:pPr>
-      <w:proofErr w:type="spellStart"/>
-      <w:proofErr w:type="gramStart"/>
-      <w:r>
-        <w:t>SendEmail</w:t>
-      </w:r>
-      <w:proofErr w:type="spellEnd"/>
-      <w:r>
-        <w:t>(</w:t>
-      </w:r>
-      <w:proofErr w:type="spellStart"/>
-      <w:proofErr w:type="gramEnd"/>
-      <w:r>
-        <w:t>user.email</w:t>
-      </w:r>
-      <w:proofErr w:type="spellEnd"/>
-      <w:r>
-        <w:t xml:space="preserve">, confirmation text) </w:t>
+      <w:r>
+        <w:t xml:space="preserve">SendEmail(user.email, confirmation text) </w:t>
       </w:r>
     </w:p>
     <w:p>
@@ -23275,34 +22849,7 @@
           <w:color w:val="F07F09" w:themeColor="accent1"/>
         </w:rPr>
         <w:tab/>
-      </w:r>
-      <w:proofErr w:type="spellStart"/>
-      <w:r>
-        <w:rPr>
-          <w:color w:val="F07F09" w:themeColor="accent1"/>
-        </w:rPr>
-        <w:t>awayScore</w:t>
-      </w:r>
-      <w:proofErr w:type="spellEnd"/>
-      <w:r>
-        <w:rPr>
-          <w:color w:val="F07F09" w:themeColor="accent1"/>
-        </w:rPr>
-        <w:t>::</w:t>
-      </w:r>
-      <w:proofErr w:type="spellStart"/>
-      <w:r>
-        <w:rPr>
-          <w:color w:val="F07F09" w:themeColor="accent1"/>
-        </w:rPr>
-        <w:t>int</w:t>
-      </w:r>
-      <w:proofErr w:type="spellEnd"/>
-      <w:r>
-        <w:rPr>
-          <w:color w:val="F07F09" w:themeColor="accent1"/>
-        </w:rPr>
-        <w:t>:</w:t>
+        <w:t>awayScore::int:</w:t>
       </w:r>
       <w:r>
         <w:rPr>
@@ -23338,35 +22885,11 @@
         </w:rPr>
         <w:tab/>
       </w:r>
-      <w:proofErr w:type="spellStart"/>
-      <w:proofErr w:type="gramStart"/>
       <w:r>
         <w:rPr>
           <w:color w:val="F07F09" w:themeColor="accent1"/>
         </w:rPr>
-        <w:t>awayTeamID</w:t>
-      </w:r>
-      <w:proofErr w:type="spellEnd"/>
-      <w:proofErr w:type="gramEnd"/>
-      <w:r>
-        <w:rPr>
-          <w:color w:val="F07F09" w:themeColor="accent1"/>
-        </w:rPr>
-        <w:t xml:space="preserve">:: </w:t>
-      </w:r>
-      <w:proofErr w:type="spellStart"/>
-      <w:r>
-        <w:rPr>
-          <w:color w:val="F07F09" w:themeColor="accent1"/>
-        </w:rPr>
-        <w:t>int</w:t>
-      </w:r>
-      <w:proofErr w:type="spellEnd"/>
-      <w:r>
-        <w:rPr>
-          <w:color w:val="F07F09" w:themeColor="accent1"/>
-        </w:rPr>
-        <w:t>:</w:t>
+        <w:t>awayTeamID:: int:</w:t>
       </w:r>
       <w:r>
         <w:rPr>
@@ -23405,21 +22928,7 @@
         <w:rPr>
           <w:color w:val="F07F09" w:themeColor="accent1"/>
         </w:rPr>
-        <w:t>date::</w:t>
-      </w:r>
-      <w:proofErr w:type="spellStart"/>
-      <w:r>
-        <w:rPr>
-          <w:color w:val="F07F09" w:themeColor="accent1"/>
-        </w:rPr>
-        <w:t>datetime</w:t>
-      </w:r>
-      <w:proofErr w:type="spellEnd"/>
-      <w:r>
-        <w:rPr>
-          <w:color w:val="F07F09" w:themeColor="accent1"/>
-        </w:rPr>
-        <w:t>:</w:t>
+        <w:t>date::datetime:</w:t>
       </w:r>
       <w:r>
         <w:rPr>
@@ -23454,35 +22963,11 @@
         </w:rPr>
         <w:tab/>
       </w:r>
-      <w:proofErr w:type="spellStart"/>
-      <w:proofErr w:type="gramStart"/>
       <w:r>
         <w:rPr>
           <w:color w:val="F07F09" w:themeColor="accent1"/>
         </w:rPr>
-        <w:t>homeScore</w:t>
-      </w:r>
-      <w:proofErr w:type="spellEnd"/>
-      <w:proofErr w:type="gramEnd"/>
-      <w:r>
-        <w:rPr>
-          <w:color w:val="F07F09" w:themeColor="accent1"/>
-        </w:rPr>
-        <w:t xml:space="preserve">:: </w:t>
-      </w:r>
-      <w:proofErr w:type="spellStart"/>
-      <w:r>
-        <w:rPr>
-          <w:color w:val="F07F09" w:themeColor="accent1"/>
-        </w:rPr>
-        <w:t>int</w:t>
-      </w:r>
-      <w:proofErr w:type="spellEnd"/>
-      <w:r>
-        <w:rPr>
-          <w:color w:val="F07F09" w:themeColor="accent1"/>
-        </w:rPr>
-        <w:t>:</w:t>
+        <w:t>homeScore:: int:</w:t>
       </w:r>
       <w:r>
         <w:rPr>
@@ -23517,35 +23002,11 @@
         </w:rPr>
         <w:tab/>
       </w:r>
-      <w:proofErr w:type="spellStart"/>
-      <w:proofErr w:type="gramStart"/>
       <w:r>
         <w:rPr>
           <w:color w:val="F07F09" w:themeColor="accent1"/>
         </w:rPr>
-        <w:t>homeTeamID</w:t>
-      </w:r>
-      <w:proofErr w:type="spellEnd"/>
-      <w:proofErr w:type="gramEnd"/>
-      <w:r>
-        <w:rPr>
-          <w:color w:val="F07F09" w:themeColor="accent1"/>
-        </w:rPr>
-        <w:t xml:space="preserve">:: </w:t>
-      </w:r>
-      <w:proofErr w:type="spellStart"/>
-      <w:r>
-        <w:rPr>
-          <w:color w:val="F07F09" w:themeColor="accent1"/>
-        </w:rPr>
-        <w:t>int</w:t>
-      </w:r>
-      <w:proofErr w:type="spellEnd"/>
-      <w:r>
-        <w:rPr>
-          <w:color w:val="F07F09" w:themeColor="accent1"/>
-        </w:rPr>
-        <w:t>:</w:t>
+        <w:t>homeTeamID:: int:</w:t>
       </w:r>
       <w:r>
         <w:rPr>
@@ -23584,35 +23045,7 @@
         <w:rPr>
           <w:color w:val="F07F09" w:themeColor="accent1"/>
         </w:rPr>
-        <w:t>ID</w:t>
-      </w:r>
-      <w:proofErr w:type="gramStart"/>
-      <w:r>
-        <w:rPr>
-          <w:color w:val="F07F09" w:themeColor="accent1"/>
-        </w:rPr>
-        <w:t>::</w:t>
-      </w:r>
-      <w:proofErr w:type="gramEnd"/>
-      <w:r>
-        <w:rPr>
-          <w:color w:val="F07F09" w:themeColor="accent1"/>
-        </w:rPr>
-        <w:t xml:space="preserve"> </w:t>
-      </w:r>
-      <w:proofErr w:type="spellStart"/>
-      <w:r>
-        <w:rPr>
-          <w:color w:val="F07F09" w:themeColor="accent1"/>
-        </w:rPr>
-        <w:t>int</w:t>
-      </w:r>
-      <w:proofErr w:type="spellEnd"/>
-      <w:r>
-        <w:rPr>
-          <w:color w:val="F07F09" w:themeColor="accent1"/>
-        </w:rPr>
-        <w:t>:</w:t>
+        <w:t>ID:: int:</w:t>
       </w:r>
       <w:r>
         <w:rPr>
@@ -23658,18 +23091,11 @@
       <w:r>
         <w:t xml:space="preserve">/* </w:t>
       </w:r>
-      <w:proofErr w:type="spellStart"/>
-      <w:proofErr w:type="gramStart"/>
       <w:r>
         <w:t>createGame</w:t>
       </w:r>
-      <w:proofErr w:type="spellEnd"/>
-      <w:r>
-        <w:t>(</w:t>
-      </w:r>
-      <w:proofErr w:type="gramEnd"/>
-      <w:r>
-        <w:t xml:space="preserve">): </w:t>
+      <w:r>
+        <w:t xml:space="preserve">(): </w:t>
       </w:r>
     </w:p>
     <w:p>
@@ -23744,16 +23170,9 @@
       <w:pPr>
         <w:pStyle w:val="Code"/>
       </w:pPr>
-      <w:proofErr w:type="spellStart"/>
-      <w:proofErr w:type="gramStart"/>
-      <w:r>
-        <w:t>createGame</w:t>
-      </w:r>
-      <w:proofErr w:type="spellEnd"/>
-      <w:r>
-        <w:t>()</w:t>
-      </w:r>
-      <w:proofErr w:type="gramEnd"/>
+      <w:r>
+        <w:t>createGame()</w:t>
+      </w:r>
     </w:p>
     <w:p>
       <w:pPr>
@@ -23768,13 +23187,8 @@
         <w:pStyle w:val="Code"/>
         <w:ind w:left="2880"/>
       </w:pPr>
-      <w:proofErr w:type="gramStart"/>
-      <w:r>
-        <w:t>game</w:t>
-      </w:r>
-      <w:proofErr w:type="gramEnd"/>
-      <w:r>
-        <w:t xml:space="preserve"> = new Game()</w:t>
+      <w:r>
+        <w:t>game = new Game()</w:t>
       </w:r>
     </w:p>
     <w:p>
@@ -23782,13 +23196,8 @@
         <w:pStyle w:val="Code"/>
         <w:ind w:left="2880"/>
       </w:pPr>
-      <w:proofErr w:type="spellStart"/>
-      <w:r>
-        <w:t>game.homeTeamID</w:t>
-      </w:r>
-      <w:proofErr w:type="spellEnd"/>
-      <w:r>
-        <w:t xml:space="preserve"> = GET home team ID</w:t>
+      <w:r>
+        <w:t>game.homeTeamID = GET home team ID</w:t>
       </w:r>
     </w:p>
     <w:p>
@@ -23796,13 +23205,8 @@
         <w:pStyle w:val="Code"/>
         <w:ind w:left="2880"/>
       </w:pPr>
-      <w:proofErr w:type="spellStart"/>
-      <w:r>
-        <w:t>game.awayTeamID</w:t>
-      </w:r>
-      <w:proofErr w:type="spellEnd"/>
-      <w:r>
-        <w:t xml:space="preserve"> = GET away team ID</w:t>
+      <w:r>
+        <w:t>game.awayTeamID = GET away team ID</w:t>
       </w:r>
     </w:p>
     <w:p>
@@ -23810,13 +23214,8 @@
         <w:pStyle w:val="Code"/>
         <w:ind w:left="2880"/>
       </w:pPr>
-      <w:proofErr w:type="spellStart"/>
-      <w:r>
-        <w:t>game.homeScore</w:t>
-      </w:r>
-      <w:proofErr w:type="spellEnd"/>
-      <w:r>
-        <w:t xml:space="preserve"> = GET home score</w:t>
+      <w:r>
+        <w:t>game.homeScore = GET home score</w:t>
       </w:r>
     </w:p>
     <w:p>
@@ -23824,13 +23223,8 @@
         <w:pStyle w:val="Code"/>
         <w:ind w:left="2880"/>
       </w:pPr>
-      <w:proofErr w:type="spellStart"/>
-      <w:r>
-        <w:t>game.awayScore</w:t>
-      </w:r>
-      <w:proofErr w:type="spellEnd"/>
-      <w:r>
-        <w:t xml:space="preserve"> = GET away score</w:t>
+      <w:r>
+        <w:t>game.awayScore = GET away score</w:t>
       </w:r>
     </w:p>
     <w:p>
@@ -23838,13 +23232,8 @@
         <w:pStyle w:val="Code"/>
         <w:ind w:left="2880"/>
       </w:pPr>
-      <w:proofErr w:type="spellStart"/>
-      <w:r>
-        <w:t>game.date</w:t>
-      </w:r>
-      <w:proofErr w:type="spellEnd"/>
-      <w:r>
-        <w:t xml:space="preserve"> = GET game date</w:t>
+      <w:r>
+        <w:t>game.date = GET game date</w:t>
       </w:r>
     </w:p>
     <w:p>
@@ -23852,16 +23241,9 @@
         <w:pStyle w:val="Code"/>
         <w:ind w:left="2880"/>
       </w:pPr>
-      <w:proofErr w:type="spellStart"/>
-      <w:proofErr w:type="gramStart"/>
-      <w:r>
-        <w:t>game.Save</w:t>
-      </w:r>
-      <w:proofErr w:type="spellEnd"/>
-      <w:r>
-        <w:t>()</w:t>
-      </w:r>
-      <w:proofErr w:type="gramEnd"/>
+      <w:r>
+        <w:t>game.Save()</w:t>
+      </w:r>
     </w:p>
     <w:p>
       <w:pPr>
@@ -23883,18 +23265,11 @@
       <w:r>
         <w:t xml:space="preserve">/* </w:t>
       </w:r>
-      <w:proofErr w:type="spellStart"/>
-      <w:proofErr w:type="gramStart"/>
       <w:r>
         <w:t>viewGames</w:t>
       </w:r>
-      <w:proofErr w:type="spellEnd"/>
-      <w:r>
-        <w:t>(</w:t>
-      </w:r>
-      <w:proofErr w:type="gramEnd"/>
-      <w:r>
-        <w:t xml:space="preserve">): </w:t>
+      <w:r>
+        <w:t xml:space="preserve">(): </w:t>
       </w:r>
     </w:p>
     <w:p>
@@ -23964,16 +23339,9 @@
       <w:pPr>
         <w:pStyle w:val="Code"/>
       </w:pPr>
-      <w:proofErr w:type="spellStart"/>
-      <w:proofErr w:type="gramStart"/>
-      <w:r>
-        <w:t>viewGames</w:t>
-      </w:r>
-      <w:proofErr w:type="spellEnd"/>
-      <w:r>
-        <w:t>()</w:t>
-      </w:r>
-      <w:proofErr w:type="gramEnd"/>
+      <w:r>
+        <w:t>viewGames()</w:t>
+      </w:r>
     </w:p>
     <w:p>
       <w:pPr>
@@ -23988,15 +23356,8 @@
         <w:pStyle w:val="Code"/>
         <w:ind w:left="2880"/>
       </w:pPr>
-      <w:proofErr w:type="spellStart"/>
-      <w:proofErr w:type="gramStart"/>
-      <w:r>
-        <w:t>teamID</w:t>
-      </w:r>
-      <w:proofErr w:type="spellEnd"/>
-      <w:proofErr w:type="gramEnd"/>
-      <w:r>
-        <w:t xml:space="preserve"> = get team ID to view games for</w:t>
+      <w:r>
+        <w:t>teamID = get team ID to view games for</w:t>
       </w:r>
     </w:p>
     <w:p>
@@ -24004,29 +23365,8 @@
         <w:pStyle w:val="Code"/>
         <w:ind w:left="2880"/>
       </w:pPr>
-      <w:proofErr w:type="gramStart"/>
-      <w:r>
-        <w:t>return</w:t>
-      </w:r>
-      <w:proofErr w:type="gramEnd"/>
-      <w:r>
-        <w:t xml:space="preserve"> </w:t>
-      </w:r>
-      <w:proofErr w:type="spellStart"/>
-      <w:r>
-        <w:t>retreiveGamesFromRecords</w:t>
-      </w:r>
-      <w:proofErr w:type="spellEnd"/>
-      <w:r>
-        <w:t>(</w:t>
-      </w:r>
-      <w:proofErr w:type="spellStart"/>
-      <w:r>
-        <w:t>teamID</w:t>
-      </w:r>
-      <w:proofErr w:type="spellEnd"/>
-      <w:r>
-        <w:t>)</w:t>
+      <w:r>
+        <w:t>return retreiveGamesFromRecords(teamID)</w:t>
       </w:r>
     </w:p>
     <w:p>
@@ -24049,18 +23389,11 @@
       <w:r>
         <w:t xml:space="preserve">/* </w:t>
       </w:r>
-      <w:proofErr w:type="spellStart"/>
-      <w:proofErr w:type="gramStart"/>
       <w:r>
         <w:t>modifyGame</w:t>
       </w:r>
-      <w:proofErr w:type="spellEnd"/>
-      <w:r>
-        <w:t>(</w:t>
-      </w:r>
-      <w:proofErr w:type="gramEnd"/>
-      <w:r>
-        <w:t xml:space="preserve">): </w:t>
+      <w:r>
+        <w:t xml:space="preserve">(): </w:t>
       </w:r>
     </w:p>
     <w:p>
@@ -24123,11 +23456,9 @@
       <w:r>
         <w:t xml:space="preserve">Return value – </w:t>
       </w:r>
-      <w:proofErr w:type="spellStart"/>
       <w:r>
         <w:t>bool</w:t>
       </w:r>
-      <w:proofErr w:type="spellEnd"/>
       <w:r>
         <w:t xml:space="preserve"> */</w:t>
       </w:r>
@@ -24141,16 +23472,9 @@
       <w:pPr>
         <w:pStyle w:val="Code"/>
       </w:pPr>
-      <w:proofErr w:type="spellStart"/>
-      <w:proofErr w:type="gramStart"/>
-      <w:r>
-        <w:t>modifyGame</w:t>
-      </w:r>
-      <w:proofErr w:type="spellEnd"/>
-      <w:r>
-        <w:t>()</w:t>
-      </w:r>
-      <w:proofErr w:type="gramEnd"/>
+      <w:r>
+        <w:t>modifyGame()</w:t>
+      </w:r>
     </w:p>
     <w:p>
       <w:pPr>
@@ -24165,15 +23489,8 @@
         <w:pStyle w:val="Code"/>
         <w:ind w:left="2880"/>
       </w:pPr>
-      <w:proofErr w:type="spellStart"/>
-      <w:proofErr w:type="gramStart"/>
-      <w:r>
-        <w:t>gameID</w:t>
-      </w:r>
-      <w:proofErr w:type="spellEnd"/>
-      <w:proofErr w:type="gramEnd"/>
-      <w:r>
-        <w:t xml:space="preserve"> = GET game ID</w:t>
+      <w:r>
+        <w:t>gameID = GET game ID</w:t>
       </w:r>
     </w:p>
     <w:p>
@@ -24181,29 +23498,8 @@
         <w:pStyle w:val="Code"/>
         <w:ind w:left="2880"/>
       </w:pPr>
-      <w:proofErr w:type="gramStart"/>
-      <w:r>
-        <w:t>game</w:t>
-      </w:r>
-      <w:proofErr w:type="gramEnd"/>
-      <w:r>
-        <w:t xml:space="preserve"> = </w:t>
-      </w:r>
-      <w:proofErr w:type="spellStart"/>
-      <w:r>
-        <w:t>GetGameByID</w:t>
-      </w:r>
-      <w:proofErr w:type="spellEnd"/>
-      <w:r>
-        <w:t>(</w:t>
-      </w:r>
-      <w:proofErr w:type="spellStart"/>
-      <w:r>
-        <w:t>gameID</w:t>
-      </w:r>
-      <w:proofErr w:type="spellEnd"/>
-      <w:r>
-        <w:t>)</w:t>
+      <w:r>
+        <w:t>game = GetGameByID(gameID)</w:t>
       </w:r>
     </w:p>
     <w:p>
@@ -24211,13 +23507,8 @@
         <w:pStyle w:val="Code"/>
         <w:ind w:left="2880"/>
       </w:pPr>
-      <w:proofErr w:type="gramStart"/>
-      <w:r>
-        <w:t>if</w:t>
-      </w:r>
-      <w:proofErr w:type="gramEnd"/>
-      <w:r>
-        <w:t xml:space="preserve"> (user option == updating)</w:t>
+      <w:r>
+        <w:t>if (user option == updating)</w:t>
       </w:r>
     </w:p>
     <w:p>
@@ -24225,13 +23516,8 @@
         <w:pStyle w:val="Code"/>
         <w:ind w:left="2880"/>
       </w:pPr>
-      <w:proofErr w:type="spellStart"/>
-      <w:r>
-        <w:t>game.homeTeamID</w:t>
-      </w:r>
-      <w:proofErr w:type="spellEnd"/>
-      <w:r>
-        <w:t xml:space="preserve"> = GET new home team ID</w:t>
+      <w:r>
+        <w:t>game.homeTeamID = GET new home team ID</w:t>
       </w:r>
     </w:p>
     <w:p>
@@ -24239,13 +23525,8 @@
         <w:pStyle w:val="Code"/>
         <w:ind w:left="2880"/>
       </w:pPr>
-      <w:proofErr w:type="spellStart"/>
-      <w:r>
-        <w:t>game.awayTeamID</w:t>
-      </w:r>
-      <w:proofErr w:type="spellEnd"/>
-      <w:r>
-        <w:t xml:space="preserve"> = GET new away team ID</w:t>
+      <w:r>
+        <w:t>game.awayTeamID = GET new away team ID</w:t>
       </w:r>
     </w:p>
     <w:p>
@@ -24253,13 +23534,8 @@
         <w:pStyle w:val="Code"/>
         <w:ind w:left="2880"/>
       </w:pPr>
-      <w:proofErr w:type="spellStart"/>
-      <w:r>
-        <w:t>game.homeScore</w:t>
-      </w:r>
-      <w:proofErr w:type="spellEnd"/>
-      <w:r>
-        <w:t xml:space="preserve"> = GET new home score</w:t>
+      <w:r>
+        <w:t>game.homeScore = GET new home score</w:t>
       </w:r>
     </w:p>
     <w:p>
@@ -24267,13 +23543,8 @@
         <w:pStyle w:val="Code"/>
         <w:ind w:left="2880"/>
       </w:pPr>
-      <w:proofErr w:type="spellStart"/>
-      <w:r>
-        <w:t>game.awayScore</w:t>
-      </w:r>
-      <w:proofErr w:type="spellEnd"/>
-      <w:r>
-        <w:t xml:space="preserve"> = GET new away score</w:t>
+      <w:r>
+        <w:t>game.awayScore = GET new away score</w:t>
       </w:r>
     </w:p>
     <w:p>
@@ -24281,13 +23552,8 @@
         <w:pStyle w:val="Code"/>
         <w:ind w:left="2880"/>
       </w:pPr>
-      <w:proofErr w:type="spellStart"/>
-      <w:r>
-        <w:t>game.date</w:t>
-      </w:r>
-      <w:proofErr w:type="spellEnd"/>
-      <w:r>
-        <w:t xml:space="preserve"> = GET new game date</w:t>
+      <w:r>
+        <w:t>game.date = GET new game date</w:t>
       </w:r>
     </w:p>
     <w:p>
@@ -24295,27 +23561,18 @@
         <w:pStyle w:val="Code"/>
         <w:ind w:left="2880"/>
       </w:pPr>
-      <w:proofErr w:type="spellStart"/>
-      <w:proofErr w:type="gramStart"/>
-      <w:r>
-        <w:t>game.Save</w:t>
-      </w:r>
-      <w:proofErr w:type="spellEnd"/>
-      <w:r>
-        <w:t>()</w:t>
-      </w:r>
-      <w:proofErr w:type="gramEnd"/>
+      <w:r>
+        <w:t>game.Save()</w:t>
+      </w:r>
     </w:p>
     <w:p>
       <w:pPr>
         <w:pStyle w:val="Code"/>
         <w:ind w:left="2880"/>
       </w:pPr>
-      <w:proofErr w:type="gramStart"/>
       <w:r>
         <w:t>else</w:t>
       </w:r>
-      <w:proofErr w:type="gramEnd"/>
     </w:p>
     <w:p>
       <w:pPr>
@@ -24324,132 +23581,112 @@
       </w:pPr>
       <w:r>
         <w:tab/>
-      </w:r>
-      <w:proofErr w:type="spellStart"/>
-      <w:proofErr w:type="gramStart"/>
-      <w:r>
-        <w:t>game.Delete</w:t>
-      </w:r>
-      <w:proofErr w:type="spellEnd"/>
+        <w:t>game.Delete()</w:t>
+      </w:r>
+    </w:p>
+    <w:p>
+      <w:pPr>
+        <w:pStyle w:val="Code"/>
+      </w:pPr>
+      <w:r>
+        <w:t>}</w:t>
+      </w:r>
+    </w:p>
+    <w:p>
+      <w:pPr>
+        <w:pStyle w:val="Code"/>
+      </w:pPr>
+      <w:r>
+        <w:tab/>
+      </w:r>
+    </w:p>
+    <w:p>
+      <w:pPr>
+        <w:pStyle w:val="Comment"/>
+      </w:pPr>
+      <w:r>
+        <w:t xml:space="preserve">/* </w:t>
+      </w:r>
+      <w:r>
+        <w:t>viewScheduleByLeague</w:t>
+      </w:r>
+      <w:r>
+        <w:t xml:space="preserve">(): </w:t>
+      </w:r>
+    </w:p>
+    <w:p>
+      <w:pPr>
+        <w:pStyle w:val="Comment"/>
+      </w:pPr>
+      <w:r>
+        <w:t xml:space="preserve">Purpose - </w:t>
+      </w:r>
+      <w:r>
+        <w:t>This</w:t>
+      </w:r>
+      <w:r>
+        <w:t xml:space="preserve"> will view the game schedule for all teams in a league. The schedule will be represented as the date/time of the game, and the names of the teams playing the game.</w:t>
+      </w:r>
+    </w:p>
+    <w:p>
+      <w:pPr>
+        <w:pStyle w:val="Comment"/>
+      </w:pPr>
+      <w:r>
+        <w:t xml:space="preserve">Input data – </w:t>
+      </w:r>
+      <w:r>
+        <w:t>league ID</w:t>
+      </w:r>
+    </w:p>
+    <w:p>
+      <w:pPr>
+        <w:pStyle w:val="Comment"/>
+      </w:pPr>
+      <w:r>
+        <w:t>Parameters – none</w:t>
+      </w:r>
+    </w:p>
+    <w:p>
+      <w:pPr>
+        <w:pStyle w:val="Comment"/>
+      </w:pPr>
+      <w:r>
+        <w:t xml:space="preserve">Output data – </w:t>
+      </w:r>
+      <w:r>
+        <w:t>schedule of given league</w:t>
+      </w:r>
+    </w:p>
+    <w:p>
+      <w:pPr>
+        <w:pStyle w:val="Comment"/>
+      </w:pPr>
+      <w:r>
+        <w:t xml:space="preserve">Return value – </w:t>
+      </w:r>
+      <w:r>
+        <w:t>schedule</w:t>
+      </w:r>
+      <w:r>
+        <w:t xml:space="preserve"> */</w:t>
+      </w:r>
+    </w:p>
+    <w:p>
+      <w:pPr>
+        <w:pStyle w:val="Code"/>
+      </w:pPr>
+    </w:p>
+    <w:p>
+      <w:pPr>
+        <w:pStyle w:val="Code"/>
+      </w:pPr>
+      <w:r>
+        <w:t>viewScheduleByLeague</w:t>
+      </w:r>
       <w:r>
         <w:t>()</w:t>
       </w:r>
-      <w:proofErr w:type="gramEnd"/>
-    </w:p>
-    <w:p>
-      <w:pPr>
-        <w:pStyle w:val="Code"/>
-      </w:pPr>
-      <w:r>
-        <w:t>}</w:t>
-      </w:r>
-    </w:p>
-    <w:p>
-      <w:pPr>
-        <w:pStyle w:val="Code"/>
-      </w:pPr>
-      <w:r>
-        <w:tab/>
-      </w:r>
-    </w:p>
-    <w:p>
-      <w:pPr>
-        <w:pStyle w:val="Comment"/>
-      </w:pPr>
-      <w:r>
-        <w:t xml:space="preserve">/* </w:t>
-      </w:r>
-      <w:proofErr w:type="spellStart"/>
-      <w:proofErr w:type="gramStart"/>
-      <w:r>
-        <w:t>viewScheduleByLeague</w:t>
-      </w:r>
-      <w:proofErr w:type="spellEnd"/>
-      <w:r>
-        <w:t>(</w:t>
-      </w:r>
-      <w:proofErr w:type="gramEnd"/>
-      <w:r>
-        <w:t xml:space="preserve">): </w:t>
-      </w:r>
-    </w:p>
-    <w:p>
-      <w:pPr>
-        <w:pStyle w:val="Comment"/>
-      </w:pPr>
-      <w:r>
-        <w:t xml:space="preserve">Purpose - </w:t>
-      </w:r>
-      <w:r>
-        <w:t>This</w:t>
-      </w:r>
-      <w:r>
-        <w:t xml:space="preserve"> will view the game schedule for all teams in a league. The schedule will be represented as the date/time of the game, and the names of the teams playing the game.</w:t>
-      </w:r>
-    </w:p>
-    <w:p>
-      <w:pPr>
-        <w:pStyle w:val="Comment"/>
-      </w:pPr>
-      <w:r>
-        <w:t xml:space="preserve">Input data – </w:t>
-      </w:r>
-      <w:r>
-        <w:t>league ID</w:t>
-      </w:r>
-    </w:p>
-    <w:p>
-      <w:pPr>
-        <w:pStyle w:val="Comment"/>
-      </w:pPr>
-      <w:r>
-        <w:t>Parameters – none</w:t>
-      </w:r>
-    </w:p>
-    <w:p>
-      <w:pPr>
-        <w:pStyle w:val="Comment"/>
-      </w:pPr>
-      <w:r>
-        <w:t xml:space="preserve">Output data – </w:t>
-      </w:r>
-      <w:r>
-        <w:t>schedule of given league</w:t>
-      </w:r>
-    </w:p>
-    <w:p>
-      <w:pPr>
-        <w:pStyle w:val="Comment"/>
-      </w:pPr>
-      <w:r>
-        <w:t xml:space="preserve">Return value – </w:t>
-      </w:r>
-      <w:r>
-        <w:t>schedule</w:t>
-      </w:r>
-      <w:r>
-        <w:t xml:space="preserve"> */</w:t>
-      </w:r>
-    </w:p>
-    <w:p>
-      <w:pPr>
-        <w:pStyle w:val="Code"/>
-      </w:pPr>
-    </w:p>
-    <w:p>
-      <w:pPr>
-        <w:pStyle w:val="Code"/>
-      </w:pPr>
-      <w:proofErr w:type="spellStart"/>
-      <w:proofErr w:type="gramStart"/>
-      <w:r>
-        <w:t>viewScheduleByLeague</w:t>
-      </w:r>
-      <w:proofErr w:type="spellEnd"/>
-      <w:r>
-        <w:t>()</w:t>
-      </w:r>
-      <w:proofErr w:type="gramEnd"/>
     </w:p>
     <w:p>
       <w:pPr>
@@ -24464,15 +23701,8 @@
         <w:pStyle w:val="Code"/>
         <w:ind w:left="2880"/>
       </w:pPr>
-      <w:proofErr w:type="spellStart"/>
-      <w:proofErr w:type="gramStart"/>
-      <w:r>
-        <w:t>leagueID</w:t>
-      </w:r>
-      <w:proofErr w:type="spellEnd"/>
-      <w:proofErr w:type="gramEnd"/>
-      <w:r>
-        <w:t xml:space="preserve"> = GET selected league</w:t>
+      <w:r>
+        <w:t>leagueID = GET selected league</w:t>
       </w:r>
     </w:p>
     <w:p>
@@ -24480,29 +23710,8 @@
         <w:pStyle w:val="Code"/>
         <w:ind w:left="2880"/>
       </w:pPr>
-      <w:proofErr w:type="gramStart"/>
-      <w:r>
-        <w:t>return</w:t>
-      </w:r>
-      <w:proofErr w:type="gramEnd"/>
-      <w:r>
-        <w:t xml:space="preserve"> </w:t>
-      </w:r>
-      <w:proofErr w:type="spellStart"/>
-      <w:r>
-        <w:t>retreiveScheduleByLeague</w:t>
-      </w:r>
-      <w:proofErr w:type="spellEnd"/>
-      <w:r>
-        <w:t>(</w:t>
-      </w:r>
-      <w:proofErr w:type="spellStart"/>
-      <w:r>
-        <w:t>leagueID</w:t>
-      </w:r>
-      <w:proofErr w:type="spellEnd"/>
-      <w:r>
-        <w:t>)</w:t>
+      <w:r>
+        <w:t>return retreiveScheduleByLeague(leagueID)</w:t>
       </w:r>
     </w:p>
     <w:p>
@@ -24525,18 +23734,11 @@
       <w:r>
         <w:t xml:space="preserve">/* </w:t>
       </w:r>
-      <w:proofErr w:type="spellStart"/>
-      <w:proofErr w:type="gramStart"/>
       <w:r>
         <w:t>postComment</w:t>
       </w:r>
-      <w:proofErr w:type="spellEnd"/>
-      <w:r>
-        <w:t>(</w:t>
-      </w:r>
-      <w:proofErr w:type="gramEnd"/>
-      <w:r>
-        <w:t xml:space="preserve">): </w:t>
+      <w:r>
+        <w:t xml:space="preserve">(): </w:t>
       </w:r>
     </w:p>
     <w:p>
@@ -24606,16 +23808,9 @@
       <w:pPr>
         <w:pStyle w:val="Code"/>
       </w:pPr>
-      <w:proofErr w:type="spellStart"/>
-      <w:proofErr w:type="gramStart"/>
-      <w:r>
-        <w:t>postComment</w:t>
-      </w:r>
-      <w:proofErr w:type="spellEnd"/>
-      <w:r>
-        <w:t>()</w:t>
-      </w:r>
-      <w:proofErr w:type="gramEnd"/>
+      <w:r>
+        <w:t>postComment()</w:t>
+      </w:r>
     </w:p>
     <w:p>
       <w:pPr>
@@ -24630,77 +23825,30 @@
         <w:pStyle w:val="Code"/>
         <w:ind w:left="2880"/>
       </w:pPr>
-      <w:proofErr w:type="gramStart"/>
       <w:r>
         <w:t>g</w:t>
       </w:r>
       <w:r>
-        <w:t>ame</w:t>
-      </w:r>
-      <w:proofErr w:type="gramEnd"/>
-      <w:r>
-        <w:t xml:space="preserve"> = </w:t>
-      </w:r>
-      <w:proofErr w:type="spellStart"/>
-      <w:r>
-        <w:t>GetGameByID</w:t>
-      </w:r>
-      <w:proofErr w:type="spellEnd"/>
-      <w:r>
-        <w:t>(</w:t>
-      </w:r>
-      <w:proofErr w:type="spellStart"/>
-      <w:r>
-        <w:t>gameID</w:t>
-      </w:r>
-      <w:proofErr w:type="spellEnd"/>
-      <w:r>
-        <w:t>)</w:t>
+        <w:t>ame = GetGameByID(gameID)</w:t>
       </w:r>
       <w:r>
         <w:br/>
-      </w:r>
-      <w:proofErr w:type="spellStart"/>
-      <w:r>
-        <w:t>game.comment</w:t>
-      </w:r>
-      <w:proofErr w:type="spellEnd"/>
-      <w:r>
-        <w:t xml:space="preserve"> = GET comment</w:t>
+        <w:t>game.comment = GET comment</w:t>
       </w:r>
       <w:r>
         <w:br/>
-      </w:r>
-      <w:proofErr w:type="spellStart"/>
-      <w:r>
-        <w:t>comment.timestamp</w:t>
-      </w:r>
-      <w:proofErr w:type="spellEnd"/>
-      <w:r>
-        <w:t xml:space="preserve"> = GET timestamp</w:t>
+        <w:t>comment.timestamp = GET timestamp</w:t>
       </w:r>
       <w:r>
         <w:br/>
       </w:r>
-      <w:proofErr w:type="spellStart"/>
       <w:r>
         <w:lastRenderedPageBreak/>
-        <w:t>comment.type</w:t>
-      </w:r>
-      <w:proofErr w:type="spellEnd"/>
-      <w:r>
-        <w:t xml:space="preserve"> = GET type</w:t>
+        <w:t>comment.type = GET type</w:t>
       </w:r>
       <w:r>
         <w:br/>
-      </w:r>
-      <w:proofErr w:type="spellStart"/>
-      <w:r>
-        <w:t>comment.Save</w:t>
-      </w:r>
-      <w:proofErr w:type="spellEnd"/>
-      <w:r>
-        <w:t>()</w:t>
+        <w:t>comment.Save()</w:t>
       </w:r>
     </w:p>
     <w:p>
@@ -24723,18 +23871,11 @@
       <w:r>
         <w:t xml:space="preserve">/* </w:t>
       </w:r>
-      <w:proofErr w:type="spellStart"/>
-      <w:proofErr w:type="gramStart"/>
       <w:r>
         <w:t>viewScheduleByLeague</w:t>
       </w:r>
-      <w:proofErr w:type="spellEnd"/>
-      <w:r>
-        <w:t>(</w:t>
-      </w:r>
-      <w:proofErr w:type="gramEnd"/>
-      <w:r>
-        <w:t xml:space="preserve">): </w:t>
+      <w:r>
+        <w:t xml:space="preserve">(): </w:t>
       </w:r>
     </w:p>
     <w:p>
@@ -24801,16 +23942,9 @@
       <w:pPr>
         <w:pStyle w:val="Code"/>
       </w:pPr>
-      <w:proofErr w:type="spellStart"/>
-      <w:proofErr w:type="gramStart"/>
-      <w:r>
-        <w:t>publishVote</w:t>
-      </w:r>
-      <w:proofErr w:type="spellEnd"/>
-      <w:r>
-        <w:t>()</w:t>
-      </w:r>
-      <w:proofErr w:type="gramEnd"/>
+      <w:r>
+        <w:t>publishVote()</w:t>
+      </w:r>
     </w:p>
     <w:p>
       <w:pPr>
@@ -24825,13 +23959,8 @@
         <w:pStyle w:val="Code"/>
         <w:ind w:left="2880"/>
       </w:pPr>
-      <w:proofErr w:type="gramStart"/>
-      <w:r>
-        <w:t>prediction</w:t>
-      </w:r>
-      <w:proofErr w:type="gramEnd"/>
-      <w:r>
-        <w:t xml:space="preserve"> = new Prediction()</w:t>
+      <w:r>
+        <w:t>prediction = new Prediction()</w:t>
       </w:r>
     </w:p>
     <w:p>
@@ -24839,13 +23968,8 @@
         <w:pStyle w:val="Code"/>
         <w:ind w:left="2880"/>
       </w:pPr>
-      <w:proofErr w:type="spellStart"/>
-      <w:r>
-        <w:t>prediction.gameID</w:t>
-      </w:r>
-      <w:proofErr w:type="spellEnd"/>
-      <w:r>
-        <w:t xml:space="preserve"> = GET game ID</w:t>
+      <w:r>
+        <w:t>prediction.gameID = GET game ID</w:t>
       </w:r>
     </w:p>
     <w:p>
@@ -24853,13 +23977,8 @@
         <w:pStyle w:val="Code"/>
         <w:ind w:left="2880"/>
       </w:pPr>
-      <w:proofErr w:type="spellStart"/>
-      <w:r>
-        <w:t>prediction.teamID</w:t>
-      </w:r>
-      <w:proofErr w:type="spellEnd"/>
-      <w:r>
-        <w:t xml:space="preserve"> = GET team ID</w:t>
+      <w:r>
+        <w:t>prediction.teamID = GET team ID</w:t>
       </w:r>
     </w:p>
     <w:p>
@@ -24867,13 +23986,8 @@
         <w:pStyle w:val="Code"/>
         <w:ind w:left="2880"/>
       </w:pPr>
-      <w:proofErr w:type="spellStart"/>
-      <w:r>
-        <w:t>prediction.useriD</w:t>
-      </w:r>
-      <w:proofErr w:type="spellEnd"/>
-      <w:r>
-        <w:t xml:space="preserve"> = GET user ID</w:t>
+      <w:r>
+        <w:t>prediction.useriD = GET user ID</w:t>
       </w:r>
     </w:p>
     <w:p>
@@ -24881,8 +23995,6 @@
         <w:pStyle w:val="Code"/>
         <w:ind w:left="2880"/>
       </w:pPr>
-      <w:proofErr w:type="spellStart"/>
-      <w:proofErr w:type="gramStart"/>
       <w:r>
         <w:t>prediction.</w:t>
       </w:r>
@@ -24890,122 +24002,106 @@
         <w:t>S</w:t>
       </w:r>
       <w:r>
-        <w:t>ave</w:t>
-      </w:r>
-      <w:proofErr w:type="spellEnd"/>
+        <w:t>ave()</w:t>
+      </w:r>
+    </w:p>
+    <w:p>
+      <w:pPr>
+        <w:pStyle w:val="Code"/>
+      </w:pPr>
+      <w:r>
+        <w:t>}</w:t>
+      </w:r>
+    </w:p>
+    <w:p>
+      <w:pPr>
+        <w:pStyle w:val="Code"/>
+      </w:pPr>
+    </w:p>
+    <w:p>
+      <w:pPr>
+        <w:pStyle w:val="Comment"/>
+      </w:pPr>
+      <w:r>
+        <w:t xml:space="preserve">/* </w:t>
+      </w:r>
+      <w:r>
+        <w:t>viewComments</w:t>
+      </w:r>
+      <w:r>
+        <w:t xml:space="preserve">(): </w:t>
+      </w:r>
+    </w:p>
+    <w:p>
+      <w:pPr>
+        <w:pStyle w:val="Comment"/>
+      </w:pPr>
+      <w:r>
+        <w:t xml:space="preserve">Purpose - </w:t>
+      </w:r>
+      <w:r>
+        <w:t>This</w:t>
+      </w:r>
+      <w:r>
+        <w:t xml:space="preserve"> will view all of the game comments for a certain game</w:t>
+      </w:r>
+    </w:p>
+    <w:p>
+      <w:pPr>
+        <w:pStyle w:val="Comment"/>
+      </w:pPr>
+      <w:r>
+        <w:t xml:space="preserve">Input data – </w:t>
+      </w:r>
+      <w:r>
+        <w:t>game ID</w:t>
+      </w:r>
+    </w:p>
+    <w:p>
+      <w:pPr>
+        <w:pStyle w:val="Comment"/>
+      </w:pPr>
+      <w:r>
+        <w:t>Parameters – none</w:t>
+      </w:r>
+    </w:p>
+    <w:p>
+      <w:pPr>
+        <w:pStyle w:val="Comment"/>
+      </w:pPr>
+      <w:r>
+        <w:t xml:space="preserve">Output data – </w:t>
+      </w:r>
+      <w:r>
+        <w:t>comments for a given game</w:t>
+      </w:r>
+    </w:p>
+    <w:p>
+      <w:pPr>
+        <w:pStyle w:val="Comment"/>
+      </w:pPr>
+      <w:r>
+        <w:t xml:space="preserve">Return value – </w:t>
+      </w:r>
+      <w:r>
+        <w:t>comments */</w:t>
+      </w:r>
+    </w:p>
+    <w:p>
+      <w:pPr>
+        <w:pStyle w:val="Code"/>
+      </w:pPr>
+    </w:p>
+    <w:p>
+      <w:pPr>
+        <w:pStyle w:val="Code"/>
+      </w:pPr>
+      <w:r>
+        <w:t>viewComments</w:t>
+      </w:r>
       <w:r>
         <w:t>()</w:t>
       </w:r>
-      <w:proofErr w:type="gramEnd"/>
-    </w:p>
-    <w:p>
-      <w:pPr>
-        <w:pStyle w:val="Code"/>
-      </w:pPr>
-      <w:r>
-        <w:t>}</w:t>
-      </w:r>
-    </w:p>
-    <w:p>
-      <w:pPr>
-        <w:pStyle w:val="Code"/>
-      </w:pPr>
-    </w:p>
-    <w:p>
-      <w:pPr>
-        <w:pStyle w:val="Comment"/>
-      </w:pPr>
-      <w:r>
-        <w:t xml:space="preserve">/* </w:t>
-      </w:r>
-      <w:proofErr w:type="spellStart"/>
-      <w:proofErr w:type="gramStart"/>
-      <w:r>
-        <w:t>viewComments</w:t>
-      </w:r>
-      <w:proofErr w:type="spellEnd"/>
-      <w:r>
-        <w:t>(</w:t>
-      </w:r>
-      <w:proofErr w:type="gramEnd"/>
-      <w:r>
-        <w:t xml:space="preserve">): </w:t>
-      </w:r>
-    </w:p>
-    <w:p>
-      <w:pPr>
-        <w:pStyle w:val="Comment"/>
-      </w:pPr>
-      <w:r>
-        <w:t xml:space="preserve">Purpose - </w:t>
-      </w:r>
-      <w:r>
-        <w:t>This</w:t>
-      </w:r>
-      <w:r>
-        <w:t xml:space="preserve"> will view all of the game comments for a certain game</w:t>
-      </w:r>
-    </w:p>
-    <w:p>
-      <w:pPr>
-        <w:pStyle w:val="Comment"/>
-      </w:pPr>
-      <w:r>
-        <w:t xml:space="preserve">Input data – </w:t>
-      </w:r>
-      <w:r>
-        <w:t>game ID</w:t>
-      </w:r>
-    </w:p>
-    <w:p>
-      <w:pPr>
-        <w:pStyle w:val="Comment"/>
-      </w:pPr>
-      <w:r>
-        <w:t>Parameters – none</w:t>
-      </w:r>
-    </w:p>
-    <w:p>
-      <w:pPr>
-        <w:pStyle w:val="Comment"/>
-      </w:pPr>
-      <w:r>
-        <w:t xml:space="preserve">Output data – </w:t>
-      </w:r>
-      <w:r>
-        <w:t>comments for a given game</w:t>
-      </w:r>
-    </w:p>
-    <w:p>
-      <w:pPr>
-        <w:pStyle w:val="Comment"/>
-      </w:pPr>
-      <w:r>
-        <w:t xml:space="preserve">Return value – </w:t>
-      </w:r>
-      <w:r>
-        <w:t>comments */</w:t>
-      </w:r>
-    </w:p>
-    <w:p>
-      <w:pPr>
-        <w:pStyle w:val="Code"/>
-      </w:pPr>
-    </w:p>
-    <w:p>
-      <w:pPr>
-        <w:pStyle w:val="Code"/>
-      </w:pPr>
-      <w:proofErr w:type="spellStart"/>
-      <w:proofErr w:type="gramStart"/>
-      <w:r>
-        <w:t>viewComments</w:t>
-      </w:r>
-      <w:proofErr w:type="spellEnd"/>
-      <w:r>
-        <w:t>()</w:t>
-      </w:r>
-      <w:proofErr w:type="gramEnd"/>
     </w:p>
     <w:p>
       <w:pPr>
@@ -25020,15 +24116,8 @@
         <w:pStyle w:val="Code"/>
         <w:ind w:left="2880"/>
       </w:pPr>
-      <w:proofErr w:type="spellStart"/>
-      <w:proofErr w:type="gramStart"/>
-      <w:r>
-        <w:t>gameID</w:t>
-      </w:r>
-      <w:proofErr w:type="spellEnd"/>
-      <w:proofErr w:type="gramEnd"/>
-      <w:r>
-        <w:t xml:space="preserve"> = GET ID of game to view comments for</w:t>
+      <w:r>
+        <w:t>gameID = GET ID of game to view comments for</w:t>
       </w:r>
     </w:p>
     <w:p>
@@ -25036,29 +24125,8 @@
         <w:pStyle w:val="Code"/>
         <w:ind w:left="2880"/>
       </w:pPr>
-      <w:proofErr w:type="gramStart"/>
-      <w:r>
-        <w:t>return</w:t>
-      </w:r>
-      <w:proofErr w:type="gramEnd"/>
-      <w:r>
-        <w:t xml:space="preserve"> </w:t>
-      </w:r>
-      <w:proofErr w:type="spellStart"/>
-      <w:r>
-        <w:t>retreiveCommentsForGame</w:t>
-      </w:r>
-      <w:proofErr w:type="spellEnd"/>
-      <w:r>
-        <w:t>(</w:t>
-      </w:r>
-      <w:proofErr w:type="spellStart"/>
-      <w:r>
-        <w:t>gameID</w:t>
-      </w:r>
-      <w:proofErr w:type="spellEnd"/>
-      <w:r>
-        <w:t>)</w:t>
+      <w:r>
+        <w:t>return retreiveCommentsForGame(gameID)</w:t>
       </w:r>
     </w:p>
     <w:p>
@@ -25081,18 +24149,11 @@
       <w:r>
         <w:t xml:space="preserve">/* </w:t>
       </w:r>
-      <w:proofErr w:type="spellStart"/>
-      <w:proofErr w:type="gramStart"/>
       <w:r>
         <w:t>viewPredictions</w:t>
       </w:r>
-      <w:proofErr w:type="spellEnd"/>
-      <w:r>
-        <w:t>(</w:t>
-      </w:r>
-      <w:proofErr w:type="gramEnd"/>
-      <w:r>
-        <w:t xml:space="preserve">): </w:t>
+      <w:r>
+        <w:t xml:space="preserve">(): </w:t>
       </w:r>
     </w:p>
     <w:p>
@@ -25167,17 +24228,10 @@
       <w:pPr>
         <w:pStyle w:val="Code"/>
       </w:pPr>
-      <w:proofErr w:type="spellStart"/>
-      <w:proofErr w:type="gramStart"/>
       <w:r>
         <w:lastRenderedPageBreak/>
-        <w:t>viewPredictions</w:t>
-      </w:r>
-      <w:proofErr w:type="spellEnd"/>
-      <w:r>
-        <w:t>()</w:t>
-      </w:r>
-      <w:proofErr w:type="gramEnd"/>
+        <w:t>viewPredictions()</w:t>
+      </w:r>
     </w:p>
     <w:p>
       <w:pPr>
@@ -25192,15 +24246,8 @@
         <w:pStyle w:val="Code"/>
         <w:ind w:left="2880"/>
       </w:pPr>
-      <w:proofErr w:type="spellStart"/>
-      <w:proofErr w:type="gramStart"/>
-      <w:r>
-        <w:t>gameID</w:t>
-      </w:r>
-      <w:proofErr w:type="spellEnd"/>
-      <w:proofErr w:type="gramEnd"/>
-      <w:r>
-        <w:t xml:space="preserve"> = GET game ID</w:t>
+      <w:r>
+        <w:t>gameID = GET game ID</w:t>
       </w:r>
     </w:p>
     <w:p>
@@ -25208,29 +24255,8 @@
         <w:pStyle w:val="Code"/>
         <w:ind w:left="2880"/>
       </w:pPr>
-      <w:proofErr w:type="gramStart"/>
-      <w:r>
-        <w:t>return</w:t>
-      </w:r>
-      <w:proofErr w:type="gramEnd"/>
-      <w:r>
-        <w:t xml:space="preserve"> </w:t>
-      </w:r>
-      <w:proofErr w:type="spellStart"/>
-      <w:r>
-        <w:t>retreivePredictionsForGame</w:t>
-      </w:r>
-      <w:proofErr w:type="spellEnd"/>
-      <w:r>
-        <w:t>(</w:t>
-      </w:r>
-      <w:proofErr w:type="spellStart"/>
-      <w:r>
-        <w:t>gameID</w:t>
-      </w:r>
-      <w:proofErr w:type="spellEnd"/>
-      <w:r>
-        <w:t>)</w:t>
+      <w:r>
+        <w:t>return retreivePredictionsForGame(gameID)</w:t>
       </w:r>
     </w:p>
     <w:p>
@@ -25253,18 +24279,11 @@
       <w:r>
         <w:t xml:space="preserve">/* </w:t>
       </w:r>
-      <w:proofErr w:type="spellStart"/>
-      <w:proofErr w:type="gramStart"/>
       <w:r>
         <w:t>viewScore</w:t>
       </w:r>
-      <w:proofErr w:type="spellEnd"/>
-      <w:r>
-        <w:t>(</w:t>
-      </w:r>
-      <w:proofErr w:type="gramEnd"/>
-      <w:r>
-        <w:t xml:space="preserve">): </w:t>
+      <w:r>
+        <w:t xml:space="preserve">(): </w:t>
       </w:r>
     </w:p>
     <w:p>
@@ -25334,16 +24353,12 @@
       <w:pPr>
         <w:pStyle w:val="Code"/>
       </w:pPr>
-      <w:proofErr w:type="spellStart"/>
-      <w:proofErr w:type="gramStart"/>
       <w:r>
         <w:t>viewScore</w:t>
       </w:r>
-      <w:proofErr w:type="spellEnd"/>
       <w:r>
         <w:t>()</w:t>
       </w:r>
-      <w:proofErr w:type="gramEnd"/>
     </w:p>
     <w:p>
       <w:pPr>
@@ -25357,49 +24372,16 @@
       <w:pPr>
         <w:pStyle w:val="Code"/>
       </w:pPr>
-      <w:proofErr w:type="spellStart"/>
-      <w:proofErr w:type="gramStart"/>
-      <w:r>
-        <w:t>gameID</w:t>
-      </w:r>
-      <w:proofErr w:type="spellEnd"/>
-      <w:proofErr w:type="gramEnd"/>
-      <w:r>
-        <w:t xml:space="preserve"> = GET </w:t>
-      </w:r>
-      <w:proofErr w:type="spellStart"/>
-      <w:r>
-        <w:t>gameID</w:t>
-      </w:r>
-      <w:proofErr w:type="spellEnd"/>
+      <w:r>
+        <w:t>gameID = GET gameID</w:t>
+      </w:r>
     </w:p>
     <w:p>
       <w:pPr>
         <w:pStyle w:val="Code"/>
       </w:pPr>
-      <w:proofErr w:type="gramStart"/>
-      <w:r>
-        <w:t>return</w:t>
-      </w:r>
-      <w:proofErr w:type="gramEnd"/>
-      <w:r>
-        <w:t xml:space="preserve"> </w:t>
-      </w:r>
-      <w:proofErr w:type="spellStart"/>
-      <w:r>
-        <w:t>retrieveScoreForGame</w:t>
-      </w:r>
-      <w:proofErr w:type="spellEnd"/>
-      <w:r>
-        <w:t>(</w:t>
-      </w:r>
-      <w:proofErr w:type="spellStart"/>
-      <w:r>
-        <w:t>gameID</w:t>
-      </w:r>
-      <w:proofErr w:type="spellEnd"/>
-      <w:r>
-        <w:t>)</w:t>
+      <w:r>
+        <w:t>return retrieveScoreForGame(gameID)</w:t>
       </w:r>
     </w:p>
     <w:p>
@@ -25482,36 +24464,7 @@
           <w:color w:val="F07F09" w:themeColor="accent1"/>
         </w:rPr>
         <w:tab/>
-      </w:r>
-      <w:proofErr w:type="spellStart"/>
-      <w:proofErr w:type="gramStart"/>
-      <w:r>
-        <w:rPr>
-          <w:color w:val="F07F09" w:themeColor="accent1"/>
-        </w:rPr>
-        <w:t>gameID</w:t>
-      </w:r>
-      <w:proofErr w:type="spellEnd"/>
-      <w:proofErr w:type="gramEnd"/>
-      <w:r>
-        <w:rPr>
-          <w:color w:val="F07F09" w:themeColor="accent1"/>
-        </w:rPr>
-        <w:t xml:space="preserve">:: </w:t>
-      </w:r>
-      <w:proofErr w:type="spellStart"/>
-      <w:r>
-        <w:rPr>
-          <w:color w:val="F07F09" w:themeColor="accent1"/>
-        </w:rPr>
-        <w:t>int</w:t>
-      </w:r>
-      <w:proofErr w:type="spellEnd"/>
-      <w:r>
-        <w:rPr>
-          <w:color w:val="F07F09" w:themeColor="accent1"/>
-        </w:rPr>
-        <w:t>:</w:t>
+        <w:t>gameID:: int:</w:t>
       </w:r>
       <w:r>
         <w:rPr>
@@ -25546,35 +24499,11 @@
         </w:rPr>
         <w:tab/>
       </w:r>
-      <w:proofErr w:type="spellStart"/>
-      <w:proofErr w:type="gramStart"/>
       <w:r>
         <w:rPr>
           <w:color w:val="F07F09" w:themeColor="accent1"/>
         </w:rPr>
-        <w:t>teamID</w:t>
-      </w:r>
-      <w:proofErr w:type="spellEnd"/>
-      <w:proofErr w:type="gramEnd"/>
-      <w:r>
-        <w:rPr>
-          <w:color w:val="F07F09" w:themeColor="accent1"/>
-        </w:rPr>
-        <w:t xml:space="preserve">:: </w:t>
-      </w:r>
-      <w:proofErr w:type="spellStart"/>
-      <w:r>
-        <w:rPr>
-          <w:color w:val="F07F09" w:themeColor="accent1"/>
-        </w:rPr>
-        <w:t>int</w:t>
-      </w:r>
-      <w:proofErr w:type="spellEnd"/>
-      <w:r>
-        <w:rPr>
-          <w:color w:val="F07F09" w:themeColor="accent1"/>
-        </w:rPr>
-        <w:t>:</w:t>
+        <w:t>teamID:: int:</w:t>
       </w:r>
       <w:r>
         <w:rPr>
@@ -25609,35 +24538,11 @@
         </w:rPr>
         <w:tab/>
       </w:r>
-      <w:proofErr w:type="spellStart"/>
-      <w:proofErr w:type="gramStart"/>
       <w:r>
         <w:rPr>
           <w:color w:val="F07F09" w:themeColor="accent1"/>
         </w:rPr>
-        <w:t>userID</w:t>
-      </w:r>
-      <w:proofErr w:type="spellEnd"/>
-      <w:proofErr w:type="gramEnd"/>
-      <w:r>
-        <w:rPr>
-          <w:color w:val="F07F09" w:themeColor="accent1"/>
-        </w:rPr>
-        <w:t xml:space="preserve">:: </w:t>
-      </w:r>
-      <w:proofErr w:type="spellStart"/>
-      <w:r>
-        <w:rPr>
-          <w:color w:val="F07F09" w:themeColor="accent1"/>
-        </w:rPr>
-        <w:t>int</w:t>
-      </w:r>
-      <w:proofErr w:type="spellEnd"/>
-      <w:r>
-        <w:rPr>
-          <w:color w:val="F07F09" w:themeColor="accent1"/>
-        </w:rPr>
-        <w:t>:</w:t>
+        <w:t>userID:: int:</w:t>
       </w:r>
       <w:r>
         <w:rPr>
@@ -25764,35 +24669,11 @@
         </w:rPr>
         <w:tab/>
       </w:r>
-      <w:proofErr w:type="spellStart"/>
-      <w:proofErr w:type="gramStart"/>
       <w:r>
         <w:rPr>
           <w:color w:val="F07F09" w:themeColor="accent1"/>
         </w:rPr>
-        <w:t>gameID</w:t>
-      </w:r>
-      <w:proofErr w:type="spellEnd"/>
-      <w:proofErr w:type="gramEnd"/>
-      <w:r>
-        <w:rPr>
-          <w:color w:val="F07F09" w:themeColor="accent1"/>
-        </w:rPr>
-        <w:t xml:space="preserve">:: </w:t>
-      </w:r>
-      <w:proofErr w:type="spellStart"/>
-      <w:r>
-        <w:rPr>
-          <w:color w:val="F07F09" w:themeColor="accent1"/>
-        </w:rPr>
-        <w:t>int</w:t>
-      </w:r>
-      <w:proofErr w:type="spellEnd"/>
-      <w:r>
-        <w:rPr>
-          <w:color w:val="F07F09" w:themeColor="accent1"/>
-        </w:rPr>
-        <w:t>:</w:t>
+        <w:t>gameID:: int:</w:t>
       </w:r>
       <w:r>
         <w:rPr>
@@ -25831,35 +24712,7 @@
         <w:rPr>
           <w:color w:val="F07F09" w:themeColor="accent1"/>
         </w:rPr>
-        <w:t>ID</w:t>
-      </w:r>
-      <w:proofErr w:type="gramStart"/>
-      <w:r>
-        <w:rPr>
-          <w:color w:val="F07F09" w:themeColor="accent1"/>
-        </w:rPr>
-        <w:t>::</w:t>
-      </w:r>
-      <w:proofErr w:type="gramEnd"/>
-      <w:r>
-        <w:rPr>
-          <w:color w:val="F07F09" w:themeColor="accent1"/>
-        </w:rPr>
-        <w:t xml:space="preserve"> </w:t>
-      </w:r>
-      <w:proofErr w:type="spellStart"/>
-      <w:r>
-        <w:rPr>
-          <w:color w:val="F07F09" w:themeColor="accent1"/>
-        </w:rPr>
-        <w:t>int</w:t>
-      </w:r>
-      <w:proofErr w:type="spellEnd"/>
-      <w:r>
-        <w:rPr>
-          <w:color w:val="F07F09" w:themeColor="accent1"/>
-        </w:rPr>
-        <w:t>:</w:t>
+        <w:t>ID:: int:</w:t>
       </w:r>
       <w:r>
         <w:rPr>
@@ -25898,21 +24751,7 @@
         <w:rPr>
           <w:color w:val="F07F09" w:themeColor="accent1"/>
         </w:rPr>
-        <w:t>timestamp::</w:t>
-      </w:r>
-      <w:proofErr w:type="spellStart"/>
-      <w:r>
-        <w:rPr>
-          <w:color w:val="F07F09" w:themeColor="accent1"/>
-        </w:rPr>
-        <w:t>datetime</w:t>
-      </w:r>
-      <w:proofErr w:type="spellEnd"/>
-      <w:r>
-        <w:rPr>
-          <w:color w:val="F07F09" w:themeColor="accent1"/>
-        </w:rPr>
-        <w:t>:</w:t>
+        <w:t>timestamp::datetime:</w:t>
       </w:r>
       <w:r>
         <w:rPr>
@@ -25986,33 +24825,11 @@
         </w:rPr>
         <w:tab/>
       </w:r>
-      <w:proofErr w:type="spellStart"/>
       <w:r>
         <w:rPr>
           <w:color w:val="F07F09" w:themeColor="accent1"/>
         </w:rPr>
-        <w:t>userID</w:t>
-      </w:r>
-      <w:proofErr w:type="spellEnd"/>
-      <w:r>
-        <w:rPr>
-          <w:color w:val="F07F09" w:themeColor="accent1"/>
-        </w:rPr>
-        <w:t>::</w:t>
-      </w:r>
-      <w:proofErr w:type="spellStart"/>
-      <w:r>
-        <w:rPr>
-          <w:color w:val="F07F09" w:themeColor="accent1"/>
-        </w:rPr>
-        <w:t>int</w:t>
-      </w:r>
-      <w:proofErr w:type="spellEnd"/>
-      <w:r>
-        <w:rPr>
-          <w:color w:val="F07F09" w:themeColor="accent1"/>
-        </w:rPr>
-        <w:t>:</w:t>
+        <w:t>userID::int:</w:t>
       </w:r>
       <w:r>
         <w:rPr>
@@ -26128,21 +24945,7 @@
           <w:color w:val="F07F09" w:themeColor="accent1"/>
         </w:rPr>
         <w:tab/>
-        <w:t>ID::</w:t>
-      </w:r>
-      <w:proofErr w:type="spellStart"/>
-      <w:r>
-        <w:rPr>
-          <w:color w:val="F07F09" w:themeColor="accent1"/>
-        </w:rPr>
-        <w:t>int</w:t>
-      </w:r>
-      <w:proofErr w:type="spellEnd"/>
-      <w:r>
-        <w:rPr>
-          <w:color w:val="F07F09" w:themeColor="accent1"/>
-        </w:rPr>
-        <w:t>:</w:t>
+        <w:t>ID::int:</w:t>
       </w:r>
       <w:r>
         <w:rPr>
@@ -26177,33 +24980,11 @@
         </w:rPr>
         <w:tab/>
       </w:r>
-      <w:proofErr w:type="spellStart"/>
       <w:r>
         <w:rPr>
           <w:color w:val="F07F09" w:themeColor="accent1"/>
         </w:rPr>
-        <w:t>leagueId</w:t>
-      </w:r>
-      <w:proofErr w:type="spellEnd"/>
-      <w:r>
-        <w:rPr>
-          <w:color w:val="F07F09" w:themeColor="accent1"/>
-        </w:rPr>
-        <w:t>::</w:t>
-      </w:r>
-      <w:proofErr w:type="spellStart"/>
-      <w:r>
-        <w:rPr>
-          <w:color w:val="F07F09" w:themeColor="accent1"/>
-        </w:rPr>
-        <w:t>int</w:t>
-      </w:r>
-      <w:proofErr w:type="spellEnd"/>
-      <w:r>
-        <w:rPr>
-          <w:color w:val="F07F09" w:themeColor="accent1"/>
-        </w:rPr>
-        <w:t>:</w:t>
+        <w:t>leagueId::int:</w:t>
       </w:r>
       <w:r>
         <w:rPr>
@@ -26238,19 +25019,11 @@
         </w:rPr>
         <w:tab/>
       </w:r>
-      <w:proofErr w:type="spellStart"/>
       <w:r>
         <w:rPr>
           <w:color w:val="F07F09" w:themeColor="accent1"/>
         </w:rPr>
-        <w:t>teamName</w:t>
-      </w:r>
-      <w:proofErr w:type="spellEnd"/>
-      <w:r>
-        <w:rPr>
-          <w:color w:val="F07F09" w:themeColor="accent1"/>
-        </w:rPr>
-        <w:t>::string:</w:t>
+        <w:t>teamName::string:</w:t>
       </w:r>
       <w:r>
         <w:rPr>
@@ -26296,18 +25069,11 @@
       <w:r>
         <w:t xml:space="preserve">/* </w:t>
       </w:r>
-      <w:proofErr w:type="spellStart"/>
-      <w:proofErr w:type="gramStart"/>
       <w:r>
         <w:t>viewTeamsByLeague</w:t>
       </w:r>
-      <w:proofErr w:type="spellEnd"/>
-      <w:r>
-        <w:t>(</w:t>
-      </w:r>
-      <w:proofErr w:type="gramEnd"/>
-      <w:r>
-        <w:t xml:space="preserve">): </w:t>
+      <w:r>
+        <w:t xml:space="preserve">(): </w:t>
       </w:r>
     </w:p>
     <w:p>
@@ -26382,16 +25148,12 @@
       <w:pPr>
         <w:pStyle w:val="Code"/>
       </w:pPr>
-      <w:proofErr w:type="spellStart"/>
-      <w:proofErr w:type="gramStart"/>
       <w:r>
         <w:t>viewTeamsByLeague</w:t>
       </w:r>
-      <w:proofErr w:type="spellEnd"/>
       <w:r>
         <w:t>()</w:t>
       </w:r>
-      <w:proofErr w:type="gramEnd"/>
     </w:p>
     <w:p>
       <w:pPr>
@@ -26406,15 +25168,8 @@
         <w:pStyle w:val="Code"/>
         <w:ind w:left="2880"/>
       </w:pPr>
-      <w:proofErr w:type="spellStart"/>
-      <w:proofErr w:type="gramStart"/>
-      <w:r>
-        <w:t>leagueID</w:t>
-      </w:r>
-      <w:proofErr w:type="spellEnd"/>
-      <w:proofErr w:type="gramEnd"/>
-      <w:r>
-        <w:t xml:space="preserve"> = GET league ID</w:t>
+      <w:r>
+        <w:t>leagueID = GET league ID</w:t>
       </w:r>
     </w:p>
     <w:p>
@@ -26422,29 +25177,8 @@
         <w:pStyle w:val="Code"/>
         <w:ind w:left="2880"/>
       </w:pPr>
-      <w:proofErr w:type="gramStart"/>
-      <w:r>
-        <w:t>return</w:t>
-      </w:r>
-      <w:proofErr w:type="gramEnd"/>
-      <w:r>
-        <w:t xml:space="preserve"> </w:t>
-      </w:r>
-      <w:proofErr w:type="spellStart"/>
-      <w:r>
-        <w:t>retreiveTeamsByLeague</w:t>
-      </w:r>
-      <w:proofErr w:type="spellEnd"/>
-      <w:r>
-        <w:t>(</w:t>
-      </w:r>
-      <w:proofErr w:type="spellStart"/>
-      <w:r>
-        <w:t>leagueID</w:t>
-      </w:r>
-      <w:proofErr w:type="spellEnd"/>
-      <w:r>
-        <w:t>)</w:t>
+      <w:r>
+        <w:t>return retreiveTeamsByLeague(leagueID)</w:t>
       </w:r>
     </w:p>
     <w:p>
@@ -26467,18 +25201,11 @@
       <w:r>
         <w:t xml:space="preserve">/* </w:t>
       </w:r>
-      <w:proofErr w:type="spellStart"/>
-      <w:proofErr w:type="gramStart"/>
       <w:r>
         <w:t>createTeam</w:t>
       </w:r>
-      <w:proofErr w:type="spellEnd"/>
-      <w:r>
-        <w:t>(</w:t>
-      </w:r>
-      <w:proofErr w:type="gramEnd"/>
-      <w:r>
-        <w:t xml:space="preserve">): </w:t>
+      <w:r>
+        <w:t xml:space="preserve">(): </w:t>
       </w:r>
     </w:p>
     <w:p>
@@ -26557,16 +25284,9 @@
       <w:pPr>
         <w:pStyle w:val="Code"/>
       </w:pPr>
-      <w:proofErr w:type="spellStart"/>
-      <w:proofErr w:type="gramStart"/>
-      <w:r>
-        <w:t>createTeam</w:t>
-      </w:r>
-      <w:proofErr w:type="spellEnd"/>
-      <w:r>
-        <w:t>()</w:t>
-      </w:r>
-      <w:proofErr w:type="gramEnd"/>
+      <w:r>
+        <w:t>createTeam()</w:t>
+      </w:r>
     </w:p>
     <w:p>
       <w:pPr>
@@ -26581,13 +25301,8 @@
         <w:pStyle w:val="Code"/>
         <w:ind w:left="2880"/>
       </w:pPr>
-      <w:proofErr w:type="gramStart"/>
-      <w:r>
-        <w:t>team</w:t>
-      </w:r>
-      <w:proofErr w:type="gramEnd"/>
-      <w:r>
-        <w:t xml:space="preserve"> = new Team()</w:t>
+      <w:r>
+        <w:t>team = new Team()</w:t>
       </w:r>
     </w:p>
     <w:p>
@@ -26595,13 +25310,8 @@
         <w:pStyle w:val="Code"/>
         <w:ind w:left="2880"/>
       </w:pPr>
-      <w:proofErr w:type="spellStart"/>
-      <w:r>
-        <w:t>team.leagueID</w:t>
-      </w:r>
-      <w:proofErr w:type="spellEnd"/>
-      <w:r>
-        <w:t xml:space="preserve"> = GET league ID</w:t>
+      <w:r>
+        <w:t>team.leagueID = GET league ID</w:t>
       </w:r>
     </w:p>
     <w:p>
@@ -26618,16 +25328,9 @@
         <w:pStyle w:val="Code"/>
         <w:ind w:left="2880"/>
       </w:pPr>
-      <w:proofErr w:type="spellStart"/>
-      <w:proofErr w:type="gramStart"/>
-      <w:r>
-        <w:t>team.Save</w:t>
-      </w:r>
-      <w:proofErr w:type="spellEnd"/>
-      <w:r>
-        <w:t>()</w:t>
-      </w:r>
-      <w:proofErr w:type="gramEnd"/>
+      <w:r>
+        <w:t>team.Save()</w:t>
+      </w:r>
     </w:p>
     <w:p>
       <w:pPr>
@@ -26649,18 +25352,11 @@
       <w:r>
         <w:t xml:space="preserve">/* </w:t>
       </w:r>
-      <w:proofErr w:type="spellStart"/>
-      <w:proofErr w:type="gramStart"/>
       <w:r>
         <w:t>modifyTeam</w:t>
       </w:r>
-      <w:proofErr w:type="spellEnd"/>
-      <w:r>
-        <w:t>(</w:t>
-      </w:r>
-      <w:proofErr w:type="gramEnd"/>
-      <w:r>
-        <w:t xml:space="preserve">): </w:t>
+      <w:r>
+        <w:t xml:space="preserve">(): </w:t>
       </w:r>
     </w:p>
     <w:p>
@@ -26730,19 +25426,12 @@
       <w:pPr>
         <w:pStyle w:val="Code"/>
       </w:pPr>
-      <w:proofErr w:type="spellStart"/>
-      <w:proofErr w:type="gramStart"/>
-      <w:r>
-        <w:t>modifyTeam</w:t>
-      </w:r>
-      <w:proofErr w:type="spellEnd"/>
-      <w:r>
-        <w:t>(</w:t>
+      <w:r>
+        <w:t>modifyTeam(</w:t>
       </w:r>
       <w:r>
         <w:t>)</w:t>
       </w:r>
-      <w:proofErr w:type="gramEnd"/>
     </w:p>
     <w:p>
       <w:pPr>
@@ -26757,29 +25446,8 @@
         <w:pStyle w:val="Code"/>
         <w:ind w:left="2880"/>
       </w:pPr>
-      <w:proofErr w:type="gramStart"/>
-      <w:r>
-        <w:t>team</w:t>
-      </w:r>
-      <w:proofErr w:type="gramEnd"/>
-      <w:r>
-        <w:t xml:space="preserve"> = </w:t>
-      </w:r>
-      <w:proofErr w:type="spellStart"/>
-      <w:r>
-        <w:t>retreiveTeamByID</w:t>
-      </w:r>
-      <w:proofErr w:type="spellEnd"/>
-      <w:r>
-        <w:t>(</w:t>
-      </w:r>
-      <w:proofErr w:type="spellStart"/>
-      <w:r>
-        <w:t>teamID</w:t>
-      </w:r>
-      <w:proofErr w:type="spellEnd"/>
-      <w:r>
-        <w:t>)</w:t>
+      <w:r>
+        <w:t>team = retreiveTeamByID(teamID)</w:t>
       </w:r>
     </w:p>
     <w:p>
@@ -26787,13 +25455,8 @@
         <w:pStyle w:val="Code"/>
         <w:ind w:left="2880"/>
       </w:pPr>
-      <w:proofErr w:type="gramStart"/>
-      <w:r>
-        <w:t>if</w:t>
-      </w:r>
-      <w:proofErr w:type="gramEnd"/>
-      <w:r>
-        <w:t xml:space="preserve"> (user option == updating)</w:t>
+      <w:r>
+        <w:t>if (user option == updating)</w:t>
       </w:r>
     </w:p>
     <w:p>
@@ -26801,13 +25464,8 @@
         <w:pStyle w:val="Code"/>
         <w:ind w:left="2880"/>
       </w:pPr>
-      <w:proofErr w:type="spellStart"/>
-      <w:r>
-        <w:t>team.league</w:t>
-      </w:r>
-      <w:proofErr w:type="spellEnd"/>
-      <w:r>
-        <w:t xml:space="preserve"> = GET league ID</w:t>
+      <w:r>
+        <w:t>team.league = GET league ID</w:t>
       </w:r>
     </w:p>
     <w:p>
@@ -26825,27 +25483,18 @@
         <w:pStyle w:val="Code"/>
         <w:ind w:left="2880"/>
       </w:pPr>
-      <w:proofErr w:type="spellStart"/>
-      <w:proofErr w:type="gramStart"/>
-      <w:r>
-        <w:t>team.Save</w:t>
-      </w:r>
-      <w:proofErr w:type="spellEnd"/>
-      <w:r>
-        <w:t>()</w:t>
-      </w:r>
-      <w:proofErr w:type="gramEnd"/>
+      <w:r>
+        <w:t>team.Save()</w:t>
+      </w:r>
     </w:p>
     <w:p>
       <w:pPr>
         <w:pStyle w:val="Code"/>
         <w:ind w:left="2880"/>
       </w:pPr>
-      <w:proofErr w:type="gramStart"/>
       <w:r>
         <w:t>else</w:t>
       </w:r>
-      <w:proofErr w:type="gramEnd"/>
     </w:p>
     <w:p>
       <w:pPr>
@@ -26854,17 +25503,8 @@
       </w:pPr>
       <w:r>
         <w:tab/>
-      </w:r>
-      <w:proofErr w:type="spellStart"/>
-      <w:proofErr w:type="gramStart"/>
-      <w:r>
-        <w:t>team.Delete</w:t>
-      </w:r>
-      <w:proofErr w:type="spellEnd"/>
-      <w:r>
-        <w:t>()</w:t>
-      </w:r>
-      <w:proofErr w:type="gramEnd"/>
+        <w:t>team.Delete()</w:t>
+      </w:r>
     </w:p>
     <w:p>
       <w:pPr>
@@ -26940,18 +25580,11 @@
       <w:r>
         <w:t xml:space="preserve">/* </w:t>
       </w:r>
-      <w:proofErr w:type="spellStart"/>
-      <w:proofErr w:type="gramStart"/>
       <w:r>
         <w:t>deleteComment</w:t>
       </w:r>
-      <w:proofErr w:type="spellEnd"/>
-      <w:r>
-        <w:t>(</w:t>
-      </w:r>
-      <w:proofErr w:type="gramEnd"/>
-      <w:r>
-        <w:t xml:space="preserve">): </w:t>
+      <w:r>
+        <w:t xml:space="preserve">(): </w:t>
       </w:r>
     </w:p>
     <w:p>
@@ -27026,16 +25659,9 @@
       <w:pPr>
         <w:pStyle w:val="Code"/>
       </w:pPr>
-      <w:proofErr w:type="spellStart"/>
-      <w:proofErr w:type="gramStart"/>
-      <w:r>
-        <w:t>deleteComment</w:t>
-      </w:r>
-      <w:proofErr w:type="spellEnd"/>
-      <w:r>
-        <w:t>()</w:t>
-      </w:r>
-      <w:proofErr w:type="gramEnd"/>
+      <w:r>
+        <w:t>deleteComment()</w:t>
+      </w:r>
     </w:p>
     <w:p>
       <w:pPr>
@@ -27050,46 +25676,16 @@
         <w:pStyle w:val="Code"/>
         <w:ind w:left="2880"/>
       </w:pPr>
-      <w:proofErr w:type="spellStart"/>
-      <w:proofErr w:type="gramStart"/>
-      <w:r>
-        <w:t>commentID</w:t>
-      </w:r>
-      <w:proofErr w:type="spellEnd"/>
-      <w:proofErr w:type="gramEnd"/>
-      <w:r>
-        <w:t xml:space="preserve"> = GET comment ID</w:t>
+      <w:r>
+        <w:t>commentID = GET comment ID</w:t>
       </w:r>
       <w:r>
         <w:br/>
-        <w:t xml:space="preserve">comment = </w:t>
-      </w:r>
-      <w:proofErr w:type="spellStart"/>
-      <w:r>
-        <w:t>getCommentByID</w:t>
-      </w:r>
-      <w:proofErr w:type="spellEnd"/>
-      <w:r>
-        <w:t>(</w:t>
-      </w:r>
-      <w:proofErr w:type="spellStart"/>
-      <w:r>
-        <w:t>commentID</w:t>
-      </w:r>
-      <w:proofErr w:type="spellEnd"/>
-      <w:r>
-        <w:t>)</w:t>
+        <w:t>comment = getCommentByID(commentID)</w:t>
       </w:r>
       <w:r>
         <w:br/>
-      </w:r>
-      <w:proofErr w:type="spellStart"/>
-      <w:r>
-        <w:t>comment.Delete</w:t>
-      </w:r>
-      <w:proofErr w:type="spellEnd"/>
-      <w:r>
-        <w:t>()</w:t>
+        <w:t>comment.Delete()</w:t>
       </w:r>
     </w:p>
     <w:p>
@@ -27171,16 +25767,8 @@
           <w:color w:val="F07F09" w:themeColor="accent1"/>
         </w:rPr>
         <w:tab/>
-        <w:t>ID::</w:t>
-      </w:r>
-      <w:proofErr w:type="spellStart"/>
-      <w:r>
-        <w:rPr>
-          <w:color w:val="F07F09" w:themeColor="accent1"/>
-        </w:rPr>
-        <w:t>int</w:t>
-      </w:r>
-      <w:proofErr w:type="spellEnd"/>
+        <w:t>ID::int</w:t>
+      </w:r>
       <w:r>
         <w:rPr>
           <w:color w:val="F9B268" w:themeColor="accent1" w:themeTint="99"/>
@@ -27259,33 +25847,11 @@
         </w:rPr>
         <w:tab/>
       </w:r>
-      <w:proofErr w:type="spellStart"/>
       <w:r>
         <w:rPr>
           <w:color w:val="F07F09" w:themeColor="accent1"/>
         </w:rPr>
-        <w:t>sportID</w:t>
-      </w:r>
-      <w:proofErr w:type="spellEnd"/>
-      <w:r>
-        <w:rPr>
-          <w:color w:val="F07F09" w:themeColor="accent1"/>
-        </w:rPr>
-        <w:t>::</w:t>
-      </w:r>
-      <w:proofErr w:type="spellStart"/>
-      <w:r>
-        <w:rPr>
-          <w:color w:val="F07F09" w:themeColor="accent1"/>
-        </w:rPr>
-        <w:t>int</w:t>
-      </w:r>
-      <w:proofErr w:type="spellEnd"/>
-      <w:r>
-        <w:rPr>
-          <w:color w:val="F07F09" w:themeColor="accent1"/>
-        </w:rPr>
-        <w:t>:</w:t>
+        <w:t>sportID::int:</w:t>
       </w:r>
       <w:r>
         <w:rPr>
@@ -27309,33 +25875,11 @@
           <w:color w:val="C19859" w:themeColor="accent6"/>
         </w:rPr>
       </w:pPr>
-      <w:proofErr w:type="spellStart"/>
       <w:r>
         <w:rPr>
           <w:color w:val="F07F09" w:themeColor="accent1"/>
         </w:rPr>
-        <w:t>userID</w:t>
-      </w:r>
-      <w:proofErr w:type="spellEnd"/>
-      <w:r>
-        <w:rPr>
-          <w:color w:val="F07F09" w:themeColor="accent1"/>
-        </w:rPr>
-        <w:t>::</w:t>
-      </w:r>
-      <w:proofErr w:type="spellStart"/>
-      <w:r>
-        <w:rPr>
-          <w:color w:val="F07F09" w:themeColor="accent1"/>
-        </w:rPr>
-        <w:t>int</w:t>
-      </w:r>
-      <w:proofErr w:type="spellEnd"/>
-      <w:r>
-        <w:rPr>
-          <w:color w:val="F07F09" w:themeColor="accent1"/>
-        </w:rPr>
-        <w:t>:</w:t>
+        <w:t>userID::int:</w:t>
       </w:r>
       <w:r>
         <w:rPr>
@@ -27384,18 +25928,11 @@
       <w:r>
         <w:t xml:space="preserve">/* </w:t>
       </w:r>
-      <w:proofErr w:type="spellStart"/>
-      <w:proofErr w:type="gramStart"/>
       <w:r>
         <w:t>createLeague</w:t>
       </w:r>
-      <w:proofErr w:type="spellEnd"/>
-      <w:r>
-        <w:t>(</w:t>
-      </w:r>
-      <w:proofErr w:type="gramEnd"/>
-      <w:r>
-        <w:t xml:space="preserve">): </w:t>
+      <w:r>
+        <w:t xml:space="preserve">(): </w:t>
       </w:r>
     </w:p>
     <w:p>
@@ -27474,16 +26011,9 @@
       <w:pPr>
         <w:pStyle w:val="Code"/>
       </w:pPr>
-      <w:proofErr w:type="spellStart"/>
-      <w:proofErr w:type="gramStart"/>
-      <w:r>
-        <w:t>createLeague</w:t>
-      </w:r>
-      <w:proofErr w:type="spellEnd"/>
-      <w:r>
-        <w:t>()</w:t>
-      </w:r>
-      <w:proofErr w:type="gramEnd"/>
+      <w:r>
+        <w:t>createLeague()</w:t>
+      </w:r>
     </w:p>
     <w:p>
       <w:pPr>
@@ -27498,13 +26028,8 @@
         <w:pStyle w:val="Code"/>
         <w:ind w:left="2880"/>
       </w:pPr>
-      <w:proofErr w:type="gramStart"/>
-      <w:r>
-        <w:t>league</w:t>
-      </w:r>
-      <w:proofErr w:type="gramEnd"/>
-      <w:r>
-        <w:t xml:space="preserve"> = new League()</w:t>
+      <w:r>
+        <w:t>league = new League()</w:t>
       </w:r>
     </w:p>
     <w:p>
@@ -27521,32 +26046,17 @@
         <w:pStyle w:val="Code"/>
         <w:ind w:left="2880"/>
       </w:pPr>
-      <w:proofErr w:type="spellStart"/>
-      <w:r>
-        <w:t>league.sportId</w:t>
-      </w:r>
-      <w:proofErr w:type="spellEnd"/>
-      <w:r>
-        <w:t xml:space="preserve"> = GET league </w:t>
-      </w:r>
-      <w:proofErr w:type="spellStart"/>
-      <w:r>
-        <w:t>sportId</w:t>
-      </w:r>
-      <w:proofErr w:type="spellEnd"/>
+      <w:r>
+        <w:t>league.sportId = GET league sportId</w:t>
+      </w:r>
     </w:p>
     <w:p>
       <w:pPr>
         <w:pStyle w:val="Code"/>
         <w:ind w:left="2880"/>
       </w:pPr>
-      <w:proofErr w:type="spellStart"/>
-      <w:r>
-        <w:t>league.userId</w:t>
-      </w:r>
-      <w:proofErr w:type="spellEnd"/>
-      <w:r>
-        <w:t xml:space="preserve"> = GET </w:t>
+      <w:r>
+        <w:t xml:space="preserve">league.userId = GET </w:t>
       </w:r>
       <w:r>
         <w:t>current</w:t>
@@ -27566,16 +26076,9 @@
         <w:pStyle w:val="Code"/>
         <w:ind w:left="2880"/>
       </w:pPr>
-      <w:proofErr w:type="spellStart"/>
-      <w:proofErr w:type="gramStart"/>
-      <w:r>
-        <w:t>league.Save</w:t>
-      </w:r>
-      <w:proofErr w:type="spellEnd"/>
-      <w:r>
-        <w:t>()</w:t>
-      </w:r>
-      <w:proofErr w:type="gramEnd"/>
+      <w:r>
+        <w:t>league.Save()</w:t>
+      </w:r>
     </w:p>
     <w:p>
       <w:pPr>
@@ -27597,18 +26100,11 @@
       <w:r>
         <w:t xml:space="preserve">/* </w:t>
       </w:r>
-      <w:proofErr w:type="spellStart"/>
-      <w:proofErr w:type="gramStart"/>
       <w:r>
         <w:t>viewLeaguesBySport</w:t>
       </w:r>
-      <w:proofErr w:type="spellEnd"/>
-      <w:r>
-        <w:t>(</w:t>
-      </w:r>
-      <w:proofErr w:type="gramEnd"/>
-      <w:r>
-        <w:t xml:space="preserve">): </w:t>
+      <w:r>
+        <w:t xml:space="preserve">(): </w:t>
       </w:r>
     </w:p>
     <w:p>
@@ -27678,16 +26174,9 @@
       <w:pPr>
         <w:pStyle w:val="Code"/>
       </w:pPr>
-      <w:proofErr w:type="spellStart"/>
-      <w:proofErr w:type="gramStart"/>
-      <w:r>
-        <w:t>viewLeaguesBySport</w:t>
-      </w:r>
-      <w:proofErr w:type="spellEnd"/>
-      <w:r>
-        <w:t>()</w:t>
-      </w:r>
-      <w:proofErr w:type="gramEnd"/>
+      <w:r>
+        <w:t>viewLeaguesBySport()</w:t>
+      </w:r>
     </w:p>
     <w:p>
       <w:pPr>
@@ -27702,15 +26191,8 @@
         <w:pStyle w:val="Code"/>
         <w:ind w:left="2880"/>
       </w:pPr>
-      <w:proofErr w:type="spellStart"/>
-      <w:proofErr w:type="gramStart"/>
-      <w:r>
-        <w:t>sportID</w:t>
-      </w:r>
-      <w:proofErr w:type="spellEnd"/>
-      <w:proofErr w:type="gramEnd"/>
-      <w:r>
-        <w:t xml:space="preserve"> = GET sport ID</w:t>
+      <w:r>
+        <w:t>sportID = GET sport ID</w:t>
       </w:r>
     </w:p>
     <w:p>
@@ -27718,29 +26200,8 @@
         <w:pStyle w:val="Code"/>
         <w:ind w:left="2880"/>
       </w:pPr>
-      <w:proofErr w:type="gramStart"/>
-      <w:r>
-        <w:t>return</w:t>
-      </w:r>
-      <w:proofErr w:type="gramEnd"/>
-      <w:r>
-        <w:t xml:space="preserve"> </w:t>
-      </w:r>
-      <w:proofErr w:type="spellStart"/>
-      <w:r>
-        <w:t>retreiveLeaguesBySport</w:t>
-      </w:r>
-      <w:proofErr w:type="spellEnd"/>
-      <w:r>
-        <w:t>(</w:t>
-      </w:r>
-      <w:proofErr w:type="spellStart"/>
-      <w:r>
-        <w:t>sportID</w:t>
-      </w:r>
-      <w:proofErr w:type="spellEnd"/>
-      <w:r>
-        <w:t>)</w:t>
+      <w:r>
+        <w:t>return retreiveLeaguesBySport(sportID)</w:t>
       </w:r>
     </w:p>
     <w:p>
@@ -27763,18 +26224,11 @@
       <w:r>
         <w:t xml:space="preserve">/* </w:t>
       </w:r>
-      <w:proofErr w:type="spellStart"/>
-      <w:proofErr w:type="gramStart"/>
       <w:r>
         <w:t>viewLeaguesByUser</w:t>
       </w:r>
-      <w:proofErr w:type="spellEnd"/>
-      <w:r>
-        <w:t>(</w:t>
-      </w:r>
-      <w:proofErr w:type="gramEnd"/>
-      <w:r>
-        <w:t xml:space="preserve">): </w:t>
+      <w:r>
+        <w:t xml:space="preserve">(): </w:t>
       </w:r>
     </w:p>
     <w:p>
@@ -27844,16 +26298,9 @@
       <w:pPr>
         <w:pStyle w:val="Code"/>
       </w:pPr>
-      <w:proofErr w:type="spellStart"/>
-      <w:proofErr w:type="gramStart"/>
-      <w:r>
-        <w:t>viewLeaguesByUser</w:t>
-      </w:r>
-      <w:proofErr w:type="spellEnd"/>
-      <w:r>
-        <w:t>()</w:t>
-      </w:r>
-      <w:proofErr w:type="gramEnd"/>
+      <w:r>
+        <w:t>viewLeaguesByUser()</w:t>
+      </w:r>
     </w:p>
     <w:p>
       <w:pPr>
@@ -27868,15 +26315,8 @@
         <w:pStyle w:val="Code"/>
         <w:ind w:left="2880"/>
       </w:pPr>
-      <w:proofErr w:type="spellStart"/>
-      <w:proofErr w:type="gramStart"/>
-      <w:r>
-        <w:t>userID</w:t>
-      </w:r>
-      <w:proofErr w:type="spellEnd"/>
-      <w:proofErr w:type="gramEnd"/>
-      <w:r>
-        <w:t xml:space="preserve"> = GET</w:t>
+      <w:r>
+        <w:t>userID = GET</w:t>
       </w:r>
       <w:r>
         <w:t xml:space="preserve"> current</w:t>
@@ -27886,23 +26326,7 @@
       </w:r>
       <w:r>
         <w:br/>
-        <w:t xml:space="preserve">return </w:t>
-      </w:r>
-      <w:proofErr w:type="spellStart"/>
-      <w:r>
-        <w:t>retreiveLeaguesByUser</w:t>
-      </w:r>
-      <w:proofErr w:type="spellEnd"/>
-      <w:r>
-        <w:t>(</w:t>
-      </w:r>
-      <w:proofErr w:type="spellStart"/>
-      <w:r>
-        <w:t>userID</w:t>
-      </w:r>
-      <w:proofErr w:type="spellEnd"/>
-      <w:r>
-        <w:t>)</w:t>
+        <w:t>return retreiveLeaguesByUser(userID)</w:t>
       </w:r>
     </w:p>
     <w:p>
@@ -27925,18 +26349,11 @@
       <w:r>
         <w:t xml:space="preserve">/* </w:t>
       </w:r>
-      <w:proofErr w:type="spellStart"/>
-      <w:proofErr w:type="gramStart"/>
       <w:r>
         <w:t>modifyLeagues</w:t>
       </w:r>
-      <w:proofErr w:type="spellEnd"/>
-      <w:r>
-        <w:t>(</w:t>
-      </w:r>
-      <w:proofErr w:type="gramEnd"/>
-      <w:r>
-        <w:t xml:space="preserve">): </w:t>
+      <w:r>
+        <w:t xml:space="preserve">(): </w:t>
       </w:r>
     </w:p>
     <w:p>
@@ -28006,17 +26423,10 @@
       <w:pPr>
         <w:pStyle w:val="Code"/>
       </w:pPr>
-      <w:proofErr w:type="spellStart"/>
-      <w:proofErr w:type="gramStart"/>
       <w:r>
         <w:lastRenderedPageBreak/>
-        <w:t>modifyLeagues</w:t>
-      </w:r>
-      <w:proofErr w:type="spellEnd"/>
-      <w:r>
-        <w:t>()</w:t>
-      </w:r>
-      <w:proofErr w:type="gramEnd"/>
+        <w:t>modifyLeagues()</w:t>
+      </w:r>
     </w:p>
     <w:p>
       <w:pPr>
@@ -28031,15 +26441,8 @@
         <w:pStyle w:val="Code"/>
         <w:ind w:left="2880"/>
       </w:pPr>
-      <w:proofErr w:type="spellStart"/>
-      <w:proofErr w:type="gramStart"/>
-      <w:r>
-        <w:t>leagueID</w:t>
-      </w:r>
-      <w:proofErr w:type="spellEnd"/>
-      <w:proofErr w:type="gramEnd"/>
-      <w:r>
-        <w:t xml:space="preserve"> = GET league ID</w:t>
+      <w:r>
+        <w:t>leagueID = GET league ID</w:t>
       </w:r>
     </w:p>
     <w:p>
@@ -28047,29 +26450,8 @@
         <w:pStyle w:val="Code"/>
         <w:ind w:left="2880"/>
       </w:pPr>
-      <w:proofErr w:type="gramStart"/>
-      <w:r>
-        <w:t>league</w:t>
-      </w:r>
-      <w:proofErr w:type="gramEnd"/>
-      <w:r>
-        <w:t xml:space="preserve"> = </w:t>
-      </w:r>
-      <w:proofErr w:type="spellStart"/>
-      <w:r>
-        <w:t>GetLeagueByID</w:t>
-      </w:r>
-      <w:proofErr w:type="spellEnd"/>
-      <w:r>
-        <w:t>(</w:t>
-      </w:r>
-      <w:proofErr w:type="spellStart"/>
-      <w:r>
-        <w:t>leagueID</w:t>
-      </w:r>
-      <w:proofErr w:type="spellEnd"/>
-      <w:r>
-        <w:t>)</w:t>
+      <w:r>
+        <w:t>league = GetLeagueByID(leagueID)</w:t>
       </w:r>
     </w:p>
     <w:p>
@@ -28077,13 +26459,8 @@
         <w:pStyle w:val="Code"/>
         <w:ind w:left="2880"/>
       </w:pPr>
-      <w:proofErr w:type="gramStart"/>
-      <w:r>
-        <w:t>if</w:t>
-      </w:r>
-      <w:proofErr w:type="gramEnd"/>
-      <w:r>
-        <w:t xml:space="preserve"> (user option == updating)</w:t>
+      <w:r>
+        <w:t>if (user option == updating)</w:t>
       </w:r>
     </w:p>
     <w:p>
@@ -28100,65 +26477,36 @@
         <w:pStyle w:val="Code"/>
         <w:ind w:left="2880"/>
       </w:pPr>
-      <w:proofErr w:type="spellStart"/>
-      <w:r>
-        <w:t>league.sportId</w:t>
-      </w:r>
-      <w:proofErr w:type="spellEnd"/>
-      <w:r>
-        <w:t xml:space="preserve"> = GET new league </w:t>
-      </w:r>
-      <w:proofErr w:type="spellStart"/>
-      <w:r>
-        <w:t>sportId</w:t>
-      </w:r>
-      <w:proofErr w:type="spellEnd"/>
+      <w:r>
+        <w:t>league.sportId = GET new league sportId</w:t>
+      </w:r>
     </w:p>
     <w:p>
       <w:pPr>
         <w:pStyle w:val="Code"/>
         <w:ind w:left="2880"/>
       </w:pPr>
-      <w:proofErr w:type="spellStart"/>
-      <w:r>
-        <w:t>league.userId</w:t>
-      </w:r>
-      <w:proofErr w:type="spellEnd"/>
-      <w:r>
-        <w:t xml:space="preserve"> = GET new league </w:t>
-      </w:r>
-      <w:proofErr w:type="spellStart"/>
-      <w:r>
-        <w:t>userId</w:t>
-      </w:r>
-      <w:proofErr w:type="spellEnd"/>
+      <w:r>
+        <w:t>league.userId = GET new league userId</w:t>
+      </w:r>
     </w:p>
     <w:p>
       <w:pPr>
         <w:pStyle w:val="Code"/>
         <w:ind w:left="2880"/>
       </w:pPr>
-      <w:proofErr w:type="spellStart"/>
-      <w:proofErr w:type="gramStart"/>
-      <w:r>
-        <w:t>league.Save</w:t>
-      </w:r>
-      <w:proofErr w:type="spellEnd"/>
-      <w:r>
-        <w:t>()</w:t>
-      </w:r>
-      <w:proofErr w:type="gramEnd"/>
+      <w:r>
+        <w:t>league.Save()</w:t>
+      </w:r>
     </w:p>
     <w:p>
       <w:pPr>
         <w:pStyle w:val="Code"/>
         <w:ind w:left="2880"/>
       </w:pPr>
-      <w:proofErr w:type="gramStart"/>
       <w:r>
         <w:t>else</w:t>
       </w:r>
-      <w:proofErr w:type="gramEnd"/>
     </w:p>
     <w:p>
       <w:pPr>
@@ -28166,18 +26514,8 @@
         <w:ind w:left="2880"/>
       </w:pPr>
       <w:r>
-        <w:t xml:space="preserve">      </w:t>
-      </w:r>
-      <w:proofErr w:type="spellStart"/>
-      <w:proofErr w:type="gramStart"/>
-      <w:r>
-        <w:t>league.Delete</w:t>
-      </w:r>
-      <w:proofErr w:type="spellEnd"/>
-      <w:r>
-        <w:t>()</w:t>
-      </w:r>
-      <w:proofErr w:type="gramEnd"/>
+        <w:t xml:space="preserve">      league.Delete()</w:t>
+      </w:r>
     </w:p>
     <w:p>
       <w:pPr>
@@ -28259,21 +26597,7 @@
           <w:color w:val="F07F09" w:themeColor="accent1"/>
         </w:rPr>
         <w:tab/>
-        <w:t>ID::</w:t>
-      </w:r>
-      <w:proofErr w:type="spellStart"/>
-      <w:r>
-        <w:rPr>
-          <w:color w:val="F07F09" w:themeColor="accent1"/>
-        </w:rPr>
-        <w:t>int</w:t>
-      </w:r>
-      <w:proofErr w:type="spellEnd"/>
-      <w:r>
-        <w:rPr>
-          <w:color w:val="F07F09" w:themeColor="accent1"/>
-        </w:rPr>
-        <w:t>:</w:t>
+        <w:t>ID::int:</w:t>
       </w:r>
       <w:r>
         <w:rPr>
@@ -28364,18 +26688,11 @@
       <w:r>
         <w:t xml:space="preserve">/* </w:t>
       </w:r>
-      <w:proofErr w:type="spellStart"/>
-      <w:proofErr w:type="gramStart"/>
       <w:r>
         <w:t>viewSports</w:t>
       </w:r>
-      <w:proofErr w:type="spellEnd"/>
-      <w:r>
-        <w:t>(</w:t>
-      </w:r>
-      <w:proofErr w:type="gramEnd"/>
-      <w:r>
-        <w:t xml:space="preserve">): </w:t>
+      <w:r>
+        <w:t xml:space="preserve">(): </w:t>
       </w:r>
     </w:p>
     <w:p>
@@ -28445,36 +26762,16 @@
       <w:pPr>
         <w:pStyle w:val="Code"/>
       </w:pPr>
-      <w:proofErr w:type="spellStart"/>
-      <w:proofErr w:type="gramStart"/>
-      <w:r>
-        <w:t>viewSports</w:t>
-      </w:r>
-      <w:proofErr w:type="spellEnd"/>
-      <w:r>
-        <w:t>()</w:t>
-      </w:r>
-      <w:proofErr w:type="gramEnd"/>
+      <w:r>
+        <w:t>viewSports()</w:t>
+      </w:r>
     </w:p>
     <w:p>
       <w:pPr>
         <w:pStyle w:val="Code"/>
       </w:pPr>
-      <w:proofErr w:type="gramStart"/>
-      <w:r>
-        <w:t>{ return</w:t>
-      </w:r>
-      <w:proofErr w:type="gramEnd"/>
-      <w:r>
-        <w:t xml:space="preserve"> </w:t>
-      </w:r>
-      <w:proofErr w:type="spellStart"/>
-      <w:r>
-        <w:t>retreiveSports</w:t>
-      </w:r>
-      <w:proofErr w:type="spellEnd"/>
-      <w:r>
-        <w:t>() }</w:t>
+      <w:r>
+        <w:t>{ return retreiveSports() }</w:t>
       </w:r>
     </w:p>
     <w:p>
@@ -28487,20 +26784,10 @@
         <w:pStyle w:val="Comment"/>
       </w:pPr>
       <w:r>
-        <w:t xml:space="preserve">/* </w:t>
-      </w:r>
-      <w:proofErr w:type="spellStart"/>
-      <w:proofErr w:type="gramStart"/>
-      <w:r>
-        <w:t>createSport</w:t>
-      </w:r>
-      <w:proofErr w:type="spellEnd"/>
-      <w:r>
-        <w:t>(</w:t>
-      </w:r>
-      <w:proofErr w:type="gramEnd"/>
-      <w:r>
-        <w:t xml:space="preserve">): </w:t>
+        <w:t>/* createSport</w:t>
+      </w:r>
+      <w:r>
+        <w:t xml:space="preserve">(): </w:t>
       </w:r>
     </w:p>
     <w:p>
@@ -28570,16 +26857,9 @@
       <w:pPr>
         <w:pStyle w:val="Code"/>
       </w:pPr>
-      <w:proofErr w:type="spellStart"/>
-      <w:proofErr w:type="gramStart"/>
-      <w:r>
-        <w:t>createSport</w:t>
-      </w:r>
-      <w:proofErr w:type="spellEnd"/>
-      <w:r>
-        <w:t>()</w:t>
-      </w:r>
-      <w:proofErr w:type="gramEnd"/>
+      <w:r>
+        <w:t>createSport()</w:t>
+      </w:r>
     </w:p>
     <w:p>
       <w:pPr>
@@ -28597,35 +26877,16 @@
         <w:pStyle w:val="Code"/>
         <w:ind w:left="2880"/>
       </w:pPr>
-      <w:proofErr w:type="gramStart"/>
-      <w:r>
-        <w:t>sport</w:t>
-      </w:r>
-      <w:proofErr w:type="gramEnd"/>
-      <w:r>
-        <w:t xml:space="preserve"> = new Sport()</w:t>
+      <w:r>
+        <w:t>sport = new Sport()</w:t>
       </w:r>
       <w:r>
         <w:br/>
-      </w:r>
-      <w:proofErr w:type="spellStart"/>
-      <w:r>
-        <w:t>sport.Name</w:t>
-      </w:r>
-      <w:proofErr w:type="spellEnd"/>
-      <w:r>
-        <w:t xml:space="preserve"> = GET sport Name</w:t>
+        <w:t>sport.Name = GET sport Name</w:t>
       </w:r>
       <w:r>
         <w:br/>
-      </w:r>
-      <w:proofErr w:type="spellStart"/>
-      <w:r>
-        <w:t>sport.Save</w:t>
-      </w:r>
-      <w:proofErr w:type="spellEnd"/>
-      <w:r>
-        <w:t>()</w:t>
+        <w:t>sport.Save()</w:t>
       </w:r>
     </w:p>
     <w:p>
@@ -28682,7 +26943,7 @@
                     </pic:cNvPicPr>
                   </pic:nvPicPr>
                   <pic:blipFill>
-                    <a:blip r:embed="rId36"/>
+                    <a:blip r:embed="rId36" cstate="print"/>
                     <a:srcRect/>
                     <a:stretch>
                       <a:fillRect/>
@@ -28767,7 +27028,7 @@
                     </pic:cNvPicPr>
                   </pic:nvPicPr>
                   <pic:blipFill>
-                    <a:blip r:embed="rId37"/>
+                    <a:blip r:embed="rId37" cstate="print"/>
                     <a:srcRect/>
                     <a:stretch>
                       <a:fillRect/>
@@ -28840,7 +27101,7 @@
                     </pic:cNvPicPr>
                   </pic:nvPicPr>
                   <pic:blipFill>
-                    <a:blip r:embed="rId38"/>
+                    <a:blip r:embed="rId38" cstate="print"/>
                     <a:srcRect/>
                     <a:stretch>
                       <a:fillRect/>
@@ -28926,7 +27187,7 @@
                     </pic:cNvPicPr>
                   </pic:nvPicPr>
                   <pic:blipFill>
-                    <a:blip r:embed="rId39"/>
+                    <a:blip r:embed="rId39" cstate="print"/>
                     <a:srcRect/>
                     <a:stretch>
                       <a:fillRect/>
@@ -29081,7 +27342,7 @@
                     </pic:cNvPicPr>
                   </pic:nvPicPr>
                   <pic:blipFill>
-                    <a:blip r:embed="rId40"/>
+                    <a:blip r:embed="rId40" cstate="print"/>
                     <a:srcRect/>
                     <a:stretch>
                       <a:fillRect/>
@@ -29171,7 +27432,7 @@
                     </pic:cNvPicPr>
                   </pic:nvPicPr>
                   <pic:blipFill>
-                    <a:blip r:embed="rId41"/>
+                    <a:blip r:embed="rId41" cstate="print"/>
                     <a:srcRect/>
                     <a:stretch>
                       <a:fillRect/>
@@ -29248,7 +27509,7 @@
                     </pic:cNvPicPr>
                   </pic:nvPicPr>
                   <pic:blipFill>
-                    <a:blip r:embed="rId42"/>
+                    <a:blip r:embed="rId42" cstate="print"/>
                     <a:srcRect/>
                     <a:stretch>
                       <a:fillRect/>
@@ -29323,7 +27584,7 @@
                     </pic:cNvPicPr>
                   </pic:nvPicPr>
                   <pic:blipFill>
-                    <a:blip r:embed="rId43"/>
+                    <a:blip r:embed="rId43" cstate="print"/>
                     <a:srcRect/>
                     <a:stretch>
                       <a:fillRect/>
@@ -29394,7 +27655,7 @@
                     </pic:cNvPicPr>
                   </pic:nvPicPr>
                   <pic:blipFill>
-                    <a:blip r:embed="rId44"/>
+                    <a:blip r:embed="rId44" cstate="print"/>
                     <a:srcRect/>
                     <a:stretch>
                       <a:fillRect/>
@@ -29469,7 +27730,7 @@
                     </pic:cNvPicPr>
                   </pic:nvPicPr>
                   <pic:blipFill>
-                    <a:blip r:embed="rId45"/>
+                    <a:blip r:embed="rId45" cstate="print"/>
                     <a:srcRect/>
                     <a:stretch>
                       <a:fillRect/>
@@ -29546,7 +27807,7 @@
                     </pic:cNvPicPr>
                   </pic:nvPicPr>
                   <pic:blipFill>
-                    <a:blip r:embed="rId46"/>
+                    <a:blip r:embed="rId46" cstate="print"/>
                     <a:srcRect/>
                     <a:stretch>
                       <a:fillRect/>
@@ -29618,7 +27879,7 @@
                     <pic:cNvPicPr/>
                   </pic:nvPicPr>
                   <pic:blipFill>
-                    <a:blip r:embed="rId47"/>
+                    <a:blip r:embed="rId47" cstate="print"/>
                     <a:stretch>
                       <a:fillRect/>
                     </a:stretch>
@@ -29701,7 +27962,7 @@
                     </pic:cNvPicPr>
                   </pic:nvPicPr>
                   <pic:blipFill>
-                    <a:blip r:embed="rId48"/>
+                    <a:blip r:embed="rId48" cstate="print"/>
                     <a:srcRect/>
                     <a:stretch>
                       <a:fillRect/>
@@ -29816,7 +28077,7 @@
                     </pic:cNvPicPr>
                   </pic:nvPicPr>
                   <pic:blipFill>
-                    <a:blip r:embed="rId49"/>
+                    <a:blip r:embed="rId49" cstate="print"/>
                     <a:srcRect/>
                     <a:stretch>
                       <a:fillRect/>
@@ -29902,7 +28163,7 @@
                     </pic:cNvPicPr>
                   </pic:nvPicPr>
                   <pic:blipFill>
-                    <a:blip r:embed="rId50"/>
+                    <a:blip r:embed="rId50" cstate="print"/>
                     <a:srcRect/>
                     <a:stretch>
                       <a:fillRect/>
@@ -29953,7 +28214,7 @@
 
 <file path=word/endnotes.xml><?xml version="1.0" encoding="utf-8"?>
 <w:endnotes xmlns:ve="http://schemas.openxmlformats.org/markup-compatibility/2006" xmlns:o="urn:schemas-microsoft-com:office:office" xmlns:r="http://schemas.openxmlformats.org/officeDocument/2006/relationships" xmlns:m="http://schemas.openxmlformats.org/officeDocument/2006/math" xmlns:v="urn:schemas-microsoft-com:vml" xmlns:wp="http://schemas.openxmlformats.org/drawingml/2006/wordprocessingDrawing" xmlns:w10="urn:schemas-microsoft-com:office:word" xmlns:w="http://schemas.openxmlformats.org/wordprocessingml/2006/main" xmlns:wne="http://schemas.microsoft.com/office/word/2006/wordml">
-  <w:endnote w:type="separator" w:id="0">
+  <w:endnote w:type="separator" w:id="-1">
     <w:p>
       <w:pPr>
         <w:spacing w:after="0" w:line="240" w:lineRule="auto"/>
@@ -29963,7 +28224,7 @@
       </w:r>
     </w:p>
   </w:endnote>
-  <w:endnote w:type="continuationSeparator" w:id="1">
+  <w:endnote w:type="continuationSeparator" w:id="0">
     <w:p>
       <w:pPr>
         <w:spacing w:after="0" w:line="240" w:lineRule="auto"/>
@@ -29996,7 +28257,7 @@
         <w:rPr>
           <w:noProof/>
         </w:rPr>
-        <w:t>23</w:t>
+        <w:t>52</w:t>
       </w:r>
     </w:fldSimple>
   </w:p>
@@ -30010,7 +28271,7 @@
 
 <file path=word/footnotes.xml><?xml version="1.0" encoding="utf-8"?>
 <w:footnotes xmlns:ve="http://schemas.openxmlformats.org/markup-compatibility/2006" xmlns:o="urn:schemas-microsoft-com:office:office" xmlns:r="http://schemas.openxmlformats.org/officeDocument/2006/relationships" xmlns:m="http://schemas.openxmlformats.org/officeDocument/2006/math" xmlns:v="urn:schemas-microsoft-com:vml" xmlns:wp="http://schemas.openxmlformats.org/drawingml/2006/wordprocessingDrawing" xmlns:w10="urn:schemas-microsoft-com:office:word" xmlns:w="http://schemas.openxmlformats.org/wordprocessingml/2006/main" xmlns:wne="http://schemas.microsoft.com/office/word/2006/wordml">
-  <w:footnote w:type="separator" w:id="0">
+  <w:footnote w:type="separator" w:id="-1">
     <w:p>
       <w:pPr>
         <w:spacing w:after="0" w:line="240" w:lineRule="auto"/>
@@ -30020,7 +28281,7 @@
       </w:r>
     </w:p>
   </w:footnote>
-  <w:footnote w:type="continuationSeparator" w:id="1">
+  <w:footnote w:type="continuationSeparator" w:id="0">
     <w:p>
       <w:pPr>
         <w:spacing w:after="0" w:line="240" w:lineRule="auto"/>
@@ -30182,7 +28443,7 @@
         <v:path o:extrusionok="f" gradientshapeok="t" o:connecttype="rect"/>
         <o:lock v:ext="edit" aspectratio="t"/>
       </v:shapetype>
-      <v:shape id="Picture 1" o:spid="_x0000_i1047" type="#_x0000_t75" style="width:11.8pt;height:11.8pt;visibility:visible;mso-wrap-style:square" o:bullet="t">
+      <v:shape id="_x0000_i1027" type="#_x0000_t75" style="width:11.8pt;height:11.8pt;visibility:visible;mso-wrap-style:square" o:bullet="t">
         <v:imagedata r:id="rId1" o:title=""/>
       </v:shape>
     </w:pict>
@@ -34618,7 +32879,7 @@
 </file>
 
 <file path=customXml/itemProps2.xml><?xml version="1.0" encoding="utf-8"?>
-<ds:datastoreItem xmlns:ds="http://schemas.openxmlformats.org/officeDocument/2006/customXml" ds:itemID="{AB74EDB8-6BC8-41B3-A26A-9A1D2AA2EC0A}">
+<ds:datastoreItem xmlns:ds="http://schemas.openxmlformats.org/officeDocument/2006/customXml" ds:itemID="{562174BF-2407-44A4-B584-C462C156BE18}">
   <ds:schemaRefs>
     <ds:schemaRef ds:uri="http://schemas.openxmlformats.org/officeDocument/2006/bibliography"/>
   </ds:schemaRefs>

</xml_diff>